<commit_message>
v1.0.1beta5: hedrotreceiver: better 3D axes display in the main window
</commit_message>
<xml_diff>
--- a/doc/hedrot user manual.docx
+++ b/doc/hedrot user manual.docx
@@ -169,7 +169,7 @@
           <w:noProof/>
           <w:lang w:val="en-US"/>
         </w:rPr>
-        <w:instrText xml:space="preserve"> PAGEREF _Toc340784163 \h </w:instrText>
+        <w:instrText xml:space="preserve"> PAGEREF _Toc340787173 \h </w:instrText>
       </w:r>
       <w:r>
         <w:rPr>
@@ -253,7 +253,7 @@
           <w:noProof/>
           <w:lang w:val="en-US"/>
         </w:rPr>
-        <w:instrText xml:space="preserve"> PAGEREF _Toc340784164 \h </w:instrText>
+        <w:instrText xml:space="preserve"> PAGEREF _Toc340787174 \h </w:instrText>
       </w:r>
       <w:r>
         <w:rPr>
@@ -337,7 +337,7 @@
           <w:noProof/>
           <w:lang w:val="en-US"/>
         </w:rPr>
-        <w:instrText xml:space="preserve"> PAGEREF _Toc340784165 \h </w:instrText>
+        <w:instrText xml:space="preserve"> PAGEREF _Toc340787175 \h </w:instrText>
       </w:r>
       <w:r>
         <w:rPr>
@@ -421,7 +421,7 @@
           <w:noProof/>
           <w:lang w:val="en-US"/>
         </w:rPr>
-        <w:instrText xml:space="preserve"> PAGEREF _Toc340784166 \h </w:instrText>
+        <w:instrText xml:space="preserve"> PAGEREF _Toc340787176 \h </w:instrText>
       </w:r>
       <w:r>
         <w:rPr>
@@ -505,7 +505,7 @@
           <w:noProof/>
           <w:lang w:val="en-US"/>
         </w:rPr>
-        <w:instrText xml:space="preserve"> PAGEREF _Toc340784167 \h </w:instrText>
+        <w:instrText xml:space="preserve"> PAGEREF _Toc340787177 \h </w:instrText>
       </w:r>
       <w:r>
         <w:rPr>
@@ -589,7 +589,7 @@
           <w:noProof/>
           <w:lang w:val="en-US"/>
         </w:rPr>
-        <w:instrText xml:space="preserve"> PAGEREF _Toc340784168 \h </w:instrText>
+        <w:instrText xml:space="preserve"> PAGEREF _Toc340787178 \h </w:instrText>
       </w:r>
       <w:r>
         <w:rPr>
@@ -671,7 +671,7 @@
           <w:noProof/>
           <w:lang w:val="en-US"/>
         </w:rPr>
-        <w:instrText xml:space="preserve"> PAGEREF _Toc340784169 \h </w:instrText>
+        <w:instrText xml:space="preserve"> PAGEREF _Toc340787179 \h </w:instrText>
       </w:r>
       <w:r>
         <w:rPr>
@@ -753,7 +753,7 @@
           <w:noProof/>
           <w:lang w:val="en-US"/>
         </w:rPr>
-        <w:instrText xml:space="preserve"> PAGEREF _Toc340784170 \h </w:instrText>
+        <w:instrText xml:space="preserve"> PAGEREF _Toc340787180 \h </w:instrText>
       </w:r>
       <w:r>
         <w:rPr>
@@ -835,7 +835,7 @@
           <w:noProof/>
           <w:lang w:val="en-US"/>
         </w:rPr>
-        <w:instrText xml:space="preserve"> PAGEREF _Toc340784171 \h </w:instrText>
+        <w:instrText xml:space="preserve"> PAGEREF _Toc340787181 \h </w:instrText>
       </w:r>
       <w:r>
         <w:rPr>
@@ -917,7 +917,7 @@
           <w:noProof/>
           <w:lang w:val="en-US"/>
         </w:rPr>
-        <w:instrText xml:space="preserve"> PAGEREF _Toc340784172 \h </w:instrText>
+        <w:instrText xml:space="preserve"> PAGEREF _Toc340787182 \h </w:instrText>
       </w:r>
       <w:r>
         <w:rPr>
@@ -937,7 +937,7 @@
           <w:noProof/>
           <w:lang w:val="en-US"/>
         </w:rPr>
-        <w:t>5</w:t>
+        <w:t>6</w:t>
       </w:r>
       <w:r>
         <w:rPr>
@@ -999,7 +999,7 @@
           <w:noProof/>
           <w:lang w:val="en-US"/>
         </w:rPr>
-        <w:instrText xml:space="preserve"> PAGEREF _Toc340784173 \h </w:instrText>
+        <w:instrText xml:space="preserve"> PAGEREF _Toc340787183 \h </w:instrText>
       </w:r>
       <w:r>
         <w:rPr>
@@ -1019,7 +1019,7 @@
           <w:noProof/>
           <w:lang w:val="en-US"/>
         </w:rPr>
-        <w:t>5</w:t>
+        <w:t>6</w:t>
       </w:r>
       <w:r>
         <w:rPr>
@@ -1081,7 +1081,7 @@
           <w:noProof/>
           <w:lang w:val="en-US"/>
         </w:rPr>
-        <w:instrText xml:space="preserve"> PAGEREF _Toc340784174 \h </w:instrText>
+        <w:instrText xml:space="preserve"> PAGEREF _Toc340787184 \h </w:instrText>
       </w:r>
       <w:r>
         <w:rPr>
@@ -1101,7 +1101,7 @@
           <w:noProof/>
           <w:lang w:val="en-US"/>
         </w:rPr>
-        <w:t>7</w:t>
+        <w:t>8</w:t>
       </w:r>
       <w:r>
         <w:rPr>
@@ -1163,7 +1163,7 @@
           <w:noProof/>
           <w:lang w:val="en-US"/>
         </w:rPr>
-        <w:instrText xml:space="preserve"> PAGEREF _Toc340784175 \h </w:instrText>
+        <w:instrText xml:space="preserve"> PAGEREF _Toc340787185 \h </w:instrText>
       </w:r>
       <w:r>
         <w:rPr>
@@ -1183,7 +1183,7 @@
           <w:noProof/>
           <w:lang w:val="en-US"/>
         </w:rPr>
-        <w:t>7</w:t>
+        <w:t>8</w:t>
       </w:r>
       <w:r>
         <w:rPr>
@@ -1245,7 +1245,7 @@
           <w:noProof/>
           <w:lang w:val="en-US"/>
         </w:rPr>
-        <w:instrText xml:space="preserve"> PAGEREF _Toc340784176 \h </w:instrText>
+        <w:instrText xml:space="preserve"> PAGEREF _Toc340787186 \h </w:instrText>
       </w:r>
       <w:r>
         <w:rPr>
@@ -1265,7 +1265,7 @@
           <w:noProof/>
           <w:lang w:val="en-US"/>
         </w:rPr>
-        <w:t>8</w:t>
+        <w:t>9</w:t>
       </w:r>
       <w:r>
         <w:rPr>
@@ -1327,7 +1327,7 @@
           <w:noProof/>
           <w:lang w:val="en-US"/>
         </w:rPr>
-        <w:instrText xml:space="preserve"> PAGEREF _Toc340784177 \h </w:instrText>
+        <w:instrText xml:space="preserve"> PAGEREF _Toc340787187 \h </w:instrText>
       </w:r>
       <w:r>
         <w:rPr>
@@ -1347,7 +1347,7 @@
           <w:noProof/>
           <w:lang w:val="en-US"/>
         </w:rPr>
-        <w:t>8</w:t>
+        <w:t>9</w:t>
       </w:r>
       <w:r>
         <w:rPr>
@@ -1409,7 +1409,7 @@
           <w:noProof/>
           <w:lang w:val="en-US"/>
         </w:rPr>
-        <w:instrText xml:space="preserve"> PAGEREF _Toc340784178 \h </w:instrText>
+        <w:instrText xml:space="preserve"> PAGEREF _Toc340787188 \h </w:instrText>
       </w:r>
       <w:r>
         <w:rPr>
@@ -1429,7 +1429,7 @@
           <w:noProof/>
           <w:lang w:val="en-US"/>
         </w:rPr>
-        <w:t>8</w:t>
+        <w:t>9</w:t>
       </w:r>
       <w:r>
         <w:rPr>
@@ -1476,7 +1476,7 @@
           <w:noProof/>
           <w:lang w:val="en-US"/>
         </w:rPr>
-        <w:instrText xml:space="preserve"> PAGEREF _Toc340784179 \h </w:instrText>
+        <w:instrText xml:space="preserve"> PAGEREF _Toc340787189 \h </w:instrText>
       </w:r>
       <w:r>
         <w:rPr>
@@ -1496,7 +1496,7 @@
           <w:noProof/>
           <w:lang w:val="en-US"/>
         </w:rPr>
-        <w:t>8</w:t>
+        <w:t>9</w:t>
       </w:r>
       <w:r>
         <w:rPr>
@@ -1543,7 +1543,7 @@
           <w:noProof/>
           <w:lang w:val="en-US"/>
         </w:rPr>
-        <w:instrText xml:space="preserve"> PAGEREF _Toc340784180 \h </w:instrText>
+        <w:instrText xml:space="preserve"> PAGEREF _Toc340787190 \h </w:instrText>
       </w:r>
       <w:r>
         <w:rPr>
@@ -1563,7 +1563,7 @@
           <w:noProof/>
           <w:lang w:val="en-US"/>
         </w:rPr>
-        <w:t>8</w:t>
+        <w:t>9</w:t>
       </w:r>
       <w:r>
         <w:rPr>
@@ -1610,7 +1610,7 @@
           <w:noProof/>
           <w:lang w:val="en-US"/>
         </w:rPr>
-        <w:instrText xml:space="preserve"> PAGEREF _Toc340784181 \h </w:instrText>
+        <w:instrText xml:space="preserve"> PAGEREF _Toc340787191 \h </w:instrText>
       </w:r>
       <w:r>
         <w:rPr>
@@ -1630,7 +1630,7 @@
           <w:noProof/>
           <w:lang w:val="en-US"/>
         </w:rPr>
-        <w:t>9</w:t>
+        <w:t>10</w:t>
       </w:r>
       <w:r>
         <w:rPr>
@@ -1692,7 +1692,7 @@
           <w:noProof/>
           <w:lang w:val="en-US"/>
         </w:rPr>
-        <w:instrText xml:space="preserve"> PAGEREF _Toc340784182 \h </w:instrText>
+        <w:instrText xml:space="preserve"> PAGEREF _Toc340787192 \h </w:instrText>
       </w:r>
       <w:r>
         <w:rPr>
@@ -1712,7 +1712,7 @@
           <w:noProof/>
           <w:lang w:val="en-US"/>
         </w:rPr>
-        <w:t>9</w:t>
+        <w:t>10</w:t>
       </w:r>
       <w:r>
         <w:rPr>
@@ -1774,7 +1774,7 @@
           <w:noProof/>
           <w:lang w:val="en-US"/>
         </w:rPr>
-        <w:instrText xml:space="preserve"> PAGEREF _Toc340784183 \h </w:instrText>
+        <w:instrText xml:space="preserve"> PAGEREF _Toc340787193 \h </w:instrText>
       </w:r>
       <w:r>
         <w:rPr>
@@ -1794,7 +1794,7 @@
           <w:noProof/>
           <w:lang w:val="en-US"/>
         </w:rPr>
-        <w:t>9</w:t>
+        <w:t>10</w:t>
       </w:r>
       <w:r>
         <w:rPr>
@@ -1856,7 +1856,7 @@
           <w:noProof/>
           <w:lang w:val="en-US"/>
         </w:rPr>
-        <w:instrText xml:space="preserve"> PAGEREF _Toc340784184 \h </w:instrText>
+        <w:instrText xml:space="preserve"> PAGEREF _Toc340787194 \h </w:instrText>
       </w:r>
       <w:r>
         <w:rPr>
@@ -1876,7 +1876,7 @@
           <w:noProof/>
           <w:lang w:val="en-US"/>
         </w:rPr>
-        <w:t>9</w:t>
+        <w:t>10</w:t>
       </w:r>
       <w:r>
         <w:rPr>
@@ -1938,7 +1938,7 @@
           <w:noProof/>
           <w:lang w:val="en-US"/>
         </w:rPr>
-        <w:instrText xml:space="preserve"> PAGEREF _Toc340784185 \h </w:instrText>
+        <w:instrText xml:space="preserve"> PAGEREF _Toc340787195 \h </w:instrText>
       </w:r>
       <w:r>
         <w:rPr>
@@ -1958,7 +1958,7 @@
           <w:noProof/>
           <w:lang w:val="en-US"/>
         </w:rPr>
-        <w:t>9</w:t>
+        <w:t>10</w:t>
       </w:r>
       <w:r>
         <w:rPr>
@@ -2020,7 +2020,7 @@
           <w:noProof/>
           <w:lang w:val="en-US"/>
         </w:rPr>
-        <w:instrText xml:space="preserve"> PAGEREF _Toc340784186 \h </w:instrText>
+        <w:instrText xml:space="preserve"> PAGEREF _Toc340787196 \h </w:instrText>
       </w:r>
       <w:r>
         <w:rPr>
@@ -2040,7 +2040,7 @@
           <w:noProof/>
           <w:lang w:val="en-US"/>
         </w:rPr>
-        <w:t>10</w:t>
+        <w:t>11</w:t>
       </w:r>
       <w:r>
         <w:rPr>
@@ -2102,7 +2102,7 @@
           <w:noProof/>
           <w:lang w:val="en-US"/>
         </w:rPr>
-        <w:instrText xml:space="preserve"> PAGEREF _Toc340784187 \h </w:instrText>
+        <w:instrText xml:space="preserve"> PAGEREF _Toc340787197 \h </w:instrText>
       </w:r>
       <w:r>
         <w:rPr>
@@ -2122,7 +2122,7 @@
           <w:noProof/>
           <w:lang w:val="en-US"/>
         </w:rPr>
-        <w:t>10</w:t>
+        <w:t>11</w:t>
       </w:r>
       <w:r>
         <w:rPr>
@@ -2184,7 +2184,7 @@
           <w:noProof/>
           <w:lang w:val="en-US"/>
         </w:rPr>
-        <w:instrText xml:space="preserve"> PAGEREF _Toc340784188 \h </w:instrText>
+        <w:instrText xml:space="preserve"> PAGEREF _Toc340787198 \h </w:instrText>
       </w:r>
       <w:r>
         <w:rPr>
@@ -2204,7 +2204,7 @@
           <w:noProof/>
           <w:lang w:val="en-US"/>
         </w:rPr>
-        <w:t>10</w:t>
+        <w:t>11</w:t>
       </w:r>
       <w:r>
         <w:rPr>
@@ -2266,7 +2266,7 @@
           <w:noProof/>
           <w:lang w:val="en-US"/>
         </w:rPr>
-        <w:instrText xml:space="preserve"> PAGEREF _Toc340784189 \h </w:instrText>
+        <w:instrText xml:space="preserve"> PAGEREF _Toc340787199 \h </w:instrText>
       </w:r>
       <w:r>
         <w:rPr>
@@ -2286,7 +2286,7 @@
           <w:noProof/>
           <w:lang w:val="en-US"/>
         </w:rPr>
-        <w:t>10</w:t>
+        <w:t>11</w:t>
       </w:r>
       <w:r>
         <w:rPr>
@@ -2298,12 +2298,96 @@
     </w:p>
     <w:p>
       <w:pPr>
-        <w:rPr>
-          <w:lang w:val="en-US"/>
-        </w:rPr>
-      </w:pPr>
-      <w:r>
-        <w:rPr>
+        <w:pStyle w:val="TOC1"/>
+        <w:tabs>
+          <w:tab w:val="left" w:pos="465"/>
+          <w:tab w:val="right" w:leader="dot" w:pos="8290"/>
+        </w:tabs>
+        <w:rPr>
+          <w:noProof/>
+          <w:lang w:val="en-US" w:eastAsia="ja-JP"/>
+        </w:rPr>
+      </w:pPr>
+      <w:r>
+        <w:rPr>
+          <w:noProof/>
+          <w:lang w:val="en-US"/>
+        </w:rPr>
+        <w:t>8)</w:t>
+      </w:r>
+      <w:r>
+        <w:rPr>
+          <w:noProof/>
+          <w:lang w:val="en-US" w:eastAsia="ja-JP"/>
+        </w:rPr>
+        <w:tab/>
+      </w:r>
+      <w:r>
+        <w:rPr>
+          <w:noProof/>
+          <w:lang w:val="en-US"/>
+        </w:rPr>
+        <w:t xml:space="preserve">Using the </w:t>
+      </w:r>
+      <w:r>
+        <w:rPr>
+          <w:i/>
+          <w:noProof/>
+          <w:lang w:val="en-US"/>
+        </w:rPr>
+        <w:t>hedrotReceiver</w:t>
+      </w:r>
+      <w:r>
+        <w:rPr>
+          <w:noProof/>
+          <w:lang w:val="en-US"/>
+        </w:rPr>
+        <w:t xml:space="preserve"> Application</w:t>
+      </w:r>
+      <w:r>
+        <w:rPr>
+          <w:noProof/>
+          <w:lang w:val="en-US"/>
+        </w:rPr>
+        <w:tab/>
+      </w:r>
+      <w:r>
+        <w:rPr>
+          <w:noProof/>
+          <w:lang w:val="en-US"/>
+        </w:rPr>
+        <w:fldChar w:fldCharType="begin"/>
+      </w:r>
+      <w:r>
+        <w:rPr>
+          <w:noProof/>
+          <w:lang w:val="en-US"/>
+        </w:rPr>
+        <w:instrText xml:space="preserve"> PAGEREF _Toc340787200 \h </w:instrText>
+      </w:r>
+      <w:r>
+        <w:rPr>
+          <w:noProof/>
+          <w:lang w:val="en-US"/>
+        </w:rPr>
+      </w:r>
+      <w:r>
+        <w:rPr>
+          <w:noProof/>
+          <w:lang w:val="en-US"/>
+        </w:rPr>
+        <w:fldChar w:fldCharType="separate"/>
+      </w:r>
+      <w:r>
+        <w:rPr>
+          <w:noProof/>
+          <w:lang w:val="en-US"/>
+        </w:rPr>
+        <w:t>12</w:t>
+      </w:r>
+      <w:r>
+        <w:rPr>
+          <w:noProof/>
           <w:lang w:val="en-US"/>
         </w:rPr>
         <w:fldChar w:fldCharType="end"/>
@@ -2311,6 +2395,347 @@
     </w:p>
     <w:p>
       <w:pPr>
+        <w:pStyle w:val="TOC2"/>
+        <w:tabs>
+          <w:tab w:val="left" w:pos="689"/>
+          <w:tab w:val="right" w:leader="dot" w:pos="8290"/>
+        </w:tabs>
+        <w:rPr>
+          <w:noProof/>
+          <w:lang w:val="en-US" w:eastAsia="ja-JP"/>
+        </w:rPr>
+      </w:pPr>
+      <w:r>
+        <w:rPr>
+          <w:noProof/>
+          <w:lang w:val="en-US"/>
+        </w:rPr>
+        <w:t>a)</w:t>
+      </w:r>
+      <w:r>
+        <w:rPr>
+          <w:noProof/>
+          <w:lang w:val="en-US" w:eastAsia="ja-JP"/>
+        </w:rPr>
+        <w:tab/>
+      </w:r>
+      <w:r>
+        <w:rPr>
+          <w:noProof/>
+          <w:lang w:val="en-US"/>
+        </w:rPr>
+        <w:t>Starting the head tracker</w:t>
+      </w:r>
+      <w:r>
+        <w:rPr>
+          <w:noProof/>
+          <w:lang w:val="en-US"/>
+        </w:rPr>
+        <w:tab/>
+      </w:r>
+      <w:r>
+        <w:rPr>
+          <w:noProof/>
+          <w:lang w:val="en-US"/>
+        </w:rPr>
+        <w:fldChar w:fldCharType="begin"/>
+      </w:r>
+      <w:r>
+        <w:rPr>
+          <w:noProof/>
+          <w:lang w:val="en-US"/>
+        </w:rPr>
+        <w:instrText xml:space="preserve"> PAGEREF _Toc340787201 \h </w:instrText>
+      </w:r>
+      <w:r>
+        <w:rPr>
+          <w:noProof/>
+          <w:lang w:val="en-US"/>
+        </w:rPr>
+      </w:r>
+      <w:r>
+        <w:rPr>
+          <w:noProof/>
+          <w:lang w:val="en-US"/>
+        </w:rPr>
+        <w:fldChar w:fldCharType="separate"/>
+      </w:r>
+      <w:r>
+        <w:rPr>
+          <w:noProof/>
+          <w:lang w:val="en-US"/>
+        </w:rPr>
+        <w:t>12</w:t>
+      </w:r>
+      <w:r>
+        <w:rPr>
+          <w:noProof/>
+          <w:lang w:val="en-US"/>
+        </w:rPr>
+        <w:fldChar w:fldCharType="end"/>
+      </w:r>
+    </w:p>
+    <w:p>
+      <w:pPr>
+        <w:pStyle w:val="TOC2"/>
+        <w:tabs>
+          <w:tab w:val="left" w:pos="703"/>
+          <w:tab w:val="right" w:leader="dot" w:pos="8290"/>
+        </w:tabs>
+        <w:rPr>
+          <w:noProof/>
+          <w:lang w:val="en-US" w:eastAsia="ja-JP"/>
+        </w:rPr>
+      </w:pPr>
+      <w:r>
+        <w:rPr>
+          <w:noProof/>
+          <w:lang w:val="en-US"/>
+        </w:rPr>
+        <w:t>b)</w:t>
+      </w:r>
+      <w:r>
+        <w:rPr>
+          <w:noProof/>
+          <w:lang w:val="en-US" w:eastAsia="ja-JP"/>
+        </w:rPr>
+        <w:tab/>
+      </w:r>
+      <w:r>
+        <w:rPr>
+          <w:noProof/>
+          <w:lang w:val="en-US"/>
+        </w:rPr>
+        <w:t>Sending the calculated angles via OSC</w:t>
+      </w:r>
+      <w:r>
+        <w:rPr>
+          <w:noProof/>
+          <w:lang w:val="en-US"/>
+        </w:rPr>
+        <w:tab/>
+      </w:r>
+      <w:r>
+        <w:rPr>
+          <w:noProof/>
+          <w:lang w:val="en-US"/>
+        </w:rPr>
+        <w:fldChar w:fldCharType="begin"/>
+      </w:r>
+      <w:r>
+        <w:rPr>
+          <w:noProof/>
+          <w:lang w:val="en-US"/>
+        </w:rPr>
+        <w:instrText xml:space="preserve"> PAGEREF _Toc340787202 \h </w:instrText>
+      </w:r>
+      <w:r>
+        <w:rPr>
+          <w:noProof/>
+          <w:lang w:val="en-US"/>
+        </w:rPr>
+      </w:r>
+      <w:r>
+        <w:rPr>
+          <w:noProof/>
+          <w:lang w:val="en-US"/>
+        </w:rPr>
+        <w:fldChar w:fldCharType="separate"/>
+      </w:r>
+      <w:r>
+        <w:rPr>
+          <w:noProof/>
+          <w:lang w:val="en-US"/>
+        </w:rPr>
+        <w:t>12</w:t>
+      </w:r>
+      <w:r>
+        <w:rPr>
+          <w:noProof/>
+          <w:lang w:val="en-US"/>
+        </w:rPr>
+        <w:fldChar w:fldCharType="end"/>
+      </w:r>
+    </w:p>
+    <w:p>
+      <w:pPr>
+        <w:pStyle w:val="TOC2"/>
+        <w:tabs>
+          <w:tab w:val="left" w:pos="677"/>
+          <w:tab w:val="right" w:leader="dot" w:pos="8290"/>
+        </w:tabs>
+        <w:rPr>
+          <w:noProof/>
+          <w:lang w:val="en-US" w:eastAsia="ja-JP"/>
+        </w:rPr>
+      </w:pPr>
+      <w:r>
+        <w:rPr>
+          <w:noProof/>
+          <w:lang w:val="en-US"/>
+        </w:rPr>
+        <w:t>c)</w:t>
+      </w:r>
+      <w:r>
+        <w:rPr>
+          <w:noProof/>
+          <w:lang w:val="en-US" w:eastAsia="ja-JP"/>
+        </w:rPr>
+        <w:tab/>
+      </w:r>
+      <w:r>
+        <w:rPr>
+          <w:noProof/>
+          <w:lang w:val="en-US"/>
+        </w:rPr>
+        <w:t>Head tracker Settings</w:t>
+      </w:r>
+      <w:r>
+        <w:rPr>
+          <w:noProof/>
+          <w:lang w:val="en-US"/>
+        </w:rPr>
+        <w:tab/>
+      </w:r>
+      <w:r>
+        <w:rPr>
+          <w:noProof/>
+          <w:lang w:val="en-US"/>
+        </w:rPr>
+        <w:fldChar w:fldCharType="begin"/>
+      </w:r>
+      <w:r>
+        <w:rPr>
+          <w:noProof/>
+          <w:lang w:val="en-US"/>
+        </w:rPr>
+        <w:instrText xml:space="preserve"> PAGEREF _Toc340787203 \h </w:instrText>
+      </w:r>
+      <w:r>
+        <w:rPr>
+          <w:noProof/>
+          <w:lang w:val="en-US"/>
+        </w:rPr>
+      </w:r>
+      <w:r>
+        <w:rPr>
+          <w:noProof/>
+          <w:lang w:val="en-US"/>
+        </w:rPr>
+        <w:fldChar w:fldCharType="separate"/>
+      </w:r>
+      <w:r>
+        <w:rPr>
+          <w:noProof/>
+          <w:lang w:val="en-US"/>
+        </w:rPr>
+        <w:t>12</w:t>
+      </w:r>
+      <w:r>
+        <w:rPr>
+          <w:noProof/>
+          <w:lang w:val="en-US"/>
+        </w:rPr>
+        <w:fldChar w:fldCharType="end"/>
+      </w:r>
+    </w:p>
+    <w:p>
+      <w:pPr>
+        <w:pStyle w:val="TOC2"/>
+        <w:tabs>
+          <w:tab w:val="left" w:pos="705"/>
+          <w:tab w:val="right" w:leader="dot" w:pos="8290"/>
+        </w:tabs>
+        <w:rPr>
+          <w:noProof/>
+          <w:lang w:val="en-US" w:eastAsia="ja-JP"/>
+        </w:rPr>
+      </w:pPr>
+      <w:r>
+        <w:rPr>
+          <w:noProof/>
+          <w:lang w:val="en-US"/>
+        </w:rPr>
+        <w:t>d)</w:t>
+      </w:r>
+      <w:r>
+        <w:rPr>
+          <w:noProof/>
+          <w:lang w:val="en-US" w:eastAsia="ja-JP"/>
+        </w:rPr>
+        <w:tab/>
+      </w:r>
+      <w:r>
+        <w:rPr>
+          <w:noProof/>
+          <w:lang w:val="en-US"/>
+        </w:rPr>
+        <w:t>Store/recall presets</w:t>
+      </w:r>
+      <w:r>
+        <w:rPr>
+          <w:noProof/>
+          <w:lang w:val="en-US"/>
+        </w:rPr>
+        <w:tab/>
+      </w:r>
+      <w:r>
+        <w:rPr>
+          <w:noProof/>
+          <w:lang w:val="en-US"/>
+        </w:rPr>
+        <w:fldChar w:fldCharType="begin"/>
+      </w:r>
+      <w:r>
+        <w:rPr>
+          <w:noProof/>
+          <w:lang w:val="en-US"/>
+        </w:rPr>
+        <w:instrText xml:space="preserve"> PAGEREF _Toc340787204 \h </w:instrText>
+      </w:r>
+      <w:r>
+        <w:rPr>
+          <w:noProof/>
+          <w:lang w:val="en-US"/>
+        </w:rPr>
+      </w:r>
+      <w:r>
+        <w:rPr>
+          <w:noProof/>
+          <w:lang w:val="en-US"/>
+        </w:rPr>
+        <w:fldChar w:fldCharType="separate"/>
+      </w:r>
+      <w:r>
+        <w:rPr>
+          <w:noProof/>
+          <w:lang w:val="en-US"/>
+        </w:rPr>
+        <w:t>12</w:t>
+      </w:r>
+      <w:r>
+        <w:rPr>
+          <w:noProof/>
+          <w:lang w:val="en-US"/>
+        </w:rPr>
+        <w:fldChar w:fldCharType="end"/>
+      </w:r>
+    </w:p>
+    <w:p>
+      <w:pPr>
+        <w:rPr>
+          <w:lang w:val="en-US"/>
+        </w:rPr>
+      </w:pPr>
+      <w:r>
+        <w:rPr>
+          <w:lang w:val="en-US"/>
+        </w:rPr>
+        <w:fldChar w:fldCharType="end"/>
+      </w:r>
+    </w:p>
+    <w:p>
+      <w:pPr>
         <w:rPr>
           <w:lang w:val="en-US"/>
         </w:rPr>
@@ -2329,7 +2754,7 @@
           <w:lang w:val="en-US"/>
         </w:rPr>
       </w:pPr>
-      <w:bookmarkStart w:id="0" w:name="_Toc340784163"/>
+      <w:bookmarkStart w:id="0" w:name="_Toc340787173"/>
       <w:r>
         <w:rPr>
           <w:lang w:val="en-US"/>
@@ -2347,7 +2772,7 @@
           <w:lang w:val="en-US"/>
         </w:rPr>
       </w:pPr>
-      <w:bookmarkStart w:id="1" w:name="_Toc340784164"/>
+      <w:bookmarkStart w:id="1" w:name="_Toc340787174"/>
       <w:r>
         <w:rPr>
           <w:rFonts w:eastAsia="Times New Roman" w:cs="Times New Roman"/>
@@ -2403,19 +2828,7 @@
         <w:rPr>
           <w:lang w:val="en-US"/>
         </w:rPr>
-        <w:t xml:space="preserve"> as part of the</w:t>
-      </w:r>
-      <w:r>
-        <w:rPr>
-          <w:lang w:val="en-US"/>
-        </w:rPr>
-        <w:t xml:space="preserve"> Bili Project</w:t>
-      </w:r>
-      <w:r>
-        <w:rPr>
-          <w:lang w:val="en-US"/>
-        </w:rPr>
-        <w:t xml:space="preserve"> </w:t>
+        <w:t xml:space="preserve"> as part of the Bili Project </w:t>
       </w:r>
       <w:hyperlink r:id="rId8" w:history="1">
         <w:r>
@@ -2571,7 +2984,7 @@
           <w:lang w:val="en-US"/>
         </w:rPr>
       </w:pPr>
-      <w:bookmarkStart w:id="2" w:name="_Toc340784165"/>
+      <w:bookmarkStart w:id="2" w:name="_Toc340787175"/>
       <w:r>
         <w:rPr>
           <w:rFonts w:eastAsia="Times New Roman" w:cs="Times New Roman"/>
@@ -2733,7 +3146,7 @@
           <w:lang w:val="en-US"/>
         </w:rPr>
       </w:pPr>
-      <w:bookmarkStart w:id="3" w:name="_Toc340784166"/>
+      <w:bookmarkStart w:id="3" w:name="_Toc340787176"/>
       <w:r>
         <w:rPr>
           <w:rFonts w:eastAsia="Times New Roman" w:cs="Times New Roman"/>
@@ -2901,14 +3314,7 @@
           <w:b/>
           <w:lang w:val="en-US"/>
         </w:rPr>
-        <w:t>Developers and Contributors</w:t>
-      </w:r>
-      <w:r>
-        <w:rPr>
-          <w:b/>
-          <w:lang w:val="en-US"/>
-        </w:rPr>
-        <w:t>:</w:t>
+        <w:t>Developers and Contributors:</w:t>
       </w:r>
     </w:p>
     <w:p>
@@ -2923,7 +3329,15 @@
           <w:lang w:val="en-US"/>
         </w:rPr>
       </w:pPr>
-      <w:hyperlink r:id="rId13" w:history="1"/>
+      <w:hyperlink r:id="rId13" w:history="1">
+        <w:r>
+          <w:rPr>
+            <w:rStyle w:val="Hyperlink"/>
+            <w:lang w:val="en-US"/>
+          </w:rPr>
+          <w:t>https://github.com/abaskind</w:t>
+        </w:r>
+      </w:hyperlink>
       <w:r>
         <w:rPr>
           <w:rFonts w:eastAsia="Times New Roman" w:cs="Times New Roman"/>
@@ -2987,7 +3401,7 @@
           <w:lang w:val="en-US"/>
         </w:rPr>
       </w:pPr>
-      <w:bookmarkStart w:id="4" w:name="_Toc340784167"/>
+      <w:bookmarkStart w:id="4" w:name="_Toc340787177"/>
       <w:r>
         <w:rPr>
           <w:rFonts w:eastAsia="Times New Roman" w:cs="Times New Roman"/>
@@ -3140,7 +3554,7 @@
           <w:lang w:val="en-US"/>
         </w:rPr>
       </w:pPr>
-      <w:bookmarkStart w:id="5" w:name="_Toc340784168"/>
+      <w:bookmarkStart w:id="5" w:name="_Toc340787178"/>
       <w:r>
         <w:rPr>
           <w:rFonts w:eastAsia="Times New Roman" w:cs="Times New Roman"/>
@@ -3277,7 +3691,7 @@
           <w:lang w:val="en-US"/>
         </w:rPr>
       </w:pPr>
-      <w:bookmarkStart w:id="6" w:name="_Toc340784169"/>
+      <w:bookmarkStart w:id="6" w:name="_Toc340787179"/>
       <w:r>
         <w:rPr>
           <w:lang w:val="en-US"/>
@@ -3550,7 +3964,7 @@
           <w:lang w:val="en-US"/>
         </w:rPr>
       </w:pPr>
-      <w:bookmarkStart w:id="7" w:name="_Toc340784170"/>
+      <w:bookmarkStart w:id="7" w:name="_Toc340787180"/>
       <w:r>
         <w:rPr>
           <w:lang w:val="en-US"/>
@@ -3584,7 +3998,7 @@
           <w:lang w:val="en-US"/>
         </w:rPr>
       </w:pPr>
-      <w:bookmarkStart w:id="8" w:name="_Toc340784171"/>
+      <w:bookmarkStart w:id="8" w:name="_Toc340787181"/>
       <w:r>
         <w:rPr>
           <w:lang w:val="en-US"/>
@@ -3968,7 +4382,7 @@
           <w:lang w:val="en-US"/>
         </w:rPr>
       </w:pPr>
-      <w:bookmarkStart w:id="9" w:name="_Toc340784172"/>
+      <w:bookmarkStart w:id="9" w:name="_Toc340787182"/>
       <w:r>
         <w:rPr>
           <w:lang w:val="en-US"/>
@@ -4052,7 +4466,7 @@
           <w:lang w:val="en-US"/>
         </w:rPr>
       </w:pPr>
-      <w:bookmarkStart w:id="10" w:name="_Toc340784173"/>
+      <w:bookmarkStart w:id="10" w:name="_Toc340787183"/>
       <w:r>
         <w:rPr>
           <w:lang w:val="en-US"/>
@@ -4245,7 +4659,7 @@
           <w:lang w:val="en-US"/>
         </w:rPr>
       </w:pPr>
-      <w:bookmarkStart w:id="11" w:name="_Toc340784174"/>
+      <w:bookmarkStart w:id="11" w:name="_Toc340787184"/>
       <w:r>
         <w:rPr>
           <w:lang w:val="en-US"/>
@@ -4358,7 +4772,7 @@
           <w:lang w:val="en-US"/>
         </w:rPr>
       </w:pPr>
-      <w:bookmarkStart w:id="12" w:name="_Toc340784175"/>
+      <w:bookmarkStart w:id="12" w:name="_Toc340787185"/>
       <w:r>
         <w:rPr>
           <w:lang w:val="en-US"/>
@@ -4531,7 +4945,7 @@
           <w:lang w:val="en-US"/>
         </w:rPr>
       </w:pPr>
-      <w:bookmarkStart w:id="13" w:name="_Toc340784176"/>
+      <w:bookmarkStart w:id="13" w:name="_Toc340787186"/>
       <w:r>
         <w:rPr>
           <w:lang w:val="en-US"/>
@@ -4583,7 +4997,7 @@
           <w:lang w:val="en-US"/>
         </w:rPr>
       </w:pPr>
-      <w:bookmarkStart w:id="14" w:name="_Toc340784177"/>
+      <w:bookmarkStart w:id="14" w:name="_Toc340787187"/>
       <w:r>
         <w:rPr>
           <w:lang w:val="en-US"/>
@@ -4628,7 +5042,7 @@
           <w:lang w:val="en-US"/>
         </w:rPr>
       </w:pPr>
-      <w:bookmarkStart w:id="15" w:name="_Toc340784178"/>
+      <w:bookmarkStart w:id="15" w:name="_Toc340787188"/>
       <w:r>
         <w:rPr>
           <w:lang w:val="en-US"/>
@@ -4668,7 +5082,7 @@
           <w:lang w:val="en-US"/>
         </w:rPr>
       </w:pPr>
-      <w:bookmarkStart w:id="16" w:name="_Toc340784179"/>
+      <w:bookmarkStart w:id="16" w:name="_Toc340787189"/>
       <w:r>
         <w:rPr>
           <w:lang w:val="en-US"/>
@@ -4864,7 +5278,7 @@
           <w:lang w:val="en-US"/>
         </w:rPr>
       </w:pPr>
-      <w:bookmarkStart w:id="17" w:name="_Toc340784180"/>
+      <w:bookmarkStart w:id="17" w:name="_Toc340787190"/>
       <w:r>
         <w:rPr>
           <w:lang w:val="en-US"/>
@@ -5102,7 +5516,7 @@
           <w:lang w:val="en-US"/>
         </w:rPr>
       </w:pPr>
-      <w:bookmarkStart w:id="18" w:name="_Toc340784181"/>
+      <w:bookmarkStart w:id="18" w:name="_Toc340787191"/>
       <w:r>
         <w:rPr>
           <w:lang w:val="en-US"/>
@@ -5188,7 +5602,7 @@
           <w:lang w:val="en-US"/>
         </w:rPr>
       </w:pPr>
-      <w:bookmarkStart w:id="19" w:name="_Toc340784182"/>
+      <w:bookmarkStart w:id="19" w:name="_Toc340787192"/>
       <w:r>
         <w:rPr>
           <w:lang w:val="en-US"/>
@@ -5216,7 +5630,7 @@
           <w:lang w:val="en-US"/>
         </w:rPr>
       </w:pPr>
-      <w:bookmarkStart w:id="20" w:name="_Toc340784183"/>
+      <w:bookmarkStart w:id="20" w:name="_Toc340787193"/>
       <w:r>
         <w:rPr>
           <w:lang w:val="en-US"/>
@@ -5311,7 +5725,7 @@
           <w:lang w:val="en-US"/>
         </w:rPr>
       </w:pPr>
-      <w:bookmarkStart w:id="21" w:name="_Toc340784184"/>
+      <w:bookmarkStart w:id="21" w:name="_Toc340787194"/>
       <w:r>
         <w:rPr>
           <w:lang w:val="en-US"/>
@@ -5423,7 +5837,7 @@
           <w:lang w:val="en-US"/>
         </w:rPr>
       </w:pPr>
-      <w:bookmarkStart w:id="22" w:name="_Toc340784185"/>
+      <w:bookmarkStart w:id="22" w:name="_Toc340787195"/>
       <w:r>
         <w:rPr>
           <w:lang w:val="en-US"/>
@@ -5614,9 +6028,9 @@
           <w:lang w:val="en-US"/>
         </w:rPr>
       </w:pPr>
-      <w:bookmarkStart w:id="23" w:name="_Toc340784186"/>
-      <w:bookmarkStart w:id="24" w:name="_Ref340784725"/>
-      <w:bookmarkStart w:id="25" w:name="_Ref340784729"/>
+      <w:bookmarkStart w:id="23" w:name="_Ref340784725"/>
+      <w:bookmarkStart w:id="24" w:name="_Ref340784729"/>
+      <w:bookmarkStart w:id="25" w:name="_Toc340787196"/>
       <w:r>
         <w:rPr>
           <w:lang w:val="en-US"/>
@@ -5659,7 +6073,7 @@
           <w:lang w:val="en-US"/>
         </w:rPr>
       </w:pPr>
-      <w:bookmarkStart w:id="26" w:name="_Toc340784187"/>
+      <w:bookmarkStart w:id="26" w:name="_Toc340787197"/>
       <w:r>
         <w:rPr>
           <w:lang w:val="en-US"/>
@@ -5887,7 +6301,7 @@
           <w:lang w:val="en-US"/>
         </w:rPr>
       </w:pPr>
-      <w:bookmarkStart w:id="27" w:name="_Toc340784188"/>
+      <w:bookmarkStart w:id="27" w:name="_Toc340787198"/>
       <w:r>
         <w:rPr>
           <w:lang w:val="en-US"/>
@@ -6118,9 +6532,9 @@
           <w:lang w:val="en-US"/>
         </w:rPr>
       </w:pPr>
-      <w:bookmarkStart w:id="28" w:name="_Toc340784189"/>
-      <w:bookmarkStart w:id="29" w:name="_Ref340784796"/>
-      <w:bookmarkStart w:id="30" w:name="_Ref340784801"/>
+      <w:bookmarkStart w:id="28" w:name="_Ref340784796"/>
+      <w:bookmarkStart w:id="29" w:name="_Ref340784801"/>
+      <w:bookmarkStart w:id="30" w:name="_Toc340787199"/>
       <w:r>
         <w:rPr>
           <w:lang w:val="en-US"/>
@@ -6403,6 +6817,7 @@
         </w:rPr>
       </w:pPr>
       <w:bookmarkStart w:id="31" w:name="_Ref340784348"/>
+      <w:bookmarkStart w:id="32" w:name="_Toc340787200"/>
       <w:r>
         <w:rPr>
           <w:lang w:val="en-US"/>
@@ -6423,6 +6838,7 @@
         <w:t xml:space="preserve"> Application</w:t>
       </w:r>
       <w:bookmarkEnd w:id="31"/>
+      <w:bookmarkEnd w:id="32"/>
     </w:p>
     <w:p>
       <w:pPr>
@@ -6645,36 +7061,26 @@
           <w:lang w:val="en-US"/>
         </w:rPr>
       </w:pPr>
+      <w:bookmarkStart w:id="33" w:name="_Toc340787201"/>
       <w:r>
         <w:rPr>
           <w:lang w:val="en-US"/>
         </w:rPr>
         <w:t>Starting the head tracker</w:t>
       </w:r>
-    </w:p>
-    <w:p>
-      <w:pPr>
-        <w:rPr>
-          <w:lang w:val="en-US"/>
-        </w:rPr>
-      </w:pPr>
-      <w:r>
-        <w:rPr>
-          <w:lang w:val="en-US"/>
-        </w:rPr>
-        <w:t xml:space="preserve">Click on the red button "Headtracker is OFF" (top left of the window). If the head tracker is connected, the software should find it and connect to it </w:t>
-      </w:r>
-      <w:r>
-        <w:rPr>
-          <w:lang w:val="en-US"/>
-        </w:rPr>
-        <w:t>automatically</w:t>
-      </w:r>
-      <w:r>
-        <w:rPr>
-          <w:lang w:val="en-US"/>
-        </w:rPr>
-        <w:t>.</w:t>
+      <w:bookmarkEnd w:id="33"/>
+    </w:p>
+    <w:p>
+      <w:pPr>
+        <w:rPr>
+          <w:lang w:val="en-US"/>
+        </w:rPr>
+      </w:pPr>
+      <w:r>
+        <w:rPr>
+          <w:lang w:val="en-US"/>
+        </w:rPr>
+        <w:t>Click on the red button "Headtracker is OFF" (top left of the window). If the head tracker is connected, the software should find it and connect to it automatically.</w:t>
       </w:r>
     </w:p>
     <w:p>
@@ -6684,12 +7090,14 @@
           <w:lang w:val="en-US"/>
         </w:rPr>
       </w:pPr>
+      <w:bookmarkStart w:id="34" w:name="_Toc340787202"/>
       <w:r>
         <w:rPr>
           <w:lang w:val="en-US"/>
         </w:rPr>
         <w:t>Sending the calculated angles via OSC</w:t>
       </w:r>
+      <w:bookmarkEnd w:id="34"/>
     </w:p>
     <w:p>
       <w:pPr>
@@ -6800,7 +7208,7 @@
         <w:rPr>
           <w:lang w:val="en-US"/>
         </w:rPr>
-        <w:t>8)c)</w:t>
+        <w:t>8)d)</w:t>
       </w:r>
       <w:r>
         <w:rPr>
@@ -6869,22 +7277,95 @@
           <w:lang w:val="en-US"/>
         </w:rPr>
       </w:pPr>
-      <w:r>
-        <w:rPr>
-          <w:lang w:val="en-US"/>
-        </w:rPr>
-        <w:t>Head tracker Settings</w:t>
-      </w:r>
-    </w:p>
-    <w:p>
-      <w:r>
-        <w:t>In the window "Headtracker Settings" are shown all the hardware parameters, i.e. the hardware refresh rate (default 1 kHz)</w:t>
-      </w:r>
-      <w:r>
-        <w:t xml:space="preserve"> and the settings of all 3 sensors.</w:t>
-      </w:r>
-      <w:bookmarkStart w:id="32" w:name="_GoBack"/>
-      <w:bookmarkEnd w:id="32"/>
+      <w:bookmarkStart w:id="35" w:name="_Toc340787203"/>
+      <w:r>
+        <w:rPr>
+          <w:lang w:val="en-US"/>
+        </w:rPr>
+        <w:t xml:space="preserve">Head tracker </w:t>
+      </w:r>
+      <w:r>
+        <w:rPr>
+          <w:lang w:val="en-US"/>
+        </w:rPr>
+        <w:t xml:space="preserve">(hardware) </w:t>
+      </w:r>
+      <w:r>
+        <w:rPr>
+          <w:lang w:val="en-US"/>
+        </w:rPr>
+        <w:t>Settings</w:t>
+      </w:r>
+      <w:bookmarkEnd w:id="35"/>
+    </w:p>
+    <w:p>
+      <w:pPr>
+        <w:rPr>
+          <w:lang w:val="en-US"/>
+        </w:rPr>
+      </w:pPr>
+      <w:r>
+        <w:rPr>
+          <w:lang w:val="en-US"/>
+        </w:rPr>
+        <w:t>In the window "Headtracker Settings" are shown all the hardware parameters, i.e. the hardware refresh rate (</w:t>
+      </w:r>
+      <w:r>
+        <w:rPr>
+          <w:lang w:val="en-US"/>
+        </w:rPr>
+        <w:t xml:space="preserve">"sample rate", </w:t>
+      </w:r>
+      <w:r>
+        <w:rPr>
+          <w:lang w:val="en-US"/>
+        </w:rPr>
+        <w:t>default 1 kHz)</w:t>
+      </w:r>
+      <w:r>
+        <w:rPr>
+          <w:lang w:val="en-US"/>
+        </w:rPr>
+        <w:t xml:space="preserve"> and the </w:t>
+      </w:r>
+      <w:r>
+        <w:rPr>
+          <w:lang w:val="en-US"/>
+        </w:rPr>
+        <w:t xml:space="preserve">low-level </w:t>
+      </w:r>
+      <w:r>
+        <w:rPr>
+          <w:lang w:val="en-US"/>
+        </w:rPr>
+        <w:t>settings of all 3 sensors.</w:t>
+      </w:r>
+      <w:r>
+        <w:rPr>
+          <w:lang w:val="en-US"/>
+        </w:rPr>
+        <w:t xml:space="preserve"> </w:t>
+      </w:r>
+    </w:p>
+    <w:p>
+      <w:pPr>
+        <w:rPr>
+          <w:lang w:val="en-US"/>
+        </w:rPr>
+      </w:pPr>
+    </w:p>
+    <w:p>
+      <w:pPr>
+        <w:rPr>
+          <w:lang w:val="en-US"/>
+        </w:rPr>
+      </w:pPr>
+      <w:r>
+        <w:rPr>
+          <w:lang w:val="en-US"/>
+        </w:rPr>
+        <w:t>Among those parameters, only the sample rate is likely to be modified for your needs, the other ones were already set to optimal values. The hardware sample rate can be set up to 2300 Hz without any problems, although it should not make a big difference with the default value of 1000 Hz, the 3 sensors are anyway not quick enough to take benefit of it.</w:t>
+      </w:r>
     </w:p>
     <w:p>
       <w:pPr>
@@ -6893,14 +7374,872 @@
           <w:lang w:val="en-US"/>
         </w:rPr>
       </w:pPr>
-      <w:bookmarkStart w:id="33" w:name="_Ref340785064"/>
+      <w:r>
+        <w:rPr>
+          <w:lang w:val="en-US"/>
+        </w:rPr>
+        <w:t>Receiver (software) Settings</w:t>
+      </w:r>
+    </w:p>
+    <w:p>
+      <w:pPr>
+        <w:rPr>
+          <w:lang w:val="en-US"/>
+        </w:rPr>
+      </w:pPr>
+      <w:r>
+        <w:rPr>
+          <w:lang w:val="en-US"/>
+        </w:rPr>
+        <w:t>In the window "Receiver Settings" are shown all the parameters for the software estimation of the angles, i.e.:</w:t>
+      </w:r>
+    </w:p>
+    <w:p>
+      <w:pPr>
+        <w:pStyle w:val="ListParagraph"/>
+        <w:numPr>
+          <w:ilvl w:val="0"/>
+          <w:numId w:val="23"/>
+        </w:numPr>
+        <w:rPr>
+          <w:lang w:val="en-US"/>
+        </w:rPr>
+      </w:pPr>
+      <w:r>
+        <w:rPr>
+          <w:lang w:val="en-US"/>
+        </w:rPr>
+        <w:t>the poll period (software sample period) in ms (default value 1 ms) determines the output refresh rate of the angles. It should be high enough to ensure the head tracker to respond quickly, but should be smaller or equal to the hardware sample period. For instance, if the hardware sample rate is set to 500 Hz, there is no point setting the poll period higher than 2 ms.</w:t>
+      </w:r>
+    </w:p>
+    <w:p>
+      <w:pPr>
+        <w:pStyle w:val="ListParagraph"/>
+        <w:numPr>
+          <w:ilvl w:val="0"/>
+          <w:numId w:val="23"/>
+        </w:numPr>
+        <w:rPr>
+          <w:lang w:val="en-US"/>
+        </w:rPr>
+      </w:pPr>
+      <w:r>
+        <w:rPr>
+          <w:lang w:val="en-US"/>
+        </w:rPr>
+        <w:t xml:space="preserve">The "accelerometer low-pass filter time constant" (default </w:t>
+      </w:r>
+      <w:r>
+        <w:rPr>
+          <w:lang w:val="en-US"/>
+        </w:rPr>
+        <w:t xml:space="preserve">value </w:t>
+      </w:r>
+      <w:r>
+        <w:rPr>
+          <w:lang w:val="en-US"/>
+        </w:rPr>
+        <w:t xml:space="preserve">0.01 s) reduces the background noise of the output data of the accelerometer. </w:t>
+      </w:r>
+      <w:r>
+        <w:rPr>
+          <w:lang w:val="en-US"/>
+        </w:rPr>
+        <w:t>It should remain small, otherwise latency will be introduced</w:t>
+      </w:r>
+    </w:p>
+    <w:p>
+      <w:pPr>
+        <w:pStyle w:val="ListParagraph"/>
+        <w:numPr>
+          <w:ilvl w:val="0"/>
+          <w:numId w:val="23"/>
+        </w:numPr>
+        <w:rPr>
+          <w:lang w:val="en-US"/>
+        </w:rPr>
+      </w:pPr>
+      <w:r>
+        <w:rPr>
+          <w:lang w:val="en-US"/>
+        </w:rPr>
+        <w:t xml:space="preserve">"Gradient Descent: max Beta" and "Gradient Descent: Beta variation according to movement" determine how the main parameter "Beta" of </w:t>
+      </w:r>
+      <w:r>
+        <w:rPr>
+          <w:lang w:val="en-US"/>
+        </w:rPr>
+        <w:t xml:space="preserve">Sebastian Magdwick's algorithm </w:t>
+      </w:r>
+      <w:r>
+        <w:rPr>
+          <w:lang w:val="en-US"/>
+        </w:rPr>
+        <w:t>(see technical explanation below)</w:t>
+      </w:r>
+      <w:r>
+        <w:rPr>
+          <w:lang w:val="en-US"/>
+        </w:rPr>
+        <w:t>. Keep those values to the st</w:t>
+      </w:r>
+      <w:r>
+        <w:rPr>
+          <w:lang w:val="en-US"/>
+        </w:rPr>
+        <w:t xml:space="preserve">andards settings (2.5 and 1) unless </w:t>
+      </w:r>
+      <w:r>
+        <w:rPr>
+          <w:lang w:val="en-US"/>
+        </w:rPr>
+        <w:t>you know what you're doing.</w:t>
+      </w:r>
+    </w:p>
+    <w:p>
+      <w:pPr>
+        <w:rPr>
+          <w:lang w:val="en-US"/>
+        </w:rPr>
+      </w:pPr>
+      <w:r>
+        <w:rPr>
+          <w:noProof/>
+          <w:lang w:val="en-US"/>
+        </w:rPr>
+        <mc:AlternateContent>
+          <mc:Choice Requires="wps">
+            <w:drawing>
+              <wp:anchor distT="0" distB="0" distL="114300" distR="114300" simplePos="0" relativeHeight="251659264" behindDoc="0" locked="0" layoutInCell="1" allowOverlap="1" wp14:anchorId="7F47236A" wp14:editId="4569E2DC">
+                <wp:simplePos x="0" y="0"/>
+                <wp:positionH relativeFrom="column">
+                  <wp:posOffset>0</wp:posOffset>
+                </wp:positionH>
+                <wp:positionV relativeFrom="paragraph">
+                  <wp:posOffset>267970</wp:posOffset>
+                </wp:positionV>
+                <wp:extent cx="5257800" cy="5243195"/>
+                <wp:effectExtent l="0" t="0" r="25400" b="14605"/>
+                <wp:wrapSquare wrapText="bothSides"/>
+                <wp:docPr id="8" name="Text Box 8"/>
+                <wp:cNvGraphicFramePr/>
+                <a:graphic xmlns:a="http://schemas.openxmlformats.org/drawingml/2006/main">
+                  <a:graphicData uri="http://schemas.microsoft.com/office/word/2010/wordprocessingShape">
+                    <wps:wsp>
+                      <wps:cNvSpPr txBox="1"/>
+                      <wps:spPr>
+                        <a:xfrm>
+                          <a:off x="0" y="0"/>
+                          <a:ext cx="5257800" cy="5243195"/>
+                        </a:xfrm>
+                        <a:prstGeom prst="rect">
+                          <a:avLst/>
+                        </a:prstGeom>
+                        <a:solidFill>
+                          <a:schemeClr val="accent6">
+                            <a:lumMod val="60000"/>
+                            <a:lumOff val="40000"/>
+                          </a:schemeClr>
+                        </a:solidFill>
+                        <a:ln>
+                          <a:solidFill>
+                            <a:schemeClr val="tx1"/>
+                          </a:solidFill>
+                        </a:ln>
+                        <a:effectLst/>
+                        <a:extLst>
+                          <a:ext uri="{C572A759-6A51-4108-AA02-DFA0A04FC94B}">
+                            <ma14:wrappingTextBoxFlag xmlns:ma14="http://schemas.microsoft.com/office/mac/drawingml/2011/main"/>
+                          </a:ext>
+                        </a:extLst>
+                      </wps:spPr>
+                      <wps:txbx>
+                        <w:txbxContent>
+                          <w:p/>
+                          <w:p>
+                            <w:pPr>
+                              <w:jc w:val="center"/>
+                              <w:rPr>
+                                <w:b/>
+                                <w:sz w:val="40"/>
+                                <w:szCs w:val="40"/>
+                                <w:lang w:val="en-US"/>
+                              </w:rPr>
+                            </w:pPr>
+                            <w:r>
+                              <w:rPr>
+                                <w:noProof/>
+                                <w:lang w:val="en-US"/>
+                              </w:rPr>
+                              <w:drawing>
+                                <wp:inline distT="0" distB="0" distL="0" distR="0" wp14:anchorId="068D5863" wp14:editId="77848BC7">
+                                  <wp:extent cx="593090" cy="593090"/>
+                                  <wp:effectExtent l="0" t="0" r="0" b="0"/>
+                                  <wp:docPr id="9" name="Picture 9" descr="System:Users:baskind:Desktop:warning.png"/>
+                                  <wp:cNvGraphicFramePr>
+                                    <a:graphicFrameLocks xmlns:a="http://schemas.openxmlformats.org/drawingml/2006/main" noChangeAspect="1"/>
+                                  </wp:cNvGraphicFramePr>
+                                  <a:graphic xmlns:a="http://schemas.openxmlformats.org/drawingml/2006/main">
+                                    <a:graphicData uri="http://schemas.openxmlformats.org/drawingml/2006/picture">
+                                      <pic:pic xmlns:pic="http://schemas.openxmlformats.org/drawingml/2006/picture">
+                                        <pic:nvPicPr>
+                                          <pic:cNvPr id="0" name="Picture 1" descr="System:Users:baskind:Desktop:warning.png"/>
+                                          <pic:cNvPicPr>
+                                            <a:picLocks noChangeAspect="1" noChangeArrowheads="1"/>
+                                          </pic:cNvPicPr>
+                                        </pic:nvPicPr>
+                                        <pic:blipFill>
+                                          <a:blip r:embed="rId21">
+                                            <a:extLst>
+                                              <a:ext uri="{28A0092B-C50C-407E-A947-70E740481C1C}">
+                                                <a14:useLocalDpi xmlns:a14="http://schemas.microsoft.com/office/drawing/2010/main" val="0"/>
+                                              </a:ext>
+                                            </a:extLst>
+                                          </a:blip>
+                                          <a:srcRect/>
+                                          <a:stretch>
+                                            <a:fillRect/>
+                                          </a:stretch>
+                                        </pic:blipFill>
+                                        <pic:spPr bwMode="auto">
+                                          <a:xfrm>
+                                            <a:off x="0" y="0"/>
+                                            <a:ext cx="593090" cy="593090"/>
+                                          </a:xfrm>
+                                          <a:prstGeom prst="rect">
+                                            <a:avLst/>
+                                          </a:prstGeom>
+                                          <a:noFill/>
+                                          <a:ln>
+                                            <a:noFill/>
+                                          </a:ln>
+                                          <a:extLst>
+                                            <a:ext uri="{FAA26D3D-D897-4be2-8F04-BA451C77F1D7}">
+                                              <ma14:placeholderFlag xmlns:ma14="http://schemas.microsoft.com/office/mac/drawingml/2011/main"/>
+                                            </a:ext>
+                                          </a:extLst>
+                                        </pic:spPr>
+                                      </pic:pic>
+                                    </a:graphicData>
+                                  </a:graphic>
+                                </wp:inline>
+                              </w:drawing>
+                            </w:r>
+                            <w:r>
+                              <w:rPr>
+                                <w:b/>
+                                <w:sz w:val="40"/>
+                                <w:szCs w:val="40"/>
+                                <w:lang w:val="en-US"/>
+                              </w:rPr>
+                              <w:t xml:space="preserve">Technical Note: Madgwick's algorithm and the </w:t>
+                            </w:r>
+                            <w:r>
+                              <w:rPr>
+                                <w:b/>
+                                <w:i/>
+                                <w:sz w:val="40"/>
+                                <w:szCs w:val="40"/>
+                                <w:lang w:val="en-US"/>
+                              </w:rPr>
+                              <w:t xml:space="preserve">Beta </w:t>
+                            </w:r>
+                            <w:r>
+                              <w:rPr>
+                                <w:b/>
+                                <w:sz w:val="40"/>
+                                <w:szCs w:val="40"/>
+                                <w:lang w:val="en-US"/>
+                              </w:rPr>
+                              <w:t>parameter</w:t>
+                            </w:r>
+                          </w:p>
+                          <w:p/>
+                          <w:p>
+                            <w:r>
+                              <w:t xml:space="preserve">Sebastian Madgwick's angle estimation algorithm (see </w:t>
+                            </w:r>
+                            <w:hyperlink r:id="rId22" w:history="1">
+                              <w:r>
+                                <w:rPr>
+                                  <w:rStyle w:val="Hyperlink"/>
+                                  <w:lang w:val="en-US"/>
+                                </w:rPr>
+                                <w:t>http://x-io.co.uk/open-source-imu-and-ahrs-algorithms/</w:t>
+                              </w:r>
+                            </w:hyperlink>
+                            <w:r>
+                              <w:rPr>
+                                <w:lang w:val="en-US"/>
+                              </w:rPr>
+                              <w:t>)</w:t>
+                            </w:r>
+                            <w:r>
+                              <w:t xml:space="preserve">, on which </w:t>
+                            </w:r>
+                            <w:r>
+                              <w:rPr>
+                                <w:i/>
+                              </w:rPr>
+                              <w:t>hedrot</w:t>
+                            </w:r>
+                            <w:r>
+                              <w:t xml:space="preserve"> relies among others, relies on one parameter, the so-called </w:t>
+                            </w:r>
+                            <w:r>
+                              <w:rPr>
+                                <w:i/>
+                              </w:rPr>
+                              <w:t>Beta</w:t>
+                            </w:r>
+                            <w:r>
+                              <w:t xml:space="preserve"> coefficient.</w:t>
+                            </w:r>
+                          </w:p>
+                          <w:p>
+                            <w:pPr>
+                              <w:rPr>
+                                <w:lang w:val="en-US"/>
+                              </w:rPr>
+                            </w:pPr>
+                          </w:p>
+                          <w:p>
+                            <w:pPr>
+                              <w:rPr>
+                                <w:lang w:val="en-US"/>
+                              </w:rPr>
+                            </w:pPr>
+                            <w:r>
+                              <w:rPr>
+                                <w:lang w:val="en-US"/>
+                              </w:rPr>
+                              <w:t xml:space="preserve">If Beta is too small, the head tracker depends only on the gyroscope data (quick </w:t>
+                            </w:r>
+                            <w:r>
+                              <w:rPr>
+                                <w:lang w:val="en-US"/>
+                              </w:rPr>
+                              <w:t xml:space="preserve">and reliable if movements, </w:t>
+                            </w:r>
+                            <w:r>
+                              <w:rPr>
+                                <w:lang w:val="en-US"/>
+                              </w:rPr>
+                              <w:t xml:space="preserve">but entails drifts). If Beta is too high, the head tracker depends only on the accelerometer and the magnetometer (biases in cases of movement, </w:t>
+                            </w:r>
+                            <w:r>
+                              <w:rPr>
+                                <w:lang w:val="en-US"/>
+                              </w:rPr>
+                              <w:t>but gives a</w:t>
+                            </w:r>
+                            <w:r>
+                              <w:rPr>
+                                <w:lang w:val="en-US"/>
+                              </w:rPr>
+                              <w:t xml:space="preserve"> reliable </w:t>
+                            </w:r>
+                            <w:r>
+                              <w:rPr>
+                                <w:lang w:val="en-US"/>
+                              </w:rPr>
+                              <w:t>estimate if no</w:t>
+                            </w:r>
+                            <w:r>
+                              <w:rPr>
+                                <w:lang w:val="en-US"/>
+                              </w:rPr>
+                              <w:t xml:space="preserve"> movement).</w:t>
+                            </w:r>
+                            <w:r>
+                              <w:rPr>
+                                <w:lang w:val="en-US"/>
+                              </w:rPr>
+                              <w:t xml:space="preserve"> According to Sebastian Madgwick, optimal values of </w:t>
+                            </w:r>
+                            <w:r>
+                              <w:rPr>
+                                <w:i/>
+                                <w:lang w:val="en-US"/>
+                              </w:rPr>
+                              <w:t>Beta</w:t>
+                            </w:r>
+                            <w:r>
+                              <w:rPr>
+                                <w:lang w:val="en-US"/>
+                              </w:rPr>
+                              <w:t xml:space="preserve"> are around 0.1, and Beta should remain between 0 and 0.5.</w:t>
+                            </w:r>
+                          </w:p>
+                          <w:p>
+                            <w:pPr>
+                              <w:rPr>
+                                <w:lang w:val="en-US"/>
+                              </w:rPr>
+                            </w:pPr>
+                          </w:p>
+                          <w:p>
+                            <w:pPr>
+                              <w:rPr>
+                                <w:lang w:val="en-US"/>
+                              </w:rPr>
+                            </w:pPr>
+                            <w:r>
+                              <w:rPr>
+                                <w:lang w:val="en-US"/>
+                              </w:rPr>
+                              <w:t xml:space="preserve">The main modification to Sebastian Madgwick's algorithm in </w:t>
+                            </w:r>
+                            <w:r>
+                              <w:rPr>
+                                <w:i/>
+                                <w:lang w:val="en-US"/>
+                              </w:rPr>
+                              <w:t>hedrot</w:t>
+                            </w:r>
+                            <w:r>
+                              <w:rPr>
+                                <w:lang w:val="en-US"/>
+                              </w:rPr>
+                              <w:t xml:space="preserve"> is the introduction of a </w:t>
+                            </w:r>
+                            <w:r>
+                              <w:rPr>
+                                <w:i/>
+                                <w:lang w:val="en-US"/>
+                              </w:rPr>
+                              <w:t>variable</w:t>
+                            </w:r>
+                            <w:r>
+                              <w:rPr>
+                                <w:lang w:val="en-US"/>
+                              </w:rPr>
+                              <w:t xml:space="preserve"> beta, which depends on the movement.</w:t>
+                            </w:r>
+                            <w:r>
+                              <w:rPr>
+                                <w:lang w:val="en-US"/>
+                              </w:rPr>
+                              <w:t xml:space="preserve"> The purpose of this is to get the best of both situations: beta is high if no movements but falls down as soon as the head tracker is in movement</w:t>
+                            </w:r>
+                            <w:r>
+                              <w:rPr>
+                                <w:lang w:val="en-US"/>
+                              </w:rPr>
+                              <w:t xml:space="preserve">. </w:t>
+                            </w:r>
+                          </w:p>
+                          <w:p>
+                            <w:pPr>
+                              <w:rPr>
+                                <w:lang w:val="en-US"/>
+                              </w:rPr>
+                            </w:pPr>
+                          </w:p>
+                          <w:p>
+                            <w:r>
+                              <w:rPr>
+                                <w:lang w:val="en-US"/>
+                              </w:rPr>
+                              <w:t>Then two parameters are to be set: the "Max Beta" is the static value of Beta (if no movement), and the "Beta variation"</w:t>
+                            </w:r>
+                            <w:r>
+                              <w:rPr>
+                                <w:lang w:val="en-US"/>
+                              </w:rPr>
+                              <w:t xml:space="preserve"> determines the influence of the movement on the fall down of Beta.</w:t>
+                            </w:r>
+                            <w:r>
+                              <w:rPr>
+                                <w:lang w:val="en-US"/>
+                              </w:rPr>
+                              <w:t xml:space="preserve"> A specific study on the optimal values for both is to be done, but the default </w:t>
+                            </w:r>
+                            <w:r>
+                              <w:rPr>
+                                <w:lang w:val="en-US"/>
+                              </w:rPr>
+                              <w:t>values (Max Beta= 2</w:t>
+                            </w:r>
+                            <w:bookmarkStart w:id="36" w:name="_GoBack"/>
+                            <w:bookmarkEnd w:id="36"/>
+                            <w:r>
+                              <w:rPr>
+                                <w:lang w:val="en-US"/>
+                              </w:rPr>
+                              <w:t>.5, Beta Variation = 1) based on informal hearing tests should work well.</w:t>
+                            </w:r>
+                          </w:p>
+                        </w:txbxContent>
+                      </wps:txbx>
+                      <wps:bodyPr rot="0" spcFirstLastPara="0" vertOverflow="overflow" horzOverflow="overflow" vert="horz" wrap="square" lIns="91440" tIns="45720" rIns="91440" bIns="45720" numCol="1" spcCol="0" rtlCol="0" fromWordArt="0" anchor="t" anchorCtr="0" forceAA="0" compatLnSpc="1">
+                        <a:prstTxWarp prst="textNoShape">
+                          <a:avLst/>
+                        </a:prstTxWarp>
+                        <a:noAutofit/>
+                      </wps:bodyPr>
+                    </wps:wsp>
+                  </a:graphicData>
+                </a:graphic>
+                <wp14:sizeRelH relativeFrom="margin">
+                  <wp14:pctWidth>0</wp14:pctWidth>
+                </wp14:sizeRelH>
+                <wp14:sizeRelV relativeFrom="margin">
+                  <wp14:pctHeight>0</wp14:pctHeight>
+                </wp14:sizeRelV>
+              </wp:anchor>
+            </w:drawing>
+          </mc:Choice>
+          <mc:Fallback>
+            <w:pict>
+              <v:shapetype id="_x0000_t202" coordsize="21600,21600" o:spt="202" path="m0,0l0,21600,21600,21600,21600,0xe">
+                <v:stroke joinstyle="miter"/>
+                <v:path gradientshapeok="t" o:connecttype="rect"/>
+              </v:shapetype>
+              <v:shape id="Text Box 8" o:spid="_x0000_s1026" type="#_x0000_t202" style="position:absolute;left:0;text-align:left;margin-left:0;margin-top:21.1pt;width:414pt;height:412.85pt;z-index:251659264;visibility:visible;mso-wrap-style:square;mso-width-percent:0;mso-height-percent:0;mso-wrap-distance-left:9pt;mso-wrap-distance-top:0;mso-wrap-distance-right:9pt;mso-wrap-distance-bottom:0;mso-position-horizontal:absolute;mso-position-horizontal-relative:text;mso-position-vertical:absolute;mso-position-vertical-relative:text;mso-width-percent:0;mso-height-percent:0;mso-width-relative:margin;mso-height-relative:margin;v-text-anchor:top" o:gfxdata="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" fillcolor="#fabf8f [1945]" strokecolor="black [3213]">
+                <v:textbox>
+                  <w:txbxContent>
+                    <w:p/>
+                    <w:p>
+                      <w:pPr>
+                        <w:jc w:val="center"/>
+                        <w:rPr>
+                          <w:b/>
+                          <w:sz w:val="40"/>
+                          <w:szCs w:val="40"/>
+                          <w:lang w:val="en-US"/>
+                        </w:rPr>
+                      </w:pPr>
+                      <w:r>
+                        <w:rPr>
+                          <w:noProof/>
+                          <w:lang w:val="en-US"/>
+                        </w:rPr>
+                        <w:drawing>
+                          <wp:inline distT="0" distB="0" distL="0" distR="0" wp14:anchorId="068D5863" wp14:editId="77848BC7">
+                            <wp:extent cx="593090" cy="593090"/>
+                            <wp:effectExtent l="0" t="0" r="0" b="0"/>
+                            <wp:docPr id="9" name="Picture 9" descr="System:Users:baskind:Desktop:warning.png"/>
+                            <wp:cNvGraphicFramePr>
+                              <a:graphicFrameLocks xmlns:a="http://schemas.openxmlformats.org/drawingml/2006/main" noChangeAspect="1"/>
+                            </wp:cNvGraphicFramePr>
+                            <a:graphic xmlns:a="http://schemas.openxmlformats.org/drawingml/2006/main">
+                              <a:graphicData uri="http://schemas.openxmlformats.org/drawingml/2006/picture">
+                                <pic:pic xmlns:pic="http://schemas.openxmlformats.org/drawingml/2006/picture">
+                                  <pic:nvPicPr>
+                                    <pic:cNvPr id="0" name="Picture 1" descr="System:Users:baskind:Desktop:warning.png"/>
+                                    <pic:cNvPicPr>
+                                      <a:picLocks noChangeAspect="1" noChangeArrowheads="1"/>
+                                    </pic:cNvPicPr>
+                                  </pic:nvPicPr>
+                                  <pic:blipFill>
+                                    <a:blip r:embed="rId21">
+                                      <a:extLst>
+                                        <a:ext uri="{28A0092B-C50C-407E-A947-70E740481C1C}">
+                                          <a14:useLocalDpi xmlns:a14="http://schemas.microsoft.com/office/drawing/2010/main" val="0"/>
+                                        </a:ext>
+                                      </a:extLst>
+                                    </a:blip>
+                                    <a:srcRect/>
+                                    <a:stretch>
+                                      <a:fillRect/>
+                                    </a:stretch>
+                                  </pic:blipFill>
+                                  <pic:spPr bwMode="auto">
+                                    <a:xfrm>
+                                      <a:off x="0" y="0"/>
+                                      <a:ext cx="593090" cy="593090"/>
+                                    </a:xfrm>
+                                    <a:prstGeom prst="rect">
+                                      <a:avLst/>
+                                    </a:prstGeom>
+                                    <a:noFill/>
+                                    <a:ln>
+                                      <a:noFill/>
+                                    </a:ln>
+                                    <a:extLst>
+                                      <a:ext uri="{FAA26D3D-D897-4be2-8F04-BA451C77F1D7}">
+                                        <ma14:placeholderFlag xmlns:ma14="http://schemas.microsoft.com/office/mac/drawingml/2011/main"/>
+                                      </a:ext>
+                                    </a:extLst>
+                                  </pic:spPr>
+                                </pic:pic>
+                              </a:graphicData>
+                            </a:graphic>
+                          </wp:inline>
+                        </w:drawing>
+                      </w:r>
+                      <w:r>
+                        <w:rPr>
+                          <w:b/>
+                          <w:sz w:val="40"/>
+                          <w:szCs w:val="40"/>
+                          <w:lang w:val="en-US"/>
+                        </w:rPr>
+                        <w:t xml:space="preserve">Technical Note: Madgwick's algorithm and the </w:t>
+                      </w:r>
+                      <w:r>
+                        <w:rPr>
+                          <w:b/>
+                          <w:i/>
+                          <w:sz w:val="40"/>
+                          <w:szCs w:val="40"/>
+                          <w:lang w:val="en-US"/>
+                        </w:rPr>
+                        <w:t xml:space="preserve">Beta </w:t>
+                      </w:r>
+                      <w:r>
+                        <w:rPr>
+                          <w:b/>
+                          <w:sz w:val="40"/>
+                          <w:szCs w:val="40"/>
+                          <w:lang w:val="en-US"/>
+                        </w:rPr>
+                        <w:t>parameter</w:t>
+                      </w:r>
+                    </w:p>
+                    <w:p/>
+                    <w:p>
+                      <w:r>
+                        <w:t xml:space="preserve">Sebastian Madgwick's angle estimation algorithm (see </w:t>
+                      </w:r>
+                      <w:hyperlink r:id="rId23" w:history="1">
+                        <w:r>
+                          <w:rPr>
+                            <w:rStyle w:val="Hyperlink"/>
+                            <w:lang w:val="en-US"/>
+                          </w:rPr>
+                          <w:t>http://x-io.co.uk/open-source-imu-and-ahrs-algorithms/</w:t>
+                        </w:r>
+                      </w:hyperlink>
+                      <w:r>
+                        <w:rPr>
+                          <w:lang w:val="en-US"/>
+                        </w:rPr>
+                        <w:t>)</w:t>
+                      </w:r>
+                      <w:r>
+                        <w:t xml:space="preserve">, on which </w:t>
+                      </w:r>
+                      <w:r>
+                        <w:rPr>
+                          <w:i/>
+                        </w:rPr>
+                        <w:t>hedrot</w:t>
+                      </w:r>
+                      <w:r>
+                        <w:t xml:space="preserve"> relies among others, relies on one parameter, the so-called </w:t>
+                      </w:r>
+                      <w:r>
+                        <w:rPr>
+                          <w:i/>
+                        </w:rPr>
+                        <w:t>Beta</w:t>
+                      </w:r>
+                      <w:r>
+                        <w:t xml:space="preserve"> coefficient.</w:t>
+                      </w:r>
+                    </w:p>
+                    <w:p>
+                      <w:pPr>
+                        <w:rPr>
+                          <w:lang w:val="en-US"/>
+                        </w:rPr>
+                      </w:pPr>
+                    </w:p>
+                    <w:p>
+                      <w:pPr>
+                        <w:rPr>
+                          <w:lang w:val="en-US"/>
+                        </w:rPr>
+                      </w:pPr>
+                      <w:r>
+                        <w:rPr>
+                          <w:lang w:val="en-US"/>
+                        </w:rPr>
+                        <w:t xml:space="preserve">If Beta is too small, the head tracker depends only on the gyroscope data (quick </w:t>
+                      </w:r>
+                      <w:r>
+                        <w:rPr>
+                          <w:lang w:val="en-US"/>
+                        </w:rPr>
+                        <w:t xml:space="preserve">and reliable if movements, </w:t>
+                      </w:r>
+                      <w:r>
+                        <w:rPr>
+                          <w:lang w:val="en-US"/>
+                        </w:rPr>
+                        <w:t xml:space="preserve">but entails drifts). If Beta is too high, the head tracker depends only on the accelerometer and the magnetometer (biases in cases of movement, </w:t>
+                      </w:r>
+                      <w:r>
+                        <w:rPr>
+                          <w:lang w:val="en-US"/>
+                        </w:rPr>
+                        <w:t>but gives a</w:t>
+                      </w:r>
+                      <w:r>
+                        <w:rPr>
+                          <w:lang w:val="en-US"/>
+                        </w:rPr>
+                        <w:t xml:space="preserve"> reliable </w:t>
+                      </w:r>
+                      <w:r>
+                        <w:rPr>
+                          <w:lang w:val="en-US"/>
+                        </w:rPr>
+                        <w:t>estimate if no</w:t>
+                      </w:r>
+                      <w:r>
+                        <w:rPr>
+                          <w:lang w:val="en-US"/>
+                        </w:rPr>
+                        <w:t xml:space="preserve"> movement).</w:t>
+                      </w:r>
+                      <w:r>
+                        <w:rPr>
+                          <w:lang w:val="en-US"/>
+                        </w:rPr>
+                        <w:t xml:space="preserve"> According to Sebastian Madgwick, optimal values of </w:t>
+                      </w:r>
+                      <w:r>
+                        <w:rPr>
+                          <w:i/>
+                          <w:lang w:val="en-US"/>
+                        </w:rPr>
+                        <w:t>Beta</w:t>
+                      </w:r>
+                      <w:r>
+                        <w:rPr>
+                          <w:lang w:val="en-US"/>
+                        </w:rPr>
+                        <w:t xml:space="preserve"> are around 0.1, and Beta should remain between 0 and 0.5.</w:t>
+                      </w:r>
+                    </w:p>
+                    <w:p>
+                      <w:pPr>
+                        <w:rPr>
+                          <w:lang w:val="en-US"/>
+                        </w:rPr>
+                      </w:pPr>
+                    </w:p>
+                    <w:p>
+                      <w:pPr>
+                        <w:rPr>
+                          <w:lang w:val="en-US"/>
+                        </w:rPr>
+                      </w:pPr>
+                      <w:r>
+                        <w:rPr>
+                          <w:lang w:val="en-US"/>
+                        </w:rPr>
+                        <w:t xml:space="preserve">The main modification to Sebastian Madgwick's algorithm in </w:t>
+                      </w:r>
+                      <w:r>
+                        <w:rPr>
+                          <w:i/>
+                          <w:lang w:val="en-US"/>
+                        </w:rPr>
+                        <w:t>hedrot</w:t>
+                      </w:r>
+                      <w:r>
+                        <w:rPr>
+                          <w:lang w:val="en-US"/>
+                        </w:rPr>
+                        <w:t xml:space="preserve"> is the introduction of a </w:t>
+                      </w:r>
+                      <w:r>
+                        <w:rPr>
+                          <w:i/>
+                          <w:lang w:val="en-US"/>
+                        </w:rPr>
+                        <w:t>variable</w:t>
+                      </w:r>
+                      <w:r>
+                        <w:rPr>
+                          <w:lang w:val="en-US"/>
+                        </w:rPr>
+                        <w:t xml:space="preserve"> beta, which depends on the movement.</w:t>
+                      </w:r>
+                      <w:r>
+                        <w:rPr>
+                          <w:lang w:val="en-US"/>
+                        </w:rPr>
+                        <w:t xml:space="preserve"> The purpose of this is to get the best of both situations: beta is high if no movements but falls down as soon as the head tracker is in movement</w:t>
+                      </w:r>
+                      <w:r>
+                        <w:rPr>
+                          <w:lang w:val="en-US"/>
+                        </w:rPr>
+                        <w:t xml:space="preserve">. </w:t>
+                      </w:r>
+                    </w:p>
+                    <w:p>
+                      <w:pPr>
+                        <w:rPr>
+                          <w:lang w:val="en-US"/>
+                        </w:rPr>
+                      </w:pPr>
+                    </w:p>
+                    <w:p>
+                      <w:r>
+                        <w:rPr>
+                          <w:lang w:val="en-US"/>
+                        </w:rPr>
+                        <w:t>Then two parameters are to be set: the "Max Beta" is the static value of Beta (if no movement), and the "Beta variation"</w:t>
+                      </w:r>
+                      <w:r>
+                        <w:rPr>
+                          <w:lang w:val="en-US"/>
+                        </w:rPr>
+                        <w:t xml:space="preserve"> determines the influence of the movement on the fall down of Beta.</w:t>
+                      </w:r>
+                      <w:r>
+                        <w:rPr>
+                          <w:lang w:val="en-US"/>
+                        </w:rPr>
+                        <w:t xml:space="preserve"> A specific study on the optimal values for both is to be done, but the default </w:t>
+                      </w:r>
+                      <w:r>
+                        <w:rPr>
+                          <w:lang w:val="en-US"/>
+                        </w:rPr>
+                        <w:t>values (Max Beta= 2</w:t>
+                      </w:r>
+                      <w:bookmarkStart w:id="37" w:name="_GoBack"/>
+                      <w:bookmarkEnd w:id="37"/>
+                      <w:r>
+                        <w:rPr>
+                          <w:lang w:val="en-US"/>
+                        </w:rPr>
+                        <w:t>.5, Beta Variation = 1) based on informal hearing tests should work well.</w:t>
+                      </w:r>
+                    </w:p>
+                  </w:txbxContent>
+                </v:textbox>
+                <w10:wrap type="square"/>
+              </v:shape>
+            </w:pict>
+          </mc:Fallback>
+        </mc:AlternateContent>
+      </w:r>
+    </w:p>
+    <w:p>
+      <w:pPr>
+        <w:pStyle w:val="Heading2"/>
+        <w:rPr>
+          <w:lang w:val="en-US"/>
+        </w:rPr>
+      </w:pPr>
+      <w:bookmarkStart w:id="38" w:name="_Ref340785064"/>
+      <w:bookmarkStart w:id="39" w:name="_Toc340787204"/>
       <w:r>
         <w:rPr>
           <w:lang w:val="en-US"/>
         </w:rPr>
         <w:t>Store/recall presets</w:t>
       </w:r>
-      <w:bookmarkEnd w:id="33"/>
+      <w:bookmarkEnd w:id="38"/>
+      <w:bookmarkEnd w:id="39"/>
     </w:p>
     <w:sectPr>
       <w:pgSz w:w="11900" w:h="16840"/>
@@ -7215,6 +8554,119 @@
     </w:lvl>
   </w:abstractNum>
   <w:abstractNum w:abstractNumId="2">
+    <w:nsid w:val="11AC2790"/>
+    <w:multiLevelType w:val="hybridMultilevel"/>
+    <w:tmpl w:val="D6343494"/>
+    <w:lvl w:ilvl="0" w:tplc="04090001">
+      <w:start w:val="1"/>
+      <w:numFmt w:val="bullet"/>
+      <w:lvlText w:val=""/>
+      <w:lvlJc w:val="left"/>
+      <w:pPr>
+        <w:ind w:left="720" w:hanging="360"/>
+      </w:pPr>
+      <w:rPr>
+        <w:rFonts w:ascii="Symbol" w:hAnsi="Symbol" w:hint="default"/>
+      </w:rPr>
+    </w:lvl>
+    <w:lvl w:ilvl="1" w:tplc="04090003" w:tentative="1">
+      <w:start w:val="1"/>
+      <w:numFmt w:val="bullet"/>
+      <w:lvlText w:val="o"/>
+      <w:lvlJc w:val="left"/>
+      <w:pPr>
+        <w:ind w:left="1440" w:hanging="360"/>
+      </w:pPr>
+      <w:rPr>
+        <w:rFonts w:ascii="Courier New" w:hAnsi="Courier New" w:hint="default"/>
+      </w:rPr>
+    </w:lvl>
+    <w:lvl w:ilvl="2" w:tplc="04090005" w:tentative="1">
+      <w:start w:val="1"/>
+      <w:numFmt w:val="bullet"/>
+      <w:lvlText w:val=""/>
+      <w:lvlJc w:val="left"/>
+      <w:pPr>
+        <w:ind w:left="2160" w:hanging="360"/>
+      </w:pPr>
+      <w:rPr>
+        <w:rFonts w:ascii="Wingdings" w:hAnsi="Wingdings" w:hint="default"/>
+      </w:rPr>
+    </w:lvl>
+    <w:lvl w:ilvl="3" w:tplc="04090001" w:tentative="1">
+      <w:start w:val="1"/>
+      <w:numFmt w:val="bullet"/>
+      <w:lvlText w:val=""/>
+      <w:lvlJc w:val="left"/>
+      <w:pPr>
+        <w:ind w:left="2880" w:hanging="360"/>
+      </w:pPr>
+      <w:rPr>
+        <w:rFonts w:ascii="Symbol" w:hAnsi="Symbol" w:hint="default"/>
+      </w:rPr>
+    </w:lvl>
+    <w:lvl w:ilvl="4" w:tplc="04090003" w:tentative="1">
+      <w:start w:val="1"/>
+      <w:numFmt w:val="bullet"/>
+      <w:lvlText w:val="o"/>
+      <w:lvlJc w:val="left"/>
+      <w:pPr>
+        <w:ind w:left="3600" w:hanging="360"/>
+      </w:pPr>
+      <w:rPr>
+        <w:rFonts w:ascii="Courier New" w:hAnsi="Courier New" w:hint="default"/>
+      </w:rPr>
+    </w:lvl>
+    <w:lvl w:ilvl="5" w:tplc="04090005" w:tentative="1">
+      <w:start w:val="1"/>
+      <w:numFmt w:val="bullet"/>
+      <w:lvlText w:val=""/>
+      <w:lvlJc w:val="left"/>
+      <w:pPr>
+        <w:ind w:left="4320" w:hanging="360"/>
+      </w:pPr>
+      <w:rPr>
+        <w:rFonts w:ascii="Wingdings" w:hAnsi="Wingdings" w:hint="default"/>
+      </w:rPr>
+    </w:lvl>
+    <w:lvl w:ilvl="6" w:tplc="04090001" w:tentative="1">
+      <w:start w:val="1"/>
+      <w:numFmt w:val="bullet"/>
+      <w:lvlText w:val=""/>
+      <w:lvlJc w:val="left"/>
+      <w:pPr>
+        <w:ind w:left="5040" w:hanging="360"/>
+      </w:pPr>
+      <w:rPr>
+        <w:rFonts w:ascii="Symbol" w:hAnsi="Symbol" w:hint="default"/>
+      </w:rPr>
+    </w:lvl>
+    <w:lvl w:ilvl="7" w:tplc="04090003" w:tentative="1">
+      <w:start w:val="1"/>
+      <w:numFmt w:val="bullet"/>
+      <w:lvlText w:val="o"/>
+      <w:lvlJc w:val="left"/>
+      <w:pPr>
+        <w:ind w:left="5760" w:hanging="360"/>
+      </w:pPr>
+      <w:rPr>
+        <w:rFonts w:ascii="Courier New" w:hAnsi="Courier New" w:hint="default"/>
+      </w:rPr>
+    </w:lvl>
+    <w:lvl w:ilvl="8" w:tplc="04090005" w:tentative="1">
+      <w:start w:val="1"/>
+      <w:numFmt w:val="bullet"/>
+      <w:lvlText w:val=""/>
+      <w:lvlJc w:val="left"/>
+      <w:pPr>
+        <w:ind w:left="6480" w:hanging="360"/>
+      </w:pPr>
+      <w:rPr>
+        <w:rFonts w:ascii="Wingdings" w:hAnsi="Wingdings" w:hint="default"/>
+      </w:rPr>
+    </w:lvl>
+  </w:abstractNum>
+  <w:abstractNum w:abstractNumId="3">
     <w:nsid w:val="17776731"/>
     <w:multiLevelType w:val="hybridMultilevel"/>
     <w:tmpl w:val="44AAB40C"/>
@@ -7327,7 +8779,7 @@
       </w:rPr>
     </w:lvl>
   </w:abstractNum>
-  <w:abstractNum w:abstractNumId="3">
+  <w:abstractNum w:abstractNumId="4">
     <w:nsid w:val="21752B20"/>
     <w:multiLevelType w:val="hybridMultilevel"/>
     <w:tmpl w:val="68249B58"/>
@@ -7440,7 +8892,7 @@
       </w:rPr>
     </w:lvl>
   </w:abstractNum>
-  <w:abstractNum w:abstractNumId="4">
+  <w:abstractNum w:abstractNumId="5">
     <w:nsid w:val="275D56E9"/>
     <w:multiLevelType w:val="hybridMultilevel"/>
     <w:tmpl w:val="D312053E"/>
@@ -7553,7 +9005,7 @@
       </w:rPr>
     </w:lvl>
   </w:abstractNum>
-  <w:abstractNum w:abstractNumId="5">
+  <w:abstractNum w:abstractNumId="6">
     <w:nsid w:val="309160F6"/>
     <w:multiLevelType w:val="hybridMultilevel"/>
     <w:tmpl w:val="01DCA02E"/>
@@ -7666,7 +9118,7 @@
       </w:rPr>
     </w:lvl>
   </w:abstractNum>
-  <w:abstractNum w:abstractNumId="6">
+  <w:abstractNum w:abstractNumId="7">
     <w:nsid w:val="32FC3C6B"/>
     <w:multiLevelType w:val="hybridMultilevel"/>
     <w:tmpl w:val="05166410"/>
@@ -7779,7 +9231,7 @@
       </w:rPr>
     </w:lvl>
   </w:abstractNum>
-  <w:abstractNum w:abstractNumId="7">
+  <w:abstractNum w:abstractNumId="8">
     <w:nsid w:val="45C1365E"/>
     <w:multiLevelType w:val="hybridMultilevel"/>
     <w:tmpl w:val="007CD58A"/>
@@ -7892,7 +9344,7 @@
       </w:rPr>
     </w:lvl>
   </w:abstractNum>
-  <w:abstractNum w:abstractNumId="8">
+  <w:abstractNum w:abstractNumId="9">
     <w:nsid w:val="4B7A5DEF"/>
     <w:multiLevelType w:val="multilevel"/>
     <w:tmpl w:val="E24E4758"/>
@@ -8041,7 +9493,7 @@
       </w:rPr>
     </w:lvl>
   </w:abstractNum>
-  <w:abstractNum w:abstractNumId="9">
+  <w:abstractNum w:abstractNumId="10">
     <w:nsid w:val="4EB954D6"/>
     <w:multiLevelType w:val="hybridMultilevel"/>
     <w:tmpl w:val="D5A22CD8"/>
@@ -8154,7 +9606,7 @@
       </w:rPr>
     </w:lvl>
   </w:abstractNum>
-  <w:abstractNum w:abstractNumId="10">
+  <w:abstractNum w:abstractNumId="11">
     <w:nsid w:val="51B5456D"/>
     <w:multiLevelType w:val="hybridMultilevel"/>
     <w:tmpl w:val="76623122"/>
@@ -8267,7 +9719,7 @@
       </w:rPr>
     </w:lvl>
   </w:abstractNum>
-  <w:abstractNum w:abstractNumId="11">
+  <w:abstractNum w:abstractNumId="12">
     <w:nsid w:val="576764DD"/>
     <w:multiLevelType w:val="hybridMultilevel"/>
     <w:tmpl w:val="75280DCE"/>
@@ -8380,7 +9832,7 @@
       </w:rPr>
     </w:lvl>
   </w:abstractNum>
-  <w:abstractNum w:abstractNumId="12">
+  <w:abstractNum w:abstractNumId="13">
     <w:nsid w:val="59025CA7"/>
     <w:multiLevelType w:val="hybridMultilevel"/>
     <w:tmpl w:val="75EE97AC"/>
@@ -8493,7 +9945,7 @@
       </w:rPr>
     </w:lvl>
   </w:abstractNum>
-  <w:abstractNum w:abstractNumId="13">
+  <w:abstractNum w:abstractNumId="14">
     <w:nsid w:val="5B7F708D"/>
     <w:multiLevelType w:val="multilevel"/>
     <w:tmpl w:val="5A305764"/>
@@ -8642,7 +10094,7 @@
       </w:rPr>
     </w:lvl>
   </w:abstractNum>
-  <w:abstractNum w:abstractNumId="14">
+  <w:abstractNum w:abstractNumId="15">
     <w:nsid w:val="5DC8194C"/>
     <w:multiLevelType w:val="multilevel"/>
     <w:tmpl w:val="520ADEBC"/>
@@ -8791,7 +10243,7 @@
       </w:rPr>
     </w:lvl>
   </w:abstractNum>
-  <w:abstractNum w:abstractNumId="15">
+  <w:abstractNum w:abstractNumId="16">
     <w:nsid w:val="613F0025"/>
     <w:multiLevelType w:val="hybridMultilevel"/>
     <w:tmpl w:val="6E2027B6"/>
@@ -8904,7 +10356,7 @@
       </w:rPr>
     </w:lvl>
   </w:abstractNum>
-  <w:abstractNum w:abstractNumId="16">
+  <w:abstractNum w:abstractNumId="17">
     <w:nsid w:val="64183259"/>
     <w:multiLevelType w:val="hybridMultilevel"/>
     <w:tmpl w:val="87D4317C"/>
@@ -9017,7 +10469,7 @@
       </w:rPr>
     </w:lvl>
   </w:abstractNum>
-  <w:abstractNum w:abstractNumId="17">
+  <w:abstractNum w:abstractNumId="18">
     <w:nsid w:val="65135262"/>
     <w:multiLevelType w:val="hybridMultilevel"/>
     <w:tmpl w:val="78DABCF6"/>
@@ -9130,7 +10582,7 @@
       </w:rPr>
     </w:lvl>
   </w:abstractNum>
-  <w:abstractNum w:abstractNumId="18">
+  <w:abstractNum w:abstractNumId="19">
     <w:nsid w:val="652B7AEE"/>
     <w:multiLevelType w:val="multilevel"/>
     <w:tmpl w:val="55E0F774"/>
@@ -9218,7 +10670,7 @@
       </w:pPr>
     </w:lvl>
   </w:abstractNum>
-  <w:abstractNum w:abstractNumId="19">
+  <w:abstractNum w:abstractNumId="20">
     <w:nsid w:val="66A7714A"/>
     <w:multiLevelType w:val="hybridMultilevel"/>
     <w:tmpl w:val="D2989F80"/>
@@ -9331,7 +10783,7 @@
       </w:rPr>
     </w:lvl>
   </w:abstractNum>
-  <w:abstractNum w:abstractNumId="20">
+  <w:abstractNum w:abstractNumId="21">
     <w:nsid w:val="66FC1D27"/>
     <w:multiLevelType w:val="hybridMultilevel"/>
     <w:tmpl w:val="2EC46986"/>
@@ -9444,7 +10896,7 @@
       </w:rPr>
     </w:lvl>
   </w:abstractNum>
-  <w:abstractNum w:abstractNumId="21">
+  <w:abstractNum w:abstractNumId="22">
     <w:nsid w:val="68ED115C"/>
     <w:multiLevelType w:val="multilevel"/>
     <w:tmpl w:val="87F2D5DC"/>
@@ -9531,70 +10983,73 @@
     </w:lvl>
   </w:abstractNum>
   <w:num w:numId="1">
+    <w:abstractNumId w:val="22"/>
+  </w:num>
+  <w:num w:numId="2">
+    <w:abstractNumId w:val="19"/>
+  </w:num>
+  <w:num w:numId="3">
     <w:abstractNumId w:val="21"/>
   </w:num>
-  <w:num w:numId="2">
+  <w:num w:numId="4">
+    <w:abstractNumId w:val="4"/>
+  </w:num>
+  <w:num w:numId="5">
+    <w:abstractNumId w:val="5"/>
+  </w:num>
+  <w:num w:numId="6">
+    <w:abstractNumId w:val="13"/>
+  </w:num>
+  <w:num w:numId="7">
     <w:abstractNumId w:val="18"/>
   </w:num>
-  <w:num w:numId="3">
+  <w:num w:numId="8">
     <w:abstractNumId w:val="20"/>
   </w:num>
-  <w:num w:numId="4">
-    <w:abstractNumId w:val="3"/>
-  </w:num>
-  <w:num w:numId="5">
-    <w:abstractNumId w:val="4"/>
-  </w:num>
-  <w:num w:numId="6">
-    <w:abstractNumId w:val="12"/>
-  </w:num>
-  <w:num w:numId="7">
-    <w:abstractNumId w:val="17"/>
-  </w:num>
-  <w:num w:numId="8">
-    <w:abstractNumId w:val="19"/>
-  </w:num>
   <w:num w:numId="9">
-    <w:abstractNumId w:val="10"/>
+    <w:abstractNumId w:val="11"/>
   </w:num>
   <w:num w:numId="10">
-    <w:abstractNumId w:val="9"/>
+    <w:abstractNumId w:val="10"/>
   </w:num>
   <w:num w:numId="11">
     <w:abstractNumId w:val="1"/>
   </w:num>
   <w:num w:numId="12">
+    <w:abstractNumId w:val="8"/>
+  </w:num>
+  <w:num w:numId="13">
     <w:abstractNumId w:val="7"/>
   </w:num>
-  <w:num w:numId="13">
-    <w:abstractNumId w:val="6"/>
-  </w:num>
   <w:num w:numId="14">
-    <w:abstractNumId w:val="16"/>
+    <w:abstractNumId w:val="17"/>
   </w:num>
   <w:num w:numId="15">
-    <w:abstractNumId w:val="2"/>
+    <w:abstractNumId w:val="3"/>
   </w:num>
   <w:num w:numId="16">
-    <w:abstractNumId w:val="13"/>
+    <w:abstractNumId w:val="14"/>
   </w:num>
   <w:num w:numId="17">
     <w:abstractNumId w:val="0"/>
   </w:num>
   <w:num w:numId="18">
-    <w:abstractNumId w:val="14"/>
+    <w:abstractNumId w:val="15"/>
   </w:num>
   <w:num w:numId="19">
-    <w:abstractNumId w:val="8"/>
+    <w:abstractNumId w:val="9"/>
   </w:num>
   <w:num w:numId="20">
-    <w:abstractNumId w:val="15"/>
+    <w:abstractNumId w:val="16"/>
   </w:num>
   <w:num w:numId="21">
-    <w:abstractNumId w:val="11"/>
+    <w:abstractNumId w:val="12"/>
   </w:num>
   <w:num w:numId="22">
-    <w:abstractNumId w:val="5"/>
+    <w:abstractNumId w:val="6"/>
+  </w:num>
+  <w:num w:numId="23">
+    <w:abstractNumId w:val="2"/>
   </w:num>
 </w:numbering>
 </file>

</xml_diff>

<commit_message>
added sources of Max patch in the distribution
</commit_message>
<xml_diff>
--- a/doc/hedrot user manual.docx
+++ b/doc/hedrot user manual.docx
@@ -2771,7 +2771,21 @@
         <w:rPr>
           <w:lang w:val="en-US"/>
         </w:rPr>
-        <w:t xml:space="preserve"> (for "head rotation tracker") is a low-cost (less than 40 euros) and efficient open-source hardware/solution for head tracking. </w:t>
+        <w:t xml:space="preserve"> (for "head rotation tracker") is a low-cost (less than 40 euros) and efficient open-source hardware/</w:t>
+      </w:r>
+      <w:r>
+        <w:rPr>
+          <w:lang w:val="en-US"/>
+        </w:rPr>
+        <w:t xml:space="preserve">software </w:t>
+      </w:r>
+      <w:bookmarkStart w:id="2" w:name="_GoBack"/>
+      <w:bookmarkEnd w:id="2"/>
+      <w:r>
+        <w:rPr>
+          <w:lang w:val="en-US"/>
+        </w:rPr>
+        <w:t xml:space="preserve">solution for head tracking. </w:t>
       </w:r>
       <w:r>
         <w:rPr>
@@ -2877,8 +2891,6 @@
         </w:rPr>
         <w:t>ad tracker can deliver data at</w:t>
       </w:r>
-      <w:bookmarkStart w:id="2" w:name="_GoBack"/>
-      <w:bookmarkEnd w:id="2"/>
       <w:r>
         <w:rPr>
           <w:lang w:val="en-US"/>

</xml_diff>

<commit_message>
starting porting on windows
</commit_message>
<xml_diff>
--- a/doc/hedrot user manual.docx
+++ b/doc/hedrot user manual.docx
@@ -1,6 +1,6 @@
 
 <file path=word/document.xml><?xml version="1.0" encoding="utf-8"?>
-<w:document xmlns:wpc="http://schemas.microsoft.com/office/word/2010/wordprocessingCanvas" xmlns:mo="http://schemas.microsoft.com/office/mac/office/2008/main" xmlns:mc="http://schemas.openxmlformats.org/markup-compatibility/2006" xmlns:mv="urn:schemas-microsoft-com:mac:vml" xmlns:o="urn:schemas-microsoft-com:office:office" xmlns:r="http://schemas.openxmlformats.org/officeDocument/2006/relationships" xmlns:m="http://schemas.openxmlformats.org/officeDocument/2006/math" xmlns:v="urn:schemas-microsoft-com:vml" xmlns:wp14="http://schemas.microsoft.com/office/word/2010/wordprocessingDrawing" xmlns:wp="http://schemas.openxmlformats.org/drawingml/2006/wordprocessingDrawing" xmlns:w10="urn:schemas-microsoft-com:office:word" xmlns:w="http://schemas.openxmlformats.org/wordprocessingml/2006/main" xmlns:w14="http://schemas.microsoft.com/office/word/2010/wordml" xmlns:wpg="http://schemas.microsoft.com/office/word/2010/wordprocessingGroup" xmlns:wpi="http://schemas.microsoft.com/office/word/2010/wordprocessingInk" xmlns:wne="http://schemas.microsoft.com/office/word/2006/wordml" xmlns:wps="http://schemas.microsoft.com/office/word/2010/wordprocessingShape" mc:Ignorable="w14 wp14">
+<w:document xmlns:wpc="http://schemas.microsoft.com/office/word/2010/wordprocessingCanvas" xmlns:cx="http://schemas.microsoft.com/office/drawing/2014/chartex" xmlns:cx1="http://schemas.microsoft.com/office/drawing/2015/9/8/chartex" xmlns:cx2="http://schemas.microsoft.com/office/drawing/2015/10/21/chartex" xmlns:cx3="http://schemas.microsoft.com/office/drawing/2016/5/9/chartex" xmlns:cx4="http://schemas.microsoft.com/office/drawing/2016/5/10/chartex" xmlns:cx5="http://schemas.microsoft.com/office/drawing/2016/5/11/chartex" xmlns:mc="http://schemas.openxmlformats.org/markup-compatibility/2006" xmlns:o="urn:schemas-microsoft-com:office:office" xmlns:r="http://schemas.openxmlformats.org/officeDocument/2006/relationships" xmlns:m="http://schemas.openxmlformats.org/officeDocument/2006/math" xmlns:v="urn:schemas-microsoft-com:vml" xmlns:wp14="http://schemas.microsoft.com/office/word/2010/wordprocessingDrawing" xmlns:wp="http://schemas.openxmlformats.org/drawingml/2006/wordprocessingDrawing" xmlns:w10="urn:schemas-microsoft-com:office:word" xmlns:w="http://schemas.openxmlformats.org/wordprocessingml/2006/main" xmlns:w14="http://schemas.microsoft.com/office/word/2010/wordml" xmlns:w15="http://schemas.microsoft.com/office/word/2012/wordml" xmlns:w16se="http://schemas.microsoft.com/office/word/2015/wordml/symex" xmlns:wpg="http://schemas.microsoft.com/office/word/2010/wordprocessingGroup" xmlns:wpi="http://schemas.microsoft.com/office/word/2010/wordprocessingInk" xmlns:wne="http://schemas.microsoft.com/office/word/2006/wordml" xmlns:wps="http://schemas.microsoft.com/office/word/2010/wordprocessingShape" mc:Ignorable="w14 w15 w16se wp14">
   <w:body>
     <w:p>
       <w:pPr>
@@ -153,6 +153,7 @@
       <w:r>
         <w:rPr>
           <w:noProof/>
+          <w:lang w:val="en-US"/>
         </w:rPr>
         <w:tab/>
       </w:r>
@@ -165,6 +166,7 @@
       <w:r>
         <w:rPr>
           <w:noProof/>
+          <w:lang w:val="en-US"/>
         </w:rPr>
         <w:instrText xml:space="preserve"> PAGEREF _Toc340791844 \h </w:instrText>
       </w:r>
@@ -182,6 +184,7 @@
       <w:r>
         <w:rPr>
           <w:noProof/>
+          <w:lang w:val="en-US"/>
         </w:rPr>
         <w:t>2</w:t>
       </w:r>
@@ -230,6 +233,7 @@
       <w:r>
         <w:rPr>
           <w:noProof/>
+          <w:lang w:val="en-US"/>
         </w:rPr>
         <w:tab/>
       </w:r>
@@ -242,6 +246,7 @@
       <w:r>
         <w:rPr>
           <w:noProof/>
+          <w:lang w:val="en-US"/>
         </w:rPr>
         <w:instrText xml:space="preserve"> PAGEREF _Toc340791845 \h </w:instrText>
       </w:r>
@@ -259,6 +264,7 @@
       <w:r>
         <w:rPr>
           <w:noProof/>
+          <w:lang w:val="en-US"/>
         </w:rPr>
         <w:t>2</w:t>
       </w:r>
@@ -307,6 +313,7 @@
       <w:r>
         <w:rPr>
           <w:noProof/>
+          <w:lang w:val="en-US"/>
         </w:rPr>
         <w:tab/>
       </w:r>
@@ -319,6 +326,7 @@
       <w:r>
         <w:rPr>
           <w:noProof/>
+          <w:lang w:val="en-US"/>
         </w:rPr>
         <w:instrText xml:space="preserve"> PAGEREF _Toc340791846 \h </w:instrText>
       </w:r>
@@ -336,6 +344,7 @@
       <w:r>
         <w:rPr>
           <w:noProof/>
+          <w:lang w:val="en-US"/>
         </w:rPr>
         <w:t>2</w:t>
       </w:r>
@@ -384,6 +393,7 @@
       <w:r>
         <w:rPr>
           <w:noProof/>
+          <w:lang w:val="en-US"/>
         </w:rPr>
         <w:tab/>
       </w:r>
@@ -396,6 +406,7 @@
       <w:r>
         <w:rPr>
           <w:noProof/>
+          <w:lang w:val="en-US"/>
         </w:rPr>
         <w:instrText xml:space="preserve"> PAGEREF _Toc340791847 \h </w:instrText>
       </w:r>
@@ -413,6 +424,7 @@
       <w:r>
         <w:rPr>
           <w:noProof/>
+          <w:lang w:val="en-US"/>
         </w:rPr>
         <w:t>3</w:t>
       </w:r>
@@ -461,6 +473,7 @@
       <w:r>
         <w:rPr>
           <w:noProof/>
+          <w:lang w:val="en-US"/>
         </w:rPr>
         <w:tab/>
       </w:r>
@@ -473,6 +486,7 @@
       <w:r>
         <w:rPr>
           <w:noProof/>
+          <w:lang w:val="en-US"/>
         </w:rPr>
         <w:instrText xml:space="preserve"> PAGEREF _Toc340791848 \h </w:instrText>
       </w:r>
@@ -490,6 +504,7 @@
       <w:r>
         <w:rPr>
           <w:noProof/>
+          <w:lang w:val="en-US"/>
         </w:rPr>
         <w:t>3</w:t>
       </w:r>
@@ -538,6 +553,7 @@
       <w:r>
         <w:rPr>
           <w:noProof/>
+          <w:lang w:val="en-US"/>
         </w:rPr>
         <w:tab/>
       </w:r>
@@ -550,6 +566,7 @@
       <w:r>
         <w:rPr>
           <w:noProof/>
+          <w:lang w:val="en-US"/>
         </w:rPr>
         <w:instrText xml:space="preserve"> PAGEREF _Toc340791849 \h </w:instrText>
       </w:r>
@@ -567,6 +584,7 @@
       <w:r>
         <w:rPr>
           <w:noProof/>
+          <w:lang w:val="en-US"/>
         </w:rPr>
         <w:t>3</w:t>
       </w:r>
@@ -613,6 +631,7 @@
       <w:r>
         <w:rPr>
           <w:noProof/>
+          <w:lang w:val="en-US"/>
         </w:rPr>
         <w:tab/>
       </w:r>
@@ -625,6 +644,7 @@
       <w:r>
         <w:rPr>
           <w:noProof/>
+          <w:lang w:val="en-US"/>
         </w:rPr>
         <w:instrText xml:space="preserve"> PAGEREF _Toc340791850 \h </w:instrText>
       </w:r>
@@ -642,6 +662,7 @@
       <w:r>
         <w:rPr>
           <w:noProof/>
+          <w:lang w:val="en-US"/>
         </w:rPr>
         <w:t>4</w:t>
       </w:r>
@@ -688,6 +709,7 @@
       <w:r>
         <w:rPr>
           <w:noProof/>
+          <w:lang w:val="en-US"/>
         </w:rPr>
         <w:tab/>
       </w:r>
@@ -700,6 +722,7 @@
       <w:r>
         <w:rPr>
           <w:noProof/>
+          <w:lang w:val="en-US"/>
         </w:rPr>
         <w:instrText xml:space="preserve"> PAGEREF _Toc340791851 \h </w:instrText>
       </w:r>
@@ -717,6 +740,7 @@
       <w:r>
         <w:rPr>
           <w:noProof/>
+          <w:lang w:val="en-US"/>
         </w:rPr>
         <w:t>4</w:t>
       </w:r>
@@ -763,6 +787,7 @@
       <w:r>
         <w:rPr>
           <w:noProof/>
+          <w:lang w:val="en-US"/>
         </w:rPr>
         <w:tab/>
       </w:r>
@@ -775,6 +800,7 @@
       <w:r>
         <w:rPr>
           <w:noProof/>
+          <w:lang w:val="en-US"/>
         </w:rPr>
         <w:instrText xml:space="preserve"> PAGEREF _Toc340791852 \h </w:instrText>
       </w:r>
@@ -792,6 +818,7 @@
       <w:r>
         <w:rPr>
           <w:noProof/>
+          <w:lang w:val="en-US"/>
         </w:rPr>
         <w:t>4</w:t>
       </w:r>
@@ -838,6 +865,7 @@
       <w:r>
         <w:rPr>
           <w:noProof/>
+          <w:lang w:val="en-US"/>
         </w:rPr>
         <w:tab/>
       </w:r>
@@ -850,6 +878,7 @@
       <w:r>
         <w:rPr>
           <w:noProof/>
+          <w:lang w:val="en-US"/>
         </w:rPr>
         <w:instrText xml:space="preserve"> PAGEREF _Toc340791853 \h </w:instrText>
       </w:r>
@@ -867,6 +896,7 @@
       <w:r>
         <w:rPr>
           <w:noProof/>
+          <w:lang w:val="en-US"/>
         </w:rPr>
         <w:t>6</w:t>
       </w:r>
@@ -913,6 +943,7 @@
       <w:r>
         <w:rPr>
           <w:noProof/>
+          <w:lang w:val="en-US"/>
         </w:rPr>
         <w:tab/>
       </w:r>
@@ -925,6 +956,7 @@
       <w:r>
         <w:rPr>
           <w:noProof/>
+          <w:lang w:val="en-US"/>
         </w:rPr>
         <w:instrText xml:space="preserve"> PAGEREF _Toc340791854 \h </w:instrText>
       </w:r>
@@ -942,6 +974,7 @@
       <w:r>
         <w:rPr>
           <w:noProof/>
+          <w:lang w:val="en-US"/>
         </w:rPr>
         <w:t>6</w:t>
       </w:r>
@@ -988,6 +1021,7 @@
       <w:r>
         <w:rPr>
           <w:noProof/>
+          <w:lang w:val="en-US"/>
         </w:rPr>
         <w:tab/>
       </w:r>
@@ -1000,6 +1034,7 @@
       <w:r>
         <w:rPr>
           <w:noProof/>
+          <w:lang w:val="en-US"/>
         </w:rPr>
         <w:instrText xml:space="preserve"> PAGEREF _Toc340791855 \h </w:instrText>
       </w:r>
@@ -1017,6 +1052,7 @@
       <w:r>
         <w:rPr>
           <w:noProof/>
+          <w:lang w:val="en-US"/>
         </w:rPr>
         <w:t>8</w:t>
       </w:r>
@@ -1063,6 +1099,7 @@
       <w:r>
         <w:rPr>
           <w:noProof/>
+          <w:lang w:val="en-US"/>
         </w:rPr>
         <w:tab/>
       </w:r>
@@ -1075,6 +1112,7 @@
       <w:r>
         <w:rPr>
           <w:noProof/>
+          <w:lang w:val="en-US"/>
         </w:rPr>
         <w:instrText xml:space="preserve"> PAGEREF _Toc340791856 \h </w:instrText>
       </w:r>
@@ -1092,6 +1130,7 @@
       <w:r>
         <w:rPr>
           <w:noProof/>
+          <w:lang w:val="en-US"/>
         </w:rPr>
         <w:t>8</w:t>
       </w:r>
@@ -1138,6 +1177,7 @@
       <w:r>
         <w:rPr>
           <w:noProof/>
+          <w:lang w:val="en-US"/>
         </w:rPr>
         <w:tab/>
       </w:r>
@@ -1150,6 +1190,7 @@
       <w:r>
         <w:rPr>
           <w:noProof/>
+          <w:lang w:val="en-US"/>
         </w:rPr>
         <w:instrText xml:space="preserve"> PAGEREF _Toc340791857 \h </w:instrText>
       </w:r>
@@ -1167,6 +1208,7 @@
       <w:r>
         <w:rPr>
           <w:noProof/>
+          <w:lang w:val="en-US"/>
         </w:rPr>
         <w:t>9</w:t>
       </w:r>
@@ -1213,6 +1255,7 @@
       <w:r>
         <w:rPr>
           <w:noProof/>
+          <w:lang w:val="en-US"/>
         </w:rPr>
         <w:tab/>
       </w:r>
@@ -1225,6 +1268,7 @@
       <w:r>
         <w:rPr>
           <w:noProof/>
+          <w:lang w:val="en-US"/>
         </w:rPr>
         <w:instrText xml:space="preserve"> PAGEREF _Toc340791858 \h </w:instrText>
       </w:r>
@@ -1242,6 +1286,7 @@
       <w:r>
         <w:rPr>
           <w:noProof/>
+          <w:lang w:val="en-US"/>
         </w:rPr>
         <w:t>9</w:t>
       </w:r>
@@ -1288,6 +1333,7 @@
       <w:r>
         <w:rPr>
           <w:noProof/>
+          <w:lang w:val="en-US"/>
         </w:rPr>
         <w:tab/>
       </w:r>
@@ -1300,6 +1346,7 @@
       <w:r>
         <w:rPr>
           <w:noProof/>
+          <w:lang w:val="en-US"/>
         </w:rPr>
         <w:instrText xml:space="preserve"> PAGEREF _Toc340791859 \h </w:instrText>
       </w:r>
@@ -1317,6 +1364,7 @@
       <w:r>
         <w:rPr>
           <w:noProof/>
+          <w:lang w:val="en-US"/>
         </w:rPr>
         <w:t>9</w:t>
       </w:r>
@@ -1348,6 +1396,7 @@
       <w:r>
         <w:rPr>
           <w:noProof/>
+          <w:lang w:val="en-US"/>
         </w:rPr>
         <w:tab/>
       </w:r>
@@ -1360,6 +1409,7 @@
       <w:r>
         <w:rPr>
           <w:noProof/>
+          <w:lang w:val="en-US"/>
         </w:rPr>
         <w:instrText xml:space="preserve"> PAGEREF _Toc340791860 \h </w:instrText>
       </w:r>
@@ -1377,6 +1427,7 @@
       <w:r>
         <w:rPr>
           <w:noProof/>
+          <w:lang w:val="en-US"/>
         </w:rPr>
         <w:t>9</w:t>
       </w:r>
@@ -1408,6 +1459,7 @@
       <w:r>
         <w:rPr>
           <w:noProof/>
+          <w:lang w:val="en-US"/>
         </w:rPr>
         <w:tab/>
       </w:r>
@@ -1420,6 +1472,7 @@
       <w:r>
         <w:rPr>
           <w:noProof/>
+          <w:lang w:val="en-US"/>
         </w:rPr>
         <w:instrText xml:space="preserve"> PAGEREF _Toc340791861 \h </w:instrText>
       </w:r>
@@ -1437,6 +1490,7 @@
       <w:r>
         <w:rPr>
           <w:noProof/>
+          <w:lang w:val="en-US"/>
         </w:rPr>
         <w:t>9</w:t>
       </w:r>
@@ -1468,6 +1522,7 @@
       <w:r>
         <w:rPr>
           <w:noProof/>
+          <w:lang w:val="en-US"/>
         </w:rPr>
         <w:tab/>
       </w:r>
@@ -1480,6 +1535,7 @@
       <w:r>
         <w:rPr>
           <w:noProof/>
+          <w:lang w:val="en-US"/>
         </w:rPr>
         <w:instrText xml:space="preserve"> PAGEREF _Toc340791862 \h </w:instrText>
       </w:r>
@@ -1497,6 +1553,7 @@
       <w:r>
         <w:rPr>
           <w:noProof/>
+          <w:lang w:val="en-US"/>
         </w:rPr>
         <w:t>10</w:t>
       </w:r>
@@ -1543,6 +1600,7 @@
       <w:r>
         <w:rPr>
           <w:noProof/>
+          <w:lang w:val="en-US"/>
         </w:rPr>
         <w:tab/>
       </w:r>
@@ -1555,6 +1613,7 @@
       <w:r>
         <w:rPr>
           <w:noProof/>
+          <w:lang w:val="en-US"/>
         </w:rPr>
         <w:instrText xml:space="preserve"> PAGEREF _Toc340791863 \h </w:instrText>
       </w:r>
@@ -1572,6 +1631,7 @@
       <w:r>
         <w:rPr>
           <w:noProof/>
+          <w:lang w:val="en-US"/>
         </w:rPr>
         <w:t>10</w:t>
       </w:r>
@@ -1618,6 +1678,7 @@
       <w:r>
         <w:rPr>
           <w:noProof/>
+          <w:lang w:val="en-US"/>
         </w:rPr>
         <w:tab/>
       </w:r>
@@ -1630,6 +1691,7 @@
       <w:r>
         <w:rPr>
           <w:noProof/>
+          <w:lang w:val="en-US"/>
         </w:rPr>
         <w:instrText xml:space="preserve"> PAGEREF _Toc340791864 \h </w:instrText>
       </w:r>
@@ -1647,6 +1709,7 @@
       <w:r>
         <w:rPr>
           <w:noProof/>
+          <w:lang w:val="en-US"/>
         </w:rPr>
         <w:t>10</w:t>
       </w:r>
@@ -1693,6 +1756,7 @@
       <w:r>
         <w:rPr>
           <w:noProof/>
+          <w:lang w:val="en-US"/>
         </w:rPr>
         <w:tab/>
       </w:r>
@@ -1705,6 +1769,7 @@
       <w:r>
         <w:rPr>
           <w:noProof/>
+          <w:lang w:val="en-US"/>
         </w:rPr>
         <w:instrText xml:space="preserve"> PAGEREF _Toc340791865 \h </w:instrText>
       </w:r>
@@ -1722,6 +1787,7 @@
       <w:r>
         <w:rPr>
           <w:noProof/>
+          <w:lang w:val="en-US"/>
         </w:rPr>
         <w:t>10</w:t>
       </w:r>
@@ -1768,6 +1834,7 @@
       <w:r>
         <w:rPr>
           <w:noProof/>
+          <w:lang w:val="en-US"/>
         </w:rPr>
         <w:tab/>
       </w:r>
@@ -1780,6 +1847,7 @@
       <w:r>
         <w:rPr>
           <w:noProof/>
+          <w:lang w:val="en-US"/>
         </w:rPr>
         <w:instrText xml:space="preserve"> PAGEREF _Toc340791866 \h </w:instrText>
       </w:r>
@@ -1797,6 +1865,7 @@
       <w:r>
         <w:rPr>
           <w:noProof/>
+          <w:lang w:val="en-US"/>
         </w:rPr>
         <w:t>10</w:t>
       </w:r>
@@ -1843,6 +1912,7 @@
       <w:r>
         <w:rPr>
           <w:noProof/>
+          <w:lang w:val="en-US"/>
         </w:rPr>
         <w:tab/>
       </w:r>
@@ -1855,6 +1925,7 @@
       <w:r>
         <w:rPr>
           <w:noProof/>
+          <w:lang w:val="en-US"/>
         </w:rPr>
         <w:instrText xml:space="preserve"> PAGEREF _Toc340791867 \h </w:instrText>
       </w:r>
@@ -1872,6 +1943,7 @@
       <w:r>
         <w:rPr>
           <w:noProof/>
+          <w:lang w:val="en-US"/>
         </w:rPr>
         <w:t>11</w:t>
       </w:r>
@@ -1918,6 +1990,7 @@
       <w:r>
         <w:rPr>
           <w:noProof/>
+          <w:lang w:val="en-US"/>
         </w:rPr>
         <w:tab/>
       </w:r>
@@ -1930,6 +2003,7 @@
       <w:r>
         <w:rPr>
           <w:noProof/>
+          <w:lang w:val="en-US"/>
         </w:rPr>
         <w:instrText xml:space="preserve"> PAGEREF _Toc340791868 \h </w:instrText>
       </w:r>
@@ -1947,6 +2021,7 @@
       <w:r>
         <w:rPr>
           <w:noProof/>
+          <w:lang w:val="en-US"/>
         </w:rPr>
         <w:t>11</w:t>
       </w:r>
@@ -1993,6 +2068,7 @@
       <w:r>
         <w:rPr>
           <w:noProof/>
+          <w:lang w:val="en-US"/>
         </w:rPr>
         <w:tab/>
       </w:r>
@@ -2005,6 +2081,7 @@
       <w:r>
         <w:rPr>
           <w:noProof/>
+          <w:lang w:val="en-US"/>
         </w:rPr>
         <w:instrText xml:space="preserve"> PAGEREF _Toc340791869 \h </w:instrText>
       </w:r>
@@ -2022,6 +2099,7 @@
       <w:r>
         <w:rPr>
           <w:noProof/>
+          <w:lang w:val="en-US"/>
         </w:rPr>
         <w:t>11</w:t>
       </w:r>
@@ -2068,6 +2146,7 @@
       <w:r>
         <w:rPr>
           <w:noProof/>
+          <w:lang w:val="en-US"/>
         </w:rPr>
         <w:tab/>
       </w:r>
@@ -2080,6 +2159,7 @@
       <w:r>
         <w:rPr>
           <w:noProof/>
+          <w:lang w:val="en-US"/>
         </w:rPr>
         <w:instrText xml:space="preserve"> PAGEREF _Toc340791870 \h </w:instrText>
       </w:r>
@@ -2097,6 +2177,7 @@
       <w:r>
         <w:rPr>
           <w:noProof/>
+          <w:lang w:val="en-US"/>
         </w:rPr>
         <w:t>11</w:t>
       </w:r>
@@ -2158,6 +2239,7 @@
       <w:r>
         <w:rPr>
           <w:noProof/>
+          <w:lang w:val="en-US"/>
         </w:rPr>
         <w:tab/>
       </w:r>
@@ -2170,6 +2252,7 @@
       <w:r>
         <w:rPr>
           <w:noProof/>
+          <w:lang w:val="en-US"/>
         </w:rPr>
         <w:instrText xml:space="preserve"> PAGEREF _Toc340791871 \h </w:instrText>
       </w:r>
@@ -2187,6 +2270,7 @@
       <w:r>
         <w:rPr>
           <w:noProof/>
+          <w:lang w:val="en-US"/>
         </w:rPr>
         <w:t>12</w:t>
       </w:r>
@@ -2233,6 +2317,7 @@
       <w:r>
         <w:rPr>
           <w:noProof/>
+          <w:lang w:val="en-US"/>
         </w:rPr>
         <w:tab/>
       </w:r>
@@ -2245,6 +2330,7 @@
       <w:r>
         <w:rPr>
           <w:noProof/>
+          <w:lang w:val="en-US"/>
         </w:rPr>
         <w:instrText xml:space="preserve"> PAGEREF _Toc340791872 \h </w:instrText>
       </w:r>
@@ -2262,6 +2348,7 @@
       <w:r>
         <w:rPr>
           <w:noProof/>
+          <w:lang w:val="en-US"/>
         </w:rPr>
         <w:t>12</w:t>
       </w:r>
@@ -2308,6 +2395,7 @@
       <w:r>
         <w:rPr>
           <w:noProof/>
+          <w:lang w:val="en-US"/>
         </w:rPr>
         <w:tab/>
       </w:r>
@@ -2320,6 +2408,7 @@
       <w:r>
         <w:rPr>
           <w:noProof/>
+          <w:lang w:val="en-US"/>
         </w:rPr>
         <w:instrText xml:space="preserve"> PAGEREF _Toc340791873 \h </w:instrText>
       </w:r>
@@ -2337,6 +2426,7 @@
       <w:r>
         <w:rPr>
           <w:noProof/>
+          <w:lang w:val="en-US"/>
         </w:rPr>
         <w:t>12</w:t>
       </w:r>
@@ -2383,6 +2473,7 @@
       <w:r>
         <w:rPr>
           <w:noProof/>
+          <w:lang w:val="en-US"/>
         </w:rPr>
         <w:tab/>
       </w:r>
@@ -2395,6 +2486,7 @@
       <w:r>
         <w:rPr>
           <w:noProof/>
+          <w:lang w:val="en-US"/>
         </w:rPr>
         <w:instrText xml:space="preserve"> PAGEREF _Toc340791874 \h </w:instrText>
       </w:r>
@@ -2412,6 +2504,7 @@
       <w:r>
         <w:rPr>
           <w:noProof/>
+          <w:lang w:val="en-US"/>
         </w:rPr>
         <w:t>12</w:t>
       </w:r>
@@ -2458,6 +2551,7 @@
       <w:r>
         <w:rPr>
           <w:noProof/>
+          <w:lang w:val="en-US"/>
         </w:rPr>
         <w:tab/>
       </w:r>
@@ -2470,6 +2564,7 @@
       <w:r>
         <w:rPr>
           <w:noProof/>
+          <w:lang w:val="en-US"/>
         </w:rPr>
         <w:instrText xml:space="preserve"> PAGEREF _Toc340791875 \h </w:instrText>
       </w:r>
@@ -2487,6 +2582,7 @@
       <w:r>
         <w:rPr>
           <w:noProof/>
+          <w:lang w:val="en-US"/>
         </w:rPr>
         <w:t>13</w:t>
       </w:r>
@@ -2533,6 +2629,7 @@
       <w:r>
         <w:rPr>
           <w:noProof/>
+          <w:lang w:val="en-US"/>
         </w:rPr>
         <w:tab/>
       </w:r>
@@ -2545,6 +2642,7 @@
       <w:r>
         <w:rPr>
           <w:noProof/>
+          <w:lang w:val="en-US"/>
         </w:rPr>
         <w:instrText xml:space="preserve"> PAGEREF _Toc340791876 \h </w:instrText>
       </w:r>
@@ -2562,6 +2660,7 @@
       <w:r>
         <w:rPr>
           <w:noProof/>
+          <w:lang w:val="en-US"/>
         </w:rPr>
         <w:t>14</w:t>
       </w:r>
@@ -2593,6 +2692,7 @@
       <w:r>
         <w:rPr>
           <w:noProof/>
+          <w:lang w:val="en-US"/>
         </w:rPr>
         <w:tab/>
       </w:r>
@@ -2605,6 +2705,7 @@
       <w:r>
         <w:rPr>
           <w:noProof/>
+          <w:lang w:val="en-US"/>
         </w:rPr>
         <w:instrText xml:space="preserve"> PAGEREF _Toc340791877 \h </w:instrText>
       </w:r>
@@ -2622,6 +2723,7 @@
       <w:r>
         <w:rPr>
           <w:noProof/>
+          <w:lang w:val="en-US"/>
         </w:rPr>
         <w:t>14</w:t>
       </w:r>
@@ -2653,6 +2755,7 @@
       <w:r>
         <w:rPr>
           <w:noProof/>
+          <w:lang w:val="en-US"/>
         </w:rPr>
         <w:tab/>
       </w:r>
@@ -2665,6 +2768,7 @@
       <w:r>
         <w:rPr>
           <w:noProof/>
+          <w:lang w:val="en-US"/>
         </w:rPr>
         <w:instrText xml:space="preserve"> PAGEREF _Toc340791878 \h </w:instrText>
       </w:r>
@@ -2682,6 +2786,7 @@
       <w:r>
         <w:rPr>
           <w:noProof/>
+          <w:lang w:val="en-US"/>
         </w:rPr>
         <w:t>14</w:t>
       </w:r>
@@ -2779,8 +2884,6 @@
         </w:rPr>
         <w:t xml:space="preserve">software </w:t>
       </w:r>
-      <w:bookmarkStart w:id="2" w:name="_GoBack"/>
-      <w:bookmarkEnd w:id="2"/>
       <w:r>
         <w:rPr>
           <w:lang w:val="en-US"/>
@@ -2815,7 +2918,7 @@
         </w:rPr>
         <w:t xml:space="preserve"> as part of the Bili Project </w:t>
       </w:r>
-      <w:hyperlink r:id="rId8" w:history="1">
+      <w:hyperlink r:id="rId7" w:history="1">
         <w:r>
           <w:rPr>
             <w:rStyle w:val="Hyperlink"/>
@@ -2905,6 +3008,7 @@
       <w:r>
         <w:rPr>
           <w:noProof/>
+          <w:lang w:val="fr-FR" w:eastAsia="fr-FR"/>
         </w:rPr>
         <w:drawing>
           <wp:inline distT="0" distB="0" distL="0" distR="0" wp14:anchorId="207C75C3" wp14:editId="730CF862">
@@ -2924,7 +3028,7 @@
                     </pic:cNvPicPr>
                   </pic:nvPicPr>
                   <pic:blipFill>
-                    <a:blip r:embed="rId9">
+                    <a:blip r:embed="rId8">
                       <a:extLst>
                         <a:ext uri="{28A0092B-C50C-407E-A947-70E740481C1C}">
                           <a14:useLocalDpi xmlns:a14="http://schemas.microsoft.com/office/drawing/2010/main" val="0"/>
@@ -2981,7 +3085,7 @@
           <w:lang w:val="en-US"/>
         </w:rPr>
       </w:pPr>
-      <w:bookmarkStart w:id="3" w:name="_Toc340791846"/>
+      <w:bookmarkStart w:id="2" w:name="_Toc340791846"/>
       <w:r>
         <w:rPr>
           <w:rFonts w:eastAsia="Times New Roman" w:cs="Times New Roman"/>
@@ -2989,7 +3093,7 @@
         </w:rPr>
         <w:t>Further Developments</w:t>
       </w:r>
-      <w:bookmarkEnd w:id="3"/>
+      <w:bookmarkEnd w:id="2"/>
     </w:p>
     <w:p>
       <w:pPr>
@@ -3023,6 +3127,7 @@
           <w:rFonts w:eastAsia="Times New Roman" w:cs="Times New Roman"/>
           <w:lang w:val="en-US"/>
         </w:rPr>
+        <w:lastRenderedPageBreak/>
         <w:t>Measurements of the overall (software+hardware) latency</w:t>
       </w:r>
     </w:p>
@@ -3143,7 +3248,7 @@
           <w:lang w:val="en-US"/>
         </w:rPr>
       </w:pPr>
-      <w:bookmarkStart w:id="4" w:name="_Toc340791847"/>
+      <w:bookmarkStart w:id="3" w:name="_Toc340791847"/>
       <w:r>
         <w:rPr>
           <w:rFonts w:eastAsia="Times New Roman" w:cs="Times New Roman"/>
@@ -3151,7 +3256,7 @@
         </w:rPr>
         <w:t>Licensing and Credits</w:t>
       </w:r>
-      <w:bookmarkEnd w:id="4"/>
+      <w:bookmarkEnd w:id="3"/>
     </w:p>
     <w:p>
       <w:pPr>
@@ -3166,7 +3271,7 @@
         </w:rPr>
         <w:t>The first development phase of Hedrot has achieved in collaboration with the Conservatoire National Supérieur de Musique et de Danse de Paris (</w:t>
       </w:r>
-      <w:hyperlink r:id="rId10" w:history="1">
+      <w:hyperlink r:id="rId9" w:history="1">
         <w:r>
           <w:rPr>
             <w:rStyle w:val="Hyperlink"/>
@@ -3181,7 +3286,7 @@
         </w:rPr>
         <w:t>) as part of the "Bili" project (</w:t>
       </w:r>
-      <w:hyperlink r:id="rId11" w:history="1">
+      <w:hyperlink r:id="rId10" w:history="1">
         <w:r>
           <w:rPr>
             <w:rStyle w:val="Hyperlink"/>
@@ -3236,7 +3341,7 @@
         </w:rPr>
         <w:t>Part of code is derived from Sebastian Madgwick's open-source gradient descent angle estimation algorithm (</w:t>
       </w:r>
-      <w:hyperlink r:id="rId12" w:history="1">
+      <w:hyperlink r:id="rId11" w:history="1">
         <w:r>
           <w:rPr>
             <w:rStyle w:val="Hyperlink"/>
@@ -3327,6 +3432,9 @@
         </w:rPr>
       </w:pPr>
       <w:r>
+        <w:rPr>
+          <w:lang w:val="en-US"/>
+        </w:rPr>
         <w:t>Alexis</w:t>
       </w:r>
       <w:r>
@@ -3392,7 +3500,7 @@
           <w:lang w:val="en-US"/>
         </w:rPr>
       </w:pPr>
-      <w:bookmarkStart w:id="5" w:name="_Toc340791848"/>
+      <w:bookmarkStart w:id="4" w:name="_Toc340791848"/>
       <w:r>
         <w:rPr>
           <w:rFonts w:eastAsia="Times New Roman" w:cs="Times New Roman"/>
@@ -3400,7 +3508,7 @@
         </w:rPr>
         <w:t>Hardware Requirements</w:t>
       </w:r>
-      <w:bookmarkEnd w:id="5"/>
+      <w:bookmarkEnd w:id="4"/>
     </w:p>
     <w:p>
       <w:pPr>
@@ -3545,7 +3653,7 @@
           <w:lang w:val="en-US"/>
         </w:rPr>
       </w:pPr>
-      <w:bookmarkStart w:id="6" w:name="_Toc340791849"/>
+      <w:bookmarkStart w:id="5" w:name="_Toc340791849"/>
       <w:r>
         <w:rPr>
           <w:rFonts w:eastAsia="Times New Roman" w:cs="Times New Roman"/>
@@ -3553,7 +3661,7 @@
         </w:rPr>
         <w:t>Software Requirements</w:t>
       </w:r>
-      <w:bookmarkEnd w:id="6"/>
+      <w:bookmarkEnd w:id="5"/>
     </w:p>
     <w:p>
       <w:pPr>
@@ -3572,7 +3680,21 @@
           <w:rFonts w:eastAsia="Times New Roman" w:cs="Times New Roman"/>
           <w:lang w:val="en-US"/>
         </w:rPr>
-        <w:t>Mac OS 10.9.5 or later (hedrot will be ported on windows in a next future)</w:t>
+        <w:t xml:space="preserve">Mac: </w:t>
+      </w:r>
+      <w:r>
+        <w:rPr>
+          <w:rFonts w:eastAsia="Times New Roman" w:cs="Times New Roman"/>
+          <w:lang w:val="en-US"/>
+        </w:rPr>
+        <w:t>Mac OS 10.9.5 or lat</w:t>
+      </w:r>
+      <w:r>
+        <w:rPr>
+          <w:rFonts w:eastAsia="Times New Roman" w:cs="Times New Roman"/>
+          <w:lang w:val="en-US"/>
+        </w:rPr>
+        <w:t>er</w:t>
       </w:r>
     </w:p>
     <w:p>
@@ -3592,7 +3714,14 @@
           <w:rFonts w:eastAsia="Times New Roman" w:cs="Times New Roman"/>
           <w:lang w:val="en-US"/>
         </w:rPr>
-        <w:t>Xcode version 6.2 or later</w:t>
+        <w:t>Windows:</w:t>
+      </w:r>
+      <w:r>
+        <w:rPr>
+          <w:rFonts w:eastAsia="Times New Roman" w:cs="Times New Roman"/>
+          <w:lang w:val="en-US"/>
+        </w:rPr>
+        <w:t xml:space="preserve"> Windows 7 or later</w:t>
       </w:r>
     </w:p>
     <w:p>
@@ -3612,7 +3741,15 @@
           <w:rFonts w:eastAsia="Times New Roman" w:cs="Times New Roman"/>
           <w:lang w:val="en-US"/>
         </w:rPr>
+        <w:lastRenderedPageBreak/>
         <w:t>the teensy.app firmware flash loader</w:t>
+      </w:r>
+      <w:r>
+        <w:rPr>
+          <w:rFonts w:eastAsia="Times New Roman" w:cs="Times New Roman"/>
+          <w:lang w:val="en-US"/>
+        </w:rPr>
+        <w:t xml:space="preserve"> </w:t>
       </w:r>
     </w:p>
     <w:p>
@@ -3632,7 +3769,7 @@
           <w:rFonts w:eastAsia="Times New Roman" w:cs="Times New Roman"/>
           <w:lang w:val="en-US"/>
         </w:rPr>
-        <w:t>Arduino IDE 1.6.11</w:t>
+        <w:t>Arduino IDE 1.6.12</w:t>
       </w:r>
     </w:p>
     <w:p>
@@ -3652,7 +3789,78 @@
           <w:rFonts w:eastAsia="Times New Roman" w:cs="Times New Roman"/>
           <w:lang w:val="en-US"/>
         </w:rPr>
-        <w:t>Teensyduino 1.30 (teensy support for the Arduino IDE)</w:t>
+        <w:t>Teensyduino 1.31</w:t>
+      </w:r>
+      <w:r>
+        <w:rPr>
+          <w:rFonts w:eastAsia="Times New Roman" w:cs="Times New Roman"/>
+          <w:lang w:val="en-US"/>
+        </w:rPr>
+        <w:t xml:space="preserve"> (teensy support for the Arduino IDE</w:t>
+      </w:r>
+      <w:r>
+        <w:rPr>
+          <w:rFonts w:eastAsia="Times New Roman" w:cs="Times New Roman"/>
+          <w:lang w:val="en-US"/>
+        </w:rPr>
+        <w:t xml:space="preserve"> and the teensy USB serial driver on windows</w:t>
+      </w:r>
+      <w:r>
+        <w:rPr>
+          <w:rFonts w:eastAsia="Times New Roman" w:cs="Times New Roman"/>
+          <w:lang w:val="en-US"/>
+        </w:rPr>
+        <w:t>)</w:t>
+      </w:r>
+      <w:r>
+        <w:rPr>
+          <w:rFonts w:eastAsia="Times New Roman" w:cs="Times New Roman"/>
+          <w:lang w:val="en-US"/>
+        </w:rPr>
+        <w:t>, with at least the i2c_t3 library</w:t>
+      </w:r>
+    </w:p>
+    <w:p>
+      <w:pPr>
+        <w:spacing w:before="100" w:beforeAutospacing="1" w:after="100" w:afterAutospacing="1"/>
+        <w:ind w:left="360"/>
+        <w:rPr>
+          <w:rFonts w:eastAsia="Times New Roman" w:cs="Times New Roman"/>
+          <w:lang w:val="en-US"/>
+        </w:rPr>
+      </w:pPr>
+      <w:r>
+        <w:rPr>
+          <w:rFonts w:eastAsia="Times New Roman" w:cs="Times New Roman"/>
+          <w:b/>
+          <w:lang w:val="en-US"/>
+        </w:rPr>
+        <w:t xml:space="preserve">Note: </w:t>
+      </w:r>
+      <w:bookmarkStart w:id="6" w:name="_GoBack"/>
+      <w:r>
+        <w:rPr>
+          <w:rFonts w:eastAsia="Times New Roman" w:cs="Times New Roman"/>
+          <w:lang w:val="en-US"/>
+        </w:rPr>
+        <w:t>installing the Arduino IDE and Teensyduino are mandatory in any case on windows, since the teensy USB serial driver needs to be installed. On Mac, both pieces of software are only required if building from sources (the teensy is automatically recognized by Mac OS without needing an extra driver)</w:t>
+      </w:r>
+      <w:bookmarkEnd w:id="6"/>
+    </w:p>
+    <w:p>
+      <w:pPr>
+        <w:spacing w:before="100" w:beforeAutospacing="1" w:after="100" w:afterAutospacing="1"/>
+        <w:ind w:left="360"/>
+        <w:rPr>
+          <w:rFonts w:eastAsia="Times New Roman" w:cs="Times New Roman"/>
+          <w:lang w:val="en-US"/>
+        </w:rPr>
+      </w:pPr>
+      <w:r>
+        <w:rPr>
+          <w:lang w:val="en-US"/>
+        </w:rPr>
+        <w:t>Extra Requirements for building from sources:</w:t>
       </w:r>
     </w:p>
     <w:p>
@@ -3672,6 +3880,33 @@
           <w:rFonts w:eastAsia="Times New Roman" w:cs="Times New Roman"/>
           <w:lang w:val="en-US"/>
         </w:rPr>
+        <w:t>Xcode version 6.2 or later</w:t>
+      </w:r>
+      <w:r>
+        <w:rPr>
+          <w:rFonts w:eastAsia="Times New Roman" w:cs="Times New Roman"/>
+          <w:lang w:val="en-US"/>
+        </w:rPr>
+        <w:t xml:space="preserve"> (for mac), or Visual Studio 2012 (for Windows)</w:t>
+      </w:r>
+    </w:p>
+    <w:p>
+      <w:pPr>
+        <w:numPr>
+          <w:ilvl w:val="0"/>
+          <w:numId w:val="19"/>
+        </w:numPr>
+        <w:spacing w:before="100" w:beforeAutospacing="1" w:after="100" w:afterAutospacing="1"/>
+        <w:rPr>
+          <w:rFonts w:eastAsia="Times New Roman" w:cs="Times New Roman"/>
+          <w:lang w:val="en-US"/>
+        </w:rPr>
+      </w:pPr>
+      <w:r>
+        <w:rPr>
+          <w:rFonts w:eastAsia="Times New Roman" w:cs="Times New Roman"/>
+          <w:lang w:val="en-US"/>
+        </w:rPr>
         <w:t>Max version 6 at least (to rebuild the "hedrotReceiver" application. Not needed otherwise)</w:t>
       </w:r>
     </w:p>
@@ -4314,8 +4549,9 @@
       <w:r>
         <w:rPr>
           <w:noProof/>
-          <w:lang w:val="en-US"/>
-        </w:rPr>
+          <w:lang w:eastAsia="fr-FR"/>
+        </w:rPr>
+        <w:lastRenderedPageBreak/>
         <w:drawing>
           <wp:inline distT="0" distB="0" distL="0" distR="0" wp14:anchorId="62443FFA" wp14:editId="4FE6F7C7">
             <wp:extent cx="5270500" cy="3949700"/>
@@ -4334,7 +4570,7 @@
                     </pic:cNvPicPr>
                   </pic:nvPicPr>
                   <pic:blipFill>
-                    <a:blip r:embed="rId13" cstate="print">
+                    <a:blip r:embed="rId12" cstate="print">
                       <a:extLst>
                         <a:ext uri="{28A0092B-C50C-407E-A947-70E740481C1C}">
                           <a14:useLocalDpi xmlns:a14="http://schemas.microsoft.com/office/drawing/2010/main"/>
@@ -4378,6 +4614,7 @@
         <w:rPr>
           <w:lang w:val="en-US"/>
         </w:rPr>
+        <w:lastRenderedPageBreak/>
         <w:t>Schematics</w:t>
       </w:r>
       <w:bookmarkEnd w:id="10"/>
@@ -4391,7 +4628,7 @@
       <w:r>
         <w:rPr>
           <w:noProof/>
-          <w:lang w:val="en-US"/>
+          <w:lang w:eastAsia="fr-FR"/>
         </w:rPr>
         <w:drawing>
           <wp:inline distT="0" distB="0" distL="0" distR="0" wp14:anchorId="35EE0435" wp14:editId="0E8BD56C">
@@ -4411,7 +4648,7 @@
                     </pic:cNvPicPr>
                   </pic:nvPicPr>
                   <pic:blipFill>
-                    <a:blip r:embed="rId14">
+                    <a:blip r:embed="rId13">
                       <a:extLst>
                         <a:ext uri="{28A0092B-C50C-407E-A947-70E740481C1C}">
                           <a14:useLocalDpi xmlns:a14="http://schemas.microsoft.com/office/drawing/2010/main"/>
@@ -4526,7 +4763,15 @@
           <w:b/>
           <w:lang w:val="en-US"/>
         </w:rPr>
-        <w:t>Only both pins 18 and 19 are to be connected! All other metallic connections should be removed.  However the plastic connection should be larger as two pins, in order to ensure a mechanical stability of the daughter board (see photo below)</w:t>
+        <w:t xml:space="preserve">Only both pins 18 and 19 are to be connected! All other metallic connections should be removed.  However the plastic connection should be </w:t>
+      </w:r>
+      <w:r>
+        <w:rPr>
+          <w:b/>
+          <w:lang w:val="en-US"/>
+        </w:rPr>
+        <w:lastRenderedPageBreak/>
+        <w:t>larger as two pins, in order to ensure a mechanical stability of the daughter board (see photo below)</w:t>
       </w:r>
       <w:r>
         <w:rPr>
@@ -4584,7 +4829,7 @@
       <w:r>
         <w:rPr>
           <w:noProof/>
-          <w:lang w:val="en-US"/>
+          <w:lang w:eastAsia="fr-FR"/>
         </w:rPr>
         <w:drawing>
           <wp:inline distT="0" distB="0" distL="0" distR="0" wp14:anchorId="52DB5A0E" wp14:editId="2865D8FD">
@@ -4599,6 +4844,127 @@
                 <pic:pic xmlns:pic="http://schemas.openxmlformats.org/drawingml/2006/picture">
                   <pic:nvPicPr>
                     <pic:cNvPr id="0" name="Picture 2" descr="Data:Recherche:Bipan:Bipan-APP:Headtracker:doc:photos:DSC00018.JPG"/>
+                    <pic:cNvPicPr>
+                      <a:picLocks noChangeAspect="1" noChangeArrowheads="1"/>
+                    </pic:cNvPicPr>
+                  </pic:nvPicPr>
+                  <pic:blipFill>
+                    <a:blip r:embed="rId14" cstate="print">
+                      <a:extLst>
+                        <a:ext uri="{28A0092B-C50C-407E-A947-70E740481C1C}">
+                          <a14:useLocalDpi xmlns:a14="http://schemas.microsoft.com/office/drawing/2010/main"/>
+                        </a:ext>
+                      </a:extLst>
+                    </a:blip>
+                    <a:srcRect/>
+                    <a:stretch>
+                      <a:fillRect/>
+                    </a:stretch>
+                  </pic:blipFill>
+                  <pic:spPr bwMode="auto">
+                    <a:xfrm>
+                      <a:off x="0" y="0"/>
+                      <a:ext cx="5270500" cy="3949700"/>
+                    </a:xfrm>
+                    <a:prstGeom prst="rect">
+                      <a:avLst/>
+                    </a:prstGeom>
+                    <a:noFill/>
+                    <a:ln>
+                      <a:noFill/>
+                    </a:ln>
+                  </pic:spPr>
+                </pic:pic>
+              </a:graphicData>
+            </a:graphic>
+          </wp:inline>
+        </w:drawing>
+      </w:r>
+    </w:p>
+    <w:p>
+      <w:pPr>
+        <w:rPr>
+          <w:lang w:val="en-US"/>
+        </w:rPr>
+      </w:pPr>
+    </w:p>
+    <w:p>
+      <w:pPr>
+        <w:pStyle w:val="Heading2"/>
+        <w:rPr>
+          <w:lang w:val="en-US"/>
+        </w:rPr>
+      </w:pPr>
+      <w:bookmarkStart w:id="12" w:name="_Toc340791855"/>
+      <w:r>
+        <w:rPr>
+          <w:lang w:val="en-US"/>
+        </w:rPr>
+        <w:lastRenderedPageBreak/>
+        <w:t>Set both cables on GND and</w:t>
+      </w:r>
+      <w:r>
+        <w:rPr>
+          <w:lang w:val="en-US"/>
+        </w:rPr>
+        <w:t xml:space="preserve"> +3.3V</w:t>
+      </w:r>
+      <w:r>
+        <w:rPr>
+          <w:lang w:val="en-US"/>
+        </w:rPr>
+        <w:t xml:space="preserve"> pins of the</w:t>
+      </w:r>
+      <w:r>
+        <w:rPr>
+          <w:lang w:val="en-US"/>
+        </w:rPr>
+        <w:t xml:space="preserve"> </w:t>
+      </w:r>
+      <w:r>
+        <w:rPr>
+          <w:lang w:val="en-US"/>
+        </w:rPr>
+        <w:t>GY</w:t>
+      </w:r>
+      <w:r>
+        <w:rPr>
+          <w:lang w:val="en-US"/>
+        </w:rPr>
+        <w:t>-85</w:t>
+      </w:r>
+      <w:r>
+        <w:rPr>
+          <w:lang w:val="en-US"/>
+        </w:rPr>
+        <w:t xml:space="preserve"> board</w:t>
+      </w:r>
+      <w:bookmarkEnd w:id="12"/>
+    </w:p>
+    <w:p>
+      <w:pPr>
+        <w:rPr>
+          <w:lang w:val="en-US"/>
+        </w:rPr>
+      </w:pPr>
+      <w:r>
+        <w:rPr>
+          <w:noProof/>
+          <w:lang w:eastAsia="fr-FR"/>
+        </w:rPr>
+        <w:drawing>
+          <wp:inline distT="0" distB="0" distL="0" distR="0" wp14:anchorId="4B486212" wp14:editId="44FCE1F0">
+            <wp:extent cx="5270500" cy="3949700"/>
+            <wp:effectExtent l="0" t="0" r="12700" b="12700"/>
+            <wp:docPr id="4" name="Picture 4" descr="Data:Recherche:Bipan:Bipan-APP:Headtracker:doc:photos:DSC00021.JPG"/>
+            <wp:cNvGraphicFramePr>
+              <a:graphicFrameLocks xmlns:a="http://schemas.openxmlformats.org/drawingml/2006/main" noChangeAspect="1"/>
+            </wp:cNvGraphicFramePr>
+            <a:graphic xmlns:a="http://schemas.openxmlformats.org/drawingml/2006/main">
+              <a:graphicData uri="http://schemas.openxmlformats.org/drawingml/2006/picture">
+                <pic:pic xmlns:pic="http://schemas.openxmlformats.org/drawingml/2006/picture">
+                  <pic:nvPicPr>
+                    <pic:cNvPr id="0" name="Picture 4" descr="Data:Recherche:Bipan:Bipan-APP:Headtracker:doc:photos:DSC00021.JPG"/>
                     <pic:cNvPicPr>
                       <a:picLocks noChangeAspect="1" noChangeArrowheads="1"/>
                     </pic:cNvPicPr>
@@ -4638,79 +5004,36 @@
     </w:p>
     <w:p>
       <w:pPr>
-        <w:rPr>
-          <w:lang w:val="en-US"/>
-        </w:rPr>
-      </w:pPr>
-    </w:p>
-    <w:p>
-      <w:pPr>
         <w:pStyle w:val="Heading2"/>
         <w:rPr>
           <w:lang w:val="en-US"/>
         </w:rPr>
       </w:pPr>
-      <w:bookmarkStart w:id="12" w:name="_Toc340791855"/>
-      <w:r>
-        <w:rPr>
-          <w:lang w:val="en-US"/>
-        </w:rPr>
-        <w:t>Set both cables on GND and</w:t>
-      </w:r>
-      <w:r>
-        <w:rPr>
-          <w:lang w:val="en-US"/>
-        </w:rPr>
-        <w:t xml:space="preserve"> +3.3V</w:t>
-      </w:r>
-      <w:r>
-        <w:rPr>
-          <w:lang w:val="en-US"/>
-        </w:rPr>
-        <w:t xml:space="preserve"> pins of the</w:t>
-      </w:r>
-      <w:r>
-        <w:rPr>
-          <w:lang w:val="en-US"/>
-        </w:rPr>
-        <w:t xml:space="preserve"> </w:t>
-      </w:r>
-      <w:r>
-        <w:rPr>
-          <w:lang w:val="en-US"/>
-        </w:rPr>
-        <w:t>GY</w:t>
-      </w:r>
-      <w:r>
-        <w:rPr>
-          <w:lang w:val="en-US"/>
-        </w:rPr>
-        <w:t>-85</w:t>
-      </w:r>
-      <w:r>
-        <w:rPr>
-          <w:lang w:val="en-US"/>
-        </w:rPr>
-        <w:t xml:space="preserve"> board</w:t>
-      </w:r>
-      <w:bookmarkEnd w:id="12"/>
-    </w:p>
-    <w:p>
-      <w:pPr>
-        <w:rPr>
-          <w:lang w:val="en-US"/>
-        </w:rPr>
-      </w:pPr>
-      <w:r>
-        <w:rPr>
-          <w:noProof/>
-          <w:lang w:val="en-US"/>
+      <w:bookmarkStart w:id="13" w:name="_Toc340791856"/>
+      <w:r>
+        <w:rPr>
+          <w:lang w:val="en-US"/>
+        </w:rPr>
+        <w:t>Connect both cables on the main board, install the daughter board on the main board and solder</w:t>
+      </w:r>
+      <w:bookmarkEnd w:id="13"/>
+    </w:p>
+    <w:p>
+      <w:pPr>
+        <w:rPr>
+          <w:lang w:val="en-US"/>
+        </w:rPr>
+      </w:pPr>
+      <w:r>
+        <w:rPr>
+          <w:noProof/>
+          <w:lang w:eastAsia="fr-FR"/>
         </w:rPr>
         <w:drawing>
-          <wp:inline distT="0" distB="0" distL="0" distR="0" wp14:anchorId="4B486212" wp14:editId="44FCE1F0">
+          <wp:inline distT="0" distB="0" distL="0" distR="0" wp14:anchorId="1A3A94B1" wp14:editId="0FB035A9">
             <wp:extent cx="5270500" cy="3949700"/>
             <wp:effectExtent l="0" t="0" r="12700" b="12700"/>
-            <wp:docPr id="4" name="Picture 4" descr="Data:Recherche:Bipan:Bipan-APP:Headtracker:doc:photos:DSC00021.JPG"/>
+            <wp:docPr id="5" name="Picture 5" descr="Data:Recherche:Bipan:Bipan-APP:Headtracker:doc:photos:DSC00025.JPG"/>
             <wp:cNvGraphicFramePr>
               <a:graphicFrameLocks xmlns:a="http://schemas.openxmlformats.org/drawingml/2006/main" noChangeAspect="1"/>
             </wp:cNvGraphicFramePr>
@@ -4718,7 +5041,7 @@
               <a:graphicData uri="http://schemas.openxmlformats.org/drawingml/2006/picture">
                 <pic:pic xmlns:pic="http://schemas.openxmlformats.org/drawingml/2006/picture">
                   <pic:nvPicPr>
-                    <pic:cNvPr id="0" name="Picture 4" descr="Data:Recherche:Bipan:Bipan-APP:Headtracker:doc:photos:DSC00021.JPG"/>
+                    <pic:cNvPr id="0" name="Picture 5" descr="Data:Recherche:Bipan:Bipan-APP:Headtracker:doc:photos:DSC00025.JPG"/>
                     <pic:cNvPicPr>
                       <a:picLocks noChangeAspect="1" noChangeArrowheads="1"/>
                     </pic:cNvPicPr>
@@ -4758,36 +5081,41 @@
     </w:p>
     <w:p>
       <w:pPr>
-        <w:pStyle w:val="Heading2"/>
-        <w:rPr>
-          <w:lang w:val="en-US"/>
-        </w:rPr>
-      </w:pPr>
-      <w:bookmarkStart w:id="13" w:name="_Toc340791856"/>
-      <w:r>
-        <w:rPr>
-          <w:lang w:val="en-US"/>
-        </w:rPr>
-        <w:t>Connect both cables on the main board, install the daughter board on the main board and solder</w:t>
-      </w:r>
-      <w:bookmarkEnd w:id="13"/>
-    </w:p>
-    <w:p>
-      <w:pPr>
-        <w:rPr>
-          <w:lang w:val="en-US"/>
-        </w:rPr>
-      </w:pPr>
-      <w:r>
-        <w:rPr>
-          <w:noProof/>
-          <w:lang w:val="en-US"/>
+        <w:jc w:val="center"/>
+        <w:rPr>
+          <w:lang w:val="en-US"/>
+        </w:rPr>
+      </w:pPr>
+      <w:r>
+        <w:rPr>
+          <w:lang w:val="en-US"/>
+        </w:rPr>
+        <w:t>Side view</w:t>
+      </w:r>
+    </w:p>
+    <w:p>
+      <w:pPr>
+        <w:rPr>
+          <w:lang w:val="en-US"/>
+        </w:rPr>
+      </w:pPr>
+    </w:p>
+    <w:p>
+      <w:pPr>
+        <w:rPr>
+          <w:lang w:val="en-US"/>
+        </w:rPr>
+      </w:pPr>
+      <w:r>
+        <w:rPr>
+          <w:noProof/>
+          <w:lang w:eastAsia="fr-FR"/>
         </w:rPr>
         <w:drawing>
-          <wp:inline distT="0" distB="0" distL="0" distR="0" wp14:anchorId="1A3A94B1" wp14:editId="0FB035A9">
+          <wp:inline distT="0" distB="0" distL="0" distR="0" wp14:anchorId="7183FC46" wp14:editId="0E6107F6">
             <wp:extent cx="5270500" cy="3949700"/>
             <wp:effectExtent l="0" t="0" r="12700" b="12700"/>
-            <wp:docPr id="5" name="Picture 5" descr="Data:Recherche:Bipan:Bipan-APP:Headtracker:doc:photos:DSC00025.JPG"/>
+            <wp:docPr id="6" name="Picture 6" descr="Data:Recherche:Bipan:Bipan-APP:Headtracker:doc:photos:DSC00028.JPG"/>
             <wp:cNvGraphicFramePr>
               <a:graphicFrameLocks xmlns:a="http://schemas.openxmlformats.org/drawingml/2006/main" noChangeAspect="1"/>
             </wp:cNvGraphicFramePr>
@@ -4795,7 +5123,7 @@
               <a:graphicData uri="http://schemas.openxmlformats.org/drawingml/2006/picture">
                 <pic:pic xmlns:pic="http://schemas.openxmlformats.org/drawingml/2006/picture">
                   <pic:nvPicPr>
-                    <pic:cNvPr id="0" name="Picture 5" descr="Data:Recherche:Bipan:Bipan-APP:Headtracker:doc:photos:DSC00025.JPG"/>
+                    <pic:cNvPr id="0" name="Picture 6" descr="Data:Recherche:Bipan:Bipan-APP:Headtracker:doc:photos:DSC00028.JPG"/>
                     <pic:cNvPicPr>
                       <a:picLocks noChangeAspect="1" noChangeArrowheads="1"/>
                     </pic:cNvPicPr>
@@ -4844,88 +5172,6 @@
         <w:rPr>
           <w:lang w:val="en-US"/>
         </w:rPr>
-        <w:t>Side view</w:t>
-      </w:r>
-    </w:p>
-    <w:p>
-      <w:pPr>
-        <w:rPr>
-          <w:lang w:val="en-US"/>
-        </w:rPr>
-      </w:pPr>
-    </w:p>
-    <w:p>
-      <w:pPr>
-        <w:rPr>
-          <w:lang w:val="en-US"/>
-        </w:rPr>
-      </w:pPr>
-      <w:r>
-        <w:rPr>
-          <w:noProof/>
-          <w:lang w:val="en-US"/>
-        </w:rPr>
-        <w:drawing>
-          <wp:inline distT="0" distB="0" distL="0" distR="0" wp14:anchorId="7183FC46" wp14:editId="0E6107F6">
-            <wp:extent cx="5270500" cy="3949700"/>
-            <wp:effectExtent l="0" t="0" r="12700" b="12700"/>
-            <wp:docPr id="6" name="Picture 6" descr="Data:Recherche:Bipan:Bipan-APP:Headtracker:doc:photos:DSC00028.JPG"/>
-            <wp:cNvGraphicFramePr>
-              <a:graphicFrameLocks xmlns:a="http://schemas.openxmlformats.org/drawingml/2006/main" noChangeAspect="1"/>
-            </wp:cNvGraphicFramePr>
-            <a:graphic xmlns:a="http://schemas.openxmlformats.org/drawingml/2006/main">
-              <a:graphicData uri="http://schemas.openxmlformats.org/drawingml/2006/picture">
-                <pic:pic xmlns:pic="http://schemas.openxmlformats.org/drawingml/2006/picture">
-                  <pic:nvPicPr>
-                    <pic:cNvPr id="0" name="Picture 6" descr="Data:Recherche:Bipan:Bipan-APP:Headtracker:doc:photos:DSC00028.JPG"/>
-                    <pic:cNvPicPr>
-                      <a:picLocks noChangeAspect="1" noChangeArrowheads="1"/>
-                    </pic:cNvPicPr>
-                  </pic:nvPicPr>
-                  <pic:blipFill>
-                    <a:blip r:embed="rId18" cstate="print">
-                      <a:extLst>
-                        <a:ext uri="{28A0092B-C50C-407E-A947-70E740481C1C}">
-                          <a14:useLocalDpi xmlns:a14="http://schemas.microsoft.com/office/drawing/2010/main"/>
-                        </a:ext>
-                      </a:extLst>
-                    </a:blip>
-                    <a:srcRect/>
-                    <a:stretch>
-                      <a:fillRect/>
-                    </a:stretch>
-                  </pic:blipFill>
-                  <pic:spPr bwMode="auto">
-                    <a:xfrm>
-                      <a:off x="0" y="0"/>
-                      <a:ext cx="5270500" cy="3949700"/>
-                    </a:xfrm>
-                    <a:prstGeom prst="rect">
-                      <a:avLst/>
-                    </a:prstGeom>
-                    <a:noFill/>
-                    <a:ln>
-                      <a:noFill/>
-                    </a:ln>
-                  </pic:spPr>
-                </pic:pic>
-              </a:graphicData>
-            </a:graphic>
-          </wp:inline>
-        </w:drawing>
-      </w:r>
-    </w:p>
-    <w:p>
-      <w:pPr>
-        <w:jc w:val="center"/>
-        <w:rPr>
-          <w:lang w:val="en-US"/>
-        </w:rPr>
-      </w:pPr>
-      <w:r>
-        <w:rPr>
-          <w:lang w:val="en-US"/>
-        </w:rPr>
         <w:t>Rear view</w:t>
       </w:r>
     </w:p>
@@ -5009,7 +5255,7 @@
         </w:rPr>
         <w:t xml:space="preserve">...on Teensy's website </w:t>
       </w:r>
-      <w:hyperlink r:id="rId19" w:history="1">
+      <w:hyperlink r:id="rId18" w:history="1">
         <w:r>
           <w:rPr>
             <w:rStyle w:val="Hyperlink"/>
@@ -5327,6 +5573,7 @@
         <w:rPr>
           <w:lang w:val="en-US"/>
         </w:rPr>
+        <w:lastRenderedPageBreak/>
         <w:t>Drag</w:t>
       </w:r>
       <w:r>
@@ -6048,6 +6295,7 @@
         <w:rPr>
           <w:lang w:val="en-US"/>
         </w:rPr>
+        <w:lastRenderedPageBreak/>
         <w:t>Calibrating the</w:t>
       </w:r>
       <w:r>
@@ -6723,6 +6971,7 @@
         <w:rPr>
           <w:lang w:val="en-US"/>
         </w:rPr>
+        <w:lastRenderedPageBreak/>
         <w:t>Click on</w:t>
       </w:r>
       <w:r>
@@ -7475,6 +7724,7 @@
         <w:rPr>
           <w:lang w:val="en-US"/>
         </w:rPr>
+        <w:lastRenderedPageBreak/>
         <w:t>Receiver (software) Settings</w:t>
       </w:r>
       <w:bookmarkEnd w:id="39"/>
@@ -7603,7 +7853,7 @@
       <w:r>
         <w:rPr>
           <w:noProof/>
-          <w:lang w:val="en-US"/>
+          <w:lang w:eastAsia="fr-FR"/>
         </w:rPr>
         <mc:AlternateContent>
           <mc:Choice Requires="wps">
@@ -7647,7 +7897,7 @@
                         <a:effectLst/>
                         <a:extLst>
                           <a:ext uri="{C572A759-6A51-4108-AA02-DFA0A04FC94B}">
-                            <ma14:wrappingTextBoxFlag xmlns:ma14="http://schemas.microsoft.com/office/mac/drawingml/2011/main"/>
+                            <ma14:wrappingTextBoxFlag xmlns:ma14="http://schemas.microsoft.com/office/mac/drawingml/2011/main" xmlns:w="http://schemas.openxmlformats.org/wordprocessingml/2006/main" xmlns:w10="urn:schemas-microsoft-com:office:word" xmlns:v="urn:schemas-microsoft-com:vml" xmlns:o="urn:schemas-microsoft-com:office:office" xmlns:mv="urn:schemas-microsoft-com:mac:vml" xmlns:mo="http://schemas.microsoft.com/office/mac/office/2008/main" xmlns=""/>
                           </a:ext>
                         </a:extLst>
                       </wps:spPr>
@@ -7667,7 +7917,7 @@
                             <w:r>
                               <w:rPr>
                                 <w:noProof/>
-                                <w:lang w:val="en-US"/>
+                                <w:lang w:eastAsia="fr-FR"/>
                               </w:rPr>
                               <w:drawing>
                                 <wp:inline distT="0" distB="0" distL="0" distR="0" wp14:anchorId="068D5863" wp14:editId="77848BC7">
@@ -7687,7 +7937,7 @@
                                           </pic:cNvPicPr>
                                         </pic:nvPicPr>
                                         <pic:blipFill>
-                                          <a:blip r:embed="rId20">
+                                          <a:blip r:embed="rId19">
                                             <a:extLst>
                                               <a:ext uri="{28A0092B-C50C-407E-A947-70E740481C1C}">
                                                 <a14:useLocalDpi xmlns:a14="http://schemas.microsoft.com/office/drawing/2010/main" val="0"/>
@@ -7713,7 +7963,7 @@
                                           </a:ln>
                                           <a:extLst>
                                             <a:ext uri="{FAA26D3D-D897-4be2-8F04-BA451C77F1D7}">
-                                              <ma14:placeholderFlag xmlns:ma14="http://schemas.microsoft.com/office/mac/drawingml/2011/main"/>
+                                              <ma14:placeholderFlag xmlns:ma14="http://schemas.microsoft.com/office/mac/drawingml/2011/main" xmlns:w="http://schemas.openxmlformats.org/wordprocessingml/2006/main" xmlns:w10="urn:schemas-microsoft-com:office:word" xmlns:v="urn:schemas-microsoft-com:vml" xmlns:o="urn:schemas-microsoft-com:office:office" xmlns:mv="urn:schemas-microsoft-com:mac:vml" xmlns:mo="http://schemas.microsoft.com/office/mac/office/2008/main" xmlns=""/>
                                             </a:ext>
                                           </a:extLst>
                                         </pic:spPr>
@@ -7752,12 +8002,26 @@
                               <w:t>parameter</w:t>
                             </w:r>
                           </w:p>
-                          <w:p/>
                           <w:p>
+                            <w:pPr>
+                              <w:rPr>
+                                <w:lang w:val="en-US"/>
+                              </w:rPr>
+                            </w:pPr>
+                          </w:p>
+                          <w:p>
+                            <w:pPr>
+                              <w:rPr>
+                                <w:lang w:val="en-US"/>
+                              </w:rPr>
+                            </w:pPr>
                             <w:r>
+                              <w:rPr>
+                                <w:lang w:val="en-US"/>
+                              </w:rPr>
                               <w:t xml:space="preserve">Sebastian Madgwick's angle estimation algorithm (see </w:t>
                             </w:r>
-                            <w:hyperlink r:id="rId21" w:history="1">
+                            <w:hyperlink r:id="rId20" w:history="1">
                               <w:r>
                                 <w:rPr>
                                   <w:rStyle w:val="Hyperlink"/>
@@ -7773,24 +8037,35 @@
                               <w:t>)</w:t>
                             </w:r>
                             <w:r>
+                              <w:rPr>
+                                <w:lang w:val="en-US"/>
+                              </w:rPr>
                               <w:t xml:space="preserve">, on which </w:t>
                             </w:r>
                             <w:r>
                               <w:rPr>
                                 <w:i/>
+                                <w:lang w:val="en-US"/>
                               </w:rPr>
                               <w:t>hedrot</w:t>
                             </w:r>
                             <w:r>
+                              <w:rPr>
+                                <w:lang w:val="en-US"/>
+                              </w:rPr>
                               <w:t xml:space="preserve"> relies among others, relies on one parameter, the so-called </w:t>
                             </w:r>
                             <w:r>
                               <w:rPr>
                                 <w:i/>
+                                <w:lang w:val="en-US"/>
                               </w:rPr>
                               <w:t>Beta</w:t>
                             </w:r>
                             <w:r>
+                              <w:rPr>
+                                <w:lang w:val="en-US"/>
+                              </w:rPr>
                               <w:t xml:space="preserve"> coefficient.</w:t>
                             </w:r>
                           </w:p>
@@ -7923,6 +8198,11 @@
                             </w:pPr>
                           </w:p>
                           <w:p>
+                            <w:pPr>
+                              <w:rPr>
+                                <w:lang w:val="en-US"/>
+                              </w:rPr>
+                            </w:pPr>
                             <w:r>
                               <w:rPr>
                                 <w:lang w:val="en-US"/>
@@ -7952,11 +8232,11 @@
           </mc:Choice>
           <mc:Fallback>
             <w:pict>
-              <v:shapetype id="_x0000_t202" coordsize="21600,21600" o:spt="202" path="m0,0l0,21600,21600,21600,21600,0xe">
+              <v:shapetype w14:anchorId="7F47236A" id="_x0000_t202" coordsize="21600,21600" o:spt="202" path="m,l,21600r21600,l21600,xe">
                 <v:stroke joinstyle="miter"/>
                 <v:path gradientshapeok="t" o:connecttype="rect"/>
               </v:shapetype>
-              <v:shape id="Text Box 8" o:spid="_x0000_s1026" type="#_x0000_t202" style="position:absolute;left:0;text-align:left;margin-left:0;margin-top:21.1pt;width:414pt;height:412.85pt;z-index:251659264;visibility:visible;mso-wrap-style:square;mso-width-percent:0;mso-height-percent:0;mso-wrap-distance-left:9pt;mso-wrap-distance-top:0;mso-wrap-distance-right:9pt;mso-wrap-distance-bottom:0;mso-position-horizontal:absolute;mso-position-horizontal-relative:text;mso-position-vertical:absolute;mso-position-vertical-relative:text;mso-width-percent:0;mso-height-percent:0;mso-width-relative:margin;mso-height-relative:margin;v-text-anchor:top" o:gfxdata="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" fillcolor="#fabf8f [1945]" strokecolor="black [3213]">
+              <v:shape id="Text Box 8" o:spid="_x0000_s1026" type="#_x0000_t202" style="position:absolute;left:0;text-align:left;margin-left:0;margin-top:21.1pt;width:414pt;height:412.85pt;z-index:251659264;visibility:visible;mso-wrap-style:square;mso-width-percent:0;mso-height-percent:0;mso-wrap-distance-left:9pt;mso-wrap-distance-top:0;mso-wrap-distance-right:9pt;mso-wrap-distance-bottom:0;mso-position-horizontal:absolute;mso-position-horizontal-relative:text;mso-position-vertical:absolute;mso-position-vertical-relative:text;mso-width-percent:0;mso-height-percent:0;mso-width-relative:margin;mso-height-relative:margin;v-text-anchor:top" o:gfxdata="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" fillcolor="#fabf8f [1945]" strokecolor="black [3213]">
                 <v:textbox>
                   <w:txbxContent>
                     <w:p/>
@@ -7973,7 +8253,7 @@
                       <w:r>
                         <w:rPr>
                           <w:noProof/>
-                          <w:lang w:val="en-US"/>
+                          <w:lang w:eastAsia="fr-FR"/>
                         </w:rPr>
                         <w:drawing>
                           <wp:inline distT="0" distB="0" distL="0" distR="0" wp14:anchorId="068D5863" wp14:editId="77848BC7">
@@ -7993,7 +8273,7 @@
                                     </pic:cNvPicPr>
                                   </pic:nvPicPr>
                                   <pic:blipFill>
-                                    <a:blip r:embed="rId22">
+                                    <a:blip r:embed="rId19">
                                       <a:extLst>
                                         <a:ext uri="{28A0092B-C50C-407E-A947-70E740481C1C}">
                                           <a14:useLocalDpi xmlns:a14="http://schemas.microsoft.com/office/drawing/2010/main" val="0"/>
@@ -8019,7 +8299,7 @@
                                     </a:ln>
                                     <a:extLst>
                                       <a:ext uri="{FAA26D3D-D897-4be2-8F04-BA451C77F1D7}">
-                                        <ma14:placeholderFlag xmlns:ma14="http://schemas.microsoft.com/office/mac/drawingml/2011/main"/>
+                                        <ma14:placeholderFlag xmlns:ma14="http://schemas.microsoft.com/office/mac/drawingml/2011/main" xmlns:w="http://schemas.openxmlformats.org/wordprocessingml/2006/main" xmlns:w10="urn:schemas-microsoft-com:office:word" xmlns:v="urn:schemas-microsoft-com:vml" xmlns:o="urn:schemas-microsoft-com:office:office" xmlns:mv="urn:schemas-microsoft-com:mac:vml" xmlns:mo="http://schemas.microsoft.com/office/mac/office/2008/main" xmlns=""/>
                                       </a:ext>
                                     </a:extLst>
                                   </pic:spPr>
@@ -8036,27 +8316,7 @@
                           <w:szCs w:val="40"/>
                           <w:lang w:val="en-US"/>
                         </w:rPr>
-                        <w:t xml:space="preserve">Technical Note: </w:t>
-                      </w:r>
-                      <w:proofErr w:type="spellStart"/>
-                      <w:r>
-                        <w:rPr>
-                          <w:b/>
-                          <w:sz w:val="40"/>
-                          <w:szCs w:val="40"/>
-                          <w:lang w:val="en-US"/>
-                        </w:rPr>
-                        <w:t>Madgwick's</w:t>
-                      </w:r>
-                      <w:proofErr w:type="spellEnd"/>
-                      <w:r>
-                        <w:rPr>
-                          <w:b/>
-                          <w:sz w:val="40"/>
-                          <w:szCs w:val="40"/>
-                          <w:lang w:val="en-US"/>
-                        </w:rPr>
-                        <w:t xml:space="preserve"> algorithm and the </w:t>
+                        <w:t xml:space="preserve">Technical Note: Madgwick's algorithm and the </w:t>
                       </w:r>
                       <w:r>
                         <w:rPr>
@@ -8078,41 +8338,26 @@
                         <w:t>parameter</w:t>
                       </w:r>
                     </w:p>
-                    <w:p/>
                     <w:p>
-                      <w:proofErr w:type="spellStart"/>
+                      <w:pPr>
+                        <w:rPr>
+                          <w:lang w:val="en-US"/>
+                        </w:rPr>
+                      </w:pPr>
+                    </w:p>
+                    <w:p>
+                      <w:pPr>
+                        <w:rPr>
+                          <w:lang w:val="en-US"/>
+                        </w:rPr>
+                      </w:pPr>
                       <w:r>
-                        <w:t>Sebastian</w:t>
+                        <w:rPr>
+                          <w:lang w:val="en-US"/>
+                        </w:rPr>
+                        <w:t xml:space="preserve">Sebastian Madgwick's angle estimation algorithm (see </w:t>
                       </w:r>
-                      <w:proofErr w:type="spellEnd"/>
-                      <w:r>
-                        <w:t xml:space="preserve"> </w:t>
-                      </w:r>
-                      <w:proofErr w:type="spellStart"/>
-                      <w:r>
-                        <w:t>Madgwick's</w:t>
-                      </w:r>
-                      <w:proofErr w:type="spellEnd"/>
-                      <w:r>
-                        <w:t xml:space="preserve"> angle estimation </w:t>
-                      </w:r>
-                      <w:proofErr w:type="spellStart"/>
-                      <w:r>
-                        <w:t>algorithm</w:t>
-                      </w:r>
-                      <w:proofErr w:type="spellEnd"/>
-                      <w:r>
-                        <w:t xml:space="preserve"> (</w:t>
-                      </w:r>
-                      <w:proofErr w:type="spellStart"/>
-                      <w:r>
-                        <w:t>see</w:t>
-                      </w:r>
-                      <w:proofErr w:type="spellEnd"/>
-                      <w:r>
-                        <w:t xml:space="preserve"> </w:t>
-                      </w:r>
-                      <w:hyperlink r:id="rId23" w:history="1">
+                      <w:hyperlink r:id="rId21" w:history="1">
                         <w:r>
                           <w:rPr>
                             <w:rStyle w:val="Hyperlink"/>
@@ -8128,66 +8373,35 @@
                         <w:t>)</w:t>
                       </w:r>
                       <w:r>
-                        <w:t xml:space="preserve">, on </w:t>
-                      </w:r>
-                      <w:proofErr w:type="spellStart"/>
-                      <w:r>
-                        <w:t>which</w:t>
-                      </w:r>
-                      <w:proofErr w:type="spellEnd"/>
-                      <w:r>
-                        <w:t xml:space="preserve"> </w:t>
-                      </w:r>
-                      <w:proofErr w:type="spellStart"/>
-                      <w:r>
                         <w:rPr>
-                          <w:i/>
+                          <w:lang w:val="en-US"/>
                         </w:rPr>
-                        <w:t>hedrot</w:t>
-                      </w:r>
-                      <w:proofErr w:type="spellEnd"/>
-                      <w:r>
-                        <w:t xml:space="preserve"> relies </w:t>
-                      </w:r>
-                      <w:proofErr w:type="spellStart"/>
-                      <w:r>
-                        <w:t>among</w:t>
-                      </w:r>
-                      <w:proofErr w:type="spellEnd"/>
-                      <w:r>
-                        <w:t xml:space="preserve"> </w:t>
-                      </w:r>
-                      <w:proofErr w:type="spellStart"/>
-                      <w:r>
-                        <w:t>others</w:t>
-                      </w:r>
-                      <w:proofErr w:type="spellEnd"/>
-                      <w:r>
-                        <w:t xml:space="preserve">, relies on one </w:t>
-                      </w:r>
-                      <w:proofErr w:type="spellStart"/>
-                      <w:r>
-                        <w:t>parameter</w:t>
-                      </w:r>
-                      <w:proofErr w:type="spellEnd"/>
-                      <w:r>
-                        <w:t xml:space="preserve">, the </w:t>
-                      </w:r>
-                      <w:proofErr w:type="spellStart"/>
-                      <w:r>
-                        <w:t>so-called</w:t>
-                      </w:r>
-                      <w:proofErr w:type="spellEnd"/>
-                      <w:r>
-                        <w:t xml:space="preserve"> </w:t>
+                        <w:t xml:space="preserve">, on which </w:t>
                       </w:r>
                       <w:r>
                         <w:rPr>
                           <w:i/>
+                          <w:lang w:val="en-US"/>
+                        </w:rPr>
+                        <w:t>hedrot</w:t>
+                      </w:r>
+                      <w:r>
+                        <w:rPr>
+                          <w:lang w:val="en-US"/>
+                        </w:rPr>
+                        <w:t xml:space="preserve"> relies among others, relies on one parameter, the so-called </w:t>
+                      </w:r>
+                      <w:r>
+                        <w:rPr>
+                          <w:i/>
+                          <w:lang w:val="en-US"/>
                         </w:rPr>
                         <w:t>Beta</w:t>
                       </w:r>
                       <w:r>
+                        <w:rPr>
+                          <w:lang w:val="en-US"/>
+                        </w:rPr>
                         <w:t xml:space="preserve"> coefficient.</w:t>
                       </w:r>
                     </w:p>
@@ -8250,21 +8464,7 @@
                         <w:rPr>
                           <w:lang w:val="en-US"/>
                         </w:rPr>
-                        <w:t xml:space="preserve"> According to Sebastian </w:t>
-                      </w:r>
-                      <w:proofErr w:type="spellStart"/>
-                      <w:r>
-                        <w:rPr>
-                          <w:lang w:val="en-US"/>
-                        </w:rPr>
-                        <w:t>Madgwick</w:t>
-                      </w:r>
-                      <w:proofErr w:type="spellEnd"/>
-                      <w:r>
-                        <w:rPr>
-                          <w:lang w:val="en-US"/>
-                        </w:rPr>
-                        <w:t xml:space="preserve">, optimal values of </w:t>
+                        <w:t xml:space="preserve"> According to Sebastian Madgwick, optimal values of </w:t>
                       </w:r>
                       <w:r>
                         <w:rPr>
@@ -8297,23 +8497,8 @@
                         <w:rPr>
                           <w:lang w:val="en-US"/>
                         </w:rPr>
-                        <w:t xml:space="preserve">The main modification to Sebastian </w:t>
+                        <w:t xml:space="preserve">The main modification to Sebastian Madgwick's algorithm in </w:t>
                       </w:r>
-                      <w:proofErr w:type="spellStart"/>
-                      <w:r>
-                        <w:rPr>
-                          <w:lang w:val="en-US"/>
-                        </w:rPr>
-                        <w:t>Madgwick's</w:t>
-                      </w:r>
-                      <w:proofErr w:type="spellEnd"/>
-                      <w:r>
-                        <w:rPr>
-                          <w:lang w:val="en-US"/>
-                        </w:rPr>
-                        <w:t xml:space="preserve"> algorithm in </w:t>
-                      </w:r>
-                      <w:proofErr w:type="spellStart"/>
                       <w:r>
                         <w:rPr>
                           <w:i/>
@@ -8321,7 +8506,6 @@
                         </w:rPr>
                         <w:t>hedrot</w:t>
                       </w:r>
-                      <w:proofErr w:type="spellEnd"/>
                       <w:r>
                         <w:rPr>
                           <w:lang w:val="en-US"/>
@@ -8350,6 +8534,11 @@
                       </w:pPr>
                     </w:p>
                     <w:p>
+                      <w:pPr>
+                        <w:rPr>
+                          <w:lang w:val="en-US"/>
+                        </w:rPr>
+                      </w:pPr>
                       <w:r>
                         <w:rPr>
                           <w:lang w:val="en-US"/>
@@ -8379,6 +8568,7 @@
         <w:rPr>
           <w:lang w:val="en-US"/>
         </w:rPr>
+        <w:lastRenderedPageBreak/>
         <w:t>Store/recall presets</w:t>
       </w:r>
       <w:bookmarkEnd w:id="40"/>
@@ -8559,31 +8749,57 @@
       <w:bookmarkEnd w:id="43"/>
     </w:p>
     <w:p>
-      <w:r>
+      <w:pPr>
+        <w:rPr>
+          <w:lang w:val="en-US"/>
+        </w:rPr>
+      </w:pPr>
+      <w:r>
+        <w:rPr>
+          <w:lang w:val="en-US"/>
+        </w:rPr>
         <w:t>If needed</w:t>
       </w:r>
       <w:r>
+        <w:rPr>
+          <w:lang w:val="en-US"/>
+        </w:rPr>
         <w:t xml:space="preserve"> (for example during a firmware update)</w:t>
       </w:r>
       <w:r>
+        <w:rPr>
+          <w:lang w:val="en-US"/>
+        </w:rPr>
         <w:t>, hardware settings</w:t>
       </w:r>
       <w:r>
+        <w:rPr>
+          <w:lang w:val="en-US"/>
+        </w:rPr>
         <w:t xml:space="preserve"> (as well as receiver settings) can be store as text files</w:t>
       </w:r>
       <w:r>
+        <w:rPr>
+          <w:lang w:val="en-US"/>
+        </w:rPr>
         <w:t>. See part "</w:t>
       </w:r>
       <w:r>
         <w:fldChar w:fldCharType="begin"/>
       </w:r>
       <w:r>
+        <w:rPr>
+          <w:lang w:val="en-US"/>
+        </w:rPr>
         <w:instrText xml:space="preserve"> REF _Ref340790260 \w \h </w:instrText>
       </w:r>
       <w:r>
         <w:fldChar w:fldCharType="separate"/>
       </w:r>
       <w:r>
+        <w:rPr>
+          <w:lang w:val="en-US"/>
+        </w:rPr>
         <w:t>4)b)</w:t>
       </w:r>
       <w:r>
@@ -8593,6 +8809,9 @@
         <w:fldChar w:fldCharType="begin"/>
       </w:r>
       <w:r>
+        <w:rPr>
+          <w:lang w:val="en-US"/>
+        </w:rPr>
         <w:instrText xml:space="preserve"> REF _Ref340790263 \h </w:instrText>
       </w:r>
       <w:r>
@@ -8608,6 +8827,9 @@
         <w:fldChar w:fldCharType="end"/>
       </w:r>
       <w:r>
+        <w:rPr>
+          <w:lang w:val="en-US"/>
+        </w:rPr>
         <w:t>" for more information.</w:t>
       </w:r>
     </w:p>
@@ -8649,7 +8871,7 @@
 </file>
 
 <file path=word/endnotes.xml><?xml version="1.0" encoding="utf-8"?>
-<w:endnotes xmlns:wpc="http://schemas.microsoft.com/office/word/2010/wordprocessingCanvas" xmlns:mo="http://schemas.microsoft.com/office/mac/office/2008/main" xmlns:mc="http://schemas.openxmlformats.org/markup-compatibility/2006" xmlns:mv="urn:schemas-microsoft-com:mac:vml" xmlns:o="urn:schemas-microsoft-com:office:office" xmlns:r="http://schemas.openxmlformats.org/officeDocument/2006/relationships" xmlns:m="http://schemas.openxmlformats.org/officeDocument/2006/math" xmlns:v="urn:schemas-microsoft-com:vml" xmlns:wp14="http://schemas.microsoft.com/office/word/2010/wordprocessingDrawing" xmlns:wp="http://schemas.openxmlformats.org/drawingml/2006/wordprocessingDrawing" xmlns:w10="urn:schemas-microsoft-com:office:word" xmlns:w="http://schemas.openxmlformats.org/wordprocessingml/2006/main" xmlns:w14="http://schemas.microsoft.com/office/word/2010/wordml" xmlns:wpg="http://schemas.microsoft.com/office/word/2010/wordprocessingGroup" xmlns:wpi="http://schemas.microsoft.com/office/word/2010/wordprocessingInk" xmlns:wne="http://schemas.microsoft.com/office/word/2006/wordml" xmlns:wps="http://schemas.microsoft.com/office/word/2010/wordprocessingShape" mc:Ignorable="w14 wp14">
+<w:endnotes xmlns:wpc="http://schemas.microsoft.com/office/word/2010/wordprocessingCanvas" xmlns:cx="http://schemas.microsoft.com/office/drawing/2014/chartex" xmlns:cx1="http://schemas.microsoft.com/office/drawing/2015/9/8/chartex" xmlns:cx2="http://schemas.microsoft.com/office/drawing/2015/10/21/chartex" xmlns:cx3="http://schemas.microsoft.com/office/drawing/2016/5/9/chartex" xmlns:cx4="http://schemas.microsoft.com/office/drawing/2016/5/10/chartex" xmlns:cx5="http://schemas.microsoft.com/office/drawing/2016/5/11/chartex" xmlns:mc="http://schemas.openxmlformats.org/markup-compatibility/2006" xmlns:o="urn:schemas-microsoft-com:office:office" xmlns:r="http://schemas.openxmlformats.org/officeDocument/2006/relationships" xmlns:m="http://schemas.openxmlformats.org/officeDocument/2006/math" xmlns:v="urn:schemas-microsoft-com:vml" xmlns:wp14="http://schemas.microsoft.com/office/word/2010/wordprocessingDrawing" xmlns:wp="http://schemas.openxmlformats.org/drawingml/2006/wordprocessingDrawing" xmlns:w10="urn:schemas-microsoft-com:office:word" xmlns:w="http://schemas.openxmlformats.org/wordprocessingml/2006/main" xmlns:w14="http://schemas.microsoft.com/office/word/2010/wordml" xmlns:w15="http://schemas.microsoft.com/office/word/2012/wordml" xmlns:w16se="http://schemas.microsoft.com/office/word/2015/wordml/symex" xmlns:wpg="http://schemas.microsoft.com/office/word/2010/wordprocessingGroup" xmlns:wpi="http://schemas.microsoft.com/office/word/2010/wordprocessingInk" xmlns:wne="http://schemas.microsoft.com/office/word/2006/wordml" xmlns:wps="http://schemas.microsoft.com/office/word/2010/wordprocessingShape" mc:Ignorable="w14 w15 w16se wp14">
   <w:endnote w:type="separator" w:id="-1">
     <w:p>
       <w:r>
@@ -8668,7 +8890,7 @@
 </file>
 
 <file path=word/footnotes.xml><?xml version="1.0" encoding="utf-8"?>
-<w:footnotes xmlns:wpc="http://schemas.microsoft.com/office/word/2010/wordprocessingCanvas" xmlns:mo="http://schemas.microsoft.com/office/mac/office/2008/main" xmlns:mc="http://schemas.openxmlformats.org/markup-compatibility/2006" xmlns:mv="urn:schemas-microsoft-com:mac:vml" xmlns:o="urn:schemas-microsoft-com:office:office" xmlns:r="http://schemas.openxmlformats.org/officeDocument/2006/relationships" xmlns:m="http://schemas.openxmlformats.org/officeDocument/2006/math" xmlns:v="urn:schemas-microsoft-com:vml" xmlns:wp14="http://schemas.microsoft.com/office/word/2010/wordprocessingDrawing" xmlns:wp="http://schemas.openxmlformats.org/drawingml/2006/wordprocessingDrawing" xmlns:w10="urn:schemas-microsoft-com:office:word" xmlns:w="http://schemas.openxmlformats.org/wordprocessingml/2006/main" xmlns:w14="http://schemas.microsoft.com/office/word/2010/wordml" xmlns:wpg="http://schemas.microsoft.com/office/word/2010/wordprocessingGroup" xmlns:wpi="http://schemas.microsoft.com/office/word/2010/wordprocessingInk" xmlns:wne="http://schemas.microsoft.com/office/word/2006/wordml" xmlns:wps="http://schemas.microsoft.com/office/word/2010/wordprocessingShape" mc:Ignorable="w14 wp14">
+<w:footnotes xmlns:wpc="http://schemas.microsoft.com/office/word/2010/wordprocessingCanvas" xmlns:cx="http://schemas.microsoft.com/office/drawing/2014/chartex" xmlns:cx1="http://schemas.microsoft.com/office/drawing/2015/9/8/chartex" xmlns:cx2="http://schemas.microsoft.com/office/drawing/2015/10/21/chartex" xmlns:cx3="http://schemas.microsoft.com/office/drawing/2016/5/9/chartex" xmlns:cx4="http://schemas.microsoft.com/office/drawing/2016/5/10/chartex" xmlns:cx5="http://schemas.microsoft.com/office/drawing/2016/5/11/chartex" xmlns:mc="http://schemas.openxmlformats.org/markup-compatibility/2006" xmlns:o="urn:schemas-microsoft-com:office:office" xmlns:r="http://schemas.openxmlformats.org/officeDocument/2006/relationships" xmlns:m="http://schemas.openxmlformats.org/officeDocument/2006/math" xmlns:v="urn:schemas-microsoft-com:vml" xmlns:wp14="http://schemas.microsoft.com/office/word/2010/wordprocessingDrawing" xmlns:wp="http://schemas.openxmlformats.org/drawingml/2006/wordprocessingDrawing" xmlns:w10="urn:schemas-microsoft-com:office:word" xmlns:w="http://schemas.openxmlformats.org/wordprocessingml/2006/main" xmlns:w14="http://schemas.microsoft.com/office/word/2010/wordml" xmlns:w15="http://schemas.microsoft.com/office/word/2012/wordml" xmlns:w16se="http://schemas.microsoft.com/office/word/2015/wordml/symex" xmlns:wpg="http://schemas.microsoft.com/office/word/2010/wordprocessingGroup" xmlns:wpi="http://schemas.microsoft.com/office/word/2010/wordprocessingInk" xmlns:wne="http://schemas.microsoft.com/office/word/2006/wordml" xmlns:wps="http://schemas.microsoft.com/office/word/2010/wordprocessingShape" mc:Ignorable="w14 w15 w16se wp14">
   <w:footnote w:type="separator" w:id="-1">
     <w:p>
       <w:r>
@@ -8687,8 +8909,8 @@
 </file>
 
 <file path=word/numbering.xml><?xml version="1.0" encoding="utf-8"?>
-<w:numbering xmlns:wpc="http://schemas.microsoft.com/office/word/2010/wordprocessingCanvas" xmlns:mo="http://schemas.microsoft.com/office/mac/office/2008/main" xmlns:mc="http://schemas.openxmlformats.org/markup-compatibility/2006" xmlns:mv="urn:schemas-microsoft-com:mac:vml" xmlns:o="urn:schemas-microsoft-com:office:office" xmlns:r="http://schemas.openxmlformats.org/officeDocument/2006/relationships" xmlns:m="http://schemas.openxmlformats.org/officeDocument/2006/math" xmlns:v="urn:schemas-microsoft-com:vml" xmlns:wp14="http://schemas.microsoft.com/office/word/2010/wordprocessingDrawing" xmlns:wp="http://schemas.openxmlformats.org/drawingml/2006/wordprocessingDrawing" xmlns:w10="urn:schemas-microsoft-com:office:word" xmlns:w="http://schemas.openxmlformats.org/wordprocessingml/2006/main" xmlns:w14="http://schemas.microsoft.com/office/word/2010/wordml" xmlns:wpg="http://schemas.microsoft.com/office/word/2010/wordprocessingGroup" xmlns:wpi="http://schemas.microsoft.com/office/word/2010/wordprocessingInk" xmlns:wne="http://schemas.microsoft.com/office/word/2006/wordml" xmlns:wps="http://schemas.microsoft.com/office/word/2010/wordprocessingShape" mc:Ignorable="w14 wp14">
-  <w:abstractNum w:abstractNumId="0">
+<w:numbering xmlns:wpc="http://schemas.microsoft.com/office/word/2010/wordprocessingCanvas" xmlns:cx="http://schemas.microsoft.com/office/drawing/2014/chartex" xmlns:cx1="http://schemas.microsoft.com/office/drawing/2015/9/8/chartex" xmlns:cx2="http://schemas.microsoft.com/office/drawing/2015/10/21/chartex" xmlns:cx3="http://schemas.microsoft.com/office/drawing/2016/5/9/chartex" xmlns:cx4="http://schemas.microsoft.com/office/drawing/2016/5/10/chartex" xmlns:cx5="http://schemas.microsoft.com/office/drawing/2016/5/11/chartex" xmlns:mc="http://schemas.openxmlformats.org/markup-compatibility/2006" xmlns:o="urn:schemas-microsoft-com:office:office" xmlns:r="http://schemas.openxmlformats.org/officeDocument/2006/relationships" xmlns:m="http://schemas.openxmlformats.org/officeDocument/2006/math" xmlns:v="urn:schemas-microsoft-com:vml" xmlns:wp14="http://schemas.microsoft.com/office/word/2010/wordprocessingDrawing" xmlns:wp="http://schemas.openxmlformats.org/drawingml/2006/wordprocessingDrawing" xmlns:w10="urn:schemas-microsoft-com:office:word" xmlns:w="http://schemas.openxmlformats.org/wordprocessingml/2006/main" xmlns:w14="http://schemas.microsoft.com/office/word/2010/wordml" xmlns:w15="http://schemas.microsoft.com/office/word/2012/wordml" xmlns:w16se="http://schemas.microsoft.com/office/word/2015/wordml/symex" xmlns:wpg="http://schemas.microsoft.com/office/word/2010/wordprocessingGroup" xmlns:wpi="http://schemas.microsoft.com/office/word/2010/wordprocessingInk" xmlns:wne="http://schemas.microsoft.com/office/word/2006/wordml" xmlns:wps="http://schemas.microsoft.com/office/word/2010/wordprocessingShape" mc:Ignorable="w14 w15 w16se wp14">
+  <w:abstractNum w:abstractNumId="0" w15:restartNumberingAfterBreak="0">
     <w:nsid w:val="059C6A2D"/>
     <w:multiLevelType w:val="multilevel"/>
     <w:tmpl w:val="17E6292A"/>
@@ -8837,7 +9059,7 @@
       </w:rPr>
     </w:lvl>
   </w:abstractNum>
-  <w:abstractNum w:abstractNumId="1">
+  <w:abstractNum w:abstractNumId="1" w15:restartNumberingAfterBreak="0">
     <w:nsid w:val="0DE66FD5"/>
     <w:multiLevelType w:val="hybridMultilevel"/>
     <w:tmpl w:val="F650E4C4"/>
@@ -8950,7 +9172,7 @@
       </w:rPr>
     </w:lvl>
   </w:abstractNum>
-  <w:abstractNum w:abstractNumId="2">
+  <w:abstractNum w:abstractNumId="2" w15:restartNumberingAfterBreak="0">
     <w:nsid w:val="11AC2790"/>
     <w:multiLevelType w:val="hybridMultilevel"/>
     <w:tmpl w:val="D6343494"/>
@@ -9063,7 +9285,7 @@
       </w:rPr>
     </w:lvl>
   </w:abstractNum>
-  <w:abstractNum w:abstractNumId="3">
+  <w:abstractNum w:abstractNumId="3" w15:restartNumberingAfterBreak="0">
     <w:nsid w:val="17776731"/>
     <w:multiLevelType w:val="hybridMultilevel"/>
     <w:tmpl w:val="44AAB40C"/>
@@ -9176,7 +9398,7 @@
       </w:rPr>
     </w:lvl>
   </w:abstractNum>
-  <w:abstractNum w:abstractNumId="4">
+  <w:abstractNum w:abstractNumId="4" w15:restartNumberingAfterBreak="0">
     <w:nsid w:val="19A50F47"/>
     <w:multiLevelType w:val="hybridMultilevel"/>
     <w:tmpl w:val="8A8A487A"/>
@@ -9289,7 +9511,7 @@
       </w:rPr>
     </w:lvl>
   </w:abstractNum>
-  <w:abstractNum w:abstractNumId="5">
+  <w:abstractNum w:abstractNumId="5" w15:restartNumberingAfterBreak="0">
     <w:nsid w:val="21752B20"/>
     <w:multiLevelType w:val="hybridMultilevel"/>
     <w:tmpl w:val="68249B58"/>
@@ -9402,7 +9624,7 @@
       </w:rPr>
     </w:lvl>
   </w:abstractNum>
-  <w:abstractNum w:abstractNumId="6">
+  <w:abstractNum w:abstractNumId="6" w15:restartNumberingAfterBreak="0">
     <w:nsid w:val="275D56E9"/>
     <w:multiLevelType w:val="hybridMultilevel"/>
     <w:tmpl w:val="D312053E"/>
@@ -9515,7 +9737,7 @@
       </w:rPr>
     </w:lvl>
   </w:abstractNum>
-  <w:abstractNum w:abstractNumId="7">
+  <w:abstractNum w:abstractNumId="7" w15:restartNumberingAfterBreak="0">
     <w:nsid w:val="309160F6"/>
     <w:multiLevelType w:val="hybridMultilevel"/>
     <w:tmpl w:val="01DCA02E"/>
@@ -9628,7 +9850,7 @@
       </w:rPr>
     </w:lvl>
   </w:abstractNum>
-  <w:abstractNum w:abstractNumId="8">
+  <w:abstractNum w:abstractNumId="8" w15:restartNumberingAfterBreak="0">
     <w:nsid w:val="32FC3C6B"/>
     <w:multiLevelType w:val="hybridMultilevel"/>
     <w:tmpl w:val="05166410"/>
@@ -9741,7 +9963,7 @@
       </w:rPr>
     </w:lvl>
   </w:abstractNum>
-  <w:abstractNum w:abstractNumId="9">
+  <w:abstractNum w:abstractNumId="9" w15:restartNumberingAfterBreak="0">
     <w:nsid w:val="45C1365E"/>
     <w:multiLevelType w:val="hybridMultilevel"/>
     <w:tmpl w:val="007CD58A"/>
@@ -9854,7 +10076,7 @@
       </w:rPr>
     </w:lvl>
   </w:abstractNum>
-  <w:abstractNum w:abstractNumId="10">
+  <w:abstractNum w:abstractNumId="10" w15:restartNumberingAfterBreak="0">
     <w:nsid w:val="4B7A5DEF"/>
     <w:multiLevelType w:val="multilevel"/>
     <w:tmpl w:val="E24E4758"/>
@@ -10003,7 +10225,7 @@
       </w:rPr>
     </w:lvl>
   </w:abstractNum>
-  <w:abstractNum w:abstractNumId="11">
+  <w:abstractNum w:abstractNumId="11" w15:restartNumberingAfterBreak="0">
     <w:nsid w:val="4EB954D6"/>
     <w:multiLevelType w:val="hybridMultilevel"/>
     <w:tmpl w:val="D5A22CD8"/>
@@ -10116,7 +10338,7 @@
       </w:rPr>
     </w:lvl>
   </w:abstractNum>
-  <w:abstractNum w:abstractNumId="12">
+  <w:abstractNum w:abstractNumId="12" w15:restartNumberingAfterBreak="0">
     <w:nsid w:val="51B5456D"/>
     <w:multiLevelType w:val="hybridMultilevel"/>
     <w:tmpl w:val="76623122"/>
@@ -10229,7 +10451,7 @@
       </w:rPr>
     </w:lvl>
   </w:abstractNum>
-  <w:abstractNum w:abstractNumId="13">
+  <w:abstractNum w:abstractNumId="13" w15:restartNumberingAfterBreak="0">
     <w:nsid w:val="576764DD"/>
     <w:multiLevelType w:val="hybridMultilevel"/>
     <w:tmpl w:val="75280DCE"/>
@@ -10342,7 +10564,7 @@
       </w:rPr>
     </w:lvl>
   </w:abstractNum>
-  <w:abstractNum w:abstractNumId="14">
+  <w:abstractNum w:abstractNumId="14" w15:restartNumberingAfterBreak="0">
     <w:nsid w:val="59025CA7"/>
     <w:multiLevelType w:val="hybridMultilevel"/>
     <w:tmpl w:val="75EE97AC"/>
@@ -10455,7 +10677,7 @@
       </w:rPr>
     </w:lvl>
   </w:abstractNum>
-  <w:abstractNum w:abstractNumId="15">
+  <w:abstractNum w:abstractNumId="15" w15:restartNumberingAfterBreak="0">
     <w:nsid w:val="5B7F708D"/>
     <w:multiLevelType w:val="multilevel"/>
     <w:tmpl w:val="5A305764"/>
@@ -10604,7 +10826,7 @@
       </w:rPr>
     </w:lvl>
   </w:abstractNum>
-  <w:abstractNum w:abstractNumId="16">
+  <w:abstractNum w:abstractNumId="16" w15:restartNumberingAfterBreak="0">
     <w:nsid w:val="5DC8194C"/>
     <w:multiLevelType w:val="multilevel"/>
     <w:tmpl w:val="520ADEBC"/>
@@ -10753,7 +10975,7 @@
       </w:rPr>
     </w:lvl>
   </w:abstractNum>
-  <w:abstractNum w:abstractNumId="17">
+  <w:abstractNum w:abstractNumId="17" w15:restartNumberingAfterBreak="0">
     <w:nsid w:val="613F0025"/>
     <w:multiLevelType w:val="hybridMultilevel"/>
     <w:tmpl w:val="6E2027B6"/>
@@ -10866,7 +11088,7 @@
       </w:rPr>
     </w:lvl>
   </w:abstractNum>
-  <w:abstractNum w:abstractNumId="18">
+  <w:abstractNum w:abstractNumId="18" w15:restartNumberingAfterBreak="0">
     <w:nsid w:val="64183259"/>
     <w:multiLevelType w:val="hybridMultilevel"/>
     <w:tmpl w:val="87D4317C"/>
@@ -10979,7 +11201,7 @@
       </w:rPr>
     </w:lvl>
   </w:abstractNum>
-  <w:abstractNum w:abstractNumId="19">
+  <w:abstractNum w:abstractNumId="19" w15:restartNumberingAfterBreak="0">
     <w:nsid w:val="65135262"/>
     <w:multiLevelType w:val="hybridMultilevel"/>
     <w:tmpl w:val="78DABCF6"/>
@@ -11092,7 +11314,7 @@
       </w:rPr>
     </w:lvl>
   </w:abstractNum>
-  <w:abstractNum w:abstractNumId="20">
+  <w:abstractNum w:abstractNumId="20" w15:restartNumberingAfterBreak="0">
     <w:nsid w:val="652B7AEE"/>
     <w:multiLevelType w:val="multilevel"/>
     <w:tmpl w:val="55E0F774"/>
@@ -11180,7 +11402,7 @@
       </w:pPr>
     </w:lvl>
   </w:abstractNum>
-  <w:abstractNum w:abstractNumId="21">
+  <w:abstractNum w:abstractNumId="21" w15:restartNumberingAfterBreak="0">
     <w:nsid w:val="66A7714A"/>
     <w:multiLevelType w:val="hybridMultilevel"/>
     <w:tmpl w:val="D2989F80"/>
@@ -11293,7 +11515,7 @@
       </w:rPr>
     </w:lvl>
   </w:abstractNum>
-  <w:abstractNum w:abstractNumId="22">
+  <w:abstractNum w:abstractNumId="22" w15:restartNumberingAfterBreak="0">
     <w:nsid w:val="66FC1D27"/>
     <w:multiLevelType w:val="hybridMultilevel"/>
     <w:tmpl w:val="2EC46986"/>
@@ -11406,7 +11628,7 @@
       </w:rPr>
     </w:lvl>
   </w:abstractNum>
-  <w:abstractNum w:abstractNumId="23">
+  <w:abstractNum w:abstractNumId="23" w15:restartNumberingAfterBreak="0">
     <w:nsid w:val="68ED115C"/>
     <w:multiLevelType w:val="multilevel"/>
     <w:tmpl w:val="87F2D5DC"/>
@@ -11568,7 +11790,7 @@
 </file>
 
 <file path=word/styles.xml><?xml version="1.0" encoding="utf-8"?>
-<w:styles xmlns:mc="http://schemas.openxmlformats.org/markup-compatibility/2006" xmlns:r="http://schemas.openxmlformats.org/officeDocument/2006/relationships" xmlns:w="http://schemas.openxmlformats.org/wordprocessingml/2006/main" xmlns:w14="http://schemas.microsoft.com/office/word/2010/wordml" mc:Ignorable="w14">
+<w:styles xmlns:mc="http://schemas.openxmlformats.org/markup-compatibility/2006" xmlns:r="http://schemas.openxmlformats.org/officeDocument/2006/relationships" xmlns:w="http://schemas.openxmlformats.org/wordprocessingml/2006/main" xmlns:w14="http://schemas.microsoft.com/office/word/2010/wordml" xmlns:w15="http://schemas.microsoft.com/office/word/2012/wordml" xmlns:w16se="http://schemas.microsoft.com/office/word/2015/wordml/symex" mc:Ignorable="w14 w15 w16se">
   <w:docDefaults>
     <w:rPrDefault>
       <w:rPr>
@@ -11580,754 +11802,375 @@
     </w:rPrDefault>
     <w:pPrDefault/>
   </w:docDefaults>
-  <w:latentStyles w:defLockedState="0" w:defUIPriority="99" w:defSemiHidden="1" w:defUnhideWhenUsed="1" w:defQFormat="0" w:count="276">
-    <w:lsdException w:name="Normal" w:semiHidden="0" w:uiPriority="0" w:unhideWhenUsed="0" w:qFormat="1"/>
-    <w:lsdException w:name="heading 1" w:semiHidden="0" w:uiPriority="9" w:unhideWhenUsed="0" w:qFormat="1"/>
-    <w:lsdException w:name="heading 2" w:uiPriority="9" w:qFormat="1"/>
-    <w:lsdException w:name="heading 3" w:uiPriority="9" w:qFormat="1"/>
-    <w:lsdException w:name="heading 4" w:uiPriority="9" w:qFormat="1"/>
-    <w:lsdException w:name="heading 5" w:uiPriority="9" w:qFormat="1"/>
-    <w:lsdException w:name="heading 6" w:uiPriority="9" w:qFormat="1"/>
-    <w:lsdException w:name="heading 7" w:uiPriority="9" w:qFormat="1"/>
-    <w:lsdException w:name="heading 8" w:uiPriority="9" w:qFormat="1"/>
-    <w:lsdException w:name="heading 9" w:uiPriority="9" w:qFormat="1"/>
-    <w:lsdException w:name="toc 1" w:uiPriority="39"/>
-    <w:lsdException w:name="toc 2" w:uiPriority="39"/>
-    <w:lsdException w:name="toc 3" w:uiPriority="39"/>
-    <w:lsdException w:name="toc 4" w:uiPriority="39"/>
-    <w:lsdException w:name="toc 5" w:uiPriority="39"/>
-    <w:lsdException w:name="toc 6" w:uiPriority="39"/>
-    <w:lsdException w:name="toc 7" w:uiPriority="39"/>
-    <w:lsdException w:name="toc 8" w:uiPriority="39"/>
-    <w:lsdException w:name="toc 9" w:uiPriority="39"/>
-    <w:lsdException w:name="caption" w:uiPriority="35" w:qFormat="1"/>
-    <w:lsdException w:name="Title" w:semiHidden="0" w:uiPriority="10" w:unhideWhenUsed="0" w:qFormat="1"/>
-    <w:lsdException w:name="Default Paragraph Font" w:uiPriority="1"/>
-    <w:lsdException w:name="Subtitle" w:semiHidden="0" w:uiPriority="11" w:unhideWhenUsed="0" w:qFormat="1"/>
-    <w:lsdException w:name="Strong" w:semiHidden="0" w:uiPriority="22" w:unhideWhenUsed="0" w:qFormat="1"/>
-    <w:lsdException w:name="Emphasis" w:semiHidden="0" w:uiPriority="20" w:unhideWhenUsed="0" w:qFormat="1"/>
-    <w:lsdException w:name="Table Grid" w:semiHidden="0" w:uiPriority="59" w:unhideWhenUsed="0"/>
-    <w:lsdException w:name="Placeholder Text" w:unhideWhenUsed="0"/>
-    <w:lsdException w:name="No Spacing" w:semiHidden="0" w:uiPriority="1" w:unhideWhenUsed="0" w:qFormat="1"/>
-    <w:lsdException w:name="Light Shading" w:semiHidden="0" w:uiPriority="60" w:unhideWhenUsed="0"/>
-    <w:lsdException w:name="Light List" w:semiHidden="0" w:uiPriority="61" w:unhideWhenUsed="0"/>
-    <w:lsdException w:name="Light Grid" w:semiHidden="0" w:uiPriority="62" w:unhideWhenUsed="0"/>
-    <w:lsdException w:name="Medium Shading 1" w:semiHidden="0" w:uiPriority="63" w:unhideWhenUsed="0"/>
-    <w:lsdException w:name="Medium Shading 2" w:semiHidden="0" w:uiPriority="64" w:unhideWhenUsed="0"/>
-    <w:lsdException w:name="Medium List 1" w:semiHidden="0" w:uiPriority="65" w:unhideWhenUsed="0"/>
-    <w:lsdException w:name="Medium List 2" w:semiHidden="0" w:uiPriority="66" w:unhideWhenUsed="0"/>
-    <w:lsdException w:name="Medium Grid 1" w:semiHidden="0" w:uiPriority="67" w:unhideWhenUsed="0"/>
-    <w:lsdException w:name="Medium Grid 2" w:semiHidden="0" w:uiPriority="68" w:unhideWhenUsed="0"/>
-    <w:lsdException w:name="Medium Grid 3" w:semiHidden="0" w:uiPriority="69" w:unhideWhenUsed="0"/>
-    <w:lsdException w:name="Dark List" w:semiHidden="0" w:uiPriority="70" w:unhideWhenUsed="0"/>
-    <w:lsdException w:name="Colorful Shading" w:semiHidden="0" w:uiPriority="71" w:unhideWhenUsed="0"/>
-    <w:lsdException w:name="Colorful List" w:semiHidden="0" w:uiPriority="72" w:unhideWhenUsed="0"/>
-    <w:lsdException w:name="Colorful Grid" w:semiHidden="0" w:uiPriority="73" w:unhideWhenUsed="0"/>
-    <w:lsdException w:name="Light Shading Accent 1" w:semiHidden="0" w:uiPriority="60" w:unhideWhenUsed="0"/>
-    <w:lsdException w:name="Light List Accent 1" w:semiHidden="0" w:uiPriority="61" w:unhideWhenUsed="0"/>
-    <w:lsdException w:name="Light Grid Accent 1" w:semiHidden="0" w:uiPriority="62" w:unhideWhenUsed="0"/>
-    <w:lsdException w:name="Medium Shading 1 Accent 1" w:semiHidden="0" w:uiPriority="63" w:unhideWhenUsed="0"/>
-    <w:lsdException w:name="Medium Shading 2 Accent 1" w:semiHidden="0" w:uiPriority="64" w:unhideWhenUsed="0"/>
-    <w:lsdException w:name="Medium List 1 Accent 1" w:semiHidden="0" w:uiPriority="65" w:unhideWhenUsed="0"/>
-    <w:lsdException w:name="Revision" w:unhideWhenUsed="0"/>
-    <w:lsdException w:name="List Paragraph" w:semiHidden="0" w:uiPriority="34" w:unhideWhenUsed="0" w:qFormat="1"/>
-    <w:lsdException w:name="Quote" w:semiHidden="0" w:uiPriority="29" w:unhideWhenUsed="0" w:qFormat="1"/>
-    <w:lsdException w:name="Intense Quote" w:semiHidden="0" w:uiPriority="30" w:unhideWhenUsed="0" w:qFormat="1"/>
-    <w:lsdException w:name="Medium List 2 Accent 1" w:semiHidden="0" w:uiPriority="66" w:unhideWhenUsed="0"/>
-    <w:lsdException w:name="Medium Grid 1 Accent 1" w:semiHidden="0" w:uiPriority="67" w:unhideWhenUsed="0"/>
-    <w:lsdException w:name="Medium Grid 2 Accent 1" w:semiHidden="0" w:uiPriority="68" w:unhideWhenUsed="0"/>
-    <w:lsdException w:name="Medium Grid 3 Accent 1" w:semiHidden="0" w:uiPriority="69" w:unhideWhenUsed="0"/>
-    <w:lsdException w:name="Dark List Accent 1" w:semiHidden="0" w:uiPriority="70" w:unhideWhenUsed="0"/>
-    <w:lsdException w:name="Colorful Shading Accent 1" w:semiHidden="0" w:uiPriority="71" w:unhideWhenUsed="0"/>
-    <w:lsdException w:name="Colorful List Accent 1" w:semiHidden="0" w:uiPriority="72" w:unhideWhenUsed="0"/>
-    <w:lsdException w:name="Colorful Grid Accent 1" w:semiHidden="0" w:uiPriority="73" w:unhideWhenUsed="0"/>
-    <w:lsdException w:name="Light Shading Accent 2" w:semiHidden="0" w:uiPriority="60" w:unhideWhenUsed="0"/>
-    <w:lsdException w:name="Light List Accent 2" w:semiHidden="0" w:uiPriority="61" w:unhideWhenUsed="0"/>
-    <w:lsdException w:name="Light Grid Accent 2" w:semiHidden="0" w:uiPriority="62" w:unhideWhenUsed="0"/>
-    <w:lsdException w:name="Medium Shading 1 Accent 2" w:semiHidden="0" w:uiPriority="63" w:unhideWhenUsed="0"/>
-    <w:lsdException w:name="Medium Shading 2 Accent 2" w:semiHidden="0" w:uiPriority="64" w:unhideWhenUsed="0"/>
-    <w:lsdException w:name="Medium List 1 Accent 2" w:semiHidden="0" w:uiPriority="65" w:unhideWhenUsed="0"/>
-    <w:lsdException w:name="Medium List 2 Accent 2" w:semiHidden="0" w:uiPriority="66" w:unhideWhenUsed="0"/>
-    <w:lsdException w:name="Medium Grid 1 Accent 2" w:semiHidden="0" w:uiPriority="67" w:unhideWhenUsed="0"/>
-    <w:lsdException w:name="Medium Grid 2 Accent 2" w:semiHidden="0" w:uiPriority="68" w:unhideWhenUsed="0"/>
-    <w:lsdException w:name="Medium Grid 3 Accent 2" w:semiHidden="0" w:uiPriority="69" w:unhideWhenUsed="0"/>
-    <w:lsdException w:name="Dark List Accent 2" w:semiHidden="0" w:uiPriority="70" w:unhideWhenUsed="0"/>
-    <w:lsdException w:name="Colorful Shading Accent 2" w:semiHidden="0" w:uiPriority="71" w:unhideWhenUsed="0"/>
-    <w:lsdException w:name="Colorful List Accent 2" w:semiHidden="0" w:uiPriority="72" w:unhideWhenUsed="0"/>
-    <w:lsdException w:name="Colorful Grid Accent 2" w:semiHidden="0" w:uiPriority="73" w:unhideWhenUsed="0"/>
-    <w:lsdException w:name="Light Shading Accent 3" w:semiHidden="0" w:uiPriority="60" w:unhideWhenUsed="0"/>
-    <w:lsdException w:name="Light List Accent 3" w:semiHidden="0" w:uiPriority="61" w:unhideWhenUsed="0"/>
-    <w:lsdException w:name="Light Grid Accent 3" w:semiHidden="0" w:uiPriority="62" w:unhideWhenUsed="0"/>
-    <w:lsdException w:name="Medium Shading 1 Accent 3" w:semiHidden="0" w:uiPriority="63" w:unhideWhenUsed="0"/>
-    <w:lsdException w:name="Medium Shading 2 Accent 3" w:semiHidden="0" w:uiPriority="64" w:unhideWhenUsed="0"/>
-    <w:lsdException w:name="Medium List 1 Accent 3" w:semiHidden="0" w:uiPriority="65" w:unhideWhenUsed="0"/>
-    <w:lsdException w:name="Medium List 2 Accent 3" w:semiHidden="0" w:uiPriority="66" w:unhideWhenUsed="0"/>
-    <w:lsdException w:name="Medium Grid 1 Accent 3" w:semiHidden="0" w:uiPriority="67" w:unhideWhenUsed="0"/>
-    <w:lsdException w:name="Medium Grid 2 Accent 3" w:semiHidden="0" w:uiPriority="68" w:unhideWhenUsed="0"/>
-    <w:lsdException w:name="Medium Grid 3 Accent 3" w:semiHidden="0" w:uiPriority="69" w:unhideWhenUsed="0"/>
-    <w:lsdException w:name="Dark List Accent 3" w:semiHidden="0" w:uiPriority="70" w:unhideWhenUsed="0"/>
-    <w:lsdException w:name="Colorful Shading Accent 3" w:semiHidden="0" w:uiPriority="71" w:unhideWhenUsed="0"/>
-    <w:lsdException w:name="Colorful List Accent 3" w:semiHidden="0" w:uiPriority="72" w:unhideWhenUsed="0"/>
-    <w:lsdException w:name="Colorful Grid Accent 3" w:semiHidden="0" w:uiPriority="73" w:unhideWhenUsed="0"/>
-    <w:lsdException w:name="Light Shading Accent 4" w:semiHidden="0" w:uiPriority="60" w:unhideWhenUsed="0"/>
-    <w:lsdException w:name="Light List Accent 4" w:semiHidden="0" w:uiPriority="61" w:unhideWhenUsed="0"/>
-    <w:lsdException w:name="Light Grid Accent 4" w:semiHidden="0" w:uiPriority="62" w:unhideWhenUsed="0"/>
-    <w:lsdException w:name="Medium Shading 1 Accent 4" w:semiHidden="0" w:uiPriority="63" w:unhideWhenUsed="0"/>
-    <w:lsdException w:name="Medium Shading 2 Accent 4" w:semiHidden="0" w:uiPriority="64" w:unhideWhenUsed="0"/>
-    <w:lsdException w:name="Medium List 1 Accent 4" w:semiHidden="0" w:uiPriority="65" w:unhideWhenUsed="0"/>
-    <w:lsdException w:name="Medium List 2 Accent 4" w:semiHidden="0" w:uiPriority="66" w:unhideWhenUsed="0"/>
-    <w:lsdException w:name="Medium Grid 1 Accent 4" w:semiHidden="0" w:uiPriority="67" w:unhideWhenUsed="0"/>
-    <w:lsdException w:name="Medium Grid 2 Accent 4" w:semiHidden="0" w:uiPriority="68" w:unhideWhenUsed="0"/>
-    <w:lsdException w:name="Medium Grid 3 Accent 4" w:semiHidden="0" w:uiPriority="69" w:unhideWhenUsed="0"/>
-    <w:lsdException w:name="Dark List Accent 4" w:semiHidden="0" w:uiPriority="70" w:unhideWhenUsed="0"/>
-    <w:lsdException w:name="Colorful Shading Accent 4" w:semiHidden="0" w:uiPriority="71" w:unhideWhenUsed="0"/>
-    <w:lsdException w:name="Colorful List Accent 4" w:semiHidden="0" w:uiPriority="72" w:unhideWhenUsed="0"/>
-    <w:lsdException w:name="Colorful Grid Accent 4" w:semiHidden="0" w:uiPriority="73" w:unhideWhenUsed="0"/>
-    <w:lsdException w:name="Light Shading Accent 5" w:semiHidden="0" w:uiPriority="60" w:unhideWhenUsed="0"/>
-    <w:lsdException w:name="Light List Accent 5" w:semiHidden="0" w:uiPriority="61" w:unhideWhenUsed="0"/>
-    <w:lsdException w:name="Light Grid Accent 5" w:semiHidden="0" w:uiPriority="62" w:unhideWhenUsed="0"/>
-    <w:lsdException w:name="Medium Shading 1 Accent 5" w:semiHidden="0" w:uiPriority="63" w:unhideWhenUsed="0"/>
-    <w:lsdException w:name="Medium Shading 2 Accent 5" w:semiHidden="0" w:uiPriority="64" w:unhideWhenUsed="0"/>
-    <w:lsdException w:name="Medium List 1 Accent 5" w:semiHidden="0" w:uiPriority="65" w:unhideWhenUsed="0"/>
-    <w:lsdException w:name="Medium List 2 Accent 5" w:semiHidden="0" w:uiPriority="66" w:unhideWhenUsed="0"/>
-    <w:lsdException w:name="Medium Grid 1 Accent 5" w:semiHidden="0" w:uiPriority="67" w:unhideWhenUsed="0"/>
-    <w:lsdException w:name="Medium Grid 2 Accent 5" w:semiHidden="0" w:uiPriority="68" w:unhideWhenUsed="0"/>
-    <w:lsdException w:name="Medium Grid 3 Accent 5" w:semiHidden="0" w:uiPriority="69" w:unhideWhenUsed="0"/>
-    <w:lsdException w:name="Dark List Accent 5" w:semiHidden="0" w:uiPriority="70" w:unhideWhenUsed="0"/>
-    <w:lsdException w:name="Colorful Shading Accent 5" w:semiHidden="0" w:uiPriority="71" w:unhideWhenUsed="0"/>
-    <w:lsdException w:name="Colorful List Accent 5" w:semiHidden="0" w:uiPriority="72" w:unhideWhenUsed="0"/>
-    <w:lsdException w:name="Colorful Grid Accent 5" w:semiHidden="0" w:uiPriority="73" w:unhideWhenUsed="0"/>
-    <w:lsdException w:name="Light Shading Accent 6" w:semiHidden="0" w:uiPriority="60" w:unhideWhenUsed="0"/>
-    <w:lsdException w:name="Light List Accent 6" w:semiHidden="0" w:uiPriority="61" w:unhideWhenUsed="0"/>
-    <w:lsdException w:name="Light Grid Accent 6" w:semiHidden="0" w:uiPriority="62" w:unhideWhenUsed="0"/>
-    <w:lsdException w:name="Medium Shading 1 Accent 6" w:semiHidden="0" w:uiPriority="63" w:unhideWhenUsed="0"/>
-    <w:lsdException w:name="Medium Shading 2 Accent 6" w:semiHidden="0" w:uiPriority="64" w:unhideWhenUsed="0"/>
-    <w:lsdException w:name="Medium List 1 Accent 6" w:semiHidden="0" w:uiPriority="65" w:unhideWhenUsed="0"/>
-    <w:lsdException w:name="Medium List 2 Accent 6" w:semiHidden="0" w:uiPriority="66" w:unhideWhenUsed="0"/>
-    <w:lsdException w:name="Medium Grid 1 Accent 6" w:semiHidden="0" w:uiPriority="67" w:unhideWhenUsed="0"/>
-    <w:lsdException w:name="Medium Grid 2 Accent 6" w:semiHidden="0" w:uiPriority="68" w:unhideWhenUsed="0"/>
-    <w:lsdException w:name="Medium Grid 3 Accent 6" w:semiHidden="0" w:uiPriority="69" w:unhideWhenUsed="0"/>
-    <w:lsdException w:name="Dark List Accent 6" w:semiHidden="0" w:uiPriority="70" w:unhideWhenUsed="0"/>
-    <w:lsdException w:name="Colorful Shading Accent 6" w:semiHidden="0" w:uiPriority="71" w:unhideWhenUsed="0"/>
-    <w:lsdException w:name="Colorful List Accent 6" w:semiHidden="0" w:uiPriority="72" w:unhideWhenUsed="0"/>
-    <w:lsdException w:name="Colorful Grid Accent 6" w:semiHidden="0" w:uiPriority="73" w:unhideWhenUsed="0"/>
-    <w:lsdException w:name="Subtle Emphasis" w:semiHidden="0" w:uiPriority="19" w:unhideWhenUsed="0" w:qFormat="1"/>
-    <w:lsdException w:name="Intense Emphasis" w:semiHidden="0" w:uiPriority="21" w:unhideWhenUsed="0" w:qFormat="1"/>
-    <w:lsdException w:name="Subtle Reference" w:semiHidden="0" w:uiPriority="31" w:unhideWhenUsed="0" w:qFormat="1"/>
-    <w:lsdException w:name="Intense Reference" w:semiHidden="0" w:uiPriority="32" w:unhideWhenUsed="0" w:qFormat="1"/>
-    <w:lsdException w:name="Book Title" w:semiHidden="0" w:uiPriority="33" w:unhideWhenUsed="0" w:qFormat="1"/>
-    <w:lsdException w:name="Bibliography" w:uiPriority="37"/>
-    <w:lsdException w:name="TOC Heading" w:uiPriority="39" w:qFormat="1"/>
-  </w:latentStyles>
-  <w:style w:type="paragraph" w:default="1" w:styleId="Normal">
-    <w:name w:val="Normal"/>
-    <w:qFormat/>
-    <w:rsid w:val="00002707"/>
-    <w:pPr>
-      <w:jc w:val="both"/>
-    </w:pPr>
-  </w:style>
-  <w:style w:type="paragraph" w:styleId="Heading1">
-    <w:name w:val="heading 1"/>
-    <w:basedOn w:val="Normal"/>
-    <w:next w:val="Normal"/>
-    <w:link w:val="Heading1Char"/>
-    <w:uiPriority w:val="9"/>
-    <w:qFormat/>
-    <w:rsid w:val="00140D97"/>
-    <w:pPr>
-      <w:keepNext/>
-      <w:keepLines/>
-      <w:numPr>
-        <w:numId w:val="2"/>
-      </w:numPr>
-      <w:spacing w:before="480"/>
-      <w:outlineLvl w:val="0"/>
-    </w:pPr>
-    <w:rPr>
-      <w:rFonts w:asciiTheme="majorHAnsi" w:eastAsiaTheme="majorEastAsia" w:hAnsiTheme="majorHAnsi" w:cstheme="majorBidi"/>
-      <w:b/>
-      <w:bCs/>
-      <w:color w:val="345A8A" w:themeColor="accent1" w:themeShade="B5"/>
-      <w:sz w:val="32"/>
-      <w:szCs w:val="32"/>
-    </w:rPr>
-  </w:style>
-  <w:style w:type="paragraph" w:styleId="Heading2">
-    <w:name w:val="heading 2"/>
-    <w:basedOn w:val="Normal"/>
-    <w:next w:val="Normal"/>
-    <w:link w:val="Heading2Char"/>
-    <w:uiPriority w:val="9"/>
-    <w:unhideWhenUsed/>
-    <w:qFormat/>
-    <w:rsid w:val="00140D97"/>
-    <w:pPr>
-      <w:keepNext/>
-      <w:keepLines/>
-      <w:numPr>
-        <w:ilvl w:val="1"/>
-        <w:numId w:val="2"/>
-      </w:numPr>
-      <w:spacing w:before="200"/>
-      <w:outlineLvl w:val="1"/>
-    </w:pPr>
-    <w:rPr>
-      <w:rFonts w:asciiTheme="majorHAnsi" w:eastAsiaTheme="majorEastAsia" w:hAnsiTheme="majorHAnsi" w:cstheme="majorBidi"/>
-      <w:b/>
-      <w:bCs/>
-      <w:color w:val="4F81BD" w:themeColor="accent1"/>
-      <w:sz w:val="26"/>
-      <w:szCs w:val="26"/>
-    </w:rPr>
-  </w:style>
-  <w:style w:type="paragraph" w:styleId="Heading3">
-    <w:name w:val="heading 3"/>
-    <w:basedOn w:val="Normal"/>
-    <w:next w:val="Normal"/>
-    <w:link w:val="Heading3Char"/>
-    <w:uiPriority w:val="9"/>
-    <w:unhideWhenUsed/>
-    <w:qFormat/>
-    <w:rsid w:val="00AD61E3"/>
-    <w:pPr>
-      <w:keepNext/>
-      <w:keepLines/>
-      <w:spacing w:before="200"/>
-      <w:outlineLvl w:val="2"/>
-    </w:pPr>
-    <w:rPr>
-      <w:rFonts w:asciiTheme="majorHAnsi" w:eastAsiaTheme="majorEastAsia" w:hAnsiTheme="majorHAnsi" w:cstheme="majorBidi"/>
-      <w:b/>
-      <w:bCs/>
-      <w:color w:val="4F81BD" w:themeColor="accent1"/>
-    </w:rPr>
-  </w:style>
-  <w:style w:type="character" w:default="1" w:styleId="DefaultParagraphFont">
-    <w:name w:val="Default Paragraph Font"/>
-    <w:uiPriority w:val="1"/>
-    <w:semiHidden/>
-    <w:unhideWhenUsed/>
-  </w:style>
-  <w:style w:type="table" w:default="1" w:styleId="TableNormal">
-    <w:name w:val="Normal Table"/>
-    <w:uiPriority w:val="99"/>
-    <w:semiHidden/>
-    <w:unhideWhenUsed/>
-    <w:tblPr>
-      <w:tblInd w:w="0" w:type="dxa"/>
-      <w:tblCellMar>
-        <w:top w:w="0" w:type="dxa"/>
-        <w:left w:w="108" w:type="dxa"/>
-        <w:bottom w:w="0" w:type="dxa"/>
-        <w:right w:w="108" w:type="dxa"/>
-      </w:tblCellMar>
-    </w:tblPr>
-  </w:style>
-  <w:style w:type="numbering" w:default="1" w:styleId="NoList">
-    <w:name w:val="No List"/>
-    <w:uiPriority w:val="99"/>
-    <w:semiHidden/>
-    <w:unhideWhenUsed/>
-  </w:style>
-  <w:style w:type="character" w:customStyle="1" w:styleId="Heading1Char">
-    <w:name w:val="Heading 1 Char"/>
-    <w:basedOn w:val="DefaultParagraphFont"/>
-    <w:link w:val="Heading1"/>
-    <w:uiPriority w:val="9"/>
-    <w:rsid w:val="00140D97"/>
-    <w:rPr>
-      <w:rFonts w:asciiTheme="majorHAnsi" w:eastAsiaTheme="majorEastAsia" w:hAnsiTheme="majorHAnsi" w:cstheme="majorBidi"/>
-      <w:b/>
-      <w:bCs/>
-      <w:color w:val="345A8A" w:themeColor="accent1" w:themeShade="B5"/>
-      <w:sz w:val="32"/>
-      <w:szCs w:val="32"/>
-    </w:rPr>
-  </w:style>
-  <w:style w:type="paragraph" w:styleId="Title">
-    <w:name w:val="Title"/>
-    <w:basedOn w:val="Normal"/>
-    <w:next w:val="Normal"/>
-    <w:link w:val="TitleChar"/>
-    <w:uiPriority w:val="10"/>
-    <w:qFormat/>
-    <w:rsid w:val="00140D97"/>
-    <w:pPr>
-      <w:pBdr>
-        <w:bottom w:val="single" w:sz="8" w:space="4" w:color="4F81BD" w:themeColor="accent1"/>
-      </w:pBdr>
-      <w:spacing w:after="300"/>
-      <w:contextualSpacing/>
-    </w:pPr>
-    <w:rPr>
-      <w:rFonts w:asciiTheme="majorHAnsi" w:eastAsiaTheme="majorEastAsia" w:hAnsiTheme="majorHAnsi" w:cstheme="majorBidi"/>
-      <w:color w:val="17365D" w:themeColor="text2" w:themeShade="BF"/>
-      <w:spacing w:val="5"/>
-      <w:kern w:val="28"/>
-      <w:sz w:val="52"/>
-      <w:szCs w:val="52"/>
-    </w:rPr>
-  </w:style>
-  <w:style w:type="character" w:customStyle="1" w:styleId="TitleChar">
-    <w:name w:val="Title Char"/>
-    <w:basedOn w:val="DefaultParagraphFont"/>
-    <w:link w:val="Title"/>
-    <w:uiPriority w:val="10"/>
-    <w:rsid w:val="00140D97"/>
-    <w:rPr>
-      <w:rFonts w:asciiTheme="majorHAnsi" w:eastAsiaTheme="majorEastAsia" w:hAnsiTheme="majorHAnsi" w:cstheme="majorBidi"/>
-      <w:color w:val="17365D" w:themeColor="text2" w:themeShade="BF"/>
-      <w:spacing w:val="5"/>
-      <w:kern w:val="28"/>
-      <w:sz w:val="52"/>
-      <w:szCs w:val="52"/>
-    </w:rPr>
-  </w:style>
-  <w:style w:type="character" w:styleId="Hyperlink">
-    <w:name w:val="Hyperlink"/>
-    <w:basedOn w:val="DefaultParagraphFont"/>
-    <w:uiPriority w:val="99"/>
-    <w:unhideWhenUsed/>
-    <w:rsid w:val="00140D97"/>
-    <w:rPr>
-      <w:color w:val="0000FF" w:themeColor="hyperlink"/>
-      <w:u w:val="single"/>
-    </w:rPr>
-  </w:style>
-  <w:style w:type="character" w:customStyle="1" w:styleId="Heading2Char">
-    <w:name w:val="Heading 2 Char"/>
-    <w:basedOn w:val="DefaultParagraphFont"/>
-    <w:link w:val="Heading2"/>
-    <w:uiPriority w:val="9"/>
-    <w:rsid w:val="00140D97"/>
-    <w:rPr>
-      <w:rFonts w:asciiTheme="majorHAnsi" w:eastAsiaTheme="majorEastAsia" w:hAnsiTheme="majorHAnsi" w:cstheme="majorBidi"/>
-      <w:b/>
-      <w:bCs/>
-      <w:color w:val="4F81BD" w:themeColor="accent1"/>
-      <w:sz w:val="26"/>
-      <w:szCs w:val="26"/>
-    </w:rPr>
-  </w:style>
-  <w:style w:type="paragraph" w:styleId="ListParagraph">
-    <w:name w:val="List Paragraph"/>
-    <w:basedOn w:val="Normal"/>
-    <w:uiPriority w:val="34"/>
-    <w:qFormat/>
-    <w:rsid w:val="00140D97"/>
-    <w:pPr>
-      <w:ind w:left="720"/>
-      <w:contextualSpacing/>
-    </w:pPr>
-  </w:style>
-  <w:style w:type="character" w:styleId="FollowedHyperlink">
-    <w:name w:val="FollowedHyperlink"/>
-    <w:basedOn w:val="DefaultParagraphFont"/>
-    <w:uiPriority w:val="99"/>
-    <w:semiHidden/>
-    <w:unhideWhenUsed/>
-    <w:rsid w:val="003C1E69"/>
-    <w:rPr>
-      <w:color w:val="800080" w:themeColor="followedHyperlink"/>
-      <w:u w:val="single"/>
-    </w:rPr>
-  </w:style>
-  <w:style w:type="paragraph" w:styleId="Quote">
-    <w:name w:val="Quote"/>
-    <w:basedOn w:val="Normal"/>
-    <w:next w:val="Normal"/>
-    <w:link w:val="QuoteChar"/>
-    <w:uiPriority w:val="29"/>
-    <w:qFormat/>
-    <w:rsid w:val="003A1ED9"/>
-    <w:rPr>
-      <w:i/>
-      <w:iCs/>
-      <w:color w:val="000000" w:themeColor="text1"/>
-    </w:rPr>
-  </w:style>
-  <w:style w:type="character" w:customStyle="1" w:styleId="QuoteChar">
-    <w:name w:val="Quote Char"/>
-    <w:basedOn w:val="DefaultParagraphFont"/>
-    <w:link w:val="Quote"/>
-    <w:uiPriority w:val="29"/>
-    <w:rsid w:val="003A1ED9"/>
-    <w:rPr>
-      <w:i/>
-      <w:iCs/>
-      <w:color w:val="000000" w:themeColor="text1"/>
-    </w:rPr>
-  </w:style>
-  <w:style w:type="character" w:customStyle="1" w:styleId="Heading3Char">
-    <w:name w:val="Heading 3 Char"/>
-    <w:basedOn w:val="DefaultParagraphFont"/>
-    <w:link w:val="Heading3"/>
-    <w:uiPriority w:val="9"/>
-    <w:rsid w:val="00AD61E3"/>
-    <w:rPr>
-      <w:rFonts w:asciiTheme="majorHAnsi" w:eastAsiaTheme="majorEastAsia" w:hAnsiTheme="majorHAnsi" w:cstheme="majorBidi"/>
-      <w:b/>
-      <w:bCs/>
-      <w:color w:val="4F81BD" w:themeColor="accent1"/>
-    </w:rPr>
-  </w:style>
-  <w:style w:type="paragraph" w:styleId="BalloonText">
-    <w:name w:val="Balloon Text"/>
-    <w:basedOn w:val="Normal"/>
-    <w:link w:val="BalloonTextChar"/>
-    <w:uiPriority w:val="99"/>
-    <w:semiHidden/>
-    <w:unhideWhenUsed/>
-    <w:rsid w:val="005A1197"/>
-    <w:rPr>
-      <w:rFonts w:ascii="Lucida Grande" w:hAnsi="Lucida Grande"/>
-      <w:sz w:val="18"/>
-      <w:szCs w:val="18"/>
-    </w:rPr>
-  </w:style>
-  <w:style w:type="character" w:customStyle="1" w:styleId="BalloonTextChar">
-    <w:name w:val="Balloon Text Char"/>
-    <w:basedOn w:val="DefaultParagraphFont"/>
-    <w:link w:val="BalloonText"/>
-    <w:uiPriority w:val="99"/>
-    <w:semiHidden/>
-    <w:rsid w:val="005A1197"/>
-    <w:rPr>
-      <w:rFonts w:ascii="Lucida Grande" w:hAnsi="Lucida Grande"/>
-      <w:sz w:val="18"/>
-      <w:szCs w:val="18"/>
-    </w:rPr>
-  </w:style>
-  <w:style w:type="paragraph" w:styleId="TOC1">
-    <w:name w:val="toc 1"/>
-    <w:basedOn w:val="Normal"/>
-    <w:next w:val="Normal"/>
-    <w:autoRedefine/>
-    <w:uiPriority w:val="39"/>
-    <w:unhideWhenUsed/>
-    <w:rsid w:val="0068720A"/>
-  </w:style>
-  <w:style w:type="paragraph" w:styleId="TOC2">
-    <w:name w:val="toc 2"/>
-    <w:basedOn w:val="Normal"/>
-    <w:next w:val="Normal"/>
-    <w:autoRedefine/>
-    <w:uiPriority w:val="39"/>
-    <w:unhideWhenUsed/>
-    <w:rsid w:val="0068720A"/>
-    <w:pPr>
-      <w:ind w:left="240"/>
-    </w:pPr>
-  </w:style>
-  <w:style w:type="paragraph" w:styleId="TOC3">
-    <w:name w:val="toc 3"/>
-    <w:basedOn w:val="Normal"/>
-    <w:next w:val="Normal"/>
-    <w:autoRedefine/>
-    <w:uiPriority w:val="39"/>
-    <w:unhideWhenUsed/>
-    <w:rsid w:val="0068720A"/>
-    <w:pPr>
-      <w:ind w:left="480"/>
-    </w:pPr>
-  </w:style>
-  <w:style w:type="paragraph" w:styleId="TOC4">
-    <w:name w:val="toc 4"/>
-    <w:basedOn w:val="Normal"/>
-    <w:next w:val="Normal"/>
-    <w:autoRedefine/>
-    <w:uiPriority w:val="39"/>
-    <w:unhideWhenUsed/>
-    <w:rsid w:val="0068720A"/>
-    <w:pPr>
-      <w:ind w:left="720"/>
-    </w:pPr>
-  </w:style>
-  <w:style w:type="paragraph" w:styleId="TOC5">
-    <w:name w:val="toc 5"/>
-    <w:basedOn w:val="Normal"/>
-    <w:next w:val="Normal"/>
-    <w:autoRedefine/>
-    <w:uiPriority w:val="39"/>
-    <w:unhideWhenUsed/>
-    <w:rsid w:val="0068720A"/>
-    <w:pPr>
-      <w:ind w:left="960"/>
-    </w:pPr>
-  </w:style>
-  <w:style w:type="paragraph" w:styleId="TOC6">
-    <w:name w:val="toc 6"/>
-    <w:basedOn w:val="Normal"/>
-    <w:next w:val="Normal"/>
-    <w:autoRedefine/>
-    <w:uiPriority w:val="39"/>
-    <w:unhideWhenUsed/>
-    <w:rsid w:val="0068720A"/>
-    <w:pPr>
-      <w:ind w:left="1200"/>
-    </w:pPr>
-  </w:style>
-  <w:style w:type="paragraph" w:styleId="TOC7">
-    <w:name w:val="toc 7"/>
-    <w:basedOn w:val="Normal"/>
-    <w:next w:val="Normal"/>
-    <w:autoRedefine/>
-    <w:uiPriority w:val="39"/>
-    <w:unhideWhenUsed/>
-    <w:rsid w:val="0068720A"/>
-    <w:pPr>
-      <w:ind w:left="1440"/>
-    </w:pPr>
-  </w:style>
-  <w:style w:type="paragraph" w:styleId="TOC8">
-    <w:name w:val="toc 8"/>
-    <w:basedOn w:val="Normal"/>
-    <w:next w:val="Normal"/>
-    <w:autoRedefine/>
-    <w:uiPriority w:val="39"/>
-    <w:unhideWhenUsed/>
-    <w:rsid w:val="0068720A"/>
-    <w:pPr>
-      <w:ind w:left="1680"/>
-    </w:pPr>
-  </w:style>
-  <w:style w:type="paragraph" w:styleId="TOC9">
-    <w:name w:val="toc 9"/>
-    <w:basedOn w:val="Normal"/>
-    <w:next w:val="Normal"/>
-    <w:autoRedefine/>
-    <w:uiPriority w:val="39"/>
-    <w:unhideWhenUsed/>
-    <w:rsid w:val="0068720A"/>
-    <w:pPr>
-      <w:ind w:left="1920"/>
-    </w:pPr>
-  </w:style>
-  <w:style w:type="paragraph" w:styleId="Header">
-    <w:name w:val="header"/>
-    <w:basedOn w:val="Normal"/>
-    <w:link w:val="HeaderChar"/>
-    <w:uiPriority w:val="99"/>
-    <w:unhideWhenUsed/>
-    <w:rsid w:val="003E47E2"/>
-    <w:pPr>
-      <w:tabs>
-        <w:tab w:val="center" w:pos="4320"/>
-        <w:tab w:val="right" w:pos="8640"/>
-      </w:tabs>
-    </w:pPr>
-  </w:style>
-  <w:style w:type="character" w:customStyle="1" w:styleId="HeaderChar">
-    <w:name w:val="Header Char"/>
-    <w:basedOn w:val="DefaultParagraphFont"/>
-    <w:link w:val="Header"/>
-    <w:uiPriority w:val="99"/>
-    <w:rsid w:val="003E47E2"/>
-  </w:style>
-  <w:style w:type="paragraph" w:styleId="Footer">
-    <w:name w:val="footer"/>
-    <w:basedOn w:val="Normal"/>
-    <w:link w:val="FooterChar"/>
-    <w:uiPriority w:val="99"/>
-    <w:unhideWhenUsed/>
-    <w:rsid w:val="003E47E2"/>
-    <w:pPr>
-      <w:tabs>
-        <w:tab w:val="center" w:pos="4320"/>
-        <w:tab w:val="right" w:pos="8640"/>
-      </w:tabs>
-    </w:pPr>
-  </w:style>
-  <w:style w:type="character" w:customStyle="1" w:styleId="FooterChar">
-    <w:name w:val="Footer Char"/>
-    <w:basedOn w:val="DefaultParagraphFont"/>
-    <w:link w:val="Footer"/>
-    <w:uiPriority w:val="99"/>
-    <w:rsid w:val="003E47E2"/>
-  </w:style>
-  <w:style w:type="paragraph" w:styleId="NormalWeb">
-    <w:name w:val="Normal (Web)"/>
-    <w:basedOn w:val="Normal"/>
-    <w:uiPriority w:val="99"/>
-    <w:semiHidden/>
-    <w:unhideWhenUsed/>
-    <w:rsid w:val="00002707"/>
-    <w:pPr>
-      <w:spacing w:before="100" w:beforeAutospacing="1" w:after="100" w:afterAutospacing="1"/>
-    </w:pPr>
-    <w:rPr>
-      <w:rFonts w:ascii="Times" w:hAnsi="Times" w:cs="Times New Roman"/>
-      <w:sz w:val="20"/>
-      <w:szCs w:val="20"/>
-      <w:lang w:val="en-US"/>
-    </w:rPr>
-  </w:style>
-  <w:style w:type="character" w:styleId="Emphasis">
-    <w:name w:val="Emphasis"/>
-    <w:basedOn w:val="DefaultParagraphFont"/>
-    <w:uiPriority w:val="20"/>
-    <w:qFormat/>
-    <w:rsid w:val="00002707"/>
-    <w:rPr>
-      <w:i/>
-      <w:iCs/>
-    </w:rPr>
-  </w:style>
-</w:styles>
-</file>
-
-<file path=word/stylesWithEffects.xml><?xml version="1.0" encoding="utf-8"?>
-<w:styles xmlns:wpc="http://schemas.microsoft.com/office/word/2010/wordprocessingCanvas" xmlns:mo="http://schemas.microsoft.com/office/mac/office/2008/main" xmlns:mc="http://schemas.openxmlformats.org/markup-compatibility/2006" xmlns:mv="urn:schemas-microsoft-com:mac:vml" xmlns:o="urn:schemas-microsoft-com:office:office" xmlns:r="http://schemas.openxmlformats.org/officeDocument/2006/relationships" xmlns:m="http://schemas.openxmlformats.org/officeDocument/2006/math" xmlns:v="urn:schemas-microsoft-com:vml" xmlns:wp14="http://schemas.microsoft.com/office/word/2010/wordprocessingDrawing" xmlns:wp="http://schemas.openxmlformats.org/drawingml/2006/wordprocessingDrawing" xmlns:w10="urn:schemas-microsoft-com:office:word" xmlns:w="http://schemas.openxmlformats.org/wordprocessingml/2006/main" xmlns:w14="http://schemas.microsoft.com/office/word/2010/wordml" xmlns:wpg="http://schemas.microsoft.com/office/word/2010/wordprocessingGroup" xmlns:wpi="http://schemas.microsoft.com/office/word/2010/wordprocessingInk" xmlns:wne="http://schemas.microsoft.com/office/word/2006/wordml" xmlns:wps="http://schemas.microsoft.com/office/word/2010/wordprocessingShape" mc:Ignorable="w14 wp14">
-  <w:docDefaults>
-    <w:rPrDefault>
-      <w:rPr>
-        <w:rFonts w:asciiTheme="minorHAnsi" w:eastAsiaTheme="minorEastAsia" w:hAnsiTheme="minorHAnsi" w:cstheme="minorBidi"/>
-        <w:sz w:val="24"/>
-        <w:szCs w:val="24"/>
-        <w:lang w:val="fr-FR" w:eastAsia="en-US" w:bidi="ar-SA"/>
-      </w:rPr>
-    </w:rPrDefault>
-    <w:pPrDefault/>
-  </w:docDefaults>
-  <w:latentStyles w:defLockedState="0" w:defUIPriority="99" w:defSemiHidden="1" w:defUnhideWhenUsed="1" w:defQFormat="0" w:count="276">
-    <w:lsdException w:name="Normal" w:semiHidden="0" w:uiPriority="0" w:unhideWhenUsed="0" w:qFormat="1"/>
-    <w:lsdException w:name="heading 1" w:semiHidden="0" w:uiPriority="9" w:unhideWhenUsed="0" w:qFormat="1"/>
-    <w:lsdException w:name="heading 2" w:uiPriority="9" w:qFormat="1"/>
-    <w:lsdException w:name="heading 3" w:uiPriority="9" w:qFormat="1"/>
-    <w:lsdException w:name="heading 4" w:uiPriority="9" w:qFormat="1"/>
-    <w:lsdException w:name="heading 5" w:uiPriority="9" w:qFormat="1"/>
-    <w:lsdException w:name="heading 6" w:uiPriority="9" w:qFormat="1"/>
-    <w:lsdException w:name="heading 7" w:uiPriority="9" w:qFormat="1"/>
-    <w:lsdException w:name="heading 8" w:uiPriority="9" w:qFormat="1"/>
-    <w:lsdException w:name="heading 9" w:uiPriority="9" w:qFormat="1"/>
-    <w:lsdException w:name="toc 1" w:uiPriority="39"/>
-    <w:lsdException w:name="toc 2" w:uiPriority="39"/>
-    <w:lsdException w:name="toc 3" w:uiPriority="39"/>
-    <w:lsdException w:name="toc 4" w:uiPriority="39"/>
-    <w:lsdException w:name="toc 5" w:uiPriority="39"/>
-    <w:lsdException w:name="toc 6" w:uiPriority="39"/>
-    <w:lsdException w:name="toc 7" w:uiPriority="39"/>
-    <w:lsdException w:name="toc 8" w:uiPriority="39"/>
-    <w:lsdException w:name="toc 9" w:uiPriority="39"/>
-    <w:lsdException w:name="caption" w:uiPriority="35" w:qFormat="1"/>
-    <w:lsdException w:name="Title" w:semiHidden="0" w:uiPriority="10" w:unhideWhenUsed="0" w:qFormat="1"/>
-    <w:lsdException w:name="Default Paragraph Font" w:uiPriority="1"/>
-    <w:lsdException w:name="Subtitle" w:semiHidden="0" w:uiPriority="11" w:unhideWhenUsed="0" w:qFormat="1"/>
-    <w:lsdException w:name="Strong" w:semiHidden="0" w:uiPriority="22" w:unhideWhenUsed="0" w:qFormat="1"/>
-    <w:lsdException w:name="Emphasis" w:semiHidden="0" w:uiPriority="20" w:unhideWhenUsed="0" w:qFormat="1"/>
-    <w:lsdException w:name="Table Grid" w:semiHidden="0" w:uiPriority="59" w:unhideWhenUsed="0"/>
-    <w:lsdException w:name="Placeholder Text" w:unhideWhenUsed="0"/>
-    <w:lsdException w:name="No Spacing" w:semiHidden="0" w:uiPriority="1" w:unhideWhenUsed="0" w:qFormat="1"/>
-    <w:lsdException w:name="Light Shading" w:semiHidden="0" w:uiPriority="60" w:unhideWhenUsed="0"/>
-    <w:lsdException w:name="Light List" w:semiHidden="0" w:uiPriority="61" w:unhideWhenUsed="0"/>
-    <w:lsdException w:name="Light Grid" w:semiHidden="0" w:uiPriority="62" w:unhideWhenUsed="0"/>
-    <w:lsdException w:name="Medium Shading 1" w:semiHidden="0" w:uiPriority="63" w:unhideWhenUsed="0"/>
-    <w:lsdException w:name="Medium Shading 2" w:semiHidden="0" w:uiPriority="64" w:unhideWhenUsed="0"/>
-    <w:lsdException w:name="Medium List 1" w:semiHidden="0" w:uiPriority="65" w:unhideWhenUsed="0"/>
-    <w:lsdException w:name="Medium List 2" w:semiHidden="0" w:uiPriority="66" w:unhideWhenUsed="0"/>
-    <w:lsdException w:name="Medium Grid 1" w:semiHidden="0" w:uiPriority="67" w:unhideWhenUsed="0"/>
-    <w:lsdException w:name="Medium Grid 2" w:semiHidden="0" w:uiPriority="68" w:unhideWhenUsed="0"/>
-    <w:lsdException w:name="Medium Grid 3" w:semiHidden="0" w:uiPriority="69" w:unhideWhenUsed="0"/>
-    <w:lsdException w:name="Dark List" w:semiHidden="0" w:uiPriority="70" w:unhideWhenUsed="0"/>
-    <w:lsdException w:name="Colorful Shading" w:semiHidden="0" w:uiPriority="71" w:unhideWhenUsed="0"/>
-    <w:lsdException w:name="Colorful List" w:semiHidden="0" w:uiPriority="72" w:unhideWhenUsed="0"/>
-    <w:lsdException w:name="Colorful Grid" w:semiHidden="0" w:uiPriority="73" w:unhideWhenUsed="0"/>
-    <w:lsdException w:name="Light Shading Accent 1" w:semiHidden="0" w:uiPriority="60" w:unhideWhenUsed="0"/>
-    <w:lsdException w:name="Light List Accent 1" w:semiHidden="0" w:uiPriority="61" w:unhideWhenUsed="0"/>
-    <w:lsdException w:name="Light Grid Accent 1" w:semiHidden="0" w:uiPriority="62" w:unhideWhenUsed="0"/>
-    <w:lsdException w:name="Medium Shading 1 Accent 1" w:semiHidden="0" w:uiPriority="63" w:unhideWhenUsed="0"/>
-    <w:lsdException w:name="Medium Shading 2 Accent 1" w:semiHidden="0" w:uiPriority="64" w:unhideWhenUsed="0"/>
-    <w:lsdException w:name="Medium List 1 Accent 1" w:semiHidden="0" w:uiPriority="65" w:unhideWhenUsed="0"/>
-    <w:lsdException w:name="Revision" w:unhideWhenUsed="0"/>
-    <w:lsdException w:name="List Paragraph" w:semiHidden="0" w:uiPriority="34" w:unhideWhenUsed="0" w:qFormat="1"/>
-    <w:lsdException w:name="Quote" w:semiHidden="0" w:uiPriority="29" w:unhideWhenUsed="0" w:qFormat="1"/>
-    <w:lsdException w:name="Intense Quote" w:semiHidden="0" w:uiPriority="30" w:unhideWhenUsed="0" w:qFormat="1"/>
-    <w:lsdException w:name="Medium List 2 Accent 1" w:semiHidden="0" w:uiPriority="66" w:unhideWhenUsed="0"/>
-    <w:lsdException w:name="Medium Grid 1 Accent 1" w:semiHidden="0" w:uiPriority="67" w:unhideWhenUsed="0"/>
-    <w:lsdException w:name="Medium Grid 2 Accent 1" w:semiHidden="0" w:uiPriority="68" w:unhideWhenUsed="0"/>
-    <w:lsdException w:name="Medium Grid 3 Accent 1" w:semiHidden="0" w:uiPriority="69" w:unhideWhenUsed="0"/>
-    <w:lsdException w:name="Dark List Accent 1" w:semiHidden="0" w:uiPriority="70" w:unhideWhenUsed="0"/>
-    <w:lsdException w:name="Colorful Shading Accent 1" w:semiHidden="0" w:uiPriority="71" w:unhideWhenUsed="0"/>
-    <w:lsdException w:name="Colorful List Accent 1" w:semiHidden="0" w:uiPriority="72" w:unhideWhenUsed="0"/>
-    <w:lsdException w:name="Colorful Grid Accent 1" w:semiHidden="0" w:uiPriority="73" w:unhideWhenUsed="0"/>
-    <w:lsdException w:name="Light Shading Accent 2" w:semiHidden="0" w:uiPriority="60" w:unhideWhenUsed="0"/>
-    <w:lsdException w:name="Light List Accent 2" w:semiHidden="0" w:uiPriority="61" w:unhideWhenUsed="0"/>
-    <w:lsdException w:name="Light Grid Accent 2" w:semiHidden="0" w:uiPriority="62" w:unhideWhenUsed="0"/>
-    <w:lsdException w:name="Medium Shading 1 Accent 2" w:semiHidden="0" w:uiPriority="63" w:unhideWhenUsed="0"/>
-    <w:lsdException w:name="Medium Shading 2 Accent 2" w:semiHidden="0" w:uiPriority="64" w:unhideWhenUsed="0"/>
-    <w:lsdException w:name="Medium List 1 Accent 2" w:semiHidden="0" w:uiPriority="65" w:unhideWhenUsed="0"/>
-    <w:lsdException w:name="Medium List 2 Accent 2" w:semiHidden="0" w:uiPriority="66" w:unhideWhenUsed="0"/>
-    <w:lsdException w:name="Medium Grid 1 Accent 2" w:semiHidden="0" w:uiPriority="67" w:unhideWhenUsed="0"/>
-    <w:lsdException w:name="Medium Grid 2 Accent 2" w:semiHidden="0" w:uiPriority="68" w:unhideWhenUsed="0"/>
-    <w:lsdException w:name="Medium Grid 3 Accent 2" w:semiHidden="0" w:uiPriority="69" w:unhideWhenUsed="0"/>
-    <w:lsdException w:name="Dark List Accent 2" w:semiHidden="0" w:uiPriority="70" w:unhideWhenUsed="0"/>
-    <w:lsdException w:name="Colorful Shading Accent 2" w:semiHidden="0" w:uiPriority="71" w:unhideWhenUsed="0"/>
-    <w:lsdException w:name="Colorful List Accent 2" w:semiHidden="0" w:uiPriority="72" w:unhideWhenUsed="0"/>
-    <w:lsdException w:name="Colorful Grid Accent 2" w:semiHidden="0" w:uiPriority="73" w:unhideWhenUsed="0"/>
-    <w:lsdException w:name="Light Shading Accent 3" w:semiHidden="0" w:uiPriority="60" w:unhideWhenUsed="0"/>
-    <w:lsdException w:name="Light List Accent 3" w:semiHidden="0" w:uiPriority="61" w:unhideWhenUsed="0"/>
-    <w:lsdException w:name="Light Grid Accent 3" w:semiHidden="0" w:uiPriority="62" w:unhideWhenUsed="0"/>
-    <w:lsdException w:name="Medium Shading 1 Accent 3" w:semiHidden="0" w:uiPriority="63" w:unhideWhenUsed="0"/>
-    <w:lsdException w:name="Medium Shading 2 Accent 3" w:semiHidden="0" w:uiPriority="64" w:unhideWhenUsed="0"/>
-    <w:lsdException w:name="Medium List 1 Accent 3" w:semiHidden="0" w:uiPriority="65" w:unhideWhenUsed="0"/>
-    <w:lsdException w:name="Medium List 2 Accent 3" w:semiHidden="0" w:uiPriority="66" w:unhideWhenUsed="0"/>
-    <w:lsdException w:name="Medium Grid 1 Accent 3" w:semiHidden="0" w:uiPriority="67" w:unhideWhenUsed="0"/>
-    <w:lsdException w:name="Medium Grid 2 Accent 3" w:semiHidden="0" w:uiPriority="68" w:unhideWhenUsed="0"/>
-    <w:lsdException w:name="Medium Grid 3 Accent 3" w:semiHidden="0" w:uiPriority="69" w:unhideWhenUsed="0"/>
-    <w:lsdException w:name="Dark List Accent 3" w:semiHidden="0" w:uiPriority="70" w:unhideWhenUsed="0"/>
-    <w:lsdException w:name="Colorful Shading Accent 3" w:semiHidden="0" w:uiPriority="71" w:unhideWhenUsed="0"/>
-    <w:lsdException w:name="Colorful List Accent 3" w:semiHidden="0" w:uiPriority="72" w:unhideWhenUsed="0"/>
-    <w:lsdException w:name="Colorful Grid Accent 3" w:semiHidden="0" w:uiPriority="73" w:unhideWhenUsed="0"/>
-    <w:lsdException w:name="Light Shading Accent 4" w:semiHidden="0" w:uiPriority="60" w:unhideWhenUsed="0"/>
-    <w:lsdException w:name="Light List Accent 4" w:semiHidden="0" w:uiPriority="61" w:unhideWhenUsed="0"/>
-    <w:lsdException w:name="Light Grid Accent 4" w:semiHidden="0" w:uiPriority="62" w:unhideWhenUsed="0"/>
-    <w:lsdException w:name="Medium Shading 1 Accent 4" w:semiHidden="0" w:uiPriority="63" w:unhideWhenUsed="0"/>
-    <w:lsdException w:name="Medium Shading 2 Accent 4" w:semiHidden="0" w:uiPriority="64" w:unhideWhenUsed="0"/>
-    <w:lsdException w:name="Medium List 1 Accent 4" w:semiHidden="0" w:uiPriority="65" w:unhideWhenUsed="0"/>
-    <w:lsdException w:name="Medium List 2 Accent 4" w:semiHidden="0" w:uiPriority="66" w:unhideWhenUsed="0"/>
-    <w:lsdException w:name="Medium Grid 1 Accent 4" w:semiHidden="0" w:uiPriority="67" w:unhideWhenUsed="0"/>
-    <w:lsdException w:name="Medium Grid 2 Accent 4" w:semiHidden="0" w:uiPriority="68" w:unhideWhenUsed="0"/>
-    <w:lsdException w:name="Medium Grid 3 Accent 4" w:semiHidden="0" w:uiPriority="69" w:unhideWhenUsed="0"/>
-    <w:lsdException w:name="Dark List Accent 4" w:semiHidden="0" w:uiPriority="70" w:unhideWhenUsed="0"/>
-    <w:lsdException w:name="Colorful Shading Accent 4" w:semiHidden="0" w:uiPriority="71" w:unhideWhenUsed="0"/>
-    <w:lsdException w:name="Colorful List Accent 4" w:semiHidden="0" w:uiPriority="72" w:unhideWhenUsed="0"/>
-    <w:lsdException w:name="Colorful Grid Accent 4" w:semiHidden="0" w:uiPriority="73" w:unhideWhenUsed="0"/>
-    <w:lsdException w:name="Light Shading Accent 5" w:semiHidden="0" w:uiPriority="60" w:unhideWhenUsed="0"/>
-    <w:lsdException w:name="Light List Accent 5" w:semiHidden="0" w:uiPriority="61" w:unhideWhenUsed="0"/>
-    <w:lsdException w:name="Light Grid Accent 5" w:semiHidden="0" w:uiPriority="62" w:unhideWhenUsed="0"/>
-    <w:lsdException w:name="Medium Shading 1 Accent 5" w:semiHidden="0" w:uiPriority="63" w:unhideWhenUsed="0"/>
-    <w:lsdException w:name="Medium Shading 2 Accent 5" w:semiHidden="0" w:uiPriority="64" w:unhideWhenUsed="0"/>
-    <w:lsdException w:name="Medium List 1 Accent 5" w:semiHidden="0" w:uiPriority="65" w:unhideWhenUsed="0"/>
-    <w:lsdException w:name="Medium List 2 Accent 5" w:semiHidden="0" w:uiPriority="66" w:unhideWhenUsed="0"/>
-    <w:lsdException w:name="Medium Grid 1 Accent 5" w:semiHidden="0" w:uiPriority="67" w:unhideWhenUsed="0"/>
-    <w:lsdException w:name="Medium Grid 2 Accent 5" w:semiHidden="0" w:uiPriority="68" w:unhideWhenUsed="0"/>
-    <w:lsdException w:name="Medium Grid 3 Accent 5" w:semiHidden="0" w:uiPriority="69" w:unhideWhenUsed="0"/>
-    <w:lsdException w:name="Dark List Accent 5" w:semiHidden="0" w:uiPriority="70" w:unhideWhenUsed="0"/>
-    <w:lsdException w:name="Colorful Shading Accent 5" w:semiHidden="0" w:uiPriority="71" w:unhideWhenUsed="0"/>
-    <w:lsdException w:name="Colorful List Accent 5" w:semiHidden="0" w:uiPriority="72" w:unhideWhenUsed="0"/>
-    <w:lsdException w:name="Colorful Grid Accent 5" w:semiHidden="0" w:uiPriority="73" w:unhideWhenUsed="0"/>
-    <w:lsdException w:name="Light Shading Accent 6" w:semiHidden="0" w:uiPriority="60" w:unhideWhenUsed="0"/>
-    <w:lsdException w:name="Light List Accent 6" w:semiHidden="0" w:uiPriority="61" w:unhideWhenUsed="0"/>
-    <w:lsdException w:name="Light Grid Accent 6" w:semiHidden="0" w:uiPriority="62" w:unhideWhenUsed="0"/>
-    <w:lsdException w:name="Medium Shading 1 Accent 6" w:semiHidden="0" w:uiPriority="63" w:unhideWhenUsed="0"/>
-    <w:lsdException w:name="Medium Shading 2 Accent 6" w:semiHidden="0" w:uiPriority="64" w:unhideWhenUsed="0"/>
-    <w:lsdException w:name="Medium List 1 Accent 6" w:semiHidden="0" w:uiPriority="65" w:unhideWhenUsed="0"/>
-    <w:lsdException w:name="Medium List 2 Accent 6" w:semiHidden="0" w:uiPriority="66" w:unhideWhenUsed="0"/>
-    <w:lsdException w:name="Medium Grid 1 Accent 6" w:semiHidden="0" w:uiPriority="67" w:unhideWhenUsed="0"/>
-    <w:lsdException w:name="Medium Grid 2 Accent 6" w:semiHidden="0" w:uiPriority="68" w:unhideWhenUsed="0"/>
-    <w:lsdException w:name="Medium Grid 3 Accent 6" w:semiHidden="0" w:uiPriority="69" w:unhideWhenUsed="0"/>
-    <w:lsdException w:name="Dark List Accent 6" w:semiHidden="0" w:uiPriority="70" w:unhideWhenUsed="0"/>
-    <w:lsdException w:name="Colorful Shading Accent 6" w:semiHidden="0" w:uiPriority="71" w:unhideWhenUsed="0"/>
-    <w:lsdException w:name="Colorful List Accent 6" w:semiHidden="0" w:uiPriority="72" w:unhideWhenUsed="0"/>
-    <w:lsdException w:name="Colorful Grid Accent 6" w:semiHidden="0" w:uiPriority="73" w:unhideWhenUsed="0"/>
-    <w:lsdException w:name="Subtle Emphasis" w:semiHidden="0" w:uiPriority="19" w:unhideWhenUsed="0" w:qFormat="1"/>
-    <w:lsdException w:name="Intense Emphasis" w:semiHidden="0" w:uiPriority="21" w:unhideWhenUsed="0" w:qFormat="1"/>
-    <w:lsdException w:name="Subtle Reference" w:semiHidden="0" w:uiPriority="31" w:unhideWhenUsed="0" w:qFormat="1"/>
-    <w:lsdException w:name="Intense Reference" w:semiHidden="0" w:uiPriority="32" w:unhideWhenUsed="0" w:qFormat="1"/>
-    <w:lsdException w:name="Book Title" w:semiHidden="0" w:uiPriority="33" w:unhideWhenUsed="0" w:qFormat="1"/>
-    <w:lsdException w:name="Bibliography" w:uiPriority="37"/>
-    <w:lsdException w:name="TOC Heading" w:uiPriority="39" w:qFormat="1"/>
+  <w:latentStyles w:defLockedState="0" w:defUIPriority="99" w:defSemiHidden="0" w:defUnhideWhenUsed="0" w:defQFormat="0" w:count="374">
+    <w:lsdException w:name="Normal" w:uiPriority="0" w:qFormat="1"/>
+    <w:lsdException w:name="heading 1" w:uiPriority="9" w:qFormat="1"/>
+    <w:lsdException w:name="heading 2" w:semiHidden="1" w:uiPriority="9" w:unhideWhenUsed="1" w:qFormat="1"/>
+    <w:lsdException w:name="heading 3" w:semiHidden="1" w:uiPriority="9" w:unhideWhenUsed="1" w:qFormat="1"/>
+    <w:lsdException w:name="heading 4" w:semiHidden="1" w:uiPriority="9" w:unhideWhenUsed="1" w:qFormat="1"/>
+    <w:lsdException w:name="heading 5" w:semiHidden="1" w:uiPriority="9" w:unhideWhenUsed="1" w:qFormat="1"/>
+    <w:lsdException w:name="heading 6" w:semiHidden="1" w:uiPriority="9" w:unhideWhenUsed="1" w:qFormat="1"/>
+    <w:lsdException w:name="heading 7" w:semiHidden="1" w:uiPriority="9" w:unhideWhenUsed="1" w:qFormat="1"/>
+    <w:lsdException w:name="heading 8" w:semiHidden="1" w:uiPriority="9" w:unhideWhenUsed="1" w:qFormat="1"/>
+    <w:lsdException w:name="heading 9" w:semiHidden="1" w:uiPriority="9" w:unhideWhenUsed="1" w:qFormat="1"/>
+    <w:lsdException w:name="index 1" w:semiHidden="1" w:unhideWhenUsed="1"/>
+    <w:lsdException w:name="index 2" w:semiHidden="1" w:unhideWhenUsed="1"/>
+    <w:lsdException w:name="index 3" w:semiHidden="1" w:unhideWhenUsed="1"/>
+    <w:lsdException w:name="index 4" w:semiHidden="1" w:unhideWhenUsed="1"/>
+    <w:lsdException w:name="index 5" w:semiHidden="1" w:unhideWhenUsed="1"/>
+    <w:lsdException w:name="index 6" w:semiHidden="1" w:unhideWhenUsed="1"/>
+    <w:lsdException w:name="index 7" w:semiHidden="1" w:unhideWhenUsed="1"/>
+    <w:lsdException w:name="index 8" w:semiHidden="1" w:unhideWhenUsed="1"/>
+    <w:lsdException w:name="index 9" w:semiHidden="1" w:unhideWhenUsed="1"/>
+    <w:lsdException w:name="toc 1" w:semiHidden="1" w:uiPriority="39" w:unhideWhenUsed="1"/>
+    <w:lsdException w:name="toc 2" w:semiHidden="1" w:uiPriority="39" w:unhideWhenUsed="1"/>
+    <w:lsdException w:name="toc 3" w:semiHidden="1" w:uiPriority="39" w:unhideWhenUsed="1"/>
+    <w:lsdException w:name="toc 4" w:semiHidden="1" w:uiPriority="39" w:unhideWhenUsed="1"/>
+    <w:lsdException w:name="toc 5" w:semiHidden="1" w:uiPriority="39" w:unhideWhenUsed="1"/>
+    <w:lsdException w:name="toc 6" w:semiHidden="1" w:uiPriority="39" w:unhideWhenUsed="1"/>
+    <w:lsdException w:name="toc 7" w:semiHidden="1" w:uiPriority="39" w:unhideWhenUsed="1"/>
+    <w:lsdException w:name="toc 8" w:semiHidden="1" w:uiPriority="39" w:unhideWhenUsed="1"/>
+    <w:lsdException w:name="toc 9" w:semiHidden="1" w:uiPriority="39" w:unhideWhenUsed="1"/>
+    <w:lsdException w:name="Normal Indent" w:semiHidden="1" w:unhideWhenUsed="1"/>
+    <w:lsdException w:name="footnote text" w:semiHidden="1" w:unhideWhenUsed="1"/>
+    <w:lsdException w:name="annotation text" w:semiHidden="1" w:unhideWhenUsed="1"/>
+    <w:lsdException w:name="header" w:semiHidden="1" w:unhideWhenUsed="1"/>
+    <w:lsdException w:name="footer" w:semiHidden="1" w:unhideWhenUsed="1"/>
+    <w:lsdException w:name="index heading" w:semiHidden="1" w:unhideWhenUsed="1"/>
+    <w:lsdException w:name="caption" w:semiHidden="1" w:uiPriority="35" w:unhideWhenUsed="1" w:qFormat="1"/>
+    <w:lsdException w:name="table of figures" w:semiHidden="1" w:unhideWhenUsed="1"/>
+    <w:lsdException w:name="envelope address" w:semiHidden="1" w:unhideWhenUsed="1"/>
+    <w:lsdException w:name="envelope return" w:semiHidden="1" w:unhideWhenUsed="1"/>
+    <w:lsdException w:name="footnote reference" w:semiHidden="1" w:unhideWhenUsed="1"/>
+    <w:lsdException w:name="annotation reference" w:semiHidden="1" w:unhideWhenUsed="1"/>
+    <w:lsdException w:name="line number" w:semiHidden="1" w:unhideWhenUsed="1"/>
+    <w:lsdException w:name="page number" w:semiHidden="1" w:unhideWhenUsed="1"/>
+    <w:lsdException w:name="endnote reference" w:semiHidden="1" w:unhideWhenUsed="1"/>
+    <w:lsdException w:name="endnote text" w:semiHidden="1" w:unhideWhenUsed="1"/>
+    <w:lsdException w:name="table of authorities" w:semiHidden="1" w:unhideWhenUsed="1"/>
+    <w:lsdException w:name="macro" w:semiHidden="1" w:unhideWhenUsed="1"/>
+    <w:lsdException w:name="toa heading" w:semiHidden="1" w:unhideWhenUsed="1"/>
+    <w:lsdException w:name="List" w:semiHidden="1" w:unhideWhenUsed="1"/>
+    <w:lsdException w:name="List Bullet" w:semiHidden="1" w:unhideWhenUsed="1"/>
+    <w:lsdException w:name="List Number" w:semiHidden="1" w:unhideWhenUsed="1"/>
+    <w:lsdException w:name="List 2" w:semiHidden="1" w:unhideWhenUsed="1"/>
+    <w:lsdException w:name="List 3" w:semiHidden="1" w:unhideWhenUsed="1"/>
+    <w:lsdException w:name="List 4" w:semiHidden="1" w:unhideWhenUsed="1"/>
+    <w:lsdException w:name="List 5" w:semiHidden="1" w:unhideWhenUsed="1"/>
+    <w:lsdException w:name="List Bullet 2" w:semiHidden="1" w:unhideWhenUsed="1"/>
+    <w:lsdException w:name="List Bullet 3" w:semiHidden="1" w:unhideWhenUsed="1"/>
+    <w:lsdException w:name="List Bullet 4" w:semiHidden="1" w:unhideWhenUsed="1"/>
+    <w:lsdException w:name="List Bullet 5" w:semiHidden="1" w:unhideWhenUsed="1"/>
+    <w:lsdException w:name="List Number 2" w:semiHidden="1" w:unhideWhenUsed="1"/>
+    <w:lsdException w:name="List Number 3" w:semiHidden="1" w:unhideWhenUsed="1"/>
+    <w:lsdException w:name="List Number 4" w:semiHidden="1" w:unhideWhenUsed="1"/>
+    <w:lsdException w:name="List Number 5" w:semiHidden="1" w:unhideWhenUsed="1"/>
+    <w:lsdException w:name="Title" w:uiPriority="10" w:qFormat="1"/>
+    <w:lsdException w:name="Closing" w:semiHidden="1" w:unhideWhenUsed="1"/>
+    <w:lsdException w:name="Signature" w:semiHidden="1" w:unhideWhenUsed="1"/>
+    <w:lsdException w:name="Default Paragraph Font" w:semiHidden="1" w:uiPriority="1" w:unhideWhenUsed="1"/>
+    <w:lsdException w:name="Body Text" w:semiHidden="1" w:unhideWhenUsed="1"/>
+    <w:lsdException w:name="Body Text Indent" w:semiHidden="1" w:unhideWhenUsed="1"/>
+    <w:lsdException w:name="List Continue" w:semiHidden="1" w:unhideWhenUsed="1"/>
+    <w:lsdException w:name="List Continue 2" w:semiHidden="1" w:unhideWhenUsed="1"/>
+    <w:lsdException w:name="List Continue 3" w:semiHidden="1" w:unhideWhenUsed="1"/>
+    <w:lsdException w:name="List Continue 4" w:semiHidden="1" w:unhideWhenUsed="1"/>
+    <w:lsdException w:name="List Continue 5" w:semiHidden="1" w:unhideWhenUsed="1"/>
+    <w:lsdException w:name="Message Header" w:semiHidden="1" w:unhideWhenUsed="1"/>
+    <w:lsdException w:name="Subtitle" w:uiPriority="11" w:qFormat="1"/>
+    <w:lsdException w:name="Salutation" w:semiHidden="1" w:unhideWhenUsed="1"/>
+    <w:lsdException w:name="Date" w:semiHidden="1" w:unhideWhenUsed="1"/>
+    <w:lsdException w:name="Body Text First Indent" w:semiHidden="1" w:unhideWhenUsed="1"/>
+    <w:lsdException w:name="Body Text First Indent 2" w:semiHidden="1" w:unhideWhenUsed="1"/>
+    <w:lsdException w:name="Note Heading" w:semiHidden="1" w:unhideWhenUsed="1"/>
+    <w:lsdException w:name="Body Text 2" w:semiHidden="1" w:unhideWhenUsed="1"/>
+    <w:lsdException w:name="Body Text 3" w:semiHidden="1" w:unhideWhenUsed="1"/>
+    <w:lsdException w:name="Body Text Indent 2" w:semiHidden="1" w:unhideWhenUsed="1"/>
+    <w:lsdException w:name="Body Text Indent 3" w:semiHidden="1" w:unhideWhenUsed="1"/>
+    <w:lsdException w:name="Block Text" w:semiHidden="1" w:unhideWhenUsed="1"/>
+    <w:lsdException w:name="Hyperlink" w:semiHidden="1" w:unhideWhenUsed="1"/>
+    <w:lsdException w:name="FollowedHyperlink" w:semiHidden="1" w:unhideWhenUsed="1"/>
+    <w:lsdException w:name="Strong" w:uiPriority="22" w:qFormat="1"/>
+    <w:lsdException w:name="Emphasis" w:uiPriority="20" w:qFormat="1"/>
+    <w:lsdException w:name="Document Map" w:semiHidden="1" w:unhideWhenUsed="1"/>
+    <w:lsdException w:name="Plain Text" w:semiHidden="1" w:unhideWhenUsed="1"/>
+    <w:lsdException w:name="E-mail Signature" w:semiHidden="1" w:unhideWhenUsed="1"/>
+    <w:lsdException w:name="HTML Top of Form" w:semiHidden="1" w:unhideWhenUsed="1"/>
+    <w:lsdException w:name="HTML Bottom of Form" w:semiHidden="1" w:unhideWhenUsed="1"/>
+    <w:lsdException w:name="Normal (Web)" w:semiHidden="1" w:unhideWhenUsed="1"/>
+    <w:lsdException w:name="HTML Acronym" w:semiHidden="1" w:unhideWhenUsed="1"/>
+    <w:lsdException w:name="HTML Address" w:semiHidden="1" w:unhideWhenUsed="1"/>
+    <w:lsdException w:name="HTML Cite" w:semiHidden="1" w:unhideWhenUsed="1"/>
+    <w:lsdException w:name="HTML Code" w:semiHidden="1" w:unhideWhenUsed="1"/>
+    <w:lsdException w:name="HTML Definition" w:semiHidden="1" w:unhideWhenUsed="1"/>
+    <w:lsdException w:name="HTML Keyboard" w:semiHidden="1" w:unhideWhenUsed="1"/>
+    <w:lsdException w:name="HTML Preformatted" w:semiHidden="1" w:unhideWhenUsed="1"/>
+    <w:lsdException w:name="HTML Sample" w:semiHidden="1" w:unhideWhenUsed="1"/>
+    <w:lsdException w:name="HTML Typewriter" w:semiHidden="1" w:unhideWhenUsed="1"/>
+    <w:lsdException w:name="HTML Variable" w:semiHidden="1" w:unhideWhenUsed="1"/>
+    <w:lsdException w:name="Normal Table" w:semiHidden="1" w:unhideWhenUsed="1"/>
+    <w:lsdException w:name="annotation subject" w:semiHidden="1" w:unhideWhenUsed="1"/>
+    <w:lsdException w:name="No List" w:semiHidden="1" w:unhideWhenUsed="1"/>
+    <w:lsdException w:name="Outline List 1" w:semiHidden="1" w:unhideWhenUsed="1"/>
+    <w:lsdException w:name="Outline List 2" w:semiHidden="1" w:unhideWhenUsed="1"/>
+    <w:lsdException w:name="Outline List 3" w:semiHidden="1" w:unhideWhenUsed="1"/>
+    <w:lsdException w:name="Table Simple 1" w:semiHidden="1" w:unhideWhenUsed="1"/>
+    <w:lsdException w:name="Table Simple 2" w:semiHidden="1" w:unhideWhenUsed="1"/>
+    <w:lsdException w:name="Table Simple 3" w:semiHidden="1" w:unhideWhenUsed="1"/>
+    <w:lsdException w:name="Table Classic 1" w:semiHidden="1" w:unhideWhenUsed="1"/>
+    <w:lsdException w:name="Table Classic 2" w:semiHidden="1" w:unhideWhenUsed="1"/>
+    <w:lsdException w:name="Table Classic 3" w:semiHidden="1" w:unhideWhenUsed="1"/>
+    <w:lsdException w:name="Table Classic 4" w:semiHidden="1" w:unhideWhenUsed="1"/>
+    <w:lsdException w:name="Table Colorful 1" w:semiHidden="1" w:unhideWhenUsed="1"/>
+    <w:lsdException w:name="Table Colorful 2" w:semiHidden="1" w:unhideWhenUsed="1"/>
+    <w:lsdException w:name="Table Colorful 3" w:semiHidden="1" w:unhideWhenUsed="1"/>
+    <w:lsdException w:name="Table Columns 1" w:semiHidden="1" w:unhideWhenUsed="1"/>
+    <w:lsdException w:name="Table Columns 2" w:semiHidden="1" w:unhideWhenUsed="1"/>
+    <w:lsdException w:name="Table Columns 3" w:semiHidden="1" w:unhideWhenUsed="1"/>
+    <w:lsdException w:name="Table Columns 4" w:semiHidden="1" w:unhideWhenUsed="1"/>
+    <w:lsdException w:name="Table Columns 5" w:semiHidden="1" w:unhideWhenUsed="1"/>
+    <w:lsdException w:name="Table Grid 1" w:semiHidden="1" w:unhideWhenUsed="1"/>
+    <w:lsdException w:name="Table Grid 2" w:semiHidden="1" w:unhideWhenUsed="1"/>
+    <w:lsdException w:name="Table Grid 3" w:semiHidden="1" w:unhideWhenUsed="1"/>
+    <w:lsdException w:name="Table Grid 4" w:semiHidden="1" w:unhideWhenUsed="1"/>
+    <w:lsdException w:name="Table Grid 5" w:semiHidden="1" w:unhideWhenUsed="1"/>
+    <w:lsdException w:name="Table Grid 6" w:semiHidden="1" w:unhideWhenUsed="1"/>
+    <w:lsdException w:name="Table Grid 7" w:semiHidden="1" w:unhideWhenUsed="1"/>
+    <w:lsdException w:name="Table Grid 8" w:semiHidden="1" w:unhideWhenUsed="1"/>
+    <w:lsdException w:name="Table List 1" w:semiHidden="1" w:unhideWhenUsed="1"/>
+    <w:lsdException w:name="Table List 2" w:semiHidden="1" w:unhideWhenUsed="1"/>
+    <w:lsdException w:name="Table List 3" w:semiHidden="1" w:unhideWhenUsed="1"/>
+    <w:lsdException w:name="Table List 4" w:semiHidden="1" w:unhideWhenUsed="1"/>
+    <w:lsdException w:name="Table List 5" w:semiHidden="1" w:unhideWhenUsed="1"/>
+    <w:lsdException w:name="Table List 6" w:semiHidden="1" w:unhideWhenUsed="1"/>
+    <w:lsdException w:name="Table List 7" w:semiHidden="1" w:unhideWhenUsed="1"/>
+    <w:lsdException w:name="Table List 8" w:semiHidden="1" w:unhideWhenUsed="1"/>
+    <w:lsdException w:name="Table 3D effects 1" w:semiHidden="1" w:unhideWhenUsed="1"/>
+    <w:lsdException w:name="Table 3D effects 2" w:semiHidden="1" w:unhideWhenUsed="1"/>
+    <w:lsdException w:name="Table 3D effects 3" w:semiHidden="1" w:unhideWhenUsed="1"/>
+    <w:lsdException w:name="Table Contemporary" w:semiHidden="1" w:unhideWhenUsed="1"/>
+    <w:lsdException w:name="Table Elegant" w:semiHidden="1" w:unhideWhenUsed="1"/>
+    <w:lsdException w:name="Table Professional" w:semiHidden="1" w:unhideWhenUsed="1"/>
+    <w:lsdException w:name="Table Subtle 1" w:semiHidden="1" w:unhideWhenUsed="1"/>
+    <w:lsdException w:name="Table Subtle 2" w:semiHidden="1" w:unhideWhenUsed="1"/>
+    <w:lsdException w:name="Table Web 1" w:semiHidden="1" w:unhideWhenUsed="1"/>
+    <w:lsdException w:name="Table Web 2" w:semiHidden="1" w:unhideWhenUsed="1"/>
+    <w:lsdException w:name="Table Web 3" w:semiHidden="1" w:unhideWhenUsed="1"/>
+    <w:lsdException w:name="Balloon Text" w:semiHidden="1" w:unhideWhenUsed="1"/>
+    <w:lsdException w:name="Table Grid" w:uiPriority="59"/>
+    <w:lsdException w:name="Table Theme" w:semiHidden="1" w:unhideWhenUsed="1"/>
+    <w:lsdException w:name="Placeholder Text" w:semiHidden="1"/>
+    <w:lsdException w:name="No Spacing" w:uiPriority="1" w:qFormat="1"/>
+    <w:lsdException w:name="Light Shading" w:uiPriority="60"/>
+    <w:lsdException w:name="Light List" w:uiPriority="61"/>
+    <w:lsdException w:name="Light Grid" w:uiPriority="62"/>
+    <w:lsdException w:name="Medium Shading 1" w:uiPriority="63"/>
+    <w:lsdException w:name="Medium Shading 2" w:uiPriority="64"/>
+    <w:lsdException w:name="Medium List 1" w:uiPriority="65"/>
+    <w:lsdException w:name="Medium List 2" w:uiPriority="66"/>
+    <w:lsdException w:name="Medium Grid 1" w:uiPriority="67"/>
+    <w:lsdException w:name="Medium Grid 2" w:uiPriority="68"/>
+    <w:lsdException w:name="Medium Grid 3" w:uiPriority="69"/>
+    <w:lsdException w:name="Dark List" w:uiPriority="70"/>
+    <w:lsdException w:name="Colorful Shading" w:uiPriority="71"/>
+    <w:lsdException w:name="Colorful List" w:uiPriority="72"/>
+    <w:lsdException w:name="Colorful Grid" w:uiPriority="73"/>
+    <w:lsdException w:name="Light Shading Accent 1" w:uiPriority="60"/>
+    <w:lsdException w:name="Light List Accent 1" w:uiPriority="61"/>
+    <w:lsdException w:name="Light Grid Accent 1" w:uiPriority="62"/>
+    <w:lsdException w:name="Medium Shading 1 Accent 1" w:uiPriority="63"/>
+    <w:lsdException w:name="Medium Shading 2 Accent 1" w:uiPriority="64"/>
+    <w:lsdException w:name="Medium List 1 Accent 1" w:uiPriority="65"/>
+    <w:lsdException w:name="Revision" w:semiHidden="1"/>
+    <w:lsdException w:name="List Paragraph" w:uiPriority="34" w:qFormat="1"/>
+    <w:lsdException w:name="Quote" w:uiPriority="29" w:qFormat="1"/>
+    <w:lsdException w:name="Intense Quote" w:uiPriority="30" w:qFormat="1"/>
+    <w:lsdException w:name="Medium List 2 Accent 1" w:uiPriority="66"/>
+    <w:lsdException w:name="Medium Grid 1 Accent 1" w:uiPriority="67"/>
+    <w:lsdException w:name="Medium Grid 2 Accent 1" w:uiPriority="68"/>
+    <w:lsdException w:name="Medium Grid 3 Accent 1" w:uiPriority="69"/>
+    <w:lsdException w:name="Dark List Accent 1" w:uiPriority="70"/>
+    <w:lsdException w:name="Colorful Shading Accent 1" w:uiPriority="71"/>
+    <w:lsdException w:name="Colorful List Accent 1" w:uiPriority="72"/>
+    <w:lsdException w:name="Colorful Grid Accent 1" w:uiPriority="73"/>
+    <w:lsdException w:name="Light Shading Accent 2" w:uiPriority="60"/>
+    <w:lsdException w:name="Light List Accent 2" w:uiPriority="61"/>
+    <w:lsdException w:name="Light Grid Accent 2" w:uiPriority="62"/>
+    <w:lsdException w:name="Medium Shading 1 Accent 2" w:uiPriority="63"/>
+    <w:lsdException w:name="Medium Shading 2 Accent 2" w:uiPriority="64"/>
+    <w:lsdException w:name="Medium List 1 Accent 2" w:uiPriority="65"/>
+    <w:lsdException w:name="Medium List 2 Accent 2" w:uiPriority="66"/>
+    <w:lsdException w:name="Medium Grid 1 Accent 2" w:uiPriority="67"/>
+    <w:lsdException w:name="Medium Grid 2 Accent 2" w:uiPriority="68"/>
+    <w:lsdException w:name="Medium Grid 3 Accent 2" w:uiPriority="69"/>
+    <w:lsdException w:name="Dark List Accent 2" w:uiPriority="70"/>
+    <w:lsdException w:name="Colorful Shading Accent 2" w:uiPriority="71"/>
+    <w:lsdException w:name="Colorful List Accent 2" w:uiPriority="72"/>
+    <w:lsdException w:name="Colorful Grid Accent 2" w:uiPriority="73"/>
+    <w:lsdException w:name="Light Shading Accent 3" w:uiPriority="60"/>
+    <w:lsdException w:name="Light List Accent 3" w:uiPriority="61"/>
+    <w:lsdException w:name="Light Grid Accent 3" w:uiPriority="62"/>
+    <w:lsdException w:name="Medium Shading 1 Accent 3" w:uiPriority="63"/>
+    <w:lsdException w:name="Medium Shading 2 Accent 3" w:uiPriority="64"/>
+    <w:lsdException w:name="Medium List 1 Accent 3" w:uiPriority="65"/>
+    <w:lsdException w:name="Medium List 2 Accent 3" w:uiPriority="66"/>
+    <w:lsdException w:name="Medium Grid 1 Accent 3" w:uiPriority="67"/>
+    <w:lsdException w:name="Medium Grid 2 Accent 3" w:uiPriority="68"/>
+    <w:lsdException w:name="Medium Grid 3 Accent 3" w:uiPriority="69"/>
+    <w:lsdException w:name="Dark List Accent 3" w:uiPriority="70"/>
+    <w:lsdException w:name="Colorful Shading Accent 3" w:uiPriority="71"/>
+    <w:lsdException w:name="Colorful List Accent 3" w:uiPriority="72"/>
+    <w:lsdException w:name="Colorful Grid Accent 3" w:uiPriority="73"/>
+    <w:lsdException w:name="Light Shading Accent 4" w:uiPriority="60"/>
+    <w:lsdException w:name="Light List Accent 4" w:uiPriority="61"/>
+    <w:lsdException w:name="Light Grid Accent 4" w:uiPriority="62"/>
+    <w:lsdException w:name="Medium Shading 1 Accent 4" w:uiPriority="63"/>
+    <w:lsdException w:name="Medium Shading 2 Accent 4" w:uiPriority="64"/>
+    <w:lsdException w:name="Medium List 1 Accent 4" w:uiPriority="65"/>
+    <w:lsdException w:name="Medium List 2 Accent 4" w:uiPriority="66"/>
+    <w:lsdException w:name="Medium Grid 1 Accent 4" w:uiPriority="67"/>
+    <w:lsdException w:name="Medium Grid 2 Accent 4" w:uiPriority="68"/>
+    <w:lsdException w:name="Medium Grid 3 Accent 4" w:uiPriority="69"/>
+    <w:lsdException w:name="Dark List Accent 4" w:uiPriority="70"/>
+    <w:lsdException w:name="Colorful Shading Accent 4" w:uiPriority="71"/>
+    <w:lsdException w:name="Colorful List Accent 4" w:uiPriority="72"/>
+    <w:lsdException w:name="Colorful Grid Accent 4" w:uiPriority="73"/>
+    <w:lsdException w:name="Light Shading Accent 5" w:uiPriority="60"/>
+    <w:lsdException w:name="Light List Accent 5" w:uiPriority="61"/>
+    <w:lsdException w:name="Light Grid Accent 5" w:uiPriority="62"/>
+    <w:lsdException w:name="Medium Shading 1 Accent 5" w:uiPriority="63"/>
+    <w:lsdException w:name="Medium Shading 2 Accent 5" w:uiPriority="64"/>
+    <w:lsdException w:name="Medium List 1 Accent 5" w:uiPriority="65"/>
+    <w:lsdException w:name="Medium List 2 Accent 5" w:uiPriority="66"/>
+    <w:lsdException w:name="Medium Grid 1 Accent 5" w:uiPriority="67"/>
+    <w:lsdException w:name="Medium Grid 2 Accent 5" w:uiPriority="68"/>
+    <w:lsdException w:name="Medium Grid 3 Accent 5" w:uiPriority="69"/>
+    <w:lsdException w:name="Dark List Accent 5" w:uiPriority="70"/>
+    <w:lsdException w:name="Colorful Shading Accent 5" w:uiPriority="71"/>
+    <w:lsdException w:name="Colorful List Accent 5" w:uiPriority="72"/>
+    <w:lsdException w:name="Colorful Grid Accent 5" w:uiPriority="73"/>
+    <w:lsdException w:name="Light Shading Accent 6" w:uiPriority="60"/>
+    <w:lsdException w:name="Light List Accent 6" w:uiPriority="61"/>
+    <w:lsdException w:name="Light Grid Accent 6" w:uiPriority="62"/>
+    <w:lsdException w:name="Medium Shading 1 Accent 6" w:uiPriority="63"/>
+    <w:lsdException w:name="Medium Shading 2 Accent 6" w:uiPriority="64"/>
+    <w:lsdException w:name="Medium List 1 Accent 6" w:uiPriority="65"/>
+    <w:lsdException w:name="Medium List 2 Accent 6" w:uiPriority="66"/>
+    <w:lsdException w:name="Medium Grid 1 Accent 6" w:uiPriority="67"/>
+    <w:lsdException w:name="Medium Grid 2 Accent 6" w:uiPriority="68"/>
+    <w:lsdException w:name="Medium Grid 3 Accent 6" w:uiPriority="69"/>
+    <w:lsdException w:name="Dark List Accent 6" w:uiPriority="70"/>
+    <w:lsdException w:name="Colorful Shading Accent 6" w:uiPriority="71"/>
+    <w:lsdException w:name="Colorful List Accent 6" w:uiPriority="72"/>
+    <w:lsdException w:name="Colorful Grid Accent 6" w:uiPriority="73"/>
+    <w:lsdException w:name="Subtle Emphasis" w:uiPriority="19" w:qFormat="1"/>
+    <w:lsdException w:name="Intense Emphasis" w:uiPriority="21" w:qFormat="1"/>
+    <w:lsdException w:name="Subtle Reference" w:uiPriority="31" w:qFormat="1"/>
+    <w:lsdException w:name="Intense Reference" w:uiPriority="32" w:qFormat="1"/>
+    <w:lsdException w:name="Book Title" w:uiPriority="33" w:qFormat="1"/>
+    <w:lsdException w:name="Bibliography" w:semiHidden="1" w:uiPriority="37" w:unhideWhenUsed="1"/>
+    <w:lsdException w:name="TOC Heading" w:semiHidden="1" w:uiPriority="39" w:unhideWhenUsed="1" w:qFormat="1"/>
+    <w:lsdException w:name="Grid Table 1 Light" w:semiHidden="1" w:unhideWhenUsed="1"/>
+    <w:lsdException w:name="Grid Table 2" w:semiHidden="1" w:unhideWhenUsed="1"/>
+    <w:lsdException w:name="Grid Table 3" w:semiHidden="1" w:unhideWhenUsed="1"/>
+    <w:lsdException w:name="Grid Table 4" w:uiPriority="49"/>
+    <w:lsdException w:name="Grid Table 5 Dark" w:uiPriority="50"/>
+    <w:lsdException w:name="Grid Table 6 Colorful" w:uiPriority="51"/>
+    <w:lsdException w:name="Grid Table 7 Colorful" w:uiPriority="52"/>
+    <w:lsdException w:name="Grid Table 1 Light Accent 1" w:uiPriority="46"/>
+    <w:lsdException w:name="Grid Table 2 Accent 1" w:uiPriority="47"/>
+    <w:lsdException w:name="Grid Table 3 Accent 1" w:uiPriority="48"/>
+    <w:lsdException w:name="Grid Table 4 Accent 1" w:uiPriority="49"/>
+    <w:lsdException w:name="Grid Table 5 Dark Accent 1" w:uiPriority="50"/>
+    <w:lsdException w:name="Grid Table 6 Colorful Accent 1" w:uiPriority="51"/>
+    <w:lsdException w:name="Grid Table 7 Colorful Accent 1" w:uiPriority="52"/>
+    <w:lsdException w:name="Grid Table 1 Light Accent 2" w:uiPriority="46"/>
+    <w:lsdException w:name="Grid Table 2 Accent 2" w:uiPriority="47"/>
+    <w:lsdException w:name="Grid Table 3 Accent 2" w:uiPriority="48"/>
+    <w:lsdException w:name="Grid Table 4 Accent 2" w:uiPriority="49"/>
+    <w:lsdException w:name="Grid Table 5 Dark Accent 2" w:uiPriority="50"/>
+    <w:lsdException w:name="Grid Table 6 Colorful Accent 2" w:uiPriority="51"/>
+    <w:lsdException w:name="Grid Table 7 Colorful Accent 2" w:uiPriority="52"/>
+    <w:lsdException w:name="Grid Table 1 Light Accent 3" w:uiPriority="46"/>
+    <w:lsdException w:name="Grid Table 2 Accent 3" w:uiPriority="47"/>
+    <w:lsdException w:name="Grid Table 3 Accent 3" w:uiPriority="48"/>
+    <w:lsdException w:name="Grid Table 4 Accent 3" w:uiPriority="49"/>
+    <w:lsdException w:name="Grid Table 5 Dark Accent 3" w:uiPriority="50"/>
+    <w:lsdException w:name="Grid Table 6 Colorful Accent 3" w:uiPriority="51"/>
+    <w:lsdException w:name="Grid Table 7 Colorful Accent 3" w:uiPriority="52"/>
+    <w:lsdException w:name="Grid Table 1 Light Accent 4" w:uiPriority="46"/>
+    <w:lsdException w:name="Grid Table 2 Accent 4" w:uiPriority="47"/>
+    <w:lsdException w:name="Grid Table 3 Accent 4" w:uiPriority="48"/>
+    <w:lsdException w:name="Grid Table 4 Accent 4" w:uiPriority="49"/>
+    <w:lsdException w:name="Grid Table 5 Dark Accent 4" w:uiPriority="50"/>
+    <w:lsdException w:name="Grid Table 6 Colorful Accent 4" w:uiPriority="51"/>
+    <w:lsdException w:name="Grid Table 7 Colorful Accent 4" w:uiPriority="52"/>
+    <w:lsdException w:name="Grid Table 1 Light Accent 5" w:uiPriority="46"/>
+    <w:lsdException w:name="Grid Table 2 Accent 5" w:uiPriority="47"/>
+    <w:lsdException w:name="Grid Table 3 Accent 5" w:uiPriority="48"/>
+    <w:lsdException w:name="Grid Table 4 Accent 5" w:uiPriority="49"/>
+    <w:lsdException w:name="Grid Table 5 Dark Accent 5" w:uiPriority="50"/>
+    <w:lsdException w:name="Grid Table 6 Colorful Accent 5" w:uiPriority="51"/>
+    <w:lsdException w:name="Grid Table 7 Colorful Accent 5" w:uiPriority="52"/>
+    <w:lsdException w:name="Grid Table 1 Light Accent 6" w:uiPriority="46"/>
+    <w:lsdException w:name="Grid Table 2 Accent 6" w:uiPriority="47"/>
+    <w:lsdException w:name="Grid Table 3 Accent 6" w:uiPriority="48"/>
+    <w:lsdException w:name="Grid Table 4 Accent 6" w:uiPriority="49"/>
+    <w:lsdException w:name="Grid Table 5 Dark Accent 6" w:uiPriority="50"/>
+    <w:lsdException w:name="Grid Table 6 Colorful Accent 6" w:uiPriority="51"/>
+    <w:lsdException w:name="Grid Table 7 Colorful Accent 6" w:uiPriority="52"/>
+    <w:lsdException w:name="List Table 1 Light" w:uiPriority="46"/>
+    <w:lsdException w:name="List Table 2" w:uiPriority="47"/>
+    <w:lsdException w:name="List Table 3" w:uiPriority="48"/>
+    <w:lsdException w:name="List Table 4" w:uiPriority="49"/>
+    <w:lsdException w:name="List Table 5 Dark" w:uiPriority="50"/>
+    <w:lsdException w:name="List Table 6 Colorful" w:uiPriority="51"/>
+    <w:lsdException w:name="List Table 7 Colorful" w:uiPriority="52"/>
+    <w:lsdException w:name="List Table 1 Light Accent 1" w:uiPriority="46"/>
+    <w:lsdException w:name="List Table 2 Accent 1" w:uiPriority="47"/>
+    <w:lsdException w:name="List Table 3 Accent 1" w:uiPriority="48"/>
+    <w:lsdException w:name="List Table 4 Accent 1" w:uiPriority="49"/>
+    <w:lsdException w:name="List Table 5 Dark Accent 1" w:uiPriority="50"/>
+    <w:lsdException w:name="List Table 6 Colorful Accent 1" w:uiPriority="51"/>
+    <w:lsdException w:name="List Table 7 Colorful Accent 1" w:uiPriority="52"/>
+    <w:lsdException w:name="List Table 1 Light Accent 2" w:uiPriority="46"/>
+    <w:lsdException w:name="List Table 2 Accent 2" w:uiPriority="47"/>
+    <w:lsdException w:name="List Table 3 Accent 2" w:uiPriority="48"/>
+    <w:lsdException w:name="List Table 4 Accent 2" w:uiPriority="49"/>
+    <w:lsdException w:name="List Table 5 Dark Accent 2" w:uiPriority="50"/>
+    <w:lsdException w:name="List Table 6 Colorful Accent 2" w:uiPriority="51"/>
+    <w:lsdException w:name="List Table 7 Colorful Accent 2" w:uiPriority="52"/>
+    <w:lsdException w:name="List Table 1 Light Accent 3" w:uiPriority="46"/>
+    <w:lsdException w:name="List Table 2 Accent 3" w:uiPriority="47"/>
+    <w:lsdException w:name="List Table 3 Accent 3" w:uiPriority="48"/>
+    <w:lsdException w:name="List Table 4 Accent 3" w:uiPriority="49"/>
+    <w:lsdException w:name="List Table 5 Dark Accent 3" w:uiPriority="50"/>
+    <w:lsdException w:name="List Table 6 Colorful Accent 3" w:uiPriority="51"/>
+    <w:lsdException w:name="List Table 7 Colorful Accent 3" w:uiPriority="52"/>
+    <w:lsdException w:name="List Table 1 Light Accent 4" w:uiPriority="46"/>
+    <w:lsdException w:name="List Table 2 Accent 4" w:uiPriority="47"/>
+    <w:lsdException w:name="List Table 3 Accent 4" w:uiPriority="48"/>
+    <w:lsdException w:name="List Table 4 Accent 4" w:uiPriority="49"/>
+    <w:lsdException w:name="List Table 5 Dark Accent 4" w:uiPriority="50"/>
+    <w:lsdException w:name="List Table 6 Colorful Accent 4" w:uiPriority="51"/>
+    <w:lsdException w:name="List Table 7 Colorful Accent 4" w:uiPriority="52"/>
+    <w:lsdException w:name="List Table 1 Light Accent 5" w:uiPriority="46"/>
+    <w:lsdException w:name="List Table 2 Accent 5" w:uiPriority="47"/>
+    <w:lsdException w:name="List Table 3 Accent 5" w:uiPriority="48"/>
+    <w:lsdException w:name="List Table 4 Accent 5" w:uiPriority="49"/>
+    <w:lsdException w:name="List Table 5 Dark Accent 5" w:uiPriority="50"/>
+    <w:lsdException w:name="List Table 6 Colorful Accent 5" w:uiPriority="51"/>
+    <w:lsdException w:name="List Table 7 Colorful Accent 5" w:uiPriority="52"/>
+    <w:lsdException w:name="List Table 1 Light Accent 6" w:uiPriority="46"/>
+    <w:lsdException w:name="List Table 2 Accent 6" w:uiPriority="47"/>
+    <w:lsdException w:name="List Table 3 Accent 6" w:uiPriority="48"/>
+    <w:lsdException w:name="List Table 4 Accent 6" w:uiPriority="49"/>
+    <w:lsdException w:name="List Table 5 Dark Accent 6" w:uiPriority="50"/>
+    <w:lsdException w:name="List Table 6 Colorful Accent 6" w:uiPriority="51"/>
+    <w:lsdException w:name="List Table 7 Colorful Accent 6" w:uiPriority="52"/>
+    <w:lsdException w:name="Mention" w:semiHidden="1" w:unhideWhenUsed="1"/>
+    <w:lsdException w:name="Smart Hyperlink" w:semiHidden="1" w:unhideWhenUsed="1"/>
+    <w:lsdException w:name="Hashtag" w:semiHidden="1" w:unhideWhenUsed="1"/>
   </w:latentStyles>
   <w:style w:type="paragraph" w:default="1" w:styleId="Normal">
     <w:name w:val="Normal"/>

</xml_diff>

<commit_message>
Windows version: distribution ok, still a bug with calibration apparently
</commit_message>
<xml_diff>
--- a/doc/hedrot user manual.docx
+++ b/doc/hedrot user manual.docx
@@ -103,12 +103,14 @@
       <w:pPr>
         <w:pStyle w:val="TOC1"/>
         <w:tabs>
-          <w:tab w:val="left" w:pos="465"/>
+          <w:tab w:val="left" w:pos="480"/>
           <w:tab w:val="right" w:leader="dot" w:pos="8290"/>
         </w:tabs>
         <w:rPr>
           <w:noProof/>
-          <w:lang w:val="en-US" w:eastAsia="ja-JP"/>
+          <w:sz w:val="22"/>
+          <w:szCs w:val="22"/>
+          <w:lang w:val="en-US" w:eastAsia="fr-FR"/>
         </w:rPr>
       </w:pPr>
       <w:r>
@@ -139,7 +141,9 @@
       <w:r>
         <w:rPr>
           <w:noProof/>
-          <w:lang w:val="en-US" w:eastAsia="ja-JP"/>
+          <w:sz w:val="22"/>
+          <w:szCs w:val="22"/>
+          <w:lang w:val="en-US" w:eastAsia="fr-FR"/>
         </w:rPr>
         <w:tab/>
       </w:r>
@@ -168,7 +172,7 @@
           <w:noProof/>
           <w:lang w:val="en-US"/>
         </w:rPr>
-        <w:instrText xml:space="preserve"> PAGEREF _Toc340791844 \h </w:instrText>
+        <w:instrText xml:space="preserve"> PAGEREF _Toc474256285 \h </w:instrText>
       </w:r>
       <w:r>
         <w:rPr>
@@ -199,12 +203,14 @@
       <w:pPr>
         <w:pStyle w:val="TOC2"/>
         <w:tabs>
-          <w:tab w:val="left" w:pos="689"/>
+          <w:tab w:val="left" w:pos="720"/>
           <w:tab w:val="right" w:leader="dot" w:pos="8290"/>
         </w:tabs>
         <w:rPr>
           <w:noProof/>
-          <w:lang w:val="en-US" w:eastAsia="ja-JP"/>
+          <w:sz w:val="22"/>
+          <w:szCs w:val="22"/>
+          <w:lang w:val="en-US" w:eastAsia="fr-FR"/>
         </w:rPr>
       </w:pPr>
       <w:r>
@@ -218,7 +224,9 @@
       <w:r>
         <w:rPr>
           <w:noProof/>
-          <w:lang w:val="en-US" w:eastAsia="ja-JP"/>
+          <w:sz w:val="22"/>
+          <w:szCs w:val="22"/>
+          <w:lang w:val="en-US" w:eastAsia="fr-FR"/>
         </w:rPr>
         <w:tab/>
       </w:r>
@@ -248,7 +256,7 @@
           <w:noProof/>
           <w:lang w:val="en-US"/>
         </w:rPr>
-        <w:instrText xml:space="preserve"> PAGEREF _Toc340791845 \h </w:instrText>
+        <w:instrText xml:space="preserve"> PAGEREF _Toc474256286 \h </w:instrText>
       </w:r>
       <w:r>
         <w:rPr>
@@ -279,12 +287,14 @@
       <w:pPr>
         <w:pStyle w:val="TOC2"/>
         <w:tabs>
-          <w:tab w:val="left" w:pos="703"/>
+          <w:tab w:val="left" w:pos="720"/>
           <w:tab w:val="right" w:leader="dot" w:pos="8290"/>
         </w:tabs>
         <w:rPr>
           <w:noProof/>
-          <w:lang w:val="en-US" w:eastAsia="ja-JP"/>
+          <w:sz w:val="22"/>
+          <w:szCs w:val="22"/>
+          <w:lang w:val="en-US" w:eastAsia="fr-FR"/>
         </w:rPr>
       </w:pPr>
       <w:r>
@@ -298,7 +308,9 @@
       <w:r>
         <w:rPr>
           <w:noProof/>
-          <w:lang w:val="en-US" w:eastAsia="ja-JP"/>
+          <w:sz w:val="22"/>
+          <w:szCs w:val="22"/>
+          <w:lang w:val="en-US" w:eastAsia="fr-FR"/>
         </w:rPr>
         <w:tab/>
       </w:r>
@@ -328,7 +340,7 @@
           <w:noProof/>
           <w:lang w:val="en-US"/>
         </w:rPr>
-        <w:instrText xml:space="preserve"> PAGEREF _Toc340791846 \h </w:instrText>
+        <w:instrText xml:space="preserve"> PAGEREF _Toc474256287 \h </w:instrText>
       </w:r>
       <w:r>
         <w:rPr>
@@ -359,12 +371,14 @@
       <w:pPr>
         <w:pStyle w:val="TOC2"/>
         <w:tabs>
-          <w:tab w:val="left" w:pos="677"/>
+          <w:tab w:val="left" w:pos="720"/>
           <w:tab w:val="right" w:leader="dot" w:pos="8290"/>
         </w:tabs>
         <w:rPr>
           <w:noProof/>
-          <w:lang w:val="en-US" w:eastAsia="ja-JP"/>
+          <w:sz w:val="22"/>
+          <w:szCs w:val="22"/>
+          <w:lang w:val="en-US" w:eastAsia="fr-FR"/>
         </w:rPr>
       </w:pPr>
       <w:r>
@@ -378,7 +392,9 @@
       <w:r>
         <w:rPr>
           <w:noProof/>
-          <w:lang w:val="en-US" w:eastAsia="ja-JP"/>
+          <w:sz w:val="22"/>
+          <w:szCs w:val="22"/>
+          <w:lang w:val="en-US" w:eastAsia="fr-FR"/>
         </w:rPr>
         <w:tab/>
       </w:r>
@@ -408,7 +424,7 @@
           <w:noProof/>
           <w:lang w:val="en-US"/>
         </w:rPr>
-        <w:instrText xml:space="preserve"> PAGEREF _Toc340791847 \h </w:instrText>
+        <w:instrText xml:space="preserve"> PAGEREF _Toc474256288 \h </w:instrText>
       </w:r>
       <w:r>
         <w:rPr>
@@ -439,12 +455,14 @@
       <w:pPr>
         <w:pStyle w:val="TOC2"/>
         <w:tabs>
-          <w:tab w:val="left" w:pos="705"/>
+          <w:tab w:val="left" w:pos="720"/>
           <w:tab w:val="right" w:leader="dot" w:pos="8290"/>
         </w:tabs>
         <w:rPr>
           <w:noProof/>
-          <w:lang w:val="en-US" w:eastAsia="ja-JP"/>
+          <w:sz w:val="22"/>
+          <w:szCs w:val="22"/>
+          <w:lang w:val="en-US" w:eastAsia="fr-FR"/>
         </w:rPr>
       </w:pPr>
       <w:r>
@@ -458,7 +476,9 @@
       <w:r>
         <w:rPr>
           <w:noProof/>
-          <w:lang w:val="en-US" w:eastAsia="ja-JP"/>
+          <w:sz w:val="22"/>
+          <w:szCs w:val="22"/>
+          <w:lang w:val="en-US" w:eastAsia="fr-FR"/>
         </w:rPr>
         <w:tab/>
       </w:r>
@@ -488,7 +508,7 @@
           <w:noProof/>
           <w:lang w:val="en-US"/>
         </w:rPr>
-        <w:instrText xml:space="preserve"> PAGEREF _Toc340791848 \h </w:instrText>
+        <w:instrText xml:space="preserve"> PAGEREF _Toc474256289 \h </w:instrText>
       </w:r>
       <w:r>
         <w:rPr>
@@ -519,12 +539,14 @@
       <w:pPr>
         <w:pStyle w:val="TOC2"/>
         <w:tabs>
-          <w:tab w:val="left" w:pos="689"/>
+          <w:tab w:val="left" w:pos="720"/>
           <w:tab w:val="right" w:leader="dot" w:pos="8290"/>
         </w:tabs>
         <w:rPr>
           <w:noProof/>
-          <w:lang w:val="en-US" w:eastAsia="ja-JP"/>
+          <w:sz w:val="22"/>
+          <w:szCs w:val="22"/>
+          <w:lang w:val="en-US" w:eastAsia="fr-FR"/>
         </w:rPr>
       </w:pPr>
       <w:r>
@@ -538,7 +560,9 @@
       <w:r>
         <w:rPr>
           <w:noProof/>
-          <w:lang w:val="en-US" w:eastAsia="ja-JP"/>
+          <w:sz w:val="22"/>
+          <w:szCs w:val="22"/>
+          <w:lang w:val="en-US" w:eastAsia="fr-FR"/>
         </w:rPr>
         <w:tab/>
       </w:r>
@@ -568,7 +592,7 @@
           <w:noProof/>
           <w:lang w:val="en-US"/>
         </w:rPr>
-        <w:instrText xml:space="preserve"> PAGEREF _Toc340791849 \h </w:instrText>
+        <w:instrText xml:space="preserve"> PAGEREF _Toc474256290 \h </w:instrText>
       </w:r>
       <w:r>
         <w:rPr>
@@ -599,12 +623,14 @@
       <w:pPr>
         <w:pStyle w:val="TOC1"/>
         <w:tabs>
-          <w:tab w:val="left" w:pos="465"/>
+          <w:tab w:val="left" w:pos="480"/>
           <w:tab w:val="right" w:leader="dot" w:pos="8290"/>
         </w:tabs>
         <w:rPr>
           <w:noProof/>
-          <w:lang w:val="en-US" w:eastAsia="ja-JP"/>
+          <w:sz w:val="22"/>
+          <w:szCs w:val="22"/>
+          <w:lang w:val="en-US" w:eastAsia="fr-FR"/>
         </w:rPr>
       </w:pPr>
       <w:r>
@@ -617,7 +643,9 @@
       <w:r>
         <w:rPr>
           <w:noProof/>
-          <w:lang w:val="en-US" w:eastAsia="ja-JP"/>
+          <w:sz w:val="22"/>
+          <w:szCs w:val="22"/>
+          <w:lang w:val="en-US" w:eastAsia="fr-FR"/>
         </w:rPr>
         <w:tab/>
       </w:r>
@@ -646,7 +674,7 @@
           <w:noProof/>
           <w:lang w:val="en-US"/>
         </w:rPr>
-        <w:instrText xml:space="preserve"> PAGEREF _Toc340791850 \h </w:instrText>
+        <w:instrText xml:space="preserve"> PAGEREF _Toc474256291 \h </w:instrText>
       </w:r>
       <w:r>
         <w:rPr>
@@ -677,12 +705,14 @@
       <w:pPr>
         <w:pStyle w:val="TOC1"/>
         <w:tabs>
-          <w:tab w:val="left" w:pos="465"/>
+          <w:tab w:val="left" w:pos="480"/>
           <w:tab w:val="right" w:leader="dot" w:pos="8290"/>
         </w:tabs>
         <w:rPr>
           <w:noProof/>
-          <w:lang w:val="en-US" w:eastAsia="ja-JP"/>
+          <w:sz w:val="22"/>
+          <w:szCs w:val="22"/>
+          <w:lang w:val="en-US" w:eastAsia="fr-FR"/>
         </w:rPr>
       </w:pPr>
       <w:r>
@@ -695,7 +725,9 @@
       <w:r>
         <w:rPr>
           <w:noProof/>
-          <w:lang w:val="en-US" w:eastAsia="ja-JP"/>
+          <w:sz w:val="22"/>
+          <w:szCs w:val="22"/>
+          <w:lang w:val="en-US" w:eastAsia="fr-FR"/>
         </w:rPr>
         <w:tab/>
       </w:r>
@@ -724,7 +756,7 @@
           <w:noProof/>
           <w:lang w:val="en-US"/>
         </w:rPr>
-        <w:instrText xml:space="preserve"> PAGEREF _Toc340791851 \h </w:instrText>
+        <w:instrText xml:space="preserve"> PAGEREF _Toc474256292 \h </w:instrText>
       </w:r>
       <w:r>
         <w:rPr>
@@ -755,12 +787,14 @@
       <w:pPr>
         <w:pStyle w:val="TOC2"/>
         <w:tabs>
-          <w:tab w:val="left" w:pos="689"/>
+          <w:tab w:val="left" w:pos="720"/>
           <w:tab w:val="right" w:leader="dot" w:pos="8290"/>
         </w:tabs>
         <w:rPr>
           <w:noProof/>
-          <w:lang w:val="en-US" w:eastAsia="ja-JP"/>
+          <w:sz w:val="22"/>
+          <w:szCs w:val="22"/>
+          <w:lang w:val="en-US" w:eastAsia="fr-FR"/>
         </w:rPr>
       </w:pPr>
       <w:r>
@@ -773,7 +807,9 @@
       <w:r>
         <w:rPr>
           <w:noProof/>
-          <w:lang w:val="en-US" w:eastAsia="ja-JP"/>
+          <w:sz w:val="22"/>
+          <w:szCs w:val="22"/>
+          <w:lang w:val="en-US" w:eastAsia="fr-FR"/>
         </w:rPr>
         <w:tab/>
       </w:r>
@@ -802,7 +838,7 @@
           <w:noProof/>
           <w:lang w:val="en-US"/>
         </w:rPr>
-        <w:instrText xml:space="preserve"> PAGEREF _Toc340791852 \h </w:instrText>
+        <w:instrText xml:space="preserve"> PAGEREF _Toc474256293 \h </w:instrText>
       </w:r>
       <w:r>
         <w:rPr>
@@ -833,12 +869,14 @@
       <w:pPr>
         <w:pStyle w:val="TOC2"/>
         <w:tabs>
-          <w:tab w:val="left" w:pos="703"/>
+          <w:tab w:val="left" w:pos="720"/>
           <w:tab w:val="right" w:leader="dot" w:pos="8290"/>
         </w:tabs>
         <w:rPr>
           <w:noProof/>
-          <w:lang w:val="en-US" w:eastAsia="ja-JP"/>
+          <w:sz w:val="22"/>
+          <w:szCs w:val="22"/>
+          <w:lang w:val="en-US" w:eastAsia="fr-FR"/>
         </w:rPr>
       </w:pPr>
       <w:r>
@@ -851,7 +889,9 @@
       <w:r>
         <w:rPr>
           <w:noProof/>
-          <w:lang w:val="en-US" w:eastAsia="ja-JP"/>
+          <w:sz w:val="22"/>
+          <w:szCs w:val="22"/>
+          <w:lang w:val="en-US" w:eastAsia="fr-FR"/>
         </w:rPr>
         <w:tab/>
       </w:r>
@@ -880,7 +920,7 @@
           <w:noProof/>
           <w:lang w:val="en-US"/>
         </w:rPr>
-        <w:instrText xml:space="preserve"> PAGEREF _Toc340791853 \h </w:instrText>
+        <w:instrText xml:space="preserve"> PAGEREF _Toc474256294 \h </w:instrText>
       </w:r>
       <w:r>
         <w:rPr>
@@ -911,12 +951,14 @@
       <w:pPr>
         <w:pStyle w:val="TOC2"/>
         <w:tabs>
-          <w:tab w:val="left" w:pos="677"/>
+          <w:tab w:val="left" w:pos="720"/>
           <w:tab w:val="right" w:leader="dot" w:pos="8290"/>
         </w:tabs>
         <w:rPr>
           <w:noProof/>
-          <w:lang w:val="en-US" w:eastAsia="ja-JP"/>
+          <w:sz w:val="22"/>
+          <w:szCs w:val="22"/>
+          <w:lang w:val="en-US" w:eastAsia="fr-FR"/>
         </w:rPr>
       </w:pPr>
       <w:r>
@@ -929,7 +971,9 @@
       <w:r>
         <w:rPr>
           <w:noProof/>
-          <w:lang w:val="en-US" w:eastAsia="ja-JP"/>
+          <w:sz w:val="22"/>
+          <w:szCs w:val="22"/>
+          <w:lang w:val="en-US" w:eastAsia="fr-FR"/>
         </w:rPr>
         <w:tab/>
       </w:r>
@@ -958,7 +1002,7 @@
           <w:noProof/>
           <w:lang w:val="en-US"/>
         </w:rPr>
-        <w:instrText xml:space="preserve"> PAGEREF _Toc340791854 \h </w:instrText>
+        <w:instrText xml:space="preserve"> PAGEREF _Toc474256295 \h </w:instrText>
       </w:r>
       <w:r>
         <w:rPr>
@@ -989,12 +1033,14 @@
       <w:pPr>
         <w:pStyle w:val="TOC2"/>
         <w:tabs>
-          <w:tab w:val="left" w:pos="705"/>
+          <w:tab w:val="left" w:pos="720"/>
           <w:tab w:val="right" w:leader="dot" w:pos="8290"/>
         </w:tabs>
         <w:rPr>
           <w:noProof/>
-          <w:lang w:val="en-US" w:eastAsia="ja-JP"/>
+          <w:sz w:val="22"/>
+          <w:szCs w:val="22"/>
+          <w:lang w:val="en-US" w:eastAsia="fr-FR"/>
         </w:rPr>
       </w:pPr>
       <w:r>
@@ -1007,7 +1053,9 @@
       <w:r>
         <w:rPr>
           <w:noProof/>
-          <w:lang w:val="en-US" w:eastAsia="ja-JP"/>
+          <w:sz w:val="22"/>
+          <w:szCs w:val="22"/>
+          <w:lang w:val="en-US" w:eastAsia="fr-FR"/>
         </w:rPr>
         <w:tab/>
       </w:r>
@@ -1036,7 +1084,7 @@
           <w:noProof/>
           <w:lang w:val="en-US"/>
         </w:rPr>
-        <w:instrText xml:space="preserve"> PAGEREF _Toc340791855 \h </w:instrText>
+        <w:instrText xml:space="preserve"> PAGEREF _Toc474256296 \h </w:instrText>
       </w:r>
       <w:r>
         <w:rPr>
@@ -1067,12 +1115,14 @@
       <w:pPr>
         <w:pStyle w:val="TOC2"/>
         <w:tabs>
-          <w:tab w:val="left" w:pos="689"/>
+          <w:tab w:val="left" w:pos="720"/>
           <w:tab w:val="right" w:leader="dot" w:pos="8290"/>
         </w:tabs>
         <w:rPr>
           <w:noProof/>
-          <w:lang w:val="en-US" w:eastAsia="ja-JP"/>
+          <w:sz w:val="22"/>
+          <w:szCs w:val="22"/>
+          <w:lang w:val="en-US" w:eastAsia="fr-FR"/>
         </w:rPr>
       </w:pPr>
       <w:r>
@@ -1085,7 +1135,9 @@
       <w:r>
         <w:rPr>
           <w:noProof/>
-          <w:lang w:val="en-US" w:eastAsia="ja-JP"/>
+          <w:sz w:val="22"/>
+          <w:szCs w:val="22"/>
+          <w:lang w:val="en-US" w:eastAsia="fr-FR"/>
         </w:rPr>
         <w:tab/>
       </w:r>
@@ -1114,7 +1166,7 @@
           <w:noProof/>
           <w:lang w:val="en-US"/>
         </w:rPr>
-        <w:instrText xml:space="preserve"> PAGEREF _Toc340791856 \h </w:instrText>
+        <w:instrText xml:space="preserve"> PAGEREF _Toc474256297 \h </w:instrText>
       </w:r>
       <w:r>
         <w:rPr>
@@ -1145,12 +1197,14 @@
       <w:pPr>
         <w:pStyle w:val="TOC1"/>
         <w:tabs>
-          <w:tab w:val="left" w:pos="465"/>
+          <w:tab w:val="left" w:pos="480"/>
           <w:tab w:val="right" w:leader="dot" w:pos="8290"/>
         </w:tabs>
         <w:rPr>
           <w:noProof/>
-          <w:lang w:val="en-US" w:eastAsia="ja-JP"/>
+          <w:sz w:val="22"/>
+          <w:szCs w:val="22"/>
+          <w:lang w:val="en-US" w:eastAsia="fr-FR"/>
         </w:rPr>
       </w:pPr>
       <w:r>
@@ -1163,7 +1217,9 @@
       <w:r>
         <w:rPr>
           <w:noProof/>
-          <w:lang w:val="en-US" w:eastAsia="ja-JP"/>
+          <w:sz w:val="22"/>
+          <w:szCs w:val="22"/>
+          <w:lang w:val="en-US" w:eastAsia="fr-FR"/>
         </w:rPr>
         <w:tab/>
       </w:r>
@@ -1192,7 +1248,7 @@
           <w:noProof/>
           <w:lang w:val="en-US"/>
         </w:rPr>
-        <w:instrText xml:space="preserve"> PAGEREF _Toc340791857 \h </w:instrText>
+        <w:instrText xml:space="preserve"> PAGEREF _Toc474256298 \h </w:instrText>
       </w:r>
       <w:r>
         <w:rPr>
@@ -1223,12 +1279,14 @@
       <w:pPr>
         <w:pStyle w:val="TOC2"/>
         <w:tabs>
-          <w:tab w:val="left" w:pos="689"/>
+          <w:tab w:val="left" w:pos="720"/>
           <w:tab w:val="right" w:leader="dot" w:pos="8290"/>
         </w:tabs>
         <w:rPr>
           <w:noProof/>
-          <w:lang w:val="en-US" w:eastAsia="ja-JP"/>
+          <w:sz w:val="22"/>
+          <w:szCs w:val="22"/>
+          <w:lang w:val="en-US" w:eastAsia="fr-FR"/>
         </w:rPr>
       </w:pPr>
       <w:r>
@@ -1241,7 +1299,9 @@
       <w:r>
         <w:rPr>
           <w:noProof/>
-          <w:lang w:val="en-US" w:eastAsia="ja-JP"/>
+          <w:sz w:val="22"/>
+          <w:szCs w:val="22"/>
+          <w:lang w:val="en-US" w:eastAsia="fr-FR"/>
         </w:rPr>
         <w:tab/>
       </w:r>
@@ -1270,7 +1330,7 @@
           <w:noProof/>
           <w:lang w:val="en-US"/>
         </w:rPr>
-        <w:instrText xml:space="preserve"> PAGEREF _Toc340791858 \h </w:instrText>
+        <w:instrText xml:space="preserve"> PAGEREF _Toc474256299 \h </w:instrText>
       </w:r>
       <w:r>
         <w:rPr>
@@ -1301,12 +1361,14 @@
       <w:pPr>
         <w:pStyle w:val="TOC2"/>
         <w:tabs>
-          <w:tab w:val="left" w:pos="703"/>
+          <w:tab w:val="left" w:pos="720"/>
           <w:tab w:val="right" w:leader="dot" w:pos="8290"/>
         </w:tabs>
         <w:rPr>
           <w:noProof/>
-          <w:lang w:val="en-US" w:eastAsia="ja-JP"/>
+          <w:sz w:val="22"/>
+          <w:szCs w:val="22"/>
+          <w:lang w:val="en-US" w:eastAsia="fr-FR"/>
         </w:rPr>
       </w:pPr>
       <w:r>
@@ -1319,7 +1381,9 @@
       <w:r>
         <w:rPr>
           <w:noProof/>
-          <w:lang w:val="en-US" w:eastAsia="ja-JP"/>
+          <w:sz w:val="22"/>
+          <w:szCs w:val="22"/>
+          <w:lang w:val="en-US" w:eastAsia="fr-FR"/>
         </w:rPr>
         <w:tab/>
       </w:r>
@@ -1348,7 +1412,7 @@
           <w:noProof/>
           <w:lang w:val="en-US"/>
         </w:rPr>
-        <w:instrText xml:space="preserve"> PAGEREF _Toc340791859 \h </w:instrText>
+        <w:instrText xml:space="preserve"> PAGEREF _Toc474256300 \h </w:instrText>
       </w:r>
       <w:r>
         <w:rPr>
@@ -1383,7 +1447,9 @@
         </w:tabs>
         <w:rPr>
           <w:noProof/>
-          <w:lang w:val="en-US" w:eastAsia="ja-JP"/>
+          <w:sz w:val="22"/>
+          <w:szCs w:val="22"/>
+          <w:lang w:val="en-US" w:eastAsia="fr-FR"/>
         </w:rPr>
       </w:pPr>
       <w:r>
@@ -1411,7 +1477,7 @@
           <w:noProof/>
           <w:lang w:val="en-US"/>
         </w:rPr>
-        <w:instrText xml:space="preserve"> PAGEREF _Toc340791860 \h </w:instrText>
+        <w:instrText xml:space="preserve"> PAGEREF _Toc474256301 \h </w:instrText>
       </w:r>
       <w:r>
         <w:rPr>
@@ -1446,7 +1512,9 @@
         </w:tabs>
         <w:rPr>
           <w:noProof/>
-          <w:lang w:val="en-US" w:eastAsia="ja-JP"/>
+          <w:sz w:val="22"/>
+          <w:szCs w:val="22"/>
+          <w:lang w:val="en-US" w:eastAsia="fr-FR"/>
         </w:rPr>
       </w:pPr>
       <w:r>
@@ -1474,7 +1542,7 @@
           <w:noProof/>
           <w:lang w:val="en-US"/>
         </w:rPr>
-        <w:instrText xml:space="preserve"> PAGEREF _Toc340791861 \h </w:instrText>
+        <w:instrText xml:space="preserve"> PAGEREF _Toc474256302 \h </w:instrText>
       </w:r>
       <w:r>
         <w:rPr>
@@ -1509,7 +1577,9 @@
         </w:tabs>
         <w:rPr>
           <w:noProof/>
-          <w:lang w:val="en-US" w:eastAsia="ja-JP"/>
+          <w:sz w:val="22"/>
+          <w:szCs w:val="22"/>
+          <w:lang w:val="en-US" w:eastAsia="fr-FR"/>
         </w:rPr>
       </w:pPr>
       <w:r>
@@ -1537,7 +1607,7 @@
           <w:noProof/>
           <w:lang w:val="en-US"/>
         </w:rPr>
-        <w:instrText xml:space="preserve"> PAGEREF _Toc340791862 \h </w:instrText>
+        <w:instrText xml:space="preserve"> PAGEREF _Toc474256303 \h </w:instrText>
       </w:r>
       <w:r>
         <w:rPr>
@@ -1568,12 +1638,14 @@
       <w:pPr>
         <w:pStyle w:val="TOC1"/>
         <w:tabs>
-          <w:tab w:val="left" w:pos="465"/>
+          <w:tab w:val="left" w:pos="480"/>
           <w:tab w:val="right" w:leader="dot" w:pos="8290"/>
         </w:tabs>
         <w:rPr>
           <w:noProof/>
-          <w:lang w:val="en-US" w:eastAsia="ja-JP"/>
+          <w:sz w:val="22"/>
+          <w:szCs w:val="22"/>
+          <w:lang w:val="en-US" w:eastAsia="fr-FR"/>
         </w:rPr>
       </w:pPr>
       <w:r>
@@ -1586,7 +1658,9 @@
       <w:r>
         <w:rPr>
           <w:noProof/>
-          <w:lang w:val="en-US" w:eastAsia="ja-JP"/>
+          <w:sz w:val="22"/>
+          <w:szCs w:val="22"/>
+          <w:lang w:val="en-US" w:eastAsia="fr-FR"/>
         </w:rPr>
         <w:tab/>
       </w:r>
@@ -1615,7 +1689,7 @@
           <w:noProof/>
           <w:lang w:val="en-US"/>
         </w:rPr>
-        <w:instrText xml:space="preserve"> PAGEREF _Toc340791863 \h </w:instrText>
+        <w:instrText xml:space="preserve"> PAGEREF _Toc474256304 \h </w:instrText>
       </w:r>
       <w:r>
         <w:rPr>
@@ -1646,12 +1720,14 @@
       <w:pPr>
         <w:pStyle w:val="TOC2"/>
         <w:tabs>
-          <w:tab w:val="left" w:pos="689"/>
+          <w:tab w:val="left" w:pos="720"/>
           <w:tab w:val="right" w:leader="dot" w:pos="8290"/>
         </w:tabs>
         <w:rPr>
           <w:noProof/>
-          <w:lang w:val="en-US" w:eastAsia="ja-JP"/>
+          <w:sz w:val="22"/>
+          <w:szCs w:val="22"/>
+          <w:lang w:val="en-US" w:eastAsia="fr-FR"/>
         </w:rPr>
       </w:pPr>
       <w:r>
@@ -1664,7 +1740,9 @@
       <w:r>
         <w:rPr>
           <w:noProof/>
-          <w:lang w:val="en-US" w:eastAsia="ja-JP"/>
+          <w:sz w:val="22"/>
+          <w:szCs w:val="22"/>
+          <w:lang w:val="en-US" w:eastAsia="fr-FR"/>
         </w:rPr>
         <w:tab/>
       </w:r>
@@ -1693,7 +1771,7 @@
           <w:noProof/>
           <w:lang w:val="en-US"/>
         </w:rPr>
-        <w:instrText xml:space="preserve"> PAGEREF _Toc340791864 \h </w:instrText>
+        <w:instrText xml:space="preserve"> PAGEREF _Toc474256305 \h </w:instrText>
       </w:r>
       <w:r>
         <w:rPr>
@@ -1724,12 +1802,14 @@
       <w:pPr>
         <w:pStyle w:val="TOC2"/>
         <w:tabs>
-          <w:tab w:val="left" w:pos="703"/>
+          <w:tab w:val="left" w:pos="720"/>
           <w:tab w:val="right" w:leader="dot" w:pos="8290"/>
         </w:tabs>
         <w:rPr>
           <w:noProof/>
-          <w:lang w:val="en-US" w:eastAsia="ja-JP"/>
+          <w:sz w:val="22"/>
+          <w:szCs w:val="22"/>
+          <w:lang w:val="en-US" w:eastAsia="fr-FR"/>
         </w:rPr>
       </w:pPr>
       <w:r>
@@ -1742,7 +1822,9 @@
       <w:r>
         <w:rPr>
           <w:noProof/>
-          <w:lang w:val="en-US" w:eastAsia="ja-JP"/>
+          <w:sz w:val="22"/>
+          <w:szCs w:val="22"/>
+          <w:lang w:val="en-US" w:eastAsia="fr-FR"/>
         </w:rPr>
         <w:tab/>
       </w:r>
@@ -1771,7 +1853,7 @@
           <w:noProof/>
           <w:lang w:val="en-US"/>
         </w:rPr>
-        <w:instrText xml:space="preserve"> PAGEREF _Toc340791865 \h </w:instrText>
+        <w:instrText xml:space="preserve"> PAGEREF _Toc474256306 \h </w:instrText>
       </w:r>
       <w:r>
         <w:rPr>
@@ -1802,12 +1884,14 @@
       <w:pPr>
         <w:pStyle w:val="TOC1"/>
         <w:tabs>
-          <w:tab w:val="left" w:pos="465"/>
+          <w:tab w:val="left" w:pos="480"/>
           <w:tab w:val="right" w:leader="dot" w:pos="8290"/>
         </w:tabs>
         <w:rPr>
           <w:noProof/>
-          <w:lang w:val="en-US" w:eastAsia="ja-JP"/>
+          <w:sz w:val="22"/>
+          <w:szCs w:val="22"/>
+          <w:lang w:val="en-US" w:eastAsia="fr-FR"/>
         </w:rPr>
       </w:pPr>
       <w:r>
@@ -1820,7 +1904,9 @@
       <w:r>
         <w:rPr>
           <w:noProof/>
-          <w:lang w:val="en-US" w:eastAsia="ja-JP"/>
+          <w:sz w:val="22"/>
+          <w:szCs w:val="22"/>
+          <w:lang w:val="en-US" w:eastAsia="fr-FR"/>
         </w:rPr>
         <w:tab/>
       </w:r>
@@ -1849,7 +1935,7 @@
           <w:noProof/>
           <w:lang w:val="en-US"/>
         </w:rPr>
-        <w:instrText xml:space="preserve"> PAGEREF _Toc340791866 \h </w:instrText>
+        <w:instrText xml:space="preserve"> PAGEREF _Toc474256307 \h </w:instrText>
       </w:r>
       <w:r>
         <w:rPr>
@@ -1880,12 +1966,14 @@
       <w:pPr>
         <w:pStyle w:val="TOC1"/>
         <w:tabs>
-          <w:tab w:val="left" w:pos="465"/>
+          <w:tab w:val="left" w:pos="480"/>
           <w:tab w:val="right" w:leader="dot" w:pos="8290"/>
         </w:tabs>
         <w:rPr>
           <w:noProof/>
-          <w:lang w:val="en-US" w:eastAsia="ja-JP"/>
+          <w:sz w:val="22"/>
+          <w:szCs w:val="22"/>
+          <w:lang w:val="en-US" w:eastAsia="fr-FR"/>
         </w:rPr>
       </w:pPr>
       <w:r>
@@ -1898,7 +1986,9 @@
       <w:r>
         <w:rPr>
           <w:noProof/>
-          <w:lang w:val="en-US" w:eastAsia="ja-JP"/>
+          <w:sz w:val="22"/>
+          <w:szCs w:val="22"/>
+          <w:lang w:val="en-US" w:eastAsia="fr-FR"/>
         </w:rPr>
         <w:tab/>
       </w:r>
@@ -1927,7 +2017,7 @@
           <w:noProof/>
           <w:lang w:val="en-US"/>
         </w:rPr>
-        <w:instrText xml:space="preserve"> PAGEREF _Toc340791867 \h </w:instrText>
+        <w:instrText xml:space="preserve"> PAGEREF _Toc474256308 \h </w:instrText>
       </w:r>
       <w:r>
         <w:rPr>
@@ -1958,12 +2048,14 @@
       <w:pPr>
         <w:pStyle w:val="TOC2"/>
         <w:tabs>
-          <w:tab w:val="left" w:pos="689"/>
+          <w:tab w:val="left" w:pos="720"/>
           <w:tab w:val="right" w:leader="dot" w:pos="8290"/>
         </w:tabs>
         <w:rPr>
           <w:noProof/>
-          <w:lang w:val="en-US" w:eastAsia="ja-JP"/>
+          <w:sz w:val="22"/>
+          <w:szCs w:val="22"/>
+          <w:lang w:val="en-US" w:eastAsia="fr-FR"/>
         </w:rPr>
       </w:pPr>
       <w:r>
@@ -1976,7 +2068,9 @@
       <w:r>
         <w:rPr>
           <w:noProof/>
-          <w:lang w:val="en-US" w:eastAsia="ja-JP"/>
+          <w:sz w:val="22"/>
+          <w:szCs w:val="22"/>
+          <w:lang w:val="en-US" w:eastAsia="fr-FR"/>
         </w:rPr>
         <w:tab/>
       </w:r>
@@ -2005,7 +2099,7 @@
           <w:noProof/>
           <w:lang w:val="en-US"/>
         </w:rPr>
-        <w:instrText xml:space="preserve"> PAGEREF _Toc340791868 \h </w:instrText>
+        <w:instrText xml:space="preserve"> PAGEREF _Toc474256309 \h </w:instrText>
       </w:r>
       <w:r>
         <w:rPr>
@@ -2036,12 +2130,14 @@
       <w:pPr>
         <w:pStyle w:val="TOC2"/>
         <w:tabs>
-          <w:tab w:val="left" w:pos="703"/>
+          <w:tab w:val="left" w:pos="720"/>
           <w:tab w:val="right" w:leader="dot" w:pos="8290"/>
         </w:tabs>
         <w:rPr>
           <w:noProof/>
-          <w:lang w:val="en-US" w:eastAsia="ja-JP"/>
+          <w:sz w:val="22"/>
+          <w:szCs w:val="22"/>
+          <w:lang w:val="en-US" w:eastAsia="fr-FR"/>
         </w:rPr>
       </w:pPr>
       <w:r>
@@ -2054,7 +2150,9 @@
       <w:r>
         <w:rPr>
           <w:noProof/>
-          <w:lang w:val="en-US" w:eastAsia="ja-JP"/>
+          <w:sz w:val="22"/>
+          <w:szCs w:val="22"/>
+          <w:lang w:val="en-US" w:eastAsia="fr-FR"/>
         </w:rPr>
         <w:tab/>
       </w:r>
@@ -2083,7 +2181,7 @@
           <w:noProof/>
           <w:lang w:val="en-US"/>
         </w:rPr>
-        <w:instrText xml:space="preserve"> PAGEREF _Toc340791869 \h </w:instrText>
+        <w:instrText xml:space="preserve"> PAGEREF _Toc474256310 \h </w:instrText>
       </w:r>
       <w:r>
         <w:rPr>
@@ -2114,12 +2212,14 @@
       <w:pPr>
         <w:pStyle w:val="TOC2"/>
         <w:tabs>
-          <w:tab w:val="left" w:pos="677"/>
+          <w:tab w:val="left" w:pos="720"/>
           <w:tab w:val="right" w:leader="dot" w:pos="8290"/>
         </w:tabs>
         <w:rPr>
           <w:noProof/>
-          <w:lang w:val="en-US" w:eastAsia="ja-JP"/>
+          <w:sz w:val="22"/>
+          <w:szCs w:val="22"/>
+          <w:lang w:val="en-US" w:eastAsia="fr-FR"/>
         </w:rPr>
       </w:pPr>
       <w:r>
@@ -2132,7 +2232,9 @@
       <w:r>
         <w:rPr>
           <w:noProof/>
-          <w:lang w:val="en-US" w:eastAsia="ja-JP"/>
+          <w:sz w:val="22"/>
+          <w:szCs w:val="22"/>
+          <w:lang w:val="en-US" w:eastAsia="fr-FR"/>
         </w:rPr>
         <w:tab/>
       </w:r>
@@ -2161,7 +2263,7 @@
           <w:noProof/>
           <w:lang w:val="en-US"/>
         </w:rPr>
-        <w:instrText xml:space="preserve"> PAGEREF _Toc340791870 \h </w:instrText>
+        <w:instrText xml:space="preserve"> PAGEREF _Toc474256311 \h </w:instrText>
       </w:r>
       <w:r>
         <w:rPr>
@@ -2192,12 +2294,14 @@
       <w:pPr>
         <w:pStyle w:val="TOC1"/>
         <w:tabs>
-          <w:tab w:val="left" w:pos="465"/>
+          <w:tab w:val="left" w:pos="480"/>
           <w:tab w:val="right" w:leader="dot" w:pos="8290"/>
         </w:tabs>
         <w:rPr>
           <w:noProof/>
-          <w:lang w:val="en-US" w:eastAsia="ja-JP"/>
+          <w:sz w:val="22"/>
+          <w:szCs w:val="22"/>
+          <w:lang w:val="en-US" w:eastAsia="fr-FR"/>
         </w:rPr>
       </w:pPr>
       <w:r>
@@ -2210,7 +2314,9 @@
       <w:r>
         <w:rPr>
           <w:noProof/>
-          <w:lang w:val="en-US" w:eastAsia="ja-JP"/>
+          <w:sz w:val="22"/>
+          <w:szCs w:val="22"/>
+          <w:lang w:val="en-US" w:eastAsia="fr-FR"/>
         </w:rPr>
         <w:tab/>
       </w:r>
@@ -2254,7 +2360,7 @@
           <w:noProof/>
           <w:lang w:val="en-US"/>
         </w:rPr>
-        <w:instrText xml:space="preserve"> PAGEREF _Toc340791871 \h </w:instrText>
+        <w:instrText xml:space="preserve"> PAGEREF _Toc474256312 \h </w:instrText>
       </w:r>
       <w:r>
         <w:rPr>
@@ -2285,12 +2391,14 @@
       <w:pPr>
         <w:pStyle w:val="TOC2"/>
         <w:tabs>
-          <w:tab w:val="left" w:pos="689"/>
+          <w:tab w:val="left" w:pos="720"/>
           <w:tab w:val="right" w:leader="dot" w:pos="8290"/>
         </w:tabs>
         <w:rPr>
           <w:noProof/>
-          <w:lang w:val="en-US" w:eastAsia="ja-JP"/>
+          <w:sz w:val="22"/>
+          <w:szCs w:val="22"/>
+          <w:lang w:val="en-US" w:eastAsia="fr-FR"/>
         </w:rPr>
       </w:pPr>
       <w:r>
@@ -2303,7 +2411,9 @@
       <w:r>
         <w:rPr>
           <w:noProof/>
-          <w:lang w:val="en-US" w:eastAsia="ja-JP"/>
+          <w:sz w:val="22"/>
+          <w:szCs w:val="22"/>
+          <w:lang w:val="en-US" w:eastAsia="fr-FR"/>
         </w:rPr>
         <w:tab/>
       </w:r>
@@ -2332,7 +2442,7 @@
           <w:noProof/>
           <w:lang w:val="en-US"/>
         </w:rPr>
-        <w:instrText xml:space="preserve"> PAGEREF _Toc340791872 \h </w:instrText>
+        <w:instrText xml:space="preserve"> PAGEREF _Toc474256313 \h </w:instrText>
       </w:r>
       <w:r>
         <w:rPr>
@@ -2363,12 +2473,14 @@
       <w:pPr>
         <w:pStyle w:val="TOC2"/>
         <w:tabs>
-          <w:tab w:val="left" w:pos="703"/>
+          <w:tab w:val="left" w:pos="720"/>
           <w:tab w:val="right" w:leader="dot" w:pos="8290"/>
         </w:tabs>
         <w:rPr>
           <w:noProof/>
-          <w:lang w:val="en-US" w:eastAsia="ja-JP"/>
+          <w:sz w:val="22"/>
+          <w:szCs w:val="22"/>
+          <w:lang w:val="en-US" w:eastAsia="fr-FR"/>
         </w:rPr>
       </w:pPr>
       <w:r>
@@ -2381,7 +2493,9 @@
       <w:r>
         <w:rPr>
           <w:noProof/>
-          <w:lang w:val="en-US" w:eastAsia="ja-JP"/>
+          <w:sz w:val="22"/>
+          <w:szCs w:val="22"/>
+          <w:lang w:val="en-US" w:eastAsia="fr-FR"/>
         </w:rPr>
         <w:tab/>
       </w:r>
@@ -2410,7 +2524,7 @@
           <w:noProof/>
           <w:lang w:val="en-US"/>
         </w:rPr>
-        <w:instrText xml:space="preserve"> PAGEREF _Toc340791873 \h </w:instrText>
+        <w:instrText xml:space="preserve"> PAGEREF _Toc474256314 \h </w:instrText>
       </w:r>
       <w:r>
         <w:rPr>
@@ -2441,12 +2555,14 @@
       <w:pPr>
         <w:pStyle w:val="TOC2"/>
         <w:tabs>
-          <w:tab w:val="left" w:pos="677"/>
+          <w:tab w:val="left" w:pos="720"/>
           <w:tab w:val="right" w:leader="dot" w:pos="8290"/>
         </w:tabs>
         <w:rPr>
           <w:noProof/>
-          <w:lang w:val="en-US" w:eastAsia="ja-JP"/>
+          <w:sz w:val="22"/>
+          <w:szCs w:val="22"/>
+          <w:lang w:val="en-US" w:eastAsia="fr-FR"/>
         </w:rPr>
       </w:pPr>
       <w:r>
@@ -2459,7 +2575,9 @@
       <w:r>
         <w:rPr>
           <w:noProof/>
-          <w:lang w:val="en-US" w:eastAsia="ja-JP"/>
+          <w:sz w:val="22"/>
+          <w:szCs w:val="22"/>
+          <w:lang w:val="en-US" w:eastAsia="fr-FR"/>
         </w:rPr>
         <w:tab/>
       </w:r>
@@ -2488,7 +2606,7 @@
           <w:noProof/>
           <w:lang w:val="en-US"/>
         </w:rPr>
-        <w:instrText xml:space="preserve"> PAGEREF _Toc340791874 \h </w:instrText>
+        <w:instrText xml:space="preserve"> PAGEREF _Toc474256315 \h </w:instrText>
       </w:r>
       <w:r>
         <w:rPr>
@@ -2519,12 +2637,14 @@
       <w:pPr>
         <w:pStyle w:val="TOC2"/>
         <w:tabs>
-          <w:tab w:val="left" w:pos="705"/>
+          <w:tab w:val="left" w:pos="720"/>
           <w:tab w:val="right" w:leader="dot" w:pos="8290"/>
         </w:tabs>
         <w:rPr>
           <w:noProof/>
-          <w:lang w:val="en-US" w:eastAsia="ja-JP"/>
+          <w:sz w:val="22"/>
+          <w:szCs w:val="22"/>
+          <w:lang w:val="en-US" w:eastAsia="fr-FR"/>
         </w:rPr>
       </w:pPr>
       <w:r>
@@ -2537,7 +2657,9 @@
       <w:r>
         <w:rPr>
           <w:noProof/>
-          <w:lang w:val="en-US" w:eastAsia="ja-JP"/>
+          <w:sz w:val="22"/>
+          <w:szCs w:val="22"/>
+          <w:lang w:val="en-US" w:eastAsia="fr-FR"/>
         </w:rPr>
         <w:tab/>
       </w:r>
@@ -2566,7 +2688,7 @@
           <w:noProof/>
           <w:lang w:val="en-US"/>
         </w:rPr>
-        <w:instrText xml:space="preserve"> PAGEREF _Toc340791875 \h </w:instrText>
+        <w:instrText xml:space="preserve"> PAGEREF _Toc474256316 \h </w:instrText>
       </w:r>
       <w:r>
         <w:rPr>
@@ -2597,12 +2719,14 @@
       <w:pPr>
         <w:pStyle w:val="TOC2"/>
         <w:tabs>
-          <w:tab w:val="left" w:pos="689"/>
+          <w:tab w:val="left" w:pos="720"/>
           <w:tab w:val="right" w:leader="dot" w:pos="8290"/>
         </w:tabs>
         <w:rPr>
           <w:noProof/>
-          <w:lang w:val="en-US" w:eastAsia="ja-JP"/>
+          <w:sz w:val="22"/>
+          <w:szCs w:val="22"/>
+          <w:lang w:val="en-US" w:eastAsia="fr-FR"/>
         </w:rPr>
       </w:pPr>
       <w:r>
@@ -2615,7 +2739,9 @@
       <w:r>
         <w:rPr>
           <w:noProof/>
-          <w:lang w:val="en-US" w:eastAsia="ja-JP"/>
+          <w:sz w:val="22"/>
+          <w:szCs w:val="22"/>
+          <w:lang w:val="en-US" w:eastAsia="fr-FR"/>
         </w:rPr>
         <w:tab/>
       </w:r>
@@ -2644,7 +2770,7 @@
           <w:noProof/>
           <w:lang w:val="en-US"/>
         </w:rPr>
-        <w:instrText xml:space="preserve"> PAGEREF _Toc340791876 \h </w:instrText>
+        <w:instrText xml:space="preserve"> PAGEREF _Toc474256317 \h </w:instrText>
       </w:r>
       <w:r>
         <w:rPr>
@@ -2679,7 +2805,9 @@
         </w:tabs>
         <w:rPr>
           <w:noProof/>
-          <w:lang w:val="en-US" w:eastAsia="ja-JP"/>
+          <w:sz w:val="22"/>
+          <w:szCs w:val="22"/>
+          <w:lang w:val="en-US" w:eastAsia="fr-FR"/>
         </w:rPr>
       </w:pPr>
       <w:r>
@@ -2707,7 +2835,7 @@
           <w:noProof/>
           <w:lang w:val="en-US"/>
         </w:rPr>
-        <w:instrText xml:space="preserve"> PAGEREF _Toc340791877 \h </w:instrText>
+        <w:instrText xml:space="preserve"> PAGEREF _Toc474256318 \h </w:instrText>
       </w:r>
       <w:r>
         <w:rPr>
@@ -2742,7 +2870,9 @@
         </w:tabs>
         <w:rPr>
           <w:noProof/>
-          <w:lang w:val="en-US" w:eastAsia="ja-JP"/>
+          <w:sz w:val="22"/>
+          <w:szCs w:val="22"/>
+          <w:lang w:val="en-US" w:eastAsia="fr-FR"/>
         </w:rPr>
       </w:pPr>
       <w:r>
@@ -2770,7 +2900,7 @@
           <w:noProof/>
           <w:lang w:val="en-US"/>
         </w:rPr>
-        <w:instrText xml:space="preserve"> PAGEREF _Toc340791878 \h </w:instrText>
+        <w:instrText xml:space="preserve"> PAGEREF _Toc474256319 \h </w:instrText>
       </w:r>
       <w:r>
         <w:rPr>
@@ -2830,7 +2960,7 @@
           <w:lang w:val="en-US"/>
         </w:rPr>
       </w:pPr>
-      <w:bookmarkStart w:id="0" w:name="_Toc340791844"/>
+      <w:bookmarkStart w:id="0" w:name="_Toc474256285"/>
       <w:r>
         <w:rPr>
           <w:lang w:val="en-US"/>
@@ -2848,7 +2978,7 @@
           <w:lang w:val="en-US"/>
         </w:rPr>
       </w:pPr>
-      <w:bookmarkStart w:id="1" w:name="_Toc340791845"/>
+      <w:bookmarkStart w:id="1" w:name="_Toc474256286"/>
       <w:r>
         <w:rPr>
           <w:rFonts w:eastAsia="Times New Roman" w:cs="Times New Roman"/>
@@ -3085,7 +3215,7 @@
           <w:lang w:val="en-US"/>
         </w:rPr>
       </w:pPr>
-      <w:bookmarkStart w:id="2" w:name="_Toc340791846"/>
+      <w:bookmarkStart w:id="2" w:name="_Toc474256287"/>
       <w:r>
         <w:rPr>
           <w:rFonts w:eastAsia="Times New Roman" w:cs="Times New Roman"/>
@@ -3248,7 +3378,7 @@
           <w:lang w:val="en-US"/>
         </w:rPr>
       </w:pPr>
-      <w:bookmarkStart w:id="3" w:name="_Toc340791847"/>
+      <w:bookmarkStart w:id="3" w:name="_Toc474256288"/>
       <w:r>
         <w:rPr>
           <w:rFonts w:eastAsia="Times New Roman" w:cs="Times New Roman"/>
@@ -3500,7 +3630,7 @@
           <w:lang w:val="en-US"/>
         </w:rPr>
       </w:pPr>
-      <w:bookmarkStart w:id="4" w:name="_Toc340791848"/>
+      <w:bookmarkStart w:id="4" w:name="_Toc474256289"/>
       <w:r>
         <w:rPr>
           <w:rFonts w:eastAsia="Times New Roman" w:cs="Times New Roman"/>
@@ -3653,7 +3783,7 @@
           <w:lang w:val="en-US"/>
         </w:rPr>
       </w:pPr>
-      <w:bookmarkStart w:id="5" w:name="_Toc340791849"/>
+      <w:bookmarkStart w:id="5" w:name="_Toc474256290"/>
       <w:r>
         <w:rPr>
           <w:rFonts w:eastAsia="Times New Roman" w:cs="Times New Roman"/>
@@ -3837,7 +3967,6 @@
         </w:rPr>
         <w:t xml:space="preserve">Note: </w:t>
       </w:r>
-      <w:bookmarkStart w:id="6" w:name="_GoBack"/>
       <w:r>
         <w:rPr>
           <w:rFonts w:eastAsia="Times New Roman" w:cs="Times New Roman"/>
@@ -3845,7 +3974,6 @@
         </w:rPr>
         <w:t>installing the Arduino IDE and Teensyduino are mandatory in any case on windows, since the teensy USB serial driver needs to be installed. On Mac, both pieces of software are only required if building from sources (the teensy is automatically recognized by Mac OS without needing an extra driver)</w:t>
       </w:r>
-      <w:bookmarkEnd w:id="6"/>
     </w:p>
     <w:p>
       <w:pPr>
@@ -3907,6 +4035,42 @@
           <w:rFonts w:eastAsia="Times New Roman" w:cs="Times New Roman"/>
           <w:lang w:val="en-US"/>
         </w:rPr>
+        <w:t>Windows: a windows version of awk (like gawk)</w:t>
+      </w:r>
+      <w:r>
+        <w:rPr>
+          <w:rFonts w:eastAsia="Times New Roman" w:cs="Times New Roman"/>
+          <w:lang w:val="en-US"/>
+        </w:rPr>
+        <w:t xml:space="preserve"> and the program 7-zip</w:t>
+      </w:r>
+      <w:bookmarkStart w:id="6" w:name="_GoBack"/>
+      <w:bookmarkEnd w:id="6"/>
+      <w:r>
+        <w:rPr>
+          <w:rFonts w:eastAsia="Times New Roman" w:cs="Times New Roman"/>
+          <w:lang w:val="en-US"/>
+        </w:rPr>
+        <w:t xml:space="preserve"> to make the package</w:t>
+      </w:r>
+    </w:p>
+    <w:p>
+      <w:pPr>
+        <w:numPr>
+          <w:ilvl w:val="0"/>
+          <w:numId w:val="19"/>
+        </w:numPr>
+        <w:spacing w:before="100" w:beforeAutospacing="1" w:after="100" w:afterAutospacing="1"/>
+        <w:rPr>
+          <w:rFonts w:eastAsia="Times New Roman" w:cs="Times New Roman"/>
+          <w:lang w:val="en-US"/>
+        </w:rPr>
+      </w:pPr>
+      <w:r>
+        <w:rPr>
+          <w:rFonts w:eastAsia="Times New Roman" w:cs="Times New Roman"/>
+          <w:lang w:val="en-US"/>
+        </w:rPr>
         <w:t>Max version 6 at least (to rebuild the "hedrotReceiver" application. Not needed otherwise)</w:t>
       </w:r>
     </w:p>
@@ -3917,7 +4081,7 @@
           <w:lang w:val="en-US"/>
         </w:rPr>
       </w:pPr>
-      <w:bookmarkStart w:id="7" w:name="_Toc340791850"/>
+      <w:bookmarkStart w:id="7" w:name="_Toc474256291"/>
       <w:r>
         <w:rPr>
           <w:lang w:val="en-US"/>
@@ -4190,7 +4354,7 @@
           <w:lang w:val="en-US"/>
         </w:rPr>
       </w:pPr>
-      <w:bookmarkStart w:id="8" w:name="_Toc340791851"/>
+      <w:bookmarkStart w:id="8" w:name="_Toc474256292"/>
       <w:r>
         <w:rPr>
           <w:lang w:val="en-US"/>
@@ -4224,7 +4388,7 @@
           <w:lang w:val="en-US"/>
         </w:rPr>
       </w:pPr>
-      <w:bookmarkStart w:id="9" w:name="_Toc340791852"/>
+      <w:bookmarkStart w:id="9" w:name="_Toc474256293"/>
       <w:r>
         <w:rPr>
           <w:lang w:val="en-US"/>
@@ -4609,7 +4773,7 @@
           <w:lang w:val="en-US"/>
         </w:rPr>
       </w:pPr>
-      <w:bookmarkStart w:id="10" w:name="_Toc340791853"/>
+      <w:bookmarkStart w:id="10" w:name="_Toc474256294"/>
       <w:r>
         <w:rPr>
           <w:lang w:val="en-US"/>
@@ -4694,7 +4858,7 @@
           <w:lang w:val="en-US"/>
         </w:rPr>
       </w:pPr>
-      <w:bookmarkStart w:id="11" w:name="_Toc340791854"/>
+      <w:bookmarkStart w:id="11" w:name="_Toc474256295"/>
       <w:r>
         <w:rPr>
           <w:lang w:val="en-US"/>
@@ -4895,7 +5059,7 @@
           <w:lang w:val="en-US"/>
         </w:rPr>
       </w:pPr>
-      <w:bookmarkStart w:id="12" w:name="_Toc340791855"/>
+      <w:bookmarkStart w:id="12" w:name="_Toc474256296"/>
       <w:r>
         <w:rPr>
           <w:lang w:val="en-US"/>
@@ -5009,7 +5173,7 @@
           <w:lang w:val="en-US"/>
         </w:rPr>
       </w:pPr>
-      <w:bookmarkStart w:id="13" w:name="_Toc340791856"/>
+      <w:bookmarkStart w:id="13" w:name="_Toc474256297"/>
       <w:r>
         <w:rPr>
           <w:lang w:val="en-US"/>
@@ -5182,7 +5346,7 @@
           <w:lang w:val="en-US"/>
         </w:rPr>
       </w:pPr>
-      <w:bookmarkStart w:id="14" w:name="_Toc340791857"/>
+      <w:bookmarkStart w:id="14" w:name="_Toc474256298"/>
       <w:r>
         <w:rPr>
           <w:lang w:val="en-US"/>
@@ -5234,7 +5398,7 @@
           <w:lang w:val="en-US"/>
         </w:rPr>
       </w:pPr>
-      <w:bookmarkStart w:id="15" w:name="_Toc340791858"/>
+      <w:bookmarkStart w:id="15" w:name="_Toc474256299"/>
       <w:r>
         <w:rPr>
           <w:lang w:val="en-US"/>
@@ -5281,7 +5445,7 @@
       </w:pPr>
       <w:bookmarkStart w:id="16" w:name="_Ref340790260"/>
       <w:bookmarkStart w:id="17" w:name="_Ref340790263"/>
-      <w:bookmarkStart w:id="18" w:name="_Toc340791859"/>
+      <w:bookmarkStart w:id="18" w:name="_Toc474256300"/>
       <w:r>
         <w:rPr>
           <w:lang w:val="en-US"/>
@@ -5323,7 +5487,7 @@
           <w:lang w:val="en-US"/>
         </w:rPr>
       </w:pPr>
-      <w:bookmarkStart w:id="19" w:name="_Toc340791860"/>
+      <w:bookmarkStart w:id="19" w:name="_Toc474256301"/>
       <w:r>
         <w:rPr>
           <w:lang w:val="en-US"/>
@@ -5519,7 +5683,7 @@
           <w:lang w:val="en-US"/>
         </w:rPr>
       </w:pPr>
-      <w:bookmarkStart w:id="20" w:name="_Toc340791861"/>
+      <w:bookmarkStart w:id="20" w:name="_Toc474256302"/>
       <w:r>
         <w:rPr>
           <w:lang w:val="en-US"/>
@@ -5758,7 +5922,7 @@
           <w:lang w:val="en-US"/>
         </w:rPr>
       </w:pPr>
-      <w:bookmarkStart w:id="21" w:name="_Toc340791862"/>
+      <w:bookmarkStart w:id="21" w:name="_Toc474256303"/>
       <w:r>
         <w:rPr>
           <w:lang w:val="en-US"/>
@@ -5856,7 +6020,7 @@
           <w:lang w:val="en-US"/>
         </w:rPr>
       </w:pPr>
-      <w:bookmarkStart w:id="22" w:name="_Toc340791863"/>
+      <w:bookmarkStart w:id="22" w:name="_Toc474256304"/>
       <w:r>
         <w:rPr>
           <w:lang w:val="en-US"/>
@@ -5884,7 +6048,7 @@
           <w:lang w:val="en-US"/>
         </w:rPr>
       </w:pPr>
-      <w:bookmarkStart w:id="23" w:name="_Toc340791864"/>
+      <w:bookmarkStart w:id="23" w:name="_Toc474256305"/>
       <w:r>
         <w:rPr>
           <w:lang w:val="en-US"/>
@@ -5979,7 +6143,7 @@
           <w:lang w:val="en-US"/>
         </w:rPr>
       </w:pPr>
-      <w:bookmarkStart w:id="24" w:name="_Toc340791865"/>
+      <w:bookmarkStart w:id="24" w:name="_Toc474256306"/>
       <w:r>
         <w:rPr>
           <w:lang w:val="en-US"/>
@@ -6091,7 +6255,7 @@
           <w:lang w:val="en-US"/>
         </w:rPr>
       </w:pPr>
-      <w:bookmarkStart w:id="25" w:name="_Toc340791866"/>
+      <w:bookmarkStart w:id="25" w:name="_Toc474256307"/>
       <w:r>
         <w:rPr>
           <w:lang w:val="en-US"/>
@@ -6290,7 +6454,7 @@
       </w:pPr>
       <w:bookmarkStart w:id="26" w:name="_Ref340784725"/>
       <w:bookmarkStart w:id="27" w:name="_Ref340784729"/>
-      <w:bookmarkStart w:id="28" w:name="_Toc340791867"/>
+      <w:bookmarkStart w:id="28" w:name="_Toc474256308"/>
       <w:r>
         <w:rPr>
           <w:lang w:val="en-US"/>
@@ -6334,7 +6498,7 @@
           <w:lang w:val="en-US"/>
         </w:rPr>
       </w:pPr>
-      <w:bookmarkStart w:id="29" w:name="_Toc340791868"/>
+      <w:bookmarkStart w:id="29" w:name="_Toc474256309"/>
       <w:r>
         <w:rPr>
           <w:lang w:val="en-US"/>
@@ -6562,7 +6726,7 @@
           <w:lang w:val="en-US"/>
         </w:rPr>
       </w:pPr>
-      <w:bookmarkStart w:id="30" w:name="_Toc340791869"/>
+      <w:bookmarkStart w:id="30" w:name="_Toc474256310"/>
       <w:r>
         <w:rPr>
           <w:lang w:val="en-US"/>
@@ -6795,7 +6959,7 @@
       </w:pPr>
       <w:bookmarkStart w:id="31" w:name="_Ref340784796"/>
       <w:bookmarkStart w:id="32" w:name="_Ref340784801"/>
-      <w:bookmarkStart w:id="33" w:name="_Toc340791870"/>
+      <w:bookmarkStart w:id="33" w:name="_Toc474256311"/>
       <w:r>
         <w:rPr>
           <w:lang w:val="en-US"/>
@@ -7079,7 +7243,7 @@
         </w:rPr>
       </w:pPr>
       <w:bookmarkStart w:id="34" w:name="_Ref340784348"/>
-      <w:bookmarkStart w:id="35" w:name="_Toc340791871"/>
+      <w:bookmarkStart w:id="35" w:name="_Toc474256312"/>
       <w:r>
         <w:rPr>
           <w:lang w:val="en-US"/>
@@ -7323,7 +7487,7 @@
           <w:lang w:val="en-US"/>
         </w:rPr>
       </w:pPr>
-      <w:bookmarkStart w:id="36" w:name="_Toc340791872"/>
+      <w:bookmarkStart w:id="36" w:name="_Toc474256313"/>
       <w:r>
         <w:rPr>
           <w:lang w:val="en-US"/>
@@ -7435,7 +7599,7 @@
           <w:lang w:val="en-US"/>
         </w:rPr>
       </w:pPr>
-      <w:bookmarkStart w:id="37" w:name="_Toc340791873"/>
+      <w:bookmarkStart w:id="37" w:name="_Toc474256314"/>
       <w:r>
         <w:rPr>
           <w:lang w:val="en-US"/>
@@ -7622,7 +7786,7 @@
           <w:lang w:val="en-US"/>
         </w:rPr>
       </w:pPr>
-      <w:bookmarkStart w:id="38" w:name="_Toc340791874"/>
+      <w:bookmarkStart w:id="38" w:name="_Toc474256315"/>
       <w:r>
         <w:rPr>
           <w:lang w:val="en-US"/>
@@ -7719,7 +7883,7 @@
           <w:lang w:val="en-US"/>
         </w:rPr>
       </w:pPr>
-      <w:bookmarkStart w:id="39" w:name="_Toc340791875"/>
+      <w:bookmarkStart w:id="39" w:name="_Toc474256316"/>
       <w:r>
         <w:rPr>
           <w:lang w:val="en-US"/>
@@ -7858,7 +8022,7 @@
         <mc:AlternateContent>
           <mc:Choice Requires="wps">
             <w:drawing>
-              <wp:anchor distT="0" distB="0" distL="114300" distR="114300" simplePos="0" relativeHeight="251659264" behindDoc="0" locked="0" layoutInCell="1" allowOverlap="1" wp14:anchorId="7F47236A" wp14:editId="4569E2DC">
+              <wp:anchor distT="0" distB="0" distL="114300" distR="114300" simplePos="0" relativeHeight="251658240" behindDoc="0" locked="0" layoutInCell="1" allowOverlap="1" wp14:anchorId="7F47236A" wp14:editId="4569E2DC">
                 <wp:simplePos x="0" y="0"/>
                 <wp:positionH relativeFrom="column">
                   <wp:posOffset>0</wp:posOffset>
@@ -8236,7 +8400,7 @@
                 <v:stroke joinstyle="miter"/>
                 <v:path gradientshapeok="t" o:connecttype="rect"/>
               </v:shapetype>
-              <v:shape id="Text Box 8" o:spid="_x0000_s1026" type="#_x0000_t202" style="position:absolute;left:0;text-align:left;margin-left:0;margin-top:21.1pt;width:414pt;height:412.85pt;z-index:251659264;visibility:visible;mso-wrap-style:square;mso-width-percent:0;mso-height-percent:0;mso-wrap-distance-left:9pt;mso-wrap-distance-top:0;mso-wrap-distance-right:9pt;mso-wrap-distance-bottom:0;mso-position-horizontal:absolute;mso-position-horizontal-relative:text;mso-position-vertical:absolute;mso-position-vertical-relative:text;mso-width-percent:0;mso-height-percent:0;mso-width-relative:margin;mso-height-relative:margin;v-text-anchor:top" o:gfxdata="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" fillcolor="#fabf8f [1945]" strokecolor="black [3213]">
+              <v:shape id="Text Box 8" o:spid="_x0000_s1026" type="#_x0000_t202" style="position:absolute;left:0;text-align:left;margin-left:0;margin-top:21.1pt;width:414pt;height:412.85pt;z-index:251658240;visibility:visible;mso-wrap-style:square;mso-width-percent:0;mso-height-percent:0;mso-wrap-distance-left:9pt;mso-wrap-distance-top:0;mso-wrap-distance-right:9pt;mso-wrap-distance-bottom:0;mso-position-horizontal:absolute;mso-position-horizontal-relative:text;mso-position-vertical:absolute;mso-position-vertical-relative:text;mso-width-percent:0;mso-height-percent:0;mso-width-relative:margin;mso-height-relative:margin;v-text-anchor:top" o:gfxdata="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" fillcolor="#fabf8f [1945]" strokecolor="black [3213]">
                 <v:textbox>
                   <w:txbxContent>
                     <w:p/>
@@ -8563,7 +8727,7 @@
         </w:rPr>
       </w:pPr>
       <w:bookmarkStart w:id="40" w:name="_Ref340785064"/>
-      <w:bookmarkStart w:id="41" w:name="_Toc340791876"/>
+      <w:bookmarkStart w:id="41" w:name="_Toc474256317"/>
       <w:r>
         <w:rPr>
           <w:lang w:val="en-US"/>
@@ -8581,7 +8745,7 @@
           <w:lang w:val="en-US"/>
         </w:rPr>
       </w:pPr>
-      <w:bookmarkStart w:id="42" w:name="_Toc340791877"/>
+      <w:bookmarkStart w:id="42" w:name="_Toc474256318"/>
       <w:r>
         <w:rPr>
           <w:lang w:val="en-US"/>
@@ -8739,7 +8903,7 @@
           <w:lang w:val="en-US"/>
         </w:rPr>
       </w:pPr>
-      <w:bookmarkStart w:id="43" w:name="_Toc340791878"/>
+      <w:bookmarkStart w:id="43" w:name="_Toc474256319"/>
       <w:r>
         <w:rPr>
           <w:lang w:val="en-US"/>
@@ -12070,9 +12234,6 @@
     <w:lsdException w:name="Book Title" w:uiPriority="33" w:qFormat="1"/>
     <w:lsdException w:name="Bibliography" w:semiHidden="1" w:uiPriority="37" w:unhideWhenUsed="1"/>
     <w:lsdException w:name="TOC Heading" w:semiHidden="1" w:uiPriority="39" w:unhideWhenUsed="1" w:qFormat="1"/>
-    <w:lsdException w:name="Grid Table 1 Light" w:semiHidden="1" w:unhideWhenUsed="1"/>
-    <w:lsdException w:name="Grid Table 2" w:semiHidden="1" w:unhideWhenUsed="1"/>
-    <w:lsdException w:name="Grid Table 3" w:semiHidden="1" w:unhideWhenUsed="1"/>
     <w:lsdException w:name="Grid Table 4" w:uiPriority="49"/>
     <w:lsdException w:name="Grid Table 5 Dark" w:uiPriority="50"/>
     <w:lsdException w:name="Grid Table 6 Colorful" w:uiPriority="51"/>

</xml_diff>

<commit_message>
1.2.0RC2: bug fix on windows (building) and minor doc update
</commit_message>
<xml_diff>
--- a/doc/hedrot user manual.docx
+++ b/doc/hedrot user manual.docx
@@ -1,6 +1,6 @@
 
 <file path=word/document.xml><?xml version="1.0" encoding="utf-8"?>
-<w:document xmlns:wpc="http://schemas.microsoft.com/office/word/2010/wordprocessingCanvas" xmlns:mo="http://schemas.microsoft.com/office/mac/office/2008/main" xmlns:mc="http://schemas.openxmlformats.org/markup-compatibility/2006" xmlns:mv="urn:schemas-microsoft-com:mac:vml" xmlns:o="urn:schemas-microsoft-com:office:office" xmlns:r="http://schemas.openxmlformats.org/officeDocument/2006/relationships" xmlns:m="http://schemas.openxmlformats.org/officeDocument/2006/math" xmlns:v="urn:schemas-microsoft-com:vml" xmlns:wp14="http://schemas.microsoft.com/office/word/2010/wordprocessingDrawing" xmlns:wp="http://schemas.openxmlformats.org/drawingml/2006/wordprocessingDrawing" xmlns:w10="urn:schemas-microsoft-com:office:word" xmlns:w="http://schemas.openxmlformats.org/wordprocessingml/2006/main" xmlns:w14="http://schemas.microsoft.com/office/word/2010/wordml" xmlns:wpg="http://schemas.microsoft.com/office/word/2010/wordprocessingGroup" xmlns:wpi="http://schemas.microsoft.com/office/word/2010/wordprocessingInk" xmlns:wne="http://schemas.microsoft.com/office/word/2006/wordml" xmlns:wps="http://schemas.microsoft.com/office/word/2010/wordprocessingShape" mc:Ignorable="w14 wp14">
+<w:document xmlns:wpc="http://schemas.microsoft.com/office/word/2010/wordprocessingCanvas" xmlns:cx="http://schemas.microsoft.com/office/drawing/2014/chartex" xmlns:cx1="http://schemas.microsoft.com/office/drawing/2015/9/8/chartex" xmlns:cx2="http://schemas.microsoft.com/office/drawing/2015/10/21/chartex" xmlns:cx3="http://schemas.microsoft.com/office/drawing/2016/5/9/chartex" xmlns:cx4="http://schemas.microsoft.com/office/drawing/2016/5/10/chartex" xmlns:cx5="http://schemas.microsoft.com/office/drawing/2016/5/11/chartex" xmlns:cx6="http://schemas.microsoft.com/office/drawing/2016/5/12/chartex" xmlns:cx7="http://schemas.microsoft.com/office/drawing/2016/5/13/chartex" xmlns:cx8="http://schemas.microsoft.com/office/drawing/2016/5/14/chartex" xmlns:mc="http://schemas.openxmlformats.org/markup-compatibility/2006" xmlns:aink="http://schemas.microsoft.com/office/drawing/2016/ink" xmlns:am3d="http://schemas.microsoft.com/office/drawing/2017/model3d" xmlns:o="urn:schemas-microsoft-com:office:office" xmlns:r="http://schemas.openxmlformats.org/officeDocument/2006/relationships" xmlns:m="http://schemas.openxmlformats.org/officeDocument/2006/math" xmlns:v="urn:schemas-microsoft-com:vml" xmlns:wp14="http://schemas.microsoft.com/office/word/2010/wordprocessingDrawing" xmlns:wp="http://schemas.openxmlformats.org/drawingml/2006/wordprocessingDrawing" xmlns:w10="urn:schemas-microsoft-com:office:word" xmlns:w="http://schemas.openxmlformats.org/wordprocessingml/2006/main" xmlns:w14="http://schemas.microsoft.com/office/word/2010/wordml" xmlns:w15="http://schemas.microsoft.com/office/word/2012/wordml" xmlns:w16se="http://schemas.microsoft.com/office/word/2015/wordml/symex" xmlns:wpg="http://schemas.microsoft.com/office/word/2010/wordprocessingGroup" xmlns:wpi="http://schemas.microsoft.com/office/word/2010/wordprocessingInk" xmlns:wne="http://schemas.microsoft.com/office/word/2006/wordml" xmlns:wps="http://schemas.microsoft.com/office/word/2010/wordprocessingShape" mc:Ignorable="w14 w15 w16se wp14">
   <w:body>
     <w:p>
       <w:pPr>
@@ -4656,7 +4656,7 @@
         </w:rPr>
         <w:t xml:space="preserve"> as part of the Bili Project </w:t>
       </w:r>
-      <w:hyperlink r:id="rId9" w:history="1">
+      <w:hyperlink r:id="rId8" w:history="1">
         <w:r>
           <w:rPr>
             <w:rStyle w:val="Hyperlink"/>
@@ -4886,36 +4886,34 @@
         </w:rPr>
         <w:t>relies between 25 and 45 ms</w:t>
       </w:r>
-      <w:bookmarkStart w:id="12" w:name="_GoBack"/>
+      <w:r>
+        <w:rPr>
+          <w:lang w:val="en-US"/>
+        </w:rPr>
+        <w:t xml:space="preserve">. </w:t>
+      </w:r>
+    </w:p>
+    <w:p>
+      <w:pPr>
+        <w:pStyle w:val="Heading2"/>
+        <w:rPr>
+          <w:rFonts w:eastAsia="Times New Roman" w:cs="Times New Roman"/>
+          <w:lang w:val="en-US"/>
+        </w:rPr>
+      </w:pPr>
+      <w:bookmarkStart w:id="12" w:name="_Toc349843657"/>
+      <w:bookmarkStart w:id="13" w:name="_Toc349849248"/>
+      <w:bookmarkStart w:id="14" w:name="_Toc475993816"/>
+      <w:r>
+        <w:rPr>
+          <w:rFonts w:eastAsia="Times New Roman" w:cs="Times New Roman"/>
+          <w:lang w:val="en-US"/>
+        </w:rPr>
+        <w:t>Further Developments</w:t>
+      </w:r>
       <w:bookmarkEnd w:id="12"/>
-      <w:r>
-        <w:rPr>
-          <w:lang w:val="en-US"/>
-        </w:rPr>
-        <w:t xml:space="preserve">. </w:t>
-      </w:r>
-    </w:p>
-    <w:p>
-      <w:pPr>
-        <w:pStyle w:val="Heading2"/>
-        <w:rPr>
-          <w:rFonts w:eastAsia="Times New Roman" w:cs="Times New Roman"/>
-          <w:lang w:val="en-US"/>
-        </w:rPr>
-      </w:pPr>
-      <w:bookmarkStart w:id="13" w:name="_Toc349843657"/>
-      <w:bookmarkStart w:id="14" w:name="_Toc349849248"/>
-      <w:bookmarkStart w:id="15" w:name="_Toc475993816"/>
-      <w:r>
-        <w:rPr>
-          <w:rFonts w:eastAsia="Times New Roman" w:cs="Times New Roman"/>
-          <w:lang w:val="en-US"/>
-        </w:rPr>
-        <w:t>Further Developments</w:t>
-      </w:r>
       <w:bookmarkEnd w:id="13"/>
       <w:bookmarkEnd w:id="14"/>
-      <w:bookmarkEnd w:id="15"/>
     </w:p>
     <w:p>
       <w:pPr>
@@ -5049,9 +5047,9 @@
           <w:lang w:val="en-US"/>
         </w:rPr>
       </w:pPr>
-      <w:bookmarkStart w:id="16" w:name="_Toc349843658"/>
-      <w:bookmarkStart w:id="17" w:name="_Toc349849249"/>
-      <w:bookmarkStart w:id="18" w:name="_Toc475993817"/>
+      <w:bookmarkStart w:id="15" w:name="_Toc349843658"/>
+      <w:bookmarkStart w:id="16" w:name="_Toc349849249"/>
+      <w:bookmarkStart w:id="17" w:name="_Toc475993817"/>
       <w:r>
         <w:rPr>
           <w:rFonts w:eastAsia="Times New Roman" w:cs="Times New Roman"/>
@@ -5059,9 +5057,9 @@
         </w:rPr>
         <w:t>Licensing and Credits</w:t>
       </w:r>
+      <w:bookmarkEnd w:id="15"/>
       <w:bookmarkEnd w:id="16"/>
       <w:bookmarkEnd w:id="17"/>
-      <w:bookmarkEnd w:id="18"/>
     </w:p>
     <w:p>
       <w:pPr>
@@ -5076,7 +5074,7 @@
         </w:rPr>
         <w:t>The first development phase of Hedrot has achieved in collaboration with the Conservatoire National Supérieur de Musique et de Danse de Paris (</w:t>
       </w:r>
-      <w:hyperlink r:id="rId10" w:history="1">
+      <w:hyperlink r:id="rId9" w:history="1">
         <w:r>
           <w:rPr>
             <w:rStyle w:val="Hyperlink"/>
@@ -5091,7 +5089,7 @@
         </w:rPr>
         <w:t>) as part of the "Bili" project (</w:t>
       </w:r>
-      <w:hyperlink r:id="rId11" w:history="1">
+      <w:hyperlink r:id="rId10" w:history="1">
         <w:r>
           <w:rPr>
             <w:rStyle w:val="Hyperlink"/>
@@ -5160,7 +5158,7 @@
                         <a:effectLst/>
                         <a:extLst>
                           <a:ext uri="{C572A759-6A51-4108-AA02-DFA0A04FC94B}">
-                            <ma14:wrappingTextBoxFlag xmlns:ma14="http://schemas.microsoft.com/office/mac/drawingml/2011/main"/>
+                            <ma14:wrappingTextBoxFlag xmlns:ma14="http://schemas.microsoft.com/office/mac/drawingml/2011/main" xmlns:w="http://schemas.openxmlformats.org/wordprocessingml/2006/main" xmlns:w10="urn:schemas-microsoft-com:office:word" xmlns:v="urn:schemas-microsoft-com:vml" xmlns:o="urn:schemas-microsoft-com:office:office" xmlns:mv="urn:schemas-microsoft-com:mac:vml" xmlns:mo="http://schemas.microsoft.com/office/mac/office/2008/main" xmlns=""/>
                           </a:ext>
                         </a:extLst>
                       </wps:spPr>
@@ -5193,7 +5191,7 @@
                                           </pic:cNvPicPr>
                                         </pic:nvPicPr>
                                         <pic:blipFill>
-                                          <a:blip r:embed="rId12">
+                                          <a:blip r:embed="rId11">
                                             <a:extLst>
                                               <a:ext uri="{28A0092B-C50C-407E-A947-70E740481C1C}">
                                                 <a14:useLocalDpi xmlns:a14="http://schemas.microsoft.com/office/drawing/2010/main" val="0"/>
@@ -5219,7 +5217,7 @@
                                           </a:ln>
                                           <a:extLst>
                                             <a:ext uri="{FAA26D3D-D897-4be2-8F04-BA451C77F1D7}">
-                                              <ma14:placeholderFlag xmlns:ma14="http://schemas.microsoft.com/office/mac/drawingml/2011/main"/>
+                                              <ma14:placeholderFlag xmlns:ma14="http://schemas.microsoft.com/office/mac/drawingml/2011/main" xmlns:w="http://schemas.openxmlformats.org/wordprocessingml/2006/main" xmlns:w10="urn:schemas-microsoft-com:office:word" xmlns:v="urn:schemas-microsoft-com:vml" xmlns:o="urn:schemas-microsoft-com:office:office" xmlns:mv="urn:schemas-microsoft-com:mac:vml" xmlns:mo="http://schemas.microsoft.com/office/mac/office/2008/main" xmlns=""/>
                                             </a:ext>
                                           </a:extLst>
                                         </pic:spPr>
@@ -5296,7 +5294,7 @@
               </wp:anchor>
             </w:drawing>
           </mc:Choice>
-          <mc:Fallback xmlns:w16se="http://schemas.microsoft.com/office/word/2015/wordml/symex" xmlns:w15="http://schemas.microsoft.com/office/word/2012/wordml" xmlns:cx8="http://schemas.microsoft.com/office/drawing/2016/5/14/chartex" xmlns:cx7="http://schemas.microsoft.com/office/drawing/2016/5/13/chartex" xmlns:cx6="http://schemas.microsoft.com/office/drawing/2016/5/12/chartex" xmlns:cx5="http://schemas.microsoft.com/office/drawing/2016/5/11/chartex" xmlns:cx4="http://schemas.microsoft.com/office/drawing/2016/5/10/chartex" xmlns:cx3="http://schemas.microsoft.com/office/drawing/2016/5/9/chartex" xmlns:cx2="http://schemas.microsoft.com/office/drawing/2015/10/21/chartex" xmlns:cx1="http://schemas.microsoft.com/office/drawing/2015/9/8/chartex" xmlns:cx="http://schemas.microsoft.com/office/drawing/2014/chartex">
+          <mc:Fallback>
             <w:pict>
               <v:shapetype w14:anchorId="30DE56E2" id="_x0000_t202" coordsize="21600,21600" o:spt="202" path="m,l,21600r21600,l21600,xe">
                 <v:stroke joinstyle="miter"/>
@@ -5313,7 +5311,6 @@
                       <w:r>
                         <w:rPr>
                           <w:noProof/>
-                          <w:lang w:val="fr-FR" w:eastAsia="fr-FR"/>
                         </w:rPr>
                         <w:drawing>
                           <wp:inline distT="0" distB="0" distL="0" distR="0" wp14:anchorId="782ED136" wp14:editId="753D9B90">
@@ -5333,7 +5330,7 @@
                                     </pic:cNvPicPr>
                                   </pic:nvPicPr>
                                   <pic:blipFill>
-                                    <a:blip r:embed="rId13">
+                                    <a:blip r:embed="rId11">
                                       <a:extLst>
                                         <a:ext uri="{28A0092B-C50C-407E-A947-70E740481C1C}">
                                           <a14:useLocalDpi xmlns:a14="http://schemas.microsoft.com/office/drawing/2010/main" val="0"/>
@@ -5413,35 +5410,7 @@
                         <w:rPr>
                           <w:lang w:val="en-US"/>
                         </w:rPr>
-                        <w:t xml:space="preserve">: The </w:t>
-                      </w:r>
-                      <w:proofErr w:type="spellStart"/>
-                      <w:r>
-                        <w:rPr>
-                          <w:lang w:val="en-US"/>
-                        </w:rPr>
-                        <w:t>Bipan</w:t>
-                      </w:r>
-                      <w:proofErr w:type="spellEnd"/>
-                      <w:r>
-                        <w:rPr>
-                          <w:lang w:val="en-US"/>
-                        </w:rPr>
-                        <w:t xml:space="preserve"> binaural renderer with the Head Tracker </w:t>
-                      </w:r>
-                      <w:proofErr w:type="spellStart"/>
-                      <w:r>
-                        <w:rPr>
-                          <w:lang w:val="en-US"/>
-                        </w:rPr>
-                        <w:t>Hedrot</w:t>
-                      </w:r>
-                      <w:proofErr w:type="spellEnd"/>
-                      <w:r>
-                        <w:rPr>
-                          <w:lang w:val="en-US"/>
-                        </w:rPr>
-                        <w:t xml:space="preserve"> on top of the headphone</w:t>
+                        <w:t>: The Bipan binaural renderer with the Head Tracker Hedrot on top of the headphone</w:t>
                       </w:r>
                     </w:p>
                   </w:txbxContent>
@@ -5486,7 +5455,7 @@
         <w:lastRenderedPageBreak/>
         <w:t>Part of code is derived from Sebastian Madgwick's open-source gradient descent angle estimation algorithm (</w:t>
       </w:r>
-      <w:hyperlink r:id="rId14" w:history="1">
+      <w:hyperlink r:id="rId12" w:history="1">
         <w:r>
           <w:rPr>
             <w:rStyle w:val="Hyperlink"/>
@@ -5639,6 +5608,24 @@
     </w:p>
     <w:p>
       <w:pPr>
+        <w:numPr>
+          <w:ilvl w:val="0"/>
+          <w:numId w:val="17"/>
+        </w:numPr>
+        <w:spacing w:before="100" w:beforeAutospacing="1" w:after="100" w:afterAutospacing="1"/>
+        <w:rPr>
+          <w:rFonts w:eastAsia="Times New Roman" w:cs="Times New Roman"/>
+          <w:lang w:val="en-US"/>
+        </w:rPr>
+      </w:pPr>
+      <w:r>
+        <w:t>Matthieu Aussal, CMAP - Ecole Polytechnique / CNRS (calibration routines)</w:t>
+      </w:r>
+      <w:bookmarkStart w:id="18" w:name="_GoBack"/>
+      <w:bookmarkEnd w:id="18"/>
+    </w:p>
+    <w:p>
+      <w:pPr>
         <w:pStyle w:val="Heading2"/>
         <w:rPr>
           <w:rFonts w:eastAsia="Times New Roman" w:cs="Times New Roman"/>
@@ -5978,7 +5965,7 @@
         </w:rPr>
         <w:t xml:space="preserve"> (called "Windows Serial Installer" on </w:t>
       </w:r>
-      <w:hyperlink r:id="rId15" w:history="1">
+      <w:hyperlink r:id="rId13" w:history="1">
         <w:r>
           <w:rPr>
             <w:rStyle w:val="Hyperlink"/>
@@ -6129,6 +6116,7 @@
           <w:rFonts w:eastAsia="Times New Roman" w:cs="Times New Roman"/>
           <w:lang w:val="en-US"/>
         </w:rPr>
+        <w:lastRenderedPageBreak/>
         <w:t>Max version 6 at least (to rebuild the "hedrotReceiver" application. Not needed otherwise)</w:t>
       </w:r>
     </w:p>
@@ -6149,7 +6137,6 @@
           <w:rFonts w:eastAsia="Times New Roman" w:cs="Times New Roman"/>
           <w:lang w:val="en-US"/>
         </w:rPr>
-        <w:lastRenderedPageBreak/>
         <w:t>Arduino IDE 1.8.1</w:t>
       </w:r>
     </w:p>
@@ -6243,7 +6230,7 @@
                         <a:effectLst/>
                         <a:extLst>
                           <a:ext uri="{C572A759-6A51-4108-AA02-DFA0A04FC94B}">
-                            <ma14:wrappingTextBoxFlag xmlns:ma14="http://schemas.microsoft.com/office/mac/drawingml/2011/main"/>
+                            <ma14:wrappingTextBoxFlag xmlns:ma14="http://schemas.microsoft.com/office/mac/drawingml/2011/main" xmlns:w="http://schemas.openxmlformats.org/wordprocessingml/2006/main" xmlns:w10="urn:schemas-microsoft-com:office:word" xmlns:v="urn:schemas-microsoft-com:vml" xmlns:o="urn:schemas-microsoft-com:office:office" xmlns:mv="urn:schemas-microsoft-com:mac:vml" xmlns:mo="http://schemas.microsoft.com/office/mac/office/2008/main" xmlns=""/>
                           </a:ext>
                         </a:extLst>
                       </wps:spPr>
@@ -6578,7 +6565,7 @@
               </wp:anchor>
             </w:drawing>
           </mc:Choice>
-          <mc:Fallback xmlns:w16se="http://schemas.microsoft.com/office/word/2015/wordml/symex" xmlns:w15="http://schemas.microsoft.com/office/word/2012/wordml" xmlns:cx8="http://schemas.microsoft.com/office/drawing/2016/5/14/chartex" xmlns:cx7="http://schemas.microsoft.com/office/drawing/2016/5/13/chartex" xmlns:cx6="http://schemas.microsoft.com/office/drawing/2016/5/12/chartex" xmlns:cx5="http://schemas.microsoft.com/office/drawing/2016/5/11/chartex" xmlns:cx4="http://schemas.microsoft.com/office/drawing/2016/5/10/chartex" xmlns:cx3="http://schemas.microsoft.com/office/drawing/2016/5/9/chartex" xmlns:cx2="http://schemas.microsoft.com/office/drawing/2015/10/21/chartex" xmlns:cx1="http://schemas.microsoft.com/office/drawing/2015/9/8/chartex" xmlns:cx="http://schemas.microsoft.com/office/drawing/2014/chartex">
+          <mc:Fallback>
             <w:pict>
               <v:shape w14:anchorId="5F1265C4" id="Text Box 10" o:spid="_x0000_s1027" type="#_x0000_t202" style="position:absolute;left:0;text-align:left;margin-left:12pt;margin-top:59.2pt;width:414pt;height:372.8pt;z-index:251651584;visibility:visible;mso-wrap-style:square;mso-width-percent:0;mso-height-percent:0;mso-wrap-distance-left:9pt;mso-wrap-distance-top:0;mso-wrap-distance-right:9pt;mso-wrap-distance-bottom:0;mso-position-horizontal:absolute;mso-position-horizontal-relative:text;mso-position-vertical:absolute;mso-position-vertical-relative:text;mso-width-percent:0;mso-height-percent:0;mso-width-relative:margin;mso-height-relative:margin;v-text-anchor:top" o:gfxdata="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" fillcolor="#fabf8f [1945]" strokecolor="black [3213]">
                 <v:textbox>
@@ -6677,27 +6664,7 @@
                           <w:szCs w:val="40"/>
                           <w:lang w:val="en-US"/>
                         </w:rPr>
-                        <w:t>Important Note for running "</w:t>
-                      </w:r>
-                      <w:proofErr w:type="spellStart"/>
-                      <w:r>
-                        <w:rPr>
-                          <w:b/>
-                          <w:sz w:val="40"/>
-                          <w:szCs w:val="40"/>
-                          <w:lang w:val="en-US"/>
-                        </w:rPr>
-                        <w:t>hedrotReceiver</w:t>
-                      </w:r>
-                      <w:proofErr w:type="spellEnd"/>
-                      <w:r>
-                        <w:rPr>
-                          <w:b/>
-                          <w:sz w:val="40"/>
-                          <w:szCs w:val="40"/>
-                          <w:lang w:val="en-US"/>
-                        </w:rPr>
-                        <w:t>" on Mac</w:t>
+                        <w:t>Important Note for running "hedrotReceiver" on Mac</w:t>
                       </w:r>
                     </w:p>
                     <w:p>
@@ -6717,21 +6684,7 @@
                         <w:rPr>
                           <w:lang w:val="en-US"/>
                         </w:rPr>
-                        <w:t>When running the application "</w:t>
-                      </w:r>
-                      <w:proofErr w:type="spellStart"/>
-                      <w:r>
-                        <w:rPr>
-                          <w:lang w:val="en-US"/>
-                        </w:rPr>
-                        <w:t>hedrotReceiver</w:t>
-                      </w:r>
-                      <w:proofErr w:type="spellEnd"/>
-                      <w:r>
-                        <w:rPr>
-                          <w:lang w:val="en-US"/>
-                        </w:rPr>
-                        <w:t xml:space="preserve">", the following error message can pop-up: </w:t>
+                        <w:t xml:space="preserve">When running the application "hedrotReceiver", the following error message can pop-up: </w:t>
                       </w:r>
                     </w:p>
                     <w:p>
@@ -6752,27 +6705,7 @@
                           <w:szCs w:val="28"/>
                           <w:lang w:val="en-US"/>
                         </w:rPr>
-                        <w:t>"</w:t>
-                      </w:r>
-                      <w:proofErr w:type="spellStart"/>
-                      <w:r>
-                        <w:rPr>
-                          <w:b/>
-                          <w:sz w:val="28"/>
-                          <w:szCs w:val="28"/>
-                          <w:lang w:val="en-US"/>
-                        </w:rPr>
-                        <w:t>hedrotReceiver</w:t>
-                      </w:r>
-                      <w:proofErr w:type="spellEnd"/>
-                      <w:r>
-                        <w:rPr>
-                          <w:b/>
-                          <w:sz w:val="28"/>
-                          <w:szCs w:val="28"/>
-                          <w:lang w:val="en-US"/>
-                        </w:rPr>
-                        <w:t>"</w:t>
+                        <w:t>"hedrotReceiver"</w:t>
                       </w:r>
                       <w:r>
                         <w:rPr>
@@ -6821,14 +6754,7 @@
                           <w:rFonts w:eastAsia="Times New Roman" w:cs="Times New Roman"/>
                           <w:lang w:val="en-US"/>
                         </w:rPr>
-                        <w:t xml:space="preserve"> the application is not damaged. This message comes from the fact that the application has not been signed by Apple for the </w:t>
-                      </w:r>
-                      <w:r>
-                        <w:rPr>
-                          <w:rFonts w:eastAsia="Times New Roman" w:cs="Times New Roman"/>
-                          <w:lang w:val="en-US"/>
-                        </w:rPr>
-                        <w:t>Mac  App Store.</w:t>
+                        <w:t xml:space="preserve"> the application is not damaged. This message comes from the fact that the application has not been signed by Apple for the Mac  App Store.</w:t>
                       </w:r>
                     </w:p>
                     <w:p>
@@ -6917,33 +6843,11 @@
                           <w:lang w:val="en-US"/>
                         </w:rPr>
                       </w:pPr>
-                      <w:proofErr w:type="spellStart"/>
                       <w:r>
                         <w:rPr>
                           <w:lang w:val="en-US"/>
                         </w:rPr>
-                        <w:t>sudo</w:t>
-                      </w:r>
-                      <w:proofErr w:type="spellEnd"/>
-                      <w:r>
-                        <w:rPr>
-                          <w:lang w:val="en-US"/>
-                        </w:rPr>
-                        <w:t xml:space="preserve"> </w:t>
-                      </w:r>
-                      <w:proofErr w:type="spellStart"/>
-                      <w:r>
-                        <w:rPr>
-                          <w:lang w:val="en-US"/>
-                        </w:rPr>
-                        <w:t>spctl</w:t>
-                      </w:r>
-                      <w:proofErr w:type="spellEnd"/>
-                      <w:r>
-                        <w:rPr>
-                          <w:lang w:val="en-US"/>
-                        </w:rPr>
-                        <w:t xml:space="preserve"> --master-disable</w:t>
+                        <w:t>sudo spctl --master-disable</w:t>
                       </w:r>
                     </w:p>
                     <w:p>
@@ -7297,7 +7201,14 @@
         <w:rPr>
           <w:lang w:val="en-US"/>
         </w:rPr>
-        <w:t xml:space="preserve"> renderer. The source code is available on github (https://github.com/abaskind/hedrot) and is free of use</w:t>
+        <w:t xml:space="preserve"> renderer. The source code is available on github </w:t>
+      </w:r>
+      <w:r>
+        <w:rPr>
+          <w:lang w:val="en-US"/>
+        </w:rPr>
+        <w:lastRenderedPageBreak/>
+        <w:t>(https://github.com/abaskind/hedrot) and is free of use</w:t>
       </w:r>
       <w:r>
         <w:rPr>
@@ -7336,7 +7247,6 @@
         <w:rPr>
           <w:lang w:val="en-US"/>
         </w:rPr>
-        <w:lastRenderedPageBreak/>
         <w:t>Assembling the</w:t>
       </w:r>
       <w:r>
@@ -7721,7 +7631,7 @@
                     </pic:cNvPicPr>
                   </pic:nvPicPr>
                   <pic:blipFill>
-                    <a:blip r:embed="rId16" cstate="print">
+                    <a:blip r:embed="rId14" cstate="print">
                       <a:extLst>
                         <a:ext uri="{28A0092B-C50C-407E-A947-70E740481C1C}">
                           <a14:useLocalDpi xmlns:a14="http://schemas.microsoft.com/office/drawing/2010/main"/>
@@ -7803,7 +7713,7 @@
                     </pic:cNvPicPr>
                   </pic:nvPicPr>
                   <pic:blipFill>
-                    <a:blip r:embed="rId17">
+                    <a:blip r:embed="rId15">
                       <a:extLst>
                         <a:ext uri="{28A0092B-C50C-407E-A947-70E740481C1C}">
                           <a14:useLocalDpi xmlns:a14="http://schemas.microsoft.com/office/drawing/2010/main"/>
@@ -8009,7 +7919,7 @@
                     </pic:cNvPicPr>
                   </pic:nvPicPr>
                   <pic:blipFill>
-                    <a:blip r:embed="rId18" cstate="print">
+                    <a:blip r:embed="rId16" cstate="print">
                       <a:extLst>
                         <a:ext uri="{28A0092B-C50C-407E-A947-70E740481C1C}">
                           <a14:useLocalDpi xmlns:a14="http://schemas.microsoft.com/office/drawing/2010/main"/>
@@ -8134,7 +8044,7 @@
                     </pic:cNvPicPr>
                   </pic:nvPicPr>
                   <pic:blipFill>
-                    <a:blip r:embed="rId19" cstate="print">
+                    <a:blip r:embed="rId17" cstate="print">
                       <a:extLst>
                         <a:ext uri="{28A0092B-C50C-407E-A947-70E740481C1C}">
                           <a14:useLocalDpi xmlns:a14="http://schemas.microsoft.com/office/drawing/2010/main"/>
@@ -8256,7 +8166,7 @@
                     </pic:cNvPicPr>
                   </pic:nvPicPr>
                   <pic:blipFill>
-                    <a:blip r:embed="rId20" cstate="print">
+                    <a:blip r:embed="rId18" cstate="print">
                       <a:extLst>
                         <a:ext uri="{28A0092B-C50C-407E-A947-70E740481C1C}">
                           <a14:useLocalDpi xmlns:a14="http://schemas.microsoft.com/office/drawing/2010/main" val="0"/>
@@ -8282,7 +8192,7 @@
                     </a:ln>
                     <a:extLst>
                       <a:ext uri="{FAA26D3D-D897-4be2-8F04-BA451C77F1D7}">
-                        <ma14:placeholderFlag xmlns:ma14="http://schemas.microsoft.com/office/mac/drawingml/2011/main"/>
+                        <ma14:placeholderFlag xmlns:ma14="http://schemas.microsoft.com/office/mac/drawingml/2011/main" xmlns:w="http://schemas.openxmlformats.org/wordprocessingml/2006/main" xmlns:w10="urn:schemas-microsoft-com:office:word" xmlns:v="urn:schemas-microsoft-com:vml" xmlns:o="urn:schemas-microsoft-com:office:office" xmlns:mv="urn:schemas-microsoft-com:mac:vml" xmlns:mo="http://schemas.microsoft.com/office/mac/office/2008/main" xmlns=""/>
                       </a:ext>
                     </a:extLst>
                   </pic:spPr>
@@ -8359,7 +8269,7 @@
                     </pic:cNvPicPr>
                   </pic:nvPicPr>
                   <pic:blipFill>
-                    <a:blip r:embed="rId21" cstate="print">
+                    <a:blip r:embed="rId19" cstate="print">
                       <a:extLst>
                         <a:ext uri="{28A0092B-C50C-407E-A947-70E740481C1C}">
                           <a14:useLocalDpi xmlns:a14="http://schemas.microsoft.com/office/drawing/2010/main" val="0"/>
@@ -8385,7 +8295,7 @@
                     </a:ln>
                     <a:extLst>
                       <a:ext uri="{FAA26D3D-D897-4be2-8F04-BA451C77F1D7}">
-                        <ma14:placeholderFlag xmlns:ma14="http://schemas.microsoft.com/office/mac/drawingml/2011/main"/>
+                        <ma14:placeholderFlag xmlns:ma14="http://schemas.microsoft.com/office/mac/drawingml/2011/main" xmlns:w="http://schemas.openxmlformats.org/wordprocessingml/2006/main" xmlns:w10="urn:schemas-microsoft-com:office:word" xmlns:v="urn:schemas-microsoft-com:vml" xmlns:o="urn:schemas-microsoft-com:office:office" xmlns:mv="urn:schemas-microsoft-com:mac:vml" xmlns:mo="http://schemas.microsoft.com/office/mac/office/2008/main" xmlns=""/>
                       </a:ext>
                     </a:extLst>
                   </pic:spPr>
@@ -8502,7 +8412,7 @@
         </w:rPr>
         <w:t xml:space="preserve">...on Teensy's website </w:t>
       </w:r>
-      <w:hyperlink r:id="rId22" w:history="1">
+      <w:hyperlink r:id="rId20" w:history="1">
         <w:r>
           <w:rPr>
             <w:rStyle w:val="Hyperlink"/>
@@ -10664,7 +10574,7 @@
                         <a:effectLst/>
                         <a:extLst>
                           <a:ext uri="{C572A759-6A51-4108-AA02-DFA0A04FC94B}">
-                            <ma14:wrappingTextBoxFlag xmlns:ma14="http://schemas.microsoft.com/office/mac/drawingml/2011/main"/>
+                            <ma14:wrappingTextBoxFlag xmlns:ma14="http://schemas.microsoft.com/office/mac/drawingml/2011/main" xmlns:w="http://schemas.openxmlformats.org/wordprocessingml/2006/main" xmlns:w10="urn:schemas-microsoft-com:office:word" xmlns:v="urn:schemas-microsoft-com:vml" xmlns:o="urn:schemas-microsoft-com:office:office" xmlns:mv="urn:schemas-microsoft-com:mac:vml" xmlns:mo="http://schemas.microsoft.com/office/mac/office/2008/main" xmlns=""/>
                           </a:ext>
                         </a:extLst>
                       </wps:spPr>
@@ -10937,7 +10847,7 @@
               </wp:anchor>
             </w:drawing>
           </mc:Choice>
-          <mc:Fallback xmlns:w16se="http://schemas.microsoft.com/office/word/2015/wordml/symex" xmlns:w15="http://schemas.microsoft.com/office/word/2012/wordml" xmlns:cx8="http://schemas.microsoft.com/office/drawing/2016/5/14/chartex" xmlns:cx7="http://schemas.microsoft.com/office/drawing/2016/5/13/chartex" xmlns:cx6="http://schemas.microsoft.com/office/drawing/2016/5/12/chartex" xmlns:cx5="http://schemas.microsoft.com/office/drawing/2016/5/11/chartex" xmlns:cx4="http://schemas.microsoft.com/office/drawing/2016/5/10/chartex" xmlns:cx3="http://schemas.microsoft.com/office/drawing/2016/5/9/chartex" xmlns:cx2="http://schemas.microsoft.com/office/drawing/2015/10/21/chartex" xmlns:cx1="http://schemas.microsoft.com/office/drawing/2015/9/8/chartex" xmlns:cx="http://schemas.microsoft.com/office/drawing/2014/chartex">
+          <mc:Fallback>
             <w:pict>
               <v:shape w14:anchorId="712518F9" id="Text Box 14" o:spid="_x0000_s1028" type="#_x0000_t202" style="position:absolute;left:0;text-align:left;margin-left:24pt;margin-top:15.75pt;width:414pt;height:285.3pt;z-index:251656704;visibility:visible;mso-wrap-style:square;mso-width-percent:0;mso-height-percent:0;mso-wrap-distance-left:9pt;mso-wrap-distance-top:0;mso-wrap-distance-right:9pt;mso-wrap-distance-bottom:0;mso-position-horizontal:absolute;mso-position-horizontal-relative:text;mso-position-vertical:absolute;mso-position-vertical-relative:text;mso-width-percent:0;mso-height-percent:0;mso-width-relative:margin;mso-height-relative:margin;v-text-anchor:top" o:gfxdata="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" fillcolor="#fabf8f [1945]" strokecolor="black [3213]">
                 <v:textbox>
@@ -11059,7 +10969,6 @@
                         </w:rPr>
                         <w:t xml:space="preserve">The IMU sensor used in </w:t>
                       </w:r>
-                      <w:proofErr w:type="spellStart"/>
                       <w:r>
                         <w:rPr>
                           <w:i/>
@@ -11067,7 +10976,6 @@
                         </w:rPr>
                         <w:t>hedrot</w:t>
                       </w:r>
-                      <w:proofErr w:type="spellEnd"/>
                       <w:r>
                         <w:rPr>
                           <w:lang w:val="en-US"/>
@@ -11096,7 +11004,6 @@
                         </w:rPr>
                         <w:t xml:space="preserve">There is a possibility to disconnect the magnetometer in </w:t>
                       </w:r>
-                      <w:proofErr w:type="spellStart"/>
                       <w:r>
                         <w:rPr>
                           <w:i/>
@@ -11104,26 +11011,11 @@
                         </w:rPr>
                         <w:t>hedrot</w:t>
                       </w:r>
-                      <w:proofErr w:type="spellEnd"/>
                       <w:r>
                         <w:rPr>
                           <w:lang w:val="en-US"/>
                         </w:rPr>
-                        <w:t xml:space="preserve"> by setting the </w:t>
-                      </w:r>
-                      <w:proofErr w:type="spellStart"/>
-                      <w:r>
-                        <w:rPr>
-                          <w:lang w:val="en-US"/>
-                        </w:rPr>
-                        <w:t>MaxBeta</w:t>
-                      </w:r>
-                      <w:proofErr w:type="spellEnd"/>
-                      <w:r>
-                        <w:rPr>
-                          <w:lang w:val="en-US"/>
-                        </w:rPr>
-                        <w:t xml:space="preserve"> parameter to 0 (see </w:t>
+                        <w:t xml:space="preserve"> by setting the MaxBeta parameter to 0 (see </w:t>
                       </w:r>
                       <w:r>
                         <w:rPr>
@@ -11178,23 +11070,7 @@
                           <w:b/>
                           <w:lang w:val="en-US"/>
                         </w:rPr>
-                        <w:t xml:space="preserve">Technical Note 3: </w:t>
-                      </w:r>
-                      <w:proofErr w:type="spellStart"/>
-                      <w:r>
-                        <w:rPr>
-                          <w:b/>
-                          <w:lang w:val="en-US"/>
-                        </w:rPr>
-                        <w:t>Madgwick's</w:t>
-                      </w:r>
-                      <w:proofErr w:type="spellEnd"/>
-                      <w:r>
-                        <w:rPr>
-                          <w:b/>
-                          <w:lang w:val="en-US"/>
-                        </w:rPr>
-                        <w:t xml:space="preserve"> algorithm and the Beta parameter</w:t>
+                        <w:t>Technical Note 3: Madgwick's algorithm and the Beta parameter</w:t>
                       </w:r>
                       <w:r>
                         <w:rPr>
@@ -13107,7 +12983,7 @@
                         <a:effectLst/>
                         <a:extLst>
                           <a:ext uri="{C572A759-6A51-4108-AA02-DFA0A04FC94B}">
-                            <ma14:wrappingTextBoxFlag xmlns:ma14="http://schemas.microsoft.com/office/mac/drawingml/2011/main"/>
+                            <ma14:wrappingTextBoxFlag xmlns:ma14="http://schemas.microsoft.com/office/mac/drawingml/2011/main" xmlns:w="http://schemas.openxmlformats.org/wordprocessingml/2006/main" xmlns:w10="urn:schemas-microsoft-com:office:word" xmlns:v="urn:schemas-microsoft-com:vml" xmlns:o="urn:schemas-microsoft-com:office:office" xmlns:mv="urn:schemas-microsoft-com:mac:vml" xmlns:mo="http://schemas.microsoft.com/office/mac/office/2008/main" xmlns=""/>
                           </a:ext>
                         </a:extLst>
                       </wps:spPr>
@@ -13233,7 +13109,7 @@
                               </w:rPr>
                               <w:t xml:space="preserve">Sebastian Madgwick's angle estimation algorithm (see </w:t>
                             </w:r>
-                            <w:hyperlink r:id="rId23" w:history="1">
+                            <w:hyperlink r:id="rId21" w:history="1">
                               <w:r>
                                 <w:rPr>
                                   <w:rStyle w:val="Hyperlink"/>
@@ -13494,7 +13370,7 @@
               </wp:anchor>
             </w:drawing>
           </mc:Choice>
-          <mc:Fallback xmlns:w16se="http://schemas.microsoft.com/office/word/2015/wordml/symex" xmlns:w15="http://schemas.microsoft.com/office/word/2012/wordml" xmlns:cx8="http://schemas.microsoft.com/office/drawing/2016/5/14/chartex" xmlns:cx7="http://schemas.microsoft.com/office/drawing/2016/5/13/chartex" xmlns:cx6="http://schemas.microsoft.com/office/drawing/2016/5/12/chartex" xmlns:cx5="http://schemas.microsoft.com/office/drawing/2016/5/11/chartex" xmlns:cx4="http://schemas.microsoft.com/office/drawing/2016/5/10/chartex" xmlns:cx3="http://schemas.microsoft.com/office/drawing/2016/5/9/chartex" xmlns:cx2="http://schemas.microsoft.com/office/drawing/2015/10/21/chartex" xmlns:cx1="http://schemas.microsoft.com/office/drawing/2015/9/8/chartex" xmlns:cx="http://schemas.microsoft.com/office/drawing/2014/chartex">
+          <mc:Fallback>
             <w:pict>
               <v:shape w14:anchorId="7F47236A" id="Text Box 8" o:spid="_x0000_s1029" type="#_x0000_t202" style="position:absolute;left:0;text-align:left;margin-left:0;margin-top:51.15pt;width:414pt;height:437.9pt;z-index:251646464;visibility:visible;mso-wrap-style:square;mso-width-percent:0;mso-height-percent:0;mso-wrap-distance-left:9pt;mso-wrap-distance-top:0;mso-wrap-distance-right:9pt;mso-wrap-distance-bottom:0;mso-position-horizontal:absolute;mso-position-horizontal-relative:text;mso-position-vertical:absolute;mso-position-vertical-relative:text;mso-width-percent:0;mso-height-percent:0;mso-width-relative:margin;mso-height-relative:margin;v-text-anchor:top" o:gfxdata="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" fillcolor="#fabf8f [1945]" strokecolor="black [3213]">
                 <v:textbox>
@@ -13577,27 +13453,7 @@
                           <w:szCs w:val="40"/>
                           <w:lang w:val="en-US"/>
                         </w:rPr>
-                        <w:t xml:space="preserve"> </w:t>
-                      </w:r>
-                      <w:proofErr w:type="spellStart"/>
-                      <w:r>
-                        <w:rPr>
-                          <w:b/>
-                          <w:sz w:val="40"/>
-                          <w:szCs w:val="40"/>
-                          <w:lang w:val="en-US"/>
-                        </w:rPr>
-                        <w:t>Madgwick's</w:t>
-                      </w:r>
-                      <w:proofErr w:type="spellEnd"/>
-                      <w:r>
-                        <w:rPr>
-                          <w:b/>
-                          <w:sz w:val="40"/>
-                          <w:szCs w:val="40"/>
-                          <w:lang w:val="en-US"/>
-                        </w:rPr>
-                        <w:t xml:space="preserve"> algorithm and the </w:t>
+                        <w:t xml:space="preserve"> Madgwick's algorithm and the </w:t>
                       </w:r>
                       <w:r>
                         <w:rPr>
@@ -13637,23 +13493,9 @@
                         <w:rPr>
                           <w:lang w:val="en-US"/>
                         </w:rPr>
-                        <w:t xml:space="preserve">Sebastian </w:t>
+                        <w:t xml:space="preserve">Sebastian Madgwick's angle estimation algorithm (see </w:t>
                       </w:r>
-                      <w:proofErr w:type="spellStart"/>
-                      <w:r>
-                        <w:rPr>
-                          <w:lang w:val="en-US"/>
-                        </w:rPr>
-                        <w:t>Madgwick's</w:t>
-                      </w:r>
-                      <w:proofErr w:type="spellEnd"/>
-                      <w:r>
-                        <w:rPr>
-                          <w:lang w:val="en-US"/>
-                        </w:rPr>
-                        <w:t xml:space="preserve"> angle estimation algorithm (see </w:t>
-                      </w:r>
-                      <w:hyperlink r:id="rId24" w:history="1">
+                      <w:hyperlink r:id="rId22" w:history="1">
                         <w:r>
                           <w:rPr>
                             <w:rStyle w:val="Hyperlink"/>
@@ -13674,7 +13516,6 @@
                         </w:rPr>
                         <w:t xml:space="preserve">, on which </w:t>
                       </w:r>
-                      <w:proofErr w:type="spellStart"/>
                       <w:r>
                         <w:rPr>
                           <w:i/>
@@ -13682,7 +13523,6 @@
                         </w:rPr>
                         <w:t>hedrot</w:t>
                       </w:r>
-                      <w:proofErr w:type="spellEnd"/>
                       <w:r>
                         <w:rPr>
                           <w:lang w:val="en-US"/>
@@ -13814,21 +13654,7 @@
                         <w:rPr>
                           <w:lang w:val="en-US"/>
                         </w:rPr>
-                        <w:t xml:space="preserve"> According to Sebastian </w:t>
-                      </w:r>
-                      <w:proofErr w:type="spellStart"/>
-                      <w:r>
-                        <w:rPr>
-                          <w:lang w:val="en-US"/>
-                        </w:rPr>
-                        <w:t>Madgwick</w:t>
-                      </w:r>
-                      <w:proofErr w:type="spellEnd"/>
-                      <w:r>
-                        <w:rPr>
-                          <w:lang w:val="en-US"/>
-                        </w:rPr>
-                        <w:t xml:space="preserve">, optimal values of </w:t>
+                        <w:t xml:space="preserve"> According to Sebastian Madgwick, optimal values of </w:t>
                       </w:r>
                       <w:r>
                         <w:rPr>
@@ -13861,23 +13687,8 @@
                         <w:rPr>
                           <w:lang w:val="en-US"/>
                         </w:rPr>
-                        <w:t xml:space="preserve">The main modification to Sebastian </w:t>
+                        <w:t xml:space="preserve">The main modification to Sebastian Madgwick's algorithm in </w:t>
                       </w:r>
-                      <w:proofErr w:type="spellStart"/>
-                      <w:r>
-                        <w:rPr>
-                          <w:lang w:val="en-US"/>
-                        </w:rPr>
-                        <w:t>Madgwick's</w:t>
-                      </w:r>
-                      <w:proofErr w:type="spellEnd"/>
-                      <w:r>
-                        <w:rPr>
-                          <w:lang w:val="en-US"/>
-                        </w:rPr>
-                        <w:t xml:space="preserve"> algorithm in </w:t>
-                      </w:r>
-                      <w:proofErr w:type="spellStart"/>
                       <w:r>
                         <w:rPr>
                           <w:i/>
@@ -13885,7 +13696,6 @@
                         </w:rPr>
                         <w:t>hedrot</w:t>
                       </w:r>
-                      <w:proofErr w:type="spellEnd"/>
                       <w:r>
                         <w:rPr>
                           <w:lang w:val="en-US"/>
@@ -13948,20 +13758,20 @@
           <w:lang w:val="en-US"/>
         </w:rPr>
       </w:pPr>
-      <w:bookmarkStart w:id="128" w:name="_Ref349774109"/>
-      <w:bookmarkStart w:id="129" w:name="_Toc349843688"/>
-      <w:bookmarkStart w:id="130" w:name="_Toc349849279"/>
-      <w:bookmarkStart w:id="131" w:name="_Toc475993847"/>
+      <w:bookmarkStart w:id="129" w:name="_Ref349774109"/>
+      <w:bookmarkStart w:id="130" w:name="_Toc349843688"/>
+      <w:bookmarkStart w:id="131" w:name="_Toc349849279"/>
+      <w:bookmarkStart w:id="132" w:name="_Toc475993847"/>
       <w:r>
         <w:rPr>
           <w:lang w:val="en-US"/>
         </w:rPr>
         <w:t>Examples of Application</w:t>
       </w:r>
-      <w:bookmarkEnd w:id="128"/>
       <w:bookmarkEnd w:id="129"/>
       <w:bookmarkEnd w:id="130"/>
       <w:bookmarkEnd w:id="131"/>
+      <w:bookmarkEnd w:id="132"/>
     </w:p>
     <w:p>
       <w:pPr>
@@ -13970,18 +13780,18 @@
           <w:lang w:val="en-US"/>
         </w:rPr>
       </w:pPr>
-      <w:bookmarkStart w:id="132" w:name="_Toc349843689"/>
-      <w:bookmarkStart w:id="133" w:name="_Toc349849280"/>
-      <w:bookmarkStart w:id="134" w:name="_Toc475993848"/>
+      <w:bookmarkStart w:id="133" w:name="_Toc349843689"/>
+      <w:bookmarkStart w:id="134" w:name="_Toc349849280"/>
+      <w:bookmarkStart w:id="135" w:name="_Toc475993848"/>
       <w:r>
         <w:rPr>
           <w:lang w:val="en-US"/>
         </w:rPr>
         <w:t>Mybino</w:t>
       </w:r>
-      <w:bookmarkEnd w:id="132"/>
       <w:bookmarkEnd w:id="133"/>
       <w:bookmarkEnd w:id="134"/>
+      <w:bookmarkEnd w:id="135"/>
     </w:p>
     <w:p>
       <w:pPr>
@@ -14263,18 +14073,18 @@
           <w:lang w:val="en-US"/>
         </w:rPr>
       </w:pPr>
-      <w:bookmarkStart w:id="135" w:name="_Toc349843690"/>
-      <w:bookmarkStart w:id="136" w:name="_Toc349849281"/>
-      <w:bookmarkStart w:id="137" w:name="_Toc475993849"/>
+      <w:bookmarkStart w:id="136" w:name="_Toc349843690"/>
+      <w:bookmarkStart w:id="137" w:name="_Toc349849281"/>
+      <w:bookmarkStart w:id="138" w:name="_Toc475993849"/>
       <w:r>
         <w:rPr>
           <w:lang w:val="en-US"/>
         </w:rPr>
         <w:t>IRCAM Spat (Max version)</w:t>
       </w:r>
-      <w:bookmarkEnd w:id="135"/>
       <w:bookmarkEnd w:id="136"/>
       <w:bookmarkEnd w:id="137"/>
+      <w:bookmarkEnd w:id="138"/>
     </w:p>
     <w:p>
       <w:pPr>
@@ -14645,18 +14455,18 @@
           <w:lang w:val="en-US"/>
         </w:rPr>
       </w:pPr>
-      <w:bookmarkStart w:id="138" w:name="_Toc349843691"/>
-      <w:bookmarkStart w:id="139" w:name="_Toc349849282"/>
-      <w:bookmarkStart w:id="140" w:name="_Toc475993850"/>
+      <w:bookmarkStart w:id="139" w:name="_Toc349843691"/>
+      <w:bookmarkStart w:id="140" w:name="_Toc349849282"/>
+      <w:bookmarkStart w:id="141" w:name="_Toc475993850"/>
       <w:r>
         <w:rPr>
           <w:lang w:val="en-US"/>
         </w:rPr>
         <w:t>Reaper and Ambix</w:t>
       </w:r>
-      <w:bookmarkEnd w:id="138"/>
       <w:bookmarkEnd w:id="139"/>
       <w:bookmarkEnd w:id="140"/>
+      <w:bookmarkEnd w:id="141"/>
     </w:p>
     <w:p>
       <w:pPr>
@@ -14817,16 +14627,16 @@
           <w:lang w:val="en-US"/>
         </w:rPr>
       </w:pPr>
-      <w:bookmarkStart w:id="141" w:name="_Toc349843692"/>
-      <w:bookmarkStart w:id="142" w:name="_Toc349849283"/>
-      <w:bookmarkStart w:id="143" w:name="_Toc475993851"/>
+      <w:bookmarkStart w:id="142" w:name="_Toc349843692"/>
+      <w:bookmarkStart w:id="143" w:name="_Toc349849283"/>
+      <w:bookmarkStart w:id="144" w:name="_Toc475993851"/>
       <w:r>
         <w:rPr>
           <w:lang w:val="en-US"/>
         </w:rPr>
         <w:t xml:space="preserve">Configure </w:t>
       </w:r>
-      <w:bookmarkEnd w:id="141"/>
+      <w:bookmarkEnd w:id="142"/>
       <w:r>
         <w:rPr>
           <w:i/>
@@ -14834,8 +14644,8 @@
         </w:rPr>
         <w:t>hedrotReceiver</w:t>
       </w:r>
-      <w:bookmarkEnd w:id="142"/>
       <w:bookmarkEnd w:id="143"/>
+      <w:bookmarkEnd w:id="144"/>
     </w:p>
     <w:p>
       <w:pPr>
@@ -15059,7 +14869,7 @@
                     </pic:cNvPicPr>
                   </pic:nvPicPr>
                   <pic:blipFill rotWithShape="1">
-                    <a:blip r:embed="rId25">
+                    <a:blip r:embed="rId23">
                       <a:extLst>
                         <a:ext uri="{28A0092B-C50C-407E-A947-70E740481C1C}">
                           <a14:useLocalDpi xmlns:a14="http://schemas.microsoft.com/office/drawing/2010/main" val="0"/>
@@ -15083,7 +14893,7 @@
                     </a:ln>
                     <a:extLst>
                       <a:ext uri="{53640926-AAD7-44d8-BBD7-CCE9431645EC}">
-                        <a14:shadowObscured xmlns:a14="http://schemas.microsoft.com/office/drawing/2010/main"/>
+                        <a14:shadowObscured xmlns:a14="http://schemas.microsoft.com/office/drawing/2010/main" xmlns:w="http://schemas.openxmlformats.org/wordprocessingml/2006/main" xmlns:w10="urn:schemas-microsoft-com:office:word" xmlns:v="urn:schemas-microsoft-com:vml" xmlns:o="urn:schemas-microsoft-com:office:office" xmlns:mv="urn:schemas-microsoft-com:mac:vml" xmlns:mo="http://schemas.microsoft.com/office/mac/office/2008/main" xmlns=""/>
                       </a:ext>
                     </a:extLst>
                   </pic:spPr>
@@ -15108,18 +14918,18 @@
           <w:lang w:val="en-US"/>
         </w:rPr>
       </w:pPr>
-      <w:bookmarkStart w:id="144" w:name="_Toc349843693"/>
-      <w:bookmarkStart w:id="145" w:name="_Toc349849284"/>
-      <w:bookmarkStart w:id="146" w:name="_Toc475993852"/>
+      <w:bookmarkStart w:id="145" w:name="_Toc349843693"/>
+      <w:bookmarkStart w:id="146" w:name="_Toc349849284"/>
+      <w:bookmarkStart w:id="147" w:name="_Toc475993852"/>
       <w:r>
         <w:rPr>
           <w:lang w:val="en-US"/>
         </w:rPr>
         <w:t>Configure Reaper</w:t>
       </w:r>
-      <w:bookmarkEnd w:id="144"/>
       <w:bookmarkEnd w:id="145"/>
       <w:bookmarkEnd w:id="146"/>
+      <w:bookmarkEnd w:id="147"/>
     </w:p>
     <w:p>
       <w:pPr>
@@ -15193,7 +15003,7 @@
                     </pic:cNvPicPr>
                   </pic:nvPicPr>
                   <pic:blipFill rotWithShape="1">
-                    <a:blip r:embed="rId26">
+                    <a:blip r:embed="rId24">
                       <a:extLst>
                         <a:ext uri="{28A0092B-C50C-407E-A947-70E740481C1C}">
                           <a14:useLocalDpi xmlns:a14="http://schemas.microsoft.com/office/drawing/2010/main" val="0"/>
@@ -15217,7 +15027,7 @@
                     </a:ln>
                     <a:extLst>
                       <a:ext uri="{53640926-AAD7-44d8-BBD7-CCE9431645EC}">
-                        <a14:shadowObscured xmlns:a14="http://schemas.microsoft.com/office/drawing/2010/main"/>
+                        <a14:shadowObscured xmlns:a14="http://schemas.microsoft.com/office/drawing/2010/main" xmlns:w="http://schemas.openxmlformats.org/wordprocessingml/2006/main" xmlns:w10="urn:schemas-microsoft-com:office:word" xmlns:v="urn:schemas-microsoft-com:vml" xmlns:o="urn:schemas-microsoft-com:office:office" xmlns:mv="urn:schemas-microsoft-com:mac:vml" xmlns:mo="http://schemas.microsoft.com/office/mac/office/2008/main" xmlns=""/>
                       </a:ext>
                     </a:extLst>
                   </pic:spPr>
@@ -15235,8 +15045,8 @@
           <w:lang w:val="en-US"/>
         </w:rPr>
       </w:pPr>
-      <w:bookmarkStart w:id="147" w:name="_Toc349849285"/>
-      <w:bookmarkStart w:id="148" w:name="_Toc475993853"/>
+      <w:bookmarkStart w:id="148" w:name="_Toc349849285"/>
+      <w:bookmarkStart w:id="149" w:name="_Toc475993853"/>
       <w:r>
         <w:rPr>
           <w:lang w:val="en-US"/>
@@ -15256,8 +15066,8 @@
         </w:rPr>
         <w:t xml:space="preserve"> with ambix_rotator</w:t>
       </w:r>
-      <w:bookmarkEnd w:id="147"/>
       <w:bookmarkEnd w:id="148"/>
+      <w:bookmarkEnd w:id="149"/>
     </w:p>
     <w:p>
       <w:pPr>
@@ -15400,7 +15210,7 @@
                         <a:effectLst/>
                         <a:extLst>
                           <a:ext uri="{C572A759-6A51-4108-AA02-DFA0A04FC94B}">
-                            <ma14:wrappingTextBoxFlag xmlns:ma14="http://schemas.microsoft.com/office/mac/drawingml/2011/main"/>
+                            <ma14:wrappingTextBoxFlag xmlns:ma14="http://schemas.microsoft.com/office/mac/drawingml/2011/main" xmlns:w="http://schemas.openxmlformats.org/wordprocessingml/2006/main" xmlns:w10="urn:schemas-microsoft-com:office:word" xmlns:v="urn:schemas-microsoft-com:vml" xmlns:o="urn:schemas-microsoft-com:office:office" xmlns:mv="urn:schemas-microsoft-com:mac:vml" xmlns:mo="http://schemas.microsoft.com/office/mac/office/2008/main" xmlns=""/>
                           </a:ext>
                         </a:extLst>
                       </wps:spPr>
@@ -15433,7 +15243,7 @@
                                           </pic:cNvPicPr>
                                         </pic:nvPicPr>
                                         <pic:blipFill>
-                                          <a:blip r:embed="rId27">
+                                          <a:blip r:embed="rId25">
                                             <a:extLst>
                                               <a:ext uri="{28A0092B-C50C-407E-A947-70E740481C1C}">
                                                 <a14:useLocalDpi xmlns:a14="http://schemas.microsoft.com/office/drawing/2010/main" val="0"/>
@@ -15473,7 +15283,7 @@
                                 <w:lang w:val="en-US"/>
                               </w:rPr>
                             </w:pPr>
-                            <w:bookmarkStart w:id="149" w:name="_Ref349845589"/>
+                            <w:bookmarkStart w:id="150" w:name="_Ref349845589"/>
                             <w:r>
                               <w:rPr>
                                 <w:lang w:val="en-US"/>
@@ -15505,7 +15315,7 @@
                               </w:rPr>
                               <w:fldChar w:fldCharType="end"/>
                             </w:r>
-                            <w:bookmarkEnd w:id="149"/>
+                            <w:bookmarkEnd w:id="150"/>
                             <w:r>
                               <w:rPr>
                                 <w:lang w:val="en-US"/>
@@ -15534,7 +15344,7 @@
               </wp:anchor>
             </w:drawing>
           </mc:Choice>
-          <mc:Fallback xmlns:w16se="http://schemas.microsoft.com/office/word/2015/wordml/symex" xmlns:w15="http://schemas.microsoft.com/office/word/2012/wordml" xmlns:cx8="http://schemas.microsoft.com/office/drawing/2016/5/14/chartex" xmlns:cx7="http://schemas.microsoft.com/office/drawing/2016/5/13/chartex" xmlns:cx6="http://schemas.microsoft.com/office/drawing/2016/5/12/chartex" xmlns:cx5="http://schemas.microsoft.com/office/drawing/2016/5/11/chartex" xmlns:cx4="http://schemas.microsoft.com/office/drawing/2016/5/10/chartex" xmlns:cx3="http://schemas.microsoft.com/office/drawing/2016/5/9/chartex" xmlns:cx2="http://schemas.microsoft.com/office/drawing/2015/10/21/chartex" xmlns:cx1="http://schemas.microsoft.com/office/drawing/2015/9/8/chartex" xmlns:cx="http://schemas.microsoft.com/office/drawing/2014/chartex">
+          <mc:Fallback>
             <w:pict>
               <v:shape w14:anchorId="7481F141" id="Text Box 18" o:spid="_x0000_s1030" type="#_x0000_t202" style="position:absolute;left:0;text-align:left;margin-left:0;margin-top:77.8pt;width:415pt;height:287.75pt;z-index:251667968;visibility:visible;mso-wrap-style:none;mso-wrap-distance-left:9pt;mso-wrap-distance-top:0;mso-wrap-distance-right:9pt;mso-wrap-distance-bottom:0;mso-position-horizontal:absolute;mso-position-horizontal-relative:text;mso-position-vertical:absolute;mso-position-vertical-relative:text;v-text-anchor:top" o:gfxdata="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" filled="f" stroked="f">
                 <v:textbox style="mso-fit-shape-to-text:t">
@@ -15546,7 +15356,7 @@
                       <w:r>
                         <w:rPr>
                           <w:noProof/>
-                          <w:lang w:eastAsia="fr-FR"/>
+                          <w:lang w:val="en-US"/>
                         </w:rPr>
                         <w:drawing>
                           <wp:inline distT="0" distB="0" distL="0" distR="0" wp14:anchorId="0A51D55E" wp14:editId="007337D1">
@@ -15566,7 +15376,7 @@
                                     </pic:cNvPicPr>
                                   </pic:nvPicPr>
                                   <pic:blipFill>
-                                    <a:blip r:embed="rId28">
+                                    <a:blip r:embed="rId25">
                                       <a:extLst>
                                         <a:ext uri="{28A0092B-C50C-407E-A947-70E740481C1C}">
                                           <a14:useLocalDpi xmlns:a14="http://schemas.microsoft.com/office/drawing/2010/main" val="0"/>
@@ -15643,23 +15453,8 @@
                         <w:rPr>
                           <w:lang w:val="en-US"/>
                         </w:rPr>
-                        <w:t xml:space="preserve">: Screenshot of a simple </w:t>
+                        <w:t xml:space="preserve">: Screenshot of a simple ambisonics in Reaper controlled by </w:t>
                       </w:r>
-                      <w:proofErr w:type="spellStart"/>
-                      <w:r>
-                        <w:rPr>
-                          <w:lang w:val="en-US"/>
-                        </w:rPr>
-                        <w:t>ambisonics</w:t>
-                      </w:r>
-                      <w:proofErr w:type="spellEnd"/>
-                      <w:r>
-                        <w:rPr>
-                          <w:lang w:val="en-US"/>
-                        </w:rPr>
-                        <w:t xml:space="preserve"> in Reaper controlled by </w:t>
-                      </w:r>
-                      <w:proofErr w:type="spellStart"/>
                       <w:r>
                         <w:rPr>
                           <w:i/>
@@ -15667,7 +15462,6 @@
                         </w:rPr>
                         <w:t>hedrotReceiver</w:t>
                       </w:r>
-                      <w:proofErr w:type="spellEnd"/>
                     </w:p>
                   </w:txbxContent>
                 </v:textbox>
@@ -15976,8 +15770,8 @@
       </w:r>
     </w:p>
     <w:sectPr>
-      <w:footerReference w:type="even" r:id="rId29"/>
-      <w:footerReference w:type="default" r:id="rId30"/>
+      <w:footerReference w:type="even" r:id="rId26"/>
+      <w:footerReference w:type="default" r:id="rId27"/>
       <w:pgSz w:w="11900" w:h="16840"/>
       <w:pgMar w:top="1440" w:right="1800" w:bottom="1440" w:left="1800" w:header="708" w:footer="708" w:gutter="0"/>
       <w:cols w:space="708"/>
@@ -15988,7 +15782,7 @@
 </file>
 
 <file path=word/endnotes.xml><?xml version="1.0" encoding="utf-8"?>
-<w:endnotes xmlns:wpc="http://schemas.microsoft.com/office/word/2010/wordprocessingCanvas" xmlns:mo="http://schemas.microsoft.com/office/mac/office/2008/main" xmlns:mc="http://schemas.openxmlformats.org/markup-compatibility/2006" xmlns:mv="urn:schemas-microsoft-com:mac:vml" xmlns:o="urn:schemas-microsoft-com:office:office" xmlns:r="http://schemas.openxmlformats.org/officeDocument/2006/relationships" xmlns:m="http://schemas.openxmlformats.org/officeDocument/2006/math" xmlns:v="urn:schemas-microsoft-com:vml" xmlns:wp14="http://schemas.microsoft.com/office/word/2010/wordprocessingDrawing" xmlns:wp="http://schemas.openxmlformats.org/drawingml/2006/wordprocessingDrawing" xmlns:w10="urn:schemas-microsoft-com:office:word" xmlns:w="http://schemas.openxmlformats.org/wordprocessingml/2006/main" xmlns:w14="http://schemas.microsoft.com/office/word/2010/wordml" xmlns:wpg="http://schemas.microsoft.com/office/word/2010/wordprocessingGroup" xmlns:wpi="http://schemas.microsoft.com/office/word/2010/wordprocessingInk" xmlns:wne="http://schemas.microsoft.com/office/word/2006/wordml" xmlns:wps="http://schemas.microsoft.com/office/word/2010/wordprocessingShape" mc:Ignorable="w14 wp14">
+<w:endnotes xmlns:wpc="http://schemas.microsoft.com/office/word/2010/wordprocessingCanvas" xmlns:cx="http://schemas.microsoft.com/office/drawing/2014/chartex" xmlns:cx1="http://schemas.microsoft.com/office/drawing/2015/9/8/chartex" xmlns:cx2="http://schemas.microsoft.com/office/drawing/2015/10/21/chartex" xmlns:cx3="http://schemas.microsoft.com/office/drawing/2016/5/9/chartex" xmlns:cx4="http://schemas.microsoft.com/office/drawing/2016/5/10/chartex" xmlns:cx5="http://schemas.microsoft.com/office/drawing/2016/5/11/chartex" xmlns:cx6="http://schemas.microsoft.com/office/drawing/2016/5/12/chartex" xmlns:cx7="http://schemas.microsoft.com/office/drawing/2016/5/13/chartex" xmlns:cx8="http://schemas.microsoft.com/office/drawing/2016/5/14/chartex" xmlns:mc="http://schemas.openxmlformats.org/markup-compatibility/2006" xmlns:aink="http://schemas.microsoft.com/office/drawing/2016/ink" xmlns:am3d="http://schemas.microsoft.com/office/drawing/2017/model3d" xmlns:o="urn:schemas-microsoft-com:office:office" xmlns:r="http://schemas.openxmlformats.org/officeDocument/2006/relationships" xmlns:m="http://schemas.openxmlformats.org/officeDocument/2006/math" xmlns:v="urn:schemas-microsoft-com:vml" xmlns:wp14="http://schemas.microsoft.com/office/word/2010/wordprocessingDrawing" xmlns:wp="http://schemas.openxmlformats.org/drawingml/2006/wordprocessingDrawing" xmlns:w10="urn:schemas-microsoft-com:office:word" xmlns:w="http://schemas.openxmlformats.org/wordprocessingml/2006/main" xmlns:w14="http://schemas.microsoft.com/office/word/2010/wordml" xmlns:w15="http://schemas.microsoft.com/office/word/2012/wordml" xmlns:w16se="http://schemas.microsoft.com/office/word/2015/wordml/symex" xmlns:wpg="http://schemas.microsoft.com/office/word/2010/wordprocessingGroup" xmlns:wpi="http://schemas.microsoft.com/office/word/2010/wordprocessingInk" xmlns:wne="http://schemas.microsoft.com/office/word/2006/wordml" xmlns:wps="http://schemas.microsoft.com/office/word/2010/wordprocessingShape" mc:Ignorable="w14 w15 w16se wp14">
   <w:endnote w:type="separator" w:id="-1">
     <w:p>
       <w:r>
@@ -16007,7 +15801,7 @@
 </file>
 
 <file path=word/footer1.xml><?xml version="1.0" encoding="utf-8"?>
-<w:ftr xmlns:wpc="http://schemas.microsoft.com/office/word/2010/wordprocessingCanvas" xmlns:mo="http://schemas.microsoft.com/office/mac/office/2008/main" xmlns:mc="http://schemas.openxmlformats.org/markup-compatibility/2006" xmlns:mv="urn:schemas-microsoft-com:mac:vml" xmlns:o="urn:schemas-microsoft-com:office:office" xmlns:r="http://schemas.openxmlformats.org/officeDocument/2006/relationships" xmlns:m="http://schemas.openxmlformats.org/officeDocument/2006/math" xmlns:v="urn:schemas-microsoft-com:vml" xmlns:wp14="http://schemas.microsoft.com/office/word/2010/wordprocessingDrawing" xmlns:wp="http://schemas.openxmlformats.org/drawingml/2006/wordprocessingDrawing" xmlns:w10="urn:schemas-microsoft-com:office:word" xmlns:w="http://schemas.openxmlformats.org/wordprocessingml/2006/main" xmlns:w14="http://schemas.microsoft.com/office/word/2010/wordml" xmlns:wpg="http://schemas.microsoft.com/office/word/2010/wordprocessingGroup" xmlns:wpi="http://schemas.microsoft.com/office/word/2010/wordprocessingInk" xmlns:wne="http://schemas.microsoft.com/office/word/2006/wordml" xmlns:wps="http://schemas.microsoft.com/office/word/2010/wordprocessingShape" mc:Ignorable="w14 wp14">
+<w:ftr xmlns:wpc="http://schemas.microsoft.com/office/word/2010/wordprocessingCanvas" xmlns:cx="http://schemas.microsoft.com/office/drawing/2014/chartex" xmlns:cx1="http://schemas.microsoft.com/office/drawing/2015/9/8/chartex" xmlns:cx2="http://schemas.microsoft.com/office/drawing/2015/10/21/chartex" xmlns:cx3="http://schemas.microsoft.com/office/drawing/2016/5/9/chartex" xmlns:cx4="http://schemas.microsoft.com/office/drawing/2016/5/10/chartex" xmlns:cx5="http://schemas.microsoft.com/office/drawing/2016/5/11/chartex" xmlns:cx6="http://schemas.microsoft.com/office/drawing/2016/5/12/chartex" xmlns:cx7="http://schemas.microsoft.com/office/drawing/2016/5/13/chartex" xmlns:cx8="http://schemas.microsoft.com/office/drawing/2016/5/14/chartex" xmlns:mc="http://schemas.openxmlformats.org/markup-compatibility/2006" xmlns:aink="http://schemas.microsoft.com/office/drawing/2016/ink" xmlns:am3d="http://schemas.microsoft.com/office/drawing/2017/model3d" xmlns:o="urn:schemas-microsoft-com:office:office" xmlns:r="http://schemas.openxmlformats.org/officeDocument/2006/relationships" xmlns:m="http://schemas.openxmlformats.org/officeDocument/2006/math" xmlns:v="urn:schemas-microsoft-com:vml" xmlns:wp14="http://schemas.microsoft.com/office/word/2010/wordprocessingDrawing" xmlns:wp="http://schemas.openxmlformats.org/drawingml/2006/wordprocessingDrawing" xmlns:w10="urn:schemas-microsoft-com:office:word" xmlns:w="http://schemas.openxmlformats.org/wordprocessingml/2006/main" xmlns:w14="http://schemas.microsoft.com/office/word/2010/wordml" xmlns:w15="http://schemas.microsoft.com/office/word/2012/wordml" xmlns:w16se="http://schemas.microsoft.com/office/word/2015/wordml/symex" xmlns:wpg="http://schemas.microsoft.com/office/word/2010/wordprocessingGroup" xmlns:wpi="http://schemas.microsoft.com/office/word/2010/wordprocessingInk" xmlns:wne="http://schemas.microsoft.com/office/word/2006/wordml" xmlns:wps="http://schemas.microsoft.com/office/word/2010/wordprocessingShape" mc:Ignorable="w14 w15 w16se wp14">
   <w:p>
     <w:pPr>
       <w:pStyle w:val="Footer"/>
@@ -16045,7 +15839,7 @@
 </file>
 
 <file path=word/footer2.xml><?xml version="1.0" encoding="utf-8"?>
-<w:ftr xmlns:wpc="http://schemas.microsoft.com/office/word/2010/wordprocessingCanvas" xmlns:mo="http://schemas.microsoft.com/office/mac/office/2008/main" xmlns:mc="http://schemas.openxmlformats.org/markup-compatibility/2006" xmlns:mv="urn:schemas-microsoft-com:mac:vml" xmlns:o="urn:schemas-microsoft-com:office:office" xmlns:r="http://schemas.openxmlformats.org/officeDocument/2006/relationships" xmlns:m="http://schemas.openxmlformats.org/officeDocument/2006/math" xmlns:v="urn:schemas-microsoft-com:vml" xmlns:wp14="http://schemas.microsoft.com/office/word/2010/wordprocessingDrawing" xmlns:wp="http://schemas.openxmlformats.org/drawingml/2006/wordprocessingDrawing" xmlns:w10="urn:schemas-microsoft-com:office:word" xmlns:w="http://schemas.openxmlformats.org/wordprocessingml/2006/main" xmlns:w14="http://schemas.microsoft.com/office/word/2010/wordml" xmlns:wpg="http://schemas.microsoft.com/office/word/2010/wordprocessingGroup" xmlns:wpi="http://schemas.microsoft.com/office/word/2010/wordprocessingInk" xmlns:wne="http://schemas.microsoft.com/office/word/2006/wordml" xmlns:wps="http://schemas.microsoft.com/office/word/2010/wordprocessingShape" mc:Ignorable="w14 wp14">
+<w:ftr xmlns:wpc="http://schemas.microsoft.com/office/word/2010/wordprocessingCanvas" xmlns:cx="http://schemas.microsoft.com/office/drawing/2014/chartex" xmlns:cx1="http://schemas.microsoft.com/office/drawing/2015/9/8/chartex" xmlns:cx2="http://schemas.microsoft.com/office/drawing/2015/10/21/chartex" xmlns:cx3="http://schemas.microsoft.com/office/drawing/2016/5/9/chartex" xmlns:cx4="http://schemas.microsoft.com/office/drawing/2016/5/10/chartex" xmlns:cx5="http://schemas.microsoft.com/office/drawing/2016/5/11/chartex" xmlns:cx6="http://schemas.microsoft.com/office/drawing/2016/5/12/chartex" xmlns:cx7="http://schemas.microsoft.com/office/drawing/2016/5/13/chartex" xmlns:cx8="http://schemas.microsoft.com/office/drawing/2016/5/14/chartex" xmlns:mc="http://schemas.openxmlformats.org/markup-compatibility/2006" xmlns:aink="http://schemas.microsoft.com/office/drawing/2016/ink" xmlns:am3d="http://schemas.microsoft.com/office/drawing/2017/model3d" xmlns:o="urn:schemas-microsoft-com:office:office" xmlns:r="http://schemas.openxmlformats.org/officeDocument/2006/relationships" xmlns:m="http://schemas.openxmlformats.org/officeDocument/2006/math" xmlns:v="urn:schemas-microsoft-com:vml" xmlns:wp14="http://schemas.microsoft.com/office/word/2010/wordprocessingDrawing" xmlns:wp="http://schemas.openxmlformats.org/drawingml/2006/wordprocessingDrawing" xmlns:w10="urn:schemas-microsoft-com:office:word" xmlns:w="http://schemas.openxmlformats.org/wordprocessingml/2006/main" xmlns:w14="http://schemas.microsoft.com/office/word/2010/wordml" xmlns:w15="http://schemas.microsoft.com/office/word/2012/wordml" xmlns:w16se="http://schemas.microsoft.com/office/word/2015/wordml/symex" xmlns:wpg="http://schemas.microsoft.com/office/word/2010/wordprocessingGroup" xmlns:wpi="http://schemas.microsoft.com/office/word/2010/wordprocessingInk" xmlns:wne="http://schemas.microsoft.com/office/word/2006/wordml" xmlns:wps="http://schemas.microsoft.com/office/word/2010/wordprocessingShape" mc:Ignorable="w14 w15 w16se wp14">
   <w:p>
     <w:pPr>
       <w:pStyle w:val="Footer"/>
@@ -16077,7 +15871,7 @@
         <w:rStyle w:val="PageNumber"/>
         <w:noProof/>
       </w:rPr>
-      <w:t>4</w:t>
+      <w:t>18</w:t>
     </w:r>
     <w:r>
       <w:rPr>
@@ -16112,7 +15906,7 @@
 </file>
 
 <file path=word/footnotes.xml><?xml version="1.0" encoding="utf-8"?>
-<w:footnotes xmlns:wpc="http://schemas.microsoft.com/office/word/2010/wordprocessingCanvas" xmlns:mo="http://schemas.microsoft.com/office/mac/office/2008/main" xmlns:mc="http://schemas.openxmlformats.org/markup-compatibility/2006" xmlns:mv="urn:schemas-microsoft-com:mac:vml" xmlns:o="urn:schemas-microsoft-com:office:office" xmlns:r="http://schemas.openxmlformats.org/officeDocument/2006/relationships" xmlns:m="http://schemas.openxmlformats.org/officeDocument/2006/math" xmlns:v="urn:schemas-microsoft-com:vml" xmlns:wp14="http://schemas.microsoft.com/office/word/2010/wordprocessingDrawing" xmlns:wp="http://schemas.openxmlformats.org/drawingml/2006/wordprocessingDrawing" xmlns:w10="urn:schemas-microsoft-com:office:word" xmlns:w="http://schemas.openxmlformats.org/wordprocessingml/2006/main" xmlns:w14="http://schemas.microsoft.com/office/word/2010/wordml" xmlns:wpg="http://schemas.microsoft.com/office/word/2010/wordprocessingGroup" xmlns:wpi="http://schemas.microsoft.com/office/word/2010/wordprocessingInk" xmlns:wne="http://schemas.microsoft.com/office/word/2006/wordml" xmlns:wps="http://schemas.microsoft.com/office/word/2010/wordprocessingShape" mc:Ignorable="w14 wp14">
+<w:footnotes xmlns:wpc="http://schemas.microsoft.com/office/word/2010/wordprocessingCanvas" xmlns:cx="http://schemas.microsoft.com/office/drawing/2014/chartex" xmlns:cx1="http://schemas.microsoft.com/office/drawing/2015/9/8/chartex" xmlns:cx2="http://schemas.microsoft.com/office/drawing/2015/10/21/chartex" xmlns:cx3="http://schemas.microsoft.com/office/drawing/2016/5/9/chartex" xmlns:cx4="http://schemas.microsoft.com/office/drawing/2016/5/10/chartex" xmlns:cx5="http://schemas.microsoft.com/office/drawing/2016/5/11/chartex" xmlns:cx6="http://schemas.microsoft.com/office/drawing/2016/5/12/chartex" xmlns:cx7="http://schemas.microsoft.com/office/drawing/2016/5/13/chartex" xmlns:cx8="http://schemas.microsoft.com/office/drawing/2016/5/14/chartex" xmlns:mc="http://schemas.openxmlformats.org/markup-compatibility/2006" xmlns:aink="http://schemas.microsoft.com/office/drawing/2016/ink" xmlns:am3d="http://schemas.microsoft.com/office/drawing/2017/model3d" xmlns:o="urn:schemas-microsoft-com:office:office" xmlns:r="http://schemas.openxmlformats.org/officeDocument/2006/relationships" xmlns:m="http://schemas.openxmlformats.org/officeDocument/2006/math" xmlns:v="urn:schemas-microsoft-com:vml" xmlns:wp14="http://schemas.microsoft.com/office/word/2010/wordprocessingDrawing" xmlns:wp="http://schemas.openxmlformats.org/drawingml/2006/wordprocessingDrawing" xmlns:w10="urn:schemas-microsoft-com:office:word" xmlns:w="http://schemas.openxmlformats.org/wordprocessingml/2006/main" xmlns:w14="http://schemas.microsoft.com/office/word/2010/wordml" xmlns:w15="http://schemas.microsoft.com/office/word/2012/wordml" xmlns:w16se="http://schemas.microsoft.com/office/word/2015/wordml/symex" xmlns:wpg="http://schemas.microsoft.com/office/word/2010/wordprocessingGroup" xmlns:wpi="http://schemas.microsoft.com/office/word/2010/wordprocessingInk" xmlns:wne="http://schemas.microsoft.com/office/word/2006/wordml" xmlns:wps="http://schemas.microsoft.com/office/word/2010/wordprocessingShape" mc:Ignorable="w14 w15 w16se wp14">
   <w:footnote w:type="separator" w:id="-1">
     <w:p>
       <w:r>
@@ -16131,8 +15925,8 @@
 </file>
 
 <file path=word/numbering.xml><?xml version="1.0" encoding="utf-8"?>
-<w:numbering xmlns:wpc="http://schemas.microsoft.com/office/word/2010/wordprocessingCanvas" xmlns:mo="http://schemas.microsoft.com/office/mac/office/2008/main" xmlns:mc="http://schemas.openxmlformats.org/markup-compatibility/2006" xmlns:mv="urn:schemas-microsoft-com:mac:vml" xmlns:o="urn:schemas-microsoft-com:office:office" xmlns:r="http://schemas.openxmlformats.org/officeDocument/2006/relationships" xmlns:m="http://schemas.openxmlformats.org/officeDocument/2006/math" xmlns:v="urn:schemas-microsoft-com:vml" xmlns:wp14="http://schemas.microsoft.com/office/word/2010/wordprocessingDrawing" xmlns:wp="http://schemas.openxmlformats.org/drawingml/2006/wordprocessingDrawing" xmlns:w10="urn:schemas-microsoft-com:office:word" xmlns:w="http://schemas.openxmlformats.org/wordprocessingml/2006/main" xmlns:w14="http://schemas.microsoft.com/office/word/2010/wordml" xmlns:wpg="http://schemas.microsoft.com/office/word/2010/wordprocessingGroup" xmlns:wpi="http://schemas.microsoft.com/office/word/2010/wordprocessingInk" xmlns:wne="http://schemas.microsoft.com/office/word/2006/wordml" xmlns:wps="http://schemas.microsoft.com/office/word/2010/wordprocessingShape" mc:Ignorable="w14 wp14">
-  <w:abstractNum w:abstractNumId="0">
+<w:numbering xmlns:wpc="http://schemas.microsoft.com/office/word/2010/wordprocessingCanvas" xmlns:cx="http://schemas.microsoft.com/office/drawing/2014/chartex" xmlns:cx1="http://schemas.microsoft.com/office/drawing/2015/9/8/chartex" xmlns:cx2="http://schemas.microsoft.com/office/drawing/2015/10/21/chartex" xmlns:cx3="http://schemas.microsoft.com/office/drawing/2016/5/9/chartex" xmlns:cx4="http://schemas.microsoft.com/office/drawing/2016/5/10/chartex" xmlns:cx5="http://schemas.microsoft.com/office/drawing/2016/5/11/chartex" xmlns:cx6="http://schemas.microsoft.com/office/drawing/2016/5/12/chartex" xmlns:cx7="http://schemas.microsoft.com/office/drawing/2016/5/13/chartex" xmlns:cx8="http://schemas.microsoft.com/office/drawing/2016/5/14/chartex" xmlns:mc="http://schemas.openxmlformats.org/markup-compatibility/2006" xmlns:aink="http://schemas.microsoft.com/office/drawing/2016/ink" xmlns:am3d="http://schemas.microsoft.com/office/drawing/2017/model3d" xmlns:o="urn:schemas-microsoft-com:office:office" xmlns:r="http://schemas.openxmlformats.org/officeDocument/2006/relationships" xmlns:m="http://schemas.openxmlformats.org/officeDocument/2006/math" xmlns:v="urn:schemas-microsoft-com:vml" xmlns:wp14="http://schemas.microsoft.com/office/word/2010/wordprocessingDrawing" xmlns:wp="http://schemas.openxmlformats.org/drawingml/2006/wordprocessingDrawing" xmlns:w10="urn:schemas-microsoft-com:office:word" xmlns:w="http://schemas.openxmlformats.org/wordprocessingml/2006/main" xmlns:w14="http://schemas.microsoft.com/office/word/2010/wordml" xmlns:w15="http://schemas.microsoft.com/office/word/2012/wordml" xmlns:w16se="http://schemas.microsoft.com/office/word/2015/wordml/symex" xmlns:wpg="http://schemas.microsoft.com/office/word/2010/wordprocessingGroup" xmlns:wpi="http://schemas.microsoft.com/office/word/2010/wordprocessingInk" xmlns:wne="http://schemas.microsoft.com/office/word/2006/wordml" xmlns:wps="http://schemas.microsoft.com/office/word/2010/wordprocessingShape" mc:Ignorable="w14 w15 w16se wp14">
+  <w:abstractNum w:abstractNumId="0" w15:restartNumberingAfterBreak="0">
     <w:nsid w:val="02343797"/>
     <w:multiLevelType w:val="hybridMultilevel"/>
     <w:tmpl w:val="B538C18A"/>
@@ -16245,7 +16039,7 @@
       </w:rPr>
     </w:lvl>
   </w:abstractNum>
-  <w:abstractNum w:abstractNumId="1">
+  <w:abstractNum w:abstractNumId="1" w15:restartNumberingAfterBreak="0">
     <w:nsid w:val="031F7288"/>
     <w:multiLevelType w:val="hybridMultilevel"/>
     <w:tmpl w:val="45786C2A"/>
@@ -16358,7 +16152,7 @@
       </w:rPr>
     </w:lvl>
   </w:abstractNum>
-  <w:abstractNum w:abstractNumId="2">
+  <w:abstractNum w:abstractNumId="2" w15:restartNumberingAfterBreak="0">
     <w:nsid w:val="059C6A2D"/>
     <w:multiLevelType w:val="multilevel"/>
     <w:tmpl w:val="17E6292A"/>
@@ -16507,7 +16301,7 @@
       </w:rPr>
     </w:lvl>
   </w:abstractNum>
-  <w:abstractNum w:abstractNumId="3">
+  <w:abstractNum w:abstractNumId="3" w15:restartNumberingAfterBreak="0">
     <w:nsid w:val="0DE66FD5"/>
     <w:multiLevelType w:val="hybridMultilevel"/>
     <w:tmpl w:val="F650E4C4"/>
@@ -16620,7 +16414,7 @@
       </w:rPr>
     </w:lvl>
   </w:abstractNum>
-  <w:abstractNum w:abstractNumId="4">
+  <w:abstractNum w:abstractNumId="4" w15:restartNumberingAfterBreak="0">
     <w:nsid w:val="11AC2790"/>
     <w:multiLevelType w:val="hybridMultilevel"/>
     <w:tmpl w:val="D6343494"/>
@@ -16733,7 +16527,7 @@
       </w:rPr>
     </w:lvl>
   </w:abstractNum>
-  <w:abstractNum w:abstractNumId="5">
+  <w:abstractNum w:abstractNumId="5" w15:restartNumberingAfterBreak="0">
     <w:nsid w:val="17776731"/>
     <w:multiLevelType w:val="hybridMultilevel"/>
     <w:tmpl w:val="44AAB40C"/>
@@ -16846,7 +16640,7 @@
       </w:rPr>
     </w:lvl>
   </w:abstractNum>
-  <w:abstractNum w:abstractNumId="6">
+  <w:abstractNum w:abstractNumId="6" w15:restartNumberingAfterBreak="0">
     <w:nsid w:val="19A50F47"/>
     <w:multiLevelType w:val="hybridMultilevel"/>
     <w:tmpl w:val="8A8A487A"/>
@@ -16959,7 +16753,7 @@
       </w:rPr>
     </w:lvl>
   </w:abstractNum>
-  <w:abstractNum w:abstractNumId="7">
+  <w:abstractNum w:abstractNumId="7" w15:restartNumberingAfterBreak="0">
     <w:nsid w:val="21752B20"/>
     <w:multiLevelType w:val="hybridMultilevel"/>
     <w:tmpl w:val="68249B58"/>
@@ -17072,7 +16866,7 @@
       </w:rPr>
     </w:lvl>
   </w:abstractNum>
-  <w:abstractNum w:abstractNumId="8">
+  <w:abstractNum w:abstractNumId="8" w15:restartNumberingAfterBreak="0">
     <w:nsid w:val="275D56E9"/>
     <w:multiLevelType w:val="hybridMultilevel"/>
     <w:tmpl w:val="D312053E"/>
@@ -17185,7 +16979,7 @@
       </w:rPr>
     </w:lvl>
   </w:abstractNum>
-  <w:abstractNum w:abstractNumId="9">
+  <w:abstractNum w:abstractNumId="9" w15:restartNumberingAfterBreak="0">
     <w:nsid w:val="309160F6"/>
     <w:multiLevelType w:val="hybridMultilevel"/>
     <w:tmpl w:val="01DCA02E"/>
@@ -17298,7 +17092,7 @@
       </w:rPr>
     </w:lvl>
   </w:abstractNum>
-  <w:abstractNum w:abstractNumId="10">
+  <w:abstractNum w:abstractNumId="10" w15:restartNumberingAfterBreak="0">
     <w:nsid w:val="32FC3C6B"/>
     <w:multiLevelType w:val="hybridMultilevel"/>
     <w:tmpl w:val="05166410"/>
@@ -17411,7 +17205,7 @@
       </w:rPr>
     </w:lvl>
   </w:abstractNum>
-  <w:abstractNum w:abstractNumId="11">
+  <w:abstractNum w:abstractNumId="11" w15:restartNumberingAfterBreak="0">
     <w:nsid w:val="45C1365E"/>
     <w:multiLevelType w:val="hybridMultilevel"/>
     <w:tmpl w:val="007CD58A"/>
@@ -17524,7 +17318,7 @@
       </w:rPr>
     </w:lvl>
   </w:abstractNum>
-  <w:abstractNum w:abstractNumId="12">
+  <w:abstractNum w:abstractNumId="12" w15:restartNumberingAfterBreak="0">
     <w:nsid w:val="4B7A5DEF"/>
     <w:multiLevelType w:val="multilevel"/>
     <w:tmpl w:val="E24E4758"/>
@@ -17673,7 +17467,7 @@
       </w:rPr>
     </w:lvl>
   </w:abstractNum>
-  <w:abstractNum w:abstractNumId="13">
+  <w:abstractNum w:abstractNumId="13" w15:restartNumberingAfterBreak="0">
     <w:nsid w:val="4EB954D6"/>
     <w:multiLevelType w:val="hybridMultilevel"/>
     <w:tmpl w:val="D5A22CD8"/>
@@ -17786,7 +17580,7 @@
       </w:rPr>
     </w:lvl>
   </w:abstractNum>
-  <w:abstractNum w:abstractNumId="14">
+  <w:abstractNum w:abstractNumId="14" w15:restartNumberingAfterBreak="0">
     <w:nsid w:val="51B5456D"/>
     <w:multiLevelType w:val="hybridMultilevel"/>
     <w:tmpl w:val="76623122"/>
@@ -17899,7 +17693,7 @@
       </w:rPr>
     </w:lvl>
   </w:abstractNum>
-  <w:abstractNum w:abstractNumId="15">
+  <w:abstractNum w:abstractNumId="15" w15:restartNumberingAfterBreak="0">
     <w:nsid w:val="576764DD"/>
     <w:multiLevelType w:val="hybridMultilevel"/>
     <w:tmpl w:val="75280DCE"/>
@@ -18012,7 +17806,7 @@
       </w:rPr>
     </w:lvl>
   </w:abstractNum>
-  <w:abstractNum w:abstractNumId="16">
+  <w:abstractNum w:abstractNumId="16" w15:restartNumberingAfterBreak="0">
     <w:nsid w:val="59025CA7"/>
     <w:multiLevelType w:val="hybridMultilevel"/>
     <w:tmpl w:val="75EE97AC"/>
@@ -18125,7 +17919,7 @@
       </w:rPr>
     </w:lvl>
   </w:abstractNum>
-  <w:abstractNum w:abstractNumId="17">
+  <w:abstractNum w:abstractNumId="17" w15:restartNumberingAfterBreak="0">
     <w:nsid w:val="5B7F708D"/>
     <w:multiLevelType w:val="multilevel"/>
     <w:tmpl w:val="5A305764"/>
@@ -18274,7 +18068,7 @@
       </w:rPr>
     </w:lvl>
   </w:abstractNum>
-  <w:abstractNum w:abstractNumId="18">
+  <w:abstractNum w:abstractNumId="18" w15:restartNumberingAfterBreak="0">
     <w:nsid w:val="5DC8194C"/>
     <w:multiLevelType w:val="multilevel"/>
     <w:tmpl w:val="520ADEBC"/>
@@ -18423,7 +18217,7 @@
       </w:rPr>
     </w:lvl>
   </w:abstractNum>
-  <w:abstractNum w:abstractNumId="19">
+  <w:abstractNum w:abstractNumId="19" w15:restartNumberingAfterBreak="0">
     <w:nsid w:val="613F0025"/>
     <w:multiLevelType w:val="hybridMultilevel"/>
     <w:tmpl w:val="6E2027B6"/>
@@ -18536,7 +18330,7 @@
       </w:rPr>
     </w:lvl>
   </w:abstractNum>
-  <w:abstractNum w:abstractNumId="20">
+  <w:abstractNum w:abstractNumId="20" w15:restartNumberingAfterBreak="0">
     <w:nsid w:val="64183259"/>
     <w:multiLevelType w:val="hybridMultilevel"/>
     <w:tmpl w:val="87D4317C"/>
@@ -18649,7 +18443,7 @@
       </w:rPr>
     </w:lvl>
   </w:abstractNum>
-  <w:abstractNum w:abstractNumId="21">
+  <w:abstractNum w:abstractNumId="21" w15:restartNumberingAfterBreak="0">
     <w:nsid w:val="65135262"/>
     <w:multiLevelType w:val="hybridMultilevel"/>
     <w:tmpl w:val="78DABCF6"/>
@@ -18762,7 +18556,7 @@
       </w:rPr>
     </w:lvl>
   </w:abstractNum>
-  <w:abstractNum w:abstractNumId="22">
+  <w:abstractNum w:abstractNumId="22" w15:restartNumberingAfterBreak="0">
     <w:nsid w:val="652B7AEE"/>
     <w:multiLevelType w:val="multilevel"/>
     <w:tmpl w:val="55E0F774"/>
@@ -18850,7 +18644,7 @@
       </w:pPr>
     </w:lvl>
   </w:abstractNum>
-  <w:abstractNum w:abstractNumId="23">
+  <w:abstractNum w:abstractNumId="23" w15:restartNumberingAfterBreak="0">
     <w:nsid w:val="66A7714A"/>
     <w:multiLevelType w:val="hybridMultilevel"/>
     <w:tmpl w:val="D2989F80"/>
@@ -18963,7 +18757,7 @@
       </w:rPr>
     </w:lvl>
   </w:abstractNum>
-  <w:abstractNum w:abstractNumId="24">
+  <w:abstractNum w:abstractNumId="24" w15:restartNumberingAfterBreak="0">
     <w:nsid w:val="66FC1D27"/>
     <w:multiLevelType w:val="hybridMultilevel"/>
     <w:tmpl w:val="2EC46986"/>
@@ -19076,7 +18870,7 @@
       </w:rPr>
     </w:lvl>
   </w:abstractNum>
-  <w:abstractNum w:abstractNumId="25">
+  <w:abstractNum w:abstractNumId="25" w15:restartNumberingAfterBreak="0">
     <w:nsid w:val="68ED115C"/>
     <w:multiLevelType w:val="multilevel"/>
     <w:tmpl w:val="87F2D5DC"/>
@@ -19162,7 +18956,7 @@
       </w:pPr>
     </w:lvl>
   </w:abstractNum>
-  <w:abstractNum w:abstractNumId="26">
+  <w:abstractNum w:abstractNumId="26" w15:restartNumberingAfterBreak="0">
     <w:nsid w:val="6D7D1B3F"/>
     <w:multiLevelType w:val="hybridMultilevel"/>
     <w:tmpl w:val="EF0C4A14"/>
@@ -19275,7 +19069,7 @@
       </w:rPr>
     </w:lvl>
   </w:abstractNum>
-  <w:abstractNum w:abstractNumId="27">
+  <w:abstractNum w:abstractNumId="27" w15:restartNumberingAfterBreak="0">
     <w:nsid w:val="751A33DC"/>
     <w:multiLevelType w:val="hybridMultilevel"/>
     <w:tmpl w:val="66AE847C"/>
@@ -19361,7 +19155,7 @@
       </w:pPr>
     </w:lvl>
   </w:abstractNum>
-  <w:abstractNum w:abstractNumId="28">
+  <w:abstractNum w:abstractNumId="28" w15:restartNumberingAfterBreak="0">
     <w:nsid w:val="7E3B743C"/>
     <w:multiLevelType w:val="hybridMultilevel"/>
     <w:tmpl w:val="0308B5A6"/>
@@ -19565,7 +19359,7 @@
 </file>
 
 <file path=word/styles.xml><?xml version="1.0" encoding="utf-8"?>
-<w:styles xmlns:mc="http://schemas.openxmlformats.org/markup-compatibility/2006" xmlns:r="http://schemas.openxmlformats.org/officeDocument/2006/relationships" xmlns:w="http://schemas.openxmlformats.org/wordprocessingml/2006/main" xmlns:w14="http://schemas.microsoft.com/office/word/2010/wordml" mc:Ignorable="w14">
+<w:styles xmlns:mc="http://schemas.openxmlformats.org/markup-compatibility/2006" xmlns:r="http://schemas.openxmlformats.org/officeDocument/2006/relationships" xmlns:w="http://schemas.openxmlformats.org/wordprocessingml/2006/main" xmlns:w14="http://schemas.microsoft.com/office/word/2010/wordml" xmlns:w15="http://schemas.microsoft.com/office/word/2012/wordml" xmlns:w16se="http://schemas.microsoft.com/office/word/2015/wordml/symex" mc:Ignorable="w14 w15 w16se">
   <w:docDefaults>
     <w:rPrDefault>
       <w:rPr>
@@ -19577,831 +19371,377 @@
     </w:rPrDefault>
     <w:pPrDefault/>
   </w:docDefaults>
-  <w:latentStyles w:defLockedState="0" w:defUIPriority="99" w:defSemiHidden="1" w:defUnhideWhenUsed="1" w:defQFormat="0" w:count="276">
-    <w:lsdException w:name="Normal" w:semiHidden="0" w:uiPriority="0" w:unhideWhenUsed="0" w:qFormat="1"/>
-    <w:lsdException w:name="heading 1" w:semiHidden="0" w:uiPriority="9" w:unhideWhenUsed="0" w:qFormat="1"/>
-    <w:lsdException w:name="heading 2" w:uiPriority="9" w:qFormat="1"/>
-    <w:lsdException w:name="heading 3" w:uiPriority="9" w:qFormat="1"/>
-    <w:lsdException w:name="heading 4" w:uiPriority="9" w:qFormat="1"/>
-    <w:lsdException w:name="heading 5" w:uiPriority="9" w:qFormat="1"/>
-    <w:lsdException w:name="heading 6" w:uiPriority="9" w:qFormat="1"/>
-    <w:lsdException w:name="heading 7" w:uiPriority="9" w:qFormat="1"/>
-    <w:lsdException w:name="heading 8" w:uiPriority="9" w:qFormat="1"/>
-    <w:lsdException w:name="heading 9" w:uiPriority="9" w:qFormat="1"/>
-    <w:lsdException w:name="toc 1" w:uiPriority="39"/>
-    <w:lsdException w:name="toc 2" w:uiPriority="39"/>
-    <w:lsdException w:name="toc 3" w:uiPriority="39"/>
-    <w:lsdException w:name="toc 4" w:uiPriority="39"/>
-    <w:lsdException w:name="toc 5" w:uiPriority="39"/>
-    <w:lsdException w:name="toc 6" w:uiPriority="39"/>
-    <w:lsdException w:name="toc 7" w:uiPriority="39"/>
-    <w:lsdException w:name="toc 8" w:uiPriority="39"/>
-    <w:lsdException w:name="toc 9" w:uiPriority="39"/>
-    <w:lsdException w:name="caption" w:uiPriority="35" w:qFormat="1"/>
-    <w:lsdException w:name="Title" w:semiHidden="0" w:uiPriority="10" w:unhideWhenUsed="0" w:qFormat="1"/>
-    <w:lsdException w:name="Default Paragraph Font" w:uiPriority="1"/>
-    <w:lsdException w:name="Subtitle" w:semiHidden="0" w:uiPriority="11" w:unhideWhenUsed="0" w:qFormat="1"/>
-    <w:lsdException w:name="Strong" w:semiHidden="0" w:uiPriority="22" w:unhideWhenUsed="0" w:qFormat="1"/>
-    <w:lsdException w:name="Emphasis" w:semiHidden="0" w:uiPriority="20" w:unhideWhenUsed="0" w:qFormat="1"/>
-    <w:lsdException w:name="Table Grid" w:semiHidden="0" w:uiPriority="59" w:unhideWhenUsed="0"/>
-    <w:lsdException w:name="Note Level 1" w:semiHidden="0" w:unhideWhenUsed="0"/>
-    <w:lsdException w:name="Note Level 2" w:semiHidden="0" w:unhideWhenUsed="0"/>
-    <w:lsdException w:name="Note Level 3" w:semiHidden="0" w:unhideWhenUsed="0"/>
-    <w:lsdException w:name="Note Level 4" w:semiHidden="0" w:unhideWhenUsed="0"/>
-    <w:lsdException w:name="Note Level 5" w:semiHidden="0" w:unhideWhenUsed="0"/>
-    <w:lsdException w:name="Note Level 6" w:semiHidden="0" w:unhideWhenUsed="0"/>
-    <w:lsdException w:name="Note Level 7" w:semiHidden="0" w:unhideWhenUsed="0"/>
-    <w:lsdException w:name="Note Level 8" w:semiHidden="0" w:unhideWhenUsed="0"/>
-    <w:lsdException w:name="Note Level 9" w:semiHidden="0" w:unhideWhenUsed="0"/>
-    <w:lsdException w:name="Placeholder Text" w:unhideWhenUsed="0"/>
-    <w:lsdException w:name="No Spacing" w:semiHidden="0" w:uiPriority="1" w:unhideWhenUsed="0" w:qFormat="1"/>
-    <w:lsdException w:name="Light Shading" w:semiHidden="0" w:uiPriority="60" w:unhideWhenUsed="0"/>
-    <w:lsdException w:name="Light List" w:semiHidden="0" w:uiPriority="61" w:unhideWhenUsed="0"/>
-    <w:lsdException w:name="Light Grid" w:semiHidden="0" w:uiPriority="62" w:unhideWhenUsed="0"/>
-    <w:lsdException w:name="Medium Shading 1" w:semiHidden="0" w:uiPriority="63" w:unhideWhenUsed="0"/>
-    <w:lsdException w:name="Medium Shading 2" w:semiHidden="0" w:uiPriority="64" w:unhideWhenUsed="0"/>
-    <w:lsdException w:name="Medium List 1" w:semiHidden="0" w:uiPriority="65" w:unhideWhenUsed="0"/>
-    <w:lsdException w:name="Medium List 2" w:semiHidden="0" w:uiPriority="66" w:unhideWhenUsed="0"/>
-    <w:lsdException w:name="Medium Grid 1" w:semiHidden="0" w:uiPriority="67" w:unhideWhenUsed="0"/>
-    <w:lsdException w:name="Medium Grid 2" w:semiHidden="0" w:uiPriority="68" w:unhideWhenUsed="0"/>
-    <w:lsdException w:name="Medium Grid 3" w:semiHidden="0" w:uiPriority="69" w:unhideWhenUsed="0"/>
-    <w:lsdException w:name="Dark List" w:semiHidden="0" w:uiPriority="70" w:unhideWhenUsed="0"/>
-    <w:lsdException w:name="Colorful Shading" w:semiHidden="0" w:uiPriority="71" w:unhideWhenUsed="0"/>
-    <w:lsdException w:name="Colorful List" w:semiHidden="0" w:uiPriority="72" w:unhideWhenUsed="0"/>
-    <w:lsdException w:name="Colorful Grid" w:semiHidden="0" w:uiPriority="73" w:unhideWhenUsed="0"/>
-    <w:lsdException w:name="Light Shading Accent 1" w:semiHidden="0" w:uiPriority="60" w:unhideWhenUsed="0"/>
-    <w:lsdException w:name="Light List Accent 1" w:semiHidden="0" w:uiPriority="61" w:unhideWhenUsed="0"/>
-    <w:lsdException w:name="Light Grid Accent 1" w:semiHidden="0" w:uiPriority="62" w:unhideWhenUsed="0"/>
-    <w:lsdException w:name="Medium Shading 1 Accent 1" w:semiHidden="0" w:uiPriority="63" w:unhideWhenUsed="0"/>
-    <w:lsdException w:name="Medium Shading 2 Accent 1" w:semiHidden="0" w:uiPriority="64" w:unhideWhenUsed="0"/>
-    <w:lsdException w:name="Medium List 1 Accent 1" w:semiHidden="0" w:uiPriority="65" w:unhideWhenUsed="0"/>
-    <w:lsdException w:name="Revision" w:unhideWhenUsed="0"/>
-    <w:lsdException w:name="List Paragraph" w:semiHidden="0" w:uiPriority="34" w:unhideWhenUsed="0" w:qFormat="1"/>
-    <w:lsdException w:name="Quote" w:semiHidden="0" w:uiPriority="29" w:unhideWhenUsed="0" w:qFormat="1"/>
-    <w:lsdException w:name="Intense Quote" w:semiHidden="0" w:uiPriority="30" w:unhideWhenUsed="0" w:qFormat="1"/>
-    <w:lsdException w:name="Medium List 2 Accent 1" w:semiHidden="0" w:uiPriority="66" w:unhideWhenUsed="0"/>
-    <w:lsdException w:name="Medium Grid 1 Accent 1" w:semiHidden="0" w:uiPriority="67" w:unhideWhenUsed="0"/>
-    <w:lsdException w:name="Medium Grid 2 Accent 1" w:semiHidden="0" w:uiPriority="68" w:unhideWhenUsed="0"/>
-    <w:lsdException w:name="Medium Grid 3 Accent 1" w:semiHidden="0" w:uiPriority="69" w:unhideWhenUsed="0"/>
-    <w:lsdException w:name="Dark List Accent 1" w:semiHidden="0" w:uiPriority="70" w:unhideWhenUsed="0"/>
-    <w:lsdException w:name="Colorful Shading Accent 1" w:semiHidden="0" w:uiPriority="71" w:unhideWhenUsed="0"/>
-    <w:lsdException w:name="Colorful List Accent 1" w:semiHidden="0" w:uiPriority="72" w:unhideWhenUsed="0"/>
-    <w:lsdException w:name="Colorful Grid Accent 1" w:semiHidden="0" w:uiPriority="73" w:unhideWhenUsed="0"/>
-    <w:lsdException w:name="Light Shading Accent 2" w:semiHidden="0" w:uiPriority="60" w:unhideWhenUsed="0"/>
-    <w:lsdException w:name="Light List Accent 2" w:semiHidden="0" w:uiPriority="61" w:unhideWhenUsed="0"/>
-    <w:lsdException w:name="Light Grid Accent 2" w:semiHidden="0" w:uiPriority="62" w:unhideWhenUsed="0"/>
-    <w:lsdException w:name="Medium Shading 1 Accent 2" w:semiHidden="0" w:uiPriority="63" w:unhideWhenUsed="0"/>
-    <w:lsdException w:name="Medium Shading 2 Accent 2" w:semiHidden="0" w:uiPriority="64" w:unhideWhenUsed="0"/>
-    <w:lsdException w:name="Medium List 1 Accent 2" w:semiHidden="0" w:uiPriority="65" w:unhideWhenUsed="0"/>
-    <w:lsdException w:name="Medium List 2 Accent 2" w:semiHidden="0" w:uiPriority="66" w:unhideWhenUsed="0"/>
-    <w:lsdException w:name="Medium Grid 1 Accent 2" w:semiHidden="0" w:uiPriority="67" w:unhideWhenUsed="0"/>
-    <w:lsdException w:name="Medium Grid 2 Accent 2" w:semiHidden="0" w:uiPriority="68" w:unhideWhenUsed="0"/>
-    <w:lsdException w:name="Medium Grid 3 Accent 2" w:semiHidden="0" w:uiPriority="69" w:unhideWhenUsed="0"/>
-    <w:lsdException w:name="Dark List Accent 2" w:semiHidden="0" w:uiPriority="70" w:unhideWhenUsed="0"/>
-    <w:lsdException w:name="Colorful Shading Accent 2" w:semiHidden="0" w:uiPriority="71" w:unhideWhenUsed="0"/>
-    <w:lsdException w:name="Colorful List Accent 2" w:semiHidden="0" w:uiPriority="72" w:unhideWhenUsed="0"/>
-    <w:lsdException w:name="Colorful Grid Accent 2" w:semiHidden="0" w:uiPriority="73" w:unhideWhenUsed="0"/>
-    <w:lsdException w:name="Light Shading Accent 3" w:semiHidden="0" w:uiPriority="60" w:unhideWhenUsed="0"/>
-    <w:lsdException w:name="Light List Accent 3" w:semiHidden="0" w:uiPriority="61" w:unhideWhenUsed="0"/>
-    <w:lsdException w:name="Light Grid Accent 3" w:semiHidden="0" w:uiPriority="62" w:unhideWhenUsed="0"/>
-    <w:lsdException w:name="Medium Shading 1 Accent 3" w:semiHidden="0" w:uiPriority="63" w:unhideWhenUsed="0"/>
-    <w:lsdException w:name="Medium Shading 2 Accent 3" w:semiHidden="0" w:uiPriority="64" w:unhideWhenUsed="0"/>
-    <w:lsdException w:name="Medium List 1 Accent 3" w:semiHidden="0" w:uiPriority="65" w:unhideWhenUsed="0"/>
-    <w:lsdException w:name="Medium List 2 Accent 3" w:semiHidden="0" w:uiPriority="66" w:unhideWhenUsed="0"/>
-    <w:lsdException w:name="Medium Grid 1 Accent 3" w:semiHidden="0" w:uiPriority="67" w:unhideWhenUsed="0"/>
-    <w:lsdException w:name="Medium Grid 2 Accent 3" w:semiHidden="0" w:uiPriority="68" w:unhideWhenUsed="0"/>
-    <w:lsdException w:name="Medium Grid 3 Accent 3" w:semiHidden="0" w:uiPriority="69" w:unhideWhenUsed="0"/>
-    <w:lsdException w:name="Dark List Accent 3" w:semiHidden="0" w:uiPriority="70" w:unhideWhenUsed="0"/>
-    <w:lsdException w:name="Colorful Shading Accent 3" w:semiHidden="0" w:uiPriority="71" w:unhideWhenUsed="0"/>
-    <w:lsdException w:name="Colorful List Accent 3" w:semiHidden="0" w:uiPriority="72" w:unhideWhenUsed="0"/>
-    <w:lsdException w:name="Colorful Grid Accent 3" w:semiHidden="0" w:uiPriority="73" w:unhideWhenUsed="0"/>
-    <w:lsdException w:name="Light Shading Accent 4" w:semiHidden="0" w:uiPriority="60" w:unhideWhenUsed="0"/>
-    <w:lsdException w:name="Light List Accent 4" w:semiHidden="0" w:uiPriority="61" w:unhideWhenUsed="0"/>
-    <w:lsdException w:name="Light Grid Accent 4" w:semiHidden="0" w:uiPriority="62" w:unhideWhenUsed="0"/>
-    <w:lsdException w:name="Medium Shading 1 Accent 4" w:semiHidden="0" w:uiPriority="63" w:unhideWhenUsed="0"/>
-    <w:lsdException w:name="Medium Shading 2 Accent 4" w:semiHidden="0" w:uiPriority="64" w:unhideWhenUsed="0"/>
-    <w:lsdException w:name="Medium List 1 Accent 4" w:semiHidden="0" w:uiPriority="65" w:unhideWhenUsed="0"/>
-    <w:lsdException w:name="Medium List 2 Accent 4" w:semiHidden="0" w:uiPriority="66" w:unhideWhenUsed="0"/>
-    <w:lsdException w:name="Medium Grid 1 Accent 4" w:semiHidden="0" w:uiPriority="67" w:unhideWhenUsed="0"/>
-    <w:lsdException w:name="Medium Grid 2 Accent 4" w:semiHidden="0" w:uiPriority="68" w:unhideWhenUsed="0"/>
-    <w:lsdException w:name="Medium Grid 3 Accent 4" w:semiHidden="0" w:uiPriority="69" w:unhideWhenUsed="0"/>
-    <w:lsdException w:name="Dark List Accent 4" w:semiHidden="0" w:uiPriority="70" w:unhideWhenUsed="0"/>
-    <w:lsdException w:name="Colorful Shading Accent 4" w:semiHidden="0" w:uiPriority="71" w:unhideWhenUsed="0"/>
-    <w:lsdException w:name="Colorful List Accent 4" w:semiHidden="0" w:uiPriority="72" w:unhideWhenUsed="0"/>
-    <w:lsdException w:name="Colorful Grid Accent 4" w:semiHidden="0" w:uiPriority="73" w:unhideWhenUsed="0"/>
-    <w:lsdException w:name="Light Shading Accent 5" w:semiHidden="0" w:uiPriority="60" w:unhideWhenUsed="0"/>
-    <w:lsdException w:name="Light List Accent 5" w:semiHidden="0" w:uiPriority="61" w:unhideWhenUsed="0"/>
-    <w:lsdException w:name="Light Grid Accent 5" w:semiHidden="0" w:uiPriority="62" w:unhideWhenUsed="0"/>
-    <w:lsdException w:name="Medium Shading 1 Accent 5" w:semiHidden="0" w:uiPriority="63" w:unhideWhenUsed="0"/>
-    <w:lsdException w:name="Medium Shading 2 Accent 5" w:semiHidden="0" w:uiPriority="64" w:unhideWhenUsed="0"/>
-    <w:lsdException w:name="Medium List 1 Accent 5" w:semiHidden="0" w:uiPriority="65" w:unhideWhenUsed="0"/>
-    <w:lsdException w:name="Medium List 2 Accent 5" w:semiHidden="0" w:uiPriority="66" w:unhideWhenUsed="0"/>
-    <w:lsdException w:name="Medium Grid 1 Accent 5" w:semiHidden="0" w:uiPriority="67" w:unhideWhenUsed="0"/>
-    <w:lsdException w:name="Medium Grid 2 Accent 5" w:semiHidden="0" w:uiPriority="68" w:unhideWhenUsed="0"/>
-    <w:lsdException w:name="Medium Grid 3 Accent 5" w:semiHidden="0" w:uiPriority="69" w:unhideWhenUsed="0"/>
-    <w:lsdException w:name="Dark List Accent 5" w:semiHidden="0" w:uiPriority="70" w:unhideWhenUsed="0"/>
-    <w:lsdException w:name="Colorful Shading Accent 5" w:semiHidden="0" w:uiPriority="71" w:unhideWhenUsed="0"/>
-    <w:lsdException w:name="Colorful List Accent 5" w:semiHidden="0" w:uiPriority="72" w:unhideWhenUsed="0"/>
-    <w:lsdException w:name="Colorful Grid Accent 5" w:semiHidden="0" w:uiPriority="73" w:unhideWhenUsed="0"/>
-    <w:lsdException w:name="Light Shading Accent 6" w:semiHidden="0" w:uiPriority="60" w:unhideWhenUsed="0"/>
-    <w:lsdException w:name="Light List Accent 6" w:semiHidden="0" w:uiPriority="61" w:unhideWhenUsed="0"/>
-    <w:lsdException w:name="Light Grid Accent 6" w:semiHidden="0" w:uiPriority="62" w:unhideWhenUsed="0"/>
-    <w:lsdException w:name="Medium Shading 1 Accent 6" w:semiHidden="0" w:uiPriority="63" w:unhideWhenUsed="0"/>
-    <w:lsdException w:name="Medium Shading 2 Accent 6" w:semiHidden="0" w:uiPriority="64" w:unhideWhenUsed="0"/>
-    <w:lsdException w:name="Medium List 1 Accent 6" w:semiHidden="0" w:uiPriority="65" w:unhideWhenUsed="0"/>
-    <w:lsdException w:name="Medium List 2 Accent 6" w:semiHidden="0" w:uiPriority="66" w:unhideWhenUsed="0"/>
-    <w:lsdException w:name="Medium Grid 1 Accent 6" w:semiHidden="0" w:uiPriority="67" w:unhideWhenUsed="0"/>
-    <w:lsdException w:name="Medium Grid 2 Accent 6" w:semiHidden="0" w:uiPriority="68" w:unhideWhenUsed="0"/>
-    <w:lsdException w:name="Medium Grid 3 Accent 6" w:semiHidden="0" w:uiPriority="69" w:unhideWhenUsed="0"/>
-    <w:lsdException w:name="Dark List Accent 6" w:semiHidden="0" w:uiPriority="70" w:unhideWhenUsed="0"/>
-    <w:lsdException w:name="Colorful Shading Accent 6" w:semiHidden="0" w:uiPriority="71" w:unhideWhenUsed="0"/>
-    <w:lsdException w:name="Colorful List Accent 6" w:semiHidden="0" w:uiPriority="72" w:unhideWhenUsed="0"/>
-    <w:lsdException w:name="Colorful Grid Accent 6" w:semiHidden="0" w:uiPriority="73" w:unhideWhenUsed="0"/>
-    <w:lsdException w:name="Subtle Emphasis" w:semiHidden="0" w:uiPriority="19" w:unhideWhenUsed="0" w:qFormat="1"/>
-    <w:lsdException w:name="Intense Emphasis" w:semiHidden="0" w:uiPriority="21" w:unhideWhenUsed="0" w:qFormat="1"/>
-    <w:lsdException w:name="Subtle Reference" w:semiHidden="0" w:uiPriority="31" w:unhideWhenUsed="0" w:qFormat="1"/>
-    <w:lsdException w:name="Intense Reference" w:semiHidden="0" w:uiPriority="32" w:unhideWhenUsed="0" w:qFormat="1"/>
-    <w:lsdException w:name="Book Title" w:semiHidden="0" w:uiPriority="33" w:unhideWhenUsed="0" w:qFormat="1"/>
-    <w:lsdException w:name="Bibliography" w:uiPriority="37"/>
-    <w:lsdException w:name="TOC Heading" w:uiPriority="39" w:qFormat="1"/>
-  </w:latentStyles>
-  <w:style w:type="paragraph" w:default="1" w:styleId="Normal">
-    <w:name w:val="Normal"/>
-    <w:qFormat/>
-    <w:rsid w:val="00002707"/>
-    <w:pPr>
-      <w:jc w:val="both"/>
-    </w:pPr>
-  </w:style>
-  <w:style w:type="paragraph" w:styleId="Heading1">
-    <w:name w:val="heading 1"/>
-    <w:basedOn w:val="Normal"/>
-    <w:next w:val="Normal"/>
-    <w:link w:val="Heading1Char"/>
-    <w:uiPriority w:val="9"/>
-    <w:qFormat/>
-    <w:rsid w:val="00140D97"/>
-    <w:pPr>
-      <w:keepNext/>
-      <w:keepLines/>
-      <w:numPr>
-        <w:numId w:val="2"/>
-      </w:numPr>
-      <w:spacing w:before="480"/>
-      <w:outlineLvl w:val="0"/>
-    </w:pPr>
-    <w:rPr>
-      <w:rFonts w:asciiTheme="majorHAnsi" w:eastAsiaTheme="majorEastAsia" w:hAnsiTheme="majorHAnsi" w:cstheme="majorBidi"/>
-      <w:b/>
-      <w:bCs/>
-      <w:color w:val="345A8A" w:themeColor="accent1" w:themeShade="B5"/>
-      <w:sz w:val="32"/>
-      <w:szCs w:val="32"/>
-    </w:rPr>
-  </w:style>
-  <w:style w:type="paragraph" w:styleId="Heading2">
-    <w:name w:val="heading 2"/>
-    <w:basedOn w:val="Normal"/>
-    <w:next w:val="Normal"/>
-    <w:link w:val="Heading2Char"/>
-    <w:uiPriority w:val="9"/>
-    <w:unhideWhenUsed/>
-    <w:qFormat/>
-    <w:rsid w:val="00140D97"/>
-    <w:pPr>
-      <w:keepNext/>
-      <w:keepLines/>
-      <w:numPr>
-        <w:ilvl w:val="1"/>
-        <w:numId w:val="2"/>
-      </w:numPr>
-      <w:spacing w:before="200"/>
-      <w:outlineLvl w:val="1"/>
-    </w:pPr>
-    <w:rPr>
-      <w:rFonts w:asciiTheme="majorHAnsi" w:eastAsiaTheme="majorEastAsia" w:hAnsiTheme="majorHAnsi" w:cstheme="majorBidi"/>
-      <w:b/>
-      <w:bCs/>
-      <w:color w:val="4F81BD" w:themeColor="accent1"/>
-      <w:sz w:val="26"/>
-      <w:szCs w:val="26"/>
-    </w:rPr>
-  </w:style>
-  <w:style w:type="paragraph" w:styleId="Heading3">
-    <w:name w:val="heading 3"/>
-    <w:basedOn w:val="Normal"/>
-    <w:next w:val="Normal"/>
-    <w:link w:val="Heading3Char"/>
-    <w:uiPriority w:val="9"/>
-    <w:unhideWhenUsed/>
-    <w:qFormat/>
-    <w:rsid w:val="00AD61E3"/>
-    <w:pPr>
-      <w:keepNext/>
-      <w:keepLines/>
-      <w:spacing w:before="200"/>
-      <w:outlineLvl w:val="2"/>
-    </w:pPr>
-    <w:rPr>
-      <w:rFonts w:asciiTheme="majorHAnsi" w:eastAsiaTheme="majorEastAsia" w:hAnsiTheme="majorHAnsi" w:cstheme="majorBidi"/>
-      <w:b/>
-      <w:bCs/>
-      <w:color w:val="4F81BD" w:themeColor="accent1"/>
-    </w:rPr>
-  </w:style>
-  <w:style w:type="character" w:default="1" w:styleId="DefaultParagraphFont">
-    <w:name w:val="Default Paragraph Font"/>
-    <w:uiPriority w:val="1"/>
-    <w:semiHidden/>
-    <w:unhideWhenUsed/>
-  </w:style>
-  <w:style w:type="table" w:default="1" w:styleId="TableNormal">
-    <w:name w:val="Normal Table"/>
-    <w:uiPriority w:val="99"/>
-    <w:semiHidden/>
-    <w:unhideWhenUsed/>
-    <w:tblPr>
-      <w:tblInd w:w="0" w:type="dxa"/>
-      <w:tblCellMar>
-        <w:top w:w="0" w:type="dxa"/>
-        <w:left w:w="108" w:type="dxa"/>
-        <w:bottom w:w="0" w:type="dxa"/>
-        <w:right w:w="108" w:type="dxa"/>
-      </w:tblCellMar>
-    </w:tblPr>
-  </w:style>
-  <w:style w:type="numbering" w:default="1" w:styleId="NoList">
-    <w:name w:val="No List"/>
-    <w:uiPriority w:val="99"/>
-    <w:semiHidden/>
-    <w:unhideWhenUsed/>
-  </w:style>
-  <w:style w:type="character" w:customStyle="1" w:styleId="Heading1Char">
-    <w:name w:val="Heading 1 Char"/>
-    <w:basedOn w:val="DefaultParagraphFont"/>
-    <w:link w:val="Heading1"/>
-    <w:uiPriority w:val="9"/>
-    <w:rsid w:val="00140D97"/>
-    <w:rPr>
-      <w:rFonts w:asciiTheme="majorHAnsi" w:eastAsiaTheme="majorEastAsia" w:hAnsiTheme="majorHAnsi" w:cstheme="majorBidi"/>
-      <w:b/>
-      <w:bCs/>
-      <w:color w:val="345A8A" w:themeColor="accent1" w:themeShade="B5"/>
-      <w:sz w:val="32"/>
-      <w:szCs w:val="32"/>
-    </w:rPr>
-  </w:style>
-  <w:style w:type="paragraph" w:styleId="Title">
-    <w:name w:val="Title"/>
-    <w:basedOn w:val="Normal"/>
-    <w:next w:val="Normal"/>
-    <w:link w:val="TitleChar"/>
-    <w:uiPriority w:val="10"/>
-    <w:qFormat/>
-    <w:rsid w:val="00140D97"/>
-    <w:pPr>
-      <w:pBdr>
-        <w:bottom w:val="single" w:sz="8" w:space="4" w:color="4F81BD" w:themeColor="accent1"/>
-      </w:pBdr>
-      <w:spacing w:after="300"/>
-      <w:contextualSpacing/>
-    </w:pPr>
-    <w:rPr>
-      <w:rFonts w:asciiTheme="majorHAnsi" w:eastAsiaTheme="majorEastAsia" w:hAnsiTheme="majorHAnsi" w:cstheme="majorBidi"/>
-      <w:color w:val="17365D" w:themeColor="text2" w:themeShade="BF"/>
-      <w:spacing w:val="5"/>
-      <w:kern w:val="28"/>
-      <w:sz w:val="52"/>
-      <w:szCs w:val="52"/>
-    </w:rPr>
-  </w:style>
-  <w:style w:type="character" w:customStyle="1" w:styleId="TitleChar">
-    <w:name w:val="Title Char"/>
-    <w:basedOn w:val="DefaultParagraphFont"/>
-    <w:link w:val="Title"/>
-    <w:uiPriority w:val="10"/>
-    <w:rsid w:val="00140D97"/>
-    <w:rPr>
-      <w:rFonts w:asciiTheme="majorHAnsi" w:eastAsiaTheme="majorEastAsia" w:hAnsiTheme="majorHAnsi" w:cstheme="majorBidi"/>
-      <w:color w:val="17365D" w:themeColor="text2" w:themeShade="BF"/>
-      <w:spacing w:val="5"/>
-      <w:kern w:val="28"/>
-      <w:sz w:val="52"/>
-      <w:szCs w:val="52"/>
-    </w:rPr>
-  </w:style>
-  <w:style w:type="character" w:styleId="Hyperlink">
-    <w:name w:val="Hyperlink"/>
-    <w:basedOn w:val="DefaultParagraphFont"/>
-    <w:uiPriority w:val="99"/>
-    <w:unhideWhenUsed/>
-    <w:rsid w:val="00140D97"/>
-    <w:rPr>
-      <w:color w:val="0000FF" w:themeColor="hyperlink"/>
-      <w:u w:val="single"/>
-    </w:rPr>
-  </w:style>
-  <w:style w:type="character" w:customStyle="1" w:styleId="Heading2Char">
-    <w:name w:val="Heading 2 Char"/>
-    <w:basedOn w:val="DefaultParagraphFont"/>
-    <w:link w:val="Heading2"/>
-    <w:uiPriority w:val="9"/>
-    <w:rsid w:val="00140D97"/>
-    <w:rPr>
-      <w:rFonts w:asciiTheme="majorHAnsi" w:eastAsiaTheme="majorEastAsia" w:hAnsiTheme="majorHAnsi" w:cstheme="majorBidi"/>
-      <w:b/>
-      <w:bCs/>
-      <w:color w:val="4F81BD" w:themeColor="accent1"/>
-      <w:sz w:val="26"/>
-      <w:szCs w:val="26"/>
-    </w:rPr>
-  </w:style>
-  <w:style w:type="paragraph" w:styleId="ListParagraph">
-    <w:name w:val="List Paragraph"/>
-    <w:basedOn w:val="Normal"/>
-    <w:uiPriority w:val="34"/>
-    <w:qFormat/>
-    <w:rsid w:val="00140D97"/>
-    <w:pPr>
-      <w:ind w:left="720"/>
-      <w:contextualSpacing/>
-    </w:pPr>
-  </w:style>
-  <w:style w:type="character" w:styleId="FollowedHyperlink">
-    <w:name w:val="FollowedHyperlink"/>
-    <w:basedOn w:val="DefaultParagraphFont"/>
-    <w:uiPriority w:val="99"/>
-    <w:semiHidden/>
-    <w:unhideWhenUsed/>
-    <w:rsid w:val="003C1E69"/>
-    <w:rPr>
-      <w:color w:val="800080" w:themeColor="followedHyperlink"/>
-      <w:u w:val="single"/>
-    </w:rPr>
-  </w:style>
-  <w:style w:type="paragraph" w:styleId="Quote">
-    <w:name w:val="Quote"/>
-    <w:basedOn w:val="Normal"/>
-    <w:next w:val="Normal"/>
-    <w:link w:val="QuoteChar"/>
-    <w:uiPriority w:val="29"/>
-    <w:qFormat/>
-    <w:rsid w:val="003A1ED9"/>
-    <w:rPr>
-      <w:i/>
-      <w:iCs/>
-      <w:color w:val="000000" w:themeColor="text1"/>
-    </w:rPr>
-  </w:style>
-  <w:style w:type="character" w:customStyle="1" w:styleId="QuoteChar">
-    <w:name w:val="Quote Char"/>
-    <w:basedOn w:val="DefaultParagraphFont"/>
-    <w:link w:val="Quote"/>
-    <w:uiPriority w:val="29"/>
-    <w:rsid w:val="003A1ED9"/>
-    <w:rPr>
-      <w:i/>
-      <w:iCs/>
-      <w:color w:val="000000" w:themeColor="text1"/>
-    </w:rPr>
-  </w:style>
-  <w:style w:type="character" w:customStyle="1" w:styleId="Heading3Char">
-    <w:name w:val="Heading 3 Char"/>
-    <w:basedOn w:val="DefaultParagraphFont"/>
-    <w:link w:val="Heading3"/>
-    <w:uiPriority w:val="9"/>
-    <w:rsid w:val="00AD61E3"/>
-    <w:rPr>
-      <w:rFonts w:asciiTheme="majorHAnsi" w:eastAsiaTheme="majorEastAsia" w:hAnsiTheme="majorHAnsi" w:cstheme="majorBidi"/>
-      <w:b/>
-      <w:bCs/>
-      <w:color w:val="4F81BD" w:themeColor="accent1"/>
-    </w:rPr>
-  </w:style>
-  <w:style w:type="paragraph" w:styleId="BalloonText">
-    <w:name w:val="Balloon Text"/>
-    <w:basedOn w:val="Normal"/>
-    <w:link w:val="BalloonTextChar"/>
-    <w:uiPriority w:val="99"/>
-    <w:semiHidden/>
-    <w:unhideWhenUsed/>
-    <w:rsid w:val="005A1197"/>
-    <w:rPr>
-      <w:rFonts w:ascii="Lucida Grande" w:hAnsi="Lucida Grande"/>
-      <w:sz w:val="18"/>
-      <w:szCs w:val="18"/>
-    </w:rPr>
-  </w:style>
-  <w:style w:type="character" w:customStyle="1" w:styleId="BalloonTextChar">
-    <w:name w:val="Balloon Text Char"/>
-    <w:basedOn w:val="DefaultParagraphFont"/>
-    <w:link w:val="BalloonText"/>
-    <w:uiPriority w:val="99"/>
-    <w:semiHidden/>
-    <w:rsid w:val="005A1197"/>
-    <w:rPr>
-      <w:rFonts w:ascii="Lucida Grande" w:hAnsi="Lucida Grande"/>
-      <w:sz w:val="18"/>
-      <w:szCs w:val="18"/>
-    </w:rPr>
-  </w:style>
-  <w:style w:type="paragraph" w:styleId="TOC1">
-    <w:name w:val="toc 1"/>
-    <w:basedOn w:val="Normal"/>
-    <w:next w:val="Normal"/>
-    <w:autoRedefine/>
-    <w:uiPriority w:val="39"/>
-    <w:unhideWhenUsed/>
-    <w:rsid w:val="00700C31"/>
-    <w:rPr>
-      <w:sz w:val="22"/>
-    </w:rPr>
-  </w:style>
-  <w:style w:type="paragraph" w:styleId="TOC2">
-    <w:name w:val="toc 2"/>
-    <w:basedOn w:val="Normal"/>
-    <w:next w:val="Normal"/>
-    <w:autoRedefine/>
-    <w:uiPriority w:val="39"/>
-    <w:unhideWhenUsed/>
-    <w:rsid w:val="00700C31"/>
-    <w:pPr>
-      <w:ind w:left="240"/>
-    </w:pPr>
-    <w:rPr>
-      <w:sz w:val="22"/>
-    </w:rPr>
-  </w:style>
-  <w:style w:type="paragraph" w:styleId="TOC3">
-    <w:name w:val="toc 3"/>
-    <w:basedOn w:val="Normal"/>
-    <w:next w:val="Normal"/>
-    <w:autoRedefine/>
-    <w:uiPriority w:val="39"/>
-    <w:unhideWhenUsed/>
-    <w:rsid w:val="00700C31"/>
-    <w:pPr>
-      <w:ind w:left="480"/>
-    </w:pPr>
-    <w:rPr>
-      <w:sz w:val="22"/>
-    </w:rPr>
-  </w:style>
-  <w:style w:type="paragraph" w:styleId="TOC4">
-    <w:name w:val="toc 4"/>
-    <w:basedOn w:val="Normal"/>
-    <w:next w:val="Normal"/>
-    <w:autoRedefine/>
-    <w:uiPriority w:val="39"/>
-    <w:unhideWhenUsed/>
-    <w:rsid w:val="0068720A"/>
-    <w:pPr>
-      <w:ind w:left="720"/>
-    </w:pPr>
-  </w:style>
-  <w:style w:type="paragraph" w:styleId="TOC5">
-    <w:name w:val="toc 5"/>
-    <w:basedOn w:val="Normal"/>
-    <w:next w:val="Normal"/>
-    <w:autoRedefine/>
-    <w:uiPriority w:val="39"/>
-    <w:unhideWhenUsed/>
-    <w:rsid w:val="0068720A"/>
-    <w:pPr>
-      <w:ind w:left="960"/>
-    </w:pPr>
-  </w:style>
-  <w:style w:type="paragraph" w:styleId="TOC6">
-    <w:name w:val="toc 6"/>
-    <w:basedOn w:val="Normal"/>
-    <w:next w:val="Normal"/>
-    <w:autoRedefine/>
-    <w:uiPriority w:val="39"/>
-    <w:unhideWhenUsed/>
-    <w:rsid w:val="0068720A"/>
-    <w:pPr>
-      <w:ind w:left="1200"/>
-    </w:pPr>
-  </w:style>
-  <w:style w:type="paragraph" w:styleId="TOC7">
-    <w:name w:val="toc 7"/>
-    <w:basedOn w:val="Normal"/>
-    <w:next w:val="Normal"/>
-    <w:autoRedefine/>
-    <w:uiPriority w:val="39"/>
-    <w:unhideWhenUsed/>
-    <w:rsid w:val="0068720A"/>
-    <w:pPr>
-      <w:ind w:left="1440"/>
-    </w:pPr>
-  </w:style>
-  <w:style w:type="paragraph" w:styleId="TOC8">
-    <w:name w:val="toc 8"/>
-    <w:basedOn w:val="Normal"/>
-    <w:next w:val="Normal"/>
-    <w:autoRedefine/>
-    <w:uiPriority w:val="39"/>
-    <w:unhideWhenUsed/>
-    <w:rsid w:val="0068720A"/>
-    <w:pPr>
-      <w:ind w:left="1680"/>
-    </w:pPr>
-  </w:style>
-  <w:style w:type="paragraph" w:styleId="TOC9">
-    <w:name w:val="toc 9"/>
-    <w:basedOn w:val="Normal"/>
-    <w:next w:val="Normal"/>
-    <w:autoRedefine/>
-    <w:uiPriority w:val="39"/>
-    <w:unhideWhenUsed/>
-    <w:rsid w:val="0068720A"/>
-    <w:pPr>
-      <w:ind w:left="1920"/>
-    </w:pPr>
-  </w:style>
-  <w:style w:type="paragraph" w:styleId="Header">
-    <w:name w:val="header"/>
-    <w:basedOn w:val="Normal"/>
-    <w:link w:val="HeaderChar"/>
-    <w:uiPriority w:val="99"/>
-    <w:unhideWhenUsed/>
-    <w:rsid w:val="003E47E2"/>
-    <w:pPr>
-      <w:tabs>
-        <w:tab w:val="center" w:pos="4320"/>
-        <w:tab w:val="right" w:pos="8640"/>
-      </w:tabs>
-    </w:pPr>
-  </w:style>
-  <w:style w:type="character" w:customStyle="1" w:styleId="HeaderChar">
-    <w:name w:val="Header Char"/>
-    <w:basedOn w:val="DefaultParagraphFont"/>
-    <w:link w:val="Header"/>
-    <w:uiPriority w:val="99"/>
-    <w:rsid w:val="003E47E2"/>
-  </w:style>
-  <w:style w:type="paragraph" w:styleId="Footer">
-    <w:name w:val="footer"/>
-    <w:basedOn w:val="Normal"/>
-    <w:link w:val="FooterChar"/>
-    <w:uiPriority w:val="99"/>
-    <w:unhideWhenUsed/>
-    <w:rsid w:val="003E47E2"/>
-    <w:pPr>
-      <w:tabs>
-        <w:tab w:val="center" w:pos="4320"/>
-        <w:tab w:val="right" w:pos="8640"/>
-      </w:tabs>
-    </w:pPr>
-  </w:style>
-  <w:style w:type="character" w:customStyle="1" w:styleId="FooterChar">
-    <w:name w:val="Footer Char"/>
-    <w:basedOn w:val="DefaultParagraphFont"/>
-    <w:link w:val="Footer"/>
-    <w:uiPriority w:val="99"/>
-    <w:rsid w:val="003E47E2"/>
-  </w:style>
-  <w:style w:type="paragraph" w:styleId="NormalWeb">
-    <w:name w:val="Normal (Web)"/>
-    <w:basedOn w:val="Normal"/>
-    <w:uiPriority w:val="99"/>
-    <w:semiHidden/>
-    <w:unhideWhenUsed/>
-    <w:rsid w:val="00002707"/>
-    <w:pPr>
-      <w:spacing w:before="100" w:beforeAutospacing="1" w:after="100" w:afterAutospacing="1"/>
-    </w:pPr>
-    <w:rPr>
-      <w:rFonts w:ascii="Times" w:hAnsi="Times" w:cs="Times New Roman"/>
-      <w:sz w:val="20"/>
-      <w:szCs w:val="20"/>
-      <w:lang w:val="en-US"/>
-    </w:rPr>
-  </w:style>
-  <w:style w:type="character" w:styleId="Emphasis">
-    <w:name w:val="Emphasis"/>
-    <w:basedOn w:val="DefaultParagraphFont"/>
-    <w:uiPriority w:val="20"/>
-    <w:qFormat/>
-    <w:rsid w:val="00002707"/>
-    <w:rPr>
-      <w:i/>
-      <w:iCs/>
-    </w:rPr>
-  </w:style>
-  <w:style w:type="paragraph" w:styleId="Caption">
-    <w:name w:val="caption"/>
-    <w:basedOn w:val="Normal"/>
-    <w:next w:val="Normal"/>
-    <w:uiPriority w:val="35"/>
-    <w:unhideWhenUsed/>
-    <w:qFormat/>
-    <w:rsid w:val="00203C89"/>
-    <w:pPr>
-      <w:spacing w:after="200"/>
-    </w:pPr>
-    <w:rPr>
-      <w:b/>
-      <w:bCs/>
-      <w:color w:val="4F81BD" w:themeColor="accent1"/>
-      <w:sz w:val="18"/>
-      <w:szCs w:val="18"/>
-    </w:rPr>
-  </w:style>
-  <w:style w:type="character" w:styleId="PageNumber">
-    <w:name w:val="page number"/>
-    <w:basedOn w:val="DefaultParagraphFont"/>
-    <w:uiPriority w:val="99"/>
-    <w:semiHidden/>
-    <w:unhideWhenUsed/>
-    <w:rsid w:val="00EE5072"/>
-  </w:style>
-  <w:style w:type="paragraph" w:styleId="TOCHeading">
-    <w:name w:val="TOC Heading"/>
-    <w:basedOn w:val="Heading1"/>
-    <w:next w:val="Normal"/>
-    <w:uiPriority w:val="39"/>
-    <w:unhideWhenUsed/>
-    <w:qFormat/>
-    <w:rsid w:val="0027700B"/>
-    <w:pPr>
-      <w:numPr>
-        <w:numId w:val="0"/>
-      </w:numPr>
-      <w:spacing w:before="240" w:line="259" w:lineRule="auto"/>
-      <w:jc w:val="left"/>
-      <w:outlineLvl w:val="9"/>
-    </w:pPr>
-    <w:rPr>
-      <w:b w:val="0"/>
-      <w:bCs w:val="0"/>
-      <w:color w:val="365F91" w:themeColor="accent1" w:themeShade="BF"/>
-      <w:lang w:val="en-US"/>
-    </w:rPr>
-  </w:style>
-</w:styles>
-</file>
-
-<file path=word/stylesWithEffects.xml><?xml version="1.0" encoding="utf-8"?>
-<w:styles xmlns:wpc="http://schemas.microsoft.com/office/word/2010/wordprocessingCanvas" xmlns:mo="http://schemas.microsoft.com/office/mac/office/2008/main" xmlns:mc="http://schemas.openxmlformats.org/markup-compatibility/2006" xmlns:mv="urn:schemas-microsoft-com:mac:vml" xmlns:o="urn:schemas-microsoft-com:office:office" xmlns:r="http://schemas.openxmlformats.org/officeDocument/2006/relationships" xmlns:m="http://schemas.openxmlformats.org/officeDocument/2006/math" xmlns:v="urn:schemas-microsoft-com:vml" xmlns:wp14="http://schemas.microsoft.com/office/word/2010/wordprocessingDrawing" xmlns:wp="http://schemas.openxmlformats.org/drawingml/2006/wordprocessingDrawing" xmlns:w10="urn:schemas-microsoft-com:office:word" xmlns:w="http://schemas.openxmlformats.org/wordprocessingml/2006/main" xmlns:w14="http://schemas.microsoft.com/office/word/2010/wordml" xmlns:wpg="http://schemas.microsoft.com/office/word/2010/wordprocessingGroup" xmlns:wpi="http://schemas.microsoft.com/office/word/2010/wordprocessingInk" xmlns:wne="http://schemas.microsoft.com/office/word/2006/wordml" xmlns:wps="http://schemas.microsoft.com/office/word/2010/wordprocessingShape" mc:Ignorable="w14 wp14">
-  <w:docDefaults>
-    <w:rPrDefault>
-      <w:rPr>
-        <w:rFonts w:asciiTheme="minorHAnsi" w:eastAsiaTheme="minorEastAsia" w:hAnsiTheme="minorHAnsi" w:cstheme="minorBidi"/>
-        <w:sz w:val="24"/>
-        <w:szCs w:val="24"/>
-        <w:lang w:val="fr-FR" w:eastAsia="en-US" w:bidi="ar-SA"/>
-      </w:rPr>
-    </w:rPrDefault>
-    <w:pPrDefault/>
-  </w:docDefaults>
-  <w:latentStyles w:defLockedState="0" w:defUIPriority="99" w:defSemiHidden="1" w:defUnhideWhenUsed="1" w:defQFormat="0" w:count="276">
-    <w:lsdException w:name="Normal" w:semiHidden="0" w:uiPriority="0" w:unhideWhenUsed="0" w:qFormat="1"/>
-    <w:lsdException w:name="heading 1" w:semiHidden="0" w:uiPriority="9" w:unhideWhenUsed="0" w:qFormat="1"/>
-    <w:lsdException w:name="heading 2" w:uiPriority="9" w:qFormat="1"/>
-    <w:lsdException w:name="heading 3" w:uiPriority="9" w:qFormat="1"/>
-    <w:lsdException w:name="heading 4" w:uiPriority="9" w:qFormat="1"/>
-    <w:lsdException w:name="heading 5" w:uiPriority="9" w:qFormat="1"/>
-    <w:lsdException w:name="heading 6" w:uiPriority="9" w:qFormat="1"/>
-    <w:lsdException w:name="heading 7" w:uiPriority="9" w:qFormat="1"/>
-    <w:lsdException w:name="heading 8" w:uiPriority="9" w:qFormat="1"/>
-    <w:lsdException w:name="heading 9" w:uiPriority="9" w:qFormat="1"/>
-    <w:lsdException w:name="toc 1" w:uiPriority="39"/>
-    <w:lsdException w:name="toc 2" w:uiPriority="39"/>
-    <w:lsdException w:name="toc 3" w:uiPriority="39"/>
-    <w:lsdException w:name="toc 4" w:uiPriority="39"/>
-    <w:lsdException w:name="toc 5" w:uiPriority="39"/>
-    <w:lsdException w:name="toc 6" w:uiPriority="39"/>
-    <w:lsdException w:name="toc 7" w:uiPriority="39"/>
-    <w:lsdException w:name="toc 8" w:uiPriority="39"/>
-    <w:lsdException w:name="toc 9" w:uiPriority="39"/>
-    <w:lsdException w:name="caption" w:uiPriority="35" w:qFormat="1"/>
-    <w:lsdException w:name="Title" w:semiHidden="0" w:uiPriority="10" w:unhideWhenUsed="0" w:qFormat="1"/>
-    <w:lsdException w:name="Default Paragraph Font" w:uiPriority="1"/>
-    <w:lsdException w:name="Subtitle" w:semiHidden="0" w:uiPriority="11" w:unhideWhenUsed="0" w:qFormat="1"/>
-    <w:lsdException w:name="Strong" w:semiHidden="0" w:uiPriority="22" w:unhideWhenUsed="0" w:qFormat="1"/>
-    <w:lsdException w:name="Emphasis" w:semiHidden="0" w:uiPriority="20" w:unhideWhenUsed="0" w:qFormat="1"/>
-    <w:lsdException w:name="Table Grid" w:semiHidden="0" w:uiPriority="59" w:unhideWhenUsed="0"/>
-    <w:lsdException w:name="Note Level 1" w:semiHidden="0" w:unhideWhenUsed="0"/>
-    <w:lsdException w:name="Note Level 2" w:semiHidden="0" w:unhideWhenUsed="0"/>
-    <w:lsdException w:name="Note Level 3" w:semiHidden="0" w:unhideWhenUsed="0"/>
-    <w:lsdException w:name="Note Level 4" w:semiHidden="0" w:unhideWhenUsed="0"/>
-    <w:lsdException w:name="Note Level 5" w:semiHidden="0" w:unhideWhenUsed="0"/>
-    <w:lsdException w:name="Note Level 6" w:semiHidden="0" w:unhideWhenUsed="0"/>
-    <w:lsdException w:name="Note Level 7" w:semiHidden="0" w:unhideWhenUsed="0"/>
-    <w:lsdException w:name="Note Level 8" w:semiHidden="0" w:unhideWhenUsed="0"/>
-    <w:lsdException w:name="Note Level 9" w:semiHidden="0" w:unhideWhenUsed="0"/>
-    <w:lsdException w:name="Placeholder Text" w:unhideWhenUsed="0"/>
-    <w:lsdException w:name="No Spacing" w:semiHidden="0" w:uiPriority="1" w:unhideWhenUsed="0" w:qFormat="1"/>
-    <w:lsdException w:name="Light Shading" w:semiHidden="0" w:uiPriority="60" w:unhideWhenUsed="0"/>
-    <w:lsdException w:name="Light List" w:semiHidden="0" w:uiPriority="61" w:unhideWhenUsed="0"/>
-    <w:lsdException w:name="Light Grid" w:semiHidden="0" w:uiPriority="62" w:unhideWhenUsed="0"/>
-    <w:lsdException w:name="Medium Shading 1" w:semiHidden="0" w:uiPriority="63" w:unhideWhenUsed="0"/>
-    <w:lsdException w:name="Medium Shading 2" w:semiHidden="0" w:uiPriority="64" w:unhideWhenUsed="0"/>
-    <w:lsdException w:name="Medium List 1" w:semiHidden="0" w:uiPriority="65" w:unhideWhenUsed="0"/>
-    <w:lsdException w:name="Medium List 2" w:semiHidden="0" w:uiPriority="66" w:unhideWhenUsed="0"/>
-    <w:lsdException w:name="Medium Grid 1" w:semiHidden="0" w:uiPriority="67" w:unhideWhenUsed="0"/>
-    <w:lsdException w:name="Medium Grid 2" w:semiHidden="0" w:uiPriority="68" w:unhideWhenUsed="0"/>
-    <w:lsdException w:name="Medium Grid 3" w:semiHidden="0" w:uiPriority="69" w:unhideWhenUsed="0"/>
-    <w:lsdException w:name="Dark List" w:semiHidden="0" w:uiPriority="70" w:unhideWhenUsed="0"/>
-    <w:lsdException w:name="Colorful Shading" w:semiHidden="0" w:uiPriority="71" w:unhideWhenUsed="0"/>
-    <w:lsdException w:name="Colorful List" w:semiHidden="0" w:uiPriority="72" w:unhideWhenUsed="0"/>
-    <w:lsdException w:name="Colorful Grid" w:semiHidden="0" w:uiPriority="73" w:unhideWhenUsed="0"/>
-    <w:lsdException w:name="Light Shading Accent 1" w:semiHidden="0" w:uiPriority="60" w:unhideWhenUsed="0"/>
-    <w:lsdException w:name="Light List Accent 1" w:semiHidden="0" w:uiPriority="61" w:unhideWhenUsed="0"/>
-    <w:lsdException w:name="Light Grid Accent 1" w:semiHidden="0" w:uiPriority="62" w:unhideWhenUsed="0"/>
-    <w:lsdException w:name="Medium Shading 1 Accent 1" w:semiHidden="0" w:uiPriority="63" w:unhideWhenUsed="0"/>
-    <w:lsdException w:name="Medium Shading 2 Accent 1" w:semiHidden="0" w:uiPriority="64" w:unhideWhenUsed="0"/>
-    <w:lsdException w:name="Medium List 1 Accent 1" w:semiHidden="0" w:uiPriority="65" w:unhideWhenUsed="0"/>
-    <w:lsdException w:name="Revision" w:unhideWhenUsed="0"/>
-    <w:lsdException w:name="List Paragraph" w:semiHidden="0" w:uiPriority="34" w:unhideWhenUsed="0" w:qFormat="1"/>
-    <w:lsdException w:name="Quote" w:semiHidden="0" w:uiPriority="29" w:unhideWhenUsed="0" w:qFormat="1"/>
-    <w:lsdException w:name="Intense Quote" w:semiHidden="0" w:uiPriority="30" w:unhideWhenUsed="0" w:qFormat="1"/>
-    <w:lsdException w:name="Medium List 2 Accent 1" w:semiHidden="0" w:uiPriority="66" w:unhideWhenUsed="0"/>
-    <w:lsdException w:name="Medium Grid 1 Accent 1" w:semiHidden="0" w:uiPriority="67" w:unhideWhenUsed="0"/>
-    <w:lsdException w:name="Medium Grid 2 Accent 1" w:semiHidden="0" w:uiPriority="68" w:unhideWhenUsed="0"/>
-    <w:lsdException w:name="Medium Grid 3 Accent 1" w:semiHidden="0" w:uiPriority="69" w:unhideWhenUsed="0"/>
-    <w:lsdException w:name="Dark List Accent 1" w:semiHidden="0" w:uiPriority="70" w:unhideWhenUsed="0"/>
-    <w:lsdException w:name="Colorful Shading Accent 1" w:semiHidden="0" w:uiPriority="71" w:unhideWhenUsed="0"/>
-    <w:lsdException w:name="Colorful List Accent 1" w:semiHidden="0" w:uiPriority="72" w:unhideWhenUsed="0"/>
-    <w:lsdException w:name="Colorful Grid Accent 1" w:semiHidden="0" w:uiPriority="73" w:unhideWhenUsed="0"/>
-    <w:lsdException w:name="Light Shading Accent 2" w:semiHidden="0" w:uiPriority="60" w:unhideWhenUsed="0"/>
-    <w:lsdException w:name="Light List Accent 2" w:semiHidden="0" w:uiPriority="61" w:unhideWhenUsed="0"/>
-    <w:lsdException w:name="Light Grid Accent 2" w:semiHidden="0" w:uiPriority="62" w:unhideWhenUsed="0"/>
-    <w:lsdException w:name="Medium Shading 1 Accent 2" w:semiHidden="0" w:uiPriority="63" w:unhideWhenUsed="0"/>
-    <w:lsdException w:name="Medium Shading 2 Accent 2" w:semiHidden="0" w:uiPriority="64" w:unhideWhenUsed="0"/>
-    <w:lsdException w:name="Medium List 1 Accent 2" w:semiHidden="0" w:uiPriority="65" w:unhideWhenUsed="0"/>
-    <w:lsdException w:name="Medium List 2 Accent 2" w:semiHidden="0" w:uiPriority="66" w:unhideWhenUsed="0"/>
-    <w:lsdException w:name="Medium Grid 1 Accent 2" w:semiHidden="0" w:uiPriority="67" w:unhideWhenUsed="0"/>
-    <w:lsdException w:name="Medium Grid 2 Accent 2" w:semiHidden="0" w:uiPriority="68" w:unhideWhenUsed="0"/>
-    <w:lsdException w:name="Medium Grid 3 Accent 2" w:semiHidden="0" w:uiPriority="69" w:unhideWhenUsed="0"/>
-    <w:lsdException w:name="Dark List Accent 2" w:semiHidden="0" w:uiPriority="70" w:unhideWhenUsed="0"/>
-    <w:lsdException w:name="Colorful Shading Accent 2" w:semiHidden="0" w:uiPriority="71" w:unhideWhenUsed="0"/>
-    <w:lsdException w:name="Colorful List Accent 2" w:semiHidden="0" w:uiPriority="72" w:unhideWhenUsed="0"/>
-    <w:lsdException w:name="Colorful Grid Accent 2" w:semiHidden="0" w:uiPriority="73" w:unhideWhenUsed="0"/>
-    <w:lsdException w:name="Light Shading Accent 3" w:semiHidden="0" w:uiPriority="60" w:unhideWhenUsed="0"/>
-    <w:lsdException w:name="Light List Accent 3" w:semiHidden="0" w:uiPriority="61" w:unhideWhenUsed="0"/>
-    <w:lsdException w:name="Light Grid Accent 3" w:semiHidden="0" w:uiPriority="62" w:unhideWhenUsed="0"/>
-    <w:lsdException w:name="Medium Shading 1 Accent 3" w:semiHidden="0" w:uiPriority="63" w:unhideWhenUsed="0"/>
-    <w:lsdException w:name="Medium Shading 2 Accent 3" w:semiHidden="0" w:uiPriority="64" w:unhideWhenUsed="0"/>
-    <w:lsdException w:name="Medium List 1 Accent 3" w:semiHidden="0" w:uiPriority="65" w:unhideWhenUsed="0"/>
-    <w:lsdException w:name="Medium List 2 Accent 3" w:semiHidden="0" w:uiPriority="66" w:unhideWhenUsed="0"/>
-    <w:lsdException w:name="Medium Grid 1 Accent 3" w:semiHidden="0" w:uiPriority="67" w:unhideWhenUsed="0"/>
-    <w:lsdException w:name="Medium Grid 2 Accent 3" w:semiHidden="0" w:uiPriority="68" w:unhideWhenUsed="0"/>
-    <w:lsdException w:name="Medium Grid 3 Accent 3" w:semiHidden="0" w:uiPriority="69" w:unhideWhenUsed="0"/>
-    <w:lsdException w:name="Dark List Accent 3" w:semiHidden="0" w:uiPriority="70" w:unhideWhenUsed="0"/>
-    <w:lsdException w:name="Colorful Shading Accent 3" w:semiHidden="0" w:uiPriority="71" w:unhideWhenUsed="0"/>
-    <w:lsdException w:name="Colorful List Accent 3" w:semiHidden="0" w:uiPriority="72" w:unhideWhenUsed="0"/>
-    <w:lsdException w:name="Colorful Grid Accent 3" w:semiHidden="0" w:uiPriority="73" w:unhideWhenUsed="0"/>
-    <w:lsdException w:name="Light Shading Accent 4" w:semiHidden="0" w:uiPriority="60" w:unhideWhenUsed="0"/>
-    <w:lsdException w:name="Light List Accent 4" w:semiHidden="0" w:uiPriority="61" w:unhideWhenUsed="0"/>
-    <w:lsdException w:name="Light Grid Accent 4" w:semiHidden="0" w:uiPriority="62" w:unhideWhenUsed="0"/>
-    <w:lsdException w:name="Medium Shading 1 Accent 4" w:semiHidden="0" w:uiPriority="63" w:unhideWhenUsed="0"/>
-    <w:lsdException w:name="Medium Shading 2 Accent 4" w:semiHidden="0" w:uiPriority="64" w:unhideWhenUsed="0"/>
-    <w:lsdException w:name="Medium List 1 Accent 4" w:semiHidden="0" w:uiPriority="65" w:unhideWhenUsed="0"/>
-    <w:lsdException w:name="Medium List 2 Accent 4" w:semiHidden="0" w:uiPriority="66" w:unhideWhenUsed="0"/>
-    <w:lsdException w:name="Medium Grid 1 Accent 4" w:semiHidden="0" w:uiPriority="67" w:unhideWhenUsed="0"/>
-    <w:lsdException w:name="Medium Grid 2 Accent 4" w:semiHidden="0" w:uiPriority="68" w:unhideWhenUsed="0"/>
-    <w:lsdException w:name="Medium Grid 3 Accent 4" w:semiHidden="0" w:uiPriority="69" w:unhideWhenUsed="0"/>
-    <w:lsdException w:name="Dark List Accent 4" w:semiHidden="0" w:uiPriority="70" w:unhideWhenUsed="0"/>
-    <w:lsdException w:name="Colorful Shading Accent 4" w:semiHidden="0" w:uiPriority="71" w:unhideWhenUsed="0"/>
-    <w:lsdException w:name="Colorful List Accent 4" w:semiHidden="0" w:uiPriority="72" w:unhideWhenUsed="0"/>
-    <w:lsdException w:name="Colorful Grid Accent 4" w:semiHidden="0" w:uiPriority="73" w:unhideWhenUsed="0"/>
-    <w:lsdException w:name="Light Shading Accent 5" w:semiHidden="0" w:uiPriority="60" w:unhideWhenUsed="0"/>
-    <w:lsdException w:name="Light List Accent 5" w:semiHidden="0" w:uiPriority="61" w:unhideWhenUsed="0"/>
-    <w:lsdException w:name="Light Grid Accent 5" w:semiHidden="0" w:uiPriority="62" w:unhideWhenUsed="0"/>
-    <w:lsdException w:name="Medium Shading 1 Accent 5" w:semiHidden="0" w:uiPriority="63" w:unhideWhenUsed="0"/>
-    <w:lsdException w:name="Medium Shading 2 Accent 5" w:semiHidden="0" w:uiPriority="64" w:unhideWhenUsed="0"/>
-    <w:lsdException w:name="Medium List 1 Accent 5" w:semiHidden="0" w:uiPriority="65" w:unhideWhenUsed="0"/>
-    <w:lsdException w:name="Medium List 2 Accent 5" w:semiHidden="0" w:uiPriority="66" w:unhideWhenUsed="0"/>
-    <w:lsdException w:name="Medium Grid 1 Accent 5" w:semiHidden="0" w:uiPriority="67" w:unhideWhenUsed="0"/>
-    <w:lsdException w:name="Medium Grid 2 Accent 5" w:semiHidden="0" w:uiPriority="68" w:unhideWhenUsed="0"/>
-    <w:lsdException w:name="Medium Grid 3 Accent 5" w:semiHidden="0" w:uiPriority="69" w:unhideWhenUsed="0"/>
-    <w:lsdException w:name="Dark List Accent 5" w:semiHidden="0" w:uiPriority="70" w:unhideWhenUsed="0"/>
-    <w:lsdException w:name="Colorful Shading Accent 5" w:semiHidden="0" w:uiPriority="71" w:unhideWhenUsed="0"/>
-    <w:lsdException w:name="Colorful List Accent 5" w:semiHidden="0" w:uiPriority="72" w:unhideWhenUsed="0"/>
-    <w:lsdException w:name="Colorful Grid Accent 5" w:semiHidden="0" w:uiPriority="73" w:unhideWhenUsed="0"/>
-    <w:lsdException w:name="Light Shading Accent 6" w:semiHidden="0" w:uiPriority="60" w:unhideWhenUsed="0"/>
-    <w:lsdException w:name="Light List Accent 6" w:semiHidden="0" w:uiPriority="61" w:unhideWhenUsed="0"/>
-    <w:lsdException w:name="Light Grid Accent 6" w:semiHidden="0" w:uiPriority="62" w:unhideWhenUsed="0"/>
-    <w:lsdException w:name="Medium Shading 1 Accent 6" w:semiHidden="0" w:uiPriority="63" w:unhideWhenUsed="0"/>
-    <w:lsdException w:name="Medium Shading 2 Accent 6" w:semiHidden="0" w:uiPriority="64" w:unhideWhenUsed="0"/>
-    <w:lsdException w:name="Medium List 1 Accent 6" w:semiHidden="0" w:uiPriority="65" w:unhideWhenUsed="0"/>
-    <w:lsdException w:name="Medium List 2 Accent 6" w:semiHidden="0" w:uiPriority="66" w:unhideWhenUsed="0"/>
-    <w:lsdException w:name="Medium Grid 1 Accent 6" w:semiHidden="0" w:uiPriority="67" w:unhideWhenUsed="0"/>
-    <w:lsdException w:name="Medium Grid 2 Accent 6" w:semiHidden="0" w:uiPriority="68" w:unhideWhenUsed="0"/>
-    <w:lsdException w:name="Medium Grid 3 Accent 6" w:semiHidden="0" w:uiPriority="69" w:unhideWhenUsed="0"/>
-    <w:lsdException w:name="Dark List Accent 6" w:semiHidden="0" w:uiPriority="70" w:unhideWhenUsed="0"/>
-    <w:lsdException w:name="Colorful Shading Accent 6" w:semiHidden="0" w:uiPriority="71" w:unhideWhenUsed="0"/>
-    <w:lsdException w:name="Colorful List Accent 6" w:semiHidden="0" w:uiPriority="72" w:unhideWhenUsed="0"/>
-    <w:lsdException w:name="Colorful Grid Accent 6" w:semiHidden="0" w:uiPriority="73" w:unhideWhenUsed="0"/>
-    <w:lsdException w:name="Subtle Emphasis" w:semiHidden="0" w:uiPriority="19" w:unhideWhenUsed="0" w:qFormat="1"/>
-    <w:lsdException w:name="Intense Emphasis" w:semiHidden="0" w:uiPriority="21" w:unhideWhenUsed="0" w:qFormat="1"/>
-    <w:lsdException w:name="Subtle Reference" w:semiHidden="0" w:uiPriority="31" w:unhideWhenUsed="0" w:qFormat="1"/>
-    <w:lsdException w:name="Intense Reference" w:semiHidden="0" w:uiPriority="32" w:unhideWhenUsed="0" w:qFormat="1"/>
-    <w:lsdException w:name="Book Title" w:semiHidden="0" w:uiPriority="33" w:unhideWhenUsed="0" w:qFormat="1"/>
-    <w:lsdException w:name="Bibliography" w:uiPriority="37"/>
-    <w:lsdException w:name="TOC Heading" w:uiPriority="39" w:qFormat="1"/>
+  <w:latentStyles w:defLockedState="0" w:defUIPriority="99" w:defSemiHidden="0" w:defUnhideWhenUsed="0" w:defQFormat="0" w:count="375">
+    <w:lsdException w:name="Normal" w:uiPriority="0" w:qFormat="1"/>
+    <w:lsdException w:name="heading 1" w:uiPriority="9" w:qFormat="1"/>
+    <w:lsdException w:name="heading 2" w:semiHidden="1" w:uiPriority="9" w:unhideWhenUsed="1" w:qFormat="1"/>
+    <w:lsdException w:name="heading 3" w:semiHidden="1" w:uiPriority="9" w:unhideWhenUsed="1" w:qFormat="1"/>
+    <w:lsdException w:name="heading 4" w:semiHidden="1" w:uiPriority="9" w:unhideWhenUsed="1" w:qFormat="1"/>
+    <w:lsdException w:name="heading 5" w:semiHidden="1" w:uiPriority="9" w:unhideWhenUsed="1" w:qFormat="1"/>
+    <w:lsdException w:name="heading 6" w:semiHidden="1" w:uiPriority="9" w:unhideWhenUsed="1" w:qFormat="1"/>
+    <w:lsdException w:name="heading 7" w:semiHidden="1" w:uiPriority="9" w:unhideWhenUsed="1" w:qFormat="1"/>
+    <w:lsdException w:name="heading 8" w:semiHidden="1" w:uiPriority="9" w:unhideWhenUsed="1" w:qFormat="1"/>
+    <w:lsdException w:name="heading 9" w:semiHidden="1" w:uiPriority="9" w:unhideWhenUsed="1" w:qFormat="1"/>
+    <w:lsdException w:name="index 1" w:semiHidden="1" w:unhideWhenUsed="1"/>
+    <w:lsdException w:name="index 2" w:semiHidden="1" w:unhideWhenUsed="1"/>
+    <w:lsdException w:name="index 3" w:semiHidden="1" w:unhideWhenUsed="1"/>
+    <w:lsdException w:name="index 4" w:semiHidden="1" w:unhideWhenUsed="1"/>
+    <w:lsdException w:name="index 5" w:semiHidden="1" w:unhideWhenUsed="1"/>
+    <w:lsdException w:name="index 6" w:semiHidden="1" w:unhideWhenUsed="1"/>
+    <w:lsdException w:name="index 7" w:semiHidden="1" w:unhideWhenUsed="1"/>
+    <w:lsdException w:name="index 8" w:semiHidden="1" w:unhideWhenUsed="1"/>
+    <w:lsdException w:name="index 9" w:semiHidden="1" w:unhideWhenUsed="1"/>
+    <w:lsdException w:name="toc 1" w:semiHidden="1" w:uiPriority="39" w:unhideWhenUsed="1"/>
+    <w:lsdException w:name="toc 2" w:semiHidden="1" w:uiPriority="39" w:unhideWhenUsed="1"/>
+    <w:lsdException w:name="toc 3" w:semiHidden="1" w:uiPriority="39" w:unhideWhenUsed="1"/>
+    <w:lsdException w:name="toc 4" w:semiHidden="1" w:uiPriority="39" w:unhideWhenUsed="1"/>
+    <w:lsdException w:name="toc 5" w:semiHidden="1" w:uiPriority="39" w:unhideWhenUsed="1"/>
+    <w:lsdException w:name="toc 6" w:semiHidden="1" w:uiPriority="39" w:unhideWhenUsed="1"/>
+    <w:lsdException w:name="toc 7" w:semiHidden="1" w:uiPriority="39" w:unhideWhenUsed="1"/>
+    <w:lsdException w:name="toc 8" w:semiHidden="1" w:uiPriority="39" w:unhideWhenUsed="1"/>
+    <w:lsdException w:name="toc 9" w:semiHidden="1" w:uiPriority="39" w:unhideWhenUsed="1"/>
+    <w:lsdException w:name="Normal Indent" w:semiHidden="1" w:unhideWhenUsed="1"/>
+    <w:lsdException w:name="footnote text" w:semiHidden="1" w:unhideWhenUsed="1"/>
+    <w:lsdException w:name="annotation text" w:semiHidden="1" w:unhideWhenUsed="1"/>
+    <w:lsdException w:name="header" w:semiHidden="1" w:unhideWhenUsed="1"/>
+    <w:lsdException w:name="footer" w:semiHidden="1" w:unhideWhenUsed="1"/>
+    <w:lsdException w:name="index heading" w:semiHidden="1" w:unhideWhenUsed="1"/>
+    <w:lsdException w:name="caption" w:semiHidden="1" w:uiPriority="35" w:unhideWhenUsed="1" w:qFormat="1"/>
+    <w:lsdException w:name="table of figures" w:semiHidden="1" w:unhideWhenUsed="1"/>
+    <w:lsdException w:name="envelope address" w:semiHidden="1" w:unhideWhenUsed="1"/>
+    <w:lsdException w:name="envelope return" w:semiHidden="1" w:unhideWhenUsed="1"/>
+    <w:lsdException w:name="footnote reference" w:semiHidden="1" w:unhideWhenUsed="1"/>
+    <w:lsdException w:name="annotation reference" w:semiHidden="1" w:unhideWhenUsed="1"/>
+    <w:lsdException w:name="line number" w:semiHidden="1" w:unhideWhenUsed="1"/>
+    <w:lsdException w:name="page number" w:semiHidden="1" w:unhideWhenUsed="1"/>
+    <w:lsdException w:name="endnote reference" w:semiHidden="1" w:unhideWhenUsed="1"/>
+    <w:lsdException w:name="endnote text" w:semiHidden="1" w:unhideWhenUsed="1"/>
+    <w:lsdException w:name="table of authorities" w:semiHidden="1" w:unhideWhenUsed="1"/>
+    <w:lsdException w:name="macro" w:semiHidden="1" w:unhideWhenUsed="1"/>
+    <w:lsdException w:name="toa heading" w:semiHidden="1" w:unhideWhenUsed="1"/>
+    <w:lsdException w:name="List" w:semiHidden="1" w:unhideWhenUsed="1"/>
+    <w:lsdException w:name="List Bullet" w:semiHidden="1" w:unhideWhenUsed="1"/>
+    <w:lsdException w:name="List Number" w:semiHidden="1" w:unhideWhenUsed="1"/>
+    <w:lsdException w:name="List 2" w:semiHidden="1" w:unhideWhenUsed="1"/>
+    <w:lsdException w:name="List 3" w:semiHidden="1" w:unhideWhenUsed="1"/>
+    <w:lsdException w:name="List 4" w:semiHidden="1" w:unhideWhenUsed="1"/>
+    <w:lsdException w:name="List 5" w:semiHidden="1" w:unhideWhenUsed="1"/>
+    <w:lsdException w:name="List Bullet 2" w:semiHidden="1" w:unhideWhenUsed="1"/>
+    <w:lsdException w:name="List Bullet 3" w:semiHidden="1" w:unhideWhenUsed="1"/>
+    <w:lsdException w:name="List Bullet 4" w:semiHidden="1" w:unhideWhenUsed="1"/>
+    <w:lsdException w:name="List Bullet 5" w:semiHidden="1" w:unhideWhenUsed="1"/>
+    <w:lsdException w:name="List Number 2" w:semiHidden="1" w:unhideWhenUsed="1"/>
+    <w:lsdException w:name="List Number 3" w:semiHidden="1" w:unhideWhenUsed="1"/>
+    <w:lsdException w:name="List Number 4" w:semiHidden="1" w:unhideWhenUsed="1"/>
+    <w:lsdException w:name="List Number 5" w:semiHidden="1" w:unhideWhenUsed="1"/>
+    <w:lsdException w:name="Title" w:uiPriority="10" w:qFormat="1"/>
+    <w:lsdException w:name="Closing" w:semiHidden="1" w:unhideWhenUsed="1"/>
+    <w:lsdException w:name="Signature" w:semiHidden="1" w:unhideWhenUsed="1"/>
+    <w:lsdException w:name="Default Paragraph Font" w:semiHidden="1" w:uiPriority="1" w:unhideWhenUsed="1"/>
+    <w:lsdException w:name="Body Text" w:semiHidden="1" w:unhideWhenUsed="1"/>
+    <w:lsdException w:name="Body Text Indent" w:semiHidden="1" w:unhideWhenUsed="1"/>
+    <w:lsdException w:name="List Continue" w:semiHidden="1" w:unhideWhenUsed="1"/>
+    <w:lsdException w:name="List Continue 2" w:semiHidden="1" w:unhideWhenUsed="1"/>
+    <w:lsdException w:name="List Continue 3" w:semiHidden="1" w:unhideWhenUsed="1"/>
+    <w:lsdException w:name="List Continue 4" w:semiHidden="1" w:unhideWhenUsed="1"/>
+    <w:lsdException w:name="List Continue 5" w:semiHidden="1" w:unhideWhenUsed="1"/>
+    <w:lsdException w:name="Message Header" w:semiHidden="1" w:unhideWhenUsed="1"/>
+    <w:lsdException w:name="Subtitle" w:uiPriority="11" w:qFormat="1"/>
+    <w:lsdException w:name="Salutation" w:semiHidden="1" w:unhideWhenUsed="1"/>
+    <w:lsdException w:name="Date" w:semiHidden="1" w:unhideWhenUsed="1"/>
+    <w:lsdException w:name="Body Text First Indent" w:semiHidden="1" w:unhideWhenUsed="1"/>
+    <w:lsdException w:name="Body Text First Indent 2" w:semiHidden="1" w:unhideWhenUsed="1"/>
+    <w:lsdException w:name="Note Heading" w:semiHidden="1" w:unhideWhenUsed="1"/>
+    <w:lsdException w:name="Body Text 2" w:semiHidden="1" w:unhideWhenUsed="1"/>
+    <w:lsdException w:name="Body Text 3" w:semiHidden="1" w:unhideWhenUsed="1"/>
+    <w:lsdException w:name="Body Text Indent 2" w:semiHidden="1" w:unhideWhenUsed="1"/>
+    <w:lsdException w:name="Body Text Indent 3" w:semiHidden="1" w:unhideWhenUsed="1"/>
+    <w:lsdException w:name="Block Text" w:semiHidden="1" w:unhideWhenUsed="1"/>
+    <w:lsdException w:name="Hyperlink" w:semiHidden="1" w:unhideWhenUsed="1"/>
+    <w:lsdException w:name="FollowedHyperlink" w:semiHidden="1" w:unhideWhenUsed="1"/>
+    <w:lsdException w:name="Strong" w:uiPriority="22" w:qFormat="1"/>
+    <w:lsdException w:name="Emphasis" w:uiPriority="20" w:qFormat="1"/>
+    <w:lsdException w:name="Document Map" w:semiHidden="1" w:unhideWhenUsed="1"/>
+    <w:lsdException w:name="Plain Text" w:semiHidden="1" w:unhideWhenUsed="1"/>
+    <w:lsdException w:name="E-mail Signature" w:semiHidden="1" w:unhideWhenUsed="1"/>
+    <w:lsdException w:name="HTML Top of Form" w:semiHidden="1" w:unhideWhenUsed="1"/>
+    <w:lsdException w:name="HTML Bottom of Form" w:semiHidden="1" w:unhideWhenUsed="1"/>
+    <w:lsdException w:name="Normal (Web)" w:semiHidden="1" w:unhideWhenUsed="1"/>
+    <w:lsdException w:name="HTML Acronym" w:semiHidden="1" w:unhideWhenUsed="1"/>
+    <w:lsdException w:name="HTML Address" w:semiHidden="1" w:unhideWhenUsed="1"/>
+    <w:lsdException w:name="HTML Cite" w:semiHidden="1" w:unhideWhenUsed="1"/>
+    <w:lsdException w:name="HTML Code" w:semiHidden="1" w:unhideWhenUsed="1"/>
+    <w:lsdException w:name="HTML Definition" w:semiHidden="1" w:unhideWhenUsed="1"/>
+    <w:lsdException w:name="HTML Keyboard" w:semiHidden="1" w:unhideWhenUsed="1"/>
+    <w:lsdException w:name="HTML Preformatted" w:semiHidden="1" w:unhideWhenUsed="1"/>
+    <w:lsdException w:name="HTML Sample" w:semiHidden="1" w:unhideWhenUsed="1"/>
+    <w:lsdException w:name="HTML Typewriter" w:semiHidden="1" w:unhideWhenUsed="1"/>
+    <w:lsdException w:name="HTML Variable" w:semiHidden="1" w:unhideWhenUsed="1"/>
+    <w:lsdException w:name="Normal Table" w:semiHidden="1" w:unhideWhenUsed="1"/>
+    <w:lsdException w:name="annotation subject" w:semiHidden="1" w:unhideWhenUsed="1"/>
+    <w:lsdException w:name="No List" w:semiHidden="1" w:unhideWhenUsed="1"/>
+    <w:lsdException w:name="Outline List 1" w:semiHidden="1" w:unhideWhenUsed="1"/>
+    <w:lsdException w:name="Outline List 2" w:semiHidden="1" w:unhideWhenUsed="1"/>
+    <w:lsdException w:name="Outline List 3" w:semiHidden="1" w:unhideWhenUsed="1"/>
+    <w:lsdException w:name="Table Simple 1" w:semiHidden="1" w:unhideWhenUsed="1"/>
+    <w:lsdException w:name="Table Simple 2" w:semiHidden="1" w:unhideWhenUsed="1"/>
+    <w:lsdException w:name="Table Simple 3" w:semiHidden="1" w:unhideWhenUsed="1"/>
+    <w:lsdException w:name="Table Classic 1" w:semiHidden="1" w:unhideWhenUsed="1"/>
+    <w:lsdException w:name="Table Classic 2" w:semiHidden="1" w:unhideWhenUsed="1"/>
+    <w:lsdException w:name="Table Classic 3" w:semiHidden="1" w:unhideWhenUsed="1"/>
+    <w:lsdException w:name="Table Classic 4" w:semiHidden="1" w:unhideWhenUsed="1"/>
+    <w:lsdException w:name="Table Colorful 1" w:semiHidden="1" w:unhideWhenUsed="1"/>
+    <w:lsdException w:name="Table Colorful 2" w:semiHidden="1" w:unhideWhenUsed="1"/>
+    <w:lsdException w:name="Table Colorful 3" w:semiHidden="1" w:unhideWhenUsed="1"/>
+    <w:lsdException w:name="Table Columns 1" w:semiHidden="1" w:unhideWhenUsed="1"/>
+    <w:lsdException w:name="Table Columns 2" w:semiHidden="1" w:unhideWhenUsed="1"/>
+    <w:lsdException w:name="Table Columns 3" w:semiHidden="1" w:unhideWhenUsed="1"/>
+    <w:lsdException w:name="Table Columns 4" w:semiHidden="1" w:unhideWhenUsed="1"/>
+    <w:lsdException w:name="Table Columns 5" w:semiHidden="1" w:unhideWhenUsed="1"/>
+    <w:lsdException w:name="Table Grid 1" w:semiHidden="1" w:unhideWhenUsed="1"/>
+    <w:lsdException w:name="Table Grid 2" w:semiHidden="1" w:unhideWhenUsed="1"/>
+    <w:lsdException w:name="Table Grid 3" w:semiHidden="1" w:unhideWhenUsed="1"/>
+    <w:lsdException w:name="Table Grid 4" w:semiHidden="1" w:unhideWhenUsed="1"/>
+    <w:lsdException w:name="Table Grid 5" w:semiHidden="1" w:unhideWhenUsed="1"/>
+    <w:lsdException w:name="Table Grid 6" w:semiHidden="1" w:unhideWhenUsed="1"/>
+    <w:lsdException w:name="Table Grid 7" w:semiHidden="1" w:unhideWhenUsed="1"/>
+    <w:lsdException w:name="Table Grid 8" w:semiHidden="1" w:unhideWhenUsed="1"/>
+    <w:lsdException w:name="Table List 1" w:semiHidden="1" w:unhideWhenUsed="1"/>
+    <w:lsdException w:name="Table List 2" w:semiHidden="1" w:unhideWhenUsed="1"/>
+    <w:lsdException w:name="Table List 3" w:semiHidden="1" w:unhideWhenUsed="1"/>
+    <w:lsdException w:name="Table List 4" w:semiHidden="1" w:unhideWhenUsed="1"/>
+    <w:lsdException w:name="Table List 5" w:semiHidden="1" w:unhideWhenUsed="1"/>
+    <w:lsdException w:name="Table List 6" w:semiHidden="1" w:unhideWhenUsed="1"/>
+    <w:lsdException w:name="Table List 7" w:semiHidden="1" w:unhideWhenUsed="1"/>
+    <w:lsdException w:name="Table List 8" w:semiHidden="1" w:unhideWhenUsed="1"/>
+    <w:lsdException w:name="Table 3D effects 1" w:semiHidden="1" w:unhideWhenUsed="1"/>
+    <w:lsdException w:name="Table 3D effects 2" w:semiHidden="1" w:unhideWhenUsed="1"/>
+    <w:lsdException w:name="Table 3D effects 3" w:semiHidden="1" w:unhideWhenUsed="1"/>
+    <w:lsdException w:name="Table Contemporary" w:semiHidden="1" w:unhideWhenUsed="1"/>
+    <w:lsdException w:name="Table Elegant" w:semiHidden="1" w:unhideWhenUsed="1"/>
+    <w:lsdException w:name="Table Professional" w:semiHidden="1" w:unhideWhenUsed="1"/>
+    <w:lsdException w:name="Table Subtle 1" w:semiHidden="1" w:unhideWhenUsed="1"/>
+    <w:lsdException w:name="Table Subtle 2" w:semiHidden="1" w:unhideWhenUsed="1"/>
+    <w:lsdException w:name="Table Web 1" w:semiHidden="1" w:unhideWhenUsed="1"/>
+    <w:lsdException w:name="Table Web 2" w:semiHidden="1" w:unhideWhenUsed="1"/>
+    <w:lsdException w:name="Table Web 3" w:semiHidden="1" w:unhideWhenUsed="1"/>
+    <w:lsdException w:name="Balloon Text" w:semiHidden="1" w:unhideWhenUsed="1"/>
+    <w:lsdException w:name="Table Grid" w:uiPriority="59"/>
+    <w:lsdException w:name="Table Theme" w:semiHidden="1" w:unhideWhenUsed="1"/>
+    <w:lsdException w:name="Placeholder Text" w:semiHidden="1"/>
+    <w:lsdException w:name="No Spacing" w:uiPriority="1" w:qFormat="1"/>
+    <w:lsdException w:name="Light Shading" w:uiPriority="60"/>
+    <w:lsdException w:name="Light List" w:uiPriority="61"/>
+    <w:lsdException w:name="Light Grid" w:uiPriority="62"/>
+    <w:lsdException w:name="Medium Shading 1" w:uiPriority="63"/>
+    <w:lsdException w:name="Medium Shading 2" w:uiPriority="64"/>
+    <w:lsdException w:name="Medium List 1" w:uiPriority="65"/>
+    <w:lsdException w:name="Medium List 2" w:uiPriority="66"/>
+    <w:lsdException w:name="Medium Grid 1" w:uiPriority="67"/>
+    <w:lsdException w:name="Medium Grid 2" w:uiPriority="68"/>
+    <w:lsdException w:name="Medium Grid 3" w:uiPriority="69"/>
+    <w:lsdException w:name="Dark List" w:uiPriority="70"/>
+    <w:lsdException w:name="Colorful Shading" w:uiPriority="71"/>
+    <w:lsdException w:name="Colorful List" w:uiPriority="72"/>
+    <w:lsdException w:name="Colorful Grid" w:uiPriority="73"/>
+    <w:lsdException w:name="Light Shading Accent 1" w:uiPriority="60"/>
+    <w:lsdException w:name="Light List Accent 1" w:uiPriority="61"/>
+    <w:lsdException w:name="Light Grid Accent 1" w:uiPriority="62"/>
+    <w:lsdException w:name="Medium Shading 1 Accent 1" w:uiPriority="63"/>
+    <w:lsdException w:name="Medium Shading 2 Accent 1" w:uiPriority="64"/>
+    <w:lsdException w:name="Medium List 1 Accent 1" w:uiPriority="65"/>
+    <w:lsdException w:name="Revision" w:semiHidden="1"/>
+    <w:lsdException w:name="List Paragraph" w:uiPriority="34" w:qFormat="1"/>
+    <w:lsdException w:name="Quote" w:uiPriority="29" w:qFormat="1"/>
+    <w:lsdException w:name="Intense Quote" w:uiPriority="30" w:qFormat="1"/>
+    <w:lsdException w:name="Medium List 2 Accent 1" w:uiPriority="66"/>
+    <w:lsdException w:name="Medium Grid 1 Accent 1" w:uiPriority="67"/>
+    <w:lsdException w:name="Medium Grid 2 Accent 1" w:uiPriority="68"/>
+    <w:lsdException w:name="Medium Grid 3 Accent 1" w:uiPriority="69"/>
+    <w:lsdException w:name="Dark List Accent 1" w:uiPriority="70"/>
+    <w:lsdException w:name="Colorful Shading Accent 1" w:uiPriority="71"/>
+    <w:lsdException w:name="Colorful List Accent 1" w:uiPriority="72"/>
+    <w:lsdException w:name="Colorful Grid Accent 1" w:uiPriority="73"/>
+    <w:lsdException w:name="Light Shading Accent 2" w:uiPriority="60"/>
+    <w:lsdException w:name="Light List Accent 2" w:uiPriority="61"/>
+    <w:lsdException w:name="Light Grid Accent 2" w:uiPriority="62"/>
+    <w:lsdException w:name="Medium Shading 1 Accent 2" w:uiPriority="63"/>
+    <w:lsdException w:name="Medium Shading 2 Accent 2" w:uiPriority="64"/>
+    <w:lsdException w:name="Medium List 1 Accent 2" w:uiPriority="65"/>
+    <w:lsdException w:name="Medium List 2 Accent 2" w:uiPriority="66"/>
+    <w:lsdException w:name="Medium Grid 1 Accent 2" w:uiPriority="67"/>
+    <w:lsdException w:name="Medium Grid 2 Accent 2" w:uiPriority="68"/>
+    <w:lsdException w:name="Medium Grid 3 Accent 2" w:uiPriority="69"/>
+    <w:lsdException w:name="Dark List Accent 2" w:uiPriority="70"/>
+    <w:lsdException w:name="Colorful Shading Accent 2" w:uiPriority="71"/>
+    <w:lsdException w:name="Colorful List Accent 2" w:uiPriority="72"/>
+    <w:lsdException w:name="Colorful Grid Accent 2" w:uiPriority="73"/>
+    <w:lsdException w:name="Light Shading Accent 3" w:uiPriority="60"/>
+    <w:lsdException w:name="Light List Accent 3" w:uiPriority="61"/>
+    <w:lsdException w:name="Light Grid Accent 3" w:uiPriority="62"/>
+    <w:lsdException w:name="Medium Shading 1 Accent 3" w:uiPriority="63"/>
+    <w:lsdException w:name="Medium Shading 2 Accent 3" w:uiPriority="64"/>
+    <w:lsdException w:name="Medium List 1 Accent 3" w:uiPriority="65"/>
+    <w:lsdException w:name="Medium List 2 Accent 3" w:uiPriority="66"/>
+    <w:lsdException w:name="Medium Grid 1 Accent 3" w:uiPriority="67"/>
+    <w:lsdException w:name="Medium Grid 2 Accent 3" w:uiPriority="68"/>
+    <w:lsdException w:name="Medium Grid 3 Accent 3" w:uiPriority="69"/>
+    <w:lsdException w:name="Dark List Accent 3" w:uiPriority="70"/>
+    <w:lsdException w:name="Colorful Shading Accent 3" w:uiPriority="71"/>
+    <w:lsdException w:name="Colorful List Accent 3" w:uiPriority="72"/>
+    <w:lsdException w:name="Colorful Grid Accent 3" w:uiPriority="73"/>
+    <w:lsdException w:name="Light Shading Accent 4" w:uiPriority="60"/>
+    <w:lsdException w:name="Light List Accent 4" w:uiPriority="61"/>
+    <w:lsdException w:name="Light Grid Accent 4" w:uiPriority="62"/>
+    <w:lsdException w:name="Medium Shading 1 Accent 4" w:uiPriority="63"/>
+    <w:lsdException w:name="Medium Shading 2 Accent 4" w:uiPriority="64"/>
+    <w:lsdException w:name="Medium List 1 Accent 4" w:uiPriority="65"/>
+    <w:lsdException w:name="Medium List 2 Accent 4" w:uiPriority="66"/>
+    <w:lsdException w:name="Medium Grid 1 Accent 4" w:uiPriority="67"/>
+    <w:lsdException w:name="Medium Grid 2 Accent 4" w:uiPriority="68"/>
+    <w:lsdException w:name="Medium Grid 3 Accent 4" w:uiPriority="69"/>
+    <w:lsdException w:name="Dark List Accent 4" w:uiPriority="70"/>
+    <w:lsdException w:name="Colorful Shading Accent 4" w:uiPriority="71"/>
+    <w:lsdException w:name="Colorful List Accent 4" w:uiPriority="72"/>
+    <w:lsdException w:name="Colorful Grid Accent 4" w:uiPriority="73"/>
+    <w:lsdException w:name="Light Shading Accent 5" w:uiPriority="60"/>
+    <w:lsdException w:name="Light List Accent 5" w:uiPriority="61"/>
+    <w:lsdException w:name="Light Grid Accent 5" w:uiPriority="62"/>
+    <w:lsdException w:name="Medium Shading 1 Accent 5" w:uiPriority="63"/>
+    <w:lsdException w:name="Medium Shading 2 Accent 5" w:uiPriority="64"/>
+    <w:lsdException w:name="Medium List 1 Accent 5" w:uiPriority="65"/>
+    <w:lsdException w:name="Medium List 2 Accent 5" w:uiPriority="66"/>
+    <w:lsdException w:name="Medium Grid 1 Accent 5" w:uiPriority="67"/>
+    <w:lsdException w:name="Medium Grid 2 Accent 5" w:uiPriority="68"/>
+    <w:lsdException w:name="Medium Grid 3 Accent 5" w:uiPriority="69"/>
+    <w:lsdException w:name="Dark List Accent 5" w:uiPriority="70"/>
+    <w:lsdException w:name="Colorful Shading Accent 5" w:uiPriority="71"/>
+    <w:lsdException w:name="Colorful List Accent 5" w:uiPriority="72"/>
+    <w:lsdException w:name="Colorful Grid Accent 5" w:uiPriority="73"/>
+    <w:lsdException w:name="Light Shading Accent 6" w:uiPriority="60"/>
+    <w:lsdException w:name="Light List Accent 6" w:uiPriority="61"/>
+    <w:lsdException w:name="Light Grid Accent 6" w:uiPriority="62"/>
+    <w:lsdException w:name="Medium Shading 1 Accent 6" w:uiPriority="63"/>
+    <w:lsdException w:name="Medium Shading 2 Accent 6" w:uiPriority="64"/>
+    <w:lsdException w:name="Medium List 1 Accent 6" w:uiPriority="65"/>
+    <w:lsdException w:name="Medium List 2 Accent 6" w:uiPriority="66"/>
+    <w:lsdException w:name="Medium Grid 1 Accent 6" w:uiPriority="67"/>
+    <w:lsdException w:name="Medium Grid 2 Accent 6" w:uiPriority="68"/>
+    <w:lsdException w:name="Medium Grid 3 Accent 6" w:uiPriority="69"/>
+    <w:lsdException w:name="Dark List Accent 6" w:uiPriority="70"/>
+    <w:lsdException w:name="Colorful Shading Accent 6" w:uiPriority="71"/>
+    <w:lsdException w:name="Colorful List Accent 6" w:uiPriority="72"/>
+    <w:lsdException w:name="Colorful Grid Accent 6" w:uiPriority="73"/>
+    <w:lsdException w:name="Subtle Emphasis" w:uiPriority="19" w:qFormat="1"/>
+    <w:lsdException w:name="Intense Emphasis" w:uiPriority="21" w:qFormat="1"/>
+    <w:lsdException w:name="Subtle Reference" w:uiPriority="31" w:qFormat="1"/>
+    <w:lsdException w:name="Intense Reference" w:uiPriority="32" w:qFormat="1"/>
+    <w:lsdException w:name="Book Title" w:uiPriority="33" w:qFormat="1"/>
+    <w:lsdException w:name="Bibliography" w:semiHidden="1" w:uiPriority="37" w:unhideWhenUsed="1"/>
+    <w:lsdException w:name="TOC Heading" w:semiHidden="1" w:uiPriority="39" w:unhideWhenUsed="1" w:qFormat="1"/>
+    <w:lsdException w:name="Grid Table Light" w:semiHidden="1" w:unhideWhenUsed="1"/>
+    <w:lsdException w:name="Grid Table 1 Light" w:semiHidden="1" w:unhideWhenUsed="1"/>
+    <w:lsdException w:name="Grid Table 2" w:semiHidden="1" w:unhideWhenUsed="1"/>
+    <w:lsdException w:name="Grid Table 3" w:semiHidden="1" w:unhideWhenUsed="1"/>
+    <w:lsdException w:name="Grid Table 4" w:uiPriority="49"/>
+    <w:lsdException w:name="Grid Table 5 Dark" w:uiPriority="50"/>
+    <w:lsdException w:name="Grid Table 6 Colorful" w:uiPriority="51"/>
+    <w:lsdException w:name="Grid Table 7 Colorful" w:uiPriority="52"/>
+    <w:lsdException w:name="Grid Table 1 Light Accent 1" w:uiPriority="46"/>
+    <w:lsdException w:name="Grid Table 2 Accent 1" w:uiPriority="47"/>
+    <w:lsdException w:name="Grid Table 3 Accent 1" w:uiPriority="48"/>
+    <w:lsdException w:name="Grid Table 4 Accent 1" w:uiPriority="49"/>
+    <w:lsdException w:name="Grid Table 5 Dark Accent 1" w:uiPriority="50"/>
+    <w:lsdException w:name="Grid Table 6 Colorful Accent 1" w:uiPriority="51"/>
+    <w:lsdException w:name="Grid Table 7 Colorful Accent 1" w:uiPriority="52"/>
+    <w:lsdException w:name="Grid Table 1 Light Accent 2" w:uiPriority="46"/>
+    <w:lsdException w:name="Grid Table 2 Accent 2" w:uiPriority="47"/>
+    <w:lsdException w:name="Grid Table 3 Accent 2" w:uiPriority="48"/>
+    <w:lsdException w:name="Grid Table 4 Accent 2" w:uiPriority="49"/>
+    <w:lsdException w:name="Grid Table 5 Dark Accent 2" w:uiPriority="50"/>
+    <w:lsdException w:name="Grid Table 6 Colorful Accent 2" w:uiPriority="51"/>
+    <w:lsdException w:name="Grid Table 7 Colorful Accent 2" w:uiPriority="52"/>
+    <w:lsdException w:name="Grid Table 1 Light Accent 3" w:uiPriority="46"/>
+    <w:lsdException w:name="Grid Table 2 Accent 3" w:uiPriority="47"/>
+    <w:lsdException w:name="Grid Table 3 Accent 3" w:uiPriority="48"/>
+    <w:lsdException w:name="Grid Table 4 Accent 3" w:uiPriority="49"/>
+    <w:lsdException w:name="Grid Table 5 Dark Accent 3" w:uiPriority="50"/>
+    <w:lsdException w:name="Grid Table 6 Colorful Accent 3" w:uiPriority="51"/>
+    <w:lsdException w:name="Grid Table 7 Colorful Accent 3" w:uiPriority="52"/>
+    <w:lsdException w:name="Grid Table 1 Light Accent 4" w:uiPriority="46"/>
+    <w:lsdException w:name="Grid Table 2 Accent 4" w:uiPriority="47"/>
+    <w:lsdException w:name="Grid Table 3 Accent 4" w:uiPriority="48"/>
+    <w:lsdException w:name="Grid Table 4 Accent 4" w:uiPriority="49"/>
+    <w:lsdException w:name="Grid Table 5 Dark Accent 4" w:uiPriority="50"/>
+    <w:lsdException w:name="Grid Table 6 Colorful Accent 4" w:uiPriority="51"/>
+    <w:lsdException w:name="Grid Table 7 Colorful Accent 4" w:uiPriority="52"/>
+    <w:lsdException w:name="Grid Table 1 Light Accent 5" w:uiPriority="46"/>
+    <w:lsdException w:name="Grid Table 2 Accent 5" w:uiPriority="47"/>
+    <w:lsdException w:name="Grid Table 3 Accent 5" w:uiPriority="48"/>
+    <w:lsdException w:name="Grid Table 4 Accent 5" w:uiPriority="49"/>
+    <w:lsdException w:name="Grid Table 5 Dark Accent 5" w:uiPriority="50"/>
+    <w:lsdException w:name="Grid Table 6 Colorful Accent 5" w:uiPriority="51"/>
+    <w:lsdException w:name="Grid Table 7 Colorful Accent 5" w:uiPriority="52"/>
+    <w:lsdException w:name="Grid Table 1 Light Accent 6" w:uiPriority="46"/>
+    <w:lsdException w:name="Grid Table 2 Accent 6" w:uiPriority="47"/>
+    <w:lsdException w:name="Grid Table 3 Accent 6" w:uiPriority="48"/>
+    <w:lsdException w:name="Grid Table 4 Accent 6" w:uiPriority="49"/>
+    <w:lsdException w:name="Grid Table 5 Dark Accent 6" w:uiPriority="50"/>
+    <w:lsdException w:name="Grid Table 6 Colorful Accent 6" w:uiPriority="51"/>
+    <w:lsdException w:name="Grid Table 7 Colorful Accent 6" w:uiPriority="52"/>
+    <w:lsdException w:name="List Table 1 Light" w:uiPriority="46"/>
+    <w:lsdException w:name="List Table 2" w:uiPriority="47"/>
+    <w:lsdException w:name="List Table 3" w:uiPriority="48"/>
+    <w:lsdException w:name="List Table 4" w:uiPriority="49"/>
+    <w:lsdException w:name="List Table 5 Dark" w:uiPriority="50"/>
+    <w:lsdException w:name="List Table 6 Colorful" w:uiPriority="51"/>
+    <w:lsdException w:name="List Table 7 Colorful" w:uiPriority="52"/>
+    <w:lsdException w:name="List Table 1 Light Accent 1" w:uiPriority="46"/>
+    <w:lsdException w:name="List Table 2 Accent 1" w:uiPriority="47"/>
+    <w:lsdException w:name="List Table 3 Accent 1" w:uiPriority="48"/>
+    <w:lsdException w:name="List Table 4 Accent 1" w:uiPriority="49"/>
+    <w:lsdException w:name="List Table 5 Dark Accent 1" w:uiPriority="50"/>
+    <w:lsdException w:name="List Table 6 Colorful Accent 1" w:uiPriority="51"/>
+    <w:lsdException w:name="List Table 7 Colorful Accent 1" w:uiPriority="52"/>
+    <w:lsdException w:name="List Table 1 Light Accent 2" w:uiPriority="46"/>
+    <w:lsdException w:name="List Table 2 Accent 2" w:uiPriority="47"/>
+    <w:lsdException w:name="List Table 3 Accent 2" w:uiPriority="48"/>
+    <w:lsdException w:name="List Table 4 Accent 2" w:uiPriority="49"/>
+    <w:lsdException w:name="List Table 5 Dark Accent 2" w:uiPriority="50"/>
+    <w:lsdException w:name="List Table 6 Colorful Accent 2" w:uiPriority="51"/>
+    <w:lsdException w:name="List Table 7 Colorful Accent 2" w:uiPriority="52"/>
+    <w:lsdException w:name="List Table 1 Light Accent 3" w:uiPriority="46"/>
+    <w:lsdException w:name="List Table 2 Accent 3" w:uiPriority="47"/>
+    <w:lsdException w:name="List Table 3 Accent 3" w:uiPriority="48"/>
+    <w:lsdException w:name="List Table 4 Accent 3" w:uiPriority="49"/>
+    <w:lsdException w:name="List Table 5 Dark Accent 3" w:uiPriority="50"/>
+    <w:lsdException w:name="List Table 6 Colorful Accent 3" w:uiPriority="51"/>
+    <w:lsdException w:name="List Table 7 Colorful Accent 3" w:uiPriority="52"/>
+    <w:lsdException w:name="List Table 1 Light Accent 4" w:uiPriority="46"/>
+    <w:lsdException w:name="List Table 2 Accent 4" w:uiPriority="47"/>
+    <w:lsdException w:name="List Table 3 Accent 4" w:uiPriority="48"/>
+    <w:lsdException w:name="List Table 4 Accent 4" w:uiPriority="49"/>
+    <w:lsdException w:name="List Table 5 Dark Accent 4" w:uiPriority="50"/>
+    <w:lsdException w:name="List Table 6 Colorful Accent 4" w:uiPriority="51"/>
+    <w:lsdException w:name="List Table 7 Colorful Accent 4" w:uiPriority="52"/>
+    <w:lsdException w:name="List Table 1 Light Accent 5" w:uiPriority="46"/>
+    <w:lsdException w:name="List Table 2 Accent 5" w:uiPriority="47"/>
+    <w:lsdException w:name="List Table 3 Accent 5" w:uiPriority="48"/>
+    <w:lsdException w:name="List Table 4 Accent 5" w:uiPriority="49"/>
+    <w:lsdException w:name="List Table 5 Dark Accent 5" w:uiPriority="50"/>
+    <w:lsdException w:name="List Table 6 Colorful Accent 5" w:uiPriority="51"/>
+    <w:lsdException w:name="List Table 7 Colorful Accent 5" w:uiPriority="52"/>
+    <w:lsdException w:name="List Table 1 Light Accent 6" w:uiPriority="46"/>
+    <w:lsdException w:name="List Table 2 Accent 6" w:uiPriority="47"/>
+    <w:lsdException w:name="List Table 3 Accent 6" w:uiPriority="48"/>
+    <w:lsdException w:name="List Table 4 Accent 6" w:uiPriority="49"/>
+    <w:lsdException w:name="List Table 5 Dark Accent 6" w:uiPriority="50"/>
+    <w:lsdException w:name="List Table 6 Colorful Accent 6" w:uiPriority="51"/>
+    <w:lsdException w:name="List Table 7 Colorful Accent 6" w:uiPriority="52"/>
+    <w:lsdException w:name="Mention" w:semiHidden="1" w:unhideWhenUsed="1"/>
+    <w:lsdException w:name="Smart Hyperlink" w:semiHidden="1" w:unhideWhenUsed="1"/>
+    <w:lsdException w:name="Hashtag" w:semiHidden="1" w:unhideWhenUsed="1"/>
+    <w:lsdException w:name="Unresolved Mention" w:semiHidden="1" w:unhideWhenUsed="1"/>
   </w:latentStyles>
   <w:style w:type="paragraph" w:default="1" w:styleId="Normal">
     <w:name w:val="Normal"/>
@@ -21245,7 +20585,7 @@
 </file>
 
 <file path=customXml/itemProps1.xml><?xml version="1.0" encoding="utf-8"?>
-<ds:datastoreItem xmlns:ds="http://schemas.openxmlformats.org/officeDocument/2006/customXml" ds:itemID="{55C2B902-5B20-BE48-90C9-8B9B3F60F8AD}">
+<ds:datastoreItem xmlns:ds="http://schemas.openxmlformats.org/officeDocument/2006/customXml" ds:itemID="{E5D019B3-F128-460A-AE47-7A852BC9A818}">
   <ds:schemaRefs>
     <ds:schemaRef ds:uri="http://schemas.openxmlformats.org/officeDocument/2006/bibliography"/>
   </ds:schemaRefs>

</xml_diff>

<commit_message>
minor correction in the doc
</commit_message>
<xml_diff>
--- a/doc/hedrot user manual.docx
+++ b/doc/hedrot user manual.docx
@@ -1,6 +1,6 @@
 
 <file path=word/document.xml><?xml version="1.0" encoding="utf-8"?>
-<w:document xmlns:wpc="http://schemas.microsoft.com/office/word/2010/wordprocessingCanvas" xmlns:cx="http://schemas.microsoft.com/office/drawing/2014/chartex" xmlns:cx1="http://schemas.microsoft.com/office/drawing/2015/9/8/chartex" xmlns:cx2="http://schemas.microsoft.com/office/drawing/2015/10/21/chartex" xmlns:cx3="http://schemas.microsoft.com/office/drawing/2016/5/9/chartex" xmlns:cx4="http://schemas.microsoft.com/office/drawing/2016/5/10/chartex" xmlns:cx5="http://schemas.microsoft.com/office/drawing/2016/5/11/chartex" xmlns:cx6="http://schemas.microsoft.com/office/drawing/2016/5/12/chartex" xmlns:cx7="http://schemas.microsoft.com/office/drawing/2016/5/13/chartex" xmlns:cx8="http://schemas.microsoft.com/office/drawing/2016/5/14/chartex" xmlns:mc="http://schemas.openxmlformats.org/markup-compatibility/2006" xmlns:aink="http://schemas.microsoft.com/office/drawing/2016/ink" xmlns:am3d="http://schemas.microsoft.com/office/drawing/2017/model3d" xmlns:o="urn:schemas-microsoft-com:office:office" xmlns:r="http://schemas.openxmlformats.org/officeDocument/2006/relationships" xmlns:m="http://schemas.openxmlformats.org/officeDocument/2006/math" xmlns:v="urn:schemas-microsoft-com:vml" xmlns:wp14="http://schemas.microsoft.com/office/word/2010/wordprocessingDrawing" xmlns:wp="http://schemas.openxmlformats.org/drawingml/2006/wordprocessingDrawing" xmlns:w10="urn:schemas-microsoft-com:office:word" xmlns:w="http://schemas.openxmlformats.org/wordprocessingml/2006/main" xmlns:w14="http://schemas.microsoft.com/office/word/2010/wordml" xmlns:w15="http://schemas.microsoft.com/office/word/2012/wordml" xmlns:w16cid="http://schemas.microsoft.com/office/word/2016/wordml/cid" xmlns:w16se="http://schemas.microsoft.com/office/word/2015/wordml/symex" xmlns:wpg="http://schemas.microsoft.com/office/word/2010/wordprocessingGroup" xmlns:wpi="http://schemas.microsoft.com/office/word/2010/wordprocessingInk" xmlns:wne="http://schemas.microsoft.com/office/word/2006/wordml" xmlns:wps="http://schemas.microsoft.com/office/word/2010/wordprocessingShape" mc:Ignorable="w14 w15 w16se w16cid wp14">
+<w:document xmlns:wpc="http://schemas.microsoft.com/office/word/2010/wordprocessingCanvas" xmlns:mo="http://schemas.microsoft.com/office/mac/office/2008/main" xmlns:mc="http://schemas.openxmlformats.org/markup-compatibility/2006" xmlns:mv="urn:schemas-microsoft-com:mac:vml" xmlns:o="urn:schemas-microsoft-com:office:office" xmlns:r="http://schemas.openxmlformats.org/officeDocument/2006/relationships" xmlns:m="http://schemas.openxmlformats.org/officeDocument/2006/math" xmlns:v="urn:schemas-microsoft-com:vml" xmlns:wp14="http://schemas.microsoft.com/office/word/2010/wordprocessingDrawing" xmlns:wp="http://schemas.openxmlformats.org/drawingml/2006/wordprocessingDrawing" xmlns:w10="urn:schemas-microsoft-com:office:word" xmlns:w="http://schemas.openxmlformats.org/wordprocessingml/2006/main" xmlns:w14="http://schemas.microsoft.com/office/word/2010/wordml" xmlns:wpg="http://schemas.microsoft.com/office/word/2010/wordprocessingGroup" xmlns:wpi="http://schemas.microsoft.com/office/word/2010/wordprocessingInk" xmlns:wne="http://schemas.microsoft.com/office/word/2006/wordml" xmlns:wps="http://schemas.microsoft.com/office/word/2010/wordprocessingShape" mc:Ignorable="w14 wp14">
   <w:body>
     <w:p>
       <w:pPr>
@@ -33,7 +33,7 @@
                     </pic:cNvPicPr>
                   </pic:nvPicPr>
                   <pic:blipFill>
-                    <a:blip r:embed="rId8">
+                    <a:blip r:embed="rId9">
                       <a:extLst>
                         <a:ext uri="{28A0092B-C50C-407E-A947-70E740481C1C}">
                           <a14:useLocalDpi xmlns:a14="http://schemas.microsoft.com/office/drawing/2010/main" val="0"/>
@@ -4859,7 +4859,7 @@
         </w:rPr>
         <w:t xml:space="preserve"> as part of the Bili Project </w:t>
       </w:r>
-      <w:hyperlink r:id="rId9" w:history="1">
+      <w:hyperlink r:id="rId10" w:history="1">
         <w:r>
           <w:rPr>
             <w:rStyle w:val="Hyperlink"/>
@@ -5296,7 +5296,7 @@
         </w:rPr>
         <w:t>The first development phase of Hedrot has achieved in collaboration with the Conservatoire National Supérieur de Musique et de Danse de Paris (</w:t>
       </w:r>
-      <w:hyperlink r:id="rId10" w:history="1">
+      <w:hyperlink r:id="rId11" w:history="1">
         <w:r>
           <w:rPr>
             <w:rStyle w:val="Hyperlink"/>
@@ -5311,7 +5311,7 @@
         </w:rPr>
         <w:t>) as part of the "Bili" project (</w:t>
       </w:r>
-      <w:hyperlink r:id="rId11" w:history="1">
+      <w:hyperlink r:id="rId12" w:history="1">
         <w:r>
           <w:rPr>
             <w:rStyle w:val="Hyperlink"/>
@@ -5381,7 +5381,7 @@
                         <a:effectLst/>
                         <a:extLst>
                           <a:ext uri="{C572A759-6A51-4108-AA02-DFA0A04FC94B}">
-                            <ma14:wrappingTextBoxFlag xmlns="" xmlns:mo="http://schemas.microsoft.com/office/mac/office/2008/main" xmlns:mv="urn:schemas-microsoft-com:mac:vml" xmlns:o="urn:schemas-microsoft-com:office:office" xmlns:v="urn:schemas-microsoft-com:vml" xmlns:w10="urn:schemas-microsoft-com:office:word" xmlns:w="http://schemas.openxmlformats.org/wordprocessingml/2006/main" xmlns:ma14="http://schemas.microsoft.com/office/mac/drawingml/2011/main"/>
+                            <ma14:wrappingTextBoxFlag xmlns:ma14="http://schemas.microsoft.com/office/mac/drawingml/2011/main"/>
                           </a:ext>
                         </a:extLst>
                       </wps:spPr>
@@ -5414,7 +5414,7 @@
                                           </pic:cNvPicPr>
                                         </pic:nvPicPr>
                                         <pic:blipFill>
-                                          <a:blip r:embed="rId12">
+                                          <a:blip r:embed="rId13">
                                             <a:extLst>
                                               <a:ext uri="{28A0092B-C50C-407E-A947-70E740481C1C}">
                                                 <a14:useLocalDpi xmlns:a14="http://schemas.microsoft.com/office/drawing/2010/main" val="0"/>
@@ -5440,7 +5440,7 @@
                                           </a:ln>
                                           <a:extLst>
                                             <a:ext uri="{FAA26D3D-D897-4be2-8F04-BA451C77F1D7}">
-                                              <ma14:placeholderFlag xmlns="" xmlns:mo="http://schemas.microsoft.com/office/mac/office/2008/main" xmlns:mv="urn:schemas-microsoft-com:mac:vml" xmlns:o="urn:schemas-microsoft-com:office:office" xmlns:v="urn:schemas-microsoft-com:vml" xmlns:w10="urn:schemas-microsoft-com:office:word" xmlns:w="http://schemas.openxmlformats.org/wordprocessingml/2006/main" xmlns:ma14="http://schemas.microsoft.com/office/mac/drawingml/2011/main"/>
+                                              <ma14:placeholderFlag xmlns:ma14="http://schemas.microsoft.com/office/mac/drawingml/2011/main"/>
                                             </a:ext>
                                           </a:extLst>
                                         </pic:spPr>
@@ -5517,7 +5517,7 @@
               </wp:anchor>
             </w:drawing>
           </mc:Choice>
-          <mc:Fallback>
+          <mc:Fallback xmlns:w16se="http://schemas.microsoft.com/office/word/2015/wordml/symex" xmlns:w16cid="http://schemas.microsoft.com/office/word/2016/wordml/cid" xmlns:w15="http://schemas.microsoft.com/office/word/2012/wordml" xmlns:am3d="http://schemas.microsoft.com/office/drawing/2017/model3d" xmlns:aink="http://schemas.microsoft.com/office/drawing/2016/ink" xmlns:cx8="http://schemas.microsoft.com/office/drawing/2016/5/14/chartex" xmlns:cx7="http://schemas.microsoft.com/office/drawing/2016/5/13/chartex" xmlns:cx6="http://schemas.microsoft.com/office/drawing/2016/5/12/chartex" xmlns:cx5="http://schemas.microsoft.com/office/drawing/2016/5/11/chartex" xmlns:cx4="http://schemas.microsoft.com/office/drawing/2016/5/10/chartex" xmlns:cx3="http://schemas.microsoft.com/office/drawing/2016/5/9/chartex" xmlns:cx2="http://schemas.microsoft.com/office/drawing/2015/10/21/chartex" xmlns:cx1="http://schemas.microsoft.com/office/drawing/2015/9/8/chartex" xmlns:cx="http://schemas.microsoft.com/office/drawing/2014/chartex">
             <w:pict>
               <v:shapetype w14:anchorId="30DE56E2" id="_x0000_t202" coordsize="21600,21600" o:spt="202" path="m,l,21600r21600,l21600,xe">
                 <v:stroke joinstyle="miter"/>
@@ -5553,7 +5553,7 @@
                                     </pic:cNvPicPr>
                                   </pic:nvPicPr>
                                   <pic:blipFill>
-                                    <a:blip r:embed="rId12">
+                                    <a:blip r:embed="rId14">
                                       <a:extLst>
                                         <a:ext uri="{28A0092B-C50C-407E-A947-70E740481C1C}">
                                           <a14:useLocalDpi xmlns:a14="http://schemas.microsoft.com/office/drawing/2010/main" val="0"/>
@@ -5677,7 +5677,7 @@
         </w:rPr>
         <w:t>Part of code is derived from Sebastian Madgwick's open-source gradient descent angle estimation algorithm (</w:t>
       </w:r>
-      <w:hyperlink r:id="rId13" w:history="1">
+      <w:hyperlink r:id="rId15" w:history="1">
         <w:r>
           <w:rPr>
             <w:rStyle w:val="Hyperlink"/>
@@ -6213,7 +6213,7 @@
         </w:rPr>
         <w:t xml:space="preserve"> (called "Windows Serial Installer" on </w:t>
       </w:r>
-      <w:hyperlink r:id="rId14" w:history="1">
+      <w:hyperlink r:id="rId16" w:history="1">
         <w:r>
           <w:rPr>
             <w:rStyle w:val="Hyperlink"/>
@@ -6262,17 +6262,8 @@
           <w:rFonts w:eastAsia="Times New Roman" w:cs="Times New Roman"/>
           <w:lang w:val="en-US"/>
         </w:rPr>
-        <w:t>libblas.</w:t>
-      </w:r>
-      <w:bookmarkStart w:id="25" w:name="_GoBack"/>
-      <w:r>
-        <w:rPr>
-          <w:rFonts w:eastAsia="Times New Roman" w:cs="Times New Roman"/>
-          <w:lang w:val="en-US"/>
-        </w:rPr>
-        <w:t>dll</w:t>
-      </w:r>
-      <w:bookmarkEnd w:id="25"/>
+        <w:t>libblas.dll</w:t>
+      </w:r>
       <w:r>
         <w:rPr>
           <w:rFonts w:eastAsia="Times New Roman" w:cs="Times New Roman"/>
@@ -6415,7 +6406,7 @@
                         <a:effectLst/>
                         <a:extLst>
                           <a:ext uri="{C572A759-6A51-4108-AA02-DFA0A04FC94B}">
-                            <ma14:wrappingTextBoxFlag xmlns="" xmlns:mo="http://schemas.microsoft.com/office/mac/office/2008/main" xmlns:mv="urn:schemas-microsoft-com:mac:vml" xmlns:o="urn:schemas-microsoft-com:office:office" xmlns:v="urn:schemas-microsoft-com:vml" xmlns:w10="urn:schemas-microsoft-com:office:word" xmlns:w="http://schemas.openxmlformats.org/wordprocessingml/2006/main" xmlns:ma14="http://schemas.microsoft.com/office/mac/drawingml/2011/main"/>
+                            <ma14:wrappingTextBoxFlag xmlns:ma14="http://schemas.microsoft.com/office/mac/drawingml/2011/main"/>
                           </a:ext>
                         </a:extLst>
                       </wps:spPr>
@@ -6750,7 +6741,7 @@
               </wp:anchor>
             </w:drawing>
           </mc:Choice>
-          <mc:Fallback>
+          <mc:Fallback xmlns:w16se="http://schemas.microsoft.com/office/word/2015/wordml/symex" xmlns:w16cid="http://schemas.microsoft.com/office/word/2016/wordml/cid" xmlns:w15="http://schemas.microsoft.com/office/word/2012/wordml" xmlns:am3d="http://schemas.microsoft.com/office/drawing/2017/model3d" xmlns:aink="http://schemas.microsoft.com/office/drawing/2016/ink" xmlns:cx8="http://schemas.microsoft.com/office/drawing/2016/5/14/chartex" xmlns:cx7="http://schemas.microsoft.com/office/drawing/2016/5/13/chartex" xmlns:cx6="http://schemas.microsoft.com/office/drawing/2016/5/12/chartex" xmlns:cx5="http://schemas.microsoft.com/office/drawing/2016/5/11/chartex" xmlns:cx4="http://schemas.microsoft.com/office/drawing/2016/5/10/chartex" xmlns:cx3="http://schemas.microsoft.com/office/drawing/2016/5/9/chartex" xmlns:cx2="http://schemas.microsoft.com/office/drawing/2015/10/21/chartex" xmlns:cx1="http://schemas.microsoft.com/office/drawing/2015/9/8/chartex" xmlns:cx="http://schemas.microsoft.com/office/drawing/2014/chartex">
             <w:pict>
               <v:shape w14:anchorId="5F1265C4" id="Text Box 10" o:spid="_x0000_s1027" type="#_x0000_t202" style="position:absolute;left:0;text-align:left;margin-left:0;margin-top:73.8pt;width:414pt;height:372.8pt;z-index:251654656;visibility:visible;mso-wrap-style:square;mso-width-percent:0;mso-height-percent:0;mso-wrap-distance-left:9pt;mso-wrap-distance-top:0;mso-wrap-distance-right:9pt;mso-wrap-distance-bottom:0;mso-position-horizontal:absolute;mso-position-horizontal-relative:text;mso-position-vertical:absolute;mso-position-vertical-relative:text;mso-width-percent:0;mso-height-percent:0;mso-width-relative:margin;mso-height-relative:margin;v-text-anchor:top" o:gfxdata="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" fillcolor="#fabf8f [1945]" strokecolor="black [3213]">
                 <v:textbox>
@@ -7305,18 +7296,18 @@
           <w:lang w:val="en-US"/>
         </w:rPr>
       </w:pPr>
-      <w:bookmarkStart w:id="26" w:name="_Toc349843661"/>
-      <w:bookmarkStart w:id="27" w:name="_Toc349849252"/>
-      <w:bookmarkStart w:id="28" w:name="_Toc492544565"/>
+      <w:bookmarkStart w:id="25" w:name="_Toc349843661"/>
+      <w:bookmarkStart w:id="26" w:name="_Toc349849252"/>
+      <w:bookmarkStart w:id="27" w:name="_Toc492544565"/>
       <w:r>
         <w:rPr>
           <w:lang w:val="en-US"/>
         </w:rPr>
         <w:t>How to use Hedrot?</w:t>
       </w:r>
+      <w:bookmarkEnd w:id="25"/>
       <w:bookmarkEnd w:id="26"/>
       <w:bookmarkEnd w:id="27"/>
-      <w:bookmarkEnd w:id="28"/>
     </w:p>
     <w:p>
       <w:pPr>
@@ -7588,10 +7579,10 @@
         </w:rPr>
         <w:t xml:space="preserve"> GPLv3 project.</w:t>
       </w:r>
-      <w:bookmarkStart w:id="29" w:name="_Ref349772392"/>
-      <w:bookmarkStart w:id="30" w:name="_Ref349772405"/>
-      <w:bookmarkStart w:id="31" w:name="_Toc349843662"/>
-      <w:bookmarkStart w:id="32" w:name="_Ref349847521"/>
+      <w:bookmarkStart w:id="28" w:name="_Ref349772392"/>
+      <w:bookmarkStart w:id="29" w:name="_Ref349772405"/>
+      <w:bookmarkStart w:id="30" w:name="_Toc349843662"/>
+      <w:bookmarkStart w:id="31" w:name="_Ref349847521"/>
     </w:p>
     <w:p>
       <w:pPr>
@@ -7600,9 +7591,9 @@
           <w:lang w:val="en-US"/>
         </w:rPr>
       </w:pPr>
-      <w:bookmarkStart w:id="33" w:name="_Ref349848879"/>
-      <w:bookmarkStart w:id="34" w:name="_Toc349849253"/>
-      <w:bookmarkStart w:id="35" w:name="_Toc492544566"/>
+      <w:bookmarkStart w:id="32" w:name="_Ref349848879"/>
+      <w:bookmarkStart w:id="33" w:name="_Toc349849253"/>
+      <w:bookmarkStart w:id="34" w:name="_Toc492544566"/>
       <w:r>
         <w:rPr>
           <w:lang w:val="en-US"/>
@@ -7627,33 +7618,33 @@
         </w:rPr>
         <w:t>tracker</w:t>
       </w:r>
+      <w:bookmarkEnd w:id="28"/>
       <w:bookmarkEnd w:id="29"/>
       <w:bookmarkEnd w:id="30"/>
       <w:bookmarkEnd w:id="31"/>
       <w:bookmarkEnd w:id="32"/>
       <w:bookmarkEnd w:id="33"/>
       <w:bookmarkEnd w:id="34"/>
+    </w:p>
+    <w:p>
+      <w:pPr>
+        <w:pStyle w:val="Heading2"/>
+        <w:rPr>
+          <w:lang w:val="en-US"/>
+        </w:rPr>
+      </w:pPr>
+      <w:bookmarkStart w:id="35" w:name="_Toc349843663"/>
+      <w:bookmarkStart w:id="36" w:name="_Toc349849254"/>
+      <w:bookmarkStart w:id="37" w:name="_Toc492544567"/>
+      <w:r>
+        <w:rPr>
+          <w:lang w:val="en-US"/>
+        </w:rPr>
+        <w:t>Required parts</w:t>
+      </w:r>
       <w:bookmarkEnd w:id="35"/>
-    </w:p>
-    <w:p>
-      <w:pPr>
-        <w:pStyle w:val="Heading2"/>
-        <w:rPr>
-          <w:lang w:val="en-US"/>
-        </w:rPr>
-      </w:pPr>
-      <w:bookmarkStart w:id="36" w:name="_Toc349843663"/>
-      <w:bookmarkStart w:id="37" w:name="_Toc349849254"/>
-      <w:bookmarkStart w:id="38" w:name="_Toc492544567"/>
-      <w:r>
-        <w:rPr>
-          <w:lang w:val="en-US"/>
-        </w:rPr>
-        <w:t>Required parts</w:t>
-      </w:r>
       <w:bookmarkEnd w:id="36"/>
       <w:bookmarkEnd w:id="37"/>
-      <w:bookmarkEnd w:id="38"/>
     </w:p>
     <w:p>
       <w:pPr>
@@ -7993,7 +7984,7 @@
                     </pic:cNvPicPr>
                   </pic:nvPicPr>
                   <pic:blipFill>
-                    <a:blip r:embed="rId15" cstate="print">
+                    <a:blip r:embed="rId17" cstate="print">
                       <a:extLst>
                         <a:ext uri="{28A0092B-C50C-407E-A947-70E740481C1C}">
                           <a14:useLocalDpi xmlns:a14="http://schemas.microsoft.com/office/drawing/2010/main"/>
@@ -8032,9 +8023,9 @@
           <w:lang w:val="en-US"/>
         </w:rPr>
       </w:pPr>
-      <w:bookmarkStart w:id="39" w:name="_Toc349843664"/>
-      <w:bookmarkStart w:id="40" w:name="_Toc349849255"/>
-      <w:bookmarkStart w:id="41" w:name="_Toc492544568"/>
+      <w:bookmarkStart w:id="38" w:name="_Toc349843664"/>
+      <w:bookmarkStart w:id="39" w:name="_Toc349849255"/>
+      <w:bookmarkStart w:id="40" w:name="_Toc492544568"/>
       <w:r>
         <w:rPr>
           <w:lang w:val="en-US"/>
@@ -8042,9 +8033,9 @@
         <w:lastRenderedPageBreak/>
         <w:t>Schematics</w:t>
       </w:r>
+      <w:bookmarkEnd w:id="38"/>
       <w:bookmarkEnd w:id="39"/>
       <w:bookmarkEnd w:id="40"/>
-      <w:bookmarkEnd w:id="41"/>
     </w:p>
     <w:p>
       <w:pPr>
@@ -8075,7 +8066,7 @@
                     </pic:cNvPicPr>
                   </pic:nvPicPr>
                   <pic:blipFill>
-                    <a:blip r:embed="rId16">
+                    <a:blip r:embed="rId18">
                       <a:extLst>
                         <a:ext uri="{28A0092B-C50C-407E-A947-70E740481C1C}">
                           <a14:useLocalDpi xmlns:a14="http://schemas.microsoft.com/office/drawing/2010/main"/>
@@ -8121,18 +8112,18 @@
           <w:lang w:val="en-US"/>
         </w:rPr>
       </w:pPr>
-      <w:bookmarkStart w:id="42" w:name="_Toc349843665"/>
-      <w:bookmarkStart w:id="43" w:name="_Toc349849256"/>
-      <w:bookmarkStart w:id="44" w:name="_Toc492544569"/>
+      <w:bookmarkStart w:id="41" w:name="_Toc349843665"/>
+      <w:bookmarkStart w:id="42" w:name="_Toc349849256"/>
+      <w:bookmarkStart w:id="43" w:name="_Toc492544569"/>
       <w:r>
         <w:rPr>
           <w:lang w:val="en-US"/>
         </w:rPr>
         <w:t>Setting the multipin connectors on the Teensy board</w:t>
       </w:r>
+      <w:bookmarkEnd w:id="41"/>
       <w:bookmarkEnd w:id="42"/>
       <w:bookmarkEnd w:id="43"/>
-      <w:bookmarkEnd w:id="44"/>
     </w:p>
     <w:p>
       <w:pPr>
@@ -8281,7 +8272,7 @@
                     </pic:cNvPicPr>
                   </pic:nvPicPr>
                   <pic:blipFill>
-                    <a:blip r:embed="rId17" cstate="print">
+                    <a:blip r:embed="rId19" cstate="print">
                       <a:extLst>
                         <a:ext uri="{28A0092B-C50C-407E-A947-70E740481C1C}">
                           <a14:useLocalDpi xmlns:a14="http://schemas.microsoft.com/office/drawing/2010/main"/>
@@ -8327,9 +8318,9 @@
           <w:lang w:val="en-US"/>
         </w:rPr>
       </w:pPr>
-      <w:bookmarkStart w:id="45" w:name="_Toc349843666"/>
-      <w:bookmarkStart w:id="46" w:name="_Toc349849257"/>
-      <w:bookmarkStart w:id="47" w:name="_Toc492544570"/>
+      <w:bookmarkStart w:id="44" w:name="_Toc349843666"/>
+      <w:bookmarkStart w:id="45" w:name="_Toc349849257"/>
+      <w:bookmarkStart w:id="46" w:name="_Toc492544570"/>
       <w:r>
         <w:rPr>
           <w:lang w:val="en-US"/>
@@ -8372,9 +8363,9 @@
         </w:rPr>
         <w:t xml:space="preserve"> board</w:t>
       </w:r>
+      <w:bookmarkEnd w:id="44"/>
       <w:bookmarkEnd w:id="45"/>
       <w:bookmarkEnd w:id="46"/>
-      <w:bookmarkEnd w:id="47"/>
     </w:p>
     <w:p>
       <w:pPr>
@@ -8406,7 +8397,7 @@
                     </pic:cNvPicPr>
                   </pic:nvPicPr>
                   <pic:blipFill>
-                    <a:blip r:embed="rId18" cstate="print">
+                    <a:blip r:embed="rId20" cstate="print">
                       <a:extLst>
                         <a:ext uri="{28A0092B-C50C-407E-A947-70E740481C1C}">
                           <a14:useLocalDpi xmlns:a14="http://schemas.microsoft.com/office/drawing/2010/main"/>
@@ -8477,9 +8468,9 @@
           <w:lang w:val="en-US"/>
         </w:rPr>
       </w:pPr>
-      <w:bookmarkStart w:id="48" w:name="_Toc349843667"/>
-      <w:bookmarkStart w:id="49" w:name="_Toc349849258"/>
-      <w:bookmarkStart w:id="50" w:name="_Toc492544571"/>
+      <w:bookmarkStart w:id="47" w:name="_Toc349843667"/>
+      <w:bookmarkStart w:id="48" w:name="_Toc349849258"/>
+      <w:bookmarkStart w:id="49" w:name="_Toc492544571"/>
       <w:r>
         <w:rPr>
           <w:lang w:val="en-US"/>
@@ -8487,9 +8478,9 @@
         <w:lastRenderedPageBreak/>
         <w:t>Connect both cables on the main board, install the daughter board on the main board and solder</w:t>
       </w:r>
+      <w:bookmarkEnd w:id="47"/>
       <w:bookmarkEnd w:id="48"/>
       <w:bookmarkEnd w:id="49"/>
-      <w:bookmarkEnd w:id="50"/>
     </w:p>
     <w:p>
       <w:pPr>
@@ -8528,7 +8519,7 @@
                     </pic:cNvPicPr>
                   </pic:nvPicPr>
                   <pic:blipFill>
-                    <a:blip r:embed="rId19" cstate="print">
+                    <a:blip r:embed="rId21" cstate="print">
                       <a:extLst>
                         <a:ext uri="{28A0092B-C50C-407E-A947-70E740481C1C}">
                           <a14:useLocalDpi xmlns:a14="http://schemas.microsoft.com/office/drawing/2010/main" val="0"/>
@@ -8554,7 +8545,7 @@
                     </a:ln>
                     <a:extLst>
                       <a:ext uri="{FAA26D3D-D897-4be2-8F04-BA451C77F1D7}">
-                        <ma14:placeholderFlag xmlns="" xmlns:mo="http://schemas.microsoft.com/office/mac/office/2008/main" xmlns:mv="urn:schemas-microsoft-com:mac:vml" xmlns:o="urn:schemas-microsoft-com:office:office" xmlns:v="urn:schemas-microsoft-com:vml" xmlns:w10="urn:schemas-microsoft-com:office:word" xmlns:w="http://schemas.openxmlformats.org/wordprocessingml/2006/main" xmlns:ma14="http://schemas.microsoft.com/office/mac/drawingml/2011/main"/>
+                        <ma14:placeholderFlag xmlns:ma14="http://schemas.microsoft.com/office/mac/drawingml/2011/main"/>
                       </a:ext>
                     </a:extLst>
                   </pic:spPr>
@@ -8631,7 +8622,7 @@
                     </pic:cNvPicPr>
                   </pic:nvPicPr>
                   <pic:blipFill>
-                    <a:blip r:embed="rId20" cstate="print">
+                    <a:blip r:embed="rId22" cstate="print">
                       <a:extLst>
                         <a:ext uri="{28A0092B-C50C-407E-A947-70E740481C1C}">
                           <a14:useLocalDpi xmlns:a14="http://schemas.microsoft.com/office/drawing/2010/main" val="0"/>
@@ -8657,7 +8648,7 @@
                     </a:ln>
                     <a:extLst>
                       <a:ext uri="{FAA26D3D-D897-4be2-8F04-BA451C77F1D7}">
-                        <ma14:placeholderFlag xmlns="" xmlns:mo="http://schemas.microsoft.com/office/mac/office/2008/main" xmlns:mv="urn:schemas-microsoft-com:mac:vml" xmlns:o="urn:schemas-microsoft-com:office:office" xmlns:v="urn:schemas-microsoft-com:vml" xmlns:w10="urn:schemas-microsoft-com:office:word" xmlns:w="http://schemas.openxmlformats.org/wordprocessingml/2006/main" xmlns:ma14="http://schemas.microsoft.com/office/mac/drawingml/2011/main"/>
+                        <ma14:placeholderFlag xmlns:ma14="http://schemas.microsoft.com/office/mac/drawingml/2011/main"/>
                       </a:ext>
                     </a:extLst>
                   </pic:spPr>
@@ -8673,9 +8664,9 @@
         </w:rPr>
         <w:t>Rear view</w:t>
       </w:r>
-      <w:bookmarkStart w:id="51" w:name="_Ref349772515"/>
-      <w:bookmarkStart w:id="52" w:name="_Ref349772517"/>
-      <w:bookmarkStart w:id="53" w:name="_Ref349772518"/>
+      <w:bookmarkStart w:id="50" w:name="_Ref349772515"/>
+      <w:bookmarkStart w:id="51" w:name="_Ref349772517"/>
+      <w:bookmarkStart w:id="52" w:name="_Ref349772518"/>
     </w:p>
     <w:p>
       <w:pPr>
@@ -8684,12 +8675,12 @@
           <w:lang w:val="en-US"/>
         </w:rPr>
       </w:pPr>
-      <w:bookmarkStart w:id="54" w:name="_Toc349843668"/>
-      <w:bookmarkStart w:id="55" w:name="_Ref349847550"/>
-      <w:bookmarkStart w:id="56" w:name="_Ref349848047"/>
-      <w:bookmarkStart w:id="57" w:name="_Ref349848910"/>
-      <w:bookmarkStart w:id="58" w:name="_Toc349849259"/>
-      <w:bookmarkStart w:id="59" w:name="_Toc492544572"/>
+      <w:bookmarkStart w:id="53" w:name="_Toc349843668"/>
+      <w:bookmarkStart w:id="54" w:name="_Ref349847550"/>
+      <w:bookmarkStart w:id="55" w:name="_Ref349848047"/>
+      <w:bookmarkStart w:id="56" w:name="_Ref349848910"/>
+      <w:bookmarkStart w:id="57" w:name="_Toc349849259"/>
+      <w:bookmarkStart w:id="58" w:name="_Toc492544572"/>
       <w:r>
         <w:rPr>
           <w:lang w:val="en-US"/>
@@ -8732,6 +8723,7 @@
         </w:rPr>
         <w:t>Teensy 3</w:t>
       </w:r>
+      <w:bookmarkEnd w:id="50"/>
       <w:bookmarkEnd w:id="51"/>
       <w:bookmarkEnd w:id="52"/>
       <w:bookmarkEnd w:id="53"/>
@@ -8740,27 +8732,26 @@
       <w:bookmarkEnd w:id="56"/>
       <w:bookmarkEnd w:id="57"/>
       <w:bookmarkEnd w:id="58"/>
+    </w:p>
+    <w:p>
+      <w:pPr>
+        <w:pStyle w:val="Heading2"/>
+        <w:rPr>
+          <w:lang w:val="en-US"/>
+        </w:rPr>
+      </w:pPr>
+      <w:bookmarkStart w:id="59" w:name="_Toc349843669"/>
+      <w:bookmarkStart w:id="60" w:name="_Toc349849260"/>
+      <w:bookmarkStart w:id="61" w:name="_Toc492544573"/>
+      <w:r>
+        <w:rPr>
+          <w:lang w:val="en-US"/>
+        </w:rPr>
+        <w:t>Download the latest version of the Teensy loader</w:t>
+      </w:r>
       <w:bookmarkEnd w:id="59"/>
-    </w:p>
-    <w:p>
-      <w:pPr>
-        <w:pStyle w:val="Heading2"/>
-        <w:rPr>
-          <w:lang w:val="en-US"/>
-        </w:rPr>
-      </w:pPr>
-      <w:bookmarkStart w:id="60" w:name="_Toc349843669"/>
-      <w:bookmarkStart w:id="61" w:name="_Toc349849260"/>
-      <w:bookmarkStart w:id="62" w:name="_Toc492544573"/>
-      <w:r>
-        <w:rPr>
-          <w:lang w:val="en-US"/>
-        </w:rPr>
-        <w:t>Download the latest version of the Teensy loader</w:t>
-      </w:r>
       <w:bookmarkEnd w:id="60"/>
       <w:bookmarkEnd w:id="61"/>
-      <w:bookmarkEnd w:id="62"/>
     </w:p>
     <w:p>
       <w:pPr>
@@ -8774,7 +8765,7 @@
         </w:rPr>
         <w:t xml:space="preserve">...on Teensy's website </w:t>
       </w:r>
-      <w:hyperlink r:id="rId21" w:history="1">
+      <w:hyperlink r:id="rId23" w:history="1">
         <w:r>
           <w:rPr>
             <w:rStyle w:val="Hyperlink"/>
@@ -8798,11 +8789,11 @@
           <w:lang w:val="en-US"/>
         </w:rPr>
       </w:pPr>
-      <w:bookmarkStart w:id="63" w:name="_Ref340790260"/>
-      <w:bookmarkStart w:id="64" w:name="_Ref340790263"/>
-      <w:bookmarkStart w:id="65" w:name="_Toc349843670"/>
-      <w:bookmarkStart w:id="66" w:name="_Toc349849261"/>
-      <w:bookmarkStart w:id="67" w:name="_Toc492544574"/>
+      <w:bookmarkStart w:id="62" w:name="_Ref340790260"/>
+      <w:bookmarkStart w:id="63" w:name="_Ref340790263"/>
+      <w:bookmarkStart w:id="64" w:name="_Toc349843670"/>
+      <w:bookmarkStart w:id="65" w:name="_Toc349849261"/>
+      <w:bookmarkStart w:id="66" w:name="_Toc492544574"/>
       <w:r>
         <w:rPr>
           <w:lang w:val="en-US"/>
@@ -8828,37 +8819,37 @@
         </w:rPr>
         <w:t>irmware</w:t>
       </w:r>
+      <w:bookmarkEnd w:id="62"/>
       <w:bookmarkEnd w:id="63"/>
       <w:bookmarkEnd w:id="64"/>
       <w:bookmarkEnd w:id="65"/>
       <w:bookmarkEnd w:id="66"/>
+      <w:r>
+        <w:rPr>
+          <w:lang w:val="en-US"/>
+        </w:rPr>
+        <w:t xml:space="preserve"> </w:t>
+      </w:r>
+    </w:p>
+    <w:p>
+      <w:pPr>
+        <w:pStyle w:val="Heading3"/>
+        <w:rPr>
+          <w:lang w:val="en-US"/>
+        </w:rPr>
+      </w:pPr>
+      <w:bookmarkStart w:id="67" w:name="_Toc349843671"/>
+      <w:bookmarkStart w:id="68" w:name="_Toc349849262"/>
+      <w:bookmarkStart w:id="69" w:name="_Toc492544575"/>
+      <w:r>
+        <w:rPr>
+          <w:lang w:val="en-US"/>
+        </w:rPr>
+        <w:t>Important Notice</w:t>
+      </w:r>
       <w:bookmarkEnd w:id="67"/>
-      <w:r>
-        <w:rPr>
-          <w:lang w:val="en-US"/>
-        </w:rPr>
-        <w:t xml:space="preserve"> </w:t>
-      </w:r>
-    </w:p>
-    <w:p>
-      <w:pPr>
-        <w:pStyle w:val="Heading3"/>
-        <w:rPr>
-          <w:lang w:val="en-US"/>
-        </w:rPr>
-      </w:pPr>
-      <w:bookmarkStart w:id="68" w:name="_Toc349843671"/>
-      <w:bookmarkStart w:id="69" w:name="_Toc349849262"/>
-      <w:bookmarkStart w:id="70" w:name="_Toc492544575"/>
-      <w:r>
-        <w:rPr>
-          <w:lang w:val="en-US"/>
-        </w:rPr>
-        <w:t>Important Notice</w:t>
-      </w:r>
       <w:bookmarkEnd w:id="68"/>
       <w:bookmarkEnd w:id="69"/>
-      <w:bookmarkEnd w:id="70"/>
     </w:p>
     <w:p>
       <w:pPr>
@@ -9061,9 +9052,9 @@
           <w:lang w:val="en-US"/>
         </w:rPr>
       </w:pPr>
-      <w:bookmarkStart w:id="71" w:name="_Toc349843672"/>
-      <w:bookmarkStart w:id="72" w:name="_Toc349849263"/>
-      <w:bookmarkStart w:id="73" w:name="_Toc492544576"/>
+      <w:bookmarkStart w:id="70" w:name="_Toc349843672"/>
+      <w:bookmarkStart w:id="71" w:name="_Toc349849263"/>
+      <w:bookmarkStart w:id="72" w:name="_Toc492544576"/>
       <w:r>
         <w:rPr>
           <w:lang w:val="en-US"/>
@@ -9076,9 +9067,9 @@
         </w:rPr>
         <w:t>Firmware</w:t>
       </w:r>
+      <w:bookmarkEnd w:id="70"/>
       <w:bookmarkEnd w:id="71"/>
       <w:bookmarkEnd w:id="72"/>
-      <w:bookmarkEnd w:id="73"/>
     </w:p>
     <w:p>
       <w:pPr>
@@ -9345,18 +9336,18 @@
           <w:lang w:val="en-US"/>
         </w:rPr>
       </w:pPr>
-      <w:bookmarkStart w:id="74" w:name="_Toc349843673"/>
-      <w:bookmarkStart w:id="75" w:name="_Toc349849264"/>
-      <w:bookmarkStart w:id="76" w:name="_Toc492544577"/>
+      <w:bookmarkStart w:id="73" w:name="_Toc349843673"/>
+      <w:bookmarkStart w:id="74" w:name="_Toc349849264"/>
+      <w:bookmarkStart w:id="75" w:name="_Toc492544577"/>
       <w:r>
         <w:rPr>
           <w:lang w:val="en-US"/>
         </w:rPr>
         <w:t>First use of the head tracker</w:t>
       </w:r>
+      <w:bookmarkEnd w:id="73"/>
       <w:bookmarkEnd w:id="74"/>
       <w:bookmarkEnd w:id="75"/>
-      <w:bookmarkEnd w:id="76"/>
     </w:p>
     <w:p>
       <w:pPr>
@@ -9447,10 +9438,10 @@
           <w:lang w:val="en-US"/>
         </w:rPr>
       </w:pPr>
-      <w:bookmarkStart w:id="77" w:name="_Ref349772723"/>
-      <w:bookmarkStart w:id="78" w:name="_Toc349843674"/>
-      <w:bookmarkStart w:id="79" w:name="_Toc349849265"/>
-      <w:bookmarkStart w:id="80" w:name="_Toc492544578"/>
+      <w:bookmarkStart w:id="76" w:name="_Ref349772723"/>
+      <w:bookmarkStart w:id="77" w:name="_Toc349843674"/>
+      <w:bookmarkStart w:id="78" w:name="_Toc349849265"/>
+      <w:bookmarkStart w:id="79" w:name="_Toc492544578"/>
       <w:r>
         <w:rPr>
           <w:lang w:val="en-US"/>
@@ -9475,10 +9466,10 @@
         </w:rPr>
         <w:t xml:space="preserve"> on the headphone</w:t>
       </w:r>
+      <w:bookmarkEnd w:id="76"/>
       <w:bookmarkEnd w:id="77"/>
       <w:bookmarkEnd w:id="78"/>
       <w:bookmarkEnd w:id="79"/>
-      <w:bookmarkEnd w:id="80"/>
     </w:p>
     <w:p>
       <w:pPr>
@@ -9600,9 +9591,9 @@
           <w:lang w:val="en-US"/>
         </w:rPr>
       </w:pPr>
-      <w:bookmarkStart w:id="81" w:name="_Toc349843675"/>
-      <w:bookmarkStart w:id="82" w:name="_Toc349849266"/>
-      <w:bookmarkStart w:id="83" w:name="_Toc492544579"/>
+      <w:bookmarkStart w:id="80" w:name="_Toc349843675"/>
+      <w:bookmarkStart w:id="81" w:name="_Toc349849266"/>
+      <w:bookmarkStart w:id="82" w:name="_Toc492544579"/>
       <w:r>
         <w:rPr>
           <w:lang w:val="en-US"/>
@@ -9628,9 +9619,9 @@
         </w:rPr>
         <w:t>tracker</w:t>
       </w:r>
+      <w:bookmarkEnd w:id="80"/>
       <w:bookmarkEnd w:id="81"/>
       <w:bookmarkEnd w:id="82"/>
-      <w:bookmarkEnd w:id="83"/>
     </w:p>
     <w:p>
       <w:pPr>
@@ -9802,11 +9793,11 @@
           <w:lang w:val="en-US"/>
         </w:rPr>
       </w:pPr>
-      <w:bookmarkStart w:id="84" w:name="_Ref340784725"/>
-      <w:bookmarkStart w:id="85" w:name="_Ref340784729"/>
-      <w:bookmarkStart w:id="86" w:name="_Toc349843676"/>
-      <w:bookmarkStart w:id="87" w:name="_Toc349849267"/>
-      <w:bookmarkStart w:id="88" w:name="_Toc492544580"/>
+      <w:bookmarkStart w:id="83" w:name="_Ref340784725"/>
+      <w:bookmarkStart w:id="84" w:name="_Ref340784729"/>
+      <w:bookmarkStart w:id="85" w:name="_Toc349843676"/>
+      <w:bookmarkStart w:id="86" w:name="_Toc349849267"/>
+      <w:bookmarkStart w:id="87" w:name="_Toc492544580"/>
       <w:r>
         <w:rPr>
           <w:lang w:val="en-US"/>
@@ -9831,61 +9822,61 @@
         </w:rPr>
         <w:t>tracker</w:t>
       </w:r>
+      <w:bookmarkEnd w:id="83"/>
       <w:bookmarkEnd w:id="84"/>
       <w:bookmarkEnd w:id="85"/>
       <w:bookmarkEnd w:id="86"/>
       <w:bookmarkEnd w:id="87"/>
+    </w:p>
+    <w:p>
+      <w:pPr>
+        <w:pStyle w:val="Heading2"/>
+        <w:rPr>
+          <w:lang w:val="en-US"/>
+        </w:rPr>
+      </w:pPr>
+      <w:bookmarkStart w:id="88" w:name="_Toc349843677"/>
+      <w:bookmarkStart w:id="89" w:name="_Toc349849268"/>
+      <w:bookmarkStart w:id="90" w:name="_Toc492544581"/>
+      <w:r>
+        <w:rPr>
+          <w:lang w:val="en-US"/>
+        </w:rPr>
+        <w:t xml:space="preserve">To </w:t>
+      </w:r>
+      <w:r>
+        <w:rPr>
+          <w:lang w:val="en-US"/>
+        </w:rPr>
+        <w:t>show</w:t>
+      </w:r>
+      <w:r>
+        <w:rPr>
+          <w:lang w:val="en-US"/>
+        </w:rPr>
+        <w:t xml:space="preserve"> the</w:t>
+      </w:r>
+      <w:r>
+        <w:rPr>
+          <w:lang w:val="en-US"/>
+        </w:rPr>
+        <w:t xml:space="preserve"> </w:t>
+      </w:r>
+      <w:r>
+        <w:rPr>
+          <w:lang w:val="en-US"/>
+        </w:rPr>
+        <w:t>head tracker</w:t>
+      </w:r>
+      <w:r>
+        <w:rPr>
+          <w:lang w:val="en-US"/>
+        </w:rPr>
+        <w:t xml:space="preserve"> raw and calibrated data</w:t>
+      </w:r>
       <w:bookmarkEnd w:id="88"/>
-    </w:p>
-    <w:p>
-      <w:pPr>
-        <w:pStyle w:val="Heading2"/>
-        <w:rPr>
-          <w:lang w:val="en-US"/>
-        </w:rPr>
-      </w:pPr>
-      <w:bookmarkStart w:id="89" w:name="_Toc349843677"/>
-      <w:bookmarkStart w:id="90" w:name="_Toc349849268"/>
-      <w:bookmarkStart w:id="91" w:name="_Toc492544581"/>
-      <w:r>
-        <w:rPr>
-          <w:lang w:val="en-US"/>
-        </w:rPr>
-        <w:t xml:space="preserve">To </w:t>
-      </w:r>
-      <w:r>
-        <w:rPr>
-          <w:lang w:val="en-US"/>
-        </w:rPr>
-        <w:t>show</w:t>
-      </w:r>
-      <w:r>
-        <w:rPr>
-          <w:lang w:val="en-US"/>
-        </w:rPr>
-        <w:t xml:space="preserve"> the</w:t>
-      </w:r>
-      <w:r>
-        <w:rPr>
-          <w:lang w:val="en-US"/>
-        </w:rPr>
-        <w:t xml:space="preserve"> </w:t>
-      </w:r>
-      <w:r>
-        <w:rPr>
-          <w:lang w:val="en-US"/>
-        </w:rPr>
-        <w:t>head tracker</w:t>
-      </w:r>
-      <w:r>
-        <w:rPr>
-          <w:lang w:val="en-US"/>
-        </w:rPr>
-        <w:t xml:space="preserve"> raw and calibrated data</w:t>
-      </w:r>
       <w:bookmarkEnd w:id="89"/>
       <w:bookmarkEnd w:id="90"/>
-      <w:bookmarkEnd w:id="91"/>
     </w:p>
     <w:p>
       <w:pPr>
@@ -10076,9 +10067,9 @@
           <w:lang w:val="en-US"/>
         </w:rPr>
       </w:pPr>
-      <w:bookmarkStart w:id="92" w:name="_Toc349843678"/>
-      <w:bookmarkStart w:id="93" w:name="_Toc349849269"/>
-      <w:bookmarkStart w:id="94" w:name="_Toc492544582"/>
+      <w:bookmarkStart w:id="91" w:name="_Toc349843678"/>
+      <w:bookmarkStart w:id="92" w:name="_Toc349849269"/>
+      <w:bookmarkStart w:id="93" w:name="_Toc492544582"/>
       <w:r>
         <w:rPr>
           <w:lang w:val="en-US"/>
@@ -10097,9 +10088,9 @@
         </w:rPr>
         <w:t>the accelerometer</w:t>
       </w:r>
+      <w:bookmarkEnd w:id="91"/>
       <w:bookmarkEnd w:id="92"/>
       <w:bookmarkEnd w:id="93"/>
-      <w:bookmarkEnd w:id="94"/>
     </w:p>
     <w:p>
       <w:pPr>
@@ -10167,7 +10158,21 @@
         <w:rPr>
           <w:lang w:val="en-US"/>
         </w:rPr>
-        <w:t>Click on "Headtracker Settings"</w:t>
+        <w:t>Click on "</w:t>
+      </w:r>
+      <w:r>
+        <w:rPr>
+          <w:lang w:val="en-US"/>
+        </w:rPr>
+        <w:t>Calibration</w:t>
+      </w:r>
+      <w:bookmarkStart w:id="94" w:name="_GoBack"/>
+      <w:bookmarkEnd w:id="94"/>
+      <w:r>
+        <w:rPr>
+          <w:lang w:val="en-US"/>
+        </w:rPr>
+        <w:t>"</w:t>
       </w:r>
     </w:p>
     <w:p>
@@ -10476,7 +10481,19 @@
         <w:rPr>
           <w:lang w:val="en-US"/>
         </w:rPr>
-        <w:t>Click on "Headtracker Settings"</w:t>
+        <w:t>Click on "</w:t>
+      </w:r>
+      <w:r>
+        <w:rPr>
+          <w:lang w:val="en-US"/>
+        </w:rPr>
+        <w:t>Calibration</w:t>
+      </w:r>
+      <w:r>
+        <w:rPr>
+          <w:lang w:val="en-US"/>
+        </w:rPr>
+        <w:t>"</w:t>
       </w:r>
     </w:p>
     <w:p>
@@ -11009,7 +11026,7 @@
                         <a:effectLst/>
                         <a:extLst>
                           <a:ext uri="{C572A759-6A51-4108-AA02-DFA0A04FC94B}">
-                            <ma14:wrappingTextBoxFlag xmlns="" xmlns:mo="http://schemas.microsoft.com/office/mac/office/2008/main" xmlns:mv="urn:schemas-microsoft-com:mac:vml" xmlns:o="urn:schemas-microsoft-com:office:office" xmlns:v="urn:schemas-microsoft-com:vml" xmlns:w10="urn:schemas-microsoft-com:office:word" xmlns:w="http://schemas.openxmlformats.org/wordprocessingml/2006/main" xmlns:ma14="http://schemas.microsoft.com/office/mac/drawingml/2011/main"/>
+                            <ma14:wrappingTextBoxFlag xmlns:ma14="http://schemas.microsoft.com/office/mac/drawingml/2011/main"/>
                           </a:ext>
                         </a:extLst>
                       </wps:spPr>
@@ -11282,7 +11299,7 @@
               </wp:anchor>
             </w:drawing>
           </mc:Choice>
-          <mc:Fallback>
+          <mc:Fallback xmlns:w16se="http://schemas.microsoft.com/office/word/2015/wordml/symex" xmlns:w16cid="http://schemas.microsoft.com/office/word/2016/wordml/cid" xmlns:w15="http://schemas.microsoft.com/office/word/2012/wordml" xmlns:am3d="http://schemas.microsoft.com/office/drawing/2017/model3d" xmlns:aink="http://schemas.microsoft.com/office/drawing/2016/ink" xmlns:cx8="http://schemas.microsoft.com/office/drawing/2016/5/14/chartex" xmlns:cx7="http://schemas.microsoft.com/office/drawing/2016/5/13/chartex" xmlns:cx6="http://schemas.microsoft.com/office/drawing/2016/5/12/chartex" xmlns:cx5="http://schemas.microsoft.com/office/drawing/2016/5/11/chartex" xmlns:cx4="http://schemas.microsoft.com/office/drawing/2016/5/10/chartex" xmlns:cx3="http://schemas.microsoft.com/office/drawing/2016/5/9/chartex" xmlns:cx2="http://schemas.microsoft.com/office/drawing/2015/10/21/chartex" xmlns:cx1="http://schemas.microsoft.com/office/drawing/2015/9/8/chartex" xmlns:cx="http://schemas.microsoft.com/office/drawing/2014/chartex">
             <w:pict>
               <v:shape w14:anchorId="712518F9" id="Text Box 14" o:spid="_x0000_s1028" type="#_x0000_t202" style="position:absolute;left:0;text-align:left;margin-left:24pt;margin-top:15.75pt;width:414pt;height:285.3pt;z-index:251655680;visibility:visible;mso-wrap-style:square;mso-width-percent:0;mso-height-percent:0;mso-wrap-distance-left:9pt;mso-wrap-distance-top:0;mso-wrap-distance-right:9pt;mso-wrap-distance-bottom:0;mso-position-horizontal:absolute;mso-position-horizontal-relative:text;mso-position-vertical:absolute;mso-position-vertical-relative:text;mso-width-percent:0;mso-height-percent:0;mso-width-relative:margin;mso-height-relative:margin;v-text-anchor:top" o:gfxdata="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" fillcolor="#fabf8f [1945]" strokecolor="black [3213]">
                 <v:textbox>
@@ -13424,7 +13441,7 @@
                         <a:effectLst/>
                         <a:extLst>
                           <a:ext uri="{C572A759-6A51-4108-AA02-DFA0A04FC94B}">
-                            <ma14:wrappingTextBoxFlag xmlns="" xmlns:mo="http://schemas.microsoft.com/office/mac/office/2008/main" xmlns:mv="urn:schemas-microsoft-com:mac:vml" xmlns:o="urn:schemas-microsoft-com:office:office" xmlns:v="urn:schemas-microsoft-com:vml" xmlns:w10="urn:schemas-microsoft-com:office:word" xmlns:w="http://schemas.openxmlformats.org/wordprocessingml/2006/main" xmlns:ma14="http://schemas.microsoft.com/office/mac/drawingml/2011/main"/>
+                            <ma14:wrappingTextBoxFlag xmlns:ma14="http://schemas.microsoft.com/office/mac/drawingml/2011/main"/>
                           </a:ext>
                         </a:extLst>
                       </wps:spPr>
@@ -13550,7 +13567,7 @@
                               </w:rPr>
                               <w:t xml:space="preserve">Sebastian Madgwick's angle estimation algorithm (see </w:t>
                             </w:r>
-                            <w:hyperlink r:id="rId22" w:history="1">
+                            <w:hyperlink r:id="rId24" w:history="1">
                               <w:r>
                                 <w:rPr>
                                   <w:rStyle w:val="Hyperlink"/>
@@ -13811,7 +13828,7 @@
               </wp:anchor>
             </w:drawing>
           </mc:Choice>
-          <mc:Fallback>
+          <mc:Fallback xmlns:w16se="http://schemas.microsoft.com/office/word/2015/wordml/symex" xmlns:w16cid="http://schemas.microsoft.com/office/word/2016/wordml/cid" xmlns:w15="http://schemas.microsoft.com/office/word/2012/wordml" xmlns:am3d="http://schemas.microsoft.com/office/drawing/2017/model3d" xmlns:aink="http://schemas.microsoft.com/office/drawing/2016/ink" xmlns:cx8="http://schemas.microsoft.com/office/drawing/2016/5/14/chartex" xmlns:cx7="http://schemas.microsoft.com/office/drawing/2016/5/13/chartex" xmlns:cx6="http://schemas.microsoft.com/office/drawing/2016/5/12/chartex" xmlns:cx5="http://schemas.microsoft.com/office/drawing/2016/5/11/chartex" xmlns:cx4="http://schemas.microsoft.com/office/drawing/2016/5/10/chartex" xmlns:cx3="http://schemas.microsoft.com/office/drawing/2016/5/9/chartex" xmlns:cx2="http://schemas.microsoft.com/office/drawing/2015/10/21/chartex" xmlns:cx1="http://schemas.microsoft.com/office/drawing/2015/9/8/chartex" xmlns:cx="http://schemas.microsoft.com/office/drawing/2014/chartex">
             <w:pict>
               <v:shape w14:anchorId="7F47236A" id="Text Box 8" o:spid="_x0000_s1029" type="#_x0000_t202" style="position:absolute;left:0;text-align:left;margin-left:0;margin-top:51.15pt;width:414pt;height:437.9pt;z-index:251652608;visibility:visible;mso-wrap-style:square;mso-width-percent:0;mso-height-percent:0;mso-wrap-distance-left:9pt;mso-wrap-distance-top:0;mso-wrap-distance-right:9pt;mso-wrap-distance-bottom:0;mso-position-horizontal:absolute;mso-position-horizontal-relative:text;mso-position-vertical:absolute;mso-position-vertical-relative:text;mso-width-percent:0;mso-height-percent:0;mso-width-relative:margin;mso-height-relative:margin;v-text-anchor:top" o:gfxdata="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" fillcolor="#fabf8f [1945]" strokecolor="black [3213]">
                 <v:textbox>
@@ -13936,7 +13953,7 @@
                         </w:rPr>
                         <w:t xml:space="preserve">Sebastian Madgwick's angle estimation algorithm (see </w:t>
                       </w:r>
-                      <w:hyperlink r:id="rId23" w:history="1">
+                      <w:hyperlink r:id="rId25" w:history="1">
                         <w:r>
                           <w:rPr>
                             <w:rStyle w:val="Hyperlink"/>
@@ -14199,40 +14216,40 @@
           <w:lang w:val="en-US"/>
         </w:rPr>
       </w:pPr>
-      <w:bookmarkStart w:id="130" w:name="_Ref349774109"/>
-      <w:bookmarkStart w:id="131" w:name="_Toc349843688"/>
-      <w:bookmarkStart w:id="132" w:name="_Toc349849279"/>
-      <w:bookmarkStart w:id="133" w:name="_Toc492544592"/>
+      <w:bookmarkStart w:id="129" w:name="_Ref349774109"/>
+      <w:bookmarkStart w:id="130" w:name="_Toc349843688"/>
+      <w:bookmarkStart w:id="131" w:name="_Toc349849279"/>
+      <w:bookmarkStart w:id="132" w:name="_Toc492544592"/>
       <w:r>
         <w:rPr>
           <w:lang w:val="en-US"/>
         </w:rPr>
         <w:t>Examples of Application</w:t>
       </w:r>
+      <w:bookmarkEnd w:id="129"/>
       <w:bookmarkEnd w:id="130"/>
       <w:bookmarkEnd w:id="131"/>
       <w:bookmarkEnd w:id="132"/>
+    </w:p>
+    <w:p>
+      <w:pPr>
+        <w:pStyle w:val="Heading2"/>
+        <w:rPr>
+          <w:lang w:val="en-US"/>
+        </w:rPr>
+      </w:pPr>
+      <w:bookmarkStart w:id="133" w:name="_Toc349843689"/>
+      <w:bookmarkStart w:id="134" w:name="_Toc349849280"/>
+      <w:bookmarkStart w:id="135" w:name="_Toc492544593"/>
+      <w:r>
+        <w:rPr>
+          <w:lang w:val="en-US"/>
+        </w:rPr>
+        <w:t>Mybino</w:t>
+      </w:r>
       <w:bookmarkEnd w:id="133"/>
-    </w:p>
-    <w:p>
-      <w:pPr>
-        <w:pStyle w:val="Heading2"/>
-        <w:rPr>
-          <w:lang w:val="en-US"/>
-        </w:rPr>
-      </w:pPr>
-      <w:bookmarkStart w:id="134" w:name="_Toc349843689"/>
-      <w:bookmarkStart w:id="135" w:name="_Toc349849280"/>
-      <w:bookmarkStart w:id="136" w:name="_Toc492544593"/>
-      <w:r>
-        <w:rPr>
-          <w:lang w:val="en-US"/>
-        </w:rPr>
-        <w:t>Mybino</w:t>
-      </w:r>
       <w:bookmarkEnd w:id="134"/>
       <w:bookmarkEnd w:id="135"/>
-      <w:bookmarkEnd w:id="136"/>
     </w:p>
     <w:p>
       <w:pPr>
@@ -14514,18 +14531,18 @@
           <w:lang w:val="en-US"/>
         </w:rPr>
       </w:pPr>
-      <w:bookmarkStart w:id="137" w:name="_Toc349843690"/>
-      <w:bookmarkStart w:id="138" w:name="_Toc349849281"/>
-      <w:bookmarkStart w:id="139" w:name="_Toc492544594"/>
+      <w:bookmarkStart w:id="136" w:name="_Toc349843690"/>
+      <w:bookmarkStart w:id="137" w:name="_Toc349849281"/>
+      <w:bookmarkStart w:id="138" w:name="_Toc492544594"/>
       <w:r>
         <w:rPr>
           <w:lang w:val="en-US"/>
         </w:rPr>
         <w:t>IRCAM Spat (Max version)</w:t>
       </w:r>
+      <w:bookmarkEnd w:id="136"/>
       <w:bookmarkEnd w:id="137"/>
       <w:bookmarkEnd w:id="138"/>
-      <w:bookmarkEnd w:id="139"/>
     </w:p>
     <w:p>
       <w:pPr>
@@ -14896,125 +14913,188 @@
           <w:lang w:val="en-US"/>
         </w:rPr>
       </w:pPr>
-      <w:bookmarkStart w:id="140" w:name="_Toc349843691"/>
-      <w:bookmarkStart w:id="141" w:name="_Toc349849282"/>
-      <w:bookmarkStart w:id="142" w:name="_Toc492544595"/>
+      <w:bookmarkStart w:id="139" w:name="_Toc349843691"/>
+      <w:bookmarkStart w:id="140" w:name="_Toc349849282"/>
+      <w:bookmarkStart w:id="141" w:name="_Toc492544595"/>
       <w:r>
         <w:rPr>
           <w:lang w:val="en-US"/>
         </w:rPr>
         <w:t>Reaper and Ambix</w:t>
       </w:r>
+      <w:bookmarkEnd w:id="139"/>
       <w:bookmarkEnd w:id="140"/>
       <w:bookmarkEnd w:id="141"/>
+    </w:p>
+    <w:p>
+      <w:pPr>
+        <w:rPr>
+          <w:lang w:val="en-US"/>
+        </w:rPr>
+      </w:pPr>
+      <w:r>
+        <w:rPr>
+          <w:lang w:val="en-US"/>
+        </w:rPr>
+        <w:t>Reaper (http://www.reaper.fm/)</w:t>
+      </w:r>
+      <w:r>
+        <w:rPr>
+          <w:lang w:val="en-US"/>
+        </w:rPr>
+        <w:t xml:space="preserve"> is an excellent and very cheap DAW that </w:t>
+      </w:r>
+      <w:r>
+        <w:rPr>
+          <w:lang w:val="en-US"/>
+        </w:rPr>
+        <w:t>provides</w:t>
+      </w:r>
+      <w:r>
+        <w:rPr>
+          <w:lang w:val="en-US"/>
+        </w:rPr>
+        <w:t xml:space="preserve"> </w:t>
+      </w:r>
+      <w:r>
+        <w:rPr>
+          <w:lang w:val="en-US"/>
+        </w:rPr>
+        <w:t>unique</w:t>
+      </w:r>
+      <w:r>
+        <w:rPr>
+          <w:lang w:val="en-US"/>
+        </w:rPr>
+        <w:t xml:space="preserve"> routing and channel assignment functions (a track</w:t>
+      </w:r>
+      <w:r>
+        <w:rPr>
+          <w:lang w:val="en-US"/>
+        </w:rPr>
+        <w:t xml:space="preserve"> can have up to 64 channels) and can fully controlled thru OSC.</w:t>
+      </w:r>
+    </w:p>
+    <w:p>
+      <w:pPr>
+        <w:rPr>
+          <w:lang w:val="en-US"/>
+        </w:rPr>
+      </w:pPr>
+    </w:p>
+    <w:p>
+      <w:pPr>
+        <w:rPr>
+          <w:lang w:val="en-US"/>
+        </w:rPr>
+      </w:pPr>
+      <w:r>
+        <w:rPr>
+          <w:lang w:val="en-US"/>
+        </w:rPr>
+        <w:t xml:space="preserve">Ambix (http://www.matthiaskronlachner.com/?p=2015) is a free plugin-suite </w:t>
+      </w:r>
+      <w:r>
+        <w:rPr>
+          <w:lang w:val="en-US"/>
+        </w:rPr>
+        <w:t xml:space="preserve">developed by Matthias Kronlachner </w:t>
+      </w:r>
+      <w:r>
+        <w:rPr>
+          <w:lang w:val="en-US"/>
+        </w:rPr>
+        <w:t>for creating and manipulating Ambisonics scenes, with the ability to render them in binaural</w:t>
+      </w:r>
+      <w:r>
+        <w:rPr>
+          <w:lang w:val="en-US"/>
+        </w:rPr>
+        <w:t>.</w:t>
+      </w:r>
+    </w:p>
+    <w:p>
+      <w:pPr>
+        <w:rPr>
+          <w:lang w:val="en-US"/>
+        </w:rPr>
+      </w:pPr>
+    </w:p>
+    <w:p>
+      <w:pPr>
+        <w:rPr>
+          <w:lang w:val="en-US"/>
+        </w:rPr>
+      </w:pPr>
+      <w:r>
+        <w:rPr>
+          <w:lang w:val="en-US"/>
+        </w:rPr>
+        <w:t xml:space="preserve">This tutorial describes how to connect </w:t>
+      </w:r>
+      <w:r>
+        <w:rPr>
+          <w:i/>
+          <w:lang w:val="en-US"/>
+        </w:rPr>
+        <w:t>hedrotReceiver</w:t>
+      </w:r>
+      <w:r>
+        <w:rPr>
+          <w:lang w:val="en-US"/>
+        </w:rPr>
+        <w:t xml:space="preserve"> </w:t>
+      </w:r>
+      <w:r>
+        <w:rPr>
+          <w:lang w:val="en-US"/>
+        </w:rPr>
+        <w:t xml:space="preserve">with a binaural version of an Ambisonics scene through </w:t>
+      </w:r>
+      <w:r>
+        <w:rPr>
+          <w:lang w:val="en-US"/>
+        </w:rPr>
+        <w:t>the plugin a</w:t>
+      </w:r>
+      <w:r>
+        <w:rPr>
+          <w:lang w:val="en-US"/>
+        </w:rPr>
+        <w:t>mbix</w:t>
+      </w:r>
+      <w:r>
+        <w:rPr>
+          <w:lang w:val="en-US"/>
+        </w:rPr>
+        <w:t>_rotator.</w:t>
+      </w:r>
+    </w:p>
+    <w:p>
+      <w:pPr>
+        <w:rPr>
+          <w:lang w:val="en-US"/>
+        </w:rPr>
+      </w:pPr>
+    </w:p>
+    <w:p>
+      <w:pPr>
+        <w:pStyle w:val="Heading3"/>
+        <w:rPr>
+          <w:i/>
+          <w:lang w:val="en-US"/>
+        </w:rPr>
+      </w:pPr>
+      <w:bookmarkStart w:id="142" w:name="_Toc349843692"/>
+      <w:bookmarkStart w:id="143" w:name="_Toc349849283"/>
+      <w:bookmarkStart w:id="144" w:name="_Toc492544596"/>
+      <w:r>
+        <w:rPr>
+          <w:lang w:val="en-US"/>
+        </w:rPr>
+        <w:t xml:space="preserve">Configure </w:t>
+      </w:r>
       <w:bookmarkEnd w:id="142"/>
-    </w:p>
-    <w:p>
-      <w:pPr>
-        <w:rPr>
-          <w:lang w:val="en-US"/>
-        </w:rPr>
-      </w:pPr>
-      <w:r>
-        <w:rPr>
-          <w:lang w:val="en-US"/>
-        </w:rPr>
-        <w:t>Reaper (http://www.reaper.fm/)</w:t>
-      </w:r>
-      <w:r>
-        <w:rPr>
-          <w:lang w:val="en-US"/>
-        </w:rPr>
-        <w:t xml:space="preserve"> is an excellent and very cheap DAW that </w:t>
-      </w:r>
-      <w:r>
-        <w:rPr>
-          <w:lang w:val="en-US"/>
-        </w:rPr>
-        <w:t>provides</w:t>
-      </w:r>
-      <w:r>
-        <w:rPr>
-          <w:lang w:val="en-US"/>
-        </w:rPr>
-        <w:t xml:space="preserve"> </w:t>
-      </w:r>
-      <w:r>
-        <w:rPr>
-          <w:lang w:val="en-US"/>
-        </w:rPr>
-        <w:t>unique</w:t>
-      </w:r>
-      <w:r>
-        <w:rPr>
-          <w:lang w:val="en-US"/>
-        </w:rPr>
-        <w:t xml:space="preserve"> routing and channel assignment functions (a track</w:t>
-      </w:r>
-      <w:r>
-        <w:rPr>
-          <w:lang w:val="en-US"/>
-        </w:rPr>
-        <w:t xml:space="preserve"> can have up to 64 channels) and can fully controlled thru OSC.</w:t>
-      </w:r>
-    </w:p>
-    <w:p>
-      <w:pPr>
-        <w:rPr>
-          <w:lang w:val="en-US"/>
-        </w:rPr>
-      </w:pPr>
-    </w:p>
-    <w:p>
-      <w:pPr>
-        <w:rPr>
-          <w:lang w:val="en-US"/>
-        </w:rPr>
-      </w:pPr>
-      <w:r>
-        <w:rPr>
-          <w:lang w:val="en-US"/>
-        </w:rPr>
-        <w:t xml:space="preserve">Ambix (http://www.matthiaskronlachner.com/?p=2015) is a free plugin-suite </w:t>
-      </w:r>
-      <w:r>
-        <w:rPr>
-          <w:lang w:val="en-US"/>
-        </w:rPr>
-        <w:t xml:space="preserve">developed by Matthias Kronlachner </w:t>
-      </w:r>
-      <w:r>
-        <w:rPr>
-          <w:lang w:val="en-US"/>
-        </w:rPr>
-        <w:t>for creating and manipulating Ambisonics scenes, with the ability to render them in binaural</w:t>
-      </w:r>
-      <w:r>
-        <w:rPr>
-          <w:lang w:val="en-US"/>
-        </w:rPr>
-        <w:t>.</w:t>
-      </w:r>
-    </w:p>
-    <w:p>
-      <w:pPr>
-        <w:rPr>
-          <w:lang w:val="en-US"/>
-        </w:rPr>
-      </w:pPr>
-    </w:p>
-    <w:p>
-      <w:pPr>
-        <w:rPr>
-          <w:lang w:val="en-US"/>
-        </w:rPr>
-      </w:pPr>
-      <w:r>
-        <w:rPr>
-          <w:lang w:val="en-US"/>
-        </w:rPr>
-        <w:t xml:space="preserve">This tutorial describes how to connect </w:t>
-      </w:r>
       <w:r>
         <w:rPr>
           <w:i/>
@@ -15022,71 +15102,8 @@
         </w:rPr>
         <w:t>hedrotReceiver</w:t>
       </w:r>
-      <w:r>
-        <w:rPr>
-          <w:lang w:val="en-US"/>
-        </w:rPr>
-        <w:t xml:space="preserve"> </w:t>
-      </w:r>
-      <w:r>
-        <w:rPr>
-          <w:lang w:val="en-US"/>
-        </w:rPr>
-        <w:t xml:space="preserve">with a binaural version of an Ambisonics scene through </w:t>
-      </w:r>
-      <w:r>
-        <w:rPr>
-          <w:lang w:val="en-US"/>
-        </w:rPr>
-        <w:t>the plugin a</w:t>
-      </w:r>
-      <w:r>
-        <w:rPr>
-          <w:lang w:val="en-US"/>
-        </w:rPr>
-        <w:t>mbix</w:t>
-      </w:r>
-      <w:r>
-        <w:rPr>
-          <w:lang w:val="en-US"/>
-        </w:rPr>
-        <w:t>_rotator.</w:t>
-      </w:r>
-    </w:p>
-    <w:p>
-      <w:pPr>
-        <w:rPr>
-          <w:lang w:val="en-US"/>
-        </w:rPr>
-      </w:pPr>
-    </w:p>
-    <w:p>
-      <w:pPr>
-        <w:pStyle w:val="Heading3"/>
-        <w:rPr>
-          <w:i/>
-          <w:lang w:val="en-US"/>
-        </w:rPr>
-      </w:pPr>
-      <w:bookmarkStart w:id="143" w:name="_Toc349843692"/>
-      <w:bookmarkStart w:id="144" w:name="_Toc349849283"/>
-      <w:bookmarkStart w:id="145" w:name="_Toc492544596"/>
-      <w:r>
-        <w:rPr>
-          <w:lang w:val="en-US"/>
-        </w:rPr>
-        <w:t xml:space="preserve">Configure </w:t>
-      </w:r>
       <w:bookmarkEnd w:id="143"/>
-      <w:r>
-        <w:rPr>
-          <w:i/>
-          <w:lang w:val="en-US"/>
-        </w:rPr>
-        <w:t>hedrotReceiver</w:t>
-      </w:r>
       <w:bookmarkEnd w:id="144"/>
-      <w:bookmarkEnd w:id="145"/>
     </w:p>
     <w:p>
       <w:pPr>
@@ -15310,7 +15327,7 @@
                     </pic:cNvPicPr>
                   </pic:nvPicPr>
                   <pic:blipFill rotWithShape="1">
-                    <a:blip r:embed="rId24">
+                    <a:blip r:embed="rId26">
                       <a:extLst>
                         <a:ext uri="{28A0092B-C50C-407E-A947-70E740481C1C}">
                           <a14:useLocalDpi xmlns:a14="http://schemas.microsoft.com/office/drawing/2010/main" val="0"/>
@@ -15334,7 +15351,7 @@
                     </a:ln>
                     <a:extLst>
                       <a:ext uri="{53640926-AAD7-44d8-BBD7-CCE9431645EC}">
-                        <a14:shadowObscured xmlns="" xmlns:mo="http://schemas.microsoft.com/office/mac/office/2008/main" xmlns:mv="urn:schemas-microsoft-com:mac:vml" xmlns:o="urn:schemas-microsoft-com:office:office" xmlns:v="urn:schemas-microsoft-com:vml" xmlns:w10="urn:schemas-microsoft-com:office:word" xmlns:w="http://schemas.openxmlformats.org/wordprocessingml/2006/main" xmlns:a14="http://schemas.microsoft.com/office/drawing/2010/main"/>
+                        <a14:shadowObscured xmlns:a14="http://schemas.microsoft.com/office/drawing/2010/main"/>
                       </a:ext>
                     </a:extLst>
                   </pic:spPr>
@@ -15359,18 +15376,18 @@
           <w:lang w:val="en-US"/>
         </w:rPr>
       </w:pPr>
-      <w:bookmarkStart w:id="146" w:name="_Toc349843693"/>
-      <w:bookmarkStart w:id="147" w:name="_Toc349849284"/>
-      <w:bookmarkStart w:id="148" w:name="_Toc492544597"/>
+      <w:bookmarkStart w:id="145" w:name="_Toc349843693"/>
+      <w:bookmarkStart w:id="146" w:name="_Toc349849284"/>
+      <w:bookmarkStart w:id="147" w:name="_Toc492544597"/>
       <w:r>
         <w:rPr>
           <w:lang w:val="en-US"/>
         </w:rPr>
         <w:t>Configure Reaper</w:t>
       </w:r>
+      <w:bookmarkEnd w:id="145"/>
       <w:bookmarkEnd w:id="146"/>
       <w:bookmarkEnd w:id="147"/>
-      <w:bookmarkEnd w:id="148"/>
     </w:p>
     <w:p>
       <w:pPr>
@@ -15444,7 +15461,7 @@
                     </pic:cNvPicPr>
                   </pic:nvPicPr>
                   <pic:blipFill rotWithShape="1">
-                    <a:blip r:embed="rId25">
+                    <a:blip r:embed="rId27">
                       <a:extLst>
                         <a:ext uri="{28A0092B-C50C-407E-A947-70E740481C1C}">
                           <a14:useLocalDpi xmlns:a14="http://schemas.microsoft.com/office/drawing/2010/main" val="0"/>
@@ -15468,7 +15485,7 @@
                     </a:ln>
                     <a:extLst>
                       <a:ext uri="{53640926-AAD7-44d8-BBD7-CCE9431645EC}">
-                        <a14:shadowObscured xmlns="" xmlns:mo="http://schemas.microsoft.com/office/mac/office/2008/main" xmlns:mv="urn:schemas-microsoft-com:mac:vml" xmlns:o="urn:schemas-microsoft-com:office:office" xmlns:v="urn:schemas-microsoft-com:vml" xmlns:w10="urn:schemas-microsoft-com:office:word" xmlns:w="http://schemas.openxmlformats.org/wordprocessingml/2006/main" xmlns:a14="http://schemas.microsoft.com/office/drawing/2010/main"/>
+                        <a14:shadowObscured xmlns:a14="http://schemas.microsoft.com/office/drawing/2010/main"/>
                       </a:ext>
                     </a:extLst>
                   </pic:spPr>
@@ -15486,8 +15503,8 @@
           <w:lang w:val="en-US"/>
         </w:rPr>
       </w:pPr>
-      <w:bookmarkStart w:id="149" w:name="_Toc349849285"/>
-      <w:bookmarkStart w:id="150" w:name="_Toc492544598"/>
+      <w:bookmarkStart w:id="148" w:name="_Toc349849285"/>
+      <w:bookmarkStart w:id="149" w:name="_Toc492544598"/>
       <w:r>
         <w:rPr>
           <w:lang w:val="en-US"/>
@@ -15507,8 +15524,8 @@
         </w:rPr>
         <w:t xml:space="preserve"> with ambix_rotator</w:t>
       </w:r>
+      <w:bookmarkEnd w:id="148"/>
       <w:bookmarkEnd w:id="149"/>
-      <w:bookmarkEnd w:id="150"/>
     </w:p>
     <w:p>
       <w:pPr>
@@ -15650,7 +15667,7 @@
                         <a:effectLst/>
                         <a:extLst>
                           <a:ext uri="{C572A759-6A51-4108-AA02-DFA0A04FC94B}">
-                            <ma14:wrappingTextBoxFlag xmlns="" xmlns:mo="http://schemas.microsoft.com/office/mac/office/2008/main" xmlns:mv="urn:schemas-microsoft-com:mac:vml" xmlns:o="urn:schemas-microsoft-com:office:office" xmlns:v="urn:schemas-microsoft-com:vml" xmlns:w10="urn:schemas-microsoft-com:office:word" xmlns:w="http://schemas.openxmlformats.org/wordprocessingml/2006/main" xmlns:ma14="http://schemas.microsoft.com/office/mac/drawingml/2011/main"/>
+                            <ma14:wrappingTextBoxFlag xmlns:ma14="http://schemas.microsoft.com/office/mac/drawingml/2011/main"/>
                           </a:ext>
                         </a:extLst>
                       </wps:spPr>
@@ -15683,7 +15700,7 @@
                                           </pic:cNvPicPr>
                                         </pic:nvPicPr>
                                         <pic:blipFill>
-                                          <a:blip r:embed="rId26">
+                                          <a:blip r:embed="rId28">
                                             <a:extLst>
                                               <a:ext uri="{28A0092B-C50C-407E-A947-70E740481C1C}">
                                                 <a14:useLocalDpi xmlns:a14="http://schemas.microsoft.com/office/drawing/2010/main" val="0"/>
@@ -15723,7 +15740,7 @@
                                 <w:lang w:val="en-US"/>
                               </w:rPr>
                             </w:pPr>
-                            <w:bookmarkStart w:id="151" w:name="_Ref349845589"/>
+                            <w:bookmarkStart w:id="150" w:name="_Ref349845589"/>
                             <w:r>
                               <w:rPr>
                                 <w:lang w:val="en-US"/>
@@ -15755,7 +15772,7 @@
                               </w:rPr>
                               <w:fldChar w:fldCharType="end"/>
                             </w:r>
-                            <w:bookmarkEnd w:id="151"/>
+                            <w:bookmarkEnd w:id="150"/>
                             <w:r>
                               <w:rPr>
                                 <w:lang w:val="en-US"/>
@@ -15784,7 +15801,7 @@
               </wp:anchor>
             </w:drawing>
           </mc:Choice>
-          <mc:Fallback>
+          <mc:Fallback xmlns:w16se="http://schemas.microsoft.com/office/word/2015/wordml/symex" xmlns:w16cid="http://schemas.microsoft.com/office/word/2016/wordml/cid" xmlns:w15="http://schemas.microsoft.com/office/word/2012/wordml" xmlns:am3d="http://schemas.microsoft.com/office/drawing/2017/model3d" xmlns:aink="http://schemas.microsoft.com/office/drawing/2016/ink" xmlns:cx8="http://schemas.microsoft.com/office/drawing/2016/5/14/chartex" xmlns:cx7="http://schemas.microsoft.com/office/drawing/2016/5/13/chartex" xmlns:cx6="http://schemas.microsoft.com/office/drawing/2016/5/12/chartex" xmlns:cx5="http://schemas.microsoft.com/office/drawing/2016/5/11/chartex" xmlns:cx4="http://schemas.microsoft.com/office/drawing/2016/5/10/chartex" xmlns:cx3="http://schemas.microsoft.com/office/drawing/2016/5/9/chartex" xmlns:cx2="http://schemas.microsoft.com/office/drawing/2015/10/21/chartex" xmlns:cx1="http://schemas.microsoft.com/office/drawing/2015/9/8/chartex" xmlns:cx="http://schemas.microsoft.com/office/drawing/2014/chartex">
             <w:pict>
               <v:shape w14:anchorId="7481F141" id="Text Box 18" o:spid="_x0000_s1030" type="#_x0000_t202" style="position:absolute;left:0;text-align:left;margin-left:0;margin-top:77.8pt;width:415pt;height:287.75pt;z-index:251661824;visibility:visible;mso-wrap-style:none;mso-wrap-distance-left:9pt;mso-wrap-distance-top:0;mso-wrap-distance-right:9pt;mso-wrap-distance-bottom:0;mso-position-horizontal:absolute;mso-position-horizontal-relative:text;mso-position-vertical:absolute;mso-position-vertical-relative:text;v-text-anchor:top" o:gfxdata="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" filled="f" stroked="f">
                 <v:textbox style="mso-fit-shape-to-text:t">
@@ -15816,7 +15833,7 @@
                                     </pic:cNvPicPr>
                                   </pic:nvPicPr>
                                   <pic:blipFill>
-                                    <a:blip r:embed="rId26">
+                                    <a:blip r:embed="rId29">
                                       <a:extLst>
                                         <a:ext uri="{28A0092B-C50C-407E-A947-70E740481C1C}">
                                           <a14:useLocalDpi xmlns:a14="http://schemas.microsoft.com/office/drawing/2010/main" val="0"/>
@@ -16180,8 +16197,8 @@
       </w:r>
     </w:p>
     <w:sectPr>
-      <w:footerReference w:type="even" r:id="rId27"/>
-      <w:footerReference w:type="default" r:id="rId28"/>
+      <w:footerReference w:type="even" r:id="rId30"/>
+      <w:footerReference w:type="default" r:id="rId31"/>
       <w:pgSz w:w="11900" w:h="16840"/>
       <w:pgMar w:top="1440" w:right="1800" w:bottom="1440" w:left="1800" w:header="708" w:footer="708" w:gutter="0"/>
       <w:cols w:space="708"/>
@@ -16192,7 +16209,7 @@
 </file>
 
 <file path=word/endnotes.xml><?xml version="1.0" encoding="utf-8"?>
-<w:endnotes xmlns:wpc="http://schemas.microsoft.com/office/word/2010/wordprocessingCanvas" xmlns:cx="http://schemas.microsoft.com/office/drawing/2014/chartex" xmlns:cx1="http://schemas.microsoft.com/office/drawing/2015/9/8/chartex" xmlns:cx2="http://schemas.microsoft.com/office/drawing/2015/10/21/chartex" xmlns:cx3="http://schemas.microsoft.com/office/drawing/2016/5/9/chartex" xmlns:cx4="http://schemas.microsoft.com/office/drawing/2016/5/10/chartex" xmlns:cx5="http://schemas.microsoft.com/office/drawing/2016/5/11/chartex" xmlns:cx6="http://schemas.microsoft.com/office/drawing/2016/5/12/chartex" xmlns:cx7="http://schemas.microsoft.com/office/drawing/2016/5/13/chartex" xmlns:cx8="http://schemas.microsoft.com/office/drawing/2016/5/14/chartex" xmlns:mc="http://schemas.openxmlformats.org/markup-compatibility/2006" xmlns:aink="http://schemas.microsoft.com/office/drawing/2016/ink" xmlns:am3d="http://schemas.microsoft.com/office/drawing/2017/model3d" xmlns:o="urn:schemas-microsoft-com:office:office" xmlns:r="http://schemas.openxmlformats.org/officeDocument/2006/relationships" xmlns:m="http://schemas.openxmlformats.org/officeDocument/2006/math" xmlns:v="urn:schemas-microsoft-com:vml" xmlns:wp14="http://schemas.microsoft.com/office/word/2010/wordprocessingDrawing" xmlns:wp="http://schemas.openxmlformats.org/drawingml/2006/wordprocessingDrawing" xmlns:w10="urn:schemas-microsoft-com:office:word" xmlns:w="http://schemas.openxmlformats.org/wordprocessingml/2006/main" xmlns:w14="http://schemas.microsoft.com/office/word/2010/wordml" xmlns:w15="http://schemas.microsoft.com/office/word/2012/wordml" xmlns:w16cid="http://schemas.microsoft.com/office/word/2016/wordml/cid" xmlns:w16se="http://schemas.microsoft.com/office/word/2015/wordml/symex" xmlns:wpg="http://schemas.microsoft.com/office/word/2010/wordprocessingGroup" xmlns:wpi="http://schemas.microsoft.com/office/word/2010/wordprocessingInk" xmlns:wne="http://schemas.microsoft.com/office/word/2006/wordml" xmlns:wps="http://schemas.microsoft.com/office/word/2010/wordprocessingShape" mc:Ignorable="w14 w15 w16se w16cid wp14">
+<w:endnotes xmlns:wpc="http://schemas.microsoft.com/office/word/2010/wordprocessingCanvas" xmlns:mo="http://schemas.microsoft.com/office/mac/office/2008/main" xmlns:mc="http://schemas.openxmlformats.org/markup-compatibility/2006" xmlns:mv="urn:schemas-microsoft-com:mac:vml" xmlns:o="urn:schemas-microsoft-com:office:office" xmlns:r="http://schemas.openxmlformats.org/officeDocument/2006/relationships" xmlns:m="http://schemas.openxmlformats.org/officeDocument/2006/math" xmlns:v="urn:schemas-microsoft-com:vml" xmlns:wp14="http://schemas.microsoft.com/office/word/2010/wordprocessingDrawing" xmlns:wp="http://schemas.openxmlformats.org/drawingml/2006/wordprocessingDrawing" xmlns:w10="urn:schemas-microsoft-com:office:word" xmlns:w="http://schemas.openxmlformats.org/wordprocessingml/2006/main" xmlns:w14="http://schemas.microsoft.com/office/word/2010/wordml" xmlns:wpg="http://schemas.microsoft.com/office/word/2010/wordprocessingGroup" xmlns:wpi="http://schemas.microsoft.com/office/word/2010/wordprocessingInk" xmlns:wne="http://schemas.microsoft.com/office/word/2006/wordml" xmlns:wps="http://schemas.microsoft.com/office/word/2010/wordprocessingShape" mc:Ignorable="w14 wp14">
   <w:endnote w:type="separator" w:id="-1">
     <w:p>
       <w:r>
@@ -16211,7 +16228,7 @@
 </file>
 
 <file path=word/footer1.xml><?xml version="1.0" encoding="utf-8"?>
-<w:ftr xmlns:wpc="http://schemas.microsoft.com/office/word/2010/wordprocessingCanvas" xmlns:cx="http://schemas.microsoft.com/office/drawing/2014/chartex" xmlns:cx1="http://schemas.microsoft.com/office/drawing/2015/9/8/chartex" xmlns:cx2="http://schemas.microsoft.com/office/drawing/2015/10/21/chartex" xmlns:cx3="http://schemas.microsoft.com/office/drawing/2016/5/9/chartex" xmlns:cx4="http://schemas.microsoft.com/office/drawing/2016/5/10/chartex" xmlns:cx5="http://schemas.microsoft.com/office/drawing/2016/5/11/chartex" xmlns:cx6="http://schemas.microsoft.com/office/drawing/2016/5/12/chartex" xmlns:cx7="http://schemas.microsoft.com/office/drawing/2016/5/13/chartex" xmlns:cx8="http://schemas.microsoft.com/office/drawing/2016/5/14/chartex" xmlns:mc="http://schemas.openxmlformats.org/markup-compatibility/2006" xmlns:aink="http://schemas.microsoft.com/office/drawing/2016/ink" xmlns:am3d="http://schemas.microsoft.com/office/drawing/2017/model3d" xmlns:o="urn:schemas-microsoft-com:office:office" xmlns:r="http://schemas.openxmlformats.org/officeDocument/2006/relationships" xmlns:m="http://schemas.openxmlformats.org/officeDocument/2006/math" xmlns:v="urn:schemas-microsoft-com:vml" xmlns:wp14="http://schemas.microsoft.com/office/word/2010/wordprocessingDrawing" xmlns:wp="http://schemas.openxmlformats.org/drawingml/2006/wordprocessingDrawing" xmlns:w10="urn:schemas-microsoft-com:office:word" xmlns:w="http://schemas.openxmlformats.org/wordprocessingml/2006/main" xmlns:w14="http://schemas.microsoft.com/office/word/2010/wordml" xmlns:w15="http://schemas.microsoft.com/office/word/2012/wordml" xmlns:w16cid="http://schemas.microsoft.com/office/word/2016/wordml/cid" xmlns:w16se="http://schemas.microsoft.com/office/word/2015/wordml/symex" xmlns:wpg="http://schemas.microsoft.com/office/word/2010/wordprocessingGroup" xmlns:wpi="http://schemas.microsoft.com/office/word/2010/wordprocessingInk" xmlns:wne="http://schemas.microsoft.com/office/word/2006/wordml" xmlns:wps="http://schemas.microsoft.com/office/word/2010/wordprocessingShape" mc:Ignorable="w14 w15 w16se w16cid wp14">
+<w:ftr xmlns:wpc="http://schemas.microsoft.com/office/word/2010/wordprocessingCanvas" xmlns:mo="http://schemas.microsoft.com/office/mac/office/2008/main" xmlns:mc="http://schemas.openxmlformats.org/markup-compatibility/2006" xmlns:mv="urn:schemas-microsoft-com:mac:vml" xmlns:o="urn:schemas-microsoft-com:office:office" xmlns:r="http://schemas.openxmlformats.org/officeDocument/2006/relationships" xmlns:m="http://schemas.openxmlformats.org/officeDocument/2006/math" xmlns:v="urn:schemas-microsoft-com:vml" xmlns:wp14="http://schemas.microsoft.com/office/word/2010/wordprocessingDrawing" xmlns:wp="http://schemas.openxmlformats.org/drawingml/2006/wordprocessingDrawing" xmlns:w10="urn:schemas-microsoft-com:office:word" xmlns:w="http://schemas.openxmlformats.org/wordprocessingml/2006/main" xmlns:w14="http://schemas.microsoft.com/office/word/2010/wordml" xmlns:wpg="http://schemas.microsoft.com/office/word/2010/wordprocessingGroup" xmlns:wpi="http://schemas.microsoft.com/office/word/2010/wordprocessingInk" xmlns:wne="http://schemas.microsoft.com/office/word/2006/wordml" xmlns:wps="http://schemas.microsoft.com/office/word/2010/wordprocessingShape" mc:Ignorable="w14 wp14">
   <w:p>
     <w:pPr>
       <w:pStyle w:val="Footer"/>
@@ -16249,7 +16266,7 @@
 </file>
 
 <file path=word/footer2.xml><?xml version="1.0" encoding="utf-8"?>
-<w:ftr xmlns:wpc="http://schemas.microsoft.com/office/word/2010/wordprocessingCanvas" xmlns:cx="http://schemas.microsoft.com/office/drawing/2014/chartex" xmlns:cx1="http://schemas.microsoft.com/office/drawing/2015/9/8/chartex" xmlns:cx2="http://schemas.microsoft.com/office/drawing/2015/10/21/chartex" xmlns:cx3="http://schemas.microsoft.com/office/drawing/2016/5/9/chartex" xmlns:cx4="http://schemas.microsoft.com/office/drawing/2016/5/10/chartex" xmlns:cx5="http://schemas.microsoft.com/office/drawing/2016/5/11/chartex" xmlns:cx6="http://schemas.microsoft.com/office/drawing/2016/5/12/chartex" xmlns:cx7="http://schemas.microsoft.com/office/drawing/2016/5/13/chartex" xmlns:cx8="http://schemas.microsoft.com/office/drawing/2016/5/14/chartex" xmlns:mc="http://schemas.openxmlformats.org/markup-compatibility/2006" xmlns:aink="http://schemas.microsoft.com/office/drawing/2016/ink" xmlns:am3d="http://schemas.microsoft.com/office/drawing/2017/model3d" xmlns:o="urn:schemas-microsoft-com:office:office" xmlns:r="http://schemas.openxmlformats.org/officeDocument/2006/relationships" xmlns:m="http://schemas.openxmlformats.org/officeDocument/2006/math" xmlns:v="urn:schemas-microsoft-com:vml" xmlns:wp14="http://schemas.microsoft.com/office/word/2010/wordprocessingDrawing" xmlns:wp="http://schemas.openxmlformats.org/drawingml/2006/wordprocessingDrawing" xmlns:w10="urn:schemas-microsoft-com:office:word" xmlns:w="http://schemas.openxmlformats.org/wordprocessingml/2006/main" xmlns:w14="http://schemas.microsoft.com/office/word/2010/wordml" xmlns:w15="http://schemas.microsoft.com/office/word/2012/wordml" xmlns:w16cid="http://schemas.microsoft.com/office/word/2016/wordml/cid" xmlns:w16se="http://schemas.microsoft.com/office/word/2015/wordml/symex" xmlns:wpg="http://schemas.microsoft.com/office/word/2010/wordprocessingGroup" xmlns:wpi="http://schemas.microsoft.com/office/word/2010/wordprocessingInk" xmlns:wne="http://schemas.microsoft.com/office/word/2006/wordml" xmlns:wps="http://schemas.microsoft.com/office/word/2010/wordprocessingShape" mc:Ignorable="w14 w15 w16se w16cid wp14">
+<w:ftr xmlns:wpc="http://schemas.microsoft.com/office/word/2010/wordprocessingCanvas" xmlns:mo="http://schemas.microsoft.com/office/mac/office/2008/main" xmlns:mc="http://schemas.openxmlformats.org/markup-compatibility/2006" xmlns:mv="urn:schemas-microsoft-com:mac:vml" xmlns:o="urn:schemas-microsoft-com:office:office" xmlns:r="http://schemas.openxmlformats.org/officeDocument/2006/relationships" xmlns:m="http://schemas.openxmlformats.org/officeDocument/2006/math" xmlns:v="urn:schemas-microsoft-com:vml" xmlns:wp14="http://schemas.microsoft.com/office/word/2010/wordprocessingDrawing" xmlns:wp="http://schemas.openxmlformats.org/drawingml/2006/wordprocessingDrawing" xmlns:w10="urn:schemas-microsoft-com:office:word" xmlns:w="http://schemas.openxmlformats.org/wordprocessingml/2006/main" xmlns:w14="http://schemas.microsoft.com/office/word/2010/wordml" xmlns:wpg="http://schemas.microsoft.com/office/word/2010/wordprocessingGroup" xmlns:wpi="http://schemas.microsoft.com/office/word/2010/wordprocessingInk" xmlns:wne="http://schemas.microsoft.com/office/word/2006/wordml" xmlns:wps="http://schemas.microsoft.com/office/word/2010/wordprocessingShape" mc:Ignorable="w14 wp14">
   <w:p>
     <w:pPr>
       <w:pStyle w:val="Footer"/>
@@ -16281,7 +16298,7 @@
         <w:rStyle w:val="PageNumber"/>
         <w:noProof/>
       </w:rPr>
-      <w:t>5</w:t>
+      <w:t>14</w:t>
     </w:r>
     <w:r>
       <w:rPr>
@@ -16353,7 +16370,7 @@
                   </a:ln>
                   <a:extLst>
                     <a:ext uri="{FAA26D3D-D897-4be2-8F04-BA451C77F1D7}">
-                      <ma14:placeholderFlag xmlns="" xmlns:mo="http://schemas.microsoft.com/office/mac/office/2008/main" xmlns:mv="urn:schemas-microsoft-com:mac:vml" xmlns:o="urn:schemas-microsoft-com:office:office" xmlns:v="urn:schemas-microsoft-com:vml" xmlns:w10="urn:schemas-microsoft-com:office:word" xmlns:w="http://schemas.openxmlformats.org/wordprocessingml/2006/main" xmlns:ma14="http://schemas.microsoft.com/office/mac/drawingml/2011/main"/>
+                      <ma14:placeholderFlag xmlns:ma14="http://schemas.microsoft.com/office/mac/drawingml/2011/main"/>
                     </a:ext>
                   </a:extLst>
                 </pic:spPr>
@@ -16389,7 +16406,7 @@
 </file>
 
 <file path=word/footnotes.xml><?xml version="1.0" encoding="utf-8"?>
-<w:footnotes xmlns:wpc="http://schemas.microsoft.com/office/word/2010/wordprocessingCanvas" xmlns:cx="http://schemas.microsoft.com/office/drawing/2014/chartex" xmlns:cx1="http://schemas.microsoft.com/office/drawing/2015/9/8/chartex" xmlns:cx2="http://schemas.microsoft.com/office/drawing/2015/10/21/chartex" xmlns:cx3="http://schemas.microsoft.com/office/drawing/2016/5/9/chartex" xmlns:cx4="http://schemas.microsoft.com/office/drawing/2016/5/10/chartex" xmlns:cx5="http://schemas.microsoft.com/office/drawing/2016/5/11/chartex" xmlns:cx6="http://schemas.microsoft.com/office/drawing/2016/5/12/chartex" xmlns:cx7="http://schemas.microsoft.com/office/drawing/2016/5/13/chartex" xmlns:cx8="http://schemas.microsoft.com/office/drawing/2016/5/14/chartex" xmlns:mc="http://schemas.openxmlformats.org/markup-compatibility/2006" xmlns:aink="http://schemas.microsoft.com/office/drawing/2016/ink" xmlns:am3d="http://schemas.microsoft.com/office/drawing/2017/model3d" xmlns:o="urn:schemas-microsoft-com:office:office" xmlns:r="http://schemas.openxmlformats.org/officeDocument/2006/relationships" xmlns:m="http://schemas.openxmlformats.org/officeDocument/2006/math" xmlns:v="urn:schemas-microsoft-com:vml" xmlns:wp14="http://schemas.microsoft.com/office/word/2010/wordprocessingDrawing" xmlns:wp="http://schemas.openxmlformats.org/drawingml/2006/wordprocessingDrawing" xmlns:w10="urn:schemas-microsoft-com:office:word" xmlns:w="http://schemas.openxmlformats.org/wordprocessingml/2006/main" xmlns:w14="http://schemas.microsoft.com/office/word/2010/wordml" xmlns:w15="http://schemas.microsoft.com/office/word/2012/wordml" xmlns:w16cid="http://schemas.microsoft.com/office/word/2016/wordml/cid" xmlns:w16se="http://schemas.microsoft.com/office/word/2015/wordml/symex" xmlns:wpg="http://schemas.microsoft.com/office/word/2010/wordprocessingGroup" xmlns:wpi="http://schemas.microsoft.com/office/word/2010/wordprocessingInk" xmlns:wne="http://schemas.microsoft.com/office/word/2006/wordml" xmlns:wps="http://schemas.microsoft.com/office/word/2010/wordprocessingShape" mc:Ignorable="w14 w15 w16se w16cid wp14">
+<w:footnotes xmlns:wpc="http://schemas.microsoft.com/office/word/2010/wordprocessingCanvas" xmlns:mo="http://schemas.microsoft.com/office/mac/office/2008/main" xmlns:mc="http://schemas.openxmlformats.org/markup-compatibility/2006" xmlns:mv="urn:schemas-microsoft-com:mac:vml" xmlns:o="urn:schemas-microsoft-com:office:office" xmlns:r="http://schemas.openxmlformats.org/officeDocument/2006/relationships" xmlns:m="http://schemas.openxmlformats.org/officeDocument/2006/math" xmlns:v="urn:schemas-microsoft-com:vml" xmlns:wp14="http://schemas.microsoft.com/office/word/2010/wordprocessingDrawing" xmlns:wp="http://schemas.openxmlformats.org/drawingml/2006/wordprocessingDrawing" xmlns:w10="urn:schemas-microsoft-com:office:word" xmlns:w="http://schemas.openxmlformats.org/wordprocessingml/2006/main" xmlns:w14="http://schemas.microsoft.com/office/word/2010/wordml" xmlns:wpg="http://schemas.microsoft.com/office/word/2010/wordprocessingGroup" xmlns:wpi="http://schemas.microsoft.com/office/word/2010/wordprocessingInk" xmlns:wne="http://schemas.microsoft.com/office/word/2006/wordml" xmlns:wps="http://schemas.microsoft.com/office/word/2010/wordprocessingShape" mc:Ignorable="w14 wp14">
   <w:footnote w:type="separator" w:id="-1">
     <w:p>
       <w:r>
@@ -16408,8 +16425,8 @@
 </file>
 
 <file path=word/numbering.xml><?xml version="1.0" encoding="utf-8"?>
-<w:numbering xmlns:wpc="http://schemas.microsoft.com/office/word/2010/wordprocessingCanvas" xmlns:cx="http://schemas.microsoft.com/office/drawing/2014/chartex" xmlns:cx1="http://schemas.microsoft.com/office/drawing/2015/9/8/chartex" xmlns:cx2="http://schemas.microsoft.com/office/drawing/2015/10/21/chartex" xmlns:cx3="http://schemas.microsoft.com/office/drawing/2016/5/9/chartex" xmlns:cx4="http://schemas.microsoft.com/office/drawing/2016/5/10/chartex" xmlns:cx5="http://schemas.microsoft.com/office/drawing/2016/5/11/chartex" xmlns:cx6="http://schemas.microsoft.com/office/drawing/2016/5/12/chartex" xmlns:cx7="http://schemas.microsoft.com/office/drawing/2016/5/13/chartex" xmlns:cx8="http://schemas.microsoft.com/office/drawing/2016/5/14/chartex" xmlns:mc="http://schemas.openxmlformats.org/markup-compatibility/2006" xmlns:aink="http://schemas.microsoft.com/office/drawing/2016/ink" xmlns:am3d="http://schemas.microsoft.com/office/drawing/2017/model3d" xmlns:o="urn:schemas-microsoft-com:office:office" xmlns:r="http://schemas.openxmlformats.org/officeDocument/2006/relationships" xmlns:m="http://schemas.openxmlformats.org/officeDocument/2006/math" xmlns:v="urn:schemas-microsoft-com:vml" xmlns:wp14="http://schemas.microsoft.com/office/word/2010/wordprocessingDrawing" xmlns:wp="http://schemas.openxmlformats.org/drawingml/2006/wordprocessingDrawing" xmlns:w10="urn:schemas-microsoft-com:office:word" xmlns:w="http://schemas.openxmlformats.org/wordprocessingml/2006/main" xmlns:w14="http://schemas.microsoft.com/office/word/2010/wordml" xmlns:w15="http://schemas.microsoft.com/office/word/2012/wordml" xmlns:w16cid="http://schemas.microsoft.com/office/word/2016/wordml/cid" xmlns:w16se="http://schemas.microsoft.com/office/word/2015/wordml/symex" xmlns:wpg="http://schemas.microsoft.com/office/word/2010/wordprocessingGroup" xmlns:wpi="http://schemas.microsoft.com/office/word/2010/wordprocessingInk" xmlns:wne="http://schemas.microsoft.com/office/word/2006/wordml" xmlns:wps="http://schemas.microsoft.com/office/word/2010/wordprocessingShape" mc:Ignorable="w14 w15 w16se w16cid wp14">
-  <w:abstractNum w:abstractNumId="0" w15:restartNumberingAfterBreak="0">
+<w:numbering xmlns:wpc="http://schemas.microsoft.com/office/word/2010/wordprocessingCanvas" xmlns:mo="http://schemas.microsoft.com/office/mac/office/2008/main" xmlns:mc="http://schemas.openxmlformats.org/markup-compatibility/2006" xmlns:mv="urn:schemas-microsoft-com:mac:vml" xmlns:o="urn:schemas-microsoft-com:office:office" xmlns:r="http://schemas.openxmlformats.org/officeDocument/2006/relationships" xmlns:m="http://schemas.openxmlformats.org/officeDocument/2006/math" xmlns:v="urn:schemas-microsoft-com:vml" xmlns:wp14="http://schemas.microsoft.com/office/word/2010/wordprocessingDrawing" xmlns:wp="http://schemas.openxmlformats.org/drawingml/2006/wordprocessingDrawing" xmlns:w10="urn:schemas-microsoft-com:office:word" xmlns:w="http://schemas.openxmlformats.org/wordprocessingml/2006/main" xmlns:w14="http://schemas.microsoft.com/office/word/2010/wordml" xmlns:wpg="http://schemas.microsoft.com/office/word/2010/wordprocessingGroup" xmlns:wpi="http://schemas.microsoft.com/office/word/2010/wordprocessingInk" xmlns:wne="http://schemas.microsoft.com/office/word/2006/wordml" xmlns:wps="http://schemas.microsoft.com/office/word/2010/wordprocessingShape" mc:Ignorable="w14 wp14">
+  <w:abstractNum w:abstractNumId="0">
     <w:nsid w:val="02343797"/>
     <w:multiLevelType w:val="hybridMultilevel"/>
     <w:tmpl w:val="B538C18A"/>
@@ -16522,7 +16539,7 @@
       </w:rPr>
     </w:lvl>
   </w:abstractNum>
-  <w:abstractNum w:abstractNumId="1" w15:restartNumberingAfterBreak="0">
+  <w:abstractNum w:abstractNumId="1">
     <w:nsid w:val="031F7288"/>
     <w:multiLevelType w:val="hybridMultilevel"/>
     <w:tmpl w:val="45786C2A"/>
@@ -16635,7 +16652,7 @@
       </w:rPr>
     </w:lvl>
   </w:abstractNum>
-  <w:abstractNum w:abstractNumId="2" w15:restartNumberingAfterBreak="0">
+  <w:abstractNum w:abstractNumId="2">
     <w:nsid w:val="059C6A2D"/>
     <w:multiLevelType w:val="multilevel"/>
     <w:tmpl w:val="17E6292A"/>
@@ -16784,7 +16801,7 @@
       </w:rPr>
     </w:lvl>
   </w:abstractNum>
-  <w:abstractNum w:abstractNumId="3" w15:restartNumberingAfterBreak="0">
+  <w:abstractNum w:abstractNumId="3">
     <w:nsid w:val="0DE66FD5"/>
     <w:multiLevelType w:val="hybridMultilevel"/>
     <w:tmpl w:val="F650E4C4"/>
@@ -16897,7 +16914,7 @@
       </w:rPr>
     </w:lvl>
   </w:abstractNum>
-  <w:abstractNum w:abstractNumId="4" w15:restartNumberingAfterBreak="0">
+  <w:abstractNum w:abstractNumId="4">
     <w:nsid w:val="11AC2790"/>
     <w:multiLevelType w:val="hybridMultilevel"/>
     <w:tmpl w:val="D6343494"/>
@@ -17010,7 +17027,7 @@
       </w:rPr>
     </w:lvl>
   </w:abstractNum>
-  <w:abstractNum w:abstractNumId="5" w15:restartNumberingAfterBreak="0">
+  <w:abstractNum w:abstractNumId="5">
     <w:nsid w:val="151630B8"/>
     <w:multiLevelType w:val="multilevel"/>
     <w:tmpl w:val="55E0F774"/>
@@ -17096,7 +17113,7 @@
       </w:pPr>
     </w:lvl>
   </w:abstractNum>
-  <w:abstractNum w:abstractNumId="6" w15:restartNumberingAfterBreak="0">
+  <w:abstractNum w:abstractNumId="6">
     <w:nsid w:val="17776731"/>
     <w:multiLevelType w:val="hybridMultilevel"/>
     <w:tmpl w:val="44AAB40C"/>
@@ -17209,7 +17226,7 @@
       </w:rPr>
     </w:lvl>
   </w:abstractNum>
-  <w:abstractNum w:abstractNumId="7" w15:restartNumberingAfterBreak="0">
+  <w:abstractNum w:abstractNumId="7">
     <w:nsid w:val="19A50F47"/>
     <w:multiLevelType w:val="hybridMultilevel"/>
     <w:tmpl w:val="8A8A487A"/>
@@ -17322,7 +17339,7 @@
       </w:rPr>
     </w:lvl>
   </w:abstractNum>
-  <w:abstractNum w:abstractNumId="8" w15:restartNumberingAfterBreak="0">
+  <w:abstractNum w:abstractNumId="8">
     <w:nsid w:val="21752B20"/>
     <w:multiLevelType w:val="hybridMultilevel"/>
     <w:tmpl w:val="68249B58"/>
@@ -17435,7 +17452,7 @@
       </w:rPr>
     </w:lvl>
   </w:abstractNum>
-  <w:abstractNum w:abstractNumId="9" w15:restartNumberingAfterBreak="0">
+  <w:abstractNum w:abstractNumId="9">
     <w:nsid w:val="275D56E9"/>
     <w:multiLevelType w:val="hybridMultilevel"/>
     <w:tmpl w:val="D312053E"/>
@@ -17548,7 +17565,7 @@
       </w:rPr>
     </w:lvl>
   </w:abstractNum>
-  <w:abstractNum w:abstractNumId="10" w15:restartNumberingAfterBreak="0">
+  <w:abstractNum w:abstractNumId="10">
     <w:nsid w:val="309160F6"/>
     <w:multiLevelType w:val="hybridMultilevel"/>
     <w:tmpl w:val="01DCA02E"/>
@@ -17661,7 +17678,7 @@
       </w:rPr>
     </w:lvl>
   </w:abstractNum>
-  <w:abstractNum w:abstractNumId="11" w15:restartNumberingAfterBreak="0">
+  <w:abstractNum w:abstractNumId="11">
     <w:nsid w:val="32FC3C6B"/>
     <w:multiLevelType w:val="hybridMultilevel"/>
     <w:tmpl w:val="05166410"/>
@@ -17774,7 +17791,7 @@
       </w:rPr>
     </w:lvl>
   </w:abstractNum>
-  <w:abstractNum w:abstractNumId="12" w15:restartNumberingAfterBreak="0">
+  <w:abstractNum w:abstractNumId="12">
     <w:nsid w:val="45C1365E"/>
     <w:multiLevelType w:val="hybridMultilevel"/>
     <w:tmpl w:val="007CD58A"/>
@@ -17887,7 +17904,7 @@
       </w:rPr>
     </w:lvl>
   </w:abstractNum>
-  <w:abstractNum w:abstractNumId="13" w15:restartNumberingAfterBreak="0">
+  <w:abstractNum w:abstractNumId="13">
     <w:nsid w:val="4B7A5DEF"/>
     <w:multiLevelType w:val="multilevel"/>
     <w:tmpl w:val="E24E4758"/>
@@ -18036,7 +18053,7 @@
       </w:rPr>
     </w:lvl>
   </w:abstractNum>
-  <w:abstractNum w:abstractNumId="14" w15:restartNumberingAfterBreak="0">
+  <w:abstractNum w:abstractNumId="14">
     <w:nsid w:val="4EB954D6"/>
     <w:multiLevelType w:val="hybridMultilevel"/>
     <w:tmpl w:val="D5A22CD8"/>
@@ -18149,7 +18166,7 @@
       </w:rPr>
     </w:lvl>
   </w:abstractNum>
-  <w:abstractNum w:abstractNumId="15" w15:restartNumberingAfterBreak="0">
+  <w:abstractNum w:abstractNumId="15">
     <w:nsid w:val="51B5456D"/>
     <w:multiLevelType w:val="hybridMultilevel"/>
     <w:tmpl w:val="76623122"/>
@@ -18262,7 +18279,7 @@
       </w:rPr>
     </w:lvl>
   </w:abstractNum>
-  <w:abstractNum w:abstractNumId="16" w15:restartNumberingAfterBreak="0">
+  <w:abstractNum w:abstractNumId="16">
     <w:nsid w:val="576764DD"/>
     <w:multiLevelType w:val="hybridMultilevel"/>
     <w:tmpl w:val="75280DCE"/>
@@ -18375,7 +18392,7 @@
       </w:rPr>
     </w:lvl>
   </w:abstractNum>
-  <w:abstractNum w:abstractNumId="17" w15:restartNumberingAfterBreak="0">
+  <w:abstractNum w:abstractNumId="17">
     <w:nsid w:val="59025CA7"/>
     <w:multiLevelType w:val="hybridMultilevel"/>
     <w:tmpl w:val="75EE97AC"/>
@@ -18488,7 +18505,7 @@
       </w:rPr>
     </w:lvl>
   </w:abstractNum>
-  <w:abstractNum w:abstractNumId="18" w15:restartNumberingAfterBreak="0">
+  <w:abstractNum w:abstractNumId="18">
     <w:nsid w:val="5B7F708D"/>
     <w:multiLevelType w:val="multilevel"/>
     <w:tmpl w:val="5A305764"/>
@@ -18637,7 +18654,7 @@
       </w:rPr>
     </w:lvl>
   </w:abstractNum>
-  <w:abstractNum w:abstractNumId="19" w15:restartNumberingAfterBreak="0">
+  <w:abstractNum w:abstractNumId="19">
     <w:nsid w:val="5DC8194C"/>
     <w:multiLevelType w:val="multilevel"/>
     <w:tmpl w:val="520ADEBC"/>
@@ -18786,7 +18803,7 @@
       </w:rPr>
     </w:lvl>
   </w:abstractNum>
-  <w:abstractNum w:abstractNumId="20" w15:restartNumberingAfterBreak="0">
+  <w:abstractNum w:abstractNumId="20">
     <w:nsid w:val="613F0025"/>
     <w:multiLevelType w:val="hybridMultilevel"/>
     <w:tmpl w:val="6E2027B6"/>
@@ -18899,7 +18916,7 @@
       </w:rPr>
     </w:lvl>
   </w:abstractNum>
-  <w:abstractNum w:abstractNumId="21" w15:restartNumberingAfterBreak="0">
+  <w:abstractNum w:abstractNumId="21">
     <w:nsid w:val="64183259"/>
     <w:multiLevelType w:val="hybridMultilevel"/>
     <w:tmpl w:val="87D4317C"/>
@@ -19012,7 +19029,7 @@
       </w:rPr>
     </w:lvl>
   </w:abstractNum>
-  <w:abstractNum w:abstractNumId="22" w15:restartNumberingAfterBreak="0">
+  <w:abstractNum w:abstractNumId="22">
     <w:nsid w:val="65135262"/>
     <w:multiLevelType w:val="hybridMultilevel"/>
     <w:tmpl w:val="78DABCF6"/>
@@ -19125,7 +19142,7 @@
       </w:rPr>
     </w:lvl>
   </w:abstractNum>
-  <w:abstractNum w:abstractNumId="23" w15:restartNumberingAfterBreak="0">
+  <w:abstractNum w:abstractNumId="23">
     <w:nsid w:val="652B7AEE"/>
     <w:multiLevelType w:val="multilevel"/>
     <w:tmpl w:val="A5CC14E6"/>
@@ -19239,7 +19256,7 @@
       </w:rPr>
     </w:lvl>
   </w:abstractNum>
-  <w:abstractNum w:abstractNumId="24" w15:restartNumberingAfterBreak="0">
+  <w:abstractNum w:abstractNumId="24">
     <w:nsid w:val="66A7714A"/>
     <w:multiLevelType w:val="hybridMultilevel"/>
     <w:tmpl w:val="D2989F80"/>
@@ -19352,7 +19369,7 @@
       </w:rPr>
     </w:lvl>
   </w:abstractNum>
-  <w:abstractNum w:abstractNumId="25" w15:restartNumberingAfterBreak="0">
+  <w:abstractNum w:abstractNumId="25">
     <w:nsid w:val="66FC1D27"/>
     <w:multiLevelType w:val="hybridMultilevel"/>
     <w:tmpl w:val="2EC46986"/>
@@ -19465,7 +19482,7 @@
       </w:rPr>
     </w:lvl>
   </w:abstractNum>
-  <w:abstractNum w:abstractNumId="26" w15:restartNumberingAfterBreak="0">
+  <w:abstractNum w:abstractNumId="26">
     <w:nsid w:val="68ED115C"/>
     <w:multiLevelType w:val="multilevel"/>
     <w:tmpl w:val="87F2D5DC"/>
@@ -19551,7 +19568,7 @@
       </w:pPr>
     </w:lvl>
   </w:abstractNum>
-  <w:abstractNum w:abstractNumId="27" w15:restartNumberingAfterBreak="0">
+  <w:abstractNum w:abstractNumId="27">
     <w:nsid w:val="6D7D1B3F"/>
     <w:multiLevelType w:val="hybridMultilevel"/>
     <w:tmpl w:val="EF0C4A14"/>
@@ -19664,7 +19681,7 @@
       </w:rPr>
     </w:lvl>
   </w:abstractNum>
-  <w:abstractNum w:abstractNumId="28" w15:restartNumberingAfterBreak="0">
+  <w:abstractNum w:abstractNumId="28">
     <w:nsid w:val="751A33DC"/>
     <w:multiLevelType w:val="hybridMultilevel"/>
     <w:tmpl w:val="66AE847C"/>
@@ -19750,7 +19767,7 @@
       </w:pPr>
     </w:lvl>
   </w:abstractNum>
-  <w:abstractNum w:abstractNumId="29" w15:restartNumberingAfterBreak="0">
+  <w:abstractNum w:abstractNumId="29">
     <w:nsid w:val="7E3B743C"/>
     <w:multiLevelType w:val="hybridMultilevel"/>
     <w:tmpl w:val="0308B5A6"/>
@@ -19957,7 +19974,7 @@
 </file>
 
 <file path=word/styles.xml><?xml version="1.0" encoding="utf-8"?>
-<w:styles xmlns:mc="http://schemas.openxmlformats.org/markup-compatibility/2006" xmlns:r="http://schemas.openxmlformats.org/officeDocument/2006/relationships" xmlns:w="http://schemas.openxmlformats.org/wordprocessingml/2006/main" xmlns:w14="http://schemas.microsoft.com/office/word/2010/wordml" xmlns:w15="http://schemas.microsoft.com/office/word/2012/wordml" xmlns:w16cid="http://schemas.microsoft.com/office/word/2016/wordml/cid" xmlns:w16se="http://schemas.microsoft.com/office/word/2015/wordml/symex" mc:Ignorable="w14 w15 w16se w16cid">
+<w:styles xmlns:mc="http://schemas.openxmlformats.org/markup-compatibility/2006" xmlns:r="http://schemas.openxmlformats.org/officeDocument/2006/relationships" xmlns:w="http://schemas.openxmlformats.org/wordprocessingml/2006/main" xmlns:w14="http://schemas.microsoft.com/office/word/2010/wordml" mc:Ignorable="w14">
   <w:docDefaults>
     <w:rPrDefault>
       <w:rPr>
@@ -19969,373 +19986,831 @@
     </w:rPrDefault>
     <w:pPrDefault/>
   </w:docDefaults>
-  <w:latentStyles w:defLockedState="0" w:defUIPriority="99" w:defSemiHidden="0" w:defUnhideWhenUsed="0" w:defQFormat="0" w:count="375">
-    <w:lsdException w:name="Normal" w:uiPriority="0" w:qFormat="1"/>
-    <w:lsdException w:name="heading 1" w:uiPriority="9" w:qFormat="1"/>
-    <w:lsdException w:name="heading 2" w:semiHidden="1" w:uiPriority="9" w:unhideWhenUsed="1" w:qFormat="1"/>
-    <w:lsdException w:name="heading 3" w:semiHidden="1" w:uiPriority="9" w:unhideWhenUsed="1" w:qFormat="1"/>
-    <w:lsdException w:name="heading 4" w:semiHidden="1" w:uiPriority="9" w:unhideWhenUsed="1" w:qFormat="1"/>
-    <w:lsdException w:name="heading 5" w:semiHidden="1" w:uiPriority="9" w:unhideWhenUsed="1" w:qFormat="1"/>
-    <w:lsdException w:name="heading 6" w:semiHidden="1" w:uiPriority="9" w:unhideWhenUsed="1" w:qFormat="1"/>
-    <w:lsdException w:name="heading 7" w:semiHidden="1" w:uiPriority="9" w:unhideWhenUsed="1" w:qFormat="1"/>
-    <w:lsdException w:name="heading 8" w:semiHidden="1" w:uiPriority="9" w:unhideWhenUsed="1" w:qFormat="1"/>
-    <w:lsdException w:name="heading 9" w:semiHidden="1" w:uiPriority="9" w:unhideWhenUsed="1" w:qFormat="1"/>
-    <w:lsdException w:name="index 1" w:semiHidden="1" w:unhideWhenUsed="1"/>
-    <w:lsdException w:name="index 2" w:semiHidden="1" w:unhideWhenUsed="1"/>
-    <w:lsdException w:name="index 3" w:semiHidden="1" w:unhideWhenUsed="1"/>
-    <w:lsdException w:name="index 4" w:semiHidden="1" w:unhideWhenUsed="1"/>
-    <w:lsdException w:name="index 5" w:semiHidden="1" w:unhideWhenUsed="1"/>
-    <w:lsdException w:name="index 6" w:semiHidden="1" w:unhideWhenUsed="1"/>
-    <w:lsdException w:name="index 7" w:semiHidden="1" w:unhideWhenUsed="1"/>
-    <w:lsdException w:name="index 8" w:semiHidden="1" w:unhideWhenUsed="1"/>
-    <w:lsdException w:name="index 9" w:semiHidden="1" w:unhideWhenUsed="1"/>
-    <w:lsdException w:name="toc 1" w:semiHidden="1" w:uiPriority="39" w:unhideWhenUsed="1"/>
-    <w:lsdException w:name="toc 2" w:semiHidden="1" w:uiPriority="39" w:unhideWhenUsed="1"/>
-    <w:lsdException w:name="toc 3" w:semiHidden="1" w:uiPriority="39" w:unhideWhenUsed="1"/>
-    <w:lsdException w:name="toc 4" w:semiHidden="1" w:uiPriority="39" w:unhideWhenUsed="1"/>
-    <w:lsdException w:name="toc 5" w:semiHidden="1" w:uiPriority="39" w:unhideWhenUsed="1"/>
-    <w:lsdException w:name="toc 6" w:semiHidden="1" w:uiPriority="39" w:unhideWhenUsed="1"/>
-    <w:lsdException w:name="toc 7" w:semiHidden="1" w:uiPriority="39" w:unhideWhenUsed="1"/>
-    <w:lsdException w:name="toc 8" w:semiHidden="1" w:uiPriority="39" w:unhideWhenUsed="1"/>
-    <w:lsdException w:name="toc 9" w:semiHidden="1" w:uiPriority="39" w:unhideWhenUsed="1"/>
-    <w:lsdException w:name="Normal Indent" w:semiHidden="1" w:unhideWhenUsed="1"/>
-    <w:lsdException w:name="footnote text" w:semiHidden="1" w:unhideWhenUsed="1"/>
-    <w:lsdException w:name="annotation text" w:semiHidden="1" w:unhideWhenUsed="1"/>
-    <w:lsdException w:name="header" w:semiHidden="1" w:unhideWhenUsed="1"/>
-    <w:lsdException w:name="footer" w:semiHidden="1" w:unhideWhenUsed="1"/>
-    <w:lsdException w:name="index heading" w:semiHidden="1" w:unhideWhenUsed="1"/>
-    <w:lsdException w:name="caption" w:semiHidden="1" w:uiPriority="35" w:unhideWhenUsed="1" w:qFormat="1"/>
-    <w:lsdException w:name="table of figures" w:semiHidden="1" w:unhideWhenUsed="1"/>
-    <w:lsdException w:name="envelope address" w:semiHidden="1" w:unhideWhenUsed="1"/>
-    <w:lsdException w:name="envelope return" w:semiHidden="1" w:unhideWhenUsed="1"/>
-    <w:lsdException w:name="footnote reference" w:semiHidden="1" w:unhideWhenUsed="1"/>
-    <w:lsdException w:name="annotation reference" w:semiHidden="1" w:unhideWhenUsed="1"/>
-    <w:lsdException w:name="line number" w:semiHidden="1" w:unhideWhenUsed="1"/>
-    <w:lsdException w:name="page number" w:semiHidden="1" w:unhideWhenUsed="1"/>
-    <w:lsdException w:name="endnote reference" w:semiHidden="1" w:unhideWhenUsed="1"/>
-    <w:lsdException w:name="endnote text" w:semiHidden="1" w:unhideWhenUsed="1"/>
-    <w:lsdException w:name="table of authorities" w:semiHidden="1" w:unhideWhenUsed="1"/>
-    <w:lsdException w:name="macro" w:semiHidden="1" w:unhideWhenUsed="1"/>
-    <w:lsdException w:name="toa heading" w:semiHidden="1" w:unhideWhenUsed="1"/>
-    <w:lsdException w:name="List" w:semiHidden="1" w:unhideWhenUsed="1"/>
-    <w:lsdException w:name="List Bullet" w:semiHidden="1" w:unhideWhenUsed="1"/>
-    <w:lsdException w:name="List Number" w:semiHidden="1" w:unhideWhenUsed="1"/>
-    <w:lsdException w:name="List 2" w:semiHidden="1" w:unhideWhenUsed="1"/>
-    <w:lsdException w:name="List 3" w:semiHidden="1" w:unhideWhenUsed="1"/>
-    <w:lsdException w:name="List 4" w:semiHidden="1" w:unhideWhenUsed="1"/>
-    <w:lsdException w:name="List 5" w:semiHidden="1" w:unhideWhenUsed="1"/>
-    <w:lsdException w:name="List Bullet 2" w:semiHidden="1" w:unhideWhenUsed="1"/>
-    <w:lsdException w:name="List Bullet 3" w:semiHidden="1" w:unhideWhenUsed="1"/>
-    <w:lsdException w:name="List Bullet 4" w:semiHidden="1" w:unhideWhenUsed="1"/>
-    <w:lsdException w:name="List Bullet 5" w:semiHidden="1" w:unhideWhenUsed="1"/>
-    <w:lsdException w:name="List Number 2" w:semiHidden="1" w:unhideWhenUsed="1"/>
-    <w:lsdException w:name="List Number 3" w:semiHidden="1" w:unhideWhenUsed="1"/>
-    <w:lsdException w:name="List Number 4" w:semiHidden="1" w:unhideWhenUsed="1"/>
-    <w:lsdException w:name="List Number 5" w:semiHidden="1" w:unhideWhenUsed="1"/>
-    <w:lsdException w:name="Title" w:uiPriority="10" w:qFormat="1"/>
-    <w:lsdException w:name="Closing" w:semiHidden="1" w:unhideWhenUsed="1"/>
-    <w:lsdException w:name="Signature" w:semiHidden="1" w:unhideWhenUsed="1"/>
-    <w:lsdException w:name="Default Paragraph Font" w:semiHidden="1" w:uiPriority="1" w:unhideWhenUsed="1"/>
-    <w:lsdException w:name="Body Text" w:semiHidden="1" w:unhideWhenUsed="1"/>
-    <w:lsdException w:name="Body Text Indent" w:semiHidden="1" w:unhideWhenUsed="1"/>
-    <w:lsdException w:name="List Continue" w:semiHidden="1" w:unhideWhenUsed="1"/>
-    <w:lsdException w:name="List Continue 2" w:semiHidden="1" w:unhideWhenUsed="1"/>
-    <w:lsdException w:name="List Continue 3" w:semiHidden="1" w:unhideWhenUsed="1"/>
-    <w:lsdException w:name="List Continue 4" w:semiHidden="1" w:unhideWhenUsed="1"/>
-    <w:lsdException w:name="List Continue 5" w:semiHidden="1" w:unhideWhenUsed="1"/>
-    <w:lsdException w:name="Message Header" w:semiHidden="1" w:unhideWhenUsed="1"/>
-    <w:lsdException w:name="Subtitle" w:uiPriority="11" w:qFormat="1"/>
-    <w:lsdException w:name="Salutation" w:semiHidden="1" w:unhideWhenUsed="1"/>
-    <w:lsdException w:name="Date" w:semiHidden="1" w:unhideWhenUsed="1"/>
-    <w:lsdException w:name="Body Text First Indent" w:semiHidden="1" w:unhideWhenUsed="1"/>
-    <w:lsdException w:name="Body Text First Indent 2" w:semiHidden="1" w:unhideWhenUsed="1"/>
-    <w:lsdException w:name="Note Heading" w:semiHidden="1" w:unhideWhenUsed="1"/>
-    <w:lsdException w:name="Body Text 2" w:semiHidden="1" w:unhideWhenUsed="1"/>
-    <w:lsdException w:name="Body Text 3" w:semiHidden="1" w:unhideWhenUsed="1"/>
-    <w:lsdException w:name="Body Text Indent 2" w:semiHidden="1" w:unhideWhenUsed="1"/>
-    <w:lsdException w:name="Body Text Indent 3" w:semiHidden="1" w:unhideWhenUsed="1"/>
-    <w:lsdException w:name="Block Text" w:semiHidden="1" w:unhideWhenUsed="1"/>
-    <w:lsdException w:name="Hyperlink" w:semiHidden="1" w:unhideWhenUsed="1"/>
-    <w:lsdException w:name="FollowedHyperlink" w:semiHidden="1" w:unhideWhenUsed="1"/>
-    <w:lsdException w:name="Strong" w:uiPriority="22" w:qFormat="1"/>
-    <w:lsdException w:name="Emphasis" w:uiPriority="20" w:qFormat="1"/>
-    <w:lsdException w:name="Document Map" w:semiHidden="1" w:unhideWhenUsed="1"/>
-    <w:lsdException w:name="Plain Text" w:semiHidden="1" w:unhideWhenUsed="1"/>
-    <w:lsdException w:name="E-mail Signature" w:semiHidden="1" w:unhideWhenUsed="1"/>
-    <w:lsdException w:name="HTML Top of Form" w:semiHidden="1" w:unhideWhenUsed="1"/>
-    <w:lsdException w:name="HTML Bottom of Form" w:semiHidden="1" w:unhideWhenUsed="1"/>
-    <w:lsdException w:name="Normal (Web)" w:semiHidden="1" w:unhideWhenUsed="1"/>
-    <w:lsdException w:name="HTML Acronym" w:semiHidden="1" w:unhideWhenUsed="1"/>
-    <w:lsdException w:name="HTML Address" w:semiHidden="1" w:unhideWhenUsed="1"/>
-    <w:lsdException w:name="HTML Cite" w:semiHidden="1" w:unhideWhenUsed="1"/>
-    <w:lsdException w:name="HTML Code" w:semiHidden="1" w:unhideWhenUsed="1"/>
-    <w:lsdException w:name="HTML Definition" w:semiHidden="1" w:unhideWhenUsed="1"/>
-    <w:lsdException w:name="HTML Keyboard" w:semiHidden="1" w:unhideWhenUsed="1"/>
-    <w:lsdException w:name="HTML Preformatted" w:semiHidden="1" w:unhideWhenUsed="1"/>
-    <w:lsdException w:name="HTML Sample" w:semiHidden="1" w:unhideWhenUsed="1"/>
-    <w:lsdException w:name="HTML Typewriter" w:semiHidden="1" w:unhideWhenUsed="1"/>
-    <w:lsdException w:name="HTML Variable" w:semiHidden="1" w:unhideWhenUsed="1"/>
-    <w:lsdException w:name="Normal Table" w:semiHidden="1" w:unhideWhenUsed="1"/>
-    <w:lsdException w:name="annotation subject" w:semiHidden="1" w:unhideWhenUsed="1"/>
-    <w:lsdException w:name="No List" w:semiHidden="1" w:unhideWhenUsed="1"/>
-    <w:lsdException w:name="Outline List 1" w:semiHidden="1" w:unhideWhenUsed="1"/>
-    <w:lsdException w:name="Outline List 2" w:semiHidden="1" w:unhideWhenUsed="1"/>
-    <w:lsdException w:name="Outline List 3" w:semiHidden="1" w:unhideWhenUsed="1"/>
-    <w:lsdException w:name="Table Simple 1" w:semiHidden="1" w:unhideWhenUsed="1"/>
-    <w:lsdException w:name="Table Simple 2" w:semiHidden="1" w:unhideWhenUsed="1"/>
-    <w:lsdException w:name="Table Simple 3" w:semiHidden="1" w:unhideWhenUsed="1"/>
-    <w:lsdException w:name="Table Classic 1" w:semiHidden="1" w:unhideWhenUsed="1"/>
-    <w:lsdException w:name="Table Classic 2" w:semiHidden="1" w:unhideWhenUsed="1"/>
-    <w:lsdException w:name="Table Classic 3" w:semiHidden="1" w:unhideWhenUsed="1"/>
-    <w:lsdException w:name="Table Classic 4" w:semiHidden="1" w:unhideWhenUsed="1"/>
-    <w:lsdException w:name="Table Colorful 1" w:semiHidden="1" w:unhideWhenUsed="1"/>
-    <w:lsdException w:name="Table Colorful 2" w:semiHidden="1" w:unhideWhenUsed="1"/>
-    <w:lsdException w:name="Table Colorful 3" w:semiHidden="1" w:unhideWhenUsed="1"/>
-    <w:lsdException w:name="Table Columns 1" w:semiHidden="1" w:unhideWhenUsed="1"/>
-    <w:lsdException w:name="Table Columns 2" w:semiHidden="1" w:unhideWhenUsed="1"/>
-    <w:lsdException w:name="Table Columns 3" w:semiHidden="1" w:unhideWhenUsed="1"/>
-    <w:lsdException w:name="Table Columns 4" w:semiHidden="1" w:unhideWhenUsed="1"/>
-    <w:lsdException w:name="Table Columns 5" w:semiHidden="1" w:unhideWhenUsed="1"/>
-    <w:lsdException w:name="Table Grid 1" w:semiHidden="1" w:unhideWhenUsed="1"/>
-    <w:lsdException w:name="Table Grid 2" w:semiHidden="1" w:unhideWhenUsed="1"/>
-    <w:lsdException w:name="Table Grid 3" w:semiHidden="1" w:unhideWhenUsed="1"/>
-    <w:lsdException w:name="Table Grid 4" w:semiHidden="1" w:unhideWhenUsed="1"/>
-    <w:lsdException w:name="Table Grid 5" w:semiHidden="1" w:unhideWhenUsed="1"/>
-    <w:lsdException w:name="Table Grid 6" w:semiHidden="1" w:unhideWhenUsed="1"/>
-    <w:lsdException w:name="Table Grid 7" w:semiHidden="1" w:unhideWhenUsed="1"/>
-    <w:lsdException w:name="Table Grid 8" w:semiHidden="1" w:unhideWhenUsed="1"/>
-    <w:lsdException w:name="Table List 1" w:semiHidden="1" w:unhideWhenUsed="1"/>
-    <w:lsdException w:name="Table List 2" w:semiHidden="1" w:unhideWhenUsed="1"/>
-    <w:lsdException w:name="Table List 3" w:semiHidden="1" w:unhideWhenUsed="1"/>
-    <w:lsdException w:name="Table List 4" w:semiHidden="1" w:unhideWhenUsed="1"/>
-    <w:lsdException w:name="Table List 5" w:semiHidden="1" w:unhideWhenUsed="1"/>
-    <w:lsdException w:name="Table List 6" w:semiHidden="1" w:unhideWhenUsed="1"/>
-    <w:lsdException w:name="Table List 7" w:semiHidden="1" w:unhideWhenUsed="1"/>
-    <w:lsdException w:name="Table List 8" w:semiHidden="1" w:unhideWhenUsed="1"/>
-    <w:lsdException w:name="Table 3D effects 1" w:semiHidden="1" w:unhideWhenUsed="1"/>
-    <w:lsdException w:name="Table 3D effects 2" w:semiHidden="1" w:unhideWhenUsed="1"/>
-    <w:lsdException w:name="Table 3D effects 3" w:semiHidden="1" w:unhideWhenUsed="1"/>
-    <w:lsdException w:name="Table Contemporary" w:semiHidden="1" w:unhideWhenUsed="1"/>
-    <w:lsdException w:name="Table Elegant" w:semiHidden="1" w:unhideWhenUsed="1"/>
-    <w:lsdException w:name="Table Professional" w:semiHidden="1" w:unhideWhenUsed="1"/>
-    <w:lsdException w:name="Table Subtle 1" w:semiHidden="1" w:unhideWhenUsed="1"/>
-    <w:lsdException w:name="Table Subtle 2" w:semiHidden="1" w:unhideWhenUsed="1"/>
-    <w:lsdException w:name="Table Web 1" w:semiHidden="1" w:unhideWhenUsed="1"/>
-    <w:lsdException w:name="Table Web 2" w:semiHidden="1" w:unhideWhenUsed="1"/>
-    <w:lsdException w:name="Table Web 3" w:semiHidden="1" w:unhideWhenUsed="1"/>
-    <w:lsdException w:name="Balloon Text" w:semiHidden="1" w:unhideWhenUsed="1"/>
-    <w:lsdException w:name="Table Grid" w:uiPriority="59"/>
-    <w:lsdException w:name="Table Theme" w:semiHidden="1" w:unhideWhenUsed="1"/>
-    <w:lsdException w:name="Placeholder Text" w:semiHidden="1"/>
-    <w:lsdException w:name="No Spacing" w:uiPriority="1" w:qFormat="1"/>
-    <w:lsdException w:name="Light Shading" w:uiPriority="60"/>
-    <w:lsdException w:name="Light List" w:uiPriority="61"/>
-    <w:lsdException w:name="Light Grid" w:uiPriority="62"/>
-    <w:lsdException w:name="Medium Shading 1" w:uiPriority="63"/>
-    <w:lsdException w:name="Medium Shading 2" w:uiPriority="64"/>
-    <w:lsdException w:name="Medium List 1" w:uiPriority="65"/>
-    <w:lsdException w:name="Medium List 2" w:uiPriority="66"/>
-    <w:lsdException w:name="Medium Grid 1" w:uiPriority="67"/>
-    <w:lsdException w:name="Medium Grid 2" w:uiPriority="68"/>
-    <w:lsdException w:name="Medium Grid 3" w:uiPriority="69"/>
-    <w:lsdException w:name="Dark List" w:uiPriority="70"/>
-    <w:lsdException w:name="Colorful Shading" w:uiPriority="71"/>
-    <w:lsdException w:name="Colorful List" w:uiPriority="72"/>
-    <w:lsdException w:name="Colorful Grid" w:uiPriority="73"/>
-    <w:lsdException w:name="Light Shading Accent 1" w:uiPriority="60"/>
-    <w:lsdException w:name="Light List Accent 1" w:uiPriority="61"/>
-    <w:lsdException w:name="Light Grid Accent 1" w:uiPriority="62"/>
-    <w:lsdException w:name="Medium Shading 1 Accent 1" w:uiPriority="63"/>
-    <w:lsdException w:name="Medium Shading 2 Accent 1" w:uiPriority="64"/>
-    <w:lsdException w:name="Medium List 1 Accent 1" w:uiPriority="65"/>
-    <w:lsdException w:name="Revision" w:semiHidden="1"/>
-    <w:lsdException w:name="List Paragraph" w:uiPriority="34" w:qFormat="1"/>
-    <w:lsdException w:name="Quote" w:uiPriority="29" w:qFormat="1"/>
-    <w:lsdException w:name="Intense Quote" w:uiPriority="30" w:qFormat="1"/>
-    <w:lsdException w:name="Medium List 2 Accent 1" w:uiPriority="66"/>
-    <w:lsdException w:name="Medium Grid 1 Accent 1" w:uiPriority="67"/>
-    <w:lsdException w:name="Medium Grid 2 Accent 1" w:uiPriority="68"/>
-    <w:lsdException w:name="Medium Grid 3 Accent 1" w:uiPriority="69"/>
-    <w:lsdException w:name="Dark List Accent 1" w:uiPriority="70"/>
-    <w:lsdException w:name="Colorful Shading Accent 1" w:uiPriority="71"/>
-    <w:lsdException w:name="Colorful List Accent 1" w:uiPriority="72"/>
-    <w:lsdException w:name="Colorful Grid Accent 1" w:uiPriority="73"/>
-    <w:lsdException w:name="Light Shading Accent 2" w:uiPriority="60"/>
-    <w:lsdException w:name="Light List Accent 2" w:uiPriority="61"/>
-    <w:lsdException w:name="Light Grid Accent 2" w:uiPriority="62"/>
-    <w:lsdException w:name="Medium Shading 1 Accent 2" w:uiPriority="63"/>
-    <w:lsdException w:name="Medium Shading 2 Accent 2" w:uiPriority="64"/>
-    <w:lsdException w:name="Medium List 1 Accent 2" w:uiPriority="65"/>
-    <w:lsdException w:name="Medium List 2 Accent 2" w:uiPriority="66"/>
-    <w:lsdException w:name="Medium Grid 1 Accent 2" w:uiPriority="67"/>
-    <w:lsdException w:name="Medium Grid 2 Accent 2" w:uiPriority="68"/>
-    <w:lsdException w:name="Medium Grid 3 Accent 2" w:uiPriority="69"/>
-    <w:lsdException w:name="Dark List Accent 2" w:uiPriority="70"/>
-    <w:lsdException w:name="Colorful Shading Accent 2" w:uiPriority="71"/>
-    <w:lsdException w:name="Colorful List Accent 2" w:uiPriority="72"/>
-    <w:lsdException w:name="Colorful Grid Accent 2" w:uiPriority="73"/>
-    <w:lsdException w:name="Light Shading Accent 3" w:uiPriority="60"/>
-    <w:lsdException w:name="Light List Accent 3" w:uiPriority="61"/>
-    <w:lsdException w:name="Light Grid Accent 3" w:uiPriority="62"/>
-    <w:lsdException w:name="Medium Shading 1 Accent 3" w:uiPriority="63"/>
-    <w:lsdException w:name="Medium Shading 2 Accent 3" w:uiPriority="64"/>
-    <w:lsdException w:name="Medium List 1 Accent 3" w:uiPriority="65"/>
-    <w:lsdException w:name="Medium List 2 Accent 3" w:uiPriority="66"/>
-    <w:lsdException w:name="Medium Grid 1 Accent 3" w:uiPriority="67"/>
-    <w:lsdException w:name="Medium Grid 2 Accent 3" w:uiPriority="68"/>
-    <w:lsdException w:name="Medium Grid 3 Accent 3" w:uiPriority="69"/>
-    <w:lsdException w:name="Dark List Accent 3" w:uiPriority="70"/>
-    <w:lsdException w:name="Colorful Shading Accent 3" w:uiPriority="71"/>
-    <w:lsdException w:name="Colorful List Accent 3" w:uiPriority="72"/>
-    <w:lsdException w:name="Colorful Grid Accent 3" w:uiPriority="73"/>
-    <w:lsdException w:name="Light Shading Accent 4" w:uiPriority="60"/>
-    <w:lsdException w:name="Light List Accent 4" w:uiPriority="61"/>
-    <w:lsdException w:name="Light Grid Accent 4" w:uiPriority="62"/>
-    <w:lsdException w:name="Medium Shading 1 Accent 4" w:uiPriority="63"/>
-    <w:lsdException w:name="Medium Shading 2 Accent 4" w:uiPriority="64"/>
-    <w:lsdException w:name="Medium List 1 Accent 4" w:uiPriority="65"/>
-    <w:lsdException w:name="Medium List 2 Accent 4" w:uiPriority="66"/>
-    <w:lsdException w:name="Medium Grid 1 Accent 4" w:uiPriority="67"/>
-    <w:lsdException w:name="Medium Grid 2 Accent 4" w:uiPriority="68"/>
-    <w:lsdException w:name="Medium Grid 3 Accent 4" w:uiPriority="69"/>
-    <w:lsdException w:name="Dark List Accent 4" w:uiPriority="70"/>
-    <w:lsdException w:name="Colorful Shading Accent 4" w:uiPriority="71"/>
-    <w:lsdException w:name="Colorful List Accent 4" w:uiPriority="72"/>
-    <w:lsdException w:name="Colorful Grid Accent 4" w:uiPriority="73"/>
-    <w:lsdException w:name="Light Shading Accent 5" w:uiPriority="60"/>
-    <w:lsdException w:name="Light List Accent 5" w:uiPriority="61"/>
-    <w:lsdException w:name="Light Grid Accent 5" w:uiPriority="62"/>
-    <w:lsdException w:name="Medium Shading 1 Accent 5" w:uiPriority="63"/>
-    <w:lsdException w:name="Medium Shading 2 Accent 5" w:uiPriority="64"/>
-    <w:lsdException w:name="Medium List 1 Accent 5" w:uiPriority="65"/>
-    <w:lsdException w:name="Medium List 2 Accent 5" w:uiPriority="66"/>
-    <w:lsdException w:name="Medium Grid 1 Accent 5" w:uiPriority="67"/>
-    <w:lsdException w:name="Medium Grid 2 Accent 5" w:uiPriority="68"/>
-    <w:lsdException w:name="Medium Grid 3 Accent 5" w:uiPriority="69"/>
-    <w:lsdException w:name="Dark List Accent 5" w:uiPriority="70"/>
-    <w:lsdException w:name="Colorful Shading Accent 5" w:uiPriority="71"/>
-    <w:lsdException w:name="Colorful List Accent 5" w:uiPriority="72"/>
-    <w:lsdException w:name="Colorful Grid Accent 5" w:uiPriority="73"/>
-    <w:lsdException w:name="Light Shading Accent 6" w:uiPriority="60"/>
-    <w:lsdException w:name="Light List Accent 6" w:uiPriority="61"/>
-    <w:lsdException w:name="Light Grid Accent 6" w:uiPriority="62"/>
-    <w:lsdException w:name="Medium Shading 1 Accent 6" w:uiPriority="63"/>
-    <w:lsdException w:name="Medium Shading 2 Accent 6" w:uiPriority="64"/>
-    <w:lsdException w:name="Medium List 1 Accent 6" w:uiPriority="65"/>
-    <w:lsdException w:name="Medium List 2 Accent 6" w:uiPriority="66"/>
-    <w:lsdException w:name="Medium Grid 1 Accent 6" w:uiPriority="67"/>
-    <w:lsdException w:name="Medium Grid 2 Accent 6" w:uiPriority="68"/>
-    <w:lsdException w:name="Medium Grid 3 Accent 6" w:uiPriority="69"/>
-    <w:lsdException w:name="Dark List Accent 6" w:uiPriority="70"/>
-    <w:lsdException w:name="Colorful Shading Accent 6" w:uiPriority="71"/>
-    <w:lsdException w:name="Colorful List Accent 6" w:uiPriority="72"/>
-    <w:lsdException w:name="Colorful Grid Accent 6" w:uiPriority="73"/>
-    <w:lsdException w:name="Subtle Emphasis" w:uiPriority="19" w:qFormat="1"/>
-    <w:lsdException w:name="Intense Emphasis" w:uiPriority="21" w:qFormat="1"/>
-    <w:lsdException w:name="Subtle Reference" w:uiPriority="31" w:qFormat="1"/>
-    <w:lsdException w:name="Intense Reference" w:uiPriority="32" w:qFormat="1"/>
-    <w:lsdException w:name="Book Title" w:uiPriority="33" w:qFormat="1"/>
-    <w:lsdException w:name="Bibliography" w:semiHidden="1" w:uiPriority="37" w:unhideWhenUsed="1"/>
-    <w:lsdException w:name="TOC Heading" w:semiHidden="1" w:uiPriority="39" w:unhideWhenUsed="1" w:qFormat="1"/>
-    <w:lsdException w:name="Grid Table 4" w:uiPriority="49"/>
-    <w:lsdException w:name="Grid Table 5 Dark" w:uiPriority="50"/>
-    <w:lsdException w:name="Grid Table 6 Colorful" w:uiPriority="51"/>
-    <w:lsdException w:name="Grid Table 7 Colorful" w:uiPriority="52"/>
-    <w:lsdException w:name="Grid Table 1 Light Accent 1" w:uiPriority="46"/>
-    <w:lsdException w:name="Grid Table 2 Accent 1" w:uiPriority="47"/>
-    <w:lsdException w:name="Grid Table 3 Accent 1" w:uiPriority="48"/>
-    <w:lsdException w:name="Grid Table 4 Accent 1" w:uiPriority="49"/>
-    <w:lsdException w:name="Grid Table 5 Dark Accent 1" w:uiPriority="50"/>
-    <w:lsdException w:name="Grid Table 6 Colorful Accent 1" w:uiPriority="51"/>
-    <w:lsdException w:name="Grid Table 7 Colorful Accent 1" w:uiPriority="52"/>
-    <w:lsdException w:name="Grid Table 1 Light Accent 2" w:uiPriority="46"/>
-    <w:lsdException w:name="Grid Table 2 Accent 2" w:uiPriority="47"/>
-    <w:lsdException w:name="Grid Table 3 Accent 2" w:uiPriority="48"/>
-    <w:lsdException w:name="Grid Table 4 Accent 2" w:uiPriority="49"/>
-    <w:lsdException w:name="Grid Table 5 Dark Accent 2" w:uiPriority="50"/>
-    <w:lsdException w:name="Grid Table 6 Colorful Accent 2" w:uiPriority="51"/>
-    <w:lsdException w:name="Grid Table 7 Colorful Accent 2" w:uiPriority="52"/>
-    <w:lsdException w:name="Grid Table 1 Light Accent 3" w:uiPriority="46"/>
-    <w:lsdException w:name="Grid Table 2 Accent 3" w:uiPriority="47"/>
-    <w:lsdException w:name="Grid Table 3 Accent 3" w:uiPriority="48"/>
-    <w:lsdException w:name="Grid Table 4 Accent 3" w:uiPriority="49"/>
-    <w:lsdException w:name="Grid Table 5 Dark Accent 3" w:uiPriority="50"/>
-    <w:lsdException w:name="Grid Table 6 Colorful Accent 3" w:uiPriority="51"/>
-    <w:lsdException w:name="Grid Table 7 Colorful Accent 3" w:uiPriority="52"/>
-    <w:lsdException w:name="Grid Table 1 Light Accent 4" w:uiPriority="46"/>
-    <w:lsdException w:name="Grid Table 2 Accent 4" w:uiPriority="47"/>
-    <w:lsdException w:name="Grid Table 3 Accent 4" w:uiPriority="48"/>
-    <w:lsdException w:name="Grid Table 4 Accent 4" w:uiPriority="49"/>
-    <w:lsdException w:name="Grid Table 5 Dark Accent 4" w:uiPriority="50"/>
-    <w:lsdException w:name="Grid Table 6 Colorful Accent 4" w:uiPriority="51"/>
-    <w:lsdException w:name="Grid Table 7 Colorful Accent 4" w:uiPriority="52"/>
-    <w:lsdException w:name="Grid Table 1 Light Accent 5" w:uiPriority="46"/>
-    <w:lsdException w:name="Grid Table 2 Accent 5" w:uiPriority="47"/>
-    <w:lsdException w:name="Grid Table 3 Accent 5" w:uiPriority="48"/>
-    <w:lsdException w:name="Grid Table 4 Accent 5" w:uiPriority="49"/>
-    <w:lsdException w:name="Grid Table 5 Dark Accent 5" w:uiPriority="50"/>
-    <w:lsdException w:name="Grid Table 6 Colorful Accent 5" w:uiPriority="51"/>
-    <w:lsdException w:name="Grid Table 7 Colorful Accent 5" w:uiPriority="52"/>
-    <w:lsdException w:name="Grid Table 1 Light Accent 6" w:uiPriority="46"/>
-    <w:lsdException w:name="Grid Table 2 Accent 6" w:uiPriority="47"/>
-    <w:lsdException w:name="Grid Table 3 Accent 6" w:uiPriority="48"/>
-    <w:lsdException w:name="Grid Table 4 Accent 6" w:uiPriority="49"/>
-    <w:lsdException w:name="Grid Table 5 Dark Accent 6" w:uiPriority="50"/>
-    <w:lsdException w:name="Grid Table 6 Colorful Accent 6" w:uiPriority="51"/>
-    <w:lsdException w:name="Grid Table 7 Colorful Accent 6" w:uiPriority="52"/>
-    <w:lsdException w:name="List Table 1 Light" w:uiPriority="46"/>
-    <w:lsdException w:name="List Table 2" w:uiPriority="47"/>
-    <w:lsdException w:name="List Table 3" w:uiPriority="48"/>
-    <w:lsdException w:name="List Table 4" w:uiPriority="49"/>
-    <w:lsdException w:name="List Table 5 Dark" w:uiPriority="50"/>
-    <w:lsdException w:name="List Table 6 Colorful" w:uiPriority="51"/>
-    <w:lsdException w:name="List Table 7 Colorful" w:uiPriority="52"/>
-    <w:lsdException w:name="List Table 1 Light Accent 1" w:uiPriority="46"/>
-    <w:lsdException w:name="List Table 2 Accent 1" w:uiPriority="47"/>
-    <w:lsdException w:name="List Table 3 Accent 1" w:uiPriority="48"/>
-    <w:lsdException w:name="List Table 4 Accent 1" w:uiPriority="49"/>
-    <w:lsdException w:name="List Table 5 Dark Accent 1" w:uiPriority="50"/>
-    <w:lsdException w:name="List Table 6 Colorful Accent 1" w:uiPriority="51"/>
-    <w:lsdException w:name="List Table 7 Colorful Accent 1" w:uiPriority="52"/>
-    <w:lsdException w:name="List Table 1 Light Accent 2" w:uiPriority="46"/>
-    <w:lsdException w:name="List Table 2 Accent 2" w:uiPriority="47"/>
-    <w:lsdException w:name="List Table 3 Accent 2" w:uiPriority="48"/>
-    <w:lsdException w:name="List Table 4 Accent 2" w:uiPriority="49"/>
-    <w:lsdException w:name="List Table 5 Dark Accent 2" w:uiPriority="50"/>
-    <w:lsdException w:name="List Table 6 Colorful Accent 2" w:uiPriority="51"/>
-    <w:lsdException w:name="List Table 7 Colorful Accent 2" w:uiPriority="52"/>
-    <w:lsdException w:name="List Table 1 Light Accent 3" w:uiPriority="46"/>
-    <w:lsdException w:name="List Table 2 Accent 3" w:uiPriority="47"/>
-    <w:lsdException w:name="List Table 3 Accent 3" w:uiPriority="48"/>
-    <w:lsdException w:name="List Table 4 Accent 3" w:uiPriority="49"/>
-    <w:lsdException w:name="List Table 5 Dark Accent 3" w:uiPriority="50"/>
-    <w:lsdException w:name="List Table 6 Colorful Accent 3" w:uiPriority="51"/>
-    <w:lsdException w:name="List Table 7 Colorful Accent 3" w:uiPriority="52"/>
-    <w:lsdException w:name="List Table 1 Light Accent 4" w:uiPriority="46"/>
-    <w:lsdException w:name="List Table 2 Accent 4" w:uiPriority="47"/>
-    <w:lsdException w:name="List Table 3 Accent 4" w:uiPriority="48"/>
-    <w:lsdException w:name="List Table 4 Accent 4" w:uiPriority="49"/>
-    <w:lsdException w:name="List Table 5 Dark Accent 4" w:uiPriority="50"/>
-    <w:lsdException w:name="List Table 6 Colorful Accent 4" w:uiPriority="51"/>
-    <w:lsdException w:name="List Table 7 Colorful Accent 4" w:uiPriority="52"/>
-    <w:lsdException w:name="List Table 1 Light Accent 5" w:uiPriority="46"/>
-    <w:lsdException w:name="List Table 2 Accent 5" w:uiPriority="47"/>
-    <w:lsdException w:name="List Table 3 Accent 5" w:uiPriority="48"/>
-    <w:lsdException w:name="List Table 4 Accent 5" w:uiPriority="49"/>
-    <w:lsdException w:name="List Table 5 Dark Accent 5" w:uiPriority="50"/>
-    <w:lsdException w:name="List Table 6 Colorful Accent 5" w:uiPriority="51"/>
-    <w:lsdException w:name="List Table 7 Colorful Accent 5" w:uiPriority="52"/>
-    <w:lsdException w:name="List Table 1 Light Accent 6" w:uiPriority="46"/>
-    <w:lsdException w:name="List Table 2 Accent 6" w:uiPriority="47"/>
-    <w:lsdException w:name="List Table 3 Accent 6" w:uiPriority="48"/>
-    <w:lsdException w:name="List Table 4 Accent 6" w:uiPriority="49"/>
-    <w:lsdException w:name="List Table 5 Dark Accent 6" w:uiPriority="50"/>
-    <w:lsdException w:name="List Table 6 Colorful Accent 6" w:uiPriority="51"/>
-    <w:lsdException w:name="List Table 7 Colorful Accent 6" w:uiPriority="52"/>
-    <w:lsdException w:name="Mention" w:semiHidden="1" w:unhideWhenUsed="1"/>
-    <w:lsdException w:name="Smart Hyperlink" w:semiHidden="1" w:unhideWhenUsed="1"/>
-    <w:lsdException w:name="Hashtag" w:semiHidden="1" w:unhideWhenUsed="1"/>
-    <w:lsdException w:name="Unresolved Mention" w:semiHidden="1" w:unhideWhenUsed="1"/>
+  <w:latentStyles w:defLockedState="0" w:defUIPriority="99" w:defSemiHidden="1" w:defUnhideWhenUsed="1" w:defQFormat="0" w:count="276">
+    <w:lsdException w:name="Normal" w:semiHidden="0" w:uiPriority="0" w:unhideWhenUsed="0" w:qFormat="1"/>
+    <w:lsdException w:name="heading 1" w:semiHidden="0" w:uiPriority="9" w:unhideWhenUsed="0" w:qFormat="1"/>
+    <w:lsdException w:name="heading 2" w:uiPriority="9" w:qFormat="1"/>
+    <w:lsdException w:name="heading 3" w:uiPriority="9" w:qFormat="1"/>
+    <w:lsdException w:name="heading 4" w:uiPriority="9" w:qFormat="1"/>
+    <w:lsdException w:name="heading 5" w:uiPriority="9" w:qFormat="1"/>
+    <w:lsdException w:name="heading 6" w:uiPriority="9" w:qFormat="1"/>
+    <w:lsdException w:name="heading 7" w:uiPriority="9" w:qFormat="1"/>
+    <w:lsdException w:name="heading 8" w:uiPriority="9" w:qFormat="1"/>
+    <w:lsdException w:name="heading 9" w:uiPriority="9" w:qFormat="1"/>
+    <w:lsdException w:name="toc 1" w:uiPriority="39"/>
+    <w:lsdException w:name="toc 2" w:uiPriority="39"/>
+    <w:lsdException w:name="toc 3" w:uiPriority="39"/>
+    <w:lsdException w:name="toc 4" w:uiPriority="39"/>
+    <w:lsdException w:name="toc 5" w:uiPriority="39"/>
+    <w:lsdException w:name="toc 6" w:uiPriority="39"/>
+    <w:lsdException w:name="toc 7" w:uiPriority="39"/>
+    <w:lsdException w:name="toc 8" w:uiPriority="39"/>
+    <w:lsdException w:name="toc 9" w:uiPriority="39"/>
+    <w:lsdException w:name="caption" w:uiPriority="35" w:qFormat="1"/>
+    <w:lsdException w:name="Title" w:semiHidden="0" w:uiPriority="10" w:unhideWhenUsed="0" w:qFormat="1"/>
+    <w:lsdException w:name="Default Paragraph Font" w:uiPriority="1"/>
+    <w:lsdException w:name="Subtitle" w:semiHidden="0" w:uiPriority="11" w:unhideWhenUsed="0" w:qFormat="1"/>
+    <w:lsdException w:name="Strong" w:semiHidden="0" w:uiPriority="22" w:unhideWhenUsed="0" w:qFormat="1"/>
+    <w:lsdException w:name="Emphasis" w:semiHidden="0" w:uiPriority="20" w:unhideWhenUsed="0" w:qFormat="1"/>
+    <w:lsdException w:name="Table Grid" w:semiHidden="0" w:uiPriority="59" w:unhideWhenUsed="0"/>
+    <w:lsdException w:name="Note Level 1" w:semiHidden="0" w:unhideWhenUsed="0"/>
+    <w:lsdException w:name="Note Level 2" w:semiHidden="0" w:unhideWhenUsed="0"/>
+    <w:lsdException w:name="Note Level 3" w:semiHidden="0" w:unhideWhenUsed="0"/>
+    <w:lsdException w:name="Note Level 4" w:semiHidden="0" w:unhideWhenUsed="0"/>
+    <w:lsdException w:name="Note Level 5" w:semiHidden="0" w:unhideWhenUsed="0"/>
+    <w:lsdException w:name="Note Level 6" w:semiHidden="0" w:unhideWhenUsed="0"/>
+    <w:lsdException w:name="Note Level 7" w:semiHidden="0" w:unhideWhenUsed="0"/>
+    <w:lsdException w:name="Note Level 8" w:semiHidden="0" w:unhideWhenUsed="0"/>
+    <w:lsdException w:name="Note Level 9" w:semiHidden="0" w:unhideWhenUsed="0"/>
+    <w:lsdException w:name="Placeholder Text" w:unhideWhenUsed="0"/>
+    <w:lsdException w:name="No Spacing" w:semiHidden="0" w:uiPriority="1" w:unhideWhenUsed="0" w:qFormat="1"/>
+    <w:lsdException w:name="Light Shading" w:semiHidden="0" w:uiPriority="60" w:unhideWhenUsed="0"/>
+    <w:lsdException w:name="Light List" w:semiHidden="0" w:uiPriority="61" w:unhideWhenUsed="0"/>
+    <w:lsdException w:name="Light Grid" w:semiHidden="0" w:uiPriority="62" w:unhideWhenUsed="0"/>
+    <w:lsdException w:name="Medium Shading 1" w:semiHidden="0" w:uiPriority="63" w:unhideWhenUsed="0"/>
+    <w:lsdException w:name="Medium Shading 2" w:semiHidden="0" w:uiPriority="64" w:unhideWhenUsed="0"/>
+    <w:lsdException w:name="Medium List 1" w:semiHidden="0" w:uiPriority="65" w:unhideWhenUsed="0"/>
+    <w:lsdException w:name="Medium List 2" w:semiHidden="0" w:uiPriority="66" w:unhideWhenUsed="0"/>
+    <w:lsdException w:name="Medium Grid 1" w:semiHidden="0" w:uiPriority="67" w:unhideWhenUsed="0"/>
+    <w:lsdException w:name="Medium Grid 2" w:semiHidden="0" w:uiPriority="68" w:unhideWhenUsed="0"/>
+    <w:lsdException w:name="Medium Grid 3" w:semiHidden="0" w:uiPriority="69" w:unhideWhenUsed="0"/>
+    <w:lsdException w:name="Dark List" w:semiHidden="0" w:uiPriority="70" w:unhideWhenUsed="0"/>
+    <w:lsdException w:name="Colorful Shading" w:semiHidden="0" w:uiPriority="71" w:unhideWhenUsed="0"/>
+    <w:lsdException w:name="Colorful List" w:semiHidden="0" w:uiPriority="72" w:unhideWhenUsed="0"/>
+    <w:lsdException w:name="Colorful Grid" w:semiHidden="0" w:uiPriority="73" w:unhideWhenUsed="0"/>
+    <w:lsdException w:name="Light Shading Accent 1" w:semiHidden="0" w:uiPriority="60" w:unhideWhenUsed="0"/>
+    <w:lsdException w:name="Light List Accent 1" w:semiHidden="0" w:uiPriority="61" w:unhideWhenUsed="0"/>
+    <w:lsdException w:name="Light Grid Accent 1" w:semiHidden="0" w:uiPriority="62" w:unhideWhenUsed="0"/>
+    <w:lsdException w:name="Medium Shading 1 Accent 1" w:semiHidden="0" w:uiPriority="63" w:unhideWhenUsed="0"/>
+    <w:lsdException w:name="Medium Shading 2 Accent 1" w:semiHidden="0" w:uiPriority="64" w:unhideWhenUsed="0"/>
+    <w:lsdException w:name="Medium List 1 Accent 1" w:semiHidden="0" w:uiPriority="65" w:unhideWhenUsed="0"/>
+    <w:lsdException w:name="Revision" w:unhideWhenUsed="0"/>
+    <w:lsdException w:name="List Paragraph" w:semiHidden="0" w:uiPriority="34" w:unhideWhenUsed="0" w:qFormat="1"/>
+    <w:lsdException w:name="Quote" w:semiHidden="0" w:uiPriority="29" w:unhideWhenUsed="0" w:qFormat="1"/>
+    <w:lsdException w:name="Intense Quote" w:semiHidden="0" w:uiPriority="30" w:unhideWhenUsed="0" w:qFormat="1"/>
+    <w:lsdException w:name="Medium List 2 Accent 1" w:semiHidden="0" w:uiPriority="66" w:unhideWhenUsed="0"/>
+    <w:lsdException w:name="Medium Grid 1 Accent 1" w:semiHidden="0" w:uiPriority="67" w:unhideWhenUsed="0"/>
+    <w:lsdException w:name="Medium Grid 2 Accent 1" w:semiHidden="0" w:uiPriority="68" w:unhideWhenUsed="0"/>
+    <w:lsdException w:name="Medium Grid 3 Accent 1" w:semiHidden="0" w:uiPriority="69" w:unhideWhenUsed="0"/>
+    <w:lsdException w:name="Dark List Accent 1" w:semiHidden="0" w:uiPriority="70" w:unhideWhenUsed="0"/>
+    <w:lsdException w:name="Colorful Shading Accent 1" w:semiHidden="0" w:uiPriority="71" w:unhideWhenUsed="0"/>
+    <w:lsdException w:name="Colorful List Accent 1" w:semiHidden="0" w:uiPriority="72" w:unhideWhenUsed="0"/>
+    <w:lsdException w:name="Colorful Grid Accent 1" w:semiHidden="0" w:uiPriority="73" w:unhideWhenUsed="0"/>
+    <w:lsdException w:name="Light Shading Accent 2" w:semiHidden="0" w:uiPriority="60" w:unhideWhenUsed="0"/>
+    <w:lsdException w:name="Light List Accent 2" w:semiHidden="0" w:uiPriority="61" w:unhideWhenUsed="0"/>
+    <w:lsdException w:name="Light Grid Accent 2" w:semiHidden="0" w:uiPriority="62" w:unhideWhenUsed="0"/>
+    <w:lsdException w:name="Medium Shading 1 Accent 2" w:semiHidden="0" w:uiPriority="63" w:unhideWhenUsed="0"/>
+    <w:lsdException w:name="Medium Shading 2 Accent 2" w:semiHidden="0" w:uiPriority="64" w:unhideWhenUsed="0"/>
+    <w:lsdException w:name="Medium List 1 Accent 2" w:semiHidden="0" w:uiPriority="65" w:unhideWhenUsed="0"/>
+    <w:lsdException w:name="Medium List 2 Accent 2" w:semiHidden="0" w:uiPriority="66" w:unhideWhenUsed="0"/>
+    <w:lsdException w:name="Medium Grid 1 Accent 2" w:semiHidden="0" w:uiPriority="67" w:unhideWhenUsed="0"/>
+    <w:lsdException w:name="Medium Grid 2 Accent 2" w:semiHidden="0" w:uiPriority="68" w:unhideWhenUsed="0"/>
+    <w:lsdException w:name="Medium Grid 3 Accent 2" w:semiHidden="0" w:uiPriority="69" w:unhideWhenUsed="0"/>
+    <w:lsdException w:name="Dark List Accent 2" w:semiHidden="0" w:uiPriority="70" w:unhideWhenUsed="0"/>
+    <w:lsdException w:name="Colorful Shading Accent 2" w:semiHidden="0" w:uiPriority="71" w:unhideWhenUsed="0"/>
+    <w:lsdException w:name="Colorful List Accent 2" w:semiHidden="0" w:uiPriority="72" w:unhideWhenUsed="0"/>
+    <w:lsdException w:name="Colorful Grid Accent 2" w:semiHidden="0" w:uiPriority="73" w:unhideWhenUsed="0"/>
+    <w:lsdException w:name="Light Shading Accent 3" w:semiHidden="0" w:uiPriority="60" w:unhideWhenUsed="0"/>
+    <w:lsdException w:name="Light List Accent 3" w:semiHidden="0" w:uiPriority="61" w:unhideWhenUsed="0"/>
+    <w:lsdException w:name="Light Grid Accent 3" w:semiHidden="0" w:uiPriority="62" w:unhideWhenUsed="0"/>
+    <w:lsdException w:name="Medium Shading 1 Accent 3" w:semiHidden="0" w:uiPriority="63" w:unhideWhenUsed="0"/>
+    <w:lsdException w:name="Medium Shading 2 Accent 3" w:semiHidden="0" w:uiPriority="64" w:unhideWhenUsed="0"/>
+    <w:lsdException w:name="Medium List 1 Accent 3" w:semiHidden="0" w:uiPriority="65" w:unhideWhenUsed="0"/>
+    <w:lsdException w:name="Medium List 2 Accent 3" w:semiHidden="0" w:uiPriority="66" w:unhideWhenUsed="0"/>
+    <w:lsdException w:name="Medium Grid 1 Accent 3" w:semiHidden="0" w:uiPriority="67" w:unhideWhenUsed="0"/>
+    <w:lsdException w:name="Medium Grid 2 Accent 3" w:semiHidden="0" w:uiPriority="68" w:unhideWhenUsed="0"/>
+    <w:lsdException w:name="Medium Grid 3 Accent 3" w:semiHidden="0" w:uiPriority="69" w:unhideWhenUsed="0"/>
+    <w:lsdException w:name="Dark List Accent 3" w:semiHidden="0" w:uiPriority="70" w:unhideWhenUsed="0"/>
+    <w:lsdException w:name="Colorful Shading Accent 3" w:semiHidden="0" w:uiPriority="71" w:unhideWhenUsed="0"/>
+    <w:lsdException w:name="Colorful List Accent 3" w:semiHidden="0" w:uiPriority="72" w:unhideWhenUsed="0"/>
+    <w:lsdException w:name="Colorful Grid Accent 3" w:semiHidden="0" w:uiPriority="73" w:unhideWhenUsed="0"/>
+    <w:lsdException w:name="Light Shading Accent 4" w:semiHidden="0" w:uiPriority="60" w:unhideWhenUsed="0"/>
+    <w:lsdException w:name="Light List Accent 4" w:semiHidden="0" w:uiPriority="61" w:unhideWhenUsed="0"/>
+    <w:lsdException w:name="Light Grid Accent 4" w:semiHidden="0" w:uiPriority="62" w:unhideWhenUsed="0"/>
+    <w:lsdException w:name="Medium Shading 1 Accent 4" w:semiHidden="0" w:uiPriority="63" w:unhideWhenUsed="0"/>
+    <w:lsdException w:name="Medium Shading 2 Accent 4" w:semiHidden="0" w:uiPriority="64" w:unhideWhenUsed="0"/>
+    <w:lsdException w:name="Medium List 1 Accent 4" w:semiHidden="0" w:uiPriority="65" w:unhideWhenUsed="0"/>
+    <w:lsdException w:name="Medium List 2 Accent 4" w:semiHidden="0" w:uiPriority="66" w:unhideWhenUsed="0"/>
+    <w:lsdException w:name="Medium Grid 1 Accent 4" w:semiHidden="0" w:uiPriority="67" w:unhideWhenUsed="0"/>
+    <w:lsdException w:name="Medium Grid 2 Accent 4" w:semiHidden="0" w:uiPriority="68" w:unhideWhenUsed="0"/>
+    <w:lsdException w:name="Medium Grid 3 Accent 4" w:semiHidden="0" w:uiPriority="69" w:unhideWhenUsed="0"/>
+    <w:lsdException w:name="Dark List Accent 4" w:semiHidden="0" w:uiPriority="70" w:unhideWhenUsed="0"/>
+    <w:lsdException w:name="Colorful Shading Accent 4" w:semiHidden="0" w:uiPriority="71" w:unhideWhenUsed="0"/>
+    <w:lsdException w:name="Colorful List Accent 4" w:semiHidden="0" w:uiPriority="72" w:unhideWhenUsed="0"/>
+    <w:lsdException w:name="Colorful Grid Accent 4" w:semiHidden="0" w:uiPriority="73" w:unhideWhenUsed="0"/>
+    <w:lsdException w:name="Light Shading Accent 5" w:semiHidden="0" w:uiPriority="60" w:unhideWhenUsed="0"/>
+    <w:lsdException w:name="Light List Accent 5" w:semiHidden="0" w:uiPriority="61" w:unhideWhenUsed="0"/>
+    <w:lsdException w:name="Light Grid Accent 5" w:semiHidden="0" w:uiPriority="62" w:unhideWhenUsed="0"/>
+    <w:lsdException w:name="Medium Shading 1 Accent 5" w:semiHidden="0" w:uiPriority="63" w:unhideWhenUsed="0"/>
+    <w:lsdException w:name="Medium Shading 2 Accent 5" w:semiHidden="0" w:uiPriority="64" w:unhideWhenUsed="0"/>
+    <w:lsdException w:name="Medium List 1 Accent 5" w:semiHidden="0" w:uiPriority="65" w:unhideWhenUsed="0"/>
+    <w:lsdException w:name="Medium List 2 Accent 5" w:semiHidden="0" w:uiPriority="66" w:unhideWhenUsed="0"/>
+    <w:lsdException w:name="Medium Grid 1 Accent 5" w:semiHidden="0" w:uiPriority="67" w:unhideWhenUsed="0"/>
+    <w:lsdException w:name="Medium Grid 2 Accent 5" w:semiHidden="0" w:uiPriority="68" w:unhideWhenUsed="0"/>
+    <w:lsdException w:name="Medium Grid 3 Accent 5" w:semiHidden="0" w:uiPriority="69" w:unhideWhenUsed="0"/>
+    <w:lsdException w:name="Dark List Accent 5" w:semiHidden="0" w:uiPriority="70" w:unhideWhenUsed="0"/>
+    <w:lsdException w:name="Colorful Shading Accent 5" w:semiHidden="0" w:uiPriority="71" w:unhideWhenUsed="0"/>
+    <w:lsdException w:name="Colorful List Accent 5" w:semiHidden="0" w:uiPriority="72" w:unhideWhenUsed="0"/>
+    <w:lsdException w:name="Colorful Grid Accent 5" w:semiHidden="0" w:uiPriority="73" w:unhideWhenUsed="0"/>
+    <w:lsdException w:name="Light Shading Accent 6" w:semiHidden="0" w:uiPriority="60" w:unhideWhenUsed="0"/>
+    <w:lsdException w:name="Light List Accent 6" w:semiHidden="0" w:uiPriority="61" w:unhideWhenUsed="0"/>
+    <w:lsdException w:name="Light Grid Accent 6" w:semiHidden="0" w:uiPriority="62" w:unhideWhenUsed="0"/>
+    <w:lsdException w:name="Medium Shading 1 Accent 6" w:semiHidden="0" w:uiPriority="63" w:unhideWhenUsed="0"/>
+    <w:lsdException w:name="Medium Shading 2 Accent 6" w:semiHidden="0" w:uiPriority="64" w:unhideWhenUsed="0"/>
+    <w:lsdException w:name="Medium List 1 Accent 6" w:semiHidden="0" w:uiPriority="65" w:unhideWhenUsed="0"/>
+    <w:lsdException w:name="Medium List 2 Accent 6" w:semiHidden="0" w:uiPriority="66" w:unhideWhenUsed="0"/>
+    <w:lsdException w:name="Medium Grid 1 Accent 6" w:semiHidden="0" w:uiPriority="67" w:unhideWhenUsed="0"/>
+    <w:lsdException w:name="Medium Grid 2 Accent 6" w:semiHidden="0" w:uiPriority="68" w:unhideWhenUsed="0"/>
+    <w:lsdException w:name="Medium Grid 3 Accent 6" w:semiHidden="0" w:uiPriority="69" w:unhideWhenUsed="0"/>
+    <w:lsdException w:name="Dark List Accent 6" w:semiHidden="0" w:uiPriority="70" w:unhideWhenUsed="0"/>
+    <w:lsdException w:name="Colorful Shading Accent 6" w:semiHidden="0" w:uiPriority="71" w:unhideWhenUsed="0"/>
+    <w:lsdException w:name="Colorful List Accent 6" w:semiHidden="0" w:uiPriority="72" w:unhideWhenUsed="0"/>
+    <w:lsdException w:name="Colorful Grid Accent 6" w:semiHidden="0" w:uiPriority="73" w:unhideWhenUsed="0"/>
+    <w:lsdException w:name="Subtle Emphasis" w:semiHidden="0" w:uiPriority="19" w:unhideWhenUsed="0" w:qFormat="1"/>
+    <w:lsdException w:name="Intense Emphasis" w:semiHidden="0" w:uiPriority="21" w:unhideWhenUsed="0" w:qFormat="1"/>
+    <w:lsdException w:name="Subtle Reference" w:semiHidden="0" w:uiPriority="31" w:unhideWhenUsed="0" w:qFormat="1"/>
+    <w:lsdException w:name="Intense Reference" w:semiHidden="0" w:uiPriority="32" w:unhideWhenUsed="0" w:qFormat="1"/>
+    <w:lsdException w:name="Book Title" w:semiHidden="0" w:uiPriority="33" w:unhideWhenUsed="0" w:qFormat="1"/>
+    <w:lsdException w:name="Bibliography" w:uiPriority="37"/>
+    <w:lsdException w:name="TOC Heading" w:uiPriority="39" w:qFormat="1"/>
+  </w:latentStyles>
+  <w:style w:type="paragraph" w:default="1" w:styleId="Normal">
+    <w:name w:val="Normal"/>
+    <w:qFormat/>
+    <w:rsid w:val="00002707"/>
+    <w:pPr>
+      <w:jc w:val="both"/>
+    </w:pPr>
+  </w:style>
+  <w:style w:type="paragraph" w:styleId="Heading1">
+    <w:name w:val="heading 1"/>
+    <w:basedOn w:val="Normal"/>
+    <w:next w:val="Normal"/>
+    <w:link w:val="Heading1Char"/>
+    <w:uiPriority w:val="9"/>
+    <w:qFormat/>
+    <w:rsid w:val="00140D97"/>
+    <w:pPr>
+      <w:keepNext/>
+      <w:keepLines/>
+      <w:numPr>
+        <w:numId w:val="2"/>
+      </w:numPr>
+      <w:spacing w:before="480"/>
+      <w:outlineLvl w:val="0"/>
+    </w:pPr>
+    <w:rPr>
+      <w:rFonts w:asciiTheme="majorHAnsi" w:eastAsiaTheme="majorEastAsia" w:hAnsiTheme="majorHAnsi" w:cstheme="majorBidi"/>
+      <w:b/>
+      <w:bCs/>
+      <w:color w:val="345A8A" w:themeColor="accent1" w:themeShade="B5"/>
+      <w:sz w:val="32"/>
+      <w:szCs w:val="32"/>
+    </w:rPr>
+  </w:style>
+  <w:style w:type="paragraph" w:styleId="Heading2">
+    <w:name w:val="heading 2"/>
+    <w:basedOn w:val="Normal"/>
+    <w:next w:val="Normal"/>
+    <w:link w:val="Heading2Char"/>
+    <w:uiPriority w:val="9"/>
+    <w:unhideWhenUsed/>
+    <w:qFormat/>
+    <w:rsid w:val="00140D97"/>
+    <w:pPr>
+      <w:keepNext/>
+      <w:keepLines/>
+      <w:numPr>
+        <w:ilvl w:val="1"/>
+        <w:numId w:val="2"/>
+      </w:numPr>
+      <w:spacing w:before="200"/>
+      <w:outlineLvl w:val="1"/>
+    </w:pPr>
+    <w:rPr>
+      <w:rFonts w:asciiTheme="majorHAnsi" w:eastAsiaTheme="majorEastAsia" w:hAnsiTheme="majorHAnsi" w:cstheme="majorBidi"/>
+      <w:b/>
+      <w:bCs/>
+      <w:color w:val="4F81BD" w:themeColor="accent1"/>
+      <w:sz w:val="26"/>
+      <w:szCs w:val="26"/>
+    </w:rPr>
+  </w:style>
+  <w:style w:type="paragraph" w:styleId="Heading3">
+    <w:name w:val="heading 3"/>
+    <w:basedOn w:val="Normal"/>
+    <w:next w:val="Normal"/>
+    <w:link w:val="Heading3Char"/>
+    <w:uiPriority w:val="9"/>
+    <w:unhideWhenUsed/>
+    <w:qFormat/>
+    <w:rsid w:val="00AD61E3"/>
+    <w:pPr>
+      <w:keepNext/>
+      <w:keepLines/>
+      <w:spacing w:before="200"/>
+      <w:outlineLvl w:val="2"/>
+    </w:pPr>
+    <w:rPr>
+      <w:rFonts w:asciiTheme="majorHAnsi" w:eastAsiaTheme="majorEastAsia" w:hAnsiTheme="majorHAnsi" w:cstheme="majorBidi"/>
+      <w:b/>
+      <w:bCs/>
+      <w:color w:val="4F81BD" w:themeColor="accent1"/>
+    </w:rPr>
+  </w:style>
+  <w:style w:type="character" w:default="1" w:styleId="DefaultParagraphFont">
+    <w:name w:val="Default Paragraph Font"/>
+    <w:uiPriority w:val="1"/>
+    <w:semiHidden/>
+    <w:unhideWhenUsed/>
+  </w:style>
+  <w:style w:type="table" w:default="1" w:styleId="TableNormal">
+    <w:name w:val="Normal Table"/>
+    <w:uiPriority w:val="99"/>
+    <w:semiHidden/>
+    <w:unhideWhenUsed/>
+    <w:tblPr>
+      <w:tblInd w:w="0" w:type="dxa"/>
+      <w:tblCellMar>
+        <w:top w:w="0" w:type="dxa"/>
+        <w:left w:w="108" w:type="dxa"/>
+        <w:bottom w:w="0" w:type="dxa"/>
+        <w:right w:w="108" w:type="dxa"/>
+      </w:tblCellMar>
+    </w:tblPr>
+  </w:style>
+  <w:style w:type="numbering" w:default="1" w:styleId="NoList">
+    <w:name w:val="No List"/>
+    <w:uiPriority w:val="99"/>
+    <w:semiHidden/>
+    <w:unhideWhenUsed/>
+  </w:style>
+  <w:style w:type="character" w:customStyle="1" w:styleId="Heading1Char">
+    <w:name w:val="Heading 1 Char"/>
+    <w:basedOn w:val="DefaultParagraphFont"/>
+    <w:link w:val="Heading1"/>
+    <w:uiPriority w:val="9"/>
+    <w:rsid w:val="00140D97"/>
+    <w:rPr>
+      <w:rFonts w:asciiTheme="majorHAnsi" w:eastAsiaTheme="majorEastAsia" w:hAnsiTheme="majorHAnsi" w:cstheme="majorBidi"/>
+      <w:b/>
+      <w:bCs/>
+      <w:color w:val="345A8A" w:themeColor="accent1" w:themeShade="B5"/>
+      <w:sz w:val="32"/>
+      <w:szCs w:val="32"/>
+    </w:rPr>
+  </w:style>
+  <w:style w:type="paragraph" w:styleId="Title">
+    <w:name w:val="Title"/>
+    <w:basedOn w:val="Normal"/>
+    <w:next w:val="Normal"/>
+    <w:link w:val="TitleChar"/>
+    <w:uiPriority w:val="10"/>
+    <w:qFormat/>
+    <w:rsid w:val="00140D97"/>
+    <w:pPr>
+      <w:pBdr>
+        <w:bottom w:val="single" w:sz="8" w:space="4" w:color="4F81BD" w:themeColor="accent1"/>
+      </w:pBdr>
+      <w:spacing w:after="300"/>
+      <w:contextualSpacing/>
+    </w:pPr>
+    <w:rPr>
+      <w:rFonts w:asciiTheme="majorHAnsi" w:eastAsiaTheme="majorEastAsia" w:hAnsiTheme="majorHAnsi" w:cstheme="majorBidi"/>
+      <w:color w:val="17365D" w:themeColor="text2" w:themeShade="BF"/>
+      <w:spacing w:val="5"/>
+      <w:kern w:val="28"/>
+      <w:sz w:val="52"/>
+      <w:szCs w:val="52"/>
+    </w:rPr>
+  </w:style>
+  <w:style w:type="character" w:customStyle="1" w:styleId="TitleChar">
+    <w:name w:val="Title Char"/>
+    <w:basedOn w:val="DefaultParagraphFont"/>
+    <w:link w:val="Title"/>
+    <w:uiPriority w:val="10"/>
+    <w:rsid w:val="00140D97"/>
+    <w:rPr>
+      <w:rFonts w:asciiTheme="majorHAnsi" w:eastAsiaTheme="majorEastAsia" w:hAnsiTheme="majorHAnsi" w:cstheme="majorBidi"/>
+      <w:color w:val="17365D" w:themeColor="text2" w:themeShade="BF"/>
+      <w:spacing w:val="5"/>
+      <w:kern w:val="28"/>
+      <w:sz w:val="52"/>
+      <w:szCs w:val="52"/>
+    </w:rPr>
+  </w:style>
+  <w:style w:type="character" w:styleId="Hyperlink">
+    <w:name w:val="Hyperlink"/>
+    <w:basedOn w:val="DefaultParagraphFont"/>
+    <w:uiPriority w:val="99"/>
+    <w:unhideWhenUsed/>
+    <w:rsid w:val="00140D97"/>
+    <w:rPr>
+      <w:color w:val="0000FF" w:themeColor="hyperlink"/>
+      <w:u w:val="single"/>
+    </w:rPr>
+  </w:style>
+  <w:style w:type="character" w:customStyle="1" w:styleId="Heading2Char">
+    <w:name w:val="Heading 2 Char"/>
+    <w:basedOn w:val="DefaultParagraphFont"/>
+    <w:link w:val="Heading2"/>
+    <w:uiPriority w:val="9"/>
+    <w:rsid w:val="00140D97"/>
+    <w:rPr>
+      <w:rFonts w:asciiTheme="majorHAnsi" w:eastAsiaTheme="majorEastAsia" w:hAnsiTheme="majorHAnsi" w:cstheme="majorBidi"/>
+      <w:b/>
+      <w:bCs/>
+      <w:color w:val="4F81BD" w:themeColor="accent1"/>
+      <w:sz w:val="26"/>
+      <w:szCs w:val="26"/>
+    </w:rPr>
+  </w:style>
+  <w:style w:type="paragraph" w:styleId="ListParagraph">
+    <w:name w:val="List Paragraph"/>
+    <w:basedOn w:val="Normal"/>
+    <w:uiPriority w:val="34"/>
+    <w:qFormat/>
+    <w:rsid w:val="00140D97"/>
+    <w:pPr>
+      <w:ind w:left="720"/>
+      <w:contextualSpacing/>
+    </w:pPr>
+  </w:style>
+  <w:style w:type="character" w:styleId="FollowedHyperlink">
+    <w:name w:val="FollowedHyperlink"/>
+    <w:basedOn w:val="DefaultParagraphFont"/>
+    <w:uiPriority w:val="99"/>
+    <w:semiHidden/>
+    <w:unhideWhenUsed/>
+    <w:rsid w:val="003C1E69"/>
+    <w:rPr>
+      <w:color w:val="800080" w:themeColor="followedHyperlink"/>
+      <w:u w:val="single"/>
+    </w:rPr>
+  </w:style>
+  <w:style w:type="paragraph" w:styleId="Quote">
+    <w:name w:val="Quote"/>
+    <w:basedOn w:val="Normal"/>
+    <w:next w:val="Normal"/>
+    <w:link w:val="QuoteChar"/>
+    <w:uiPriority w:val="29"/>
+    <w:qFormat/>
+    <w:rsid w:val="003A1ED9"/>
+    <w:rPr>
+      <w:i/>
+      <w:iCs/>
+      <w:color w:val="000000" w:themeColor="text1"/>
+    </w:rPr>
+  </w:style>
+  <w:style w:type="character" w:customStyle="1" w:styleId="QuoteChar">
+    <w:name w:val="Quote Char"/>
+    <w:basedOn w:val="DefaultParagraphFont"/>
+    <w:link w:val="Quote"/>
+    <w:uiPriority w:val="29"/>
+    <w:rsid w:val="003A1ED9"/>
+    <w:rPr>
+      <w:i/>
+      <w:iCs/>
+      <w:color w:val="000000" w:themeColor="text1"/>
+    </w:rPr>
+  </w:style>
+  <w:style w:type="character" w:customStyle="1" w:styleId="Heading3Char">
+    <w:name w:val="Heading 3 Char"/>
+    <w:basedOn w:val="DefaultParagraphFont"/>
+    <w:link w:val="Heading3"/>
+    <w:uiPriority w:val="9"/>
+    <w:rsid w:val="00AD61E3"/>
+    <w:rPr>
+      <w:rFonts w:asciiTheme="majorHAnsi" w:eastAsiaTheme="majorEastAsia" w:hAnsiTheme="majorHAnsi" w:cstheme="majorBidi"/>
+      <w:b/>
+      <w:bCs/>
+      <w:color w:val="4F81BD" w:themeColor="accent1"/>
+    </w:rPr>
+  </w:style>
+  <w:style w:type="paragraph" w:styleId="BalloonText">
+    <w:name w:val="Balloon Text"/>
+    <w:basedOn w:val="Normal"/>
+    <w:link w:val="BalloonTextChar"/>
+    <w:uiPriority w:val="99"/>
+    <w:semiHidden/>
+    <w:unhideWhenUsed/>
+    <w:rsid w:val="005A1197"/>
+    <w:rPr>
+      <w:rFonts w:ascii="Lucida Grande" w:hAnsi="Lucida Grande"/>
+      <w:sz w:val="18"/>
+      <w:szCs w:val="18"/>
+    </w:rPr>
+  </w:style>
+  <w:style w:type="character" w:customStyle="1" w:styleId="BalloonTextChar">
+    <w:name w:val="Balloon Text Char"/>
+    <w:basedOn w:val="DefaultParagraphFont"/>
+    <w:link w:val="BalloonText"/>
+    <w:uiPriority w:val="99"/>
+    <w:semiHidden/>
+    <w:rsid w:val="005A1197"/>
+    <w:rPr>
+      <w:rFonts w:ascii="Lucida Grande" w:hAnsi="Lucida Grande"/>
+      <w:sz w:val="18"/>
+      <w:szCs w:val="18"/>
+    </w:rPr>
+  </w:style>
+  <w:style w:type="paragraph" w:styleId="TOC1">
+    <w:name w:val="toc 1"/>
+    <w:basedOn w:val="Normal"/>
+    <w:next w:val="Normal"/>
+    <w:autoRedefine/>
+    <w:uiPriority w:val="39"/>
+    <w:unhideWhenUsed/>
+    <w:rsid w:val="00700C31"/>
+    <w:rPr>
+      <w:sz w:val="22"/>
+    </w:rPr>
+  </w:style>
+  <w:style w:type="paragraph" w:styleId="TOC2">
+    <w:name w:val="toc 2"/>
+    <w:basedOn w:val="Normal"/>
+    <w:next w:val="Normal"/>
+    <w:autoRedefine/>
+    <w:uiPriority w:val="39"/>
+    <w:unhideWhenUsed/>
+    <w:rsid w:val="00700C31"/>
+    <w:pPr>
+      <w:ind w:left="240"/>
+    </w:pPr>
+    <w:rPr>
+      <w:sz w:val="22"/>
+    </w:rPr>
+  </w:style>
+  <w:style w:type="paragraph" w:styleId="TOC3">
+    <w:name w:val="toc 3"/>
+    <w:basedOn w:val="Normal"/>
+    <w:next w:val="Normal"/>
+    <w:autoRedefine/>
+    <w:uiPriority w:val="39"/>
+    <w:unhideWhenUsed/>
+    <w:rsid w:val="00700C31"/>
+    <w:pPr>
+      <w:ind w:left="480"/>
+    </w:pPr>
+    <w:rPr>
+      <w:sz w:val="22"/>
+    </w:rPr>
+  </w:style>
+  <w:style w:type="paragraph" w:styleId="TOC4">
+    <w:name w:val="toc 4"/>
+    <w:basedOn w:val="Normal"/>
+    <w:next w:val="Normal"/>
+    <w:autoRedefine/>
+    <w:uiPriority w:val="39"/>
+    <w:unhideWhenUsed/>
+    <w:rsid w:val="0068720A"/>
+    <w:pPr>
+      <w:ind w:left="720"/>
+    </w:pPr>
+  </w:style>
+  <w:style w:type="paragraph" w:styleId="TOC5">
+    <w:name w:val="toc 5"/>
+    <w:basedOn w:val="Normal"/>
+    <w:next w:val="Normal"/>
+    <w:autoRedefine/>
+    <w:uiPriority w:val="39"/>
+    <w:unhideWhenUsed/>
+    <w:rsid w:val="0068720A"/>
+    <w:pPr>
+      <w:ind w:left="960"/>
+    </w:pPr>
+  </w:style>
+  <w:style w:type="paragraph" w:styleId="TOC6">
+    <w:name w:val="toc 6"/>
+    <w:basedOn w:val="Normal"/>
+    <w:next w:val="Normal"/>
+    <w:autoRedefine/>
+    <w:uiPriority w:val="39"/>
+    <w:unhideWhenUsed/>
+    <w:rsid w:val="0068720A"/>
+    <w:pPr>
+      <w:ind w:left="1200"/>
+    </w:pPr>
+  </w:style>
+  <w:style w:type="paragraph" w:styleId="TOC7">
+    <w:name w:val="toc 7"/>
+    <w:basedOn w:val="Normal"/>
+    <w:next w:val="Normal"/>
+    <w:autoRedefine/>
+    <w:uiPriority w:val="39"/>
+    <w:unhideWhenUsed/>
+    <w:rsid w:val="0068720A"/>
+    <w:pPr>
+      <w:ind w:left="1440"/>
+    </w:pPr>
+  </w:style>
+  <w:style w:type="paragraph" w:styleId="TOC8">
+    <w:name w:val="toc 8"/>
+    <w:basedOn w:val="Normal"/>
+    <w:next w:val="Normal"/>
+    <w:autoRedefine/>
+    <w:uiPriority w:val="39"/>
+    <w:unhideWhenUsed/>
+    <w:rsid w:val="0068720A"/>
+    <w:pPr>
+      <w:ind w:left="1680"/>
+    </w:pPr>
+  </w:style>
+  <w:style w:type="paragraph" w:styleId="TOC9">
+    <w:name w:val="toc 9"/>
+    <w:basedOn w:val="Normal"/>
+    <w:next w:val="Normal"/>
+    <w:autoRedefine/>
+    <w:uiPriority w:val="39"/>
+    <w:unhideWhenUsed/>
+    <w:rsid w:val="0068720A"/>
+    <w:pPr>
+      <w:ind w:left="1920"/>
+    </w:pPr>
+  </w:style>
+  <w:style w:type="paragraph" w:styleId="Header">
+    <w:name w:val="header"/>
+    <w:basedOn w:val="Normal"/>
+    <w:link w:val="HeaderChar"/>
+    <w:uiPriority w:val="99"/>
+    <w:unhideWhenUsed/>
+    <w:rsid w:val="003E47E2"/>
+    <w:pPr>
+      <w:tabs>
+        <w:tab w:val="center" w:pos="4320"/>
+        <w:tab w:val="right" w:pos="8640"/>
+      </w:tabs>
+    </w:pPr>
+  </w:style>
+  <w:style w:type="character" w:customStyle="1" w:styleId="HeaderChar">
+    <w:name w:val="Header Char"/>
+    <w:basedOn w:val="DefaultParagraphFont"/>
+    <w:link w:val="Header"/>
+    <w:uiPriority w:val="99"/>
+    <w:rsid w:val="003E47E2"/>
+  </w:style>
+  <w:style w:type="paragraph" w:styleId="Footer">
+    <w:name w:val="footer"/>
+    <w:basedOn w:val="Normal"/>
+    <w:link w:val="FooterChar"/>
+    <w:uiPriority w:val="99"/>
+    <w:unhideWhenUsed/>
+    <w:rsid w:val="003E47E2"/>
+    <w:pPr>
+      <w:tabs>
+        <w:tab w:val="center" w:pos="4320"/>
+        <w:tab w:val="right" w:pos="8640"/>
+      </w:tabs>
+    </w:pPr>
+  </w:style>
+  <w:style w:type="character" w:customStyle="1" w:styleId="FooterChar">
+    <w:name w:val="Footer Char"/>
+    <w:basedOn w:val="DefaultParagraphFont"/>
+    <w:link w:val="Footer"/>
+    <w:uiPriority w:val="99"/>
+    <w:rsid w:val="003E47E2"/>
+  </w:style>
+  <w:style w:type="paragraph" w:styleId="NormalWeb">
+    <w:name w:val="Normal (Web)"/>
+    <w:basedOn w:val="Normal"/>
+    <w:uiPriority w:val="99"/>
+    <w:semiHidden/>
+    <w:unhideWhenUsed/>
+    <w:rsid w:val="00002707"/>
+    <w:pPr>
+      <w:spacing w:before="100" w:beforeAutospacing="1" w:after="100" w:afterAutospacing="1"/>
+    </w:pPr>
+    <w:rPr>
+      <w:rFonts w:ascii="Times" w:hAnsi="Times" w:cs="Times New Roman"/>
+      <w:sz w:val="20"/>
+      <w:szCs w:val="20"/>
+      <w:lang w:val="en-US"/>
+    </w:rPr>
+  </w:style>
+  <w:style w:type="character" w:styleId="Emphasis">
+    <w:name w:val="Emphasis"/>
+    <w:basedOn w:val="DefaultParagraphFont"/>
+    <w:uiPriority w:val="20"/>
+    <w:qFormat/>
+    <w:rsid w:val="00002707"/>
+    <w:rPr>
+      <w:i/>
+      <w:iCs/>
+    </w:rPr>
+  </w:style>
+  <w:style w:type="paragraph" w:styleId="Caption">
+    <w:name w:val="caption"/>
+    <w:basedOn w:val="Normal"/>
+    <w:next w:val="Normal"/>
+    <w:uiPriority w:val="35"/>
+    <w:unhideWhenUsed/>
+    <w:qFormat/>
+    <w:rsid w:val="00203C89"/>
+    <w:pPr>
+      <w:spacing w:after="200"/>
+    </w:pPr>
+    <w:rPr>
+      <w:b/>
+      <w:bCs/>
+      <w:color w:val="4F81BD" w:themeColor="accent1"/>
+      <w:sz w:val="18"/>
+      <w:szCs w:val="18"/>
+    </w:rPr>
+  </w:style>
+  <w:style w:type="character" w:styleId="PageNumber">
+    <w:name w:val="page number"/>
+    <w:basedOn w:val="DefaultParagraphFont"/>
+    <w:uiPriority w:val="99"/>
+    <w:semiHidden/>
+    <w:unhideWhenUsed/>
+    <w:rsid w:val="00EE5072"/>
+  </w:style>
+  <w:style w:type="paragraph" w:styleId="TOCHeading">
+    <w:name w:val="TOC Heading"/>
+    <w:basedOn w:val="Heading1"/>
+    <w:next w:val="Normal"/>
+    <w:uiPriority w:val="39"/>
+    <w:unhideWhenUsed/>
+    <w:qFormat/>
+    <w:rsid w:val="0027700B"/>
+    <w:pPr>
+      <w:numPr>
+        <w:numId w:val="0"/>
+      </w:numPr>
+      <w:spacing w:before="240" w:line="259" w:lineRule="auto"/>
+      <w:jc w:val="left"/>
+      <w:outlineLvl w:val="9"/>
+    </w:pPr>
+    <w:rPr>
+      <w:b w:val="0"/>
+      <w:bCs w:val="0"/>
+      <w:color w:val="365F91" w:themeColor="accent1" w:themeShade="BF"/>
+      <w:lang w:val="en-US"/>
+    </w:rPr>
+  </w:style>
+</w:styles>
+</file>
+
+<file path=word/stylesWithEffects.xml><?xml version="1.0" encoding="utf-8"?>
+<w:styles xmlns:wpc="http://schemas.microsoft.com/office/word/2010/wordprocessingCanvas" xmlns:mo="http://schemas.microsoft.com/office/mac/office/2008/main" xmlns:mc="http://schemas.openxmlformats.org/markup-compatibility/2006" xmlns:mv="urn:schemas-microsoft-com:mac:vml" xmlns:o="urn:schemas-microsoft-com:office:office" xmlns:r="http://schemas.openxmlformats.org/officeDocument/2006/relationships" xmlns:m="http://schemas.openxmlformats.org/officeDocument/2006/math" xmlns:v="urn:schemas-microsoft-com:vml" xmlns:wp14="http://schemas.microsoft.com/office/word/2010/wordprocessingDrawing" xmlns:wp="http://schemas.openxmlformats.org/drawingml/2006/wordprocessingDrawing" xmlns:w10="urn:schemas-microsoft-com:office:word" xmlns:w="http://schemas.openxmlformats.org/wordprocessingml/2006/main" xmlns:w14="http://schemas.microsoft.com/office/word/2010/wordml" xmlns:wpg="http://schemas.microsoft.com/office/word/2010/wordprocessingGroup" xmlns:wpi="http://schemas.microsoft.com/office/word/2010/wordprocessingInk" xmlns:wne="http://schemas.microsoft.com/office/word/2006/wordml" xmlns:wps="http://schemas.microsoft.com/office/word/2010/wordprocessingShape" mc:Ignorable="w14 wp14">
+  <w:docDefaults>
+    <w:rPrDefault>
+      <w:rPr>
+        <w:rFonts w:asciiTheme="minorHAnsi" w:eastAsiaTheme="minorEastAsia" w:hAnsiTheme="minorHAnsi" w:cstheme="minorBidi"/>
+        <w:sz w:val="24"/>
+        <w:szCs w:val="24"/>
+        <w:lang w:val="fr-FR" w:eastAsia="en-US" w:bidi="ar-SA"/>
+      </w:rPr>
+    </w:rPrDefault>
+    <w:pPrDefault/>
+  </w:docDefaults>
+  <w:latentStyles w:defLockedState="0" w:defUIPriority="99" w:defSemiHidden="1" w:defUnhideWhenUsed="1" w:defQFormat="0" w:count="276">
+    <w:lsdException w:name="Normal" w:semiHidden="0" w:uiPriority="0" w:unhideWhenUsed="0" w:qFormat="1"/>
+    <w:lsdException w:name="heading 1" w:semiHidden="0" w:uiPriority="9" w:unhideWhenUsed="0" w:qFormat="1"/>
+    <w:lsdException w:name="heading 2" w:uiPriority="9" w:qFormat="1"/>
+    <w:lsdException w:name="heading 3" w:uiPriority="9" w:qFormat="1"/>
+    <w:lsdException w:name="heading 4" w:uiPriority="9" w:qFormat="1"/>
+    <w:lsdException w:name="heading 5" w:uiPriority="9" w:qFormat="1"/>
+    <w:lsdException w:name="heading 6" w:uiPriority="9" w:qFormat="1"/>
+    <w:lsdException w:name="heading 7" w:uiPriority="9" w:qFormat="1"/>
+    <w:lsdException w:name="heading 8" w:uiPriority="9" w:qFormat="1"/>
+    <w:lsdException w:name="heading 9" w:uiPriority="9" w:qFormat="1"/>
+    <w:lsdException w:name="toc 1" w:uiPriority="39"/>
+    <w:lsdException w:name="toc 2" w:uiPriority="39"/>
+    <w:lsdException w:name="toc 3" w:uiPriority="39"/>
+    <w:lsdException w:name="toc 4" w:uiPriority="39"/>
+    <w:lsdException w:name="toc 5" w:uiPriority="39"/>
+    <w:lsdException w:name="toc 6" w:uiPriority="39"/>
+    <w:lsdException w:name="toc 7" w:uiPriority="39"/>
+    <w:lsdException w:name="toc 8" w:uiPriority="39"/>
+    <w:lsdException w:name="toc 9" w:uiPriority="39"/>
+    <w:lsdException w:name="caption" w:uiPriority="35" w:qFormat="1"/>
+    <w:lsdException w:name="Title" w:semiHidden="0" w:uiPriority="10" w:unhideWhenUsed="0" w:qFormat="1"/>
+    <w:lsdException w:name="Default Paragraph Font" w:uiPriority="1"/>
+    <w:lsdException w:name="Subtitle" w:semiHidden="0" w:uiPriority="11" w:unhideWhenUsed="0" w:qFormat="1"/>
+    <w:lsdException w:name="Strong" w:semiHidden="0" w:uiPriority="22" w:unhideWhenUsed="0" w:qFormat="1"/>
+    <w:lsdException w:name="Emphasis" w:semiHidden="0" w:uiPriority="20" w:unhideWhenUsed="0" w:qFormat="1"/>
+    <w:lsdException w:name="Table Grid" w:semiHidden="0" w:uiPriority="59" w:unhideWhenUsed="0"/>
+    <w:lsdException w:name="Note Level 1" w:semiHidden="0" w:unhideWhenUsed="0"/>
+    <w:lsdException w:name="Note Level 2" w:semiHidden="0" w:unhideWhenUsed="0"/>
+    <w:lsdException w:name="Note Level 3" w:semiHidden="0" w:unhideWhenUsed="0"/>
+    <w:lsdException w:name="Note Level 4" w:semiHidden="0" w:unhideWhenUsed="0"/>
+    <w:lsdException w:name="Note Level 5" w:semiHidden="0" w:unhideWhenUsed="0"/>
+    <w:lsdException w:name="Note Level 6" w:semiHidden="0" w:unhideWhenUsed="0"/>
+    <w:lsdException w:name="Note Level 7" w:semiHidden="0" w:unhideWhenUsed="0"/>
+    <w:lsdException w:name="Note Level 8" w:semiHidden="0" w:unhideWhenUsed="0"/>
+    <w:lsdException w:name="Note Level 9" w:semiHidden="0" w:unhideWhenUsed="0"/>
+    <w:lsdException w:name="Placeholder Text" w:unhideWhenUsed="0"/>
+    <w:lsdException w:name="No Spacing" w:semiHidden="0" w:uiPriority="1" w:unhideWhenUsed="0" w:qFormat="1"/>
+    <w:lsdException w:name="Light Shading" w:semiHidden="0" w:uiPriority="60" w:unhideWhenUsed="0"/>
+    <w:lsdException w:name="Light List" w:semiHidden="0" w:uiPriority="61" w:unhideWhenUsed="0"/>
+    <w:lsdException w:name="Light Grid" w:semiHidden="0" w:uiPriority="62" w:unhideWhenUsed="0"/>
+    <w:lsdException w:name="Medium Shading 1" w:semiHidden="0" w:uiPriority="63" w:unhideWhenUsed="0"/>
+    <w:lsdException w:name="Medium Shading 2" w:semiHidden="0" w:uiPriority="64" w:unhideWhenUsed="0"/>
+    <w:lsdException w:name="Medium List 1" w:semiHidden="0" w:uiPriority="65" w:unhideWhenUsed="0"/>
+    <w:lsdException w:name="Medium List 2" w:semiHidden="0" w:uiPriority="66" w:unhideWhenUsed="0"/>
+    <w:lsdException w:name="Medium Grid 1" w:semiHidden="0" w:uiPriority="67" w:unhideWhenUsed="0"/>
+    <w:lsdException w:name="Medium Grid 2" w:semiHidden="0" w:uiPriority="68" w:unhideWhenUsed="0"/>
+    <w:lsdException w:name="Medium Grid 3" w:semiHidden="0" w:uiPriority="69" w:unhideWhenUsed="0"/>
+    <w:lsdException w:name="Dark List" w:semiHidden="0" w:uiPriority="70" w:unhideWhenUsed="0"/>
+    <w:lsdException w:name="Colorful Shading" w:semiHidden="0" w:uiPriority="71" w:unhideWhenUsed="0"/>
+    <w:lsdException w:name="Colorful List" w:semiHidden="0" w:uiPriority="72" w:unhideWhenUsed="0"/>
+    <w:lsdException w:name="Colorful Grid" w:semiHidden="0" w:uiPriority="73" w:unhideWhenUsed="0"/>
+    <w:lsdException w:name="Light Shading Accent 1" w:semiHidden="0" w:uiPriority="60" w:unhideWhenUsed="0"/>
+    <w:lsdException w:name="Light List Accent 1" w:semiHidden="0" w:uiPriority="61" w:unhideWhenUsed="0"/>
+    <w:lsdException w:name="Light Grid Accent 1" w:semiHidden="0" w:uiPriority="62" w:unhideWhenUsed="0"/>
+    <w:lsdException w:name="Medium Shading 1 Accent 1" w:semiHidden="0" w:uiPriority="63" w:unhideWhenUsed="0"/>
+    <w:lsdException w:name="Medium Shading 2 Accent 1" w:semiHidden="0" w:uiPriority="64" w:unhideWhenUsed="0"/>
+    <w:lsdException w:name="Medium List 1 Accent 1" w:semiHidden="0" w:uiPriority="65" w:unhideWhenUsed="0"/>
+    <w:lsdException w:name="Revision" w:unhideWhenUsed="0"/>
+    <w:lsdException w:name="List Paragraph" w:semiHidden="0" w:uiPriority="34" w:unhideWhenUsed="0" w:qFormat="1"/>
+    <w:lsdException w:name="Quote" w:semiHidden="0" w:uiPriority="29" w:unhideWhenUsed="0" w:qFormat="1"/>
+    <w:lsdException w:name="Intense Quote" w:semiHidden="0" w:uiPriority="30" w:unhideWhenUsed="0" w:qFormat="1"/>
+    <w:lsdException w:name="Medium List 2 Accent 1" w:semiHidden="0" w:uiPriority="66" w:unhideWhenUsed="0"/>
+    <w:lsdException w:name="Medium Grid 1 Accent 1" w:semiHidden="0" w:uiPriority="67" w:unhideWhenUsed="0"/>
+    <w:lsdException w:name="Medium Grid 2 Accent 1" w:semiHidden="0" w:uiPriority="68" w:unhideWhenUsed="0"/>
+    <w:lsdException w:name="Medium Grid 3 Accent 1" w:semiHidden="0" w:uiPriority="69" w:unhideWhenUsed="0"/>
+    <w:lsdException w:name="Dark List Accent 1" w:semiHidden="0" w:uiPriority="70" w:unhideWhenUsed="0"/>
+    <w:lsdException w:name="Colorful Shading Accent 1" w:semiHidden="0" w:uiPriority="71" w:unhideWhenUsed="0"/>
+    <w:lsdException w:name="Colorful List Accent 1" w:semiHidden="0" w:uiPriority="72" w:unhideWhenUsed="0"/>
+    <w:lsdException w:name="Colorful Grid Accent 1" w:semiHidden="0" w:uiPriority="73" w:unhideWhenUsed="0"/>
+    <w:lsdException w:name="Light Shading Accent 2" w:semiHidden="0" w:uiPriority="60" w:unhideWhenUsed="0"/>
+    <w:lsdException w:name="Light List Accent 2" w:semiHidden="0" w:uiPriority="61" w:unhideWhenUsed="0"/>
+    <w:lsdException w:name="Light Grid Accent 2" w:semiHidden="0" w:uiPriority="62" w:unhideWhenUsed="0"/>
+    <w:lsdException w:name="Medium Shading 1 Accent 2" w:semiHidden="0" w:uiPriority="63" w:unhideWhenUsed="0"/>
+    <w:lsdException w:name="Medium Shading 2 Accent 2" w:semiHidden="0" w:uiPriority="64" w:unhideWhenUsed="0"/>
+    <w:lsdException w:name="Medium List 1 Accent 2" w:semiHidden="0" w:uiPriority="65" w:unhideWhenUsed="0"/>
+    <w:lsdException w:name="Medium List 2 Accent 2" w:semiHidden="0" w:uiPriority="66" w:unhideWhenUsed="0"/>
+    <w:lsdException w:name="Medium Grid 1 Accent 2" w:semiHidden="0" w:uiPriority="67" w:unhideWhenUsed="0"/>
+    <w:lsdException w:name="Medium Grid 2 Accent 2" w:semiHidden="0" w:uiPriority="68" w:unhideWhenUsed="0"/>
+    <w:lsdException w:name="Medium Grid 3 Accent 2" w:semiHidden="0" w:uiPriority="69" w:unhideWhenUsed="0"/>
+    <w:lsdException w:name="Dark List Accent 2" w:semiHidden="0" w:uiPriority="70" w:unhideWhenUsed="0"/>
+    <w:lsdException w:name="Colorful Shading Accent 2" w:semiHidden="0" w:uiPriority="71" w:unhideWhenUsed="0"/>
+    <w:lsdException w:name="Colorful List Accent 2" w:semiHidden="0" w:uiPriority="72" w:unhideWhenUsed="0"/>
+    <w:lsdException w:name="Colorful Grid Accent 2" w:semiHidden="0" w:uiPriority="73" w:unhideWhenUsed="0"/>
+    <w:lsdException w:name="Light Shading Accent 3" w:semiHidden="0" w:uiPriority="60" w:unhideWhenUsed="0"/>
+    <w:lsdException w:name="Light List Accent 3" w:semiHidden="0" w:uiPriority="61" w:unhideWhenUsed="0"/>
+    <w:lsdException w:name="Light Grid Accent 3" w:semiHidden="0" w:uiPriority="62" w:unhideWhenUsed="0"/>
+    <w:lsdException w:name="Medium Shading 1 Accent 3" w:semiHidden="0" w:uiPriority="63" w:unhideWhenUsed="0"/>
+    <w:lsdException w:name="Medium Shading 2 Accent 3" w:semiHidden="0" w:uiPriority="64" w:unhideWhenUsed="0"/>
+    <w:lsdException w:name="Medium List 1 Accent 3" w:semiHidden="0" w:uiPriority="65" w:unhideWhenUsed="0"/>
+    <w:lsdException w:name="Medium List 2 Accent 3" w:semiHidden="0" w:uiPriority="66" w:unhideWhenUsed="0"/>
+    <w:lsdException w:name="Medium Grid 1 Accent 3" w:semiHidden="0" w:uiPriority="67" w:unhideWhenUsed="0"/>
+    <w:lsdException w:name="Medium Grid 2 Accent 3" w:semiHidden="0" w:uiPriority="68" w:unhideWhenUsed="0"/>
+    <w:lsdException w:name="Medium Grid 3 Accent 3" w:semiHidden="0" w:uiPriority="69" w:unhideWhenUsed="0"/>
+    <w:lsdException w:name="Dark List Accent 3" w:semiHidden="0" w:uiPriority="70" w:unhideWhenUsed="0"/>
+    <w:lsdException w:name="Colorful Shading Accent 3" w:semiHidden="0" w:uiPriority="71" w:unhideWhenUsed="0"/>
+    <w:lsdException w:name="Colorful List Accent 3" w:semiHidden="0" w:uiPriority="72" w:unhideWhenUsed="0"/>
+    <w:lsdException w:name="Colorful Grid Accent 3" w:semiHidden="0" w:uiPriority="73" w:unhideWhenUsed="0"/>
+    <w:lsdException w:name="Light Shading Accent 4" w:semiHidden="0" w:uiPriority="60" w:unhideWhenUsed="0"/>
+    <w:lsdException w:name="Light List Accent 4" w:semiHidden="0" w:uiPriority="61" w:unhideWhenUsed="0"/>
+    <w:lsdException w:name="Light Grid Accent 4" w:semiHidden="0" w:uiPriority="62" w:unhideWhenUsed="0"/>
+    <w:lsdException w:name="Medium Shading 1 Accent 4" w:semiHidden="0" w:uiPriority="63" w:unhideWhenUsed="0"/>
+    <w:lsdException w:name="Medium Shading 2 Accent 4" w:semiHidden="0" w:uiPriority="64" w:unhideWhenUsed="0"/>
+    <w:lsdException w:name="Medium List 1 Accent 4" w:semiHidden="0" w:uiPriority="65" w:unhideWhenUsed="0"/>
+    <w:lsdException w:name="Medium List 2 Accent 4" w:semiHidden="0" w:uiPriority="66" w:unhideWhenUsed="0"/>
+    <w:lsdException w:name="Medium Grid 1 Accent 4" w:semiHidden="0" w:uiPriority="67" w:unhideWhenUsed="0"/>
+    <w:lsdException w:name="Medium Grid 2 Accent 4" w:semiHidden="0" w:uiPriority="68" w:unhideWhenUsed="0"/>
+    <w:lsdException w:name="Medium Grid 3 Accent 4" w:semiHidden="0" w:uiPriority="69" w:unhideWhenUsed="0"/>
+    <w:lsdException w:name="Dark List Accent 4" w:semiHidden="0" w:uiPriority="70" w:unhideWhenUsed="0"/>
+    <w:lsdException w:name="Colorful Shading Accent 4" w:semiHidden="0" w:uiPriority="71" w:unhideWhenUsed="0"/>
+    <w:lsdException w:name="Colorful List Accent 4" w:semiHidden="0" w:uiPriority="72" w:unhideWhenUsed="0"/>
+    <w:lsdException w:name="Colorful Grid Accent 4" w:semiHidden="0" w:uiPriority="73" w:unhideWhenUsed="0"/>
+    <w:lsdException w:name="Light Shading Accent 5" w:semiHidden="0" w:uiPriority="60" w:unhideWhenUsed="0"/>
+    <w:lsdException w:name="Light List Accent 5" w:semiHidden="0" w:uiPriority="61" w:unhideWhenUsed="0"/>
+    <w:lsdException w:name="Light Grid Accent 5" w:semiHidden="0" w:uiPriority="62" w:unhideWhenUsed="0"/>
+    <w:lsdException w:name="Medium Shading 1 Accent 5" w:semiHidden="0" w:uiPriority="63" w:unhideWhenUsed="0"/>
+    <w:lsdException w:name="Medium Shading 2 Accent 5" w:semiHidden="0" w:uiPriority="64" w:unhideWhenUsed="0"/>
+    <w:lsdException w:name="Medium List 1 Accent 5" w:semiHidden="0" w:uiPriority="65" w:unhideWhenUsed="0"/>
+    <w:lsdException w:name="Medium List 2 Accent 5" w:semiHidden="0" w:uiPriority="66" w:unhideWhenUsed="0"/>
+    <w:lsdException w:name="Medium Grid 1 Accent 5" w:semiHidden="0" w:uiPriority="67" w:unhideWhenUsed="0"/>
+    <w:lsdException w:name="Medium Grid 2 Accent 5" w:semiHidden="0" w:uiPriority="68" w:unhideWhenUsed="0"/>
+    <w:lsdException w:name="Medium Grid 3 Accent 5" w:semiHidden="0" w:uiPriority="69" w:unhideWhenUsed="0"/>
+    <w:lsdException w:name="Dark List Accent 5" w:semiHidden="0" w:uiPriority="70" w:unhideWhenUsed="0"/>
+    <w:lsdException w:name="Colorful Shading Accent 5" w:semiHidden="0" w:uiPriority="71" w:unhideWhenUsed="0"/>
+    <w:lsdException w:name="Colorful List Accent 5" w:semiHidden="0" w:uiPriority="72" w:unhideWhenUsed="0"/>
+    <w:lsdException w:name="Colorful Grid Accent 5" w:semiHidden="0" w:uiPriority="73" w:unhideWhenUsed="0"/>
+    <w:lsdException w:name="Light Shading Accent 6" w:semiHidden="0" w:uiPriority="60" w:unhideWhenUsed="0"/>
+    <w:lsdException w:name="Light List Accent 6" w:semiHidden="0" w:uiPriority="61" w:unhideWhenUsed="0"/>
+    <w:lsdException w:name="Light Grid Accent 6" w:semiHidden="0" w:uiPriority="62" w:unhideWhenUsed="0"/>
+    <w:lsdException w:name="Medium Shading 1 Accent 6" w:semiHidden="0" w:uiPriority="63" w:unhideWhenUsed="0"/>
+    <w:lsdException w:name="Medium Shading 2 Accent 6" w:semiHidden="0" w:uiPriority="64" w:unhideWhenUsed="0"/>
+    <w:lsdException w:name="Medium List 1 Accent 6" w:semiHidden="0" w:uiPriority="65" w:unhideWhenUsed="0"/>
+    <w:lsdException w:name="Medium List 2 Accent 6" w:semiHidden="0" w:uiPriority="66" w:unhideWhenUsed="0"/>
+    <w:lsdException w:name="Medium Grid 1 Accent 6" w:semiHidden="0" w:uiPriority="67" w:unhideWhenUsed="0"/>
+    <w:lsdException w:name="Medium Grid 2 Accent 6" w:semiHidden="0" w:uiPriority="68" w:unhideWhenUsed="0"/>
+    <w:lsdException w:name="Medium Grid 3 Accent 6" w:semiHidden="0" w:uiPriority="69" w:unhideWhenUsed="0"/>
+    <w:lsdException w:name="Dark List Accent 6" w:semiHidden="0" w:uiPriority="70" w:unhideWhenUsed="0"/>
+    <w:lsdException w:name="Colorful Shading Accent 6" w:semiHidden="0" w:uiPriority="71" w:unhideWhenUsed="0"/>
+    <w:lsdException w:name="Colorful List Accent 6" w:semiHidden="0" w:uiPriority="72" w:unhideWhenUsed="0"/>
+    <w:lsdException w:name="Colorful Grid Accent 6" w:semiHidden="0" w:uiPriority="73" w:unhideWhenUsed="0"/>
+    <w:lsdException w:name="Subtle Emphasis" w:semiHidden="0" w:uiPriority="19" w:unhideWhenUsed="0" w:qFormat="1"/>
+    <w:lsdException w:name="Intense Emphasis" w:semiHidden="0" w:uiPriority="21" w:unhideWhenUsed="0" w:qFormat="1"/>
+    <w:lsdException w:name="Subtle Reference" w:semiHidden="0" w:uiPriority="31" w:unhideWhenUsed="0" w:qFormat="1"/>
+    <w:lsdException w:name="Intense Reference" w:semiHidden="0" w:uiPriority="32" w:unhideWhenUsed="0" w:qFormat="1"/>
+    <w:lsdException w:name="Book Title" w:semiHidden="0" w:uiPriority="33" w:unhideWhenUsed="0" w:qFormat="1"/>
+    <w:lsdException w:name="Bibliography" w:uiPriority="37"/>
+    <w:lsdException w:name="TOC Heading" w:uiPriority="39" w:qFormat="1"/>
   </w:latentStyles>
   <w:style w:type="paragraph" w:default="1" w:styleId="Normal">
     <w:name w:val="Normal"/>
@@ -21179,7 +21654,7 @@
 </file>
 
 <file path=customXml/itemProps1.xml><?xml version="1.0" encoding="utf-8"?>
-<ds:datastoreItem xmlns:ds="http://schemas.openxmlformats.org/officeDocument/2006/customXml" ds:itemID="{848A3312-BC5A-41BE-9ED6-8FB89F8F63A3}">
+<ds:datastoreItem xmlns:ds="http://schemas.openxmlformats.org/officeDocument/2006/customXml" ds:itemID="{23EA05FF-45A9-6540-BBD4-B8D9C172EECA}">
   <ds:schemaRefs>
     <ds:schemaRef ds:uri="http://schemas.openxmlformats.org/officeDocument/2006/bibliography"/>
   </ds:schemaRefs>

</xml_diff>

<commit_message>
problem solved: higher sample rates (>340 Hz) not working anymore since firmware 9
</commit_message>
<xml_diff>
--- a/doc/hedrot user manual.docx
+++ b/doc/hedrot user manual.docx
@@ -97,8 +97,10 @@
         <w:rPr>
           <w:lang w:val="en-US"/>
         </w:rPr>
-        <w:t>Version 1.2</w:t>
-      </w:r>
+        <w:t>Version 1.3</w:t>
+      </w:r>
+      <w:bookmarkStart w:id="1" w:name="_GoBack"/>
+      <w:bookmarkEnd w:id="1"/>
       <w:r>
         <w:rPr>
           <w:lang w:val="en-US"/>
@@ -3757,17 +3759,17 @@
           <w:lang w:val="en-US"/>
         </w:rPr>
       </w:pPr>
-      <w:bookmarkStart w:id="1" w:name="_Toc492544557"/>
-      <w:bookmarkStart w:id="2" w:name="_Ref349772303"/>
-      <w:bookmarkStart w:id="3" w:name="_Toc349843654"/>
-      <w:bookmarkStart w:id="4" w:name="_Toc349849245"/>
+      <w:bookmarkStart w:id="2" w:name="_Toc492544557"/>
+      <w:bookmarkStart w:id="3" w:name="_Ref349772303"/>
+      <w:bookmarkStart w:id="4" w:name="_Toc349843654"/>
+      <w:bookmarkStart w:id="5" w:name="_Toc349849245"/>
       <w:r>
         <w:rPr>
           <w:lang w:val="en-US"/>
         </w:rPr>
         <w:t>Preliminary notes</w:t>
       </w:r>
-      <w:bookmarkEnd w:id="1"/>
+      <w:bookmarkEnd w:id="2"/>
     </w:p>
     <w:p>
       <w:pPr>
@@ -3789,17 +3791,17 @@
           <w:lang w:val="en-US"/>
         </w:rPr>
       </w:pPr>
-      <w:bookmarkStart w:id="5" w:name="_Toc492544558"/>
+      <w:bookmarkStart w:id="6" w:name="_Toc492544558"/>
       <w:r>
         <w:rPr>
           <w:lang w:val="en-US"/>
         </w:rPr>
         <w:t>Quick start</w:t>
       </w:r>
-      <w:bookmarkEnd w:id="2"/>
       <w:bookmarkEnd w:id="3"/>
       <w:bookmarkEnd w:id="4"/>
       <w:bookmarkEnd w:id="5"/>
+      <w:bookmarkEnd w:id="6"/>
     </w:p>
     <w:p>
       <w:pPr>
@@ -4732,20 +4734,20 @@
           <w:lang w:val="en-US"/>
         </w:rPr>
       </w:pPr>
-      <w:bookmarkStart w:id="6" w:name="_Ref349772294"/>
-      <w:bookmarkStart w:id="7" w:name="_Toc349843655"/>
-      <w:bookmarkStart w:id="8" w:name="_Toc349849246"/>
-      <w:bookmarkStart w:id="9" w:name="_Toc492544559"/>
+      <w:bookmarkStart w:id="7" w:name="_Ref349772294"/>
+      <w:bookmarkStart w:id="8" w:name="_Toc349843655"/>
+      <w:bookmarkStart w:id="9" w:name="_Toc349849246"/>
+      <w:bookmarkStart w:id="10" w:name="_Toc492544559"/>
       <w:r>
         <w:rPr>
           <w:lang w:val="en-US"/>
         </w:rPr>
         <w:t>Introduction</w:t>
       </w:r>
-      <w:bookmarkEnd w:id="6"/>
       <w:bookmarkEnd w:id="7"/>
       <w:bookmarkEnd w:id="8"/>
       <w:bookmarkEnd w:id="9"/>
+      <w:bookmarkEnd w:id="10"/>
     </w:p>
     <w:p>
       <w:pPr>
@@ -4755,9 +4757,9 @@
           <w:lang w:val="en-US"/>
         </w:rPr>
       </w:pPr>
-      <w:bookmarkStart w:id="10" w:name="_Toc349843656"/>
-      <w:bookmarkStart w:id="11" w:name="_Toc349849247"/>
-      <w:bookmarkStart w:id="12" w:name="_Toc492544560"/>
+      <w:bookmarkStart w:id="11" w:name="_Toc349843656"/>
+      <w:bookmarkStart w:id="12" w:name="_Toc349849247"/>
+      <w:bookmarkStart w:id="13" w:name="_Toc492544560"/>
       <w:r>
         <w:rPr>
           <w:rFonts w:eastAsia="Times New Roman" w:cs="Times New Roman"/>
@@ -4765,9 +4767,9 @@
         </w:rPr>
         <w:t>What is hedrot?</w:t>
       </w:r>
-      <w:bookmarkEnd w:id="10"/>
       <w:bookmarkEnd w:id="11"/>
       <w:bookmarkEnd w:id="12"/>
+      <w:bookmarkEnd w:id="13"/>
     </w:p>
     <w:p>
       <w:pPr>
@@ -5068,7 +5070,42 @@
         <w:rPr>
           <w:lang w:val="en-US"/>
         </w:rPr>
-        <w:t xml:space="preserve"> board (optimized Arduino-like board) combined to a IMU/MARG daughter board with 3 common sensors (Analog Devices ADXL345 accelerometer, Honeywell HMC5883L magnetometer and Invensense ITG-3200 gyroscope). </w:t>
+        <w:t xml:space="preserve"> board (optimized Arduino-like board) combined to a IMU/MARG daughter board with 3 common sensors (Analog Devices ADXL345 accelerometer, Honeywell HMC5883L </w:t>
+      </w:r>
+      <w:r>
+        <w:rPr>
+          <w:rFonts w:eastAsia="Times New Roman" w:cs="Times New Roman"/>
+          <w:b/>
+          <w:lang w:val="en-US"/>
+        </w:rPr>
+        <w:t xml:space="preserve">or </w:t>
+      </w:r>
+      <w:r>
+        <w:rPr>
+          <w:rFonts w:eastAsia="Times New Roman" w:cs="Times New Roman"/>
+          <w:lang w:val="en-US"/>
+        </w:rPr>
+        <w:t xml:space="preserve">qst </w:t>
+      </w:r>
+      <w:r>
+        <w:rPr>
+          <w:rFonts w:eastAsia="Times New Roman" w:cs="Times New Roman"/>
+          <w:lang w:val="en-US"/>
+        </w:rPr>
+        <w:t>QMC5883L</w:t>
+      </w:r>
+      <w:r>
+        <w:rPr>
+          <w:rFonts w:eastAsia="Times New Roman" w:cs="Times New Roman"/>
+          <w:lang w:val="en-US"/>
+        </w:rPr>
+        <w:t xml:space="preserve"> </w:t>
+      </w:r>
+      <w:r>
+        <w:rPr>
+          <w:lang w:val="en-US"/>
+        </w:rPr>
+        <w:t xml:space="preserve">magnetometer and Invensense ITG-3200 gyroscope). </w:t>
       </w:r>
     </w:p>
     <w:p>
@@ -5123,9 +5160,9 @@
           <w:lang w:val="en-US"/>
         </w:rPr>
       </w:pPr>
-      <w:bookmarkStart w:id="13" w:name="_Toc349843657"/>
-      <w:bookmarkStart w:id="14" w:name="_Toc349849248"/>
-      <w:bookmarkStart w:id="15" w:name="_Toc492544561"/>
+      <w:bookmarkStart w:id="14" w:name="_Toc349843657"/>
+      <w:bookmarkStart w:id="15" w:name="_Toc349849248"/>
+      <w:bookmarkStart w:id="16" w:name="_Toc492544561"/>
       <w:r>
         <w:rPr>
           <w:rFonts w:eastAsia="Times New Roman" w:cs="Times New Roman"/>
@@ -5133,9 +5170,9 @@
         </w:rPr>
         <w:t>Further Developments</w:t>
       </w:r>
-      <w:bookmarkEnd w:id="13"/>
       <w:bookmarkEnd w:id="14"/>
       <w:bookmarkEnd w:id="15"/>
+      <w:bookmarkEnd w:id="16"/>
     </w:p>
     <w:p>
       <w:pPr>
@@ -5269,9 +5306,9 @@
           <w:lang w:val="en-US"/>
         </w:rPr>
       </w:pPr>
-      <w:bookmarkStart w:id="16" w:name="_Toc349843658"/>
-      <w:bookmarkStart w:id="17" w:name="_Toc349849249"/>
-      <w:bookmarkStart w:id="18" w:name="_Toc492544562"/>
+      <w:bookmarkStart w:id="17" w:name="_Toc349843658"/>
+      <w:bookmarkStart w:id="18" w:name="_Toc349849249"/>
+      <w:bookmarkStart w:id="19" w:name="_Toc492544562"/>
       <w:r>
         <w:rPr>
           <w:rFonts w:eastAsia="Times New Roman" w:cs="Times New Roman"/>
@@ -5279,9 +5316,9 @@
         </w:rPr>
         <w:t>Licensing and Credits</w:t>
       </w:r>
-      <w:bookmarkEnd w:id="16"/>
       <w:bookmarkEnd w:id="17"/>
       <w:bookmarkEnd w:id="18"/>
+      <w:bookmarkEnd w:id="19"/>
     </w:p>
     <w:p>
       <w:pPr>
@@ -5517,13 +5554,13 @@
               </wp:anchor>
             </w:drawing>
           </mc:Choice>
-          <mc:Fallback xmlns:w16se="http://schemas.microsoft.com/office/word/2015/wordml/symex" xmlns:w16cid="http://schemas.microsoft.com/office/word/2016/wordml/cid" xmlns:w15="http://schemas.microsoft.com/office/word/2012/wordml" xmlns:am3d="http://schemas.microsoft.com/office/drawing/2017/model3d" xmlns:aink="http://schemas.microsoft.com/office/drawing/2016/ink" xmlns:cx8="http://schemas.microsoft.com/office/drawing/2016/5/14/chartex" xmlns:cx7="http://schemas.microsoft.com/office/drawing/2016/5/13/chartex" xmlns:cx6="http://schemas.microsoft.com/office/drawing/2016/5/12/chartex" xmlns:cx5="http://schemas.microsoft.com/office/drawing/2016/5/11/chartex" xmlns:cx4="http://schemas.microsoft.com/office/drawing/2016/5/10/chartex" xmlns:cx3="http://schemas.microsoft.com/office/drawing/2016/5/9/chartex" xmlns:cx2="http://schemas.microsoft.com/office/drawing/2015/10/21/chartex" xmlns:cx1="http://schemas.microsoft.com/office/drawing/2015/9/8/chartex" xmlns:cx="http://schemas.microsoft.com/office/drawing/2014/chartex">
+          <mc:Fallback>
             <w:pict>
-              <v:shapetype w14:anchorId="30DE56E2" id="_x0000_t202" coordsize="21600,21600" o:spt="202" path="m,l,21600r21600,l21600,xe">
+              <v:shapetype id="_x0000_t202" coordsize="21600,21600" o:spt="202" path="m0,0l0,21600,21600,21600,21600,0xe">
                 <v:stroke joinstyle="miter"/>
                 <v:path gradientshapeok="t" o:connecttype="rect"/>
               </v:shapetype>
-              <v:shape id="Text Box 9" o:spid="_x0000_s1026" type="#_x0000_t202" style="position:absolute;left:0;text-align:left;margin-left:0;margin-top:9pt;width:4in;height:247.9pt;z-index:251658752;visibility:visible;mso-wrap-style:square;mso-width-percent:0;mso-height-percent:0;mso-wrap-distance-left:9pt;mso-wrap-distance-top:0;mso-wrap-distance-right:9pt;mso-wrap-distance-bottom:0;mso-position-horizontal:center;mso-position-horizontal-relative:text;mso-position-vertical:absolute;mso-position-vertical-relative:text;mso-width-percent:0;mso-height-percent:0;mso-width-relative:margin;mso-height-relative:margin;v-text-anchor:top" o:gfxdata="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" filled="f" stroked="f">
+              <v:shape id="Text Box 9" o:spid="_x0000_s1026" type="#_x0000_t202" style="position:absolute;left:0;text-align:left;margin-left:0;margin-top:9pt;width:4in;height:247.9pt;z-index:251658752;visibility:visible;mso-wrap-style:square;mso-width-percent:0;mso-height-percent:0;mso-wrap-distance-left:9pt;mso-wrap-distance-top:0;mso-wrap-distance-right:9pt;mso-wrap-distance-bottom:0;mso-position-horizontal:center;mso-position-horizontal-relative:text;mso-position-vertical:absolute;mso-position-vertical-relative:text;mso-width-percent:0;mso-height-percent:0;mso-width-relative:margin;mso-height-relative:margin;v-text-anchor:top" o:gfxdata="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" filled="f" stroked="f">
                 <v:textbox>
                   <w:txbxContent>
                     <w:p>
@@ -5553,7 +5590,7 @@
                                     </pic:cNvPicPr>
                                   </pic:nvPicPr>
                                   <pic:blipFill>
-                                    <a:blip r:embed="rId14">
+                                    <a:blip r:embed="rId13">
                                       <a:extLst>
                                         <a:ext uri="{28A0092B-C50C-407E-A947-70E740481C1C}">
                                           <a14:useLocalDpi xmlns:a14="http://schemas.microsoft.com/office/drawing/2010/main" val="0"/>
@@ -5579,7 +5616,7 @@
                                     </a:ln>
                                     <a:extLst>
                                       <a:ext uri="{FAA26D3D-D897-4be2-8F04-BA451C77F1D7}">
-                                        <ma14:placeholderFlag xmlns="" xmlns:mo="http://schemas.microsoft.com/office/mac/office/2008/main" xmlns:mv="urn:schemas-microsoft-com:mac:vml" xmlns:o="urn:schemas-microsoft-com:office:office" xmlns:v="urn:schemas-microsoft-com:vml" xmlns:w10="urn:schemas-microsoft-com:office:word" xmlns:w="http://schemas.openxmlformats.org/wordprocessingml/2006/main" xmlns:ma14="http://schemas.microsoft.com/office/mac/drawingml/2011/main"/>
+                                        <ma14:placeholderFlag xmlns:ma14="http://schemas.microsoft.com/office/mac/drawingml/2011/main"/>
                                       </a:ext>
                                     </a:extLst>
                                   </pic:spPr>
@@ -5677,7 +5714,7 @@
         </w:rPr>
         <w:t>Part of code is derived from Sebastian Madgwick's open-source gradient descent angle estimation algorithm (</w:t>
       </w:r>
-      <w:hyperlink r:id="rId15" w:history="1">
+      <w:hyperlink r:id="rId14" w:history="1">
         <w:r>
           <w:rPr>
             <w:rStyle w:val="Hyperlink"/>
@@ -5851,9 +5888,9 @@
           <w:lang w:val="en-US"/>
         </w:rPr>
       </w:pPr>
-      <w:bookmarkStart w:id="19" w:name="_Toc349843659"/>
-      <w:bookmarkStart w:id="20" w:name="_Toc349849250"/>
-      <w:bookmarkStart w:id="21" w:name="_Toc492544563"/>
+      <w:bookmarkStart w:id="20" w:name="_Toc349843659"/>
+      <w:bookmarkStart w:id="21" w:name="_Toc349849250"/>
+      <w:bookmarkStart w:id="22" w:name="_Toc492544563"/>
       <w:r>
         <w:rPr>
           <w:rFonts w:eastAsia="Times New Roman" w:cs="Times New Roman"/>
@@ -5861,9 +5898,9 @@
         </w:rPr>
         <w:t>Hardware Requirements</w:t>
       </w:r>
-      <w:bookmarkEnd w:id="19"/>
       <w:bookmarkEnd w:id="20"/>
       <w:bookmarkEnd w:id="21"/>
+      <w:bookmarkEnd w:id="22"/>
     </w:p>
     <w:p>
       <w:pPr>
@@ -6005,7 +6042,50 @@
           <w:rFonts w:eastAsia="Times New Roman" w:cs="Times New Roman"/>
           <w:lang w:val="en-US"/>
         </w:rPr>
-        <w:t>1 Honeywell HMC5883L compass (magnetometer)</w:t>
+        <w:t xml:space="preserve">1 Honeywell HMC5883L </w:t>
+      </w:r>
+      <w:r>
+        <w:rPr>
+          <w:rFonts w:eastAsia="Times New Roman" w:cs="Times New Roman"/>
+          <w:b/>
+          <w:lang w:val="en-US"/>
+        </w:rPr>
+        <w:t xml:space="preserve">or </w:t>
+      </w:r>
+      <w:r>
+        <w:rPr>
+          <w:rFonts w:eastAsia="Times New Roman" w:cs="Times New Roman"/>
+          <w:lang w:val="en-US"/>
+        </w:rPr>
+        <w:t xml:space="preserve">qst </w:t>
+      </w:r>
+      <w:r>
+        <w:rPr>
+          <w:rFonts w:eastAsia="Times New Roman" w:cs="Times New Roman"/>
+          <w:lang w:val="en-US"/>
+        </w:rPr>
+        <w:t>QMC5883L</w:t>
+      </w:r>
+      <w:r>
+        <w:rPr>
+          <w:rFonts w:eastAsia="Times New Roman" w:cs="Times New Roman"/>
+          <w:lang w:val="en-US"/>
+        </w:rPr>
+        <w:t xml:space="preserve"> </w:t>
+      </w:r>
+      <w:r>
+        <w:rPr>
+          <w:rFonts w:eastAsia="Times New Roman" w:cs="Times New Roman"/>
+          <w:lang w:val="en-US"/>
+        </w:rPr>
+        <w:t>magnetometer</w:t>
+      </w:r>
+      <w:r>
+        <w:rPr>
+          <w:rFonts w:eastAsia="Times New Roman" w:cs="Times New Roman"/>
+          <w:lang w:val="en-US"/>
+        </w:rPr>
+        <w:t xml:space="preserve"> </w:t>
       </w:r>
     </w:p>
     <w:p>
@@ -6036,9 +6116,9 @@
           <w:lang w:val="en-US"/>
         </w:rPr>
       </w:pPr>
-      <w:bookmarkStart w:id="22" w:name="_Toc349843660"/>
-      <w:bookmarkStart w:id="23" w:name="_Toc349849251"/>
-      <w:bookmarkStart w:id="24" w:name="_Toc492544564"/>
+      <w:bookmarkStart w:id="23" w:name="_Toc349843660"/>
+      <w:bookmarkStart w:id="24" w:name="_Toc349849251"/>
+      <w:bookmarkStart w:id="25" w:name="_Toc492544564"/>
       <w:r>
         <w:rPr>
           <w:rFonts w:eastAsia="Times New Roman" w:cs="Times New Roman"/>
@@ -6047,9 +6127,9 @@
         <w:lastRenderedPageBreak/>
         <w:t>Software Requirements</w:t>
       </w:r>
-      <w:bookmarkEnd w:id="22"/>
       <w:bookmarkEnd w:id="23"/>
       <w:bookmarkEnd w:id="24"/>
+      <w:bookmarkEnd w:id="25"/>
     </w:p>
     <w:p>
       <w:pPr>
@@ -6213,7 +6293,7 @@
         </w:rPr>
         <w:t xml:space="preserve"> (called "Windows Serial Installer" on </w:t>
       </w:r>
-      <w:hyperlink r:id="rId16" w:history="1">
+      <w:hyperlink r:id="rId15" w:history="1">
         <w:r>
           <w:rPr>
             <w:rStyle w:val="Hyperlink"/>
@@ -6741,9 +6821,9 @@
               </wp:anchor>
             </w:drawing>
           </mc:Choice>
-          <mc:Fallback xmlns:w16se="http://schemas.microsoft.com/office/word/2015/wordml/symex" xmlns:w16cid="http://schemas.microsoft.com/office/word/2016/wordml/cid" xmlns:w15="http://schemas.microsoft.com/office/word/2012/wordml" xmlns:am3d="http://schemas.microsoft.com/office/drawing/2017/model3d" xmlns:aink="http://schemas.microsoft.com/office/drawing/2016/ink" xmlns:cx8="http://schemas.microsoft.com/office/drawing/2016/5/14/chartex" xmlns:cx7="http://schemas.microsoft.com/office/drawing/2016/5/13/chartex" xmlns:cx6="http://schemas.microsoft.com/office/drawing/2016/5/12/chartex" xmlns:cx5="http://schemas.microsoft.com/office/drawing/2016/5/11/chartex" xmlns:cx4="http://schemas.microsoft.com/office/drawing/2016/5/10/chartex" xmlns:cx3="http://schemas.microsoft.com/office/drawing/2016/5/9/chartex" xmlns:cx2="http://schemas.microsoft.com/office/drawing/2015/10/21/chartex" xmlns:cx1="http://schemas.microsoft.com/office/drawing/2015/9/8/chartex" xmlns:cx="http://schemas.microsoft.com/office/drawing/2014/chartex">
+          <mc:Fallback>
             <w:pict>
-              <v:shape w14:anchorId="5F1265C4" id="Text Box 10" o:spid="_x0000_s1027" type="#_x0000_t202" style="position:absolute;left:0;text-align:left;margin-left:0;margin-top:73.8pt;width:414pt;height:372.8pt;z-index:251654656;visibility:visible;mso-wrap-style:square;mso-width-percent:0;mso-height-percent:0;mso-wrap-distance-left:9pt;mso-wrap-distance-top:0;mso-wrap-distance-right:9pt;mso-wrap-distance-bottom:0;mso-position-horizontal:absolute;mso-position-horizontal-relative:text;mso-position-vertical:absolute;mso-position-vertical-relative:text;mso-width-percent:0;mso-height-percent:0;mso-width-relative:margin;mso-height-relative:margin;v-text-anchor:top" o:gfxdata="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" fillcolor="#fabf8f [1945]" strokecolor="black [3213]">
+              <v:shape id="Text Box 10" o:spid="_x0000_s1027" type="#_x0000_t202" style="position:absolute;left:0;text-align:left;margin-left:0;margin-top:73.8pt;width:414pt;height:372.8pt;z-index:251654656;visibility:visible;mso-wrap-style:square;mso-width-percent:0;mso-height-percent:0;mso-wrap-distance-left:9pt;mso-wrap-distance-top:0;mso-wrap-distance-right:9pt;mso-wrap-distance-bottom:0;mso-position-horizontal:absolute;mso-position-horizontal-relative:text;mso-position-vertical:absolute;mso-position-vertical-relative:text;mso-width-percent:0;mso-height-percent:0;mso-width-relative:margin;mso-height-relative:margin;v-text-anchor:top" o:gfxdata="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" fillcolor="#fabf8f [1945]" strokecolor="black [3213]">
                 <v:textbox>
                   <w:txbxContent>
                     <w:p>
@@ -7296,18 +7376,18 @@
           <w:lang w:val="en-US"/>
         </w:rPr>
       </w:pPr>
-      <w:bookmarkStart w:id="25" w:name="_Toc349843661"/>
-      <w:bookmarkStart w:id="26" w:name="_Toc349849252"/>
-      <w:bookmarkStart w:id="27" w:name="_Toc492544565"/>
+      <w:bookmarkStart w:id="26" w:name="_Toc349843661"/>
+      <w:bookmarkStart w:id="27" w:name="_Toc349849252"/>
+      <w:bookmarkStart w:id="28" w:name="_Toc492544565"/>
       <w:r>
         <w:rPr>
           <w:lang w:val="en-US"/>
         </w:rPr>
         <w:t>How to use Hedrot?</w:t>
       </w:r>
-      <w:bookmarkEnd w:id="25"/>
       <w:bookmarkEnd w:id="26"/>
       <w:bookmarkEnd w:id="27"/>
+      <w:bookmarkEnd w:id="28"/>
     </w:p>
     <w:p>
       <w:pPr>
@@ -7579,10 +7659,10 @@
         </w:rPr>
         <w:t xml:space="preserve"> GPLv3 project.</w:t>
       </w:r>
-      <w:bookmarkStart w:id="28" w:name="_Ref349772392"/>
-      <w:bookmarkStart w:id="29" w:name="_Ref349772405"/>
-      <w:bookmarkStart w:id="30" w:name="_Toc349843662"/>
-      <w:bookmarkStart w:id="31" w:name="_Ref349847521"/>
+      <w:bookmarkStart w:id="29" w:name="_Ref349772392"/>
+      <w:bookmarkStart w:id="30" w:name="_Ref349772405"/>
+      <w:bookmarkStart w:id="31" w:name="_Toc349843662"/>
+      <w:bookmarkStart w:id="32" w:name="_Ref349847521"/>
     </w:p>
     <w:p>
       <w:pPr>
@@ -7591,9 +7671,9 @@
           <w:lang w:val="en-US"/>
         </w:rPr>
       </w:pPr>
-      <w:bookmarkStart w:id="32" w:name="_Ref349848879"/>
-      <w:bookmarkStart w:id="33" w:name="_Toc349849253"/>
-      <w:bookmarkStart w:id="34" w:name="_Toc492544566"/>
+      <w:bookmarkStart w:id="33" w:name="_Ref349848879"/>
+      <w:bookmarkStart w:id="34" w:name="_Toc349849253"/>
+      <w:bookmarkStart w:id="35" w:name="_Toc492544566"/>
       <w:r>
         <w:rPr>
           <w:lang w:val="en-US"/>
@@ -7618,13 +7698,13 @@
         </w:rPr>
         <w:t>tracker</w:t>
       </w:r>
-      <w:bookmarkEnd w:id="28"/>
       <w:bookmarkEnd w:id="29"/>
       <w:bookmarkEnd w:id="30"/>
       <w:bookmarkEnd w:id="31"/>
       <w:bookmarkEnd w:id="32"/>
       <w:bookmarkEnd w:id="33"/>
       <w:bookmarkEnd w:id="34"/>
+      <w:bookmarkEnd w:id="35"/>
     </w:p>
     <w:p>
       <w:pPr>
@@ -7633,18 +7713,18 @@
           <w:lang w:val="en-US"/>
         </w:rPr>
       </w:pPr>
-      <w:bookmarkStart w:id="35" w:name="_Toc349843663"/>
-      <w:bookmarkStart w:id="36" w:name="_Toc349849254"/>
-      <w:bookmarkStart w:id="37" w:name="_Toc492544567"/>
+      <w:bookmarkStart w:id="36" w:name="_Toc349843663"/>
+      <w:bookmarkStart w:id="37" w:name="_Toc349849254"/>
+      <w:bookmarkStart w:id="38" w:name="_Toc492544567"/>
       <w:r>
         <w:rPr>
           <w:lang w:val="en-US"/>
         </w:rPr>
         <w:t>Required parts</w:t>
       </w:r>
-      <w:bookmarkEnd w:id="35"/>
       <w:bookmarkEnd w:id="36"/>
       <w:bookmarkEnd w:id="37"/>
+      <w:bookmarkEnd w:id="38"/>
     </w:p>
     <w:p>
       <w:pPr>
@@ -7854,7 +7934,43 @@
         <w:rPr>
           <w:lang w:val="en-US"/>
         </w:rPr>
-        <w:t xml:space="preserve"> compass (magnetometer)</w:t>
+        <w:t xml:space="preserve"> </w:t>
+      </w:r>
+      <w:r>
+        <w:rPr>
+          <w:rFonts w:eastAsia="Times New Roman" w:cs="Times New Roman"/>
+          <w:b/>
+          <w:lang w:val="en-US"/>
+        </w:rPr>
+        <w:t xml:space="preserve">or </w:t>
+      </w:r>
+      <w:r>
+        <w:rPr>
+          <w:rFonts w:eastAsia="Times New Roman" w:cs="Times New Roman"/>
+          <w:lang w:val="en-US"/>
+        </w:rPr>
+        <w:t xml:space="preserve">qst </w:t>
+      </w:r>
+      <w:r>
+        <w:rPr>
+          <w:rFonts w:eastAsia="Times New Roman" w:cs="Times New Roman"/>
+          <w:lang w:val="en-US"/>
+        </w:rPr>
+        <w:t>QMC5883L</w:t>
+      </w:r>
+      <w:r>
+        <w:rPr>
+          <w:rFonts w:eastAsia="Times New Roman" w:cs="Times New Roman"/>
+          <w:lang w:val="en-US"/>
+        </w:rPr>
+        <w:t xml:space="preserve"> </w:t>
+      </w:r>
+      <w:r>
+        <w:rPr>
+          <w:rFonts w:eastAsia="Times New Roman" w:cs="Times New Roman"/>
+          <w:lang w:val="en-US"/>
+        </w:rPr>
+        <w:t>magnetometer</w:t>
       </w:r>
     </w:p>
     <w:p>
@@ -7984,7 +8100,7 @@
                     </pic:cNvPicPr>
                   </pic:nvPicPr>
                   <pic:blipFill>
-                    <a:blip r:embed="rId17" cstate="print">
+                    <a:blip r:embed="rId16" cstate="print">
                       <a:extLst>
                         <a:ext uri="{28A0092B-C50C-407E-A947-70E740481C1C}">
                           <a14:useLocalDpi xmlns:a14="http://schemas.microsoft.com/office/drawing/2010/main"/>
@@ -8023,9 +8139,9 @@
           <w:lang w:val="en-US"/>
         </w:rPr>
       </w:pPr>
-      <w:bookmarkStart w:id="38" w:name="_Toc349843664"/>
-      <w:bookmarkStart w:id="39" w:name="_Toc349849255"/>
-      <w:bookmarkStart w:id="40" w:name="_Toc492544568"/>
+      <w:bookmarkStart w:id="39" w:name="_Toc349843664"/>
+      <w:bookmarkStart w:id="40" w:name="_Toc349849255"/>
+      <w:bookmarkStart w:id="41" w:name="_Toc492544568"/>
       <w:r>
         <w:rPr>
           <w:lang w:val="en-US"/>
@@ -8033,9 +8149,9 @@
         <w:lastRenderedPageBreak/>
         <w:t>Schematics</w:t>
       </w:r>
-      <w:bookmarkEnd w:id="38"/>
       <w:bookmarkEnd w:id="39"/>
       <w:bookmarkEnd w:id="40"/>
+      <w:bookmarkEnd w:id="41"/>
     </w:p>
     <w:p>
       <w:pPr>
@@ -8066,7 +8182,7 @@
                     </pic:cNvPicPr>
                   </pic:nvPicPr>
                   <pic:blipFill>
-                    <a:blip r:embed="rId18">
+                    <a:blip r:embed="rId17">
                       <a:extLst>
                         <a:ext uri="{28A0092B-C50C-407E-A947-70E740481C1C}">
                           <a14:useLocalDpi xmlns:a14="http://schemas.microsoft.com/office/drawing/2010/main"/>
@@ -8112,18 +8228,18 @@
           <w:lang w:val="en-US"/>
         </w:rPr>
       </w:pPr>
-      <w:bookmarkStart w:id="41" w:name="_Toc349843665"/>
-      <w:bookmarkStart w:id="42" w:name="_Toc349849256"/>
-      <w:bookmarkStart w:id="43" w:name="_Toc492544569"/>
+      <w:bookmarkStart w:id="42" w:name="_Toc349843665"/>
+      <w:bookmarkStart w:id="43" w:name="_Toc349849256"/>
+      <w:bookmarkStart w:id="44" w:name="_Toc492544569"/>
       <w:r>
         <w:rPr>
           <w:lang w:val="en-US"/>
         </w:rPr>
         <w:t>Setting the multipin connectors on the Teensy board</w:t>
       </w:r>
-      <w:bookmarkEnd w:id="41"/>
       <w:bookmarkEnd w:id="42"/>
       <w:bookmarkEnd w:id="43"/>
+      <w:bookmarkEnd w:id="44"/>
     </w:p>
     <w:p>
       <w:pPr>
@@ -8272,7 +8388,7 @@
                     </pic:cNvPicPr>
                   </pic:nvPicPr>
                   <pic:blipFill>
-                    <a:blip r:embed="rId19" cstate="print">
+                    <a:blip r:embed="rId18" cstate="print">
                       <a:extLst>
                         <a:ext uri="{28A0092B-C50C-407E-A947-70E740481C1C}">
                           <a14:useLocalDpi xmlns:a14="http://schemas.microsoft.com/office/drawing/2010/main"/>
@@ -8318,9 +8434,9 @@
           <w:lang w:val="en-US"/>
         </w:rPr>
       </w:pPr>
-      <w:bookmarkStart w:id="44" w:name="_Toc349843666"/>
-      <w:bookmarkStart w:id="45" w:name="_Toc349849257"/>
-      <w:bookmarkStart w:id="46" w:name="_Toc492544570"/>
+      <w:bookmarkStart w:id="45" w:name="_Toc349843666"/>
+      <w:bookmarkStart w:id="46" w:name="_Toc349849257"/>
+      <w:bookmarkStart w:id="47" w:name="_Toc492544570"/>
       <w:r>
         <w:rPr>
           <w:lang w:val="en-US"/>
@@ -8363,9 +8479,9 @@
         </w:rPr>
         <w:t xml:space="preserve"> board</w:t>
       </w:r>
-      <w:bookmarkEnd w:id="44"/>
       <w:bookmarkEnd w:id="45"/>
       <w:bookmarkEnd w:id="46"/>
+      <w:bookmarkEnd w:id="47"/>
     </w:p>
     <w:p>
       <w:pPr>
@@ -8397,7 +8513,7 @@
                     </pic:cNvPicPr>
                   </pic:nvPicPr>
                   <pic:blipFill>
-                    <a:blip r:embed="rId20" cstate="print">
+                    <a:blip r:embed="rId19" cstate="print">
                       <a:extLst>
                         <a:ext uri="{28A0092B-C50C-407E-A947-70E740481C1C}">
                           <a14:useLocalDpi xmlns:a14="http://schemas.microsoft.com/office/drawing/2010/main"/>
@@ -8468,9 +8584,9 @@
           <w:lang w:val="en-US"/>
         </w:rPr>
       </w:pPr>
-      <w:bookmarkStart w:id="47" w:name="_Toc349843667"/>
-      <w:bookmarkStart w:id="48" w:name="_Toc349849258"/>
-      <w:bookmarkStart w:id="49" w:name="_Toc492544571"/>
+      <w:bookmarkStart w:id="48" w:name="_Toc349843667"/>
+      <w:bookmarkStart w:id="49" w:name="_Toc349849258"/>
+      <w:bookmarkStart w:id="50" w:name="_Toc492544571"/>
       <w:r>
         <w:rPr>
           <w:lang w:val="en-US"/>
@@ -8478,9 +8594,9 @@
         <w:lastRenderedPageBreak/>
         <w:t>Connect both cables on the main board, install the daughter board on the main board and solder</w:t>
       </w:r>
-      <w:bookmarkEnd w:id="47"/>
       <w:bookmarkEnd w:id="48"/>
       <w:bookmarkEnd w:id="49"/>
+      <w:bookmarkEnd w:id="50"/>
     </w:p>
     <w:p>
       <w:pPr>
@@ -8519,7 +8635,7 @@
                     </pic:cNvPicPr>
                   </pic:nvPicPr>
                   <pic:blipFill>
-                    <a:blip r:embed="rId21" cstate="print">
+                    <a:blip r:embed="rId20" cstate="print">
                       <a:extLst>
                         <a:ext uri="{28A0092B-C50C-407E-A947-70E740481C1C}">
                           <a14:useLocalDpi xmlns:a14="http://schemas.microsoft.com/office/drawing/2010/main" val="0"/>
@@ -8622,7 +8738,7 @@
                     </pic:cNvPicPr>
                   </pic:nvPicPr>
                   <pic:blipFill>
-                    <a:blip r:embed="rId22" cstate="print">
+                    <a:blip r:embed="rId21" cstate="print">
                       <a:extLst>
                         <a:ext uri="{28A0092B-C50C-407E-A947-70E740481C1C}">
                           <a14:useLocalDpi xmlns:a14="http://schemas.microsoft.com/office/drawing/2010/main" val="0"/>
@@ -8664,9 +8780,9 @@
         </w:rPr>
         <w:t>Rear view</w:t>
       </w:r>
-      <w:bookmarkStart w:id="50" w:name="_Ref349772515"/>
-      <w:bookmarkStart w:id="51" w:name="_Ref349772517"/>
-      <w:bookmarkStart w:id="52" w:name="_Ref349772518"/>
+      <w:bookmarkStart w:id="51" w:name="_Ref349772515"/>
+      <w:bookmarkStart w:id="52" w:name="_Ref349772517"/>
+      <w:bookmarkStart w:id="53" w:name="_Ref349772518"/>
     </w:p>
     <w:p>
       <w:pPr>
@@ -8675,12 +8791,12 @@
           <w:lang w:val="en-US"/>
         </w:rPr>
       </w:pPr>
-      <w:bookmarkStart w:id="53" w:name="_Toc349843668"/>
-      <w:bookmarkStart w:id="54" w:name="_Ref349847550"/>
-      <w:bookmarkStart w:id="55" w:name="_Ref349848047"/>
-      <w:bookmarkStart w:id="56" w:name="_Ref349848910"/>
-      <w:bookmarkStart w:id="57" w:name="_Toc349849259"/>
-      <w:bookmarkStart w:id="58" w:name="_Toc492544572"/>
+      <w:bookmarkStart w:id="54" w:name="_Toc349843668"/>
+      <w:bookmarkStart w:id="55" w:name="_Ref349847550"/>
+      <w:bookmarkStart w:id="56" w:name="_Ref349848047"/>
+      <w:bookmarkStart w:id="57" w:name="_Ref349848910"/>
+      <w:bookmarkStart w:id="58" w:name="_Toc349849259"/>
+      <w:bookmarkStart w:id="59" w:name="_Toc492544572"/>
       <w:r>
         <w:rPr>
           <w:lang w:val="en-US"/>
@@ -8723,7 +8839,6 @@
         </w:rPr>
         <w:t>Teensy 3</w:t>
       </w:r>
-      <w:bookmarkEnd w:id="50"/>
       <w:bookmarkEnd w:id="51"/>
       <w:bookmarkEnd w:id="52"/>
       <w:bookmarkEnd w:id="53"/>
@@ -8732,6 +8847,7 @@
       <w:bookmarkEnd w:id="56"/>
       <w:bookmarkEnd w:id="57"/>
       <w:bookmarkEnd w:id="58"/>
+      <w:bookmarkEnd w:id="59"/>
     </w:p>
     <w:p>
       <w:pPr>
@@ -8740,18 +8856,18 @@
           <w:lang w:val="en-US"/>
         </w:rPr>
       </w:pPr>
-      <w:bookmarkStart w:id="59" w:name="_Toc349843669"/>
-      <w:bookmarkStart w:id="60" w:name="_Toc349849260"/>
-      <w:bookmarkStart w:id="61" w:name="_Toc492544573"/>
+      <w:bookmarkStart w:id="60" w:name="_Toc349843669"/>
+      <w:bookmarkStart w:id="61" w:name="_Toc349849260"/>
+      <w:bookmarkStart w:id="62" w:name="_Toc492544573"/>
       <w:r>
         <w:rPr>
           <w:lang w:val="en-US"/>
         </w:rPr>
         <w:t>Download the latest version of the Teensy loader</w:t>
       </w:r>
-      <w:bookmarkEnd w:id="59"/>
       <w:bookmarkEnd w:id="60"/>
       <w:bookmarkEnd w:id="61"/>
+      <w:bookmarkEnd w:id="62"/>
     </w:p>
     <w:p>
       <w:pPr>
@@ -8765,7 +8881,7 @@
         </w:rPr>
         <w:t xml:space="preserve">...on Teensy's website </w:t>
       </w:r>
-      <w:hyperlink r:id="rId23" w:history="1">
+      <w:hyperlink r:id="rId22" w:history="1">
         <w:r>
           <w:rPr>
             <w:rStyle w:val="Hyperlink"/>
@@ -8789,11 +8905,11 @@
           <w:lang w:val="en-US"/>
         </w:rPr>
       </w:pPr>
-      <w:bookmarkStart w:id="62" w:name="_Ref340790260"/>
-      <w:bookmarkStart w:id="63" w:name="_Ref340790263"/>
-      <w:bookmarkStart w:id="64" w:name="_Toc349843670"/>
-      <w:bookmarkStart w:id="65" w:name="_Toc349849261"/>
-      <w:bookmarkStart w:id="66" w:name="_Toc492544574"/>
+      <w:bookmarkStart w:id="63" w:name="_Ref340790260"/>
+      <w:bookmarkStart w:id="64" w:name="_Ref340790263"/>
+      <w:bookmarkStart w:id="65" w:name="_Toc349843670"/>
+      <w:bookmarkStart w:id="66" w:name="_Toc349849261"/>
+      <w:bookmarkStart w:id="67" w:name="_Toc492544574"/>
       <w:r>
         <w:rPr>
           <w:lang w:val="en-US"/>
@@ -8819,11 +8935,11 @@
         </w:rPr>
         <w:t>irmware</w:t>
       </w:r>
-      <w:bookmarkEnd w:id="62"/>
       <w:bookmarkEnd w:id="63"/>
       <w:bookmarkEnd w:id="64"/>
       <w:bookmarkEnd w:id="65"/>
       <w:bookmarkEnd w:id="66"/>
+      <w:bookmarkEnd w:id="67"/>
       <w:r>
         <w:rPr>
           <w:lang w:val="en-US"/>
@@ -8838,18 +8954,18 @@
           <w:lang w:val="en-US"/>
         </w:rPr>
       </w:pPr>
-      <w:bookmarkStart w:id="67" w:name="_Toc349843671"/>
-      <w:bookmarkStart w:id="68" w:name="_Toc349849262"/>
-      <w:bookmarkStart w:id="69" w:name="_Toc492544575"/>
+      <w:bookmarkStart w:id="68" w:name="_Toc349843671"/>
+      <w:bookmarkStart w:id="69" w:name="_Toc349849262"/>
+      <w:bookmarkStart w:id="70" w:name="_Toc492544575"/>
       <w:r>
         <w:rPr>
           <w:lang w:val="en-US"/>
         </w:rPr>
         <w:t>Important Notice</w:t>
       </w:r>
-      <w:bookmarkEnd w:id="67"/>
       <w:bookmarkEnd w:id="68"/>
       <w:bookmarkEnd w:id="69"/>
+      <w:bookmarkEnd w:id="70"/>
     </w:p>
     <w:p>
       <w:pPr>
@@ -9052,9 +9168,9 @@
           <w:lang w:val="en-US"/>
         </w:rPr>
       </w:pPr>
-      <w:bookmarkStart w:id="70" w:name="_Toc349843672"/>
-      <w:bookmarkStart w:id="71" w:name="_Toc349849263"/>
-      <w:bookmarkStart w:id="72" w:name="_Toc492544576"/>
+      <w:bookmarkStart w:id="71" w:name="_Toc349843672"/>
+      <w:bookmarkStart w:id="72" w:name="_Toc349849263"/>
+      <w:bookmarkStart w:id="73" w:name="_Toc492544576"/>
       <w:r>
         <w:rPr>
           <w:lang w:val="en-US"/>
@@ -9067,9 +9183,9 @@
         </w:rPr>
         <w:t>Firmware</w:t>
       </w:r>
-      <w:bookmarkEnd w:id="70"/>
       <w:bookmarkEnd w:id="71"/>
       <w:bookmarkEnd w:id="72"/>
+      <w:bookmarkEnd w:id="73"/>
     </w:p>
     <w:p>
       <w:pPr>
@@ -9336,18 +9452,18 @@
           <w:lang w:val="en-US"/>
         </w:rPr>
       </w:pPr>
-      <w:bookmarkStart w:id="73" w:name="_Toc349843673"/>
-      <w:bookmarkStart w:id="74" w:name="_Toc349849264"/>
-      <w:bookmarkStart w:id="75" w:name="_Toc492544577"/>
+      <w:bookmarkStart w:id="74" w:name="_Toc349843673"/>
+      <w:bookmarkStart w:id="75" w:name="_Toc349849264"/>
+      <w:bookmarkStart w:id="76" w:name="_Toc492544577"/>
       <w:r>
         <w:rPr>
           <w:lang w:val="en-US"/>
         </w:rPr>
         <w:t>First use of the head tracker</w:t>
       </w:r>
-      <w:bookmarkEnd w:id="73"/>
       <w:bookmarkEnd w:id="74"/>
       <w:bookmarkEnd w:id="75"/>
+      <w:bookmarkEnd w:id="76"/>
     </w:p>
     <w:p>
       <w:pPr>
@@ -9438,10 +9554,10 @@
           <w:lang w:val="en-US"/>
         </w:rPr>
       </w:pPr>
-      <w:bookmarkStart w:id="76" w:name="_Ref349772723"/>
-      <w:bookmarkStart w:id="77" w:name="_Toc349843674"/>
-      <w:bookmarkStart w:id="78" w:name="_Toc349849265"/>
-      <w:bookmarkStart w:id="79" w:name="_Toc492544578"/>
+      <w:bookmarkStart w:id="77" w:name="_Ref349772723"/>
+      <w:bookmarkStart w:id="78" w:name="_Toc349843674"/>
+      <w:bookmarkStart w:id="79" w:name="_Toc349849265"/>
+      <w:bookmarkStart w:id="80" w:name="_Toc492544578"/>
       <w:r>
         <w:rPr>
           <w:lang w:val="en-US"/>
@@ -9466,10 +9582,10 @@
         </w:rPr>
         <w:t xml:space="preserve"> on the headphone</w:t>
       </w:r>
-      <w:bookmarkEnd w:id="76"/>
       <w:bookmarkEnd w:id="77"/>
       <w:bookmarkEnd w:id="78"/>
       <w:bookmarkEnd w:id="79"/>
+      <w:bookmarkEnd w:id="80"/>
     </w:p>
     <w:p>
       <w:pPr>
@@ -9591,9 +9707,9 @@
           <w:lang w:val="en-US"/>
         </w:rPr>
       </w:pPr>
-      <w:bookmarkStart w:id="80" w:name="_Toc349843675"/>
-      <w:bookmarkStart w:id="81" w:name="_Toc349849266"/>
-      <w:bookmarkStart w:id="82" w:name="_Toc492544579"/>
+      <w:bookmarkStart w:id="81" w:name="_Toc349843675"/>
+      <w:bookmarkStart w:id="82" w:name="_Toc349849266"/>
+      <w:bookmarkStart w:id="83" w:name="_Toc492544579"/>
       <w:r>
         <w:rPr>
           <w:lang w:val="en-US"/>
@@ -9619,9 +9735,9 @@
         </w:rPr>
         <w:t>tracker</w:t>
       </w:r>
-      <w:bookmarkEnd w:id="80"/>
       <w:bookmarkEnd w:id="81"/>
       <w:bookmarkEnd w:id="82"/>
+      <w:bookmarkEnd w:id="83"/>
     </w:p>
     <w:p>
       <w:pPr>
@@ -9793,11 +9909,11 @@
           <w:lang w:val="en-US"/>
         </w:rPr>
       </w:pPr>
-      <w:bookmarkStart w:id="83" w:name="_Ref340784725"/>
-      <w:bookmarkStart w:id="84" w:name="_Ref340784729"/>
-      <w:bookmarkStart w:id="85" w:name="_Toc349843676"/>
-      <w:bookmarkStart w:id="86" w:name="_Toc349849267"/>
-      <w:bookmarkStart w:id="87" w:name="_Toc492544580"/>
+      <w:bookmarkStart w:id="84" w:name="_Ref340784725"/>
+      <w:bookmarkStart w:id="85" w:name="_Ref340784729"/>
+      <w:bookmarkStart w:id="86" w:name="_Toc349843676"/>
+      <w:bookmarkStart w:id="87" w:name="_Toc349849267"/>
+      <w:bookmarkStart w:id="88" w:name="_Toc492544580"/>
       <w:r>
         <w:rPr>
           <w:lang w:val="en-US"/>
@@ -9822,11 +9938,11 @@
         </w:rPr>
         <w:t>tracker</w:t>
       </w:r>
-      <w:bookmarkEnd w:id="83"/>
       <w:bookmarkEnd w:id="84"/>
       <w:bookmarkEnd w:id="85"/>
       <w:bookmarkEnd w:id="86"/>
       <w:bookmarkEnd w:id="87"/>
+      <w:bookmarkEnd w:id="88"/>
     </w:p>
     <w:p>
       <w:pPr>
@@ -9835,9 +9951,9 @@
           <w:lang w:val="en-US"/>
         </w:rPr>
       </w:pPr>
-      <w:bookmarkStart w:id="88" w:name="_Toc349843677"/>
-      <w:bookmarkStart w:id="89" w:name="_Toc349849268"/>
-      <w:bookmarkStart w:id="90" w:name="_Toc492544581"/>
+      <w:bookmarkStart w:id="89" w:name="_Toc349843677"/>
+      <w:bookmarkStart w:id="90" w:name="_Toc349849268"/>
+      <w:bookmarkStart w:id="91" w:name="_Toc492544581"/>
       <w:r>
         <w:rPr>
           <w:lang w:val="en-US"/>
@@ -9874,9 +9990,9 @@
         </w:rPr>
         <w:t xml:space="preserve"> raw and calibrated data</w:t>
       </w:r>
-      <w:bookmarkEnd w:id="88"/>
       <w:bookmarkEnd w:id="89"/>
       <w:bookmarkEnd w:id="90"/>
+      <w:bookmarkEnd w:id="91"/>
     </w:p>
     <w:p>
       <w:pPr>
@@ -10067,9 +10183,9 @@
           <w:lang w:val="en-US"/>
         </w:rPr>
       </w:pPr>
-      <w:bookmarkStart w:id="91" w:name="_Toc349843678"/>
-      <w:bookmarkStart w:id="92" w:name="_Toc349849269"/>
-      <w:bookmarkStart w:id="93" w:name="_Toc492544582"/>
+      <w:bookmarkStart w:id="92" w:name="_Toc349843678"/>
+      <w:bookmarkStart w:id="93" w:name="_Toc349849269"/>
+      <w:bookmarkStart w:id="94" w:name="_Toc492544582"/>
       <w:r>
         <w:rPr>
           <w:lang w:val="en-US"/>
@@ -10088,9 +10204,9 @@
         </w:rPr>
         <w:t>the accelerometer</w:t>
       </w:r>
-      <w:bookmarkEnd w:id="91"/>
       <w:bookmarkEnd w:id="92"/>
       <w:bookmarkEnd w:id="93"/>
+      <w:bookmarkEnd w:id="94"/>
     </w:p>
     <w:p>
       <w:pPr>
@@ -10166,8 +10282,6 @@
         </w:rPr>
         <w:t>Calibration</w:t>
       </w:r>
-      <w:bookmarkStart w:id="94" w:name="_GoBack"/>
-      <w:bookmarkEnd w:id="94"/>
       <w:r>
         <w:rPr>
           <w:lang w:val="en-US"/>
@@ -11299,9 +11413,9 @@
               </wp:anchor>
             </w:drawing>
           </mc:Choice>
-          <mc:Fallback xmlns:w16se="http://schemas.microsoft.com/office/word/2015/wordml/symex" xmlns:w16cid="http://schemas.microsoft.com/office/word/2016/wordml/cid" xmlns:w15="http://schemas.microsoft.com/office/word/2012/wordml" xmlns:am3d="http://schemas.microsoft.com/office/drawing/2017/model3d" xmlns:aink="http://schemas.microsoft.com/office/drawing/2016/ink" xmlns:cx8="http://schemas.microsoft.com/office/drawing/2016/5/14/chartex" xmlns:cx7="http://schemas.microsoft.com/office/drawing/2016/5/13/chartex" xmlns:cx6="http://schemas.microsoft.com/office/drawing/2016/5/12/chartex" xmlns:cx5="http://schemas.microsoft.com/office/drawing/2016/5/11/chartex" xmlns:cx4="http://schemas.microsoft.com/office/drawing/2016/5/10/chartex" xmlns:cx3="http://schemas.microsoft.com/office/drawing/2016/5/9/chartex" xmlns:cx2="http://schemas.microsoft.com/office/drawing/2015/10/21/chartex" xmlns:cx1="http://schemas.microsoft.com/office/drawing/2015/9/8/chartex" xmlns:cx="http://schemas.microsoft.com/office/drawing/2014/chartex">
+          <mc:Fallback>
             <w:pict>
-              <v:shape w14:anchorId="712518F9" id="Text Box 14" o:spid="_x0000_s1028" type="#_x0000_t202" style="position:absolute;left:0;text-align:left;margin-left:24pt;margin-top:15.75pt;width:414pt;height:285.3pt;z-index:251655680;visibility:visible;mso-wrap-style:square;mso-width-percent:0;mso-height-percent:0;mso-wrap-distance-left:9pt;mso-wrap-distance-top:0;mso-wrap-distance-right:9pt;mso-wrap-distance-bottom:0;mso-position-horizontal:absolute;mso-position-horizontal-relative:text;mso-position-vertical:absolute;mso-position-vertical-relative:text;mso-width-percent:0;mso-height-percent:0;mso-width-relative:margin;mso-height-relative:margin;v-text-anchor:top" o:gfxdata="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" fillcolor="#fabf8f [1945]" strokecolor="black [3213]">
+              <v:shape id="Text Box 14" o:spid="_x0000_s1028" type="#_x0000_t202" style="position:absolute;left:0;text-align:left;margin-left:24pt;margin-top:15.75pt;width:414pt;height:285.3pt;z-index:251655680;visibility:visible;mso-wrap-style:square;mso-width-percent:0;mso-height-percent:0;mso-wrap-distance-left:9pt;mso-wrap-distance-top:0;mso-wrap-distance-right:9pt;mso-wrap-distance-bottom:0;mso-position-horizontal:absolute;mso-position-horizontal-relative:text;mso-position-vertical:absolute;mso-position-vertical-relative:text;mso-width-percent:0;mso-height-percent:0;mso-width-relative:margin;mso-height-relative:margin;v-text-anchor:top" o:gfxdata="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" fillcolor="#fabf8f [1945]" strokecolor="black [3213]">
                 <v:textbox>
                   <w:txbxContent>
                     <w:p>
@@ -13567,7 +13681,7 @@
                               </w:rPr>
                               <w:t xml:space="preserve">Sebastian Madgwick's angle estimation algorithm (see </w:t>
                             </w:r>
-                            <w:hyperlink r:id="rId24" w:history="1">
+                            <w:hyperlink r:id="rId23" w:history="1">
                               <w:r>
                                 <w:rPr>
                                   <w:rStyle w:val="Hyperlink"/>
@@ -13828,9 +13942,9 @@
               </wp:anchor>
             </w:drawing>
           </mc:Choice>
-          <mc:Fallback xmlns:w16se="http://schemas.microsoft.com/office/word/2015/wordml/symex" xmlns:w16cid="http://schemas.microsoft.com/office/word/2016/wordml/cid" xmlns:w15="http://schemas.microsoft.com/office/word/2012/wordml" xmlns:am3d="http://schemas.microsoft.com/office/drawing/2017/model3d" xmlns:aink="http://schemas.microsoft.com/office/drawing/2016/ink" xmlns:cx8="http://schemas.microsoft.com/office/drawing/2016/5/14/chartex" xmlns:cx7="http://schemas.microsoft.com/office/drawing/2016/5/13/chartex" xmlns:cx6="http://schemas.microsoft.com/office/drawing/2016/5/12/chartex" xmlns:cx5="http://schemas.microsoft.com/office/drawing/2016/5/11/chartex" xmlns:cx4="http://schemas.microsoft.com/office/drawing/2016/5/10/chartex" xmlns:cx3="http://schemas.microsoft.com/office/drawing/2016/5/9/chartex" xmlns:cx2="http://schemas.microsoft.com/office/drawing/2015/10/21/chartex" xmlns:cx1="http://schemas.microsoft.com/office/drawing/2015/9/8/chartex" xmlns:cx="http://schemas.microsoft.com/office/drawing/2014/chartex">
+          <mc:Fallback>
             <w:pict>
-              <v:shape w14:anchorId="7F47236A" id="Text Box 8" o:spid="_x0000_s1029" type="#_x0000_t202" style="position:absolute;left:0;text-align:left;margin-left:0;margin-top:51.15pt;width:414pt;height:437.9pt;z-index:251652608;visibility:visible;mso-wrap-style:square;mso-width-percent:0;mso-height-percent:0;mso-wrap-distance-left:9pt;mso-wrap-distance-top:0;mso-wrap-distance-right:9pt;mso-wrap-distance-bottom:0;mso-position-horizontal:absolute;mso-position-horizontal-relative:text;mso-position-vertical:absolute;mso-position-vertical-relative:text;mso-width-percent:0;mso-height-percent:0;mso-width-relative:margin;mso-height-relative:margin;v-text-anchor:top" o:gfxdata="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" fillcolor="#fabf8f [1945]" strokecolor="black [3213]">
+              <v:shape id="Text Box 8" o:spid="_x0000_s1029" type="#_x0000_t202" style="position:absolute;left:0;text-align:left;margin-left:0;margin-top:51.15pt;width:414pt;height:437.9pt;z-index:251652608;visibility:visible;mso-wrap-style:square;mso-width-percent:0;mso-height-percent:0;mso-wrap-distance-left:9pt;mso-wrap-distance-top:0;mso-wrap-distance-right:9pt;mso-wrap-distance-bottom:0;mso-position-horizontal:absolute;mso-position-horizontal-relative:text;mso-position-vertical:absolute;mso-position-vertical-relative:text;mso-width-percent:0;mso-height-percent:0;mso-width-relative:margin;mso-height-relative:margin;v-text-anchor:top" o:gfxdata="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" fillcolor="#fabf8f [1945]" strokecolor="black [3213]">
                 <v:textbox>
                   <w:txbxContent>
                     <w:p/>
@@ -13953,7 +14067,7 @@
                         </w:rPr>
                         <w:t xml:space="preserve">Sebastian Madgwick's angle estimation algorithm (see </w:t>
                       </w:r>
-                      <w:hyperlink r:id="rId25" w:history="1">
+                      <w:hyperlink r:id="rId24" w:history="1">
                         <w:r>
                           <w:rPr>
                             <w:rStyle w:val="Hyperlink"/>
@@ -14216,20 +14330,20 @@
           <w:lang w:val="en-US"/>
         </w:rPr>
       </w:pPr>
-      <w:bookmarkStart w:id="129" w:name="_Ref349774109"/>
-      <w:bookmarkStart w:id="130" w:name="_Toc349843688"/>
-      <w:bookmarkStart w:id="131" w:name="_Toc349849279"/>
-      <w:bookmarkStart w:id="132" w:name="_Toc492544592"/>
+      <w:bookmarkStart w:id="130" w:name="_Ref349774109"/>
+      <w:bookmarkStart w:id="131" w:name="_Toc349843688"/>
+      <w:bookmarkStart w:id="132" w:name="_Toc349849279"/>
+      <w:bookmarkStart w:id="133" w:name="_Toc492544592"/>
       <w:r>
         <w:rPr>
           <w:lang w:val="en-US"/>
         </w:rPr>
         <w:t>Examples of Application</w:t>
       </w:r>
-      <w:bookmarkEnd w:id="129"/>
       <w:bookmarkEnd w:id="130"/>
       <w:bookmarkEnd w:id="131"/>
       <w:bookmarkEnd w:id="132"/>
+      <w:bookmarkEnd w:id="133"/>
     </w:p>
     <w:p>
       <w:pPr>
@@ -14238,18 +14352,18 @@
           <w:lang w:val="en-US"/>
         </w:rPr>
       </w:pPr>
-      <w:bookmarkStart w:id="133" w:name="_Toc349843689"/>
-      <w:bookmarkStart w:id="134" w:name="_Toc349849280"/>
-      <w:bookmarkStart w:id="135" w:name="_Toc492544593"/>
+      <w:bookmarkStart w:id="134" w:name="_Toc349843689"/>
+      <w:bookmarkStart w:id="135" w:name="_Toc349849280"/>
+      <w:bookmarkStart w:id="136" w:name="_Toc492544593"/>
       <w:r>
         <w:rPr>
           <w:lang w:val="en-US"/>
         </w:rPr>
         <w:t>Mybino</w:t>
       </w:r>
-      <w:bookmarkEnd w:id="133"/>
       <w:bookmarkEnd w:id="134"/>
       <w:bookmarkEnd w:id="135"/>
+      <w:bookmarkEnd w:id="136"/>
     </w:p>
     <w:p>
       <w:pPr>
@@ -14531,18 +14645,18 @@
           <w:lang w:val="en-US"/>
         </w:rPr>
       </w:pPr>
-      <w:bookmarkStart w:id="136" w:name="_Toc349843690"/>
-      <w:bookmarkStart w:id="137" w:name="_Toc349849281"/>
-      <w:bookmarkStart w:id="138" w:name="_Toc492544594"/>
+      <w:bookmarkStart w:id="137" w:name="_Toc349843690"/>
+      <w:bookmarkStart w:id="138" w:name="_Toc349849281"/>
+      <w:bookmarkStart w:id="139" w:name="_Toc492544594"/>
       <w:r>
         <w:rPr>
           <w:lang w:val="en-US"/>
         </w:rPr>
         <w:t>IRCAM Spat (Max version)</w:t>
       </w:r>
-      <w:bookmarkEnd w:id="136"/>
       <w:bookmarkEnd w:id="137"/>
       <w:bookmarkEnd w:id="138"/>
+      <w:bookmarkEnd w:id="139"/>
     </w:p>
     <w:p>
       <w:pPr>
@@ -14913,18 +15027,18 @@
           <w:lang w:val="en-US"/>
         </w:rPr>
       </w:pPr>
-      <w:bookmarkStart w:id="139" w:name="_Toc349843691"/>
-      <w:bookmarkStart w:id="140" w:name="_Toc349849282"/>
-      <w:bookmarkStart w:id="141" w:name="_Toc492544595"/>
+      <w:bookmarkStart w:id="140" w:name="_Toc349843691"/>
+      <w:bookmarkStart w:id="141" w:name="_Toc349849282"/>
+      <w:bookmarkStart w:id="142" w:name="_Toc492544595"/>
       <w:r>
         <w:rPr>
           <w:lang w:val="en-US"/>
         </w:rPr>
         <w:t>Reaper and Ambix</w:t>
       </w:r>
-      <w:bookmarkEnd w:id="139"/>
       <w:bookmarkEnd w:id="140"/>
       <w:bookmarkEnd w:id="141"/>
+      <w:bookmarkEnd w:id="142"/>
     </w:p>
     <w:p>
       <w:pPr>
@@ -15085,16 +15199,16 @@
           <w:lang w:val="en-US"/>
         </w:rPr>
       </w:pPr>
-      <w:bookmarkStart w:id="142" w:name="_Toc349843692"/>
-      <w:bookmarkStart w:id="143" w:name="_Toc349849283"/>
-      <w:bookmarkStart w:id="144" w:name="_Toc492544596"/>
+      <w:bookmarkStart w:id="143" w:name="_Toc349843692"/>
+      <w:bookmarkStart w:id="144" w:name="_Toc349849283"/>
+      <w:bookmarkStart w:id="145" w:name="_Toc492544596"/>
       <w:r>
         <w:rPr>
           <w:lang w:val="en-US"/>
         </w:rPr>
         <w:t xml:space="preserve">Configure </w:t>
       </w:r>
-      <w:bookmarkEnd w:id="142"/>
+      <w:bookmarkEnd w:id="143"/>
       <w:r>
         <w:rPr>
           <w:i/>
@@ -15102,8 +15216,8 @@
         </w:rPr>
         <w:t>hedrotReceiver</w:t>
       </w:r>
-      <w:bookmarkEnd w:id="143"/>
       <w:bookmarkEnd w:id="144"/>
+      <w:bookmarkEnd w:id="145"/>
     </w:p>
     <w:p>
       <w:pPr>
@@ -15327,7 +15441,7 @@
                     </pic:cNvPicPr>
                   </pic:nvPicPr>
                   <pic:blipFill rotWithShape="1">
-                    <a:blip r:embed="rId26">
+                    <a:blip r:embed="rId25">
                       <a:extLst>
                         <a:ext uri="{28A0092B-C50C-407E-A947-70E740481C1C}">
                           <a14:useLocalDpi xmlns:a14="http://schemas.microsoft.com/office/drawing/2010/main" val="0"/>
@@ -15376,18 +15490,18 @@
           <w:lang w:val="en-US"/>
         </w:rPr>
       </w:pPr>
-      <w:bookmarkStart w:id="145" w:name="_Toc349843693"/>
-      <w:bookmarkStart w:id="146" w:name="_Toc349849284"/>
-      <w:bookmarkStart w:id="147" w:name="_Toc492544597"/>
+      <w:bookmarkStart w:id="146" w:name="_Toc349843693"/>
+      <w:bookmarkStart w:id="147" w:name="_Toc349849284"/>
+      <w:bookmarkStart w:id="148" w:name="_Toc492544597"/>
       <w:r>
         <w:rPr>
           <w:lang w:val="en-US"/>
         </w:rPr>
         <w:t>Configure Reaper</w:t>
       </w:r>
-      <w:bookmarkEnd w:id="145"/>
       <w:bookmarkEnd w:id="146"/>
       <w:bookmarkEnd w:id="147"/>
+      <w:bookmarkEnd w:id="148"/>
     </w:p>
     <w:p>
       <w:pPr>
@@ -15461,7 +15575,7 @@
                     </pic:cNvPicPr>
                   </pic:nvPicPr>
                   <pic:blipFill rotWithShape="1">
-                    <a:blip r:embed="rId27">
+                    <a:blip r:embed="rId26">
                       <a:extLst>
                         <a:ext uri="{28A0092B-C50C-407E-A947-70E740481C1C}">
                           <a14:useLocalDpi xmlns:a14="http://schemas.microsoft.com/office/drawing/2010/main" val="0"/>
@@ -15503,8 +15617,8 @@
           <w:lang w:val="en-US"/>
         </w:rPr>
       </w:pPr>
-      <w:bookmarkStart w:id="148" w:name="_Toc349849285"/>
-      <w:bookmarkStart w:id="149" w:name="_Toc492544598"/>
+      <w:bookmarkStart w:id="149" w:name="_Toc349849285"/>
+      <w:bookmarkStart w:id="150" w:name="_Toc492544598"/>
       <w:r>
         <w:rPr>
           <w:lang w:val="en-US"/>
@@ -15524,8 +15638,8 @@
         </w:rPr>
         <w:t xml:space="preserve"> with ambix_rotator</w:t>
       </w:r>
-      <w:bookmarkEnd w:id="148"/>
       <w:bookmarkEnd w:id="149"/>
+      <w:bookmarkEnd w:id="150"/>
     </w:p>
     <w:p>
       <w:pPr>
@@ -15700,7 +15814,7 @@
                                           </pic:cNvPicPr>
                                         </pic:nvPicPr>
                                         <pic:blipFill>
-                                          <a:blip r:embed="rId28">
+                                          <a:blip r:embed="rId27">
                                             <a:extLst>
                                               <a:ext uri="{28A0092B-C50C-407E-A947-70E740481C1C}">
                                                 <a14:useLocalDpi xmlns:a14="http://schemas.microsoft.com/office/drawing/2010/main" val="0"/>
@@ -15740,7 +15854,7 @@
                                 <w:lang w:val="en-US"/>
                               </w:rPr>
                             </w:pPr>
-                            <w:bookmarkStart w:id="150" w:name="_Ref349845589"/>
+                            <w:bookmarkStart w:id="151" w:name="_Ref349845589"/>
                             <w:r>
                               <w:rPr>
                                 <w:lang w:val="en-US"/>
@@ -15772,7 +15886,7 @@
                               </w:rPr>
                               <w:fldChar w:fldCharType="end"/>
                             </w:r>
-                            <w:bookmarkEnd w:id="150"/>
+                            <w:bookmarkEnd w:id="151"/>
                             <w:r>
                               <w:rPr>
                                 <w:lang w:val="en-US"/>
@@ -15801,9 +15915,9 @@
               </wp:anchor>
             </w:drawing>
           </mc:Choice>
-          <mc:Fallback xmlns:w16se="http://schemas.microsoft.com/office/word/2015/wordml/symex" xmlns:w16cid="http://schemas.microsoft.com/office/word/2016/wordml/cid" xmlns:w15="http://schemas.microsoft.com/office/word/2012/wordml" xmlns:am3d="http://schemas.microsoft.com/office/drawing/2017/model3d" xmlns:aink="http://schemas.microsoft.com/office/drawing/2016/ink" xmlns:cx8="http://schemas.microsoft.com/office/drawing/2016/5/14/chartex" xmlns:cx7="http://schemas.microsoft.com/office/drawing/2016/5/13/chartex" xmlns:cx6="http://schemas.microsoft.com/office/drawing/2016/5/12/chartex" xmlns:cx5="http://schemas.microsoft.com/office/drawing/2016/5/11/chartex" xmlns:cx4="http://schemas.microsoft.com/office/drawing/2016/5/10/chartex" xmlns:cx3="http://schemas.microsoft.com/office/drawing/2016/5/9/chartex" xmlns:cx2="http://schemas.microsoft.com/office/drawing/2015/10/21/chartex" xmlns:cx1="http://schemas.microsoft.com/office/drawing/2015/9/8/chartex" xmlns:cx="http://schemas.microsoft.com/office/drawing/2014/chartex">
+          <mc:Fallback>
             <w:pict>
-              <v:shape w14:anchorId="7481F141" id="Text Box 18" o:spid="_x0000_s1030" type="#_x0000_t202" style="position:absolute;left:0;text-align:left;margin-left:0;margin-top:77.8pt;width:415pt;height:287.75pt;z-index:251661824;visibility:visible;mso-wrap-style:none;mso-wrap-distance-left:9pt;mso-wrap-distance-top:0;mso-wrap-distance-right:9pt;mso-wrap-distance-bottom:0;mso-position-horizontal:absolute;mso-position-horizontal-relative:text;mso-position-vertical:absolute;mso-position-vertical-relative:text;v-text-anchor:top" o:gfxdata="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" filled="f" stroked="f">
+              <v:shape id="Text Box 18" o:spid="_x0000_s1030" type="#_x0000_t202" style="position:absolute;left:0;text-align:left;margin-left:0;margin-top:77.8pt;width:415pt;height:287.75pt;z-index:251661824;visibility:visible;mso-wrap-style:none;mso-wrap-distance-left:9pt;mso-wrap-distance-top:0;mso-wrap-distance-right:9pt;mso-wrap-distance-bottom:0;mso-position-horizontal:absolute;mso-position-horizontal-relative:text;mso-position-vertical:absolute;mso-position-vertical-relative:text;v-text-anchor:top" o:gfxdata="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" filled="f" stroked="f">
                 <v:textbox style="mso-fit-shape-to-text:t">
                   <w:txbxContent>
                     <w:p>
@@ -15833,7 +15947,7 @@
                                     </pic:cNvPicPr>
                                   </pic:nvPicPr>
                                   <pic:blipFill>
-                                    <a:blip r:embed="rId29">
+                                    <a:blip r:embed="rId27">
                                       <a:extLst>
                                         <a:ext uri="{28A0092B-C50C-407E-A947-70E740481C1C}">
                                           <a14:useLocalDpi xmlns:a14="http://schemas.microsoft.com/office/drawing/2010/main" val="0"/>
@@ -16197,8 +16311,8 @@
       </w:r>
     </w:p>
     <w:sectPr>
-      <w:footerReference w:type="even" r:id="rId30"/>
-      <w:footerReference w:type="default" r:id="rId31"/>
+      <w:footerReference w:type="even" r:id="rId28"/>
+      <w:footerReference w:type="default" r:id="rId29"/>
       <w:pgSz w:w="11900" w:h="16840"/>
       <w:pgMar w:top="1440" w:right="1800" w:bottom="1440" w:left="1800" w:header="708" w:footer="708" w:gutter="0"/>
       <w:cols w:space="708"/>
@@ -16298,7 +16412,7 @@
         <w:rStyle w:val="PageNumber"/>
         <w:noProof/>
       </w:rPr>
-      <w:t>14</w:t>
+      <w:t>2</w:t>
     </w:r>
     <w:r>
       <w:rPr>
@@ -21654,7 +21768,7 @@
 </file>
 
 <file path=customXml/itemProps1.xml><?xml version="1.0" encoding="utf-8"?>
-<ds:datastoreItem xmlns:ds="http://schemas.openxmlformats.org/officeDocument/2006/customXml" ds:itemID="{23EA05FF-45A9-6540-BBD4-B8D9C172EECA}">
+<ds:datastoreItem xmlns:ds="http://schemas.openxmlformats.org/officeDocument/2006/customXml" ds:itemID="{2620EC33-56B3-F54A-BAC5-69BF91FA0649}">
   <ds:schemaRefs>
     <ds:schemaRef ds:uri="http://schemas.openxmlformats.org/officeDocument/2006/bibliography"/>
   </ds:schemaRefs>

</xml_diff>

<commit_message>
added specific gyroscope-only estimation method
</commit_message>
<xml_diff>
--- a/doc/hedrot user manual.docx
+++ b/doc/hedrot user manual.docx
@@ -99,8 +99,6 @@
         </w:rPr>
         <w:t>Version 1.3</w:t>
       </w:r>
-      <w:bookmarkStart w:id="1" w:name="_GoBack"/>
-      <w:bookmarkEnd w:id="1"/>
       <w:r>
         <w:rPr>
           <w:lang w:val="en-US"/>
@@ -3759,49 +3757,49 @@
           <w:lang w:val="en-US"/>
         </w:rPr>
       </w:pPr>
-      <w:bookmarkStart w:id="2" w:name="_Toc492544557"/>
-      <w:bookmarkStart w:id="3" w:name="_Ref349772303"/>
-      <w:bookmarkStart w:id="4" w:name="_Toc349843654"/>
-      <w:bookmarkStart w:id="5" w:name="_Toc349849245"/>
+      <w:bookmarkStart w:id="1" w:name="_Toc492544557"/>
+      <w:bookmarkStart w:id="2" w:name="_Ref349772303"/>
+      <w:bookmarkStart w:id="3" w:name="_Toc349843654"/>
+      <w:bookmarkStart w:id="4" w:name="_Toc349849245"/>
       <w:r>
         <w:rPr>
           <w:lang w:val="en-US"/>
         </w:rPr>
         <w:t>Preliminary notes</w:t>
       </w:r>
+      <w:bookmarkEnd w:id="1"/>
+    </w:p>
+    <w:p>
+      <w:pPr>
+        <w:rPr>
+          <w:lang w:val="en-US"/>
+        </w:rPr>
+      </w:pPr>
+      <w:r>
+        <w:rPr>
+          <w:lang w:val="en-US"/>
+        </w:rPr>
+        <w:t>The present documentation is not completely up-to-date regarding calibration! As a matter-of-fact, the calibration routines for the magnetometer and the accelerometer were completely rewritten (and work much better) in version 1.2 of hedrot. This version introduces also the ability to calibrate the magnetometer in real-time (avoiding thus the need for an explicit calibration before each use). This is still experimental and not completely bug-free, but very promising!</w:t>
+      </w:r>
+    </w:p>
+    <w:p>
+      <w:pPr>
+        <w:pStyle w:val="Heading1"/>
+        <w:rPr>
+          <w:lang w:val="en-US"/>
+        </w:rPr>
+      </w:pPr>
+      <w:bookmarkStart w:id="5" w:name="_Toc492544558"/>
+      <w:r>
+        <w:rPr>
+          <w:lang w:val="en-US"/>
+        </w:rPr>
+        <w:t>Quick start</w:t>
+      </w:r>
       <w:bookmarkEnd w:id="2"/>
-    </w:p>
-    <w:p>
-      <w:pPr>
-        <w:rPr>
-          <w:lang w:val="en-US"/>
-        </w:rPr>
-      </w:pPr>
-      <w:r>
-        <w:rPr>
-          <w:lang w:val="en-US"/>
-        </w:rPr>
-        <w:t>The present documentation is not completely up-to-date regarding calibration! As a matter-of-fact, the calibration routines for the magnetometer and the accelerometer were completely rewritten (and work much better) in version 1.2 of hedrot. This version introduces also the ability to calibrate the magnetometer in real-time (avoiding thus the need for an explicit calibration before each use). This is still experimental and not completely bug-free, but very promising!</w:t>
-      </w:r>
-    </w:p>
-    <w:p>
-      <w:pPr>
-        <w:pStyle w:val="Heading1"/>
-        <w:rPr>
-          <w:lang w:val="en-US"/>
-        </w:rPr>
-      </w:pPr>
-      <w:bookmarkStart w:id="6" w:name="_Toc492544558"/>
-      <w:r>
-        <w:rPr>
-          <w:lang w:val="en-US"/>
-        </w:rPr>
-        <w:t>Quick start</w:t>
-      </w:r>
       <w:bookmarkEnd w:id="3"/>
       <w:bookmarkEnd w:id="4"/>
       <w:bookmarkEnd w:id="5"/>
-      <w:bookmarkEnd w:id="6"/>
     </w:p>
     <w:p>
       <w:pPr>
@@ -4560,7 +4558,81 @@
         <w:rPr>
           <w:lang w:val="en-US"/>
         </w:rPr>
-        <w:t xml:space="preserve">: double-check if the magnetometer is properly calibrated. If it seems impossible to calibrate it, it probably means that the magnetic and/or ferromagnetic interferences are too strong =&gt; in this case use hedrot without the magnetometer (set the Max Beta parameter to 0). More information in the </w:t>
+        <w:t>: double-check if the magnetometer is properly calibrated. If it seems impossible to calibrate it, it probably means that the magnetic and/or ferromagnetic interferences are too strong =&gt; in this case use hedrot without the magnetometer (</w:t>
+      </w:r>
+      <w:r>
+        <w:rPr>
+          <w:lang w:val="en-US"/>
+        </w:rPr>
+        <w:t>set the estimation method to "gyroscope-only"</w:t>
+      </w:r>
+      <w:r>
+        <w:rPr>
+          <w:lang w:val="en-US"/>
+        </w:rPr>
+        <w:t xml:space="preserve">). More information </w:t>
+      </w:r>
+      <w:r>
+        <w:rPr>
+          <w:lang w:val="en-US"/>
+        </w:rPr>
+        <w:t xml:space="preserve">in page </w:t>
+      </w:r>
+      <w:r>
+        <w:rPr>
+          <w:lang w:val="en-US"/>
+        </w:rPr>
+        <w:fldChar w:fldCharType="begin"/>
+      </w:r>
+      <w:r>
+        <w:rPr>
+          <w:lang w:val="en-US"/>
+        </w:rPr>
+        <w:instrText xml:space="preserve"> PAGEREF _Ref378877741 \h </w:instrText>
+      </w:r>
+      <w:r>
+        <w:rPr>
+          <w:lang w:val="en-US"/>
+        </w:rPr>
+      </w:r>
+      <w:r>
+        <w:rPr>
+          <w:lang w:val="en-US"/>
+        </w:rPr>
+        <w:fldChar w:fldCharType="separate"/>
+      </w:r>
+      <w:r>
+        <w:rPr>
+          <w:noProof/>
+          <w:lang w:val="en-US"/>
+        </w:rPr>
+        <w:t>15</w:t>
+      </w:r>
+      <w:r>
+        <w:rPr>
+          <w:lang w:val="en-US"/>
+        </w:rPr>
+        <w:fldChar w:fldCharType="end"/>
+      </w:r>
+      <w:r>
+        <w:rPr>
+          <w:lang w:val="en-US"/>
+        </w:rPr>
+        <w:t xml:space="preserve"> </w:t>
+      </w:r>
+      <w:bookmarkStart w:id="6" w:name="_GoBack"/>
+      <w:bookmarkEnd w:id="6"/>
+      <w:r>
+        <w:rPr>
+          <w:lang w:val="en-US"/>
+        </w:rPr>
+        <w:t xml:space="preserve">as well as </w:t>
+      </w:r>
+      <w:r>
+        <w:rPr>
+          <w:lang w:val="en-US"/>
+        </w:rPr>
+        <w:t xml:space="preserve">in the </w:t>
       </w:r>
       <w:r>
         <w:rPr>
@@ -5590,7 +5662,7 @@
                                     </pic:cNvPicPr>
                                   </pic:nvPicPr>
                                   <pic:blipFill>
-                                    <a:blip r:embed="rId13">
+                                    <a:blip r:embed="rId14">
                                       <a:extLst>
                                         <a:ext uri="{28A0092B-C50C-407E-A947-70E740481C1C}">
                                           <a14:useLocalDpi xmlns:a14="http://schemas.microsoft.com/office/drawing/2010/main" val="0"/>
@@ -5714,7 +5786,7 @@
         </w:rPr>
         <w:t>Part of code is derived from Sebastian Madgwick's open-source gradient descent angle estimation algorithm (</w:t>
       </w:r>
-      <w:hyperlink r:id="rId14" w:history="1">
+      <w:hyperlink r:id="rId15" w:history="1">
         <w:r>
           <w:rPr>
             <w:rStyle w:val="Hyperlink"/>
@@ -6078,14 +6150,7 @@
           <w:rFonts w:eastAsia="Times New Roman" w:cs="Times New Roman"/>
           <w:lang w:val="en-US"/>
         </w:rPr>
-        <w:t>magnetometer</w:t>
-      </w:r>
-      <w:r>
-        <w:rPr>
-          <w:rFonts w:eastAsia="Times New Roman" w:cs="Times New Roman"/>
-          <w:lang w:val="en-US"/>
-        </w:rPr>
-        <w:t xml:space="preserve"> </w:t>
+        <w:t xml:space="preserve">magnetometer </w:t>
       </w:r>
     </w:p>
     <w:p>
@@ -6293,7 +6358,7 @@
         </w:rPr>
         <w:t xml:space="preserve"> (called "Windows Serial Installer" on </w:t>
       </w:r>
-      <w:hyperlink r:id="rId15" w:history="1">
+      <w:hyperlink r:id="rId16" w:history="1">
         <w:r>
           <w:rPr>
             <w:rStyle w:val="Hyperlink"/>
@@ -8100,7 +8165,7 @@
                     </pic:cNvPicPr>
                   </pic:nvPicPr>
                   <pic:blipFill>
-                    <a:blip r:embed="rId16" cstate="print">
+                    <a:blip r:embed="rId17" cstate="print">
                       <a:extLst>
                         <a:ext uri="{28A0092B-C50C-407E-A947-70E740481C1C}">
                           <a14:useLocalDpi xmlns:a14="http://schemas.microsoft.com/office/drawing/2010/main"/>
@@ -8182,7 +8247,7 @@
                     </pic:cNvPicPr>
                   </pic:nvPicPr>
                   <pic:blipFill>
-                    <a:blip r:embed="rId17">
+                    <a:blip r:embed="rId18">
                       <a:extLst>
                         <a:ext uri="{28A0092B-C50C-407E-A947-70E740481C1C}">
                           <a14:useLocalDpi xmlns:a14="http://schemas.microsoft.com/office/drawing/2010/main"/>
@@ -8388,7 +8453,7 @@
                     </pic:cNvPicPr>
                   </pic:nvPicPr>
                   <pic:blipFill>
-                    <a:blip r:embed="rId18" cstate="print">
+                    <a:blip r:embed="rId19" cstate="print">
                       <a:extLst>
                         <a:ext uri="{28A0092B-C50C-407E-A947-70E740481C1C}">
                           <a14:useLocalDpi xmlns:a14="http://schemas.microsoft.com/office/drawing/2010/main"/>
@@ -8513,7 +8578,7 @@
                     </pic:cNvPicPr>
                   </pic:nvPicPr>
                   <pic:blipFill>
-                    <a:blip r:embed="rId19" cstate="print">
+                    <a:blip r:embed="rId20" cstate="print">
                       <a:extLst>
                         <a:ext uri="{28A0092B-C50C-407E-A947-70E740481C1C}">
                           <a14:useLocalDpi xmlns:a14="http://schemas.microsoft.com/office/drawing/2010/main"/>
@@ -8635,7 +8700,7 @@
                     </pic:cNvPicPr>
                   </pic:nvPicPr>
                   <pic:blipFill>
-                    <a:blip r:embed="rId20" cstate="print">
+                    <a:blip r:embed="rId21" cstate="print">
                       <a:extLst>
                         <a:ext uri="{28A0092B-C50C-407E-A947-70E740481C1C}">
                           <a14:useLocalDpi xmlns:a14="http://schemas.microsoft.com/office/drawing/2010/main" val="0"/>
@@ -8738,7 +8803,7 @@
                     </pic:cNvPicPr>
                   </pic:nvPicPr>
                   <pic:blipFill>
-                    <a:blip r:embed="rId21" cstate="print">
+                    <a:blip r:embed="rId22" cstate="print">
                       <a:extLst>
                         <a:ext uri="{28A0092B-C50C-407E-A947-70E740481C1C}">
                           <a14:useLocalDpi xmlns:a14="http://schemas.microsoft.com/office/drawing/2010/main" val="0"/>
@@ -8881,7 +8946,7 @@
         </w:rPr>
         <w:t xml:space="preserve">...on Teensy's website </w:t>
       </w:r>
-      <w:hyperlink r:id="rId22" w:history="1">
+      <w:hyperlink r:id="rId23" w:history="1">
         <w:r>
           <w:rPr>
             <w:rStyle w:val="Hyperlink"/>
@@ -12217,6 +12282,7 @@
       <w:bookmarkStart w:id="115" w:name="_Toc349843684"/>
       <w:bookmarkStart w:id="116" w:name="_Toc349849275"/>
       <w:bookmarkStart w:id="117" w:name="_Toc492544588"/>
+      <w:bookmarkStart w:id="118" w:name="_Ref378877741"/>
       <w:r>
         <w:rPr>
           <w:lang w:val="en-US"/>
@@ -12226,6 +12292,7 @@
       <w:bookmarkEnd w:id="115"/>
       <w:bookmarkEnd w:id="116"/>
       <w:bookmarkEnd w:id="117"/>
+      <w:bookmarkEnd w:id="118"/>
     </w:p>
     <w:p>
       <w:pPr>
@@ -12388,38 +12455,92 @@
         <w:rPr>
           <w:lang w:val="en-US"/>
         </w:rPr>
-        <w:t>The "</w:t>
-      </w:r>
-      <w:r>
-        <w:rPr>
-          <w:b/>
-          <w:lang w:val="en-US"/>
-        </w:rPr>
-        <w:t>accelerometer low-pass filter time constant</w:t>
-      </w:r>
-      <w:r>
-        <w:rPr>
-          <w:lang w:val="en-US"/>
-        </w:rPr>
-        <w:t xml:space="preserve">" (default </w:t>
-      </w:r>
-      <w:r>
-        <w:rPr>
-          <w:lang w:val="en-US"/>
-        </w:rPr>
-        <w:t xml:space="preserve">value </w:t>
-      </w:r>
-      <w:r>
-        <w:rPr>
-          <w:lang w:val="en-US"/>
-        </w:rPr>
-        <w:t xml:space="preserve">0.01 s) reduces the background noise of the output data of the accelerometer. </w:t>
-      </w:r>
-      <w:r>
-        <w:rPr>
-          <w:lang w:val="en-US"/>
-        </w:rPr>
-        <w:t>It should remain small, otherwise latency will be introduced</w:t>
+        <w:t xml:space="preserve">two </w:t>
+      </w:r>
+      <w:r>
+        <w:rPr>
+          <w:b/>
+          <w:lang w:val="en-US"/>
+        </w:rPr>
+        <w:t>estimation methods</w:t>
+      </w:r>
+      <w:r>
+        <w:rPr>
+          <w:lang w:val="en-US"/>
+        </w:rPr>
+        <w:t xml:space="preserve"> may be chosen:</w:t>
+      </w:r>
+    </w:p>
+    <w:p>
+      <w:pPr>
+        <w:pStyle w:val="ListParagraph"/>
+        <w:numPr>
+          <w:ilvl w:val="1"/>
+          <w:numId w:val="23"/>
+        </w:numPr>
+        <w:rPr>
+          <w:lang w:val="en-US"/>
+        </w:rPr>
+      </w:pPr>
+      <w:r>
+        <w:rPr>
+          <w:lang w:val="en-US"/>
+        </w:rPr>
+        <w:t>the gradient descent method by Sebastian Madgwick, using all 3 sensors, complex, leads to good and stable results if all sensors are well calibrated</w:t>
+      </w:r>
+    </w:p>
+    <w:p>
+      <w:pPr>
+        <w:pStyle w:val="ListParagraph"/>
+        <w:numPr>
+          <w:ilvl w:val="1"/>
+          <w:numId w:val="23"/>
+        </w:numPr>
+        <w:rPr>
+          <w:lang w:val="en-US"/>
+        </w:rPr>
+      </w:pPr>
+      <w:r>
+        <w:rPr>
+          <w:lang w:val="en-US"/>
+        </w:rPr>
+        <w:t>the "gyroscope-only" method is a simple integration of the gyroscope data. I</w:t>
+      </w:r>
+      <w:r>
+        <w:rPr>
+          <w:lang w:val="en-US"/>
+        </w:rPr>
+        <w:t>t's the best choice for</w:t>
+      </w:r>
+      <w:r>
+        <w:rPr>
+          <w:lang w:val="en-US"/>
+        </w:rPr>
+        <w:t xml:space="preserve"> some </w:t>
+      </w:r>
+      <w:r>
+        <w:rPr>
+          <w:lang w:val="en-US"/>
+        </w:rPr>
+        <w:t>critical cases where the magnetometer does not provide reliable information.</w:t>
+      </w:r>
+      <w:r>
+        <w:rPr>
+          <w:lang w:val="en-US"/>
+        </w:rPr>
+        <w:t xml:space="preserve"> The drawback is </w:t>
+      </w:r>
+      <w:r>
+        <w:rPr>
+          <w:lang w:val="en-US"/>
+        </w:rPr>
+        <w:t>offset drift</w:t>
+      </w:r>
+      <w:r>
+        <w:rPr>
+          <w:lang w:val="en-US"/>
+        </w:rPr>
+        <w:t>: the reference position may drift with the time, especially in case of rapid movements, and the head tracker may need to be recentered every now and then</w:t>
       </w:r>
     </w:p>
     <w:p>
@@ -12437,274 +12558,38 @@
         <w:rPr>
           <w:lang w:val="en-US"/>
         </w:rPr>
-        <w:t>"</w:t>
-      </w:r>
-      <w:r>
-        <w:rPr>
-          <w:b/>
-          <w:lang w:val="en-US"/>
-        </w:rPr>
-        <w:t>Gradient Descent: max Beta</w:t>
-      </w:r>
-      <w:r>
-        <w:rPr>
-          <w:lang w:val="en-US"/>
-        </w:rPr>
-        <w:t xml:space="preserve">" </w:t>
-      </w:r>
-      <w:r>
-        <w:rPr>
-          <w:lang w:val="en-US"/>
-        </w:rPr>
-        <w:t xml:space="preserve">(default value 2.5) </w:t>
-      </w:r>
-      <w:r>
-        <w:rPr>
-          <w:lang w:val="en-US"/>
-        </w:rPr>
-        <w:t>and "</w:t>
-      </w:r>
-      <w:r>
-        <w:rPr>
-          <w:b/>
-          <w:lang w:val="en-US"/>
-        </w:rPr>
-        <w:t>Gradient Descent: Beta variation according to movement</w:t>
-      </w:r>
-      <w:r>
-        <w:rPr>
-          <w:lang w:val="en-US"/>
-        </w:rPr>
-        <w:t xml:space="preserve">" </w:t>
-      </w:r>
-      <w:r>
-        <w:rPr>
-          <w:lang w:val="en-US"/>
-        </w:rPr>
-        <w:t xml:space="preserve">(default value 1) </w:t>
-      </w:r>
-      <w:r>
-        <w:rPr>
-          <w:lang w:val="en-US"/>
-        </w:rPr>
-        <w:t xml:space="preserve">determine how the main parameter "Beta" of </w:t>
-      </w:r>
-      <w:r>
-        <w:rPr>
-          <w:lang w:val="en-US"/>
-        </w:rPr>
-        <w:t xml:space="preserve">Sebastian Magdwick's algorithm </w:t>
-      </w:r>
-      <w:r>
-        <w:rPr>
-          <w:lang w:val="en-US"/>
-        </w:rPr>
-        <w:t xml:space="preserve">(see </w:t>
-      </w:r>
-      <w:r>
-        <w:rPr>
-          <w:lang w:val="en-US"/>
-        </w:rPr>
-        <w:t xml:space="preserve">Technical Note </w:t>
-      </w:r>
-      <w:r>
-        <w:rPr>
-          <w:lang w:val="en-US"/>
-        </w:rPr>
-        <w:t>below)</w:t>
-      </w:r>
-      <w:r>
-        <w:rPr>
-          <w:lang w:val="en-US"/>
-        </w:rPr>
-        <w:t xml:space="preserve">. </w:t>
-      </w:r>
-    </w:p>
-    <w:p>
-      <w:pPr>
-        <w:ind w:left="360"/>
-        <w:rPr>
-          <w:lang w:val="en-US"/>
-        </w:rPr>
-      </w:pPr>
-    </w:p>
-    <w:p>
-      <w:pPr>
-        <w:ind w:left="360"/>
-        <w:rPr>
-          <w:lang w:val="en-US"/>
-        </w:rPr>
-      </w:pPr>
-      <w:r>
-        <w:rPr>
-          <w:lang w:val="en-US"/>
-        </w:rPr>
-        <w:t>The 3 next settings aim at adapting the</w:t>
-      </w:r>
-      <w:r>
-        <w:rPr>
-          <w:lang w:val="en-US"/>
-        </w:rPr>
-        <w:t xml:space="preserve"> </w:t>
-      </w:r>
-      <w:r>
-        <w:rPr>
-          <w:lang w:val="en-US"/>
-        </w:rPr>
-        <w:t>coordinate system</w:t>
-      </w:r>
-      <w:r>
-        <w:rPr>
-          <w:lang w:val="en-US"/>
-        </w:rPr>
-        <w:t>,</w:t>
-      </w:r>
-      <w:r>
-        <w:rPr>
-          <w:lang w:val="en-US"/>
-        </w:rPr>
-        <w:t xml:space="preserve"> </w:t>
-      </w:r>
-      <w:r>
-        <w:rPr>
-          <w:lang w:val="en-US"/>
-        </w:rPr>
-        <w:t xml:space="preserve">output angles and quaternions to the most </w:t>
-      </w:r>
-      <w:r>
-        <w:rPr>
-          <w:lang w:val="en-US"/>
-        </w:rPr>
-        <w:t>current cases</w:t>
-      </w:r>
-      <w:r>
-        <w:rPr>
-          <w:lang w:val="en-US"/>
-        </w:rPr>
-        <w:t xml:space="preserve"> </w:t>
-      </w:r>
-      <w:r>
-        <w:rPr>
-          <w:lang w:val="en-US"/>
-        </w:rPr>
-        <w:t xml:space="preserve">that can be found in the usual audio renderers (see part </w:t>
-      </w:r>
-      <w:r>
-        <w:rPr>
-          <w:b/>
-          <w:lang w:val="en-US"/>
-        </w:rPr>
-        <w:fldChar w:fldCharType="begin"/>
-      </w:r>
-      <w:r>
-        <w:rPr>
-          <w:b/>
-          <w:lang w:val="en-US"/>
-        </w:rPr>
-        <w:instrText xml:space="preserve"> REF _Ref349774109 \r \h </w:instrText>
-      </w:r>
-      <w:r>
-        <w:rPr>
-          <w:rFonts w:eastAsia="Times New Roman" w:cs="Times New Roman"/>
-          <w:b/>
-          <w:lang w:val="en-US"/>
-        </w:rPr>
-        <w:instrText xml:space="preserve">\* Charformat </w:instrText>
-      </w:r>
-      <w:r>
-        <w:rPr>
-          <w:b/>
-          <w:lang w:val="en-US"/>
-        </w:rPr>
-      </w:r>
-      <w:r>
-        <w:rPr>
-          <w:b/>
-          <w:lang w:val="en-US"/>
-        </w:rPr>
-        <w:fldChar w:fldCharType="separate"/>
-      </w:r>
-      <w:r>
-        <w:rPr>
-          <w:b/>
-          <w:lang w:val="en-US"/>
-        </w:rPr>
-        <w:t>9)</w:t>
-      </w:r>
-      <w:r>
-        <w:rPr>
-          <w:b/>
-          <w:lang w:val="en-US"/>
-        </w:rPr>
-        <w:fldChar w:fldCharType="end"/>
-      </w:r>
-      <w:r>
-        <w:rPr>
-          <w:b/>
-          <w:lang w:val="en-US"/>
-        </w:rPr>
-        <w:t xml:space="preserve"> </w:t>
-      </w:r>
-      <w:r>
-        <w:rPr>
-          <w:b/>
-          <w:lang w:val="en-US"/>
-        </w:rPr>
-        <w:fldChar w:fldCharType="begin"/>
-      </w:r>
-      <w:r>
-        <w:rPr>
-          <w:b/>
-          <w:lang w:val="en-US"/>
-        </w:rPr>
-        <w:instrText xml:space="preserve"> REF _Ref349774109 \h </w:instrText>
-      </w:r>
-      <w:r>
-        <w:rPr>
-          <w:rFonts w:eastAsia="Times New Roman" w:cs="Times New Roman"/>
-          <w:b/>
-          <w:lang w:val="en-US"/>
-        </w:rPr>
-        <w:instrText xml:space="preserve">\* Charformat </w:instrText>
-      </w:r>
-      <w:r>
-        <w:rPr>
-          <w:b/>
-          <w:lang w:val="en-US"/>
-        </w:rPr>
-      </w:r>
-      <w:r>
-        <w:rPr>
-          <w:b/>
-          <w:lang w:val="en-US"/>
-        </w:rPr>
-        <w:fldChar w:fldCharType="separate"/>
-      </w:r>
-      <w:r>
-        <w:rPr>
-          <w:b/>
-          <w:lang w:val="en-US"/>
-        </w:rPr>
-        <w:t>Examples of Application</w:t>
-      </w:r>
-      <w:r>
-        <w:rPr>
-          <w:b/>
-          <w:lang w:val="en-US"/>
-        </w:rPr>
-        <w:fldChar w:fldCharType="end"/>
-      </w:r>
-      <w:r>
-        <w:rPr>
-          <w:lang w:val="en-US"/>
-        </w:rPr>
-        <w:t>)</w:t>
-      </w:r>
-      <w:r>
-        <w:rPr>
-          <w:lang w:val="en-US"/>
-        </w:rPr>
-        <w:t>:</w:t>
+        <w:t>The "</w:t>
+      </w:r>
+      <w:r>
+        <w:rPr>
+          <w:b/>
+          <w:lang w:val="en-US"/>
+        </w:rPr>
+        <w:t>accelerometer low-pass filter time constant</w:t>
+      </w:r>
+      <w:r>
+        <w:rPr>
+          <w:lang w:val="en-US"/>
+        </w:rPr>
+        <w:t xml:space="preserve">" (default </w:t>
+      </w:r>
+      <w:r>
+        <w:rPr>
+          <w:lang w:val="en-US"/>
+        </w:rPr>
+        <w:t xml:space="preserve">value </w:t>
+      </w:r>
+      <w:r>
+        <w:rPr>
+          <w:lang w:val="en-US"/>
+        </w:rPr>
+        <w:t xml:space="preserve">0.01 s) reduces the background noise of the output data of the accelerometer. </w:t>
+      </w:r>
+      <w:r>
+        <w:rPr>
+          <w:lang w:val="en-US"/>
+        </w:rPr>
+        <w:t>It should remain small, otherwise latency will be introduced</w:t>
       </w:r>
     </w:p>
     <w:p>
@@ -12722,6 +12607,291 @@
         <w:rPr>
           <w:lang w:val="en-US"/>
         </w:rPr>
+        <w:t>"</w:t>
+      </w:r>
+      <w:r>
+        <w:rPr>
+          <w:b/>
+          <w:lang w:val="en-US"/>
+        </w:rPr>
+        <w:t>Gradient Descent: max Beta</w:t>
+      </w:r>
+      <w:r>
+        <w:rPr>
+          <w:lang w:val="en-US"/>
+        </w:rPr>
+        <w:t xml:space="preserve">" </w:t>
+      </w:r>
+      <w:r>
+        <w:rPr>
+          <w:lang w:val="en-US"/>
+        </w:rPr>
+        <w:t xml:space="preserve">(default value 2.5) </w:t>
+      </w:r>
+      <w:r>
+        <w:rPr>
+          <w:lang w:val="en-US"/>
+        </w:rPr>
+        <w:t>and "</w:t>
+      </w:r>
+      <w:r>
+        <w:rPr>
+          <w:b/>
+          <w:lang w:val="en-US"/>
+        </w:rPr>
+        <w:t>Gradient Descent: Beta variation according to movement</w:t>
+      </w:r>
+      <w:r>
+        <w:rPr>
+          <w:lang w:val="en-US"/>
+        </w:rPr>
+        <w:t xml:space="preserve">" </w:t>
+      </w:r>
+      <w:r>
+        <w:rPr>
+          <w:lang w:val="en-US"/>
+        </w:rPr>
+        <w:t xml:space="preserve">(default value 1) </w:t>
+      </w:r>
+      <w:r>
+        <w:rPr>
+          <w:lang w:val="en-US"/>
+        </w:rPr>
+        <w:t xml:space="preserve">determine how the main parameter "Beta" of </w:t>
+      </w:r>
+      <w:r>
+        <w:rPr>
+          <w:lang w:val="en-US"/>
+        </w:rPr>
+        <w:t xml:space="preserve">Sebastian Magdwick's algorithm </w:t>
+      </w:r>
+      <w:r>
+        <w:rPr>
+          <w:lang w:val="en-US"/>
+        </w:rPr>
+        <w:t xml:space="preserve">(see </w:t>
+      </w:r>
+      <w:r>
+        <w:rPr>
+          <w:lang w:val="en-US"/>
+        </w:rPr>
+        <w:t xml:space="preserve">Technical Note </w:t>
+      </w:r>
+      <w:r>
+        <w:rPr>
+          <w:lang w:val="en-US"/>
+        </w:rPr>
+        <w:t>below)</w:t>
+      </w:r>
+      <w:r>
+        <w:rPr>
+          <w:lang w:val="en-US"/>
+        </w:rPr>
+        <w:t xml:space="preserve">. </w:t>
+      </w:r>
+    </w:p>
+    <w:p>
+      <w:pPr>
+        <w:ind w:left="360"/>
+        <w:rPr>
+          <w:lang w:val="en-US"/>
+        </w:rPr>
+      </w:pPr>
+    </w:p>
+    <w:p>
+      <w:pPr>
+        <w:ind w:left="360"/>
+        <w:rPr>
+          <w:lang w:val="en-US"/>
+        </w:rPr>
+      </w:pPr>
+      <w:r>
+        <w:rPr>
+          <w:lang w:val="en-US"/>
+        </w:rPr>
+        <w:t>The 3 next settings aim at adapting the</w:t>
+      </w:r>
+      <w:r>
+        <w:rPr>
+          <w:lang w:val="en-US"/>
+        </w:rPr>
+        <w:t xml:space="preserve"> </w:t>
+      </w:r>
+      <w:r>
+        <w:rPr>
+          <w:lang w:val="en-US"/>
+        </w:rPr>
+        <w:t>coordinate system</w:t>
+      </w:r>
+      <w:r>
+        <w:rPr>
+          <w:lang w:val="en-US"/>
+        </w:rPr>
+        <w:t>,</w:t>
+      </w:r>
+      <w:r>
+        <w:rPr>
+          <w:lang w:val="en-US"/>
+        </w:rPr>
+        <w:t xml:space="preserve"> </w:t>
+      </w:r>
+      <w:r>
+        <w:rPr>
+          <w:lang w:val="en-US"/>
+        </w:rPr>
+        <w:t xml:space="preserve">output angles and quaternions to the most </w:t>
+      </w:r>
+      <w:r>
+        <w:rPr>
+          <w:lang w:val="en-US"/>
+        </w:rPr>
+        <w:t>current cases</w:t>
+      </w:r>
+      <w:r>
+        <w:rPr>
+          <w:lang w:val="en-US"/>
+        </w:rPr>
+        <w:t xml:space="preserve"> </w:t>
+      </w:r>
+      <w:r>
+        <w:rPr>
+          <w:lang w:val="en-US"/>
+        </w:rPr>
+        <w:t xml:space="preserve">that can be found in the usual audio renderers (see part </w:t>
+      </w:r>
+      <w:r>
+        <w:rPr>
+          <w:b/>
+          <w:lang w:val="en-US"/>
+        </w:rPr>
+        <w:fldChar w:fldCharType="begin"/>
+      </w:r>
+      <w:r>
+        <w:rPr>
+          <w:b/>
+          <w:lang w:val="en-US"/>
+        </w:rPr>
+        <w:instrText xml:space="preserve"> REF _Ref349774109 \r \h </w:instrText>
+      </w:r>
+      <w:r>
+        <w:rPr>
+          <w:rFonts w:eastAsia="Times New Roman" w:cs="Times New Roman"/>
+          <w:b/>
+          <w:lang w:val="en-US"/>
+        </w:rPr>
+        <w:instrText xml:space="preserve">\* Charformat </w:instrText>
+      </w:r>
+      <w:r>
+        <w:rPr>
+          <w:b/>
+          <w:lang w:val="en-US"/>
+        </w:rPr>
+      </w:r>
+      <w:r>
+        <w:rPr>
+          <w:b/>
+          <w:lang w:val="en-US"/>
+        </w:rPr>
+        <w:fldChar w:fldCharType="separate"/>
+      </w:r>
+      <w:r>
+        <w:rPr>
+          <w:b/>
+          <w:lang w:val="en-US"/>
+        </w:rPr>
+        <w:t>9)</w:t>
+      </w:r>
+      <w:r>
+        <w:rPr>
+          <w:b/>
+          <w:lang w:val="en-US"/>
+        </w:rPr>
+        <w:fldChar w:fldCharType="end"/>
+      </w:r>
+      <w:r>
+        <w:rPr>
+          <w:b/>
+          <w:lang w:val="en-US"/>
+        </w:rPr>
+        <w:t xml:space="preserve"> </w:t>
+      </w:r>
+      <w:r>
+        <w:rPr>
+          <w:b/>
+          <w:lang w:val="en-US"/>
+        </w:rPr>
+        <w:fldChar w:fldCharType="begin"/>
+      </w:r>
+      <w:r>
+        <w:rPr>
+          <w:b/>
+          <w:lang w:val="en-US"/>
+        </w:rPr>
+        <w:instrText xml:space="preserve"> REF _Ref349774109 \h </w:instrText>
+      </w:r>
+      <w:r>
+        <w:rPr>
+          <w:rFonts w:eastAsia="Times New Roman" w:cs="Times New Roman"/>
+          <w:b/>
+          <w:lang w:val="en-US"/>
+        </w:rPr>
+        <w:instrText xml:space="preserve">\* Charformat </w:instrText>
+      </w:r>
+      <w:r>
+        <w:rPr>
+          <w:b/>
+          <w:lang w:val="en-US"/>
+        </w:rPr>
+      </w:r>
+      <w:r>
+        <w:rPr>
+          <w:b/>
+          <w:lang w:val="en-US"/>
+        </w:rPr>
+        <w:fldChar w:fldCharType="separate"/>
+      </w:r>
+      <w:r>
+        <w:rPr>
+          <w:b/>
+          <w:lang w:val="en-US"/>
+        </w:rPr>
+        <w:t>Examples of Application</w:t>
+      </w:r>
+      <w:r>
+        <w:rPr>
+          <w:b/>
+          <w:lang w:val="en-US"/>
+        </w:rPr>
+        <w:fldChar w:fldCharType="end"/>
+      </w:r>
+      <w:r>
+        <w:rPr>
+          <w:lang w:val="en-US"/>
+        </w:rPr>
+        <w:t>)</w:t>
+      </w:r>
+      <w:r>
+        <w:rPr>
+          <w:lang w:val="en-US"/>
+        </w:rPr>
+        <w:t>:</w:t>
+      </w:r>
+    </w:p>
+    <w:p>
+      <w:pPr>
+        <w:pStyle w:val="ListParagraph"/>
+        <w:numPr>
+          <w:ilvl w:val="0"/>
+          <w:numId w:val="23"/>
+        </w:numPr>
+        <w:rPr>
+          <w:lang w:val="en-US"/>
+        </w:rPr>
+      </w:pPr>
+      <w:r>
+        <w:rPr>
+          <w:lang w:val="en-US"/>
+        </w:rPr>
         <w:t>The "</w:t>
       </w:r>
       <w:r>
@@ -12813,6 +12983,7 @@
         <w:rPr>
           <w:lang w:val="en-US"/>
         </w:rPr>
+        <w:lastRenderedPageBreak/>
         <w:t>X-&gt;front, Y-&gt;left, Z-&gt;up</w:t>
       </w:r>
     </w:p>
@@ -12967,14 +13138,7 @@
         <w:rPr>
           <w:lang w:val="en-US"/>
         </w:rPr>
-        <w:t xml:space="preserve">axes related to the head tracker. if "invert rotation" is checked, it's the opposite: the angles and quaternion correspond to the rotation from the </w:t>
-      </w:r>
-      <w:r>
-        <w:rPr>
-          <w:lang w:val="en-US"/>
-        </w:rPr>
-        <w:lastRenderedPageBreak/>
-        <w:t xml:space="preserve">mobile </w:t>
+        <w:t xml:space="preserve">axes related to the head tracker. if "invert rotation" is checked, it's the opposite: the angles and quaternion correspond to the rotation from the mobile </w:t>
       </w:r>
       <w:r>
         <w:rPr>
@@ -13156,20 +13320,20 @@
           <w:lang w:val="en-US"/>
         </w:rPr>
       </w:pPr>
-      <w:bookmarkStart w:id="118" w:name="_Ref340785064"/>
-      <w:bookmarkStart w:id="119" w:name="_Toc349843685"/>
-      <w:bookmarkStart w:id="120" w:name="_Toc349849276"/>
-      <w:bookmarkStart w:id="121" w:name="_Toc492544589"/>
+      <w:bookmarkStart w:id="119" w:name="_Ref340785064"/>
+      <w:bookmarkStart w:id="120" w:name="_Toc349843685"/>
+      <w:bookmarkStart w:id="121" w:name="_Toc349849276"/>
+      <w:bookmarkStart w:id="122" w:name="_Toc492544589"/>
       <w:r>
         <w:rPr>
           <w:lang w:val="en-US"/>
         </w:rPr>
         <w:t>Store/recall presets</w:t>
       </w:r>
-      <w:bookmarkEnd w:id="118"/>
       <w:bookmarkEnd w:id="119"/>
       <w:bookmarkEnd w:id="120"/>
       <w:bookmarkEnd w:id="121"/>
+      <w:bookmarkEnd w:id="122"/>
     </w:p>
     <w:p>
       <w:pPr>
@@ -13178,18 +13342,18 @@
           <w:lang w:val="en-US"/>
         </w:rPr>
       </w:pPr>
-      <w:bookmarkStart w:id="122" w:name="_Toc349843686"/>
-      <w:bookmarkStart w:id="123" w:name="_Toc349849277"/>
-      <w:bookmarkStart w:id="124" w:name="_Toc492544590"/>
+      <w:bookmarkStart w:id="123" w:name="_Toc349843686"/>
+      <w:bookmarkStart w:id="124" w:name="_Toc349849277"/>
+      <w:bookmarkStart w:id="125" w:name="_Toc492544590"/>
       <w:r>
         <w:rPr>
           <w:lang w:val="en-US"/>
         </w:rPr>
         <w:t>Software presets</w:t>
       </w:r>
-      <w:bookmarkEnd w:id="122"/>
       <w:bookmarkEnd w:id="123"/>
       <w:bookmarkEnd w:id="124"/>
+      <w:bookmarkEnd w:id="125"/>
     </w:p>
     <w:p>
       <w:pPr>
@@ -13340,18 +13504,18 @@
           <w:lang w:val="en-US"/>
         </w:rPr>
       </w:pPr>
-      <w:bookmarkStart w:id="125" w:name="_Toc349843687"/>
-      <w:bookmarkStart w:id="126" w:name="_Toc349849278"/>
-      <w:bookmarkStart w:id="127" w:name="_Toc492544591"/>
+      <w:bookmarkStart w:id="126" w:name="_Toc349843687"/>
+      <w:bookmarkStart w:id="127" w:name="_Toc349849278"/>
+      <w:bookmarkStart w:id="128" w:name="_Toc492544591"/>
       <w:r>
         <w:rPr>
           <w:lang w:val="en-US"/>
         </w:rPr>
         <w:t>Saving/recalling hardware settings</w:t>
       </w:r>
-      <w:bookmarkEnd w:id="125"/>
       <w:bookmarkEnd w:id="126"/>
       <w:bookmarkEnd w:id="127"/>
+      <w:bookmarkEnd w:id="128"/>
     </w:p>
     <w:p>
       <w:pPr>
@@ -13516,7 +13680,7 @@
         <mc:AlternateContent>
           <mc:Choice Requires="wps">
             <w:drawing>
-              <wp:anchor distT="0" distB="0" distL="114300" distR="114300" simplePos="0" relativeHeight="251652608" behindDoc="0" locked="0" layoutInCell="1" allowOverlap="1" wp14:anchorId="7F47236A" wp14:editId="1D6D7988">
+              <wp:anchor distT="0" distB="0" distL="114300" distR="114300" simplePos="0" relativeHeight="251652608" behindDoc="0" locked="0" layoutInCell="1" allowOverlap="1" wp14:anchorId="7F47236A" wp14:editId="241D0A8B">
                 <wp:simplePos x="0" y="0"/>
                 <wp:positionH relativeFrom="column">
                   <wp:posOffset>0</wp:posOffset>
@@ -13524,8 +13688,8 @@
                 <wp:positionV relativeFrom="paragraph">
                   <wp:posOffset>649605</wp:posOffset>
                 </wp:positionV>
-                <wp:extent cx="5257800" cy="5561330"/>
-                <wp:effectExtent l="0" t="0" r="25400" b="26670"/>
+                <wp:extent cx="5257800" cy="5065395"/>
+                <wp:effectExtent l="0" t="0" r="25400" b="14605"/>
                 <wp:wrapSquare wrapText="bothSides"/>
                 <wp:docPr id="8" name="Text Box 8"/>
                 <wp:cNvGraphicFramePr/>
@@ -13536,7 +13700,7 @@
                       <wps:spPr>
                         <a:xfrm>
                           <a:off x="0" y="0"/>
-                          <a:ext cx="5257800" cy="5561330"/>
+                          <a:ext cx="5257800" cy="5065395"/>
                         </a:xfrm>
                         <a:prstGeom prst="rect">
                           <a:avLst/>
@@ -13570,7 +13734,7 @@
                                 <w:lang w:val="en-US"/>
                               </w:rPr>
                             </w:pPr>
-                            <w:bookmarkStart w:id="128" w:name="_Ref349409808"/>
+                            <w:bookmarkStart w:id="129" w:name="_Ref349409808"/>
                             <w:r>
                               <w:rPr>
                                 <w:b/>
@@ -13660,7 +13824,7 @@
                               </w:rPr>
                               <w:t>parameter</w:t>
                             </w:r>
-                            <w:bookmarkEnd w:id="128"/>
+                            <w:bookmarkEnd w:id="129"/>
                           </w:p>
                           <w:p>
                             <w:pPr>
@@ -13681,7 +13845,7 @@
                               </w:rPr>
                               <w:t xml:space="preserve">Sebastian Madgwick's angle estimation algorithm (see </w:t>
                             </w:r>
-                            <w:hyperlink r:id="rId23" w:history="1">
+                            <w:hyperlink r:id="rId24" w:history="1">
                               <w:r>
                                 <w:rPr>
                                   <w:rStyle w:val="Hyperlink"/>
@@ -13778,19 +13942,6 @@
                                 <w:lang w:val="en-US"/>
                               </w:rPr>
                               <w:t xml:space="preserve">but entails drifts). </w:t>
-                            </w:r>
-                            <w:r>
-                              <w:rPr>
-                                <w:lang w:val="en-US"/>
-                              </w:rPr>
-                              <w:t xml:space="preserve"> </w:t>
-                            </w:r>
-                            <w:r>
-                              <w:rPr>
-                                <w:b/>
-                                <w:lang w:val="en-US"/>
-                              </w:rPr>
-                              <w:t>Setting Beta to 0 entails drifts, but has however the major interest of providing orientation that do not depend on the magnetometer, if the data from the magnetometer is being biased by ferromagnetic materials and/or magnetic fields.</w:t>
                             </w:r>
                           </w:p>
                           <w:p>
@@ -13919,7 +14070,19 @@
                               <w:rPr>
                                 <w:lang w:val="en-US"/>
                               </w:rPr>
-                              <w:t>Then two parameters are to be set: the "Max Beta" is the static value of Beta (if no movement), and the "Beta variation" determines the influence of the movement on the fall down of Beta. A specific study on the optimal values for both is to be done, but the default values (Max Beta= 2.5, Beta Variation = 1) based on informal hearing tests should work well in most standard cases.</w:t>
+                              <w:t>Then two parameters are to be set: the "Max Beta" is the static value of Beta (if no movement), and the "Beta variation" determines the influence of the movement on the fall down of Beta. A specific study on the optimal values for both is to be done, but the default values (Max Beta</w:t>
+                            </w:r>
+                            <w:r>
+                              <w:rPr>
+                                <w:lang w:val="en-US"/>
+                              </w:rPr>
+                              <w:t xml:space="preserve"> </w:t>
+                            </w:r>
+                            <w:r>
+                              <w:rPr>
+                                <w:lang w:val="en-US"/>
+                              </w:rPr>
+                              <w:t>= 2.5, Beta Variation = 1) based on informal hearing tests should work well in most standard cases.</w:t>
                             </w:r>
                           </w:p>
                         </w:txbxContent>
@@ -13944,7 +14107,11 @@
           </mc:Choice>
           <mc:Fallback>
             <w:pict>
-              <v:shape id="Text Box 8" o:spid="_x0000_s1029" type="#_x0000_t202" style="position:absolute;left:0;text-align:left;margin-left:0;margin-top:51.15pt;width:414pt;height:437.9pt;z-index:251652608;visibility:visible;mso-wrap-style:square;mso-width-percent:0;mso-height-percent:0;mso-wrap-distance-left:9pt;mso-wrap-distance-top:0;mso-wrap-distance-right:9pt;mso-wrap-distance-bottom:0;mso-position-horizontal:absolute;mso-position-horizontal-relative:text;mso-position-vertical:absolute;mso-position-vertical-relative:text;mso-width-percent:0;mso-height-percent:0;mso-width-relative:margin;mso-height-relative:margin;v-text-anchor:top" o:gfxdata="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" fillcolor="#fabf8f [1945]" strokecolor="black [3213]">
+              <v:shapetype id="_x0000_t202" coordsize="21600,21600" o:spt="202" path="m0,0l0,21600,21600,21600,21600,0xe">
+                <v:stroke joinstyle="miter"/>
+                <v:path gradientshapeok="t" o:connecttype="rect"/>
+              </v:shapetype>
+              <v:shape id="Text Box 8" o:spid="_x0000_s1029" type="#_x0000_t202" style="position:absolute;left:0;text-align:left;margin-left:0;margin-top:51.15pt;width:414pt;height:398.85pt;z-index:251652608;visibility:visible;mso-wrap-style:square;mso-width-percent:0;mso-height-percent:0;mso-wrap-distance-left:9pt;mso-wrap-distance-top:0;mso-wrap-distance-right:9pt;mso-wrap-distance-bottom:0;mso-position-horizontal:absolute;mso-position-horizontal-relative:text;mso-position-vertical:absolute;mso-position-vertical-relative:text;mso-width-percent:0;mso-height-percent:0;mso-width-relative:margin;mso-height-relative:margin;v-text-anchor:top" o:gfxdata="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" fillcolor="#fabf8f [1945]" strokecolor="black [3213]">
                 <v:textbox>
                   <w:txbxContent>
                     <w:p/>
@@ -13956,7 +14123,7 @@
                           <w:lang w:val="en-US"/>
                         </w:rPr>
                       </w:pPr>
-                      <w:bookmarkStart w:id="129" w:name="_Ref349409808"/>
+                      <w:bookmarkStart w:id="130" w:name="_Ref349409808"/>
                       <w:r>
                         <w:rPr>
                           <w:b/>
@@ -14046,7 +14213,7 @@
                         </w:rPr>
                         <w:t>parameter</w:t>
                       </w:r>
-                      <w:bookmarkEnd w:id="129"/>
+                      <w:bookmarkEnd w:id="130"/>
                     </w:p>
                     <w:p>
                       <w:pPr>
@@ -14067,7 +14234,7 @@
                         </w:rPr>
                         <w:t xml:space="preserve">Sebastian Madgwick's angle estimation algorithm (see </w:t>
                       </w:r>
-                      <w:hyperlink r:id="rId24" w:history="1">
+                      <w:hyperlink r:id="rId25" w:history="1">
                         <w:r>
                           <w:rPr>
                             <w:rStyle w:val="Hyperlink"/>
@@ -14164,19 +14331,6 @@
                           <w:lang w:val="en-US"/>
                         </w:rPr>
                         <w:t xml:space="preserve">but entails drifts). </w:t>
-                      </w:r>
-                      <w:r>
-                        <w:rPr>
-                          <w:lang w:val="en-US"/>
-                        </w:rPr>
-                        <w:t xml:space="preserve"> </w:t>
-                      </w:r>
-                      <w:r>
-                        <w:rPr>
-                          <w:b/>
-                          <w:lang w:val="en-US"/>
-                        </w:rPr>
-                        <w:t>Setting Beta to 0 entails drifts, but has however the major interest of providing orientation that do not depend on the magnetometer, if the data from the magnetometer is being biased by ferromagnetic materials and/or magnetic fields.</w:t>
                       </w:r>
                     </w:p>
                     <w:p>
@@ -14305,7 +14459,19 @@
                         <w:rPr>
                           <w:lang w:val="en-US"/>
                         </w:rPr>
-                        <w:t>Then two parameters are to be set: the "Max Beta" is the static value of Beta (if no movement), and the "Beta variation" determines the influence of the movement on the fall down of Beta. A specific study on the optimal values for both is to be done, but the default values (Max Beta= 2.5, Beta Variation = 1) based on informal hearing tests should work well in most standard cases.</w:t>
+                        <w:t>Then two parameters are to be set: the "Max Beta" is the static value of Beta (if no movement), and the "Beta variation" determines the influence of the movement on the fall down of Beta. A specific study on the optimal values for both is to be done, but the default values (Max Beta</w:t>
+                      </w:r>
+                      <w:r>
+                        <w:rPr>
+                          <w:lang w:val="en-US"/>
+                        </w:rPr>
+                        <w:t xml:space="preserve"> </w:t>
+                      </w:r>
+                      <w:r>
+                        <w:rPr>
+                          <w:lang w:val="en-US"/>
+                        </w:rPr>
+                        <w:t>= 2.5, Beta Variation = 1) based on informal hearing tests should work well in most standard cases.</w:t>
                       </w:r>
                     </w:p>
                   </w:txbxContent>
@@ -14330,20 +14496,20 @@
           <w:lang w:val="en-US"/>
         </w:rPr>
       </w:pPr>
-      <w:bookmarkStart w:id="130" w:name="_Ref349774109"/>
-      <w:bookmarkStart w:id="131" w:name="_Toc349843688"/>
-      <w:bookmarkStart w:id="132" w:name="_Toc349849279"/>
-      <w:bookmarkStart w:id="133" w:name="_Toc492544592"/>
+      <w:bookmarkStart w:id="131" w:name="_Ref349774109"/>
+      <w:bookmarkStart w:id="132" w:name="_Toc349843688"/>
+      <w:bookmarkStart w:id="133" w:name="_Toc349849279"/>
+      <w:bookmarkStart w:id="134" w:name="_Toc492544592"/>
       <w:r>
         <w:rPr>
           <w:lang w:val="en-US"/>
         </w:rPr>
         <w:t>Examples of Application</w:t>
       </w:r>
-      <w:bookmarkEnd w:id="130"/>
       <w:bookmarkEnd w:id="131"/>
       <w:bookmarkEnd w:id="132"/>
       <w:bookmarkEnd w:id="133"/>
+      <w:bookmarkEnd w:id="134"/>
     </w:p>
     <w:p>
       <w:pPr>
@@ -14352,18 +14518,18 @@
           <w:lang w:val="en-US"/>
         </w:rPr>
       </w:pPr>
-      <w:bookmarkStart w:id="134" w:name="_Toc349843689"/>
-      <w:bookmarkStart w:id="135" w:name="_Toc349849280"/>
-      <w:bookmarkStart w:id="136" w:name="_Toc492544593"/>
+      <w:bookmarkStart w:id="135" w:name="_Toc349843689"/>
+      <w:bookmarkStart w:id="136" w:name="_Toc349849280"/>
+      <w:bookmarkStart w:id="137" w:name="_Toc492544593"/>
       <w:r>
         <w:rPr>
           <w:lang w:val="en-US"/>
         </w:rPr>
         <w:t>Mybino</w:t>
       </w:r>
-      <w:bookmarkEnd w:id="134"/>
       <w:bookmarkEnd w:id="135"/>
       <w:bookmarkEnd w:id="136"/>
+      <w:bookmarkEnd w:id="137"/>
     </w:p>
     <w:p>
       <w:pPr>
@@ -14572,7 +14738,6 @@
         <w:rPr>
           <w:lang w:val="en-US"/>
         </w:rPr>
-        <w:lastRenderedPageBreak/>
         <w:t>don't invert rotation</w:t>
       </w:r>
     </w:p>
@@ -14627,6 +14792,7 @@
         <w:rPr>
           <w:lang w:val="en-US"/>
         </w:rPr>
+        <w:lastRenderedPageBreak/>
         <w:t>send only yaw/pitch/roll (quaternion not needed)</w:t>
       </w:r>
     </w:p>
@@ -14645,18 +14811,18 @@
           <w:lang w:val="en-US"/>
         </w:rPr>
       </w:pPr>
-      <w:bookmarkStart w:id="137" w:name="_Toc349843690"/>
-      <w:bookmarkStart w:id="138" w:name="_Toc349849281"/>
-      <w:bookmarkStart w:id="139" w:name="_Toc492544594"/>
+      <w:bookmarkStart w:id="138" w:name="_Toc349843690"/>
+      <w:bookmarkStart w:id="139" w:name="_Toc349849281"/>
+      <w:bookmarkStart w:id="140" w:name="_Toc492544594"/>
       <w:r>
         <w:rPr>
           <w:lang w:val="en-US"/>
         </w:rPr>
         <w:t>IRCAM Spat (Max version)</w:t>
       </w:r>
-      <w:bookmarkEnd w:id="137"/>
       <w:bookmarkEnd w:id="138"/>
       <w:bookmarkEnd w:id="139"/>
+      <w:bookmarkEnd w:id="140"/>
     </w:p>
     <w:p>
       <w:pPr>
@@ -15027,18 +15193,18 @@
           <w:lang w:val="en-US"/>
         </w:rPr>
       </w:pPr>
-      <w:bookmarkStart w:id="140" w:name="_Toc349843691"/>
-      <w:bookmarkStart w:id="141" w:name="_Toc349849282"/>
-      <w:bookmarkStart w:id="142" w:name="_Toc492544595"/>
+      <w:bookmarkStart w:id="141" w:name="_Toc349843691"/>
+      <w:bookmarkStart w:id="142" w:name="_Toc349849282"/>
+      <w:bookmarkStart w:id="143" w:name="_Toc492544595"/>
       <w:r>
         <w:rPr>
           <w:lang w:val="en-US"/>
         </w:rPr>
         <w:t>Reaper and Ambix</w:t>
       </w:r>
-      <w:bookmarkEnd w:id="140"/>
       <w:bookmarkEnd w:id="141"/>
       <w:bookmarkEnd w:id="142"/>
+      <w:bookmarkEnd w:id="143"/>
     </w:p>
     <w:p>
       <w:pPr>
@@ -15199,16 +15365,16 @@
           <w:lang w:val="en-US"/>
         </w:rPr>
       </w:pPr>
-      <w:bookmarkStart w:id="143" w:name="_Toc349843692"/>
-      <w:bookmarkStart w:id="144" w:name="_Toc349849283"/>
-      <w:bookmarkStart w:id="145" w:name="_Toc492544596"/>
+      <w:bookmarkStart w:id="144" w:name="_Toc349843692"/>
+      <w:bookmarkStart w:id="145" w:name="_Toc349849283"/>
+      <w:bookmarkStart w:id="146" w:name="_Toc492544596"/>
       <w:r>
         <w:rPr>
           <w:lang w:val="en-US"/>
         </w:rPr>
         <w:t xml:space="preserve">Configure </w:t>
       </w:r>
-      <w:bookmarkEnd w:id="143"/>
+      <w:bookmarkEnd w:id="144"/>
       <w:r>
         <w:rPr>
           <w:i/>
@@ -15216,8 +15382,8 @@
         </w:rPr>
         <w:t>hedrotReceiver</w:t>
       </w:r>
-      <w:bookmarkEnd w:id="144"/>
       <w:bookmarkEnd w:id="145"/>
+      <w:bookmarkEnd w:id="146"/>
     </w:p>
     <w:p>
       <w:pPr>
@@ -15352,7 +15518,6 @@
           <w:b/>
           <w:lang w:val="en-US"/>
         </w:rPr>
-        <w:lastRenderedPageBreak/>
         <w:t>invert pitch and scale it to 0.25/.75</w:t>
       </w:r>
       <w:r>
@@ -15402,6 +15567,7 @@
         <w:rPr>
           <w:lang w:val="en-US"/>
         </w:rPr>
+        <w:lastRenderedPageBreak/>
         <w:t>send only yaw/pitch/roll (quaternion not needed in version 4 of the Spat)</w:t>
       </w:r>
     </w:p>
@@ -15441,7 +15607,7 @@
                     </pic:cNvPicPr>
                   </pic:nvPicPr>
                   <pic:blipFill rotWithShape="1">
-                    <a:blip r:embed="rId25">
+                    <a:blip r:embed="rId26">
                       <a:extLst>
                         <a:ext uri="{28A0092B-C50C-407E-A947-70E740481C1C}">
                           <a14:useLocalDpi xmlns:a14="http://schemas.microsoft.com/office/drawing/2010/main" val="0"/>
@@ -15490,18 +15656,18 @@
           <w:lang w:val="en-US"/>
         </w:rPr>
       </w:pPr>
-      <w:bookmarkStart w:id="146" w:name="_Toc349843693"/>
-      <w:bookmarkStart w:id="147" w:name="_Toc349849284"/>
-      <w:bookmarkStart w:id="148" w:name="_Toc492544597"/>
+      <w:bookmarkStart w:id="147" w:name="_Toc349843693"/>
+      <w:bookmarkStart w:id="148" w:name="_Toc349849284"/>
+      <w:bookmarkStart w:id="149" w:name="_Toc492544597"/>
       <w:r>
         <w:rPr>
           <w:lang w:val="en-US"/>
         </w:rPr>
         <w:t>Configure Reaper</w:t>
       </w:r>
-      <w:bookmarkEnd w:id="146"/>
       <w:bookmarkEnd w:id="147"/>
       <w:bookmarkEnd w:id="148"/>
+      <w:bookmarkEnd w:id="149"/>
     </w:p>
     <w:p>
       <w:pPr>
@@ -15575,7 +15741,7 @@
                     </pic:cNvPicPr>
                   </pic:nvPicPr>
                   <pic:blipFill rotWithShape="1">
-                    <a:blip r:embed="rId26">
+                    <a:blip r:embed="rId27">
                       <a:extLst>
                         <a:ext uri="{28A0092B-C50C-407E-A947-70E740481C1C}">
                           <a14:useLocalDpi xmlns:a14="http://schemas.microsoft.com/office/drawing/2010/main" val="0"/>
@@ -15617,8 +15783,8 @@
           <w:lang w:val="en-US"/>
         </w:rPr>
       </w:pPr>
-      <w:bookmarkStart w:id="149" w:name="_Toc349849285"/>
-      <w:bookmarkStart w:id="150" w:name="_Toc492544598"/>
+      <w:bookmarkStart w:id="150" w:name="_Toc349849285"/>
+      <w:bookmarkStart w:id="151" w:name="_Toc492544598"/>
       <w:r>
         <w:rPr>
           <w:lang w:val="en-US"/>
@@ -15638,8 +15804,8 @@
         </w:rPr>
         <w:t xml:space="preserve"> with ambix_rotator</w:t>
       </w:r>
-      <w:bookmarkEnd w:id="149"/>
       <w:bookmarkEnd w:id="150"/>
+      <w:bookmarkEnd w:id="151"/>
     </w:p>
     <w:p>
       <w:pPr>
@@ -15746,6 +15912,7 @@
           <w:noProof/>
           <w:lang w:val="en-US"/>
         </w:rPr>
+        <w:lastRenderedPageBreak/>
         <mc:AlternateContent>
           <mc:Choice Requires="wps">
             <w:drawing>
@@ -15814,7 +15981,7 @@
                                           </pic:cNvPicPr>
                                         </pic:nvPicPr>
                                         <pic:blipFill>
-                                          <a:blip r:embed="rId27">
+                                          <a:blip r:embed="rId28">
                                             <a:extLst>
                                               <a:ext uri="{28A0092B-C50C-407E-A947-70E740481C1C}">
                                                 <a14:useLocalDpi xmlns:a14="http://schemas.microsoft.com/office/drawing/2010/main" val="0"/>
@@ -15854,7 +16021,7 @@
                                 <w:lang w:val="en-US"/>
                               </w:rPr>
                             </w:pPr>
-                            <w:bookmarkStart w:id="151" w:name="_Ref349845589"/>
+                            <w:bookmarkStart w:id="152" w:name="_Ref349845589"/>
                             <w:r>
                               <w:rPr>
                                 <w:lang w:val="en-US"/>
@@ -15886,7 +16053,7 @@
                               </w:rPr>
                               <w:fldChar w:fldCharType="end"/>
                             </w:r>
-                            <w:bookmarkEnd w:id="151"/>
+                            <w:bookmarkEnd w:id="152"/>
                             <w:r>
                               <w:rPr>
                                 <w:lang w:val="en-US"/>
@@ -15947,7 +16114,7 @@
                                     </pic:cNvPicPr>
                                   </pic:nvPicPr>
                                   <pic:blipFill>
-                                    <a:blip r:embed="rId27">
+                                    <a:blip r:embed="rId29">
                                       <a:extLst>
                                         <a:ext uri="{28A0092B-C50C-407E-A947-70E740481C1C}">
                                           <a14:useLocalDpi xmlns:a14="http://schemas.microsoft.com/office/drawing/2010/main" val="0"/>
@@ -16311,8 +16478,8 @@
       </w:r>
     </w:p>
     <w:sectPr>
-      <w:footerReference w:type="even" r:id="rId28"/>
-      <w:footerReference w:type="default" r:id="rId29"/>
+      <w:footerReference w:type="even" r:id="rId30"/>
+      <w:footerReference w:type="default" r:id="rId31"/>
       <w:pgSz w:w="11900" w:h="16840"/>
       <w:pgMar w:top="1440" w:right="1800" w:bottom="1440" w:left="1800" w:header="708" w:footer="708" w:gutter="0"/>
       <w:cols w:space="708"/>
@@ -16412,7 +16579,7 @@
         <w:rStyle w:val="PageNumber"/>
         <w:noProof/>
       </w:rPr>
-      <w:t>2</w:t>
+      <w:t>4</w:t>
     </w:r>
     <w:r>
       <w:rPr>
@@ -21768,7 +21935,7 @@
 </file>
 
 <file path=customXml/itemProps1.xml><?xml version="1.0" encoding="utf-8"?>
-<ds:datastoreItem xmlns:ds="http://schemas.openxmlformats.org/officeDocument/2006/customXml" ds:itemID="{2620EC33-56B3-F54A-BAC5-69BF91FA0649}">
+<ds:datastoreItem xmlns:ds="http://schemas.openxmlformats.org/officeDocument/2006/customXml" ds:itemID="{C53D9201-56FC-B140-B553-B3D2778C994D}">
   <ds:schemaRefs>
     <ds:schemaRef ds:uri="http://schemas.openxmlformats.org/officeDocument/2006/bibliography"/>
   </ds:schemaRefs>

</xml_diff>

<commit_message>
mac: ok for xcode version 8. Minor code modifications to avoid warnings and new errors on xcode 8
</commit_message>
<xml_diff>
--- a/doc/hedrot user manual.docx
+++ b/doc/hedrot user manual.docx
@@ -64,6 +64,7 @@
           </wp:inline>
         </w:drawing>
       </w:r>
+      <w:proofErr w:type="gramStart"/>
       <w:r>
         <w:rPr>
           <w:lang w:val="en-US"/>
@@ -78,6 +79,7 @@
         </w:rPr>
         <w:t>edrot</w:t>
       </w:r>
+      <w:proofErr w:type="gramEnd"/>
       <w:r>
         <w:rPr>
           <w:lang w:val="en-US"/>
@@ -4361,11 +4363,19 @@
           <w:lang w:val="en-US"/>
         </w:rPr>
       </w:pPr>
-      <w:r>
-        <w:rPr>
-          <w:lang w:val="en-US"/>
-        </w:rPr>
-        <w:t xml:space="preserve">please calibrate first (see part </w:t>
+      <w:proofErr w:type="gramStart"/>
+      <w:r>
+        <w:rPr>
+          <w:lang w:val="en-US"/>
+        </w:rPr>
+        <w:t>please</w:t>
+      </w:r>
+      <w:proofErr w:type="gramEnd"/>
+      <w:r>
+        <w:rPr>
+          <w:lang w:val="en-US"/>
+        </w:rPr>
+        <w:t xml:space="preserve"> calibrate first (see part </w:t>
       </w:r>
       <w:r>
         <w:rPr>
@@ -4515,11 +4525,19 @@
           <w:lang w:val="en-US"/>
         </w:rPr>
       </w:pPr>
-      <w:r>
-        <w:rPr>
-          <w:lang w:val="en-US"/>
-        </w:rPr>
-        <w:t>click on "Headtracker is OFF"</w:t>
+      <w:proofErr w:type="gramStart"/>
+      <w:r>
+        <w:rPr>
+          <w:lang w:val="en-US"/>
+        </w:rPr>
+        <w:t>click</w:t>
+      </w:r>
+      <w:proofErr w:type="gramEnd"/>
+      <w:r>
+        <w:rPr>
+          <w:lang w:val="en-US"/>
+        </w:rPr>
+        <w:t xml:space="preserve"> on "Headtracker is OFF"</w:t>
       </w:r>
     </w:p>
     <w:p>
@@ -4533,7 +4551,21 @@
         <w:rPr>
           <w:lang w:val="en-US"/>
         </w:rPr>
-        <w:t>=&gt; after a few seconds the head tracker should be detected and start to communicate</w:t>
+        <w:t xml:space="preserve">=&gt; </w:t>
+      </w:r>
+      <w:proofErr w:type="gramStart"/>
+      <w:r>
+        <w:rPr>
+          <w:lang w:val="en-US"/>
+        </w:rPr>
+        <w:t>after</w:t>
+      </w:r>
+      <w:proofErr w:type="gramEnd"/>
+      <w:r>
+        <w:rPr>
+          <w:lang w:val="en-US"/>
+        </w:rPr>
+        <w:t xml:space="preserve"> a few seconds the head tracker should be detected and start to communicate</w:t>
       </w:r>
     </w:p>
     <w:p>
@@ -4618,15 +4650,7 @@
         <w:rPr>
           <w:lang w:val="en-US"/>
         </w:rPr>
-        <w:t xml:space="preserve"> </w:t>
-      </w:r>
-      <w:bookmarkStart w:id="6" w:name="_GoBack"/>
-      <w:bookmarkEnd w:id="6"/>
-      <w:r>
-        <w:rPr>
-          <w:lang w:val="en-US"/>
-        </w:rPr>
-        <w:t xml:space="preserve">as well as </w:t>
+        <w:t xml:space="preserve"> as well as </w:t>
       </w:r>
       <w:r>
         <w:rPr>
@@ -4806,42 +4830,42 @@
           <w:lang w:val="en-US"/>
         </w:rPr>
       </w:pPr>
-      <w:bookmarkStart w:id="7" w:name="_Ref349772294"/>
-      <w:bookmarkStart w:id="8" w:name="_Toc349843655"/>
-      <w:bookmarkStart w:id="9" w:name="_Toc349849246"/>
-      <w:bookmarkStart w:id="10" w:name="_Toc492544559"/>
+      <w:bookmarkStart w:id="6" w:name="_Ref349772294"/>
+      <w:bookmarkStart w:id="7" w:name="_Toc349843655"/>
+      <w:bookmarkStart w:id="8" w:name="_Toc349849246"/>
+      <w:bookmarkStart w:id="9" w:name="_Toc492544559"/>
       <w:r>
         <w:rPr>
           <w:lang w:val="en-US"/>
         </w:rPr>
         <w:t>Introduction</w:t>
       </w:r>
+      <w:bookmarkEnd w:id="6"/>
       <w:bookmarkEnd w:id="7"/>
       <w:bookmarkEnd w:id="8"/>
       <w:bookmarkEnd w:id="9"/>
+    </w:p>
+    <w:p>
+      <w:pPr>
+        <w:pStyle w:val="Heading2"/>
+        <w:rPr>
+          <w:rFonts w:eastAsia="Times New Roman" w:cs="Times New Roman"/>
+          <w:lang w:val="en-US"/>
+        </w:rPr>
+      </w:pPr>
+      <w:bookmarkStart w:id="10" w:name="_Toc349843656"/>
+      <w:bookmarkStart w:id="11" w:name="_Toc349849247"/>
+      <w:bookmarkStart w:id="12" w:name="_Toc492544560"/>
+      <w:r>
+        <w:rPr>
+          <w:rFonts w:eastAsia="Times New Roman" w:cs="Times New Roman"/>
+          <w:lang w:val="en-US"/>
+        </w:rPr>
+        <w:t>What is hedrot?</w:t>
+      </w:r>
       <w:bookmarkEnd w:id="10"/>
-    </w:p>
-    <w:p>
-      <w:pPr>
-        <w:pStyle w:val="Heading2"/>
-        <w:rPr>
-          <w:rFonts w:eastAsia="Times New Roman" w:cs="Times New Roman"/>
-          <w:lang w:val="en-US"/>
-        </w:rPr>
-      </w:pPr>
-      <w:bookmarkStart w:id="11" w:name="_Toc349843656"/>
-      <w:bookmarkStart w:id="12" w:name="_Toc349849247"/>
-      <w:bookmarkStart w:id="13" w:name="_Toc492544560"/>
-      <w:r>
-        <w:rPr>
-          <w:rFonts w:eastAsia="Times New Roman" w:cs="Times New Roman"/>
-          <w:lang w:val="en-US"/>
-        </w:rPr>
-        <w:t>What is hedrot?</w:t>
-      </w:r>
       <w:bookmarkEnd w:id="11"/>
       <w:bookmarkEnd w:id="12"/>
-      <w:bookmarkEnd w:id="13"/>
     </w:p>
     <w:p>
       <w:pPr>
@@ -5209,7 +5233,21 @@
         <w:rPr>
           <w:lang w:val="en-US"/>
         </w:rPr>
-        <w:t xml:space="preserve"> rates up to 2 kHz. The hardware latency of the Teensy board and USB communication relies below 2 ms. The overall latency (including sensor latency and time constant of the algorithm) </w:t>
+        <w:t xml:space="preserve"> rates up to 2 kHz. The hardware latency of the </w:t>
+      </w:r>
+      <w:proofErr w:type="gramStart"/>
+      <w:r>
+        <w:rPr>
+          <w:lang w:val="en-US"/>
+        </w:rPr>
+        <w:t>Teensy</w:t>
+      </w:r>
+      <w:proofErr w:type="gramEnd"/>
+      <w:r>
+        <w:rPr>
+          <w:lang w:val="en-US"/>
+        </w:rPr>
+        <w:t xml:space="preserve"> board and USB communication relies below 2 ms. The overall latency (including sensor latency and time constant of the algorithm) </w:t>
       </w:r>
       <w:r>
         <w:rPr>
@@ -5232,9 +5270,9 @@
           <w:lang w:val="en-US"/>
         </w:rPr>
       </w:pPr>
-      <w:bookmarkStart w:id="14" w:name="_Toc349843657"/>
-      <w:bookmarkStart w:id="15" w:name="_Toc349849248"/>
-      <w:bookmarkStart w:id="16" w:name="_Toc492544561"/>
+      <w:bookmarkStart w:id="13" w:name="_Toc349843657"/>
+      <w:bookmarkStart w:id="14" w:name="_Toc349849248"/>
+      <w:bookmarkStart w:id="15" w:name="_Toc492544561"/>
       <w:r>
         <w:rPr>
           <w:rFonts w:eastAsia="Times New Roman" w:cs="Times New Roman"/>
@@ -5242,9 +5280,9 @@
         </w:rPr>
         <w:t>Further Developments</w:t>
       </w:r>
+      <w:bookmarkEnd w:id="13"/>
       <w:bookmarkEnd w:id="14"/>
       <w:bookmarkEnd w:id="15"/>
-      <w:bookmarkEnd w:id="16"/>
     </w:p>
     <w:p>
       <w:pPr>
@@ -5378,9 +5416,9 @@
           <w:lang w:val="en-US"/>
         </w:rPr>
       </w:pPr>
-      <w:bookmarkStart w:id="17" w:name="_Toc349843658"/>
-      <w:bookmarkStart w:id="18" w:name="_Toc349849249"/>
-      <w:bookmarkStart w:id="19" w:name="_Toc492544562"/>
+      <w:bookmarkStart w:id="16" w:name="_Toc349843658"/>
+      <w:bookmarkStart w:id="17" w:name="_Toc349849249"/>
+      <w:bookmarkStart w:id="18" w:name="_Toc492544562"/>
       <w:r>
         <w:rPr>
           <w:rFonts w:eastAsia="Times New Roman" w:cs="Times New Roman"/>
@@ -5388,9 +5426,9 @@
         </w:rPr>
         <w:t>Licensing and Credits</w:t>
       </w:r>
+      <w:bookmarkEnd w:id="16"/>
       <w:bookmarkEnd w:id="17"/>
       <w:bookmarkEnd w:id="18"/>
-      <w:bookmarkEnd w:id="19"/>
     </w:p>
     <w:p>
       <w:pPr>
@@ -5403,7 +5441,21 @@
         <w:rPr>
           <w:lang w:val="en-US"/>
         </w:rPr>
-        <w:t>The first development phase of Hedrot has achieved in collaboration with the Conservatoire National Supérieur de Musique et de Danse de Paris (</w:t>
+        <w:t xml:space="preserve">The first development phase of Hedrot has achieved in collaboration with the Conservatoire National Supérieur de Musique </w:t>
+      </w:r>
+      <w:proofErr w:type="gramStart"/>
+      <w:r>
+        <w:rPr>
+          <w:lang w:val="en-US"/>
+        </w:rPr>
+        <w:t>et</w:t>
+      </w:r>
+      <w:proofErr w:type="gramEnd"/>
+      <w:r>
+        <w:rPr>
+          <w:lang w:val="en-US"/>
+        </w:rPr>
+        <w:t xml:space="preserve"> de Danse de Paris (</w:t>
       </w:r>
       <w:hyperlink r:id="rId11" w:history="1">
         <w:r>
@@ -5960,9 +6012,9 @@
           <w:lang w:val="en-US"/>
         </w:rPr>
       </w:pPr>
-      <w:bookmarkStart w:id="20" w:name="_Toc349843659"/>
-      <w:bookmarkStart w:id="21" w:name="_Toc349849250"/>
-      <w:bookmarkStart w:id="22" w:name="_Toc492544563"/>
+      <w:bookmarkStart w:id="19" w:name="_Toc349843659"/>
+      <w:bookmarkStart w:id="20" w:name="_Toc349849250"/>
+      <w:bookmarkStart w:id="21" w:name="_Toc492544563"/>
       <w:r>
         <w:rPr>
           <w:rFonts w:eastAsia="Times New Roman" w:cs="Times New Roman"/>
@@ -5970,9 +6022,9 @@
         </w:rPr>
         <w:t>Hardware Requirements</w:t>
       </w:r>
+      <w:bookmarkEnd w:id="19"/>
       <w:bookmarkEnd w:id="20"/>
       <w:bookmarkEnd w:id="21"/>
-      <w:bookmarkEnd w:id="22"/>
     </w:p>
     <w:p>
       <w:pPr>
@@ -6181,9 +6233,9 @@
           <w:lang w:val="en-US"/>
         </w:rPr>
       </w:pPr>
-      <w:bookmarkStart w:id="23" w:name="_Toc349843660"/>
-      <w:bookmarkStart w:id="24" w:name="_Toc349849251"/>
-      <w:bookmarkStart w:id="25" w:name="_Toc492544564"/>
+      <w:bookmarkStart w:id="22" w:name="_Toc349843660"/>
+      <w:bookmarkStart w:id="23" w:name="_Toc349849251"/>
+      <w:bookmarkStart w:id="24" w:name="_Toc492544564"/>
       <w:r>
         <w:rPr>
           <w:rFonts w:eastAsia="Times New Roman" w:cs="Times New Roman"/>
@@ -6192,9 +6244,9 @@
         <w:lastRenderedPageBreak/>
         <w:t>Software Requirements</w:t>
       </w:r>
+      <w:bookmarkEnd w:id="22"/>
       <w:bookmarkEnd w:id="23"/>
       <w:bookmarkEnd w:id="24"/>
-      <w:bookmarkEnd w:id="25"/>
     </w:p>
     <w:p>
       <w:pPr>
@@ -6269,12 +6321,21 @@
           <w:lang w:val="en-US"/>
         </w:rPr>
       </w:pPr>
+      <w:proofErr w:type="gramStart"/>
       <w:r>
         <w:rPr>
           <w:rFonts w:eastAsia="Times New Roman" w:cs="Times New Roman"/>
           <w:lang w:val="en-US"/>
         </w:rPr>
-        <w:t>the teensy.app firmware flash loader</w:t>
+        <w:t>the</w:t>
+      </w:r>
+      <w:proofErr w:type="gramEnd"/>
+      <w:r>
+        <w:rPr>
+          <w:rFonts w:eastAsia="Times New Roman" w:cs="Times New Roman"/>
+          <w:lang w:val="en-US"/>
+        </w:rPr>
+        <w:t xml:space="preserve"> teensy.app firmware flash loader</w:t>
       </w:r>
       <w:r>
         <w:rPr>
@@ -6692,7 +6753,27 @@
                                 <w:szCs w:val="28"/>
                                 <w:lang w:val="en-US"/>
                               </w:rPr>
-                              <w:t>"hedrotReceiver"</w:t>
+                              <w:t>"</w:t>
+                            </w:r>
+                            <w:proofErr w:type="gramStart"/>
+                            <w:r>
+                              <w:rPr>
+                                <w:b/>
+                                <w:sz w:val="28"/>
+                                <w:szCs w:val="28"/>
+                                <w:lang w:val="en-US"/>
+                              </w:rPr>
+                              <w:t>hedrotReceiver</w:t>
+                            </w:r>
+                            <w:proofErr w:type="gramEnd"/>
+                            <w:r>
+                              <w:rPr>
+                                <w:b/>
+                                <w:sz w:val="28"/>
+                                <w:szCs w:val="28"/>
+                                <w:lang w:val="en-US"/>
+                              </w:rPr>
+                              <w:t>"</w:t>
                             </w:r>
                             <w:r>
                               <w:rPr>
@@ -6741,7 +6822,23 @@
                                 <w:rFonts w:eastAsia="Times New Roman" w:cs="Times New Roman"/>
                                 <w:lang w:val="en-US"/>
                               </w:rPr>
-                              <w:t xml:space="preserve"> the application is not damaged. This message comes from the fact that the application has not been signed by Apple for the Mac  App Store.</w:t>
+                              <w:t xml:space="preserve"> the application is not damaged. This message comes from the fact that the application has not been signed by Apple for the </w:t>
+                            </w:r>
+                            <w:proofErr w:type="gramStart"/>
+                            <w:r>
+                              <w:rPr>
+                                <w:rFonts w:eastAsia="Times New Roman" w:cs="Times New Roman"/>
+                                <w:lang w:val="en-US"/>
+                              </w:rPr>
+                              <w:t>Mac  App</w:t>
+                            </w:r>
+                            <w:proofErr w:type="gramEnd"/>
+                            <w:r>
+                              <w:rPr>
+                                <w:rFonts w:eastAsia="Times New Roman" w:cs="Times New Roman"/>
+                                <w:lang w:val="en-US"/>
+                              </w:rPr>
+                              <w:t xml:space="preserve"> Store.</w:t>
                             </w:r>
                           </w:p>
                           <w:p>
@@ -6830,11 +6927,19 @@
                                 <w:lang w:val="en-US"/>
                               </w:rPr>
                             </w:pPr>
+                            <w:proofErr w:type="gramStart"/>
                             <w:r>
                               <w:rPr>
                                 <w:lang w:val="en-US"/>
                               </w:rPr>
-                              <w:t>sudo spctl --master-disable</w:t>
+                              <w:t>sudo</w:t>
+                            </w:r>
+                            <w:proofErr w:type="gramEnd"/>
+                            <w:r>
+                              <w:rPr>
+                                <w:lang w:val="en-US"/>
+                              </w:rPr>
+                              <w:t xml:space="preserve"> spctl --master-disable</w:t>
                             </w:r>
                           </w:p>
                           <w:p>
@@ -7261,13 +7366,29 @@
           <w:lang w:val="en-US"/>
         </w:rPr>
       </w:pPr>
+      <w:bookmarkStart w:id="25" w:name="_GoBack"/>
       <w:r>
         <w:rPr>
           <w:rFonts w:eastAsia="Times New Roman" w:cs="Times New Roman"/>
           <w:lang w:val="en-US"/>
         </w:rPr>
         <w:lastRenderedPageBreak/>
-        <w:t>Xcode version 6.2 or later (for mac), or Visual Studio 2012 (for Windows)</w:t>
+        <w:t>Xcode</w:t>
+      </w:r>
+      <w:bookmarkEnd w:id="25"/>
+      <w:r>
+        <w:rPr>
+          <w:rFonts w:eastAsia="Times New Roman" w:cs="Times New Roman"/>
+          <w:lang w:val="en-US"/>
+        </w:rPr>
+        <w:t xml:space="preserve"> version 8.</w:t>
+      </w:r>
+      <w:r>
+        <w:rPr>
+          <w:rFonts w:eastAsia="Times New Roman" w:cs="Times New Roman"/>
+          <w:lang w:val="en-US"/>
+        </w:rPr>
+        <w:t>2 or later (for mac), or Visual Studio 2012 (for Windows)</w:t>
       </w:r>
     </w:p>
     <w:p>
@@ -7410,7 +7531,23 @@
           <w:rFonts w:eastAsia="Times New Roman" w:cs="Times New Roman"/>
           <w:lang w:val="en-US"/>
         </w:rPr>
-        <w:t xml:space="preserve"> Teensyduino already includes the Teensy serial driver on Windows</w:t>
+        <w:t xml:space="preserve"> Teensyduino already includes the </w:t>
+      </w:r>
+      <w:proofErr w:type="gramStart"/>
+      <w:r>
+        <w:rPr>
+          <w:rFonts w:eastAsia="Times New Roman" w:cs="Times New Roman"/>
+          <w:lang w:val="en-US"/>
+        </w:rPr>
+        <w:t>Teensy</w:t>
+      </w:r>
+      <w:proofErr w:type="gramEnd"/>
+      <w:r>
+        <w:rPr>
+          <w:rFonts w:eastAsia="Times New Roman" w:cs="Times New Roman"/>
+          <w:lang w:val="en-US"/>
+        </w:rPr>
+        <w:t xml:space="preserve"> serial driver on Windows</w:t>
       </w:r>
       <w:r>
         <w:rPr>
@@ -7497,11 +7634,19 @@
           <w:lang w:val="en-US"/>
         </w:rPr>
       </w:pPr>
-      <w:r>
-        <w:rPr>
-          <w:lang w:val="en-US"/>
-        </w:rPr>
-        <w:t xml:space="preserve">either through the standalone application </w:t>
+      <w:proofErr w:type="gramStart"/>
+      <w:r>
+        <w:rPr>
+          <w:lang w:val="en-US"/>
+        </w:rPr>
+        <w:t>either</w:t>
+      </w:r>
+      <w:proofErr w:type="gramEnd"/>
+      <w:r>
+        <w:rPr>
+          <w:lang w:val="en-US"/>
+        </w:rPr>
+        <w:t xml:space="preserve"> through the standalone application </w:t>
       </w:r>
       <w:r>
         <w:rPr>
@@ -7682,12 +7827,14 @@
           <w:lang w:val="en-US"/>
         </w:rPr>
       </w:pPr>
+      <w:proofErr w:type="gramStart"/>
       <w:r>
         <w:rPr>
           <w:lang w:val="en-US"/>
         </w:rPr>
         <w:t>or</w:t>
       </w:r>
+      <w:proofErr w:type="gramEnd"/>
       <w:r>
         <w:rPr>
           <w:lang w:val="en-US"/>
@@ -8300,7 +8447,21 @@
         <w:rPr>
           <w:lang w:val="en-US"/>
         </w:rPr>
-        <w:t>Setting the multipin connectors on the Teensy board</w:t>
+        <w:t xml:space="preserve">Setting the multipin connectors on the </w:t>
+      </w:r>
+      <w:proofErr w:type="gramStart"/>
+      <w:r>
+        <w:rPr>
+          <w:lang w:val="en-US"/>
+        </w:rPr>
+        <w:t>Teensy</w:t>
+      </w:r>
+      <w:proofErr w:type="gramEnd"/>
+      <w:r>
+        <w:rPr>
+          <w:lang w:val="en-US"/>
+        </w:rPr>
+        <w:t xml:space="preserve"> board</w:t>
       </w:r>
       <w:bookmarkEnd w:id="42"/>
       <w:bookmarkEnd w:id="43"/>
@@ -8330,11 +8491,19 @@
           <w:lang w:val="en-US"/>
         </w:rPr>
       </w:pPr>
-      <w:r>
-        <w:rPr>
-          <w:lang w:val="en-US"/>
-        </w:rPr>
-        <w:t>connect pins 18 and 19 from Teensy to respectively pins SDA and SDL of the GY-85 daughter board.</w:t>
+      <w:proofErr w:type="gramStart"/>
+      <w:r>
+        <w:rPr>
+          <w:lang w:val="en-US"/>
+        </w:rPr>
+        <w:t>connect</w:t>
+      </w:r>
+      <w:proofErr w:type="gramEnd"/>
+      <w:r>
+        <w:rPr>
+          <w:lang w:val="en-US"/>
+        </w:rPr>
+        <w:t xml:space="preserve"> pins 18 and 19 from Teensy to respectively pins SDA and SDL of the GY-85 daughter board.</w:t>
       </w:r>
     </w:p>
     <w:p>
@@ -8348,11 +8517,19 @@
           <w:lang w:val="en-US"/>
         </w:rPr>
       </w:pPr>
-      <w:r>
-        <w:rPr>
-          <w:lang w:val="en-US"/>
-        </w:rPr>
-        <w:t>stabilize the daughter board on the main board mechanically</w:t>
+      <w:proofErr w:type="gramStart"/>
+      <w:r>
+        <w:rPr>
+          <w:lang w:val="en-US"/>
+        </w:rPr>
+        <w:t>stabilize</w:t>
+      </w:r>
+      <w:proofErr w:type="gramEnd"/>
+      <w:r>
+        <w:rPr>
+          <w:lang w:val="en-US"/>
+        </w:rPr>
+        <w:t xml:space="preserve"> the daughter board on the main board mechanically</w:t>
       </w:r>
     </w:p>
     <w:p>
@@ -8400,7 +8577,21 @@
         <w:rPr>
           <w:lang w:val="en-US"/>
         </w:rPr>
-        <w:t xml:space="preserve">The angled multipin connector has no connection function, </w:t>
+        <w:t xml:space="preserve">The angled multipin connector has no connection </w:t>
+      </w:r>
+      <w:proofErr w:type="gramStart"/>
+      <w:r>
+        <w:rPr>
+          <w:lang w:val="en-US"/>
+        </w:rPr>
+        <w:t>function,</w:t>
+      </w:r>
+      <w:proofErr w:type="gramEnd"/>
+      <w:r>
+        <w:rPr>
+          <w:lang w:val="en-US"/>
+        </w:rPr>
+        <w:t xml:space="preserve"> </w:t>
       </w:r>
       <w:r>
         <w:rPr>
@@ -8928,7 +9119,21 @@
         <w:rPr>
           <w:lang w:val="en-US"/>
         </w:rPr>
-        <w:t>Download the latest version of the Teensy loader</w:t>
+        <w:t xml:space="preserve">Download the latest version of the </w:t>
+      </w:r>
+      <w:proofErr w:type="gramStart"/>
+      <w:r>
+        <w:rPr>
+          <w:lang w:val="en-US"/>
+        </w:rPr>
+        <w:t>Teensy</w:t>
+      </w:r>
+      <w:proofErr w:type="gramEnd"/>
+      <w:r>
+        <w:rPr>
+          <w:lang w:val="en-US"/>
+        </w:rPr>
+        <w:t xml:space="preserve"> loader</w:t>
       </w:r>
       <w:bookmarkEnd w:id="60"/>
       <w:bookmarkEnd w:id="61"/>
@@ -8944,7 +9149,21 @@
         <w:rPr>
           <w:lang w:val="en-US"/>
         </w:rPr>
-        <w:t xml:space="preserve">...on Teensy's website </w:t>
+        <w:t>...</w:t>
+      </w:r>
+      <w:proofErr w:type="gramStart"/>
+      <w:r>
+        <w:rPr>
+          <w:lang w:val="en-US"/>
+        </w:rPr>
+        <w:t>on</w:t>
+      </w:r>
+      <w:proofErr w:type="gramEnd"/>
+      <w:r>
+        <w:rPr>
+          <w:lang w:val="en-US"/>
+        </w:rPr>
+        <w:t xml:space="preserve"> Teensy's website </w:t>
       </w:r>
       <w:hyperlink r:id="rId23" w:history="1">
         <w:r>
@@ -10556,11 +10775,19 @@
           <w:lang w:val="en-US"/>
         </w:rPr>
       </w:pPr>
-      <w:r>
-        <w:rPr>
-          <w:lang w:val="en-US"/>
-        </w:rPr>
-        <w:t xml:space="preserve">its position relative to the headphone changed </w:t>
+      <w:proofErr w:type="gramStart"/>
+      <w:r>
+        <w:rPr>
+          <w:lang w:val="en-US"/>
+        </w:rPr>
+        <w:t>its</w:t>
+      </w:r>
+      <w:proofErr w:type="gramEnd"/>
+      <w:r>
+        <w:rPr>
+          <w:lang w:val="en-US"/>
+        </w:rPr>
+        <w:t xml:space="preserve"> position relative to the headphone changed </w:t>
       </w:r>
     </w:p>
     <w:p>
@@ -10574,11 +10801,19 @@
           <w:lang w:val="en-US"/>
         </w:rPr>
       </w:pPr>
-      <w:r>
-        <w:rPr>
-          <w:lang w:val="en-US"/>
-        </w:rPr>
-        <w:t>a new headphone is being used</w:t>
+      <w:proofErr w:type="gramStart"/>
+      <w:r>
+        <w:rPr>
+          <w:lang w:val="en-US"/>
+        </w:rPr>
+        <w:t>a</w:t>
+      </w:r>
+      <w:proofErr w:type="gramEnd"/>
+      <w:r>
+        <w:rPr>
+          <w:lang w:val="en-US"/>
+        </w:rPr>
+        <w:t xml:space="preserve"> new headphone is being used</w:t>
       </w:r>
     </w:p>
     <w:p>
@@ -10592,6 +10827,7 @@
           <w:lang w:val="en-US"/>
         </w:rPr>
       </w:pPr>
+      <w:proofErr w:type="gramStart"/>
       <w:r>
         <w:rPr>
           <w:lang w:val="en-US"/>
@@ -10602,7 +10838,14 @@
         <w:rPr>
           <w:lang w:val="en-US"/>
         </w:rPr>
-        <w:t>he magnetic environment changed. This can happen for example with a laptop if one sits closer or farther to it.</w:t>
+        <w:t>he</w:t>
+      </w:r>
+      <w:proofErr w:type="gramEnd"/>
+      <w:r>
+        <w:rPr>
+          <w:lang w:val="en-US"/>
+        </w:rPr>
+        <w:t xml:space="preserve"> magnetic environment changed. This can happen for example with a laptop if one sits closer or farther to it.</w:t>
       </w:r>
     </w:p>
     <w:p>
@@ -11074,12 +11317,21 @@
         </w:rPr>
         <w:fldChar w:fldCharType="separate"/>
       </w:r>
-      <w:r>
-        <w:rPr>
-          <w:b/>
-          <w:lang w:val="en-US"/>
-        </w:rPr>
-        <w:t>7)c)</w:t>
+      <w:proofErr w:type="gramStart"/>
+      <w:r>
+        <w:rPr>
+          <w:b/>
+          <w:lang w:val="en-US"/>
+        </w:rPr>
+        <w:t>7)c</w:t>
+      </w:r>
+      <w:proofErr w:type="gramEnd"/>
+      <w:r>
+        <w:rPr>
+          <w:b/>
+          <w:lang w:val="en-US"/>
+        </w:rPr>
+        <w:t>)</w:t>
       </w:r>
       <w:r>
         <w:rPr>
@@ -11339,7 +11591,21 @@
                               <w:rPr>
                                 <w:lang w:val="en-US"/>
                               </w:rPr>
-                              <w:t xml:space="preserve"> relies on 3 sensors, among others a magnetometer. The magnetometer allows the estimation to use the magnetic north as an absolute reference for orientation. However the data provided by the magnetometer is sensitive to magnetic perturbations, mainly external magnetic fields and/or a too strong ferromagnetic environment (too much iron-based metal around). This is a well-known limitation of all those sensors that can hardly be overcame.</w:t>
+                              <w:t xml:space="preserve"> relies on 3 sensors, among others a magnetometer. The magnetometer allows the estimation to use the magnetic north as an absolute reference for orientation. However the data provided by the magnetometer is sensitive to magnetic perturbations, mainly external magnetic fields and/or a too strong ferromagnetic environment (too much iron-based metal around). This is a well-known limitation of all those sensors that can hardly be </w:t>
+                            </w:r>
+                            <w:proofErr w:type="gramStart"/>
+                            <w:r>
+                              <w:rPr>
+                                <w:lang w:val="en-US"/>
+                              </w:rPr>
+                              <w:t>overcame</w:t>
+                            </w:r>
+                            <w:proofErr w:type="gramEnd"/>
+                            <w:r>
+                              <w:rPr>
+                                <w:lang w:val="en-US"/>
+                              </w:rPr>
+                              <w:t>.</w:t>
                             </w:r>
                           </w:p>
                           <w:p>
@@ -11782,7 +12048,21 @@
         <w:rPr>
           <w:lang w:val="en-US"/>
         </w:rPr>
-        <w:t xml:space="preserve"> as soon as the connection is being established,</w:t>
+        <w:t xml:space="preserve"> </w:t>
+      </w:r>
+      <w:proofErr w:type="gramStart"/>
+      <w:r>
+        <w:rPr>
+          <w:lang w:val="en-US"/>
+        </w:rPr>
+        <w:t>as</w:t>
+      </w:r>
+      <w:proofErr w:type="gramEnd"/>
+      <w:r>
+        <w:rPr>
+          <w:lang w:val="en-US"/>
+        </w:rPr>
+        <w:t xml:space="preserve"> soon as the connection is being established,</w:t>
       </w:r>
       <w:r>
         <w:rPr>
@@ -11863,11 +12143,19 @@
           <w:lang w:val="en-US"/>
         </w:rPr>
       </w:pPr>
-      <w:r>
-        <w:rPr>
-          <w:lang w:val="en-US"/>
-        </w:rPr>
-        <w:t>Click on "OSC Settings". In the new window:</w:t>
+      <w:proofErr w:type="gramStart"/>
+      <w:r>
+        <w:rPr>
+          <w:lang w:val="en-US"/>
+        </w:rPr>
+        <w:t>Click on "OSC Settings".</w:t>
+      </w:r>
+      <w:proofErr w:type="gramEnd"/>
+      <w:r>
+        <w:rPr>
+          <w:lang w:val="en-US"/>
+        </w:rPr>
+        <w:t xml:space="preserve"> In the new window:</w:t>
       </w:r>
     </w:p>
     <w:p>
@@ -11881,11 +12169,19 @@
           <w:lang w:val="en-US"/>
         </w:rPr>
       </w:pPr>
-      <w:r>
-        <w:rPr>
-          <w:lang w:val="en-US"/>
-        </w:rPr>
-        <w:t>edit the IP address and port of the OSC receiver (typically the audio renderer)</w:t>
+      <w:proofErr w:type="gramStart"/>
+      <w:r>
+        <w:rPr>
+          <w:lang w:val="en-US"/>
+        </w:rPr>
+        <w:t>edit</w:t>
+      </w:r>
+      <w:proofErr w:type="gramEnd"/>
+      <w:r>
+        <w:rPr>
+          <w:lang w:val="en-US"/>
+        </w:rPr>
+        <w:t xml:space="preserve"> the IP address and port of the OSC receiver (typically the audio renderer)</w:t>
       </w:r>
     </w:p>
     <w:p>
@@ -11899,11 +12195,19 @@
           <w:lang w:val="en-US"/>
         </w:rPr>
       </w:pPr>
-      <w:r>
-        <w:rPr>
-          <w:lang w:val="en-US"/>
-        </w:rPr>
-        <w:t xml:space="preserve">edit the OSC patterns </w:t>
+      <w:proofErr w:type="gramStart"/>
+      <w:r>
+        <w:rPr>
+          <w:lang w:val="en-US"/>
+        </w:rPr>
+        <w:t>edit</w:t>
+      </w:r>
+      <w:proofErr w:type="gramEnd"/>
+      <w:r>
+        <w:rPr>
+          <w:lang w:val="en-US"/>
+        </w:rPr>
+        <w:t xml:space="preserve"> the OSC patterns </w:t>
       </w:r>
       <w:r>
         <w:rPr>
@@ -12318,11 +12622,19 @@
           <w:lang w:val="en-US"/>
         </w:rPr>
       </w:pPr>
-      <w:r>
-        <w:rPr>
-          <w:lang w:val="en-US"/>
-        </w:rPr>
-        <w:t xml:space="preserve">the </w:t>
+      <w:proofErr w:type="gramStart"/>
+      <w:r>
+        <w:rPr>
+          <w:lang w:val="en-US"/>
+        </w:rPr>
+        <w:t>the</w:t>
+      </w:r>
+      <w:proofErr w:type="gramEnd"/>
+      <w:r>
+        <w:rPr>
+          <w:lang w:val="en-US"/>
+        </w:rPr>
+        <w:t xml:space="preserve"> </w:t>
       </w:r>
       <w:r>
         <w:rPr>
@@ -12451,11 +12763,19 @@
           <w:lang w:val="en-US"/>
         </w:rPr>
       </w:pPr>
-      <w:r>
-        <w:rPr>
-          <w:lang w:val="en-US"/>
-        </w:rPr>
-        <w:t xml:space="preserve">two </w:t>
+      <w:proofErr w:type="gramStart"/>
+      <w:r>
+        <w:rPr>
+          <w:lang w:val="en-US"/>
+        </w:rPr>
+        <w:t>two</w:t>
+      </w:r>
+      <w:proofErr w:type="gramEnd"/>
+      <w:r>
+        <w:rPr>
+          <w:lang w:val="en-US"/>
+        </w:rPr>
+        <w:t xml:space="preserve"> </w:t>
       </w:r>
       <w:r>
         <w:rPr>
@@ -12482,11 +12802,19 @@
           <w:lang w:val="en-US"/>
         </w:rPr>
       </w:pPr>
-      <w:r>
-        <w:rPr>
-          <w:lang w:val="en-US"/>
-        </w:rPr>
-        <w:t>the gradient descent method by Sebastian Madgwick, using all 3 sensors, complex, leads to good and stable results if all sensors are well calibrated</w:t>
+      <w:proofErr w:type="gramStart"/>
+      <w:r>
+        <w:rPr>
+          <w:lang w:val="en-US"/>
+        </w:rPr>
+        <w:t>the</w:t>
+      </w:r>
+      <w:proofErr w:type="gramEnd"/>
+      <w:r>
+        <w:rPr>
+          <w:lang w:val="en-US"/>
+        </w:rPr>
+        <w:t xml:space="preserve"> gradient descent method by Sebastian Madgwick, using all 3 sensors, complex, leads to good and stable results if all sensors are well calibrated</w:t>
       </w:r>
     </w:p>
     <w:p>
@@ -12500,11 +12828,19 @@
           <w:lang w:val="en-US"/>
         </w:rPr>
       </w:pPr>
-      <w:r>
-        <w:rPr>
-          <w:lang w:val="en-US"/>
-        </w:rPr>
-        <w:t>the "gyroscope-only" method is a simple integration of the gyroscope data. I</w:t>
+      <w:proofErr w:type="gramStart"/>
+      <w:r>
+        <w:rPr>
+          <w:lang w:val="en-US"/>
+        </w:rPr>
+        <w:t>the</w:t>
+      </w:r>
+      <w:proofErr w:type="gramEnd"/>
+      <w:r>
+        <w:rPr>
+          <w:lang w:val="en-US"/>
+        </w:rPr>
+        <w:t xml:space="preserve"> "gyroscope-only" method is a simple integration of the gyroscope data. I</w:t>
       </w:r>
       <w:r>
         <w:rPr>
@@ -12998,7 +13334,21 @@
         <w:rPr>
           <w:lang w:val="en-US"/>
         </w:rPr>
-        <w:t>=&gt; this parameter has an effect on both the quaternion and the angles.</w:t>
+        <w:t xml:space="preserve">=&gt; </w:t>
+      </w:r>
+      <w:proofErr w:type="gramStart"/>
+      <w:r>
+        <w:rPr>
+          <w:lang w:val="en-US"/>
+        </w:rPr>
+        <w:t>this</w:t>
+      </w:r>
+      <w:proofErr w:type="gramEnd"/>
+      <w:r>
+        <w:rPr>
+          <w:lang w:val="en-US"/>
+        </w:rPr>
+        <w:t xml:space="preserve"> parameter has an effect on both the quaternion and the angles.</w:t>
       </w:r>
     </w:p>
     <w:p>
@@ -13084,13 +13434,27 @@
         <w:rPr>
           <w:lang w:val="en-US"/>
         </w:rPr>
-        <w:t xml:space="preserve"> parameter</w:t>
-      </w:r>
-      <w:r>
-        <w:rPr>
-          <w:lang w:val="en-US"/>
-        </w:rPr>
-        <w:t xml:space="preserve"> allow to change the perspective</w:t>
+        <w:t xml:space="preserve"> </w:t>
+      </w:r>
+      <w:proofErr w:type="gramStart"/>
+      <w:r>
+        <w:rPr>
+          <w:lang w:val="en-US"/>
+        </w:rPr>
+        <w:t>parameter</w:t>
+      </w:r>
+      <w:r>
+        <w:rPr>
+          <w:lang w:val="en-US"/>
+        </w:rPr>
+        <w:t xml:space="preserve"> allow</w:t>
+      </w:r>
+      <w:proofErr w:type="gramEnd"/>
+      <w:r>
+        <w:rPr>
+          <w:lang w:val="en-US"/>
+        </w:rPr>
+        <w:t xml:space="preserve"> to change the perspective</w:t>
       </w:r>
       <w:r>
         <w:rPr>
@@ -13138,7 +13502,21 @@
         <w:rPr>
           <w:lang w:val="en-US"/>
         </w:rPr>
-        <w:t xml:space="preserve">axes related to the head tracker. if "invert rotation" is checked, it's the opposite: the angles and quaternion correspond to the rotation from the mobile </w:t>
+        <w:t xml:space="preserve">axes related to the head tracker. </w:t>
+      </w:r>
+      <w:proofErr w:type="gramStart"/>
+      <w:r>
+        <w:rPr>
+          <w:lang w:val="en-US"/>
+        </w:rPr>
+        <w:t>if</w:t>
+      </w:r>
+      <w:proofErr w:type="gramEnd"/>
+      <w:r>
+        <w:rPr>
+          <w:lang w:val="en-US"/>
+        </w:rPr>
+        <w:t xml:space="preserve"> "invert rotation" is checked, it's the opposite: the angles and quaternion correspond to the rotation from the mobile </w:t>
       </w:r>
       <w:r>
         <w:rPr>
@@ -13416,11 +13794,19 @@
           <w:lang w:val="en-US"/>
         </w:rPr>
       </w:pPr>
-      <w:r>
-        <w:rPr>
-          <w:lang w:val="en-US"/>
-        </w:rPr>
-        <w:t>receiver settings</w:t>
+      <w:proofErr w:type="gramStart"/>
+      <w:r>
+        <w:rPr>
+          <w:lang w:val="en-US"/>
+        </w:rPr>
+        <w:t>receiver</w:t>
+      </w:r>
+      <w:proofErr w:type="gramEnd"/>
+      <w:r>
+        <w:rPr>
+          <w:lang w:val="en-US"/>
+        </w:rPr>
+        <w:t xml:space="preserve"> settings</w:t>
       </w:r>
     </w:p>
     <w:p>
@@ -13588,12 +13974,21 @@
         </w:rPr>
         <w:fldChar w:fldCharType="separate"/>
       </w:r>
-      <w:r>
-        <w:rPr>
-          <w:b/>
-          <w:lang w:val="en-US"/>
-        </w:rPr>
-        <w:t>4)b)</w:t>
+      <w:proofErr w:type="gramStart"/>
+      <w:r>
+        <w:rPr>
+          <w:b/>
+          <w:lang w:val="en-US"/>
+        </w:rPr>
+        <w:t>4)b</w:t>
+      </w:r>
+      <w:proofErr w:type="gramEnd"/>
+      <w:r>
+        <w:rPr>
+          <w:b/>
+          <w:lang w:val="en-US"/>
+        </w:rPr>
+        <w:t>)</w:t>
       </w:r>
       <w:r>
         <w:rPr>
@@ -13839,6 +14234,7 @@
                                 <w:lang w:val="en-US"/>
                               </w:rPr>
                             </w:pPr>
+                            <w:proofErr w:type="gramStart"/>
                             <w:r>
                               <w:rPr>
                                 <w:lang w:val="en-US"/>
@@ -13904,6 +14300,7 @@
                               </w:rPr>
                               <w:t xml:space="preserve"> coefficient.</w:t>
                             </w:r>
+                            <w:proofErr w:type="gramEnd"/>
                           </w:p>
                           <w:p>
                             <w:pPr>
@@ -14496,40 +14893,40 @@
           <w:lang w:val="en-US"/>
         </w:rPr>
       </w:pPr>
-      <w:bookmarkStart w:id="131" w:name="_Ref349774109"/>
-      <w:bookmarkStart w:id="132" w:name="_Toc349843688"/>
-      <w:bookmarkStart w:id="133" w:name="_Toc349849279"/>
-      <w:bookmarkStart w:id="134" w:name="_Toc492544592"/>
+      <w:bookmarkStart w:id="130" w:name="_Ref349774109"/>
+      <w:bookmarkStart w:id="131" w:name="_Toc349843688"/>
+      <w:bookmarkStart w:id="132" w:name="_Toc349849279"/>
+      <w:bookmarkStart w:id="133" w:name="_Toc492544592"/>
       <w:r>
         <w:rPr>
           <w:lang w:val="en-US"/>
         </w:rPr>
         <w:t>Examples of Application</w:t>
       </w:r>
+      <w:bookmarkEnd w:id="130"/>
       <w:bookmarkEnd w:id="131"/>
       <w:bookmarkEnd w:id="132"/>
       <w:bookmarkEnd w:id="133"/>
+    </w:p>
+    <w:p>
+      <w:pPr>
+        <w:pStyle w:val="Heading2"/>
+        <w:rPr>
+          <w:lang w:val="en-US"/>
+        </w:rPr>
+      </w:pPr>
+      <w:bookmarkStart w:id="134" w:name="_Toc349843689"/>
+      <w:bookmarkStart w:id="135" w:name="_Toc349849280"/>
+      <w:bookmarkStart w:id="136" w:name="_Toc492544593"/>
+      <w:r>
+        <w:rPr>
+          <w:lang w:val="en-US"/>
+        </w:rPr>
+        <w:t>Mybino</w:t>
+      </w:r>
       <w:bookmarkEnd w:id="134"/>
-    </w:p>
-    <w:p>
-      <w:pPr>
-        <w:pStyle w:val="Heading2"/>
-        <w:rPr>
-          <w:lang w:val="en-US"/>
-        </w:rPr>
-      </w:pPr>
-      <w:bookmarkStart w:id="135" w:name="_Toc349843689"/>
-      <w:bookmarkStart w:id="136" w:name="_Toc349849280"/>
-      <w:bookmarkStart w:id="137" w:name="_Toc492544593"/>
-      <w:r>
-        <w:rPr>
-          <w:lang w:val="en-US"/>
-        </w:rPr>
-        <w:t>Mybino</w:t>
-      </w:r>
       <w:bookmarkEnd w:id="135"/>
       <w:bookmarkEnd w:id="136"/>
-      <w:bookmarkEnd w:id="137"/>
     </w:p>
     <w:p>
       <w:pPr>
@@ -14680,11 +15077,19 @@
           <w:lang w:val="en-US"/>
         </w:rPr>
       </w:pPr>
-      <w:r>
-        <w:rPr>
-          <w:lang w:val="en-US"/>
-        </w:rPr>
-        <w:t xml:space="preserve">receiver settings: </w:t>
+      <w:proofErr w:type="gramStart"/>
+      <w:r>
+        <w:rPr>
+          <w:lang w:val="en-US"/>
+        </w:rPr>
+        <w:t>receiver</w:t>
+      </w:r>
+      <w:proofErr w:type="gramEnd"/>
+      <w:r>
+        <w:rPr>
+          <w:lang w:val="en-US"/>
+        </w:rPr>
+        <w:t xml:space="preserve"> settings: </w:t>
       </w:r>
     </w:p>
     <w:p>
@@ -14698,11 +15103,19 @@
           <w:lang w:val="en-US"/>
         </w:rPr>
       </w:pPr>
-      <w:r>
-        <w:rPr>
-          <w:lang w:val="en-US"/>
-        </w:rPr>
-        <w:t>axes references "0: X-&gt;right, Y-&gt;back, Z-&gt;down"</w:t>
+      <w:proofErr w:type="gramStart"/>
+      <w:r>
+        <w:rPr>
+          <w:lang w:val="en-US"/>
+        </w:rPr>
+        <w:t>axes</w:t>
+      </w:r>
+      <w:proofErr w:type="gramEnd"/>
+      <w:r>
+        <w:rPr>
+          <w:lang w:val="en-US"/>
+        </w:rPr>
+        <w:t xml:space="preserve"> references "0: X-&gt;right, Y-&gt;back, Z-&gt;down"</w:t>
       </w:r>
     </w:p>
     <w:p>
@@ -14716,11 +15129,19 @@
           <w:lang w:val="en-US"/>
         </w:rPr>
       </w:pPr>
-      <w:r>
-        <w:rPr>
-          <w:lang w:val="en-US"/>
-        </w:rPr>
-        <w:t>rotation order "Yaw-Pitch-Roll (ZYX)"</w:t>
+      <w:proofErr w:type="gramStart"/>
+      <w:r>
+        <w:rPr>
+          <w:lang w:val="en-US"/>
+        </w:rPr>
+        <w:t>rotation</w:t>
+      </w:r>
+      <w:proofErr w:type="gramEnd"/>
+      <w:r>
+        <w:rPr>
+          <w:lang w:val="en-US"/>
+        </w:rPr>
+        <w:t xml:space="preserve"> order "Yaw-Pitch-Roll (ZYX)"</w:t>
       </w:r>
     </w:p>
     <w:p>
@@ -14734,11 +15155,19 @@
           <w:lang w:val="en-US"/>
         </w:rPr>
       </w:pPr>
-      <w:r>
-        <w:rPr>
-          <w:lang w:val="en-US"/>
-        </w:rPr>
-        <w:t>don't invert rotation</w:t>
+      <w:proofErr w:type="gramStart"/>
+      <w:r>
+        <w:rPr>
+          <w:lang w:val="en-US"/>
+        </w:rPr>
+        <w:t>don't</w:t>
+      </w:r>
+      <w:proofErr w:type="gramEnd"/>
+      <w:r>
+        <w:rPr>
+          <w:lang w:val="en-US"/>
+        </w:rPr>
+        <w:t xml:space="preserve"> invert rotation</w:t>
       </w:r>
     </w:p>
     <w:p>
@@ -14770,11 +15199,19 @@
           <w:lang w:val="en-US"/>
         </w:rPr>
       </w:pPr>
-      <w:r>
-        <w:rPr>
-          <w:lang w:val="en-US"/>
-        </w:rPr>
-        <w:t>don't scale/invert any values</w:t>
+      <w:proofErr w:type="gramStart"/>
+      <w:r>
+        <w:rPr>
+          <w:lang w:val="en-US"/>
+        </w:rPr>
+        <w:t>don't</w:t>
+      </w:r>
+      <w:proofErr w:type="gramEnd"/>
+      <w:r>
+        <w:rPr>
+          <w:lang w:val="en-US"/>
+        </w:rPr>
+        <w:t xml:space="preserve"> scale/invert any values</w:t>
       </w:r>
     </w:p>
     <w:p>
@@ -14788,12 +15225,20 @@
           <w:lang w:val="en-US"/>
         </w:rPr>
       </w:pPr>
+      <w:proofErr w:type="gramStart"/>
       <w:r>
         <w:rPr>
           <w:lang w:val="en-US"/>
         </w:rPr>
         <w:lastRenderedPageBreak/>
-        <w:t>send only yaw/pitch/roll (quaternion not needed)</w:t>
+        <w:t>send</w:t>
+      </w:r>
+      <w:proofErr w:type="gramEnd"/>
+      <w:r>
+        <w:rPr>
+          <w:lang w:val="en-US"/>
+        </w:rPr>
+        <w:t xml:space="preserve"> only yaw/pitch/roll (quaternion not needed)</w:t>
       </w:r>
     </w:p>
     <w:p>
@@ -14811,18 +15256,18 @@
           <w:lang w:val="en-US"/>
         </w:rPr>
       </w:pPr>
-      <w:bookmarkStart w:id="138" w:name="_Toc349843690"/>
-      <w:bookmarkStart w:id="139" w:name="_Toc349849281"/>
-      <w:bookmarkStart w:id="140" w:name="_Toc492544594"/>
+      <w:bookmarkStart w:id="137" w:name="_Toc349843690"/>
+      <w:bookmarkStart w:id="138" w:name="_Toc349849281"/>
+      <w:bookmarkStart w:id="139" w:name="_Toc492544594"/>
       <w:r>
         <w:rPr>
           <w:lang w:val="en-US"/>
         </w:rPr>
         <w:t>IRCAM Spat (Max version)</w:t>
       </w:r>
+      <w:bookmarkEnd w:id="137"/>
       <w:bookmarkEnd w:id="138"/>
       <w:bookmarkEnd w:id="139"/>
-      <w:bookmarkEnd w:id="140"/>
     </w:p>
     <w:p>
       <w:pPr>
@@ -14988,6 +15433,7 @@
         </w:rPr>
         <w:t xml:space="preserve"> to </w:t>
       </w:r>
+      <w:proofErr w:type="gramStart"/>
       <w:r>
         <w:rPr>
           <w:i/>
@@ -14995,6 +15441,7 @@
         </w:rPr>
         <w:t>Spat</w:t>
       </w:r>
+      <w:proofErr w:type="gramEnd"/>
       <w:r>
         <w:rPr>
           <w:lang w:val="en-US"/>
@@ -15044,11 +15491,19 @@
           <w:lang w:val="en-US"/>
         </w:rPr>
       </w:pPr>
-      <w:r>
-        <w:rPr>
-          <w:lang w:val="en-US"/>
-        </w:rPr>
-        <w:t xml:space="preserve">receiver settings: </w:t>
+      <w:proofErr w:type="gramStart"/>
+      <w:r>
+        <w:rPr>
+          <w:lang w:val="en-US"/>
+        </w:rPr>
+        <w:t>receiver</w:t>
+      </w:r>
+      <w:proofErr w:type="gramEnd"/>
+      <w:r>
+        <w:rPr>
+          <w:lang w:val="en-US"/>
+        </w:rPr>
+        <w:t xml:space="preserve"> settings: </w:t>
       </w:r>
     </w:p>
     <w:p>
@@ -15062,11 +15517,19 @@
           <w:lang w:val="en-US"/>
         </w:rPr>
       </w:pPr>
-      <w:r>
-        <w:rPr>
-          <w:lang w:val="en-US"/>
-        </w:rPr>
-        <w:t xml:space="preserve">axes references </w:t>
+      <w:proofErr w:type="gramStart"/>
+      <w:r>
+        <w:rPr>
+          <w:lang w:val="en-US"/>
+        </w:rPr>
+        <w:t>axes</w:t>
+      </w:r>
+      <w:proofErr w:type="gramEnd"/>
+      <w:r>
+        <w:rPr>
+          <w:lang w:val="en-US"/>
+        </w:rPr>
+        <w:t xml:space="preserve"> references </w:t>
       </w:r>
       <w:r>
         <w:rPr>
@@ -15086,11 +15549,19 @@
           <w:lang w:val="en-US"/>
         </w:rPr>
       </w:pPr>
-      <w:r>
-        <w:rPr>
-          <w:lang w:val="en-US"/>
-        </w:rPr>
-        <w:t>rotation order "Yaw-Pitch-Roll (ZYX)"</w:t>
+      <w:proofErr w:type="gramStart"/>
+      <w:r>
+        <w:rPr>
+          <w:lang w:val="en-US"/>
+        </w:rPr>
+        <w:t>rotation</w:t>
+      </w:r>
+      <w:proofErr w:type="gramEnd"/>
+      <w:r>
+        <w:rPr>
+          <w:lang w:val="en-US"/>
+        </w:rPr>
+        <w:t xml:space="preserve"> order "Yaw-Pitch-Roll (ZYX)"</w:t>
       </w:r>
     </w:p>
     <w:p>
@@ -15105,12 +15576,21 @@
           <w:lang w:val="en-US"/>
         </w:rPr>
       </w:pPr>
-      <w:r>
-        <w:rPr>
-          <w:b/>
-          <w:lang w:val="en-US"/>
-        </w:rPr>
-        <w:t>invert rotation</w:t>
+      <w:proofErr w:type="gramStart"/>
+      <w:r>
+        <w:rPr>
+          <w:b/>
+          <w:lang w:val="en-US"/>
+        </w:rPr>
+        <w:t>invert</w:t>
+      </w:r>
+      <w:proofErr w:type="gramEnd"/>
+      <w:r>
+        <w:rPr>
+          <w:b/>
+          <w:lang w:val="en-US"/>
+        </w:rPr>
+        <w:t xml:space="preserve"> rotation</w:t>
       </w:r>
     </w:p>
     <w:p>
@@ -15142,11 +15622,19 @@
           <w:lang w:val="en-US"/>
         </w:rPr>
       </w:pPr>
-      <w:r>
-        <w:rPr>
-          <w:lang w:val="en-US"/>
-        </w:rPr>
-        <w:t>don't scale/invert any values</w:t>
+      <w:proofErr w:type="gramStart"/>
+      <w:r>
+        <w:rPr>
+          <w:lang w:val="en-US"/>
+        </w:rPr>
+        <w:t>don't</w:t>
+      </w:r>
+      <w:proofErr w:type="gramEnd"/>
+      <w:r>
+        <w:rPr>
+          <w:lang w:val="en-US"/>
+        </w:rPr>
+        <w:t xml:space="preserve"> scale/invert any values</w:t>
       </w:r>
     </w:p>
     <w:p>
@@ -15160,11 +15648,19 @@
           <w:lang w:val="en-US"/>
         </w:rPr>
       </w:pPr>
-      <w:r>
-        <w:rPr>
-          <w:lang w:val="en-US"/>
-        </w:rPr>
-        <w:t>send only yaw/pitch/roll (quaternion not needed</w:t>
+      <w:proofErr w:type="gramStart"/>
+      <w:r>
+        <w:rPr>
+          <w:lang w:val="en-US"/>
+        </w:rPr>
+        <w:t>send</w:t>
+      </w:r>
+      <w:proofErr w:type="gramEnd"/>
+      <w:r>
+        <w:rPr>
+          <w:lang w:val="en-US"/>
+        </w:rPr>
+        <w:t xml:space="preserve"> only yaw/pitch/roll (quaternion not needed</w:t>
       </w:r>
       <w:r>
         <w:rPr>
@@ -15193,125 +15689,202 @@
           <w:lang w:val="en-US"/>
         </w:rPr>
       </w:pPr>
-      <w:bookmarkStart w:id="141" w:name="_Toc349843691"/>
-      <w:bookmarkStart w:id="142" w:name="_Toc349849282"/>
-      <w:bookmarkStart w:id="143" w:name="_Toc492544595"/>
+      <w:bookmarkStart w:id="140" w:name="_Toc349843691"/>
+      <w:bookmarkStart w:id="141" w:name="_Toc349849282"/>
+      <w:bookmarkStart w:id="142" w:name="_Toc492544595"/>
       <w:r>
         <w:rPr>
           <w:lang w:val="en-US"/>
         </w:rPr>
         <w:t>Reaper and Ambix</w:t>
       </w:r>
+      <w:bookmarkEnd w:id="140"/>
       <w:bookmarkEnd w:id="141"/>
       <w:bookmarkEnd w:id="142"/>
+    </w:p>
+    <w:p>
+      <w:pPr>
+        <w:rPr>
+          <w:lang w:val="en-US"/>
+        </w:rPr>
+      </w:pPr>
+      <w:r>
+        <w:rPr>
+          <w:lang w:val="en-US"/>
+        </w:rPr>
+        <w:t>Reaper (http://www.reaper.fm/)</w:t>
+      </w:r>
+      <w:r>
+        <w:rPr>
+          <w:lang w:val="en-US"/>
+        </w:rPr>
+        <w:t xml:space="preserve"> is an excellent and very cheap DAW that </w:t>
+      </w:r>
+      <w:r>
+        <w:rPr>
+          <w:lang w:val="en-US"/>
+        </w:rPr>
+        <w:t>provides</w:t>
+      </w:r>
+      <w:r>
+        <w:rPr>
+          <w:lang w:val="en-US"/>
+        </w:rPr>
+        <w:t xml:space="preserve"> </w:t>
+      </w:r>
+      <w:r>
+        <w:rPr>
+          <w:lang w:val="en-US"/>
+        </w:rPr>
+        <w:t>unique</w:t>
+      </w:r>
+      <w:r>
+        <w:rPr>
+          <w:lang w:val="en-US"/>
+        </w:rPr>
+        <w:t xml:space="preserve"> routing and channel assignment functions (a track</w:t>
+      </w:r>
+      <w:r>
+        <w:rPr>
+          <w:lang w:val="en-US"/>
+        </w:rPr>
+        <w:t xml:space="preserve"> can have up to 64 channels) and can fully controlled thru OSC.</w:t>
+      </w:r>
+    </w:p>
+    <w:p>
+      <w:pPr>
+        <w:rPr>
+          <w:lang w:val="en-US"/>
+        </w:rPr>
+      </w:pPr>
+    </w:p>
+    <w:p>
+      <w:pPr>
+        <w:rPr>
+          <w:lang w:val="en-US"/>
+        </w:rPr>
+      </w:pPr>
+      <w:r>
+        <w:rPr>
+          <w:lang w:val="en-US"/>
+        </w:rPr>
+        <w:t>Ambix (http://www.matthiaskronlachner.com/</w:t>
+      </w:r>
+      <w:proofErr w:type="gramStart"/>
+      <w:r>
+        <w:rPr>
+          <w:lang w:val="en-US"/>
+        </w:rPr>
+        <w:t>?p</w:t>
+      </w:r>
+      <w:proofErr w:type="gramEnd"/>
+      <w:r>
+        <w:rPr>
+          <w:lang w:val="en-US"/>
+        </w:rPr>
+        <w:t xml:space="preserve">=2015) is a free plugin-suite </w:t>
+      </w:r>
+      <w:r>
+        <w:rPr>
+          <w:lang w:val="en-US"/>
+        </w:rPr>
+        <w:t xml:space="preserve">developed by Matthias Kronlachner </w:t>
+      </w:r>
+      <w:r>
+        <w:rPr>
+          <w:lang w:val="en-US"/>
+        </w:rPr>
+        <w:t>for creating and manipulating Ambisonics scenes, with the ability to render them in binaural</w:t>
+      </w:r>
+      <w:r>
+        <w:rPr>
+          <w:lang w:val="en-US"/>
+        </w:rPr>
+        <w:t>.</w:t>
+      </w:r>
+    </w:p>
+    <w:p>
+      <w:pPr>
+        <w:rPr>
+          <w:lang w:val="en-US"/>
+        </w:rPr>
+      </w:pPr>
+    </w:p>
+    <w:p>
+      <w:pPr>
+        <w:rPr>
+          <w:lang w:val="en-US"/>
+        </w:rPr>
+      </w:pPr>
+      <w:r>
+        <w:rPr>
+          <w:lang w:val="en-US"/>
+        </w:rPr>
+        <w:t xml:space="preserve">This tutorial describes how to connect </w:t>
+      </w:r>
+      <w:r>
+        <w:rPr>
+          <w:i/>
+          <w:lang w:val="en-US"/>
+        </w:rPr>
+        <w:t>hedrotReceiver</w:t>
+      </w:r>
+      <w:r>
+        <w:rPr>
+          <w:lang w:val="en-US"/>
+        </w:rPr>
+        <w:t xml:space="preserve"> </w:t>
+      </w:r>
+      <w:r>
+        <w:rPr>
+          <w:lang w:val="en-US"/>
+        </w:rPr>
+        <w:t xml:space="preserve">with a binaural version of an Ambisonics scene through </w:t>
+      </w:r>
+      <w:r>
+        <w:rPr>
+          <w:lang w:val="en-US"/>
+        </w:rPr>
+        <w:t>the plugin a</w:t>
+      </w:r>
+      <w:r>
+        <w:rPr>
+          <w:lang w:val="en-US"/>
+        </w:rPr>
+        <w:t>mbix</w:t>
+      </w:r>
+      <w:r>
+        <w:rPr>
+          <w:lang w:val="en-US"/>
+        </w:rPr>
+        <w:t>_rotator.</w:t>
+      </w:r>
+    </w:p>
+    <w:p>
+      <w:pPr>
+        <w:rPr>
+          <w:lang w:val="en-US"/>
+        </w:rPr>
+      </w:pPr>
+    </w:p>
+    <w:p>
+      <w:pPr>
+        <w:pStyle w:val="Heading3"/>
+        <w:rPr>
+          <w:i/>
+          <w:lang w:val="en-US"/>
+        </w:rPr>
+      </w:pPr>
+      <w:bookmarkStart w:id="143" w:name="_Toc349843692"/>
+      <w:bookmarkStart w:id="144" w:name="_Toc349849283"/>
+      <w:bookmarkStart w:id="145" w:name="_Toc492544596"/>
+      <w:r>
+        <w:rPr>
+          <w:lang w:val="en-US"/>
+        </w:rPr>
+        <w:t xml:space="preserve">Configure </w:t>
+      </w:r>
       <w:bookmarkEnd w:id="143"/>
-    </w:p>
-    <w:p>
-      <w:pPr>
-        <w:rPr>
-          <w:lang w:val="en-US"/>
-        </w:rPr>
-      </w:pPr>
-      <w:r>
-        <w:rPr>
-          <w:lang w:val="en-US"/>
-        </w:rPr>
-        <w:t>Reaper (http://www.reaper.fm/)</w:t>
-      </w:r>
-      <w:r>
-        <w:rPr>
-          <w:lang w:val="en-US"/>
-        </w:rPr>
-        <w:t xml:space="preserve"> is an excellent and very cheap DAW that </w:t>
-      </w:r>
-      <w:r>
-        <w:rPr>
-          <w:lang w:val="en-US"/>
-        </w:rPr>
-        <w:t>provides</w:t>
-      </w:r>
-      <w:r>
-        <w:rPr>
-          <w:lang w:val="en-US"/>
-        </w:rPr>
-        <w:t xml:space="preserve"> </w:t>
-      </w:r>
-      <w:r>
-        <w:rPr>
-          <w:lang w:val="en-US"/>
-        </w:rPr>
-        <w:t>unique</w:t>
-      </w:r>
-      <w:r>
-        <w:rPr>
-          <w:lang w:val="en-US"/>
-        </w:rPr>
-        <w:t xml:space="preserve"> routing and channel assignment functions (a track</w:t>
-      </w:r>
-      <w:r>
-        <w:rPr>
-          <w:lang w:val="en-US"/>
-        </w:rPr>
-        <w:t xml:space="preserve"> can have up to 64 channels) and can fully controlled thru OSC.</w:t>
-      </w:r>
-    </w:p>
-    <w:p>
-      <w:pPr>
-        <w:rPr>
-          <w:lang w:val="en-US"/>
-        </w:rPr>
-      </w:pPr>
-    </w:p>
-    <w:p>
-      <w:pPr>
-        <w:rPr>
-          <w:lang w:val="en-US"/>
-        </w:rPr>
-      </w:pPr>
-      <w:r>
-        <w:rPr>
-          <w:lang w:val="en-US"/>
-        </w:rPr>
-        <w:t xml:space="preserve">Ambix (http://www.matthiaskronlachner.com/?p=2015) is a free plugin-suite </w:t>
-      </w:r>
-      <w:r>
-        <w:rPr>
-          <w:lang w:val="en-US"/>
-        </w:rPr>
-        <w:t xml:space="preserve">developed by Matthias Kronlachner </w:t>
-      </w:r>
-      <w:r>
-        <w:rPr>
-          <w:lang w:val="en-US"/>
-        </w:rPr>
-        <w:t>for creating and manipulating Ambisonics scenes, with the ability to render them in binaural</w:t>
-      </w:r>
-      <w:r>
-        <w:rPr>
-          <w:lang w:val="en-US"/>
-        </w:rPr>
-        <w:t>.</w:t>
-      </w:r>
-    </w:p>
-    <w:p>
-      <w:pPr>
-        <w:rPr>
-          <w:lang w:val="en-US"/>
-        </w:rPr>
-      </w:pPr>
-    </w:p>
-    <w:p>
-      <w:pPr>
-        <w:rPr>
-          <w:lang w:val="en-US"/>
-        </w:rPr>
-      </w:pPr>
-      <w:r>
-        <w:rPr>
-          <w:lang w:val="en-US"/>
-        </w:rPr>
-        <w:t xml:space="preserve">This tutorial describes how to connect </w:t>
-      </w:r>
       <w:r>
         <w:rPr>
           <w:i/>
@@ -15319,71 +15892,8 @@
         </w:rPr>
         <w:t>hedrotReceiver</w:t>
       </w:r>
-      <w:r>
-        <w:rPr>
-          <w:lang w:val="en-US"/>
-        </w:rPr>
-        <w:t xml:space="preserve"> </w:t>
-      </w:r>
-      <w:r>
-        <w:rPr>
-          <w:lang w:val="en-US"/>
-        </w:rPr>
-        <w:t xml:space="preserve">with a binaural version of an Ambisonics scene through </w:t>
-      </w:r>
-      <w:r>
-        <w:rPr>
-          <w:lang w:val="en-US"/>
-        </w:rPr>
-        <w:t>the plugin a</w:t>
-      </w:r>
-      <w:r>
-        <w:rPr>
-          <w:lang w:val="en-US"/>
-        </w:rPr>
-        <w:t>mbix</w:t>
-      </w:r>
-      <w:r>
-        <w:rPr>
-          <w:lang w:val="en-US"/>
-        </w:rPr>
-        <w:t>_rotator.</w:t>
-      </w:r>
-    </w:p>
-    <w:p>
-      <w:pPr>
-        <w:rPr>
-          <w:lang w:val="en-US"/>
-        </w:rPr>
-      </w:pPr>
-    </w:p>
-    <w:p>
-      <w:pPr>
-        <w:pStyle w:val="Heading3"/>
-        <w:rPr>
-          <w:i/>
-          <w:lang w:val="en-US"/>
-        </w:rPr>
-      </w:pPr>
-      <w:bookmarkStart w:id="144" w:name="_Toc349843692"/>
-      <w:bookmarkStart w:id="145" w:name="_Toc349849283"/>
-      <w:bookmarkStart w:id="146" w:name="_Toc492544596"/>
-      <w:r>
-        <w:rPr>
-          <w:lang w:val="en-US"/>
-        </w:rPr>
-        <w:t xml:space="preserve">Configure </w:t>
-      </w:r>
       <w:bookmarkEnd w:id="144"/>
-      <w:r>
-        <w:rPr>
-          <w:i/>
-          <w:lang w:val="en-US"/>
-        </w:rPr>
-        <w:t>hedrotReceiver</w:t>
-      </w:r>
       <w:bookmarkEnd w:id="145"/>
-      <w:bookmarkEnd w:id="146"/>
     </w:p>
     <w:p>
       <w:pPr>
@@ -15396,11 +15906,19 @@
           <w:lang w:val="en-US"/>
         </w:rPr>
       </w:pPr>
-      <w:r>
-        <w:rPr>
-          <w:lang w:val="en-US"/>
-        </w:rPr>
-        <w:t xml:space="preserve">receiver settings: </w:t>
+      <w:proofErr w:type="gramStart"/>
+      <w:r>
+        <w:rPr>
+          <w:lang w:val="en-US"/>
+        </w:rPr>
+        <w:t>receiver</w:t>
+      </w:r>
+      <w:proofErr w:type="gramEnd"/>
+      <w:r>
+        <w:rPr>
+          <w:lang w:val="en-US"/>
+        </w:rPr>
+        <w:t xml:space="preserve"> settings: </w:t>
       </w:r>
     </w:p>
     <w:p>
@@ -15414,11 +15932,19 @@
           <w:lang w:val="en-US"/>
         </w:rPr>
       </w:pPr>
-      <w:r>
-        <w:rPr>
-          <w:lang w:val="en-US"/>
-        </w:rPr>
-        <w:t>axes references "2: X-&gt;front, Y-&gt;left, Z-&gt;up"</w:t>
+      <w:proofErr w:type="gramStart"/>
+      <w:r>
+        <w:rPr>
+          <w:lang w:val="en-US"/>
+        </w:rPr>
+        <w:t>axes</w:t>
+      </w:r>
+      <w:proofErr w:type="gramEnd"/>
+      <w:r>
+        <w:rPr>
+          <w:lang w:val="en-US"/>
+        </w:rPr>
+        <w:t xml:space="preserve"> references "2: X-&gt;front, Y-&gt;left, Z-&gt;up"</w:t>
       </w:r>
     </w:p>
     <w:p>
@@ -15432,11 +15958,19 @@
           <w:lang w:val="en-US"/>
         </w:rPr>
       </w:pPr>
-      <w:r>
-        <w:rPr>
-          <w:lang w:val="en-US"/>
-        </w:rPr>
-        <w:t>rotation order "Yaw-Pitch-Roll (ZYX)"</w:t>
+      <w:proofErr w:type="gramStart"/>
+      <w:r>
+        <w:rPr>
+          <w:lang w:val="en-US"/>
+        </w:rPr>
+        <w:t>rotation</w:t>
+      </w:r>
+      <w:proofErr w:type="gramEnd"/>
+      <w:r>
+        <w:rPr>
+          <w:lang w:val="en-US"/>
+        </w:rPr>
+        <w:t xml:space="preserve"> order "Yaw-Pitch-Roll (ZYX)"</w:t>
       </w:r>
     </w:p>
     <w:p>
@@ -15451,12 +15985,21 @@
           <w:lang w:val="en-US"/>
         </w:rPr>
       </w:pPr>
-      <w:r>
-        <w:rPr>
-          <w:b/>
-          <w:lang w:val="en-US"/>
-        </w:rPr>
-        <w:t>invert rotation</w:t>
+      <w:proofErr w:type="gramStart"/>
+      <w:r>
+        <w:rPr>
+          <w:b/>
+          <w:lang w:val="en-US"/>
+        </w:rPr>
+        <w:t>invert</w:t>
+      </w:r>
+      <w:proofErr w:type="gramEnd"/>
+      <w:r>
+        <w:rPr>
+          <w:b/>
+          <w:lang w:val="en-US"/>
+        </w:rPr>
+        <w:t xml:space="preserve"> rotation</w:t>
       </w:r>
     </w:p>
     <w:p>
@@ -15488,12 +16031,21 @@
           <w:lang w:val="en-US"/>
         </w:rPr>
       </w:pPr>
-      <w:r>
-        <w:rPr>
-          <w:b/>
-          <w:lang w:val="en-US"/>
-        </w:rPr>
-        <w:t>invert yaw and scale it to 0/1</w:t>
+      <w:proofErr w:type="gramStart"/>
+      <w:r>
+        <w:rPr>
+          <w:b/>
+          <w:lang w:val="en-US"/>
+        </w:rPr>
+        <w:t>invert</w:t>
+      </w:r>
+      <w:proofErr w:type="gramEnd"/>
+      <w:r>
+        <w:rPr>
+          <w:b/>
+          <w:lang w:val="en-US"/>
+        </w:rPr>
+        <w:t xml:space="preserve"> yaw and scale it to 0/1</w:t>
       </w:r>
       <w:r>
         <w:rPr>
@@ -15513,12 +16065,21 @@
           <w:lang w:val="en-US"/>
         </w:rPr>
       </w:pPr>
-      <w:r>
-        <w:rPr>
-          <w:b/>
-          <w:lang w:val="en-US"/>
-        </w:rPr>
-        <w:t>invert pitch and scale it to 0.25/.75</w:t>
+      <w:proofErr w:type="gramStart"/>
+      <w:r>
+        <w:rPr>
+          <w:b/>
+          <w:lang w:val="en-US"/>
+        </w:rPr>
+        <w:t>invert</w:t>
+      </w:r>
+      <w:proofErr w:type="gramEnd"/>
+      <w:r>
+        <w:rPr>
+          <w:b/>
+          <w:lang w:val="en-US"/>
+        </w:rPr>
+        <w:t xml:space="preserve"> pitch and scale it to 0.25/.75</w:t>
       </w:r>
       <w:r>
         <w:rPr>
@@ -15538,12 +16099,21 @@
           <w:lang w:val="en-US"/>
         </w:rPr>
       </w:pPr>
-      <w:r>
-        <w:rPr>
-          <w:b/>
-          <w:lang w:val="en-US"/>
-        </w:rPr>
-        <w:t>don't invert roll and scale it to 0/1</w:t>
+      <w:proofErr w:type="gramStart"/>
+      <w:r>
+        <w:rPr>
+          <w:b/>
+          <w:lang w:val="en-US"/>
+        </w:rPr>
+        <w:t>don't</w:t>
+      </w:r>
+      <w:proofErr w:type="gramEnd"/>
+      <w:r>
+        <w:rPr>
+          <w:b/>
+          <w:lang w:val="en-US"/>
+        </w:rPr>
+        <w:t xml:space="preserve"> invert roll and scale it to 0/1</w:t>
       </w:r>
       <w:r>
         <w:rPr>
@@ -15563,12 +16133,20 @@
           <w:lang w:val="en-US"/>
         </w:rPr>
       </w:pPr>
+      <w:proofErr w:type="gramStart"/>
       <w:r>
         <w:rPr>
           <w:lang w:val="en-US"/>
         </w:rPr>
         <w:lastRenderedPageBreak/>
-        <w:t>send only yaw/pitch/roll (quaternion not needed in version 4 of the Spat)</w:t>
+        <w:t>send</w:t>
+      </w:r>
+      <w:proofErr w:type="gramEnd"/>
+      <w:r>
+        <w:rPr>
+          <w:lang w:val="en-US"/>
+        </w:rPr>
+        <w:t xml:space="preserve"> only yaw/pitch/roll (quaternion not needed in version 4 of the Spat)</w:t>
       </w:r>
     </w:p>
     <w:p>
@@ -15656,18 +16234,18 @@
           <w:lang w:val="en-US"/>
         </w:rPr>
       </w:pPr>
-      <w:bookmarkStart w:id="147" w:name="_Toc349843693"/>
-      <w:bookmarkStart w:id="148" w:name="_Toc349849284"/>
-      <w:bookmarkStart w:id="149" w:name="_Toc492544597"/>
+      <w:bookmarkStart w:id="146" w:name="_Toc349843693"/>
+      <w:bookmarkStart w:id="147" w:name="_Toc349849284"/>
+      <w:bookmarkStart w:id="148" w:name="_Toc492544597"/>
       <w:r>
         <w:rPr>
           <w:lang w:val="en-US"/>
         </w:rPr>
         <w:t>Configure Reaper</w:t>
       </w:r>
+      <w:bookmarkEnd w:id="146"/>
       <w:bookmarkEnd w:id="147"/>
       <w:bookmarkEnd w:id="148"/>
-      <w:bookmarkEnd w:id="149"/>
     </w:p>
     <w:p>
       <w:pPr>
@@ -15698,11 +16276,19 @@
           <w:lang w:val="en-US"/>
         </w:rPr>
       </w:pPr>
-      <w:r>
-        <w:rPr>
-          <w:lang w:val="en-US"/>
-        </w:rPr>
-        <w:t>click on "Add". Select OSC as control surface mode</w:t>
+      <w:proofErr w:type="gramStart"/>
+      <w:r>
+        <w:rPr>
+          <w:lang w:val="en-US"/>
+        </w:rPr>
+        <w:t>click</w:t>
+      </w:r>
+      <w:proofErr w:type="gramEnd"/>
+      <w:r>
+        <w:rPr>
+          <w:lang w:val="en-US"/>
+        </w:rPr>
+        <w:t xml:space="preserve"> on "Add". Select OSC as control surface mode</w:t>
       </w:r>
       <w:r>
         <w:rPr>
@@ -15783,8 +16369,8 @@
           <w:lang w:val="en-US"/>
         </w:rPr>
       </w:pPr>
-      <w:bookmarkStart w:id="150" w:name="_Toc349849285"/>
-      <w:bookmarkStart w:id="151" w:name="_Toc492544598"/>
+      <w:bookmarkStart w:id="149" w:name="_Toc349849285"/>
+      <w:bookmarkStart w:id="150" w:name="_Toc492544598"/>
       <w:r>
         <w:rPr>
           <w:lang w:val="en-US"/>
@@ -15804,8 +16390,8 @@
         </w:rPr>
         <w:t xml:space="preserve"> with ambix_rotator</w:t>
       </w:r>
+      <w:bookmarkEnd w:id="149"/>
       <w:bookmarkEnd w:id="150"/>
-      <w:bookmarkEnd w:id="151"/>
     </w:p>
     <w:p>
       <w:pPr>
@@ -15835,7 +16421,21 @@
         <w:rPr>
           <w:lang w:val="en-US"/>
         </w:rPr>
-        <w:t xml:space="preserve"> This can be done with the ambix plugins or with other. Important however is to respect the channel ordering (HCN) and normalization standard (SN3D) used by ambix. If the channel ordering and/or normalization does not match, the plugin "ambix_converter" can be used right before the last stage.</w:t>
+        <w:t xml:space="preserve"> This can be done with the ambix plugins or with other. Important however is to respect the channel ordering (HCN) and normalization standard (SN3D) used by ambix. If the channel ordering and/or normalization </w:t>
+      </w:r>
+      <w:proofErr w:type="gramStart"/>
+      <w:r>
+        <w:rPr>
+          <w:lang w:val="en-US"/>
+        </w:rPr>
+        <w:t>does</w:t>
+      </w:r>
+      <w:proofErr w:type="gramEnd"/>
+      <w:r>
+        <w:rPr>
+          <w:lang w:val="en-US"/>
+        </w:rPr>
+        <w:t xml:space="preserve"> not match, the plugin "ambix_converter" can be used right before the last stage.</w:t>
       </w:r>
     </w:p>
     <w:p>
@@ -16021,7 +16621,7 @@
                                 <w:lang w:val="en-US"/>
                               </w:rPr>
                             </w:pPr>
-                            <w:bookmarkStart w:id="152" w:name="_Ref349845589"/>
+                            <w:bookmarkStart w:id="151" w:name="_Ref349845589"/>
                             <w:r>
                               <w:rPr>
                                 <w:lang w:val="en-US"/>
@@ -16053,7 +16653,7 @@
                               </w:rPr>
                               <w:fldChar w:fldCharType="end"/>
                             </w:r>
-                            <w:bookmarkEnd w:id="152"/>
+                            <w:bookmarkEnd w:id="151"/>
                             <w:r>
                               <w:rPr>
                                 <w:lang w:val="en-US"/>
@@ -16308,11 +16908,19 @@
           <w:lang w:val="en-US"/>
         </w:rPr>
       </w:pPr>
-      <w:r>
-        <w:rPr>
-          <w:lang w:val="en-US"/>
-        </w:rPr>
-        <w:t xml:space="preserve">ambix_rotator is configured with "yaw-pitch-roll" rotation order (same as for </w:t>
+      <w:proofErr w:type="gramStart"/>
+      <w:r>
+        <w:rPr>
+          <w:lang w:val="en-US"/>
+        </w:rPr>
+        <w:t>ambix</w:t>
+      </w:r>
+      <w:proofErr w:type="gramEnd"/>
+      <w:r>
+        <w:rPr>
+          <w:lang w:val="en-US"/>
+        </w:rPr>
+        <w:t xml:space="preserve">_rotator is configured with "yaw-pitch-roll" rotation order (same as for </w:t>
       </w:r>
       <w:r>
         <w:rPr>
@@ -16390,11 +16998,19 @@
           <w:lang w:val="en-US"/>
         </w:rPr>
       </w:pPr>
-      <w:r>
-        <w:rPr>
-          <w:lang w:val="en-US"/>
-        </w:rPr>
-        <w:t xml:space="preserve">in </w:t>
+      <w:proofErr w:type="gramStart"/>
+      <w:r>
+        <w:rPr>
+          <w:lang w:val="en-US"/>
+        </w:rPr>
+        <w:t>in</w:t>
+      </w:r>
+      <w:proofErr w:type="gramEnd"/>
+      <w:r>
+        <w:rPr>
+          <w:lang w:val="en-US"/>
+        </w:rPr>
+        <w:t xml:space="preserve"> </w:t>
       </w:r>
       <w:r>
         <w:rPr>
@@ -16427,11 +17043,19 @@
           <w:lang w:val="en-US"/>
         </w:rPr>
       </w:pPr>
-      <w:r>
-        <w:rPr>
-          <w:lang w:val="en-US"/>
-        </w:rPr>
-        <w:t>in Reaper/ambix_rotator, click on "Param" (top of the window), then on "FX parameter List =&gt; Learn =&gt; Yaw". In the field "Command", "/hedrot/yaw" should automatically appear. Click then on "OK"</w:t>
+      <w:proofErr w:type="gramStart"/>
+      <w:r>
+        <w:rPr>
+          <w:lang w:val="en-US"/>
+        </w:rPr>
+        <w:t>in</w:t>
+      </w:r>
+      <w:proofErr w:type="gramEnd"/>
+      <w:r>
+        <w:rPr>
+          <w:lang w:val="en-US"/>
+        </w:rPr>
+        <w:t xml:space="preserve"> Reaper/ambix_rotator, click on "Param" (top of the window), then on "FX parameter List =&gt; Learn =&gt; Yaw". In the field "Command", "/hedrot/yaw" should automatically appear. Click then on "OK"</w:t>
       </w:r>
     </w:p>
     <w:p>
@@ -16579,7 +17203,7 @@
         <w:rStyle w:val="PageNumber"/>
         <w:noProof/>
       </w:rPr>
-      <w:t>4</w:t>
+      <w:t>6</w:t>
     </w:r>
     <w:r>
       <w:rPr>
@@ -16667,12 +17291,14 @@
         </wp:anchor>
       </w:drawing>
     </w:r>
+    <w:proofErr w:type="gramStart"/>
     <w:r>
       <w:rPr>
         <w:i/>
       </w:rPr>
       <w:t>hedrot</w:t>
     </w:r>
+    <w:proofErr w:type="gramEnd"/>
     <w:r>
       <w:rPr>
         <w:i/>
@@ -21935,7 +22561,7 @@
 </file>
 
 <file path=customXml/itemProps1.xml><?xml version="1.0" encoding="utf-8"?>
-<ds:datastoreItem xmlns:ds="http://schemas.openxmlformats.org/officeDocument/2006/customXml" ds:itemID="{C53D9201-56FC-B140-B553-B3D2778C994D}">
+<ds:datastoreItem xmlns:ds="http://schemas.openxmlformats.org/officeDocument/2006/customXml" ds:itemID="{0EC5E9D5-7E09-B140-8801-D31B64552008}">
   <ds:schemaRefs>
     <ds:schemaRef ds:uri="http://schemas.openxmlformats.org/officeDocument/2006/bibliography"/>
   </ds:schemaRefs>

</xml_diff>